<commit_message>
Answered half of question 1
</commit_message>
<xml_diff>
--- a/assignment3/a3-3702-43150621-43236945.docx
+++ b/assignment3/a3-3702-43150621-43236945.docx
@@ -251,7 +251,265 @@
           <w:sz w:val="24"/>
           <w:szCs w:val="24"/>
         </w:rPr>
-        <w:t>My butt</w:t>
+        <w:t>The following are the similarities and differences between MDP and Reinforcement Learning</w:t>
+      </w:r>
+    </w:p>
+    <w:p>
+      <w:pPr>
+        <w:pStyle w:val="ListParagraph"/>
+        <w:numPr>
+          <w:ilvl w:val="1"/>
+          <w:numId w:val="3"/>
+        </w:numPr>
+        <w:jc w:val="both"/>
+        <w:rPr>
+          <w:rFonts w:ascii="Arial" w:hAnsi="Arial" w:cs="Arial"/>
+          <w:sz w:val="24"/>
+          <w:szCs w:val="24"/>
+        </w:rPr>
+      </w:pPr>
+      <w:r>
+        <w:rPr>
+          <w:rFonts w:ascii="Arial" w:hAnsi="Arial" w:cs="Arial"/>
+          <w:sz w:val="24"/>
+          <w:szCs w:val="24"/>
+        </w:rPr>
+        <w:t>Similarities</w:t>
+      </w:r>
+    </w:p>
+    <w:p>
+      <w:pPr>
+        <w:pStyle w:val="ListParagraph"/>
+        <w:numPr>
+          <w:ilvl w:val="2"/>
+          <w:numId w:val="3"/>
+        </w:numPr>
+        <w:jc w:val="both"/>
+        <w:rPr>
+          <w:rFonts w:ascii="Arial" w:hAnsi="Arial" w:cs="Arial"/>
+          <w:sz w:val="24"/>
+          <w:szCs w:val="24"/>
+        </w:rPr>
+      </w:pPr>
+      <w:r>
+        <w:rPr>
+          <w:rFonts w:ascii="Arial" w:hAnsi="Arial" w:cs="Arial"/>
+          <w:sz w:val="24"/>
+          <w:szCs w:val="24"/>
+        </w:rPr>
+        <w:t>Have a State and Action space</w:t>
+      </w:r>
+    </w:p>
+    <w:p>
+      <w:pPr>
+        <w:pStyle w:val="ListParagraph"/>
+        <w:numPr>
+          <w:ilvl w:val="2"/>
+          <w:numId w:val="3"/>
+        </w:numPr>
+        <w:jc w:val="both"/>
+        <w:rPr>
+          <w:rFonts w:ascii="Arial" w:hAnsi="Arial" w:cs="Arial"/>
+          <w:sz w:val="24"/>
+          <w:szCs w:val="24"/>
+        </w:rPr>
+      </w:pPr>
+      <w:r>
+        <w:rPr>
+          <w:rFonts w:ascii="Arial" w:hAnsi="Arial" w:cs="Arial"/>
+          <w:sz w:val="24"/>
+          <w:szCs w:val="24"/>
+        </w:rPr>
+        <w:t>Still need Transition and Reward Function</w:t>
+      </w:r>
+    </w:p>
+    <w:p>
+      <w:pPr>
+        <w:pStyle w:val="ListParagraph"/>
+        <w:numPr>
+          <w:ilvl w:val="2"/>
+          <w:numId w:val="3"/>
+        </w:numPr>
+        <w:jc w:val="both"/>
+        <w:rPr>
+          <w:rFonts w:ascii="Arial" w:hAnsi="Arial" w:cs="Arial"/>
+          <w:sz w:val="24"/>
+          <w:szCs w:val="24"/>
+        </w:rPr>
+      </w:pPr>
+      <w:r>
+        <w:rPr>
+          <w:rFonts w:ascii="Arial" w:hAnsi="Arial" w:cs="Arial"/>
+          <w:sz w:val="24"/>
+          <w:szCs w:val="24"/>
+        </w:rPr>
+        <w:t>Still need to generate an optimal policy</w:t>
+      </w:r>
+    </w:p>
+    <w:p>
+      <w:pPr>
+        <w:pStyle w:val="ListParagraph"/>
+        <w:numPr>
+          <w:ilvl w:val="2"/>
+          <w:numId w:val="3"/>
+        </w:numPr>
+        <w:jc w:val="both"/>
+        <w:rPr>
+          <w:rFonts w:ascii="Arial" w:hAnsi="Arial" w:cs="Arial"/>
+          <w:sz w:val="24"/>
+          <w:szCs w:val="24"/>
+        </w:rPr>
+      </w:pPr>
+      <w:r>
+        <w:rPr>
+          <w:rFonts w:ascii="Arial" w:hAnsi="Arial" w:cs="Arial"/>
+          <w:sz w:val="24"/>
+          <w:szCs w:val="24"/>
+        </w:rPr>
+        <w:t>In both Tutorial 8 and the question above, we are given enough information to create the State and Action space.</w:t>
+      </w:r>
+    </w:p>
+    <w:p>
+      <w:pPr>
+        <w:pStyle w:val="ListParagraph"/>
+        <w:numPr>
+          <w:ilvl w:val="3"/>
+          <w:numId w:val="3"/>
+        </w:numPr>
+        <w:jc w:val="both"/>
+        <w:rPr>
+          <w:rFonts w:ascii="Arial" w:hAnsi="Arial" w:cs="Arial"/>
+          <w:sz w:val="24"/>
+          <w:szCs w:val="24"/>
+        </w:rPr>
+      </w:pPr>
+      <w:r>
+        <w:rPr>
+          <w:rFonts w:ascii="Arial" w:hAnsi="Arial" w:cs="Arial"/>
+          <w:sz w:val="24"/>
+          <w:szCs w:val="24"/>
+        </w:rPr>
+        <w:lastRenderedPageBreak/>
+        <w:t xml:space="preserve">The different types of soda we sell, the total number of cans we can purchase and the total number of cans we can store and sell help us generate the State and Action space. These are both available in the question above and the </w:t>
+      </w:r>
+      <w:r>
+        <w:rPr>
+          <w:rFonts w:ascii="Arial" w:hAnsi="Arial" w:cs="Arial"/>
+          <w:sz w:val="24"/>
+          <w:szCs w:val="24"/>
+        </w:rPr>
+        <w:t>stocking problem given in Tutorial 8.</w:t>
+      </w:r>
+    </w:p>
+    <w:p>
+      <w:pPr>
+        <w:pStyle w:val="ListParagraph"/>
+        <w:numPr>
+          <w:ilvl w:val="1"/>
+          <w:numId w:val="3"/>
+        </w:numPr>
+        <w:jc w:val="both"/>
+        <w:rPr>
+          <w:rFonts w:ascii="Arial" w:hAnsi="Arial" w:cs="Arial"/>
+          <w:sz w:val="24"/>
+          <w:szCs w:val="24"/>
+        </w:rPr>
+      </w:pPr>
+      <w:r>
+        <w:rPr>
+          <w:rFonts w:ascii="Arial" w:hAnsi="Arial" w:cs="Arial"/>
+          <w:sz w:val="24"/>
+          <w:szCs w:val="24"/>
+        </w:rPr>
+        <w:t>Differences</w:t>
+      </w:r>
+    </w:p>
+    <w:p>
+      <w:pPr>
+        <w:pStyle w:val="ListParagraph"/>
+        <w:numPr>
+          <w:ilvl w:val="2"/>
+          <w:numId w:val="3"/>
+        </w:numPr>
+        <w:jc w:val="both"/>
+        <w:rPr>
+          <w:rFonts w:ascii="Arial" w:hAnsi="Arial" w:cs="Arial"/>
+          <w:sz w:val="24"/>
+          <w:szCs w:val="24"/>
+        </w:rPr>
+      </w:pPr>
+      <w:r>
+        <w:rPr>
+          <w:rFonts w:ascii="Arial" w:hAnsi="Arial" w:cs="Arial"/>
+          <w:sz w:val="24"/>
+          <w:szCs w:val="24"/>
+        </w:rPr>
+        <w:t>In MDP, we have enough information to create the Transition and Reward Function. In Tutorial 8, we are given the probabilities for user consumption for each type of soda.</w:t>
+      </w:r>
+      <w:r>
+        <w:rPr>
+          <w:rFonts w:ascii="Arial" w:hAnsi="Arial" w:cs="Arial"/>
+          <w:sz w:val="24"/>
+          <w:szCs w:val="24"/>
+        </w:rPr>
+        <w:t xml:space="preserve"> This helps us generate the Transition and Reward Function.</w:t>
+      </w:r>
+      <w:r>
+        <w:rPr>
+          <w:rFonts w:ascii="Arial" w:hAnsi="Arial" w:cs="Arial"/>
+          <w:sz w:val="24"/>
+          <w:szCs w:val="24"/>
+        </w:rPr>
+        <w:t xml:space="preserve"> Because of this, we can use MDP to solve the problem.</w:t>
+      </w:r>
+    </w:p>
+    <w:p>
+      <w:pPr>
+        <w:pStyle w:val="ListParagraph"/>
+        <w:numPr>
+          <w:ilvl w:val="2"/>
+          <w:numId w:val="3"/>
+        </w:numPr>
+        <w:jc w:val="both"/>
+        <w:rPr>
+          <w:rFonts w:ascii="Arial" w:hAnsi="Arial" w:cs="Arial"/>
+          <w:sz w:val="24"/>
+          <w:szCs w:val="24"/>
+        </w:rPr>
+      </w:pPr>
+      <w:r>
+        <w:rPr>
+          <w:rFonts w:ascii="Arial" w:hAnsi="Arial" w:cs="Arial"/>
+          <w:sz w:val="24"/>
+          <w:szCs w:val="24"/>
+        </w:rPr>
+        <w:t xml:space="preserve">In Reinforcement Learning, we do not have information to create the Transition and Reward Function. In this question, we are not </w:t>
+      </w:r>
+      <w:r>
+        <w:rPr>
+          <w:rFonts w:ascii="Arial" w:hAnsi="Arial" w:cs="Arial"/>
+          <w:sz w:val="24"/>
+          <w:szCs w:val="24"/>
+        </w:rPr>
+        <w:t>given the probabilities for user consumption of each type of soda</w:t>
+      </w:r>
+      <w:r>
+        <w:rPr>
+          <w:rFonts w:ascii="Arial" w:hAnsi="Arial" w:cs="Arial"/>
+          <w:sz w:val="24"/>
+          <w:szCs w:val="24"/>
+        </w:rPr>
+        <w:t>. This meant that we do not know the user’s</w:t>
+      </w:r>
+      <w:bookmarkStart w:id="0" w:name="_GoBack"/>
+      <w:bookmarkEnd w:id="0"/>
+      <w:r>
+        <w:rPr>
+          <w:rFonts w:ascii="Arial" w:hAnsi="Arial" w:cs="Arial"/>
+          <w:sz w:val="24"/>
+          <w:szCs w:val="24"/>
+        </w:rPr>
+        <w:t xml:space="preserve"> behaviour, so we cannot create these Transition and Reward Functions. Because of this, we need Reinforcement Learning.</w:t>
       </w:r>
     </w:p>
     <w:p>
@@ -324,7 +582,6 @@
           <w:sz w:val="24"/>
           <w:szCs w:val="24"/>
         </w:rPr>
-        <w:lastRenderedPageBreak/>
         <w:t xml:space="preserve">Question 2: </w:t>
       </w:r>
     </w:p>
@@ -575,6 +832,7 @@
         <w:rPr>
           <w:noProof/>
         </w:rPr>
+        <w:lastRenderedPageBreak/>
         <w:drawing>
           <wp:anchor distT="0" distB="0" distL="114300" distR="114300" simplePos="0" relativeHeight="251658240" behindDoc="0" locked="0" layoutInCell="1" allowOverlap="1" wp14:anchorId="55DFAFFD" wp14:editId="016F5867">
             <wp:simplePos x="0" y="0"/>
@@ -901,7 +1159,6 @@
           <w:sz w:val="24"/>
           <w:szCs w:val="24"/>
         </w:rPr>
-        <w:lastRenderedPageBreak/>
         <w:br/>
         <w:t>Answers:</w:t>
       </w:r>
@@ -950,17 +1207,7 @@
           <w:sz w:val="24"/>
           <w:szCs w:val="24"/>
         </w:rPr>
-        <w:t>(string comment</w:t>
-      </w:r>
-      <w:bookmarkStart w:id="0" w:name="_GoBack"/>
-      <w:bookmarkEnd w:id="0"/>
-      <w:r>
-        <w:rPr>
-          <w:rFonts w:ascii="Arial" w:hAnsi="Arial" w:cs="Arial"/>
-          <w:sz w:val="24"/>
-          <w:szCs w:val="24"/>
-        </w:rPr>
-        <w:t>)</w:t>
+        <w:t>(string comment)</w:t>
       </w:r>
     </w:p>
     <w:p>
@@ -1115,6 +1362,7 @@
         <w:docPartUnique/>
       </w:docPartObj>
     </w:sdtPr>
+    <w:sdtEndPr/>
     <w:sdtContent>
       <w:sdt>
         <w:sdtPr>
@@ -1124,6 +1372,7 @@
             <w:docPartUnique/>
           </w:docPartObj>
         </w:sdtPr>
+        <w:sdtEndPr/>
         <w:sdtContent>
           <w:p>
             <w:pPr>
@@ -1675,7 +1924,7 @@
         <w:rFonts w:hint="default"/>
       </w:rPr>
     </w:lvl>
-    <w:lvl w:ilvl="1" w:tplc="0C090019" w:tentative="1">
+    <w:lvl w:ilvl="1" w:tplc="0C090019">
       <w:start w:val="1"/>
       <w:numFmt w:val="lowerLetter"/>
       <w:lvlText w:val="%2."/>
@@ -1684,7 +1933,7 @@
         <w:ind w:left="1440" w:hanging="360"/>
       </w:pPr>
     </w:lvl>
-    <w:lvl w:ilvl="2" w:tplc="0C09001B" w:tentative="1">
+    <w:lvl w:ilvl="2" w:tplc="0C09001B">
       <w:start w:val="1"/>
       <w:numFmt w:val="lowerRoman"/>
       <w:lvlText w:val="%3."/>
@@ -1693,7 +1942,7 @@
         <w:ind w:left="2160" w:hanging="180"/>
       </w:pPr>
     </w:lvl>
-    <w:lvl w:ilvl="3" w:tplc="0C09000F" w:tentative="1">
+    <w:lvl w:ilvl="3" w:tplc="0C09000F">
       <w:start w:val="1"/>
       <w:numFmt w:val="decimal"/>
       <w:lvlText w:val="%4."/>
@@ -2426,538 +2675,6 @@
     </w:rPr>
   </w:style>
 </w:styles>
-</file>
-
-<file path=word/glossary/document.xml><?xml version="1.0" encoding="utf-8"?>
-<w:glossaryDocument xmlns:wpc="http://schemas.microsoft.com/office/word/2010/wordprocessingCanvas" xmlns:mc="http://schemas.openxmlformats.org/markup-compatibility/2006" xmlns:o="urn:schemas-microsoft-com:office:office" xmlns:r="http://schemas.openxmlformats.org/officeDocument/2006/relationships" xmlns:m="http://schemas.openxmlformats.org/officeDocument/2006/math" xmlns:v="urn:schemas-microsoft-com:vml" xmlns:wp14="http://schemas.microsoft.com/office/word/2010/wordprocessingDrawing" xmlns:wp="http://schemas.openxmlformats.org/drawingml/2006/wordprocessingDrawing" xmlns:w10="urn:schemas-microsoft-com:office:word" xmlns:w="http://schemas.openxmlformats.org/wordprocessingml/2006/main" xmlns:w14="http://schemas.microsoft.com/office/word/2010/wordml" xmlns:wpg="http://schemas.microsoft.com/office/word/2010/wordprocessingGroup" xmlns:wpi="http://schemas.microsoft.com/office/word/2010/wordprocessingInk" xmlns:wne="http://schemas.microsoft.com/office/word/2006/wordml" xmlns:wps="http://schemas.microsoft.com/office/word/2010/wordprocessingShape" mc:Ignorable="w14 wp14"/>
-</file>
-
-<file path=word/glossary/fontTable.xml><?xml version="1.0" encoding="utf-8"?>
-<w:fonts xmlns:mc="http://schemas.openxmlformats.org/markup-compatibility/2006" xmlns:r="http://schemas.openxmlformats.org/officeDocument/2006/relationships" xmlns:w="http://schemas.openxmlformats.org/wordprocessingml/2006/main" xmlns:w14="http://schemas.microsoft.com/office/word/2010/wordml" mc:Ignorable="w14">
-  <w:font w:name="Symbol">
-    <w:panose1 w:val="05050102010706020507"/>
-    <w:charset w:val="02"/>
-    <w:family w:val="roman"/>
-    <w:pitch w:val="variable"/>
-    <w:sig w:usb0="00000000" w:usb1="10000000" w:usb2="00000000" w:usb3="00000000" w:csb0="80000000" w:csb1="00000000"/>
-  </w:font>
-  <w:font w:name="Times New Roman">
-    <w:panose1 w:val="02020603050405020304"/>
-    <w:charset w:val="00"/>
-    <w:family w:val="roman"/>
-    <w:pitch w:val="variable"/>
-    <w:sig w:usb0="E0002EFF" w:usb1="C0007843" w:usb2="00000009" w:usb3="00000000" w:csb0="000001FF" w:csb1="00000000"/>
-  </w:font>
-  <w:font w:name="Courier New">
-    <w:panose1 w:val="02070309020205020404"/>
-    <w:charset w:val="00"/>
-    <w:family w:val="modern"/>
-    <w:pitch w:val="fixed"/>
-    <w:sig w:usb0="E0002AFF" w:usb1="C0007843" w:usb2="00000009" w:usb3="00000000" w:csb0="000001FF" w:csb1="00000000"/>
-  </w:font>
-  <w:font w:name="Wingdings">
-    <w:panose1 w:val="05000000000000000000"/>
-    <w:charset w:val="02"/>
-    <w:family w:val="auto"/>
-    <w:pitch w:val="variable"/>
-    <w:sig w:usb0="00000000" w:usb1="10000000" w:usb2="00000000" w:usb3="00000000" w:csb0="80000000" w:csb1="00000000"/>
-  </w:font>
-  <w:font w:name="Calibri">
-    <w:panose1 w:val="020F0502020204030204"/>
-    <w:charset w:val="00"/>
-    <w:family w:val="swiss"/>
-    <w:pitch w:val="variable"/>
-    <w:sig w:usb0="E00002FF" w:usb1="4000ACFF" w:usb2="00000001" w:usb3="00000000" w:csb0="0000019F" w:csb1="00000000"/>
-  </w:font>
-  <w:font w:name="ＭＳ 明朝">
-    <w:altName w:val="MS Mincho"/>
-    <w:panose1 w:val="02020609040205080304"/>
-    <w:charset w:val="80"/>
-    <w:family w:val="roman"/>
-    <w:pitch w:val="fixed"/>
-    <w:sig w:usb0="E00002FF" w:usb1="6AC7FDFB" w:usb2="08000012" w:usb3="00000000" w:csb0="0002009F" w:csb1="00000000"/>
-  </w:font>
-  <w:font w:name="Tahoma">
-    <w:panose1 w:val="020B0604030504040204"/>
-    <w:charset w:val="00"/>
-    <w:family w:val="swiss"/>
-    <w:pitch w:val="variable"/>
-    <w:sig w:usb0="E1002EFF" w:usb1="C000605B" w:usb2="00000029" w:usb3="00000000" w:csb0="000101FF" w:csb1="00000000"/>
-  </w:font>
-  <w:font w:name="Arial">
-    <w:panose1 w:val="020B0604020202020204"/>
-    <w:charset w:val="00"/>
-    <w:family w:val="swiss"/>
-    <w:pitch w:val="variable"/>
-    <w:sig w:usb0="E0002AFF" w:usb1="C0007843" w:usb2="00000009" w:usb3="00000000" w:csb0="000001FF" w:csb1="00000000"/>
-  </w:font>
-  <w:font w:name="Cambria Math">
-    <w:panose1 w:val="02040503050406030204"/>
-    <w:charset w:val="00"/>
-    <w:family w:val="roman"/>
-    <w:pitch w:val="variable"/>
-    <w:sig w:usb0="E00002FF" w:usb1="420024FF" w:usb2="00000000" w:usb3="00000000" w:csb0="0000019F" w:csb1="00000000"/>
-  </w:font>
-  <w:font w:name="ＭＳ ゴシック">
-    <w:altName w:val="MS Gothic"/>
-    <w:panose1 w:val="020B0609070205080204"/>
-    <w:charset w:val="80"/>
-    <w:family w:val="modern"/>
-    <w:pitch w:val="fixed"/>
-    <w:sig w:usb0="E00002FF" w:usb1="6AC7FDFB" w:usb2="08000012" w:usb3="00000000" w:csb0="0002009F" w:csb1="00000000"/>
-  </w:font>
-  <w:font w:name="Cambria">
-    <w:panose1 w:val="02040503050406030204"/>
-    <w:charset w:val="00"/>
-    <w:family w:val="roman"/>
-    <w:pitch w:val="variable"/>
-    <w:sig w:usb0="E00002FF" w:usb1="400004FF" w:usb2="00000000" w:usb3="00000000" w:csb0="0000019F" w:csb1="00000000"/>
-  </w:font>
-</w:fonts>
-</file>
-
-<file path=word/glossary/settings.xml><?xml version="1.0" encoding="utf-8"?>
-<w:settings xmlns:mc="http://schemas.openxmlformats.org/markup-compatibility/2006" xmlns:o="urn:schemas-microsoft-com:office:office" xmlns:r="http://schemas.openxmlformats.org/officeDocument/2006/relationships" xmlns:m="http://schemas.openxmlformats.org/officeDocument/2006/math" xmlns:v="urn:schemas-microsoft-com:vml" xmlns:w10="urn:schemas-microsoft-com:office:word" xmlns:w="http://schemas.openxmlformats.org/wordprocessingml/2006/main" xmlns:w14="http://schemas.microsoft.com/office/word/2010/wordml" xmlns:sl="http://schemas.openxmlformats.org/schemaLibrary/2006/main" mc:Ignorable="w14">
-  <w:view w:val="normal"/>
-  <w:defaultTabStop w:val="720"/>
-  <w:characterSpacingControl w:val="doNotCompress"/>
-  <w:compat>
-    <w:useFELayout/>
-    <w:compatSetting w:name="compatibilityMode" w:uri="http://schemas.microsoft.com/office/word" w:val="14"/>
-    <w:compatSetting w:name="overrideTableStyleFontSizeAndJustification" w:uri="http://schemas.microsoft.com/office/word" w:val="1"/>
-    <w:compatSetting w:name="enableOpenTypeFeatures" w:uri="http://schemas.microsoft.com/office/word" w:val="1"/>
-    <w:compatSetting w:name="doNotFlipMirrorIndents" w:uri="http://schemas.microsoft.com/office/word" w:val="1"/>
-  </w:compat>
-  <w:rsids>
-    <w:rsidRoot w:val="000D3A18"/>
-    <w:rsid w:val="000D3A18"/>
-    <w:rsid w:val="00F73CD2"/>
-  </w:rsids>
-  <m:mathPr>
-    <m:mathFont m:val="Cambria Math"/>
-    <m:brkBin m:val="before"/>
-    <m:brkBinSub m:val="--"/>
-    <m:smallFrac m:val="0"/>
-    <m:dispDef/>
-    <m:lMargin m:val="0"/>
-    <m:rMargin m:val="0"/>
-    <m:defJc m:val="centerGroup"/>
-    <m:wrapIndent m:val="1440"/>
-    <m:intLim m:val="subSup"/>
-    <m:naryLim m:val="undOvr"/>
-  </m:mathPr>
-  <w:themeFontLang w:val="en-AU" w:eastAsia="ja-JP"/>
-  <w:clrSchemeMapping w:bg1="light1" w:t1="dark1" w:bg2="light2" w:t2="dark2" w:accent1="accent1" w:accent2="accent2" w:accent3="accent3" w:accent4="accent4" w:accent5="accent5" w:accent6="accent6" w:hyperlink="hyperlink" w:followedHyperlink="followedHyperlink"/>
-  <w:decimalSymbol w:val="."/>
-  <w:listSeparator w:val=","/>
-</w:settings>
-</file>
-
-<file path=word/glossary/styles.xml><?xml version="1.0" encoding="utf-8"?>
-<w:styles xmlns:mc="http://schemas.openxmlformats.org/markup-compatibility/2006" xmlns:r="http://schemas.openxmlformats.org/officeDocument/2006/relationships" xmlns:w="http://schemas.openxmlformats.org/wordprocessingml/2006/main" xmlns:w14="http://schemas.microsoft.com/office/word/2010/wordml" mc:Ignorable="w14">
-  <w:docDefaults>
-    <w:rPrDefault>
-      <w:rPr>
-        <w:rFonts w:asciiTheme="minorHAnsi" w:eastAsiaTheme="minorEastAsia" w:hAnsiTheme="minorHAnsi" w:cstheme="minorBidi"/>
-        <w:sz w:val="22"/>
-        <w:szCs w:val="22"/>
-        <w:lang w:val="en-AU" w:eastAsia="ja-JP" w:bidi="ar-SA"/>
-      </w:rPr>
-    </w:rPrDefault>
-    <w:pPrDefault>
-      <w:pPr>
-        <w:spacing w:after="200" w:line="276" w:lineRule="auto"/>
-      </w:pPr>
-    </w:pPrDefault>
-  </w:docDefaults>
-  <w:latentStyles w:defLockedState="0" w:defUIPriority="99" w:defSemiHidden="1" w:defUnhideWhenUsed="1" w:defQFormat="0" w:count="267">
-    <w:lsdException w:name="Normal" w:semiHidden="0" w:uiPriority="0" w:unhideWhenUsed="0" w:qFormat="1"/>
-    <w:lsdException w:name="heading 1" w:semiHidden="0" w:uiPriority="9" w:unhideWhenUsed="0" w:qFormat="1"/>
-    <w:lsdException w:name="heading 2" w:uiPriority="9" w:qFormat="1"/>
-    <w:lsdException w:name="heading 3" w:uiPriority="9" w:qFormat="1"/>
-    <w:lsdException w:name="heading 4" w:uiPriority="9" w:qFormat="1"/>
-    <w:lsdException w:name="heading 5" w:uiPriority="9" w:qFormat="1"/>
-    <w:lsdException w:name="heading 6" w:uiPriority="9" w:qFormat="1"/>
-    <w:lsdException w:name="heading 7" w:uiPriority="9" w:qFormat="1"/>
-    <w:lsdException w:name="heading 8" w:uiPriority="9" w:qFormat="1"/>
-    <w:lsdException w:name="heading 9" w:uiPriority="9" w:qFormat="1"/>
-    <w:lsdException w:name="toc 1" w:uiPriority="39"/>
-    <w:lsdException w:name="toc 2" w:uiPriority="39"/>
-    <w:lsdException w:name="toc 3" w:uiPriority="39"/>
-    <w:lsdException w:name="toc 4" w:uiPriority="39"/>
-    <w:lsdException w:name="toc 5" w:uiPriority="39"/>
-    <w:lsdException w:name="toc 6" w:uiPriority="39"/>
-    <w:lsdException w:name="toc 7" w:uiPriority="39"/>
-    <w:lsdException w:name="toc 8" w:uiPriority="39"/>
-    <w:lsdException w:name="toc 9" w:uiPriority="39"/>
-    <w:lsdException w:name="caption" w:uiPriority="35" w:qFormat="1"/>
-    <w:lsdException w:name="Title" w:semiHidden="0" w:uiPriority="10" w:unhideWhenUsed="0" w:qFormat="1"/>
-    <w:lsdException w:name="Default Paragraph Font" w:uiPriority="1"/>
-    <w:lsdException w:name="Subtitle" w:semiHidden="0" w:uiPriority="11" w:unhideWhenUsed="0" w:qFormat="1"/>
-    <w:lsdException w:name="Strong" w:semiHidden="0" w:uiPriority="22" w:unhideWhenUsed="0" w:qFormat="1"/>
-    <w:lsdException w:name="Emphasis" w:semiHidden="0" w:uiPriority="20" w:unhideWhenUsed="0" w:qFormat="1"/>
-    <w:lsdException w:name="Table Grid" w:semiHidden="0" w:uiPriority="59" w:unhideWhenUsed="0"/>
-    <w:lsdException w:name="Placeholder Text" w:unhideWhenUsed="0"/>
-    <w:lsdException w:name="No Spacing" w:semiHidden="0" w:uiPriority="1" w:unhideWhenUsed="0" w:qFormat="1"/>
-    <w:lsdException w:name="Light Shading" w:semiHidden="0" w:uiPriority="60" w:unhideWhenUsed="0"/>
-    <w:lsdException w:name="Light List" w:semiHidden="0" w:uiPriority="61" w:unhideWhenUsed="0"/>
-    <w:lsdException w:name="Light Grid" w:semiHidden="0" w:uiPriority="62" w:unhideWhenUsed="0"/>
-    <w:lsdException w:name="Medium Shading 1" w:semiHidden="0" w:uiPriority="63" w:unhideWhenUsed="0"/>
-    <w:lsdException w:name="Medium Shading 2" w:semiHidden="0" w:uiPriority="64" w:unhideWhenUsed="0"/>
-    <w:lsdException w:name="Medium List 1" w:semiHidden="0" w:uiPriority="65" w:unhideWhenUsed="0"/>
-    <w:lsdException w:name="Medium List 2" w:semiHidden="0" w:uiPriority="66" w:unhideWhenUsed="0"/>
-    <w:lsdException w:name="Medium Grid 1" w:semiHidden="0" w:uiPriority="67" w:unhideWhenUsed="0"/>
-    <w:lsdException w:name="Medium Grid 2" w:semiHidden="0" w:uiPriority="68" w:unhideWhenUsed="0"/>
-    <w:lsdException w:name="Medium Grid 3" w:semiHidden="0" w:uiPriority="69" w:unhideWhenUsed="0"/>
-    <w:lsdException w:name="Dark List" w:semiHidden="0" w:uiPriority="70" w:unhideWhenUsed="0"/>
-    <w:lsdException w:name="Colorful Shading" w:semiHidden="0" w:uiPriority="71" w:unhideWhenUsed="0"/>
-    <w:lsdException w:name="Colorful List" w:semiHidden="0" w:uiPriority="72" w:unhideWhenUsed="0"/>
-    <w:lsdException w:name="Colorful Grid" w:semiHidden="0" w:uiPriority="73" w:unhideWhenUsed="0"/>
-    <w:lsdException w:name="Light Shading Accent 1" w:semiHidden="0" w:uiPriority="60" w:unhideWhenUsed="0"/>
-    <w:lsdException w:name="Light List Accent 1" w:semiHidden="0" w:uiPriority="61" w:unhideWhenUsed="0"/>
-    <w:lsdException w:name="Light Grid Accent 1" w:semiHidden="0" w:uiPriority="62" w:unhideWhenUsed="0"/>
-    <w:lsdException w:name="Medium Shading 1 Accent 1" w:semiHidden="0" w:uiPriority="63" w:unhideWhenUsed="0"/>
-    <w:lsdException w:name="Medium Shading 2 Accent 1" w:semiHidden="0" w:uiPriority="64" w:unhideWhenUsed="0"/>
-    <w:lsdException w:name="Medium List 1 Accent 1" w:semiHidden="0" w:uiPriority="65" w:unhideWhenUsed="0"/>
-    <w:lsdException w:name="Revision" w:unhideWhenUsed="0"/>
-    <w:lsdException w:name="List Paragraph" w:semiHidden="0" w:uiPriority="34" w:unhideWhenUsed="0" w:qFormat="1"/>
-    <w:lsdException w:name="Quote" w:semiHidden="0" w:uiPriority="29" w:unhideWhenUsed="0" w:qFormat="1"/>
-    <w:lsdException w:name="Intense Quote" w:semiHidden="0" w:uiPriority="30" w:unhideWhenUsed="0" w:qFormat="1"/>
-    <w:lsdException w:name="Medium List 2 Accent 1" w:semiHidden="0" w:uiPriority="66" w:unhideWhenUsed="0"/>
-    <w:lsdException w:name="Medium Grid 1 Accent 1" w:semiHidden="0" w:uiPriority="67" w:unhideWhenUsed="0"/>
-    <w:lsdException w:name="Medium Grid 2 Accent 1" w:semiHidden="0" w:uiPriority="68" w:unhideWhenUsed="0"/>
-    <w:lsdException w:name="Medium Grid 3 Accent 1" w:semiHidden="0" w:uiPriority="69" w:unhideWhenUsed="0"/>
-    <w:lsdException w:name="Dark List Accent 1" w:semiHidden="0" w:uiPriority="70" w:unhideWhenUsed="0"/>
-    <w:lsdException w:name="Colorful Shading Accent 1" w:semiHidden="0" w:uiPriority="71" w:unhideWhenUsed="0"/>
-    <w:lsdException w:name="Colorful List Accent 1" w:semiHidden="0" w:uiPriority="72" w:unhideWhenUsed="0"/>
-    <w:lsdException w:name="Colorful Grid Accent 1" w:semiHidden="0" w:uiPriority="73" w:unhideWhenUsed="0"/>
-    <w:lsdException w:name="Light Shading Accent 2" w:semiHidden="0" w:uiPriority="60" w:unhideWhenUsed="0"/>
-    <w:lsdException w:name="Light List Accent 2" w:semiHidden="0" w:uiPriority="61" w:unhideWhenUsed="0"/>
-    <w:lsdException w:name="Light Grid Accent 2" w:semiHidden="0" w:uiPriority="62" w:unhideWhenUsed="0"/>
-    <w:lsdException w:name="Medium Shading 1 Accent 2" w:semiHidden="0" w:uiPriority="63" w:unhideWhenUsed="0"/>
-    <w:lsdException w:name="Medium Shading 2 Accent 2" w:semiHidden="0" w:uiPriority="64" w:unhideWhenUsed="0"/>
-    <w:lsdException w:name="Medium List 1 Accent 2" w:semiHidden="0" w:uiPriority="65" w:unhideWhenUsed="0"/>
-    <w:lsdException w:name="Medium List 2 Accent 2" w:semiHidden="0" w:uiPriority="66" w:unhideWhenUsed="0"/>
-    <w:lsdException w:name="Medium Grid 1 Accent 2" w:semiHidden="0" w:uiPriority="67" w:unhideWhenUsed="0"/>
-    <w:lsdException w:name="Medium Grid 2 Accent 2" w:semiHidden="0" w:uiPriority="68" w:unhideWhenUsed="0"/>
-    <w:lsdException w:name="Medium Grid 3 Accent 2" w:semiHidden="0" w:uiPriority="69" w:unhideWhenUsed="0"/>
-    <w:lsdException w:name="Dark List Accent 2" w:semiHidden="0" w:uiPriority="70" w:unhideWhenUsed="0"/>
-    <w:lsdException w:name="Colorful Shading Accent 2" w:semiHidden="0" w:uiPriority="71" w:unhideWhenUsed="0"/>
-    <w:lsdException w:name="Colorful List Accent 2" w:semiHidden="0" w:uiPriority="72" w:unhideWhenUsed="0"/>
-    <w:lsdException w:name="Colorful Grid Accent 2" w:semiHidden="0" w:uiPriority="73" w:unhideWhenUsed="0"/>
-    <w:lsdException w:name="Light Shading Accent 3" w:semiHidden="0" w:uiPriority="60" w:unhideWhenUsed="0"/>
-    <w:lsdException w:name="Light List Accent 3" w:semiHidden="0" w:uiPriority="61" w:unhideWhenUsed="0"/>
-    <w:lsdException w:name="Light Grid Accent 3" w:semiHidden="0" w:uiPriority="62" w:unhideWhenUsed="0"/>
-    <w:lsdException w:name="Medium Shading 1 Accent 3" w:semiHidden="0" w:uiPriority="63" w:unhideWhenUsed="0"/>
-    <w:lsdException w:name="Medium Shading 2 Accent 3" w:semiHidden="0" w:uiPriority="64" w:unhideWhenUsed="0"/>
-    <w:lsdException w:name="Medium List 1 Accent 3" w:semiHidden="0" w:uiPriority="65" w:unhideWhenUsed="0"/>
-    <w:lsdException w:name="Medium List 2 Accent 3" w:semiHidden="0" w:uiPriority="66" w:unhideWhenUsed="0"/>
-    <w:lsdException w:name="Medium Grid 1 Accent 3" w:semiHidden="0" w:uiPriority="67" w:unhideWhenUsed="0"/>
-    <w:lsdException w:name="Medium Grid 2 Accent 3" w:semiHidden="0" w:uiPriority="68" w:unhideWhenUsed="0"/>
-    <w:lsdException w:name="Medium Grid 3 Accent 3" w:semiHidden="0" w:uiPriority="69" w:unhideWhenUsed="0"/>
-    <w:lsdException w:name="Dark List Accent 3" w:semiHidden="0" w:uiPriority="70" w:unhideWhenUsed="0"/>
-    <w:lsdException w:name="Colorful Shading Accent 3" w:semiHidden="0" w:uiPriority="71" w:unhideWhenUsed="0"/>
-    <w:lsdException w:name="Colorful List Accent 3" w:semiHidden="0" w:uiPriority="72" w:unhideWhenUsed="0"/>
-    <w:lsdException w:name="Colorful Grid Accent 3" w:semiHidden="0" w:uiPriority="73" w:unhideWhenUsed="0"/>
-    <w:lsdException w:name="Light Shading Accent 4" w:semiHidden="0" w:uiPriority="60" w:unhideWhenUsed="0"/>
-    <w:lsdException w:name="Light List Accent 4" w:semiHidden="0" w:uiPriority="61" w:unhideWhenUsed="0"/>
-    <w:lsdException w:name="Light Grid Accent 4" w:semiHidden="0" w:uiPriority="62" w:unhideWhenUsed="0"/>
-    <w:lsdException w:name="Medium Shading 1 Accent 4" w:semiHidden="0" w:uiPriority="63" w:unhideWhenUsed="0"/>
-    <w:lsdException w:name="Medium Shading 2 Accent 4" w:semiHidden="0" w:uiPriority="64" w:unhideWhenUsed="0"/>
-    <w:lsdException w:name="Medium List 1 Accent 4" w:semiHidden="0" w:uiPriority="65" w:unhideWhenUsed="0"/>
-    <w:lsdException w:name="Medium List 2 Accent 4" w:semiHidden="0" w:uiPriority="66" w:unhideWhenUsed="0"/>
-    <w:lsdException w:name="Medium Grid 1 Accent 4" w:semiHidden="0" w:uiPriority="67" w:unhideWhenUsed="0"/>
-    <w:lsdException w:name="Medium Grid 2 Accent 4" w:semiHidden="0" w:uiPriority="68" w:unhideWhenUsed="0"/>
-    <w:lsdException w:name="Medium Grid 3 Accent 4" w:semiHidden="0" w:uiPriority="69" w:unhideWhenUsed="0"/>
-    <w:lsdException w:name="Dark List Accent 4" w:semiHidden="0" w:uiPriority="70" w:unhideWhenUsed="0"/>
-    <w:lsdException w:name="Colorful Shading Accent 4" w:semiHidden="0" w:uiPriority="71" w:unhideWhenUsed="0"/>
-    <w:lsdException w:name="Colorful List Accent 4" w:semiHidden="0" w:uiPriority="72" w:unhideWhenUsed="0"/>
-    <w:lsdException w:name="Colorful Grid Accent 4" w:semiHidden="0" w:uiPriority="73" w:unhideWhenUsed="0"/>
-    <w:lsdException w:name="Light Shading Accent 5" w:semiHidden="0" w:uiPriority="60" w:unhideWhenUsed="0"/>
-    <w:lsdException w:name="Light List Accent 5" w:semiHidden="0" w:uiPriority="61" w:unhideWhenUsed="0"/>
-    <w:lsdException w:name="Light Grid Accent 5" w:semiHidden="0" w:uiPriority="62" w:unhideWhenUsed="0"/>
-    <w:lsdException w:name="Medium Shading 1 Accent 5" w:semiHidden="0" w:uiPriority="63" w:unhideWhenUsed="0"/>
-    <w:lsdException w:name="Medium Shading 2 Accent 5" w:semiHidden="0" w:uiPriority="64" w:unhideWhenUsed="0"/>
-    <w:lsdException w:name="Medium List 1 Accent 5" w:semiHidden="0" w:uiPriority="65" w:unhideWhenUsed="0"/>
-    <w:lsdException w:name="Medium List 2 Accent 5" w:semiHidden="0" w:uiPriority="66" w:unhideWhenUsed="0"/>
-    <w:lsdException w:name="Medium Grid 1 Accent 5" w:semiHidden="0" w:uiPriority="67" w:unhideWhenUsed="0"/>
-    <w:lsdException w:name="Medium Grid 2 Accent 5" w:semiHidden="0" w:uiPriority="68" w:unhideWhenUsed="0"/>
-    <w:lsdException w:name="Medium Grid 3 Accent 5" w:semiHidden="0" w:uiPriority="69" w:unhideWhenUsed="0"/>
-    <w:lsdException w:name="Dark List Accent 5" w:semiHidden="0" w:uiPriority="70" w:unhideWhenUsed="0"/>
-    <w:lsdException w:name="Colorful Shading Accent 5" w:semiHidden="0" w:uiPriority="71" w:unhideWhenUsed="0"/>
-    <w:lsdException w:name="Colorful List Accent 5" w:semiHidden="0" w:uiPriority="72" w:unhideWhenUsed="0"/>
-    <w:lsdException w:name="Colorful Grid Accent 5" w:semiHidden="0" w:uiPriority="73" w:unhideWhenUsed="0"/>
-    <w:lsdException w:name="Light Shading Accent 6" w:semiHidden="0" w:uiPriority="60" w:unhideWhenUsed="0"/>
-    <w:lsdException w:name="Light List Accent 6" w:semiHidden="0" w:uiPriority="61" w:unhideWhenUsed="0"/>
-    <w:lsdException w:name="Light Grid Accent 6" w:semiHidden="0" w:uiPriority="62" w:unhideWhenUsed="0"/>
-    <w:lsdException w:name="Medium Shading 1 Accent 6" w:semiHidden="0" w:uiPriority="63" w:unhideWhenUsed="0"/>
-    <w:lsdException w:name="Medium Shading 2 Accent 6" w:semiHidden="0" w:uiPriority="64" w:unhideWhenUsed="0"/>
-    <w:lsdException w:name="Medium List 1 Accent 6" w:semiHidden="0" w:uiPriority="65" w:unhideWhenUsed="0"/>
-    <w:lsdException w:name="Medium List 2 Accent 6" w:semiHidden="0" w:uiPriority="66" w:unhideWhenUsed="0"/>
-    <w:lsdException w:name="Medium Grid 1 Accent 6" w:semiHidden="0" w:uiPriority="67" w:unhideWhenUsed="0"/>
-    <w:lsdException w:name="Medium Grid 2 Accent 6" w:semiHidden="0" w:uiPriority="68" w:unhideWhenUsed="0"/>
-    <w:lsdException w:name="Medium Grid 3 Accent 6" w:semiHidden="0" w:uiPriority="69" w:unhideWhenUsed="0"/>
-    <w:lsdException w:name="Dark List Accent 6" w:semiHidden="0" w:uiPriority="70" w:unhideWhenUsed="0"/>
-    <w:lsdException w:name="Colorful Shading Accent 6" w:semiHidden="0" w:uiPriority="71" w:unhideWhenUsed="0"/>
-    <w:lsdException w:name="Colorful List Accent 6" w:semiHidden="0" w:uiPriority="72" w:unhideWhenUsed="0"/>
-    <w:lsdException w:name="Colorful Grid Accent 6" w:semiHidden="0" w:uiPriority="73" w:unhideWhenUsed="0"/>
-    <w:lsdException w:name="Subtle Emphasis" w:semiHidden="0" w:uiPriority="19" w:unhideWhenUsed="0" w:qFormat="1"/>
-    <w:lsdException w:name="Intense Emphasis" w:semiHidden="0" w:uiPriority="21" w:unhideWhenUsed="0" w:qFormat="1"/>
-    <w:lsdException w:name="Subtle Reference" w:semiHidden="0" w:uiPriority="31" w:unhideWhenUsed="0" w:qFormat="1"/>
-    <w:lsdException w:name="Intense Reference" w:semiHidden="0" w:uiPriority="32" w:unhideWhenUsed="0" w:qFormat="1"/>
-    <w:lsdException w:name="Book Title" w:semiHidden="0" w:uiPriority="33" w:unhideWhenUsed="0" w:qFormat="1"/>
-    <w:lsdException w:name="Bibliography" w:uiPriority="37"/>
-    <w:lsdException w:name="TOC Heading" w:uiPriority="39" w:qFormat="1"/>
-  </w:latentStyles>
-  <w:style w:type="paragraph" w:default="1" w:styleId="Normal">
-    <w:name w:val="Normal"/>
-    <w:qFormat/>
-  </w:style>
-  <w:style w:type="character" w:default="1" w:styleId="DefaultParagraphFont">
-    <w:name w:val="Default Paragraph Font"/>
-    <w:uiPriority w:val="1"/>
-    <w:semiHidden/>
-    <w:unhideWhenUsed/>
-  </w:style>
-  <w:style w:type="table" w:default="1" w:styleId="TableNormal">
-    <w:name w:val="Normal Table"/>
-    <w:uiPriority w:val="99"/>
-    <w:semiHidden/>
-    <w:unhideWhenUsed/>
-    <w:tblPr>
-      <w:tblInd w:w="0" w:type="dxa"/>
-      <w:tblCellMar>
-        <w:top w:w="0" w:type="dxa"/>
-        <w:left w:w="108" w:type="dxa"/>
-        <w:bottom w:w="0" w:type="dxa"/>
-        <w:right w:w="108" w:type="dxa"/>
-      </w:tblCellMar>
-    </w:tblPr>
-  </w:style>
-  <w:style w:type="numbering" w:default="1" w:styleId="NoList">
-    <w:name w:val="No List"/>
-    <w:uiPriority w:val="99"/>
-    <w:semiHidden/>
-    <w:unhideWhenUsed/>
-  </w:style>
-  <w:style w:type="character" w:styleId="PlaceholderText">
-    <w:name w:val="Placeholder Text"/>
-    <w:basedOn w:val="DefaultParagraphFont"/>
-    <w:uiPriority w:val="99"/>
-    <w:semiHidden/>
-    <w:rsid w:val="000D3A18"/>
-    <w:rPr>
-      <w:color w:val="808080"/>
-    </w:rPr>
-  </w:style>
-</w:styles>
-</file>
-
-<file path=word/glossary/stylesWithEffects.xml><?xml version="1.0" encoding="utf-8"?>
-<w:styles xmlns:wpc="http://schemas.microsoft.com/office/word/2010/wordprocessingCanvas" xmlns:mc="http://schemas.openxmlformats.org/markup-compatibility/2006" xmlns:o="urn:schemas-microsoft-com:office:office" xmlns:r="http://schemas.openxmlformats.org/officeDocument/2006/relationships" xmlns:m="http://schemas.openxmlformats.org/officeDocument/2006/math" xmlns:v="urn:schemas-microsoft-com:vml" xmlns:wp14="http://schemas.microsoft.com/office/word/2010/wordprocessingDrawing" xmlns:wp="http://schemas.openxmlformats.org/drawingml/2006/wordprocessingDrawing" xmlns:w10="urn:schemas-microsoft-com:office:word" xmlns:w="http://schemas.openxmlformats.org/wordprocessingml/2006/main" xmlns:w14="http://schemas.microsoft.com/office/word/2010/wordml" xmlns:wpg="http://schemas.microsoft.com/office/word/2010/wordprocessingGroup" xmlns:wpi="http://schemas.microsoft.com/office/word/2010/wordprocessingInk" xmlns:wne="http://schemas.microsoft.com/office/word/2006/wordml" xmlns:wps="http://schemas.microsoft.com/office/word/2010/wordprocessingShape" mc:Ignorable="w14 wp14">
-  <w:docDefaults>
-    <w:rPrDefault>
-      <w:rPr>
-        <w:rFonts w:asciiTheme="minorHAnsi" w:eastAsiaTheme="minorEastAsia" w:hAnsiTheme="minorHAnsi" w:cstheme="minorBidi"/>
-        <w:sz w:val="22"/>
-        <w:szCs w:val="22"/>
-        <w:lang w:val="en-AU" w:eastAsia="ja-JP" w:bidi="ar-SA"/>
-      </w:rPr>
-    </w:rPrDefault>
-    <w:pPrDefault>
-      <w:pPr>
-        <w:spacing w:after="200" w:line="276" w:lineRule="auto"/>
-      </w:pPr>
-    </w:pPrDefault>
-  </w:docDefaults>
-  <w:latentStyles w:defLockedState="0" w:defUIPriority="99" w:defSemiHidden="1" w:defUnhideWhenUsed="1" w:defQFormat="0" w:count="267">
-    <w:lsdException w:name="Normal" w:semiHidden="0" w:uiPriority="0" w:unhideWhenUsed="0" w:qFormat="1"/>
-    <w:lsdException w:name="heading 1" w:semiHidden="0" w:uiPriority="9" w:unhideWhenUsed="0" w:qFormat="1"/>
-    <w:lsdException w:name="heading 2" w:uiPriority="9" w:qFormat="1"/>
-    <w:lsdException w:name="heading 3" w:uiPriority="9" w:qFormat="1"/>
-    <w:lsdException w:name="heading 4" w:uiPriority="9" w:qFormat="1"/>
-    <w:lsdException w:name="heading 5" w:uiPriority="9" w:qFormat="1"/>
-    <w:lsdException w:name="heading 6" w:uiPriority="9" w:qFormat="1"/>
-    <w:lsdException w:name="heading 7" w:uiPriority="9" w:qFormat="1"/>
-    <w:lsdException w:name="heading 8" w:uiPriority="9" w:qFormat="1"/>
-    <w:lsdException w:name="heading 9" w:uiPriority="9" w:qFormat="1"/>
-    <w:lsdException w:name="toc 1" w:uiPriority="39"/>
-    <w:lsdException w:name="toc 2" w:uiPriority="39"/>
-    <w:lsdException w:name="toc 3" w:uiPriority="39"/>
-    <w:lsdException w:name="toc 4" w:uiPriority="39"/>
-    <w:lsdException w:name="toc 5" w:uiPriority="39"/>
-    <w:lsdException w:name="toc 6" w:uiPriority="39"/>
-    <w:lsdException w:name="toc 7" w:uiPriority="39"/>
-    <w:lsdException w:name="toc 8" w:uiPriority="39"/>
-    <w:lsdException w:name="toc 9" w:uiPriority="39"/>
-    <w:lsdException w:name="caption" w:uiPriority="35" w:qFormat="1"/>
-    <w:lsdException w:name="Title" w:semiHidden="0" w:uiPriority="10" w:unhideWhenUsed="0" w:qFormat="1"/>
-    <w:lsdException w:name="Default Paragraph Font" w:uiPriority="1"/>
-    <w:lsdException w:name="Subtitle" w:semiHidden="0" w:uiPriority="11" w:unhideWhenUsed="0" w:qFormat="1"/>
-    <w:lsdException w:name="Strong" w:semiHidden="0" w:uiPriority="22" w:unhideWhenUsed="0" w:qFormat="1"/>
-    <w:lsdException w:name="Emphasis" w:semiHidden="0" w:uiPriority="20" w:unhideWhenUsed="0" w:qFormat="1"/>
-    <w:lsdException w:name="Table Grid" w:semiHidden="0" w:uiPriority="59" w:unhideWhenUsed="0"/>
-    <w:lsdException w:name="Placeholder Text" w:unhideWhenUsed="0"/>
-    <w:lsdException w:name="No Spacing" w:semiHidden="0" w:uiPriority="1" w:unhideWhenUsed="0" w:qFormat="1"/>
-    <w:lsdException w:name="Light Shading" w:semiHidden="0" w:uiPriority="60" w:unhideWhenUsed="0"/>
-    <w:lsdException w:name="Light List" w:semiHidden="0" w:uiPriority="61" w:unhideWhenUsed="0"/>
-    <w:lsdException w:name="Light Grid" w:semiHidden="0" w:uiPriority="62" w:unhideWhenUsed="0"/>
-    <w:lsdException w:name="Medium Shading 1" w:semiHidden="0" w:uiPriority="63" w:unhideWhenUsed="0"/>
-    <w:lsdException w:name="Medium Shading 2" w:semiHidden="0" w:uiPriority="64" w:unhideWhenUsed="0"/>
-    <w:lsdException w:name="Medium List 1" w:semiHidden="0" w:uiPriority="65" w:unhideWhenUsed="0"/>
-    <w:lsdException w:name="Medium List 2" w:semiHidden="0" w:uiPriority="66" w:unhideWhenUsed="0"/>
-    <w:lsdException w:name="Medium Grid 1" w:semiHidden="0" w:uiPriority="67" w:unhideWhenUsed="0"/>
-    <w:lsdException w:name="Medium Grid 2" w:semiHidden="0" w:uiPriority="68" w:unhideWhenUsed="0"/>
-    <w:lsdException w:name="Medium Grid 3" w:semiHidden="0" w:uiPriority="69" w:unhideWhenUsed="0"/>
-    <w:lsdException w:name="Dark List" w:semiHidden="0" w:uiPriority="70" w:unhideWhenUsed="0"/>
-    <w:lsdException w:name="Colorful Shading" w:semiHidden="0" w:uiPriority="71" w:unhideWhenUsed="0"/>
-    <w:lsdException w:name="Colorful List" w:semiHidden="0" w:uiPriority="72" w:unhideWhenUsed="0"/>
-    <w:lsdException w:name="Colorful Grid" w:semiHidden="0" w:uiPriority="73" w:unhideWhenUsed="0"/>
-    <w:lsdException w:name="Light Shading Accent 1" w:semiHidden="0" w:uiPriority="60" w:unhideWhenUsed="0"/>
-    <w:lsdException w:name="Light List Accent 1" w:semiHidden="0" w:uiPriority="61" w:unhideWhenUsed="0"/>
-    <w:lsdException w:name="Light Grid Accent 1" w:semiHidden="0" w:uiPriority="62" w:unhideWhenUsed="0"/>
-    <w:lsdException w:name="Medium Shading 1 Accent 1" w:semiHidden="0" w:uiPriority="63" w:unhideWhenUsed="0"/>
-    <w:lsdException w:name="Medium Shading 2 Accent 1" w:semiHidden="0" w:uiPriority="64" w:unhideWhenUsed="0"/>
-    <w:lsdException w:name="Medium List 1 Accent 1" w:semiHidden="0" w:uiPriority="65" w:unhideWhenUsed="0"/>
-    <w:lsdException w:name="Revision" w:unhideWhenUsed="0"/>
-    <w:lsdException w:name="List Paragraph" w:semiHidden="0" w:uiPriority="34" w:unhideWhenUsed="0" w:qFormat="1"/>
-    <w:lsdException w:name="Quote" w:semiHidden="0" w:uiPriority="29" w:unhideWhenUsed="0" w:qFormat="1"/>
-    <w:lsdException w:name="Intense Quote" w:semiHidden="0" w:uiPriority="30" w:unhideWhenUsed="0" w:qFormat="1"/>
-    <w:lsdException w:name="Medium List 2 Accent 1" w:semiHidden="0" w:uiPriority="66" w:unhideWhenUsed="0"/>
-    <w:lsdException w:name="Medium Grid 1 Accent 1" w:semiHidden="0" w:uiPriority="67" w:unhideWhenUsed="0"/>
-    <w:lsdException w:name="Medium Grid 2 Accent 1" w:semiHidden="0" w:uiPriority="68" w:unhideWhenUsed="0"/>
-    <w:lsdException w:name="Medium Grid 3 Accent 1" w:semiHidden="0" w:uiPriority="69" w:unhideWhenUsed="0"/>
-    <w:lsdException w:name="Dark List Accent 1" w:semiHidden="0" w:uiPriority="70" w:unhideWhenUsed="0"/>
-    <w:lsdException w:name="Colorful Shading Accent 1" w:semiHidden="0" w:uiPriority="71" w:unhideWhenUsed="0"/>
-    <w:lsdException w:name="Colorful List Accent 1" w:semiHidden="0" w:uiPriority="72" w:unhideWhenUsed="0"/>
-    <w:lsdException w:name="Colorful Grid Accent 1" w:semiHidden="0" w:uiPriority="73" w:unhideWhenUsed="0"/>
-    <w:lsdException w:name="Light Shading Accent 2" w:semiHidden="0" w:uiPriority="60" w:unhideWhenUsed="0"/>
-    <w:lsdException w:name="Light List Accent 2" w:semiHidden="0" w:uiPriority="61" w:unhideWhenUsed="0"/>
-    <w:lsdException w:name="Light Grid Accent 2" w:semiHidden="0" w:uiPriority="62" w:unhideWhenUsed="0"/>
-    <w:lsdException w:name="Medium Shading 1 Accent 2" w:semiHidden="0" w:uiPriority="63" w:unhideWhenUsed="0"/>
-    <w:lsdException w:name="Medium Shading 2 Accent 2" w:semiHidden="0" w:uiPriority="64" w:unhideWhenUsed="0"/>
-    <w:lsdException w:name="Medium List 1 Accent 2" w:semiHidden="0" w:uiPriority="65" w:unhideWhenUsed="0"/>
-    <w:lsdException w:name="Medium List 2 Accent 2" w:semiHidden="0" w:uiPriority="66" w:unhideWhenUsed="0"/>
-    <w:lsdException w:name="Medium Grid 1 Accent 2" w:semiHidden="0" w:uiPriority="67" w:unhideWhenUsed="0"/>
-    <w:lsdException w:name="Medium Grid 2 Accent 2" w:semiHidden="0" w:uiPriority="68" w:unhideWhenUsed="0"/>
-    <w:lsdException w:name="Medium Grid 3 Accent 2" w:semiHidden="0" w:uiPriority="69" w:unhideWhenUsed="0"/>
-    <w:lsdException w:name="Dark List Accent 2" w:semiHidden="0" w:uiPriority="70" w:unhideWhenUsed="0"/>
-    <w:lsdException w:name="Colorful Shading Accent 2" w:semiHidden="0" w:uiPriority="71" w:unhideWhenUsed="0"/>
-    <w:lsdException w:name="Colorful List Accent 2" w:semiHidden="0" w:uiPriority="72" w:unhideWhenUsed="0"/>
-    <w:lsdException w:name="Colorful Grid Accent 2" w:semiHidden="0" w:uiPriority="73" w:unhideWhenUsed="0"/>
-    <w:lsdException w:name="Light Shading Accent 3" w:semiHidden="0" w:uiPriority="60" w:unhideWhenUsed="0"/>
-    <w:lsdException w:name="Light List Accent 3" w:semiHidden="0" w:uiPriority="61" w:unhideWhenUsed="0"/>
-    <w:lsdException w:name="Light Grid Accent 3" w:semiHidden="0" w:uiPriority="62" w:unhideWhenUsed="0"/>
-    <w:lsdException w:name="Medium Shading 1 Accent 3" w:semiHidden="0" w:uiPriority="63" w:unhideWhenUsed="0"/>
-    <w:lsdException w:name="Medium Shading 2 Accent 3" w:semiHidden="0" w:uiPriority="64" w:unhideWhenUsed="0"/>
-    <w:lsdException w:name="Medium List 1 Accent 3" w:semiHidden="0" w:uiPriority="65" w:unhideWhenUsed="0"/>
-    <w:lsdException w:name="Medium List 2 Accent 3" w:semiHidden="0" w:uiPriority="66" w:unhideWhenUsed="0"/>
-    <w:lsdException w:name="Medium Grid 1 Accent 3" w:semiHidden="0" w:uiPriority="67" w:unhideWhenUsed="0"/>
-    <w:lsdException w:name="Medium Grid 2 Accent 3" w:semiHidden="0" w:uiPriority="68" w:unhideWhenUsed="0"/>
-    <w:lsdException w:name="Medium Grid 3 Accent 3" w:semiHidden="0" w:uiPriority="69" w:unhideWhenUsed="0"/>
-    <w:lsdException w:name="Dark List Accent 3" w:semiHidden="0" w:uiPriority="70" w:unhideWhenUsed="0"/>
-    <w:lsdException w:name="Colorful Shading Accent 3" w:semiHidden="0" w:uiPriority="71" w:unhideWhenUsed="0"/>
-    <w:lsdException w:name="Colorful List Accent 3" w:semiHidden="0" w:uiPriority="72" w:unhideWhenUsed="0"/>
-    <w:lsdException w:name="Colorful Grid Accent 3" w:semiHidden="0" w:uiPriority="73" w:unhideWhenUsed="0"/>
-    <w:lsdException w:name="Light Shading Accent 4" w:semiHidden="0" w:uiPriority="60" w:unhideWhenUsed="0"/>
-    <w:lsdException w:name="Light List Accent 4" w:semiHidden="0" w:uiPriority="61" w:unhideWhenUsed="0"/>
-    <w:lsdException w:name="Light Grid Accent 4" w:semiHidden="0" w:uiPriority="62" w:unhideWhenUsed="0"/>
-    <w:lsdException w:name="Medium Shading 1 Accent 4" w:semiHidden="0" w:uiPriority="63" w:unhideWhenUsed="0"/>
-    <w:lsdException w:name="Medium Shading 2 Accent 4" w:semiHidden="0" w:uiPriority="64" w:unhideWhenUsed="0"/>
-    <w:lsdException w:name="Medium List 1 Accent 4" w:semiHidden="0" w:uiPriority="65" w:unhideWhenUsed="0"/>
-    <w:lsdException w:name="Medium List 2 Accent 4" w:semiHidden="0" w:uiPriority="66" w:unhideWhenUsed="0"/>
-    <w:lsdException w:name="Medium Grid 1 Accent 4" w:semiHidden="0" w:uiPriority="67" w:unhideWhenUsed="0"/>
-    <w:lsdException w:name="Medium Grid 2 Accent 4" w:semiHidden="0" w:uiPriority="68" w:unhideWhenUsed="0"/>
-    <w:lsdException w:name="Medium Grid 3 Accent 4" w:semiHidden="0" w:uiPriority="69" w:unhideWhenUsed="0"/>
-    <w:lsdException w:name="Dark List Accent 4" w:semiHidden="0" w:uiPriority="70" w:unhideWhenUsed="0"/>
-    <w:lsdException w:name="Colorful Shading Accent 4" w:semiHidden="0" w:uiPriority="71" w:unhideWhenUsed="0"/>
-    <w:lsdException w:name="Colorful List Accent 4" w:semiHidden="0" w:uiPriority="72" w:unhideWhenUsed="0"/>
-    <w:lsdException w:name="Colorful Grid Accent 4" w:semiHidden="0" w:uiPriority="73" w:unhideWhenUsed="0"/>
-    <w:lsdException w:name="Light Shading Accent 5" w:semiHidden="0" w:uiPriority="60" w:unhideWhenUsed="0"/>
-    <w:lsdException w:name="Light List Accent 5" w:semiHidden="0" w:uiPriority="61" w:unhideWhenUsed="0"/>
-    <w:lsdException w:name="Light Grid Accent 5" w:semiHidden="0" w:uiPriority="62" w:unhideWhenUsed="0"/>
-    <w:lsdException w:name="Medium Shading 1 Accent 5" w:semiHidden="0" w:uiPriority="63" w:unhideWhenUsed="0"/>
-    <w:lsdException w:name="Medium Shading 2 Accent 5" w:semiHidden="0" w:uiPriority="64" w:unhideWhenUsed="0"/>
-    <w:lsdException w:name="Medium List 1 Accent 5" w:semiHidden="0" w:uiPriority="65" w:unhideWhenUsed="0"/>
-    <w:lsdException w:name="Medium List 2 Accent 5" w:semiHidden="0" w:uiPriority="66" w:unhideWhenUsed="0"/>
-    <w:lsdException w:name="Medium Grid 1 Accent 5" w:semiHidden="0" w:uiPriority="67" w:unhideWhenUsed="0"/>
-    <w:lsdException w:name="Medium Grid 2 Accent 5" w:semiHidden="0" w:uiPriority="68" w:unhideWhenUsed="0"/>
-    <w:lsdException w:name="Medium Grid 3 Accent 5" w:semiHidden="0" w:uiPriority="69" w:unhideWhenUsed="0"/>
-    <w:lsdException w:name="Dark List Accent 5" w:semiHidden="0" w:uiPriority="70" w:unhideWhenUsed="0"/>
-    <w:lsdException w:name="Colorful Shading Accent 5" w:semiHidden="0" w:uiPriority="71" w:unhideWhenUsed="0"/>
-    <w:lsdException w:name="Colorful List Accent 5" w:semiHidden="0" w:uiPriority="72" w:unhideWhenUsed="0"/>
-    <w:lsdException w:name="Colorful Grid Accent 5" w:semiHidden="0" w:uiPriority="73" w:unhideWhenUsed="0"/>
-    <w:lsdException w:name="Light Shading Accent 6" w:semiHidden="0" w:uiPriority="60" w:unhideWhenUsed="0"/>
-    <w:lsdException w:name="Light List Accent 6" w:semiHidden="0" w:uiPriority="61" w:unhideWhenUsed="0"/>
-    <w:lsdException w:name="Light Grid Accent 6" w:semiHidden="0" w:uiPriority="62" w:unhideWhenUsed="0"/>
-    <w:lsdException w:name="Medium Shading 1 Accent 6" w:semiHidden="0" w:uiPriority="63" w:unhideWhenUsed="0"/>
-    <w:lsdException w:name="Medium Shading 2 Accent 6" w:semiHidden="0" w:uiPriority="64" w:unhideWhenUsed="0"/>
-    <w:lsdException w:name="Medium List 1 Accent 6" w:semiHidden="0" w:uiPriority="65" w:unhideWhenUsed="0"/>
-    <w:lsdException w:name="Medium List 2 Accent 6" w:semiHidden="0" w:uiPriority="66" w:unhideWhenUsed="0"/>
-    <w:lsdException w:name="Medium Grid 1 Accent 6" w:semiHidden="0" w:uiPriority="67" w:unhideWhenUsed="0"/>
-    <w:lsdException w:name="Medium Grid 2 Accent 6" w:semiHidden="0" w:uiPriority="68" w:unhideWhenUsed="0"/>
-    <w:lsdException w:name="Medium Grid 3 Accent 6" w:semiHidden="0" w:uiPriority="69" w:unhideWhenUsed="0"/>
-    <w:lsdException w:name="Dark List Accent 6" w:semiHidden="0" w:uiPriority="70" w:unhideWhenUsed="0"/>
-    <w:lsdException w:name="Colorful Shading Accent 6" w:semiHidden="0" w:uiPriority="71" w:unhideWhenUsed="0"/>
-    <w:lsdException w:name="Colorful List Accent 6" w:semiHidden="0" w:uiPriority="72" w:unhideWhenUsed="0"/>
-    <w:lsdException w:name="Colorful Grid Accent 6" w:semiHidden="0" w:uiPriority="73" w:unhideWhenUsed="0"/>
-    <w:lsdException w:name="Subtle Emphasis" w:semiHidden="0" w:uiPriority="19" w:unhideWhenUsed="0" w:qFormat="1"/>
-    <w:lsdException w:name="Intense Emphasis" w:semiHidden="0" w:uiPriority="21" w:unhideWhenUsed="0" w:qFormat="1"/>
-    <w:lsdException w:name="Subtle Reference" w:semiHidden="0" w:uiPriority="31" w:unhideWhenUsed="0" w:qFormat="1"/>
-    <w:lsdException w:name="Intense Reference" w:semiHidden="0" w:uiPriority="32" w:unhideWhenUsed="0" w:qFormat="1"/>
-    <w:lsdException w:name="Book Title" w:semiHidden="0" w:uiPriority="33" w:unhideWhenUsed="0" w:qFormat="1"/>
-    <w:lsdException w:name="Bibliography" w:uiPriority="37"/>
-    <w:lsdException w:name="TOC Heading" w:uiPriority="39" w:qFormat="1"/>
-  </w:latentStyles>
-  <w:style w:type="paragraph" w:default="1" w:styleId="Normal">
-    <w:name w:val="Normal"/>
-    <w:qFormat/>
-  </w:style>
-  <w:style w:type="character" w:default="1" w:styleId="DefaultParagraphFont">
-    <w:name w:val="Default Paragraph Font"/>
-    <w:uiPriority w:val="1"/>
-    <w:semiHidden/>
-    <w:unhideWhenUsed/>
-  </w:style>
-  <w:style w:type="table" w:default="1" w:styleId="TableNormal">
-    <w:name w:val="Normal Table"/>
-    <w:uiPriority w:val="99"/>
-    <w:semiHidden/>
-    <w:unhideWhenUsed/>
-    <w:tblPr>
-      <w:tblInd w:w="0" w:type="dxa"/>
-      <w:tblCellMar>
-        <w:top w:w="0" w:type="dxa"/>
-        <w:left w:w="108" w:type="dxa"/>
-        <w:bottom w:w="0" w:type="dxa"/>
-        <w:right w:w="108" w:type="dxa"/>
-      </w:tblCellMar>
-    </w:tblPr>
-  </w:style>
-  <w:style w:type="numbering" w:default="1" w:styleId="NoList">
-    <w:name w:val="No List"/>
-    <w:uiPriority w:val="99"/>
-    <w:semiHidden/>
-    <w:unhideWhenUsed/>
-  </w:style>
-  <w:style w:type="character" w:styleId="PlaceholderText">
-    <w:name w:val="Placeholder Text"/>
-    <w:basedOn w:val="DefaultParagraphFont"/>
-    <w:uiPriority w:val="99"/>
-    <w:semiHidden/>
-    <w:rsid w:val="000D3A18"/>
-    <w:rPr>
-      <w:color w:val="808080"/>
-    </w:rPr>
-  </w:style>
-</w:styles>
-</file>
-
-<file path=word/glossary/webSettings.xml><?xml version="1.0" encoding="utf-8"?>
-<w:webSettings xmlns:mc="http://schemas.openxmlformats.org/markup-compatibility/2006" xmlns:r="http://schemas.openxmlformats.org/officeDocument/2006/relationships" xmlns:w="http://schemas.openxmlformats.org/wordprocessingml/2006/main" xmlns:w14="http://schemas.microsoft.com/office/word/2010/wordml" mc:Ignorable="w14">
-  <w:optimizeForBrowser/>
-  <w:allowPNG/>
-</w:webSettings>
 </file>
 
 <file path=word/theme/theme1.xml><?xml version="1.0" encoding="utf-8"?>

</xml_diff>

<commit_message>
Q1b sort of conquered. Not sure how to properly define the POMDP problem.
</commit_message>
<xml_diff>
--- a/assignment3/a3-3702-43150621-43236945.docx
+++ b/assignment3/a3-3702-43150621-43236945.docx
@@ -38,7 +38,43 @@
           <w:sz w:val="24"/>
           <w:szCs w:val="24"/>
         </w:rPr>
-        <w:t xml:space="preserve">UQ Soda is a very small soft drink seller at UQ. It sells two types of soft drinks: Coke and Sprite. It buys its stock each morning, but can only buy at most 2 cans of sodas per day and can only store and sell 3 cans per day. You can assume that: </w:t>
+        <w:t xml:space="preserve">UQ Soda is a very small soft drink seller at UQ. It sells two types of soft drinks: Coke and Sprite. It buys its stock each morning, but can </w:t>
+      </w:r>
+      <w:r>
+        <w:rPr>
+          <w:rFonts w:ascii="Arial" w:hAnsi="Arial" w:cs="Arial"/>
+          <w:b/>
+          <w:sz w:val="24"/>
+          <w:szCs w:val="24"/>
+        </w:rPr>
+        <w:t>only buy at most 2 cans of soda</w:t>
+      </w:r>
+      <w:r>
+        <w:rPr>
+          <w:rFonts w:ascii="Arial" w:hAnsi="Arial" w:cs="Arial"/>
+          <w:b/>
+          <w:sz w:val="24"/>
+          <w:szCs w:val="24"/>
+        </w:rPr>
+        <w:t xml:space="preserve"> per day and can only store and sell 3 cans</w:t>
+      </w:r>
+      <w:r>
+        <w:rPr>
+          <w:rFonts w:ascii="Arial" w:hAnsi="Arial" w:cs="Arial"/>
+          <w:b/>
+          <w:sz w:val="24"/>
+          <w:szCs w:val="24"/>
+        </w:rPr>
+        <w:t xml:space="preserve"> of soda</w:t>
+      </w:r>
+      <w:r>
+        <w:rPr>
+          <w:rFonts w:ascii="Arial" w:hAnsi="Arial" w:cs="Arial"/>
+          <w:b/>
+          <w:sz w:val="24"/>
+          <w:szCs w:val="24"/>
+        </w:rPr>
+        <w:t xml:space="preserve"> per day. You can assume that: </w:t>
       </w:r>
     </w:p>
     <w:p>
@@ -216,6 +252,72 @@
         <w:jc w:val="both"/>
         <w:rPr>
           <w:rFonts w:ascii="Arial" w:hAnsi="Arial" w:cs="Arial"/>
+          <w:b/>
+          <w:sz w:val="24"/>
+          <w:szCs w:val="24"/>
+        </w:rPr>
+      </w:pPr>
+    </w:p>
+    <w:p>
+      <w:pPr>
+        <w:jc w:val="both"/>
+        <w:rPr>
+          <w:rFonts w:ascii="Arial" w:hAnsi="Arial" w:cs="Arial"/>
+          <w:b/>
+          <w:sz w:val="24"/>
+          <w:szCs w:val="24"/>
+        </w:rPr>
+      </w:pPr>
+    </w:p>
+    <w:p>
+      <w:pPr>
+        <w:jc w:val="both"/>
+        <w:rPr>
+          <w:rFonts w:ascii="Arial" w:hAnsi="Arial" w:cs="Arial"/>
+          <w:b/>
+          <w:sz w:val="24"/>
+          <w:szCs w:val="24"/>
+        </w:rPr>
+      </w:pPr>
+    </w:p>
+    <w:p>
+      <w:pPr>
+        <w:jc w:val="both"/>
+        <w:rPr>
+          <w:rFonts w:ascii="Arial" w:hAnsi="Arial" w:cs="Arial"/>
+          <w:b/>
+          <w:sz w:val="24"/>
+          <w:szCs w:val="24"/>
+        </w:rPr>
+      </w:pPr>
+    </w:p>
+    <w:p>
+      <w:pPr>
+        <w:jc w:val="both"/>
+        <w:rPr>
+          <w:rFonts w:ascii="Arial" w:hAnsi="Arial" w:cs="Arial"/>
+          <w:b/>
+          <w:sz w:val="24"/>
+          <w:szCs w:val="24"/>
+        </w:rPr>
+      </w:pPr>
+    </w:p>
+    <w:p>
+      <w:pPr>
+        <w:jc w:val="both"/>
+        <w:rPr>
+          <w:rFonts w:ascii="Arial" w:hAnsi="Arial" w:cs="Arial"/>
+          <w:b/>
+          <w:sz w:val="24"/>
+          <w:szCs w:val="24"/>
+        </w:rPr>
+      </w:pPr>
+    </w:p>
+    <w:p>
+      <w:pPr>
+        <w:jc w:val="both"/>
+        <w:rPr>
+          <w:rFonts w:ascii="Arial" w:hAnsi="Arial" w:cs="Arial"/>
           <w:i/>
           <w:sz w:val="24"/>
           <w:szCs w:val="24"/>
@@ -228,6 +330,7 @@
           <w:sz w:val="24"/>
           <w:szCs w:val="24"/>
         </w:rPr>
+        <w:lastRenderedPageBreak/>
         <w:t>Answer:</w:t>
       </w:r>
     </w:p>
@@ -389,7 +492,6 @@
           <w:sz w:val="24"/>
           <w:szCs w:val="24"/>
         </w:rPr>
-        <w:lastRenderedPageBreak/>
         <w:t xml:space="preserve">The different types of soda we sell, the total number of cans we can purchase and the total number of cans we can store and sell help us generate the State and Action space. These are both available in the question above and the </w:t>
       </w:r>
       <w:r>
@@ -499,17 +601,7 @@
           <w:sz w:val="24"/>
           <w:szCs w:val="24"/>
         </w:rPr>
-        <w:t>. This meant that we do not know the user’s</w:t>
-      </w:r>
-      <w:bookmarkStart w:id="0" w:name="_GoBack"/>
-      <w:bookmarkEnd w:id="0"/>
-      <w:r>
-        <w:rPr>
-          <w:rFonts w:ascii="Arial" w:hAnsi="Arial" w:cs="Arial"/>
-          <w:sz w:val="24"/>
-          <w:szCs w:val="24"/>
-        </w:rPr>
-        <w:t xml:space="preserve"> behaviour, so we cannot create these Transition and Reward Functions. Because of this, we need Reinforcement Learning.</w:t>
+        <w:t>. This meant that we do not know the user’s behaviour, so we cannot create these Transition and Reward Functions. Because of this, we need Reinforcement Learning.</w:t>
       </w:r>
     </w:p>
     <w:p>
@@ -532,38 +624,1482 @@
           <w:sz w:val="24"/>
           <w:szCs w:val="24"/>
         </w:rPr>
-        <w:t>Tom’s butt</w:t>
-      </w:r>
-    </w:p>
-    <w:p>
-      <w:pPr>
-        <w:jc w:val="both"/>
-        <w:rPr>
-          <w:rFonts w:ascii="Arial" w:hAnsi="Arial" w:cs="Arial"/>
-          <w:sz w:val="24"/>
-          <w:szCs w:val="24"/>
-        </w:rPr>
-      </w:pPr>
-    </w:p>
-    <w:p>
-      <w:pPr>
-        <w:jc w:val="both"/>
-        <w:rPr>
-          <w:rFonts w:ascii="Arial" w:hAnsi="Arial" w:cs="Arial"/>
-          <w:sz w:val="24"/>
-          <w:szCs w:val="24"/>
-        </w:rPr>
-      </w:pPr>
-    </w:p>
-    <w:p>
-      <w:pPr>
-        <w:jc w:val="both"/>
-        <w:rPr>
-          <w:rFonts w:ascii="Arial" w:hAnsi="Arial" w:cs="Arial"/>
-          <w:sz w:val="24"/>
-          <w:szCs w:val="24"/>
-        </w:rPr>
-      </w:pPr>
+        <w:t>POMDP Problem Definition</w:t>
+      </w:r>
+    </w:p>
+    <w:p>
+      <w:pPr>
+        <w:pStyle w:val="ListParagraph"/>
+        <w:numPr>
+          <w:ilvl w:val="1"/>
+          <w:numId w:val="3"/>
+        </w:numPr>
+        <w:jc w:val="both"/>
+        <w:rPr>
+          <w:rFonts w:ascii="Arial" w:hAnsi="Arial" w:cs="Arial"/>
+          <w:sz w:val="24"/>
+          <w:szCs w:val="24"/>
+        </w:rPr>
+      </w:pPr>
+      <w:r>
+        <w:rPr>
+          <w:rFonts w:ascii="Arial" w:hAnsi="Arial" w:cs="Arial"/>
+          <w:sz w:val="24"/>
+          <w:szCs w:val="24"/>
+        </w:rPr>
+        <w:t>State Space</w:t>
+      </w:r>
+      <w:r>
+        <w:rPr>
+          <w:rFonts w:ascii="Arial" w:hAnsi="Arial" w:cs="Arial"/>
+          <w:sz w:val="24"/>
+          <w:szCs w:val="24"/>
+        </w:rPr>
+        <w:t xml:space="preserve"> (S)</w:t>
+      </w:r>
+    </w:p>
+    <w:p>
+      <w:pPr>
+        <w:pStyle w:val="ListParagraph"/>
+        <w:numPr>
+          <w:ilvl w:val="2"/>
+          <w:numId w:val="3"/>
+        </w:numPr>
+        <w:jc w:val="both"/>
+        <w:rPr>
+          <w:rFonts w:ascii="Arial" w:hAnsi="Arial" w:cs="Arial"/>
+          <w:sz w:val="24"/>
+          <w:szCs w:val="24"/>
+        </w:rPr>
+      </w:pPr>
+      <w:r>
+        <w:rPr>
+          <w:rFonts w:ascii="Arial" w:hAnsi="Arial" w:cs="Arial"/>
+          <w:sz w:val="24"/>
+          <w:szCs w:val="24"/>
+        </w:rPr>
+        <w:t>State Space is a tuple of 2 elements representing the amount of cans for a particular type of soda currently stocked</w:t>
+      </w:r>
+      <w:r>
+        <w:rPr>
+          <w:rFonts w:ascii="Arial" w:hAnsi="Arial" w:cs="Arial"/>
+          <w:sz w:val="24"/>
+          <w:szCs w:val="24"/>
+        </w:rPr>
+        <w:t xml:space="preserve"> for a day before purchasing for additional stock</w:t>
+      </w:r>
+    </w:p>
+    <w:p>
+      <w:pPr>
+        <w:pStyle w:val="ListParagraph"/>
+        <w:numPr>
+          <w:ilvl w:val="2"/>
+          <w:numId w:val="3"/>
+        </w:numPr>
+        <w:spacing w:before="240"/>
+        <w:jc w:val="both"/>
+        <w:rPr>
+          <w:rFonts w:ascii="Arial" w:hAnsi="Arial" w:cs="Arial"/>
+          <w:sz w:val="24"/>
+          <w:szCs w:val="24"/>
+        </w:rPr>
+      </w:pPr>
+      <w:r>
+        <w:rPr>
+          <w:rFonts w:ascii="Arial" w:hAnsi="Arial" w:cs="Arial"/>
+          <w:sz w:val="24"/>
+          <w:szCs w:val="24"/>
+        </w:rPr>
+        <w:t xml:space="preserve">Formally: </w:t>
+      </w:r>
+      <w:r>
+        <w:rPr>
+          <w:rFonts w:ascii="Arial" w:hAnsi="Arial" w:cs="Arial"/>
+          <w:sz w:val="24"/>
+          <w:szCs w:val="24"/>
+        </w:rPr>
+        <w:t>S = &lt;S</w:t>
+      </w:r>
+      <w:r>
+        <w:rPr>
+          <w:rFonts w:ascii="Arial" w:hAnsi="Arial" w:cs="Arial"/>
+          <w:sz w:val="24"/>
+          <w:szCs w:val="24"/>
+          <w:vertAlign w:val="subscript"/>
+        </w:rPr>
+        <w:t>0</w:t>
+      </w:r>
+      <w:r>
+        <w:rPr>
+          <w:rFonts w:ascii="Arial" w:hAnsi="Arial" w:cs="Arial"/>
+          <w:sz w:val="24"/>
+          <w:szCs w:val="24"/>
+        </w:rPr>
+        <w:t>, S</w:t>
+      </w:r>
+      <w:r>
+        <w:rPr>
+          <w:rFonts w:ascii="Arial" w:hAnsi="Arial" w:cs="Arial"/>
+          <w:sz w:val="24"/>
+          <w:szCs w:val="24"/>
+          <w:vertAlign w:val="subscript"/>
+        </w:rPr>
+        <w:t>1</w:t>
+      </w:r>
+      <w:r>
+        <w:rPr>
+          <w:rFonts w:ascii="Arial" w:hAnsi="Arial" w:cs="Arial"/>
+          <w:sz w:val="24"/>
+          <w:szCs w:val="24"/>
+        </w:rPr>
+        <w:t xml:space="preserve">&gt; where </w:t>
+      </w:r>
+      <w:r>
+        <w:rPr>
+          <w:rFonts w:ascii="Arial" w:hAnsi="Arial" w:cs="Arial"/>
+          <w:sz w:val="24"/>
+          <w:szCs w:val="24"/>
+        </w:rPr>
+        <w:t>S</w:t>
+      </w:r>
+      <w:r>
+        <w:rPr>
+          <w:rFonts w:ascii="Arial" w:hAnsi="Arial" w:cs="Arial"/>
+          <w:sz w:val="24"/>
+          <w:szCs w:val="24"/>
+          <w:vertAlign w:val="subscript"/>
+        </w:rPr>
+        <w:t>0</w:t>
+      </w:r>
+      <w:r>
+        <w:rPr>
+          <w:rFonts w:ascii="Arial" w:hAnsi="Arial" w:cs="Arial"/>
+          <w:sz w:val="24"/>
+          <w:szCs w:val="24"/>
+        </w:rPr>
+        <w:t xml:space="preserve"> is t</w:t>
+      </w:r>
+      <w:r>
+        <w:rPr>
+          <w:rFonts w:ascii="Arial" w:hAnsi="Arial" w:cs="Arial"/>
+          <w:sz w:val="24"/>
+          <w:szCs w:val="24"/>
+        </w:rPr>
+        <w:t>he number of Coke cans stored and S</w:t>
+      </w:r>
+      <w:r>
+        <w:rPr>
+          <w:rFonts w:ascii="Arial" w:hAnsi="Arial" w:cs="Arial"/>
+          <w:sz w:val="24"/>
+          <w:szCs w:val="24"/>
+          <w:vertAlign w:val="subscript"/>
+        </w:rPr>
+        <w:t>1</w:t>
+      </w:r>
+      <w:r>
+        <w:rPr>
+          <w:rFonts w:ascii="Arial" w:hAnsi="Arial" w:cs="Arial"/>
+          <w:sz w:val="24"/>
+          <w:szCs w:val="24"/>
+        </w:rPr>
+        <w:t xml:space="preserve"> is the number of </w:t>
+      </w:r>
+      <w:r>
+        <w:rPr>
+          <w:rFonts w:ascii="Arial" w:hAnsi="Arial" w:cs="Arial"/>
+          <w:sz w:val="24"/>
+          <w:szCs w:val="24"/>
+        </w:rPr>
+        <w:t xml:space="preserve">Sprite </w:t>
+      </w:r>
+      <w:r>
+        <w:rPr>
+          <w:rFonts w:ascii="Arial" w:hAnsi="Arial" w:cs="Arial"/>
+          <w:sz w:val="24"/>
+          <w:szCs w:val="24"/>
+        </w:rPr>
+        <w:t xml:space="preserve">cans </w:t>
+      </w:r>
+      <w:r>
+        <w:rPr>
+          <w:rFonts w:ascii="Arial" w:hAnsi="Arial" w:cs="Arial"/>
+          <w:sz w:val="24"/>
+          <w:szCs w:val="24"/>
+        </w:rPr>
+        <w:t>stored</w:t>
+      </w:r>
+      <w:r>
+        <w:rPr>
+          <w:rFonts w:ascii="Arial" w:hAnsi="Arial" w:cs="Arial"/>
+          <w:sz w:val="24"/>
+          <w:szCs w:val="24"/>
+        </w:rPr>
+        <w:t xml:space="preserve"> and </w:t>
+      </w:r>
+      <w:r>
+        <w:rPr>
+          <w:rFonts w:ascii="Arial" w:hAnsi="Arial" w:cs="Arial"/>
+          <w:sz w:val="24"/>
+          <w:szCs w:val="24"/>
+        </w:rPr>
+        <w:t>C</w:t>
+      </w:r>
+      <w:r>
+        <w:rPr>
+          <w:rFonts w:ascii="Arial" w:hAnsi="Arial" w:cs="Arial"/>
+          <w:sz w:val="24"/>
+          <w:szCs w:val="24"/>
+          <w:vertAlign w:val="subscript"/>
+        </w:rPr>
+        <w:t>0</w:t>
+      </w:r>
+      <w:r>
+        <w:rPr>
+          <w:rFonts w:ascii="Arial" w:hAnsi="Arial" w:cs="Arial"/>
+          <w:sz w:val="24"/>
+          <w:szCs w:val="24"/>
+        </w:rPr>
+        <w:t xml:space="preserve"> + C</w:t>
+      </w:r>
+      <w:r>
+        <w:rPr>
+          <w:rFonts w:ascii="Arial" w:hAnsi="Arial" w:cs="Arial"/>
+          <w:sz w:val="24"/>
+          <w:szCs w:val="24"/>
+          <w:vertAlign w:val="subscript"/>
+        </w:rPr>
+        <w:t xml:space="preserve">1 </w:t>
+      </w:r>
+      <w:r>
+        <w:rPr>
+          <w:rFonts w:ascii="Arial" w:hAnsi="Arial" w:cs="Arial"/>
+          <w:sz w:val="24"/>
+          <w:szCs w:val="24"/>
+        </w:rPr>
+        <w:t xml:space="preserve">&lt;= 3.  </w:t>
+      </w:r>
+    </w:p>
+    <w:p>
+      <w:pPr>
+        <w:pStyle w:val="ListParagraph"/>
+        <w:numPr>
+          <w:ilvl w:val="1"/>
+          <w:numId w:val="3"/>
+        </w:numPr>
+        <w:jc w:val="both"/>
+        <w:rPr>
+          <w:rFonts w:ascii="Arial" w:hAnsi="Arial" w:cs="Arial"/>
+          <w:sz w:val="24"/>
+          <w:szCs w:val="24"/>
+        </w:rPr>
+      </w:pPr>
+      <w:r>
+        <w:rPr>
+          <w:rFonts w:ascii="Arial" w:hAnsi="Arial" w:cs="Arial"/>
+          <w:sz w:val="24"/>
+          <w:szCs w:val="24"/>
+        </w:rPr>
+        <w:t>Action Space</w:t>
+      </w:r>
+      <w:r>
+        <w:rPr>
+          <w:rFonts w:ascii="Arial" w:hAnsi="Arial" w:cs="Arial"/>
+          <w:sz w:val="24"/>
+          <w:szCs w:val="24"/>
+        </w:rPr>
+        <w:t xml:space="preserve"> (A)</w:t>
+      </w:r>
+    </w:p>
+    <w:p>
+      <w:pPr>
+        <w:pStyle w:val="ListParagraph"/>
+        <w:numPr>
+          <w:ilvl w:val="2"/>
+          <w:numId w:val="3"/>
+        </w:numPr>
+        <w:jc w:val="both"/>
+        <w:rPr>
+          <w:rFonts w:ascii="Arial" w:hAnsi="Arial" w:cs="Arial"/>
+          <w:sz w:val="24"/>
+          <w:szCs w:val="24"/>
+        </w:rPr>
+      </w:pPr>
+      <w:r>
+        <w:rPr>
+          <w:rFonts w:ascii="Arial" w:hAnsi="Arial" w:cs="Arial"/>
+          <w:sz w:val="24"/>
+          <w:szCs w:val="24"/>
+        </w:rPr>
+        <w:t>Action Space is a tuple of 2 elements representing the amount of cans for a particular type of soda that was purchased</w:t>
+      </w:r>
+      <w:r>
+        <w:rPr>
+          <w:rFonts w:ascii="Arial" w:hAnsi="Arial" w:cs="Arial"/>
+          <w:sz w:val="24"/>
+          <w:szCs w:val="24"/>
+        </w:rPr>
+        <w:t xml:space="preserve"> for stock in a day.</w:t>
+      </w:r>
+    </w:p>
+    <w:p>
+      <w:pPr>
+        <w:pStyle w:val="ListParagraph"/>
+        <w:numPr>
+          <w:ilvl w:val="2"/>
+          <w:numId w:val="3"/>
+        </w:numPr>
+        <w:jc w:val="both"/>
+        <w:rPr>
+          <w:rFonts w:ascii="Arial" w:hAnsi="Arial" w:cs="Arial"/>
+          <w:sz w:val="24"/>
+          <w:szCs w:val="24"/>
+        </w:rPr>
+      </w:pPr>
+      <w:r>
+        <w:rPr>
+          <w:rFonts w:ascii="Arial" w:hAnsi="Arial" w:cs="Arial"/>
+          <w:sz w:val="24"/>
+          <w:szCs w:val="24"/>
+        </w:rPr>
+        <w:t xml:space="preserve">Formally: </w:t>
+      </w:r>
+      <w:r>
+        <w:rPr>
+          <w:rFonts w:ascii="Arial" w:hAnsi="Arial" w:cs="Arial"/>
+          <w:sz w:val="24"/>
+          <w:szCs w:val="24"/>
+        </w:rPr>
+        <w:t xml:space="preserve">A = </w:t>
+      </w:r>
+      <w:r>
+        <w:rPr>
+          <w:rFonts w:ascii="Arial" w:hAnsi="Arial" w:cs="Arial"/>
+          <w:sz w:val="24"/>
+          <w:szCs w:val="24"/>
+        </w:rPr>
+        <w:t>&lt;P</w:t>
+      </w:r>
+      <w:r>
+        <w:rPr>
+          <w:rFonts w:ascii="Arial" w:hAnsi="Arial" w:cs="Arial"/>
+          <w:sz w:val="24"/>
+          <w:szCs w:val="24"/>
+          <w:vertAlign w:val="subscript"/>
+        </w:rPr>
+        <w:t>0</w:t>
+      </w:r>
+      <w:r>
+        <w:rPr>
+          <w:rFonts w:ascii="Arial" w:hAnsi="Arial" w:cs="Arial"/>
+          <w:sz w:val="24"/>
+          <w:szCs w:val="24"/>
+        </w:rPr>
+        <w:t>, P</w:t>
+      </w:r>
+      <w:r>
+        <w:rPr>
+          <w:rFonts w:ascii="Arial" w:hAnsi="Arial" w:cs="Arial"/>
+          <w:sz w:val="24"/>
+          <w:szCs w:val="24"/>
+          <w:vertAlign w:val="subscript"/>
+        </w:rPr>
+        <w:t>1</w:t>
+      </w:r>
+      <w:r>
+        <w:rPr>
+          <w:rFonts w:ascii="Arial" w:hAnsi="Arial" w:cs="Arial"/>
+          <w:sz w:val="24"/>
+          <w:szCs w:val="24"/>
+        </w:rPr>
+        <w:t>&gt; where P</w:t>
+      </w:r>
+      <w:r>
+        <w:rPr>
+          <w:rFonts w:ascii="Arial" w:hAnsi="Arial" w:cs="Arial"/>
+          <w:sz w:val="24"/>
+          <w:szCs w:val="24"/>
+          <w:vertAlign w:val="subscript"/>
+        </w:rPr>
+        <w:t>0</w:t>
+      </w:r>
+      <w:r>
+        <w:rPr>
+          <w:vertAlign w:val="subscript"/>
+        </w:rPr>
+        <w:t xml:space="preserve"> </w:t>
+      </w:r>
+      <w:r>
+        <w:rPr>
+          <w:rFonts w:ascii="Arial" w:hAnsi="Arial" w:cs="Arial"/>
+          <w:sz w:val="24"/>
+          <w:szCs w:val="24"/>
+        </w:rPr>
+        <w:t>is the number of Coke cans purchased and P</w:t>
+      </w:r>
+      <w:r>
+        <w:rPr>
+          <w:rFonts w:ascii="Arial" w:hAnsi="Arial" w:cs="Arial"/>
+          <w:sz w:val="24"/>
+          <w:szCs w:val="24"/>
+          <w:vertAlign w:val="subscript"/>
+        </w:rPr>
+        <w:t>1</w:t>
+      </w:r>
+      <w:r>
+        <w:rPr>
+          <w:rFonts w:ascii="Arial" w:hAnsi="Arial" w:cs="Arial"/>
+          <w:sz w:val="24"/>
+          <w:szCs w:val="24"/>
+        </w:rPr>
+        <w:t xml:space="preserve"> is the number of Sprite cans purchased and P</w:t>
+      </w:r>
+      <w:r>
+        <w:rPr>
+          <w:rFonts w:ascii="Arial" w:hAnsi="Arial" w:cs="Arial"/>
+          <w:sz w:val="24"/>
+          <w:szCs w:val="24"/>
+          <w:vertAlign w:val="subscript"/>
+        </w:rPr>
+        <w:t>0</w:t>
+      </w:r>
+      <w:r>
+        <w:rPr>
+          <w:rFonts w:ascii="Arial" w:hAnsi="Arial" w:cs="Arial"/>
+          <w:sz w:val="24"/>
+          <w:szCs w:val="24"/>
+        </w:rPr>
+        <w:t xml:space="preserve"> + P</w:t>
+      </w:r>
+      <w:r>
+        <w:rPr>
+          <w:rFonts w:ascii="Arial" w:hAnsi="Arial" w:cs="Arial"/>
+          <w:sz w:val="24"/>
+          <w:szCs w:val="24"/>
+          <w:vertAlign w:val="subscript"/>
+        </w:rPr>
+        <w:t>1</w:t>
+      </w:r>
+      <w:r>
+        <w:rPr>
+          <w:rFonts w:ascii="Arial" w:hAnsi="Arial" w:cs="Arial"/>
+          <w:sz w:val="24"/>
+          <w:szCs w:val="24"/>
+        </w:rPr>
+        <w:t xml:space="preserve"> &lt;= 2</w:t>
+      </w:r>
+    </w:p>
+    <w:p>
+      <w:pPr>
+        <w:pStyle w:val="ListParagraph"/>
+        <w:numPr>
+          <w:ilvl w:val="1"/>
+          <w:numId w:val="3"/>
+        </w:numPr>
+        <w:jc w:val="both"/>
+        <w:rPr>
+          <w:rFonts w:ascii="Arial" w:hAnsi="Arial" w:cs="Arial"/>
+          <w:sz w:val="24"/>
+          <w:szCs w:val="24"/>
+        </w:rPr>
+      </w:pPr>
+      <w:r>
+        <w:rPr>
+          <w:rFonts w:ascii="Arial" w:hAnsi="Arial" w:cs="Arial"/>
+          <w:sz w:val="24"/>
+          <w:szCs w:val="24"/>
+        </w:rPr>
+        <w:t>Observation Space</w:t>
+      </w:r>
+      <w:r>
+        <w:rPr>
+          <w:rFonts w:ascii="Arial" w:hAnsi="Arial" w:cs="Arial"/>
+          <w:sz w:val="24"/>
+          <w:szCs w:val="24"/>
+        </w:rPr>
+        <w:t xml:space="preserve"> (Ω)</w:t>
+      </w:r>
+    </w:p>
+    <w:p>
+      <w:pPr>
+        <w:pStyle w:val="ListParagraph"/>
+        <w:numPr>
+          <w:ilvl w:val="2"/>
+          <w:numId w:val="3"/>
+        </w:numPr>
+        <w:jc w:val="both"/>
+        <w:rPr>
+          <w:rFonts w:ascii="Arial" w:hAnsi="Arial" w:cs="Arial"/>
+          <w:sz w:val="24"/>
+          <w:szCs w:val="24"/>
+        </w:rPr>
+      </w:pPr>
+      <w:r>
+        <w:rPr>
+          <w:rFonts w:ascii="Arial" w:hAnsi="Arial" w:cs="Arial"/>
+          <w:sz w:val="24"/>
+          <w:szCs w:val="24"/>
+        </w:rPr>
+        <w:lastRenderedPageBreak/>
+        <w:t>The observation space is the amount of cans cons</w:t>
+      </w:r>
+      <w:r>
+        <w:rPr>
+          <w:rFonts w:ascii="Arial" w:hAnsi="Arial" w:cs="Arial"/>
+          <w:sz w:val="24"/>
+          <w:szCs w:val="24"/>
+        </w:rPr>
+        <w:t>umed for each soda in a day</w:t>
+      </w:r>
+    </w:p>
+    <w:p>
+      <w:pPr>
+        <w:pStyle w:val="ListParagraph"/>
+        <w:numPr>
+          <w:ilvl w:val="2"/>
+          <w:numId w:val="3"/>
+        </w:numPr>
+        <w:jc w:val="both"/>
+        <w:rPr>
+          <w:rFonts w:ascii="Arial" w:hAnsi="Arial" w:cs="Arial"/>
+          <w:sz w:val="24"/>
+          <w:szCs w:val="24"/>
+        </w:rPr>
+      </w:pPr>
+      <w:r>
+        <w:rPr>
+          <w:rFonts w:ascii="Arial" w:hAnsi="Arial" w:cs="Arial"/>
+          <w:sz w:val="24"/>
+          <w:szCs w:val="24"/>
+        </w:rPr>
+        <w:t>Formally: O = &lt;C</w:t>
+      </w:r>
+      <w:r>
+        <w:rPr>
+          <w:rFonts w:ascii="Arial" w:hAnsi="Arial" w:cs="Arial"/>
+          <w:sz w:val="24"/>
+          <w:szCs w:val="24"/>
+          <w:vertAlign w:val="subscript"/>
+        </w:rPr>
+        <w:t>0</w:t>
+      </w:r>
+      <w:r>
+        <w:rPr>
+          <w:rFonts w:ascii="Arial" w:hAnsi="Arial" w:cs="Arial"/>
+          <w:sz w:val="24"/>
+          <w:szCs w:val="24"/>
+        </w:rPr>
+        <w:t>, C</w:t>
+      </w:r>
+      <w:r>
+        <w:rPr>
+          <w:rFonts w:ascii="Arial" w:hAnsi="Arial" w:cs="Arial"/>
+          <w:sz w:val="24"/>
+          <w:szCs w:val="24"/>
+          <w:vertAlign w:val="subscript"/>
+        </w:rPr>
+        <w:t>1</w:t>
+      </w:r>
+      <w:r>
+        <w:rPr>
+          <w:rFonts w:ascii="Arial" w:hAnsi="Arial" w:cs="Arial"/>
+          <w:sz w:val="24"/>
+          <w:szCs w:val="24"/>
+        </w:rPr>
+        <w:t>&gt; where C</w:t>
+      </w:r>
+      <w:r>
+        <w:rPr>
+          <w:rFonts w:ascii="Arial" w:hAnsi="Arial" w:cs="Arial"/>
+          <w:sz w:val="24"/>
+          <w:szCs w:val="24"/>
+          <w:vertAlign w:val="subscript"/>
+        </w:rPr>
+        <w:t>0</w:t>
+      </w:r>
+      <w:r>
+        <w:rPr>
+          <w:vertAlign w:val="subscript"/>
+        </w:rPr>
+        <w:t xml:space="preserve"> </w:t>
+      </w:r>
+      <w:r>
+        <w:rPr>
+          <w:rFonts w:ascii="Arial" w:hAnsi="Arial" w:cs="Arial"/>
+          <w:sz w:val="24"/>
+          <w:szCs w:val="24"/>
+        </w:rPr>
+        <w:t>is the number of Coke cans consumed</w:t>
+      </w:r>
+      <w:r>
+        <w:rPr>
+          <w:rFonts w:ascii="Arial" w:hAnsi="Arial" w:cs="Arial"/>
+          <w:sz w:val="24"/>
+          <w:szCs w:val="24"/>
+        </w:rPr>
+        <w:t xml:space="preserve"> by users and C</w:t>
+      </w:r>
+      <w:r>
+        <w:rPr>
+          <w:rFonts w:ascii="Arial" w:hAnsi="Arial" w:cs="Arial"/>
+          <w:sz w:val="24"/>
+          <w:szCs w:val="24"/>
+          <w:vertAlign w:val="subscript"/>
+        </w:rPr>
+        <w:t>1</w:t>
+      </w:r>
+      <w:r>
+        <w:rPr>
+          <w:rFonts w:ascii="Arial" w:hAnsi="Arial" w:cs="Arial"/>
+          <w:sz w:val="24"/>
+          <w:szCs w:val="24"/>
+        </w:rPr>
+        <w:t xml:space="preserve"> is the number of Sprite cans consumed by users and C</w:t>
+      </w:r>
+      <w:r>
+        <w:rPr>
+          <w:rFonts w:ascii="Arial" w:hAnsi="Arial" w:cs="Arial"/>
+          <w:sz w:val="24"/>
+          <w:szCs w:val="24"/>
+          <w:vertAlign w:val="subscript"/>
+        </w:rPr>
+        <w:t>0</w:t>
+      </w:r>
+      <w:r>
+        <w:rPr>
+          <w:rFonts w:ascii="Arial" w:hAnsi="Arial" w:cs="Arial"/>
+          <w:sz w:val="24"/>
+          <w:szCs w:val="24"/>
+        </w:rPr>
+        <w:t xml:space="preserve"> + C</w:t>
+      </w:r>
+      <w:r>
+        <w:rPr>
+          <w:rFonts w:ascii="Arial" w:hAnsi="Arial" w:cs="Arial"/>
+          <w:sz w:val="24"/>
+          <w:szCs w:val="24"/>
+          <w:vertAlign w:val="subscript"/>
+        </w:rPr>
+        <w:t>1</w:t>
+      </w:r>
+      <w:r>
+        <w:rPr>
+          <w:rFonts w:ascii="Arial" w:hAnsi="Arial" w:cs="Arial"/>
+          <w:sz w:val="24"/>
+          <w:szCs w:val="24"/>
+        </w:rPr>
+        <w:t xml:space="preserve"> &lt;= 3</w:t>
+      </w:r>
+      <w:r>
+        <w:rPr>
+          <w:rFonts w:ascii="Arial" w:hAnsi="Arial" w:cs="Arial"/>
+          <w:sz w:val="24"/>
+          <w:szCs w:val="24"/>
+        </w:rPr>
+        <w:t>. This is assuming that the number of cans users can consume in a day is equal to the number of cans we can purchase</w:t>
+      </w:r>
+    </w:p>
+    <w:p>
+      <w:pPr>
+        <w:pStyle w:val="ListParagraph"/>
+        <w:numPr>
+          <w:ilvl w:val="1"/>
+          <w:numId w:val="3"/>
+        </w:numPr>
+        <w:jc w:val="both"/>
+        <w:rPr>
+          <w:rFonts w:ascii="Arial" w:hAnsi="Arial" w:cs="Arial"/>
+          <w:sz w:val="24"/>
+          <w:szCs w:val="24"/>
+        </w:rPr>
+      </w:pPr>
+      <w:r>
+        <w:rPr>
+          <w:rFonts w:ascii="Arial" w:hAnsi="Arial" w:cs="Arial"/>
+          <w:sz w:val="24"/>
+          <w:szCs w:val="24"/>
+        </w:rPr>
+        <w:t>Transition Function</w:t>
+      </w:r>
+      <w:r>
+        <w:rPr>
+          <w:rFonts w:ascii="Arial" w:hAnsi="Arial" w:cs="Arial"/>
+          <w:sz w:val="24"/>
+          <w:szCs w:val="24"/>
+        </w:rPr>
+        <w:t xml:space="preserve"> (T)</w:t>
+      </w:r>
+    </w:p>
+    <w:p>
+      <w:pPr>
+        <w:pStyle w:val="ListParagraph"/>
+        <w:numPr>
+          <w:ilvl w:val="2"/>
+          <w:numId w:val="3"/>
+        </w:numPr>
+        <w:jc w:val="both"/>
+        <w:rPr>
+          <w:rFonts w:ascii="Arial" w:hAnsi="Arial" w:cs="Arial"/>
+          <w:sz w:val="24"/>
+          <w:szCs w:val="24"/>
+        </w:rPr>
+      </w:pPr>
+      <w:r>
+        <w:rPr>
+          <w:rFonts w:ascii="Arial" w:hAnsi="Arial" w:cs="Arial"/>
+          <w:sz w:val="24"/>
+          <w:szCs w:val="24"/>
+        </w:rPr>
+        <w:t xml:space="preserve">Assuming that the MDP model is as described by POMDP state s </w:t>
+      </w:r>
+      <m:oMath>
+        <m:r>
+          <w:rPr>
+            <w:rFonts w:ascii="Cambria Math" w:hAnsi="Cambria Math" w:cs="Arial"/>
+            <w:sz w:val="24"/>
+            <w:szCs w:val="24"/>
+          </w:rPr>
+          <m:t>∈</m:t>
+        </m:r>
+      </m:oMath>
+      <w:r>
+        <w:rPr>
+          <w:rFonts w:ascii="Arial" w:hAnsi="Arial" w:cs="Arial"/>
+          <w:sz w:val="24"/>
+          <w:szCs w:val="24"/>
+        </w:rPr>
+        <w:t xml:space="preserve"> S</w:t>
+      </w:r>
+    </w:p>
+    <w:p>
+      <w:pPr>
+        <w:pStyle w:val="ListParagraph"/>
+        <w:numPr>
+          <w:ilvl w:val="2"/>
+          <w:numId w:val="3"/>
+        </w:numPr>
+        <w:jc w:val="both"/>
+        <w:rPr>
+          <w:rFonts w:ascii="Arial" w:hAnsi="Arial" w:cs="Arial"/>
+          <w:sz w:val="24"/>
+          <w:szCs w:val="24"/>
+        </w:rPr>
+      </w:pPr>
+      <w:r>
+        <w:rPr>
+          <w:rFonts w:ascii="Arial" w:hAnsi="Arial" w:cs="Arial"/>
+          <w:sz w:val="24"/>
+          <w:szCs w:val="24"/>
+        </w:rPr>
+        <w:t>Given the previous state s</w:t>
+      </w:r>
+      <w:r>
+        <w:rPr>
+          <w:rFonts w:ascii="Arial" w:hAnsi="Arial" w:cs="Arial"/>
+          <w:sz w:val="24"/>
+          <w:szCs w:val="24"/>
+          <w:vertAlign w:val="subscript"/>
+        </w:rPr>
+        <w:t>t</w:t>
+      </w:r>
+      <w:r>
+        <w:rPr>
+          <w:rFonts w:ascii="Arial" w:hAnsi="Arial" w:cs="Arial"/>
+          <w:sz w:val="24"/>
+          <w:szCs w:val="24"/>
+        </w:rPr>
+        <w:t>, the action taken a</w:t>
+      </w:r>
+      <w:r>
+        <w:rPr>
+          <w:rFonts w:ascii="Arial" w:hAnsi="Arial" w:cs="Arial"/>
+          <w:sz w:val="24"/>
+          <w:szCs w:val="24"/>
+          <w:vertAlign w:val="subscript"/>
+        </w:rPr>
+        <w:t>t</w:t>
+      </w:r>
+      <w:r>
+        <w:rPr>
+          <w:rFonts w:ascii="Arial" w:hAnsi="Arial" w:cs="Arial"/>
+          <w:sz w:val="24"/>
+          <w:szCs w:val="24"/>
+        </w:rPr>
+        <w:t xml:space="preserve"> and the new state s</w:t>
+      </w:r>
+      <w:r>
+        <w:rPr>
+          <w:rFonts w:ascii="Arial" w:hAnsi="Arial" w:cs="Arial"/>
+          <w:sz w:val="24"/>
+          <w:szCs w:val="24"/>
+          <w:vertAlign w:val="subscript"/>
+        </w:rPr>
+        <w:t>t + 1</w:t>
+      </w:r>
+      <w:r>
+        <w:rPr>
+          <w:rFonts w:ascii="Arial" w:hAnsi="Arial" w:cs="Arial"/>
+          <w:sz w:val="24"/>
+          <w:szCs w:val="24"/>
+        </w:rPr>
+        <w:t>, where t = current time slice,</w:t>
+      </w:r>
+      <w:r>
+        <w:rPr>
+          <w:rFonts w:ascii="Arial" w:hAnsi="Arial" w:cs="Arial"/>
+          <w:sz w:val="24"/>
+          <w:szCs w:val="24"/>
+        </w:rPr>
+        <w:t xml:space="preserve"> s</w:t>
+      </w:r>
+      <w:r>
+        <w:rPr>
+          <w:rFonts w:ascii="Arial" w:hAnsi="Arial" w:cs="Arial"/>
+          <w:sz w:val="24"/>
+          <w:szCs w:val="24"/>
+          <w:vertAlign w:val="subscript"/>
+        </w:rPr>
+        <w:t>t</w:t>
+      </w:r>
+      <w:r>
+        <w:rPr>
+          <w:rFonts w:ascii="Arial" w:hAnsi="Arial" w:cs="Arial"/>
+          <w:sz w:val="24"/>
+          <w:szCs w:val="24"/>
+        </w:rPr>
+        <w:t>, s</w:t>
+      </w:r>
+      <w:r>
+        <w:rPr>
+          <w:rFonts w:ascii="Arial" w:hAnsi="Arial" w:cs="Arial"/>
+          <w:sz w:val="24"/>
+          <w:szCs w:val="24"/>
+          <w:vertAlign w:val="subscript"/>
+        </w:rPr>
+        <w:t>t + 1</w:t>
+      </w:r>
+      <w:r>
+        <w:rPr>
+          <w:rFonts w:ascii="Arial" w:hAnsi="Arial" w:cs="Arial"/>
+          <w:sz w:val="24"/>
+          <w:szCs w:val="24"/>
+        </w:rPr>
+        <w:t xml:space="preserve"> </w:t>
+      </w:r>
+      <m:oMath>
+        <m:r>
+          <w:rPr>
+            <w:rFonts w:ascii="Cambria Math" w:hAnsi="Cambria Math" w:cs="Arial"/>
+            <w:sz w:val="24"/>
+            <w:szCs w:val="24"/>
+          </w:rPr>
+          <m:t>∈</m:t>
+        </m:r>
+      </m:oMath>
+      <w:r>
+        <w:rPr>
+          <w:rFonts w:ascii="Arial" w:hAnsi="Arial" w:cs="Arial"/>
+          <w:sz w:val="24"/>
+          <w:szCs w:val="24"/>
+        </w:rPr>
+        <w:t xml:space="preserve"> S and a</w:t>
+      </w:r>
+      <w:r>
+        <w:rPr>
+          <w:rFonts w:ascii="Arial" w:hAnsi="Arial" w:cs="Arial"/>
+          <w:sz w:val="24"/>
+          <w:szCs w:val="24"/>
+          <w:vertAlign w:val="subscript"/>
+        </w:rPr>
+        <w:t>t</w:t>
+      </w:r>
+      <w:r>
+        <w:rPr>
+          <w:rFonts w:ascii="Arial" w:hAnsi="Arial" w:cs="Arial"/>
+          <w:sz w:val="24"/>
+          <w:szCs w:val="24"/>
+        </w:rPr>
+        <w:t xml:space="preserve"> </w:t>
+      </w:r>
+      <m:oMath>
+        <m:r>
+          <w:rPr>
+            <w:rFonts w:ascii="Cambria Math" w:hAnsi="Cambria Math" w:cs="Arial"/>
+            <w:sz w:val="24"/>
+            <w:szCs w:val="24"/>
+          </w:rPr>
+          <m:t>∈</m:t>
+        </m:r>
+      </m:oMath>
+      <w:r>
+        <w:rPr>
+          <w:rFonts w:ascii="Arial" w:hAnsi="Arial" w:cs="Arial"/>
+          <w:sz w:val="24"/>
+          <w:szCs w:val="24"/>
+        </w:rPr>
+        <w:t xml:space="preserve"> A</w:t>
+      </w:r>
+      <w:r>
+        <w:rPr>
+          <w:rFonts w:ascii="Arial" w:hAnsi="Arial" w:cs="Arial"/>
+          <w:sz w:val="24"/>
+          <w:szCs w:val="24"/>
+        </w:rPr>
+        <w:t xml:space="preserve"> the </w:t>
+      </w:r>
+      <w:r>
+        <w:rPr>
+          <w:rFonts w:ascii="Arial" w:hAnsi="Arial" w:cs="Arial"/>
+          <w:sz w:val="24"/>
+          <w:szCs w:val="24"/>
+        </w:rPr>
+        <w:t>transition function will return the probability of ending up at s</w:t>
+      </w:r>
+      <w:r>
+        <w:rPr>
+          <w:rFonts w:ascii="Arial" w:hAnsi="Arial" w:cs="Arial"/>
+          <w:sz w:val="24"/>
+          <w:szCs w:val="24"/>
+          <w:vertAlign w:val="subscript"/>
+        </w:rPr>
+        <w:t>t + 1</w:t>
+      </w:r>
+      <w:r>
+        <w:rPr>
+          <w:rFonts w:ascii="Arial" w:hAnsi="Arial" w:cs="Arial"/>
+          <w:sz w:val="24"/>
+          <w:szCs w:val="24"/>
+        </w:rPr>
+        <w:t xml:space="preserve"> after doing a</w:t>
+      </w:r>
+      <w:r>
+        <w:rPr>
+          <w:rFonts w:ascii="Arial" w:hAnsi="Arial" w:cs="Arial"/>
+          <w:sz w:val="24"/>
+          <w:szCs w:val="24"/>
+          <w:vertAlign w:val="subscript"/>
+        </w:rPr>
+        <w:t>t</w:t>
+      </w:r>
+      <w:r>
+        <w:rPr>
+          <w:rFonts w:ascii="Arial" w:hAnsi="Arial" w:cs="Arial"/>
+          <w:sz w:val="24"/>
+          <w:szCs w:val="24"/>
+        </w:rPr>
+        <w:t xml:space="preserve"> at state s</w:t>
+      </w:r>
+      <w:r>
+        <w:rPr>
+          <w:rFonts w:ascii="Arial" w:hAnsi="Arial" w:cs="Arial"/>
+          <w:sz w:val="24"/>
+          <w:szCs w:val="24"/>
+          <w:vertAlign w:val="subscript"/>
+        </w:rPr>
+        <w:t>t</w:t>
+      </w:r>
+      <w:r>
+        <w:rPr>
+          <w:rFonts w:ascii="Arial" w:hAnsi="Arial" w:cs="Arial"/>
+          <w:sz w:val="24"/>
+          <w:szCs w:val="24"/>
+        </w:rPr>
+        <w:t xml:space="preserve">. </w:t>
+      </w:r>
+    </w:p>
+    <w:p>
+      <w:pPr>
+        <w:pStyle w:val="ListParagraph"/>
+        <w:numPr>
+          <w:ilvl w:val="2"/>
+          <w:numId w:val="3"/>
+        </w:numPr>
+        <w:jc w:val="both"/>
+        <w:rPr>
+          <w:rFonts w:ascii="Arial" w:hAnsi="Arial" w:cs="Arial"/>
+          <w:sz w:val="24"/>
+          <w:szCs w:val="24"/>
+        </w:rPr>
+      </w:pPr>
+      <w:r>
+        <w:rPr>
+          <w:rFonts w:ascii="Arial" w:hAnsi="Arial" w:cs="Arial"/>
+          <w:sz w:val="24"/>
+          <w:szCs w:val="24"/>
+        </w:rPr>
+        <w:t xml:space="preserve">Informally, it will be the probability of ending up with a particular number of cans for each soda type after purchasing soda. </w:t>
+      </w:r>
+    </w:p>
+    <w:p>
+      <w:pPr>
+        <w:pStyle w:val="ListParagraph"/>
+        <w:numPr>
+          <w:ilvl w:val="1"/>
+          <w:numId w:val="3"/>
+        </w:numPr>
+        <w:jc w:val="both"/>
+        <w:rPr>
+          <w:rFonts w:ascii="Arial" w:hAnsi="Arial" w:cs="Arial"/>
+          <w:sz w:val="24"/>
+          <w:szCs w:val="24"/>
+        </w:rPr>
+      </w:pPr>
+      <w:r>
+        <w:rPr>
+          <w:rFonts w:ascii="Arial" w:hAnsi="Arial" w:cs="Arial"/>
+          <w:sz w:val="24"/>
+          <w:szCs w:val="24"/>
+        </w:rPr>
+        <w:t>Observation Function</w:t>
+      </w:r>
+      <w:r>
+        <w:rPr>
+          <w:rFonts w:ascii="Arial" w:hAnsi="Arial" w:cs="Arial"/>
+          <w:sz w:val="24"/>
+          <w:szCs w:val="24"/>
+        </w:rPr>
+        <w:t xml:space="preserve"> (Z)</w:t>
+      </w:r>
+    </w:p>
+    <w:p>
+      <w:pPr>
+        <w:pStyle w:val="ListParagraph"/>
+        <w:numPr>
+          <w:ilvl w:val="2"/>
+          <w:numId w:val="3"/>
+        </w:numPr>
+        <w:jc w:val="both"/>
+        <w:rPr>
+          <w:rFonts w:ascii="Arial" w:hAnsi="Arial" w:cs="Arial"/>
+          <w:sz w:val="24"/>
+          <w:szCs w:val="24"/>
+        </w:rPr>
+      </w:pPr>
+      <w:r>
+        <w:rPr>
+          <w:rFonts w:ascii="Arial" w:hAnsi="Arial" w:cs="Arial"/>
+          <w:sz w:val="24"/>
+          <w:szCs w:val="24"/>
+        </w:rPr>
+        <w:t>Given the new state s</w:t>
+      </w:r>
+      <w:r>
+        <w:rPr>
+          <w:rFonts w:ascii="Arial" w:hAnsi="Arial" w:cs="Arial"/>
+          <w:sz w:val="24"/>
+          <w:szCs w:val="24"/>
+          <w:vertAlign w:val="subscript"/>
+        </w:rPr>
+        <w:t>t + t</w:t>
+      </w:r>
+      <w:r>
+        <w:rPr>
+          <w:rFonts w:ascii="Arial" w:hAnsi="Arial" w:cs="Arial"/>
+          <w:sz w:val="24"/>
+          <w:szCs w:val="24"/>
+        </w:rPr>
+        <w:t>, the action taken a</w:t>
+      </w:r>
+      <w:r>
+        <w:rPr>
+          <w:rFonts w:ascii="Arial" w:hAnsi="Arial" w:cs="Arial"/>
+          <w:sz w:val="24"/>
+          <w:szCs w:val="24"/>
+          <w:vertAlign w:val="subscript"/>
+        </w:rPr>
+        <w:t>t</w:t>
+      </w:r>
+      <w:r>
+        <w:rPr>
+          <w:rFonts w:ascii="Arial" w:hAnsi="Arial" w:cs="Arial"/>
+          <w:sz w:val="24"/>
+          <w:szCs w:val="24"/>
+        </w:rPr>
+        <w:t xml:space="preserve"> and the observation o</w:t>
+      </w:r>
+      <w:r>
+        <w:rPr>
+          <w:rFonts w:ascii="Arial" w:hAnsi="Arial" w:cs="Arial"/>
+          <w:sz w:val="24"/>
+          <w:szCs w:val="24"/>
+          <w:vertAlign w:val="subscript"/>
+        </w:rPr>
+        <w:t>t</w:t>
+      </w:r>
+      <w:r>
+        <w:rPr>
+          <w:rFonts w:ascii="Arial" w:hAnsi="Arial" w:cs="Arial"/>
+          <w:sz w:val="24"/>
+          <w:szCs w:val="24"/>
+        </w:rPr>
+        <w:t>, where t = current time slice,</w:t>
+      </w:r>
+      <w:r>
+        <w:rPr>
+          <w:rFonts w:ascii="Arial" w:hAnsi="Arial" w:cs="Arial"/>
+          <w:sz w:val="24"/>
+          <w:szCs w:val="24"/>
+        </w:rPr>
+        <w:t xml:space="preserve"> s</w:t>
+      </w:r>
+      <w:r>
+        <w:rPr>
+          <w:rFonts w:ascii="Arial" w:hAnsi="Arial" w:cs="Arial"/>
+          <w:sz w:val="24"/>
+          <w:szCs w:val="24"/>
+          <w:vertAlign w:val="subscript"/>
+        </w:rPr>
+        <w:t>t + 1</w:t>
+      </w:r>
+      <w:r>
+        <w:rPr>
+          <w:rFonts w:ascii="Arial" w:hAnsi="Arial" w:cs="Arial"/>
+          <w:sz w:val="24"/>
+          <w:szCs w:val="24"/>
+        </w:rPr>
+        <w:t xml:space="preserve"> </w:t>
+      </w:r>
+      <m:oMath>
+        <m:r>
+          <w:rPr>
+            <w:rFonts w:ascii="Cambria Math" w:hAnsi="Cambria Math" w:cs="Arial"/>
+            <w:sz w:val="24"/>
+            <w:szCs w:val="24"/>
+          </w:rPr>
+          <m:t>∈</m:t>
+        </m:r>
+      </m:oMath>
+      <w:r>
+        <w:rPr>
+          <w:rFonts w:ascii="Arial" w:hAnsi="Arial" w:cs="Arial"/>
+          <w:sz w:val="24"/>
+          <w:szCs w:val="24"/>
+        </w:rPr>
+        <w:t xml:space="preserve"> S and o</w:t>
+      </w:r>
+      <w:r>
+        <w:rPr>
+          <w:rFonts w:ascii="Arial" w:hAnsi="Arial" w:cs="Arial"/>
+          <w:sz w:val="24"/>
+          <w:szCs w:val="24"/>
+          <w:vertAlign w:val="subscript"/>
+        </w:rPr>
+        <w:t>t</w:t>
+      </w:r>
+      <w:r>
+        <w:rPr>
+          <w:rFonts w:ascii="Arial" w:hAnsi="Arial" w:cs="Arial"/>
+          <w:sz w:val="24"/>
+          <w:szCs w:val="24"/>
+        </w:rPr>
+        <w:t xml:space="preserve"> </w:t>
+      </w:r>
+      <m:oMath>
+        <m:r>
+          <w:rPr>
+            <w:rFonts w:ascii="Cambria Math" w:hAnsi="Cambria Math" w:cs="Arial"/>
+            <w:sz w:val="24"/>
+            <w:szCs w:val="24"/>
+          </w:rPr>
+          <m:t>∈</m:t>
+        </m:r>
+      </m:oMath>
+      <w:r>
+        <w:rPr>
+          <w:rFonts w:ascii="Arial" w:hAnsi="Arial" w:cs="Arial"/>
+          <w:sz w:val="24"/>
+          <w:szCs w:val="24"/>
+        </w:rPr>
+        <w:t xml:space="preserve"> O, </w:t>
+      </w:r>
+      <w:r>
+        <w:rPr>
+          <w:rFonts w:ascii="Arial" w:hAnsi="Arial" w:cs="Arial"/>
+          <w:sz w:val="24"/>
+          <w:szCs w:val="24"/>
+        </w:rPr>
+        <w:t>the</w:t>
+      </w:r>
+      <w:r>
+        <w:rPr>
+          <w:rFonts w:ascii="Arial" w:hAnsi="Arial" w:cs="Arial"/>
+          <w:sz w:val="24"/>
+          <w:szCs w:val="24"/>
+        </w:rPr>
+        <w:t xml:space="preserve"> observation function will give the probability of ending up at s</w:t>
+      </w:r>
+      <w:r>
+        <w:rPr>
+          <w:rFonts w:ascii="Arial" w:hAnsi="Arial" w:cs="Arial"/>
+          <w:sz w:val="24"/>
+          <w:szCs w:val="24"/>
+          <w:vertAlign w:val="subscript"/>
+        </w:rPr>
+        <w:t>t + 1</w:t>
+      </w:r>
+      <w:r>
+        <w:rPr>
+          <w:rFonts w:ascii="Arial" w:hAnsi="Arial" w:cs="Arial"/>
+          <w:sz w:val="24"/>
+          <w:szCs w:val="24"/>
+        </w:rPr>
+        <w:t xml:space="preserve"> in relation to the amount of soda consumed by users</w:t>
+      </w:r>
+    </w:p>
+    <w:p>
+      <w:pPr>
+        <w:pStyle w:val="ListParagraph"/>
+        <w:numPr>
+          <w:ilvl w:val="1"/>
+          <w:numId w:val="3"/>
+        </w:numPr>
+        <w:jc w:val="both"/>
+        <w:rPr>
+          <w:rFonts w:ascii="Arial" w:hAnsi="Arial" w:cs="Arial"/>
+          <w:sz w:val="24"/>
+          <w:szCs w:val="24"/>
+        </w:rPr>
+      </w:pPr>
+      <w:r>
+        <w:rPr>
+          <w:rFonts w:ascii="Arial" w:hAnsi="Arial" w:cs="Arial"/>
+          <w:sz w:val="24"/>
+          <w:szCs w:val="24"/>
+        </w:rPr>
+        <w:t>Reward Function</w:t>
+      </w:r>
+      <w:r>
+        <w:rPr>
+          <w:rFonts w:ascii="Arial" w:hAnsi="Arial" w:cs="Arial"/>
+          <w:sz w:val="24"/>
+          <w:szCs w:val="24"/>
+        </w:rPr>
+        <w:t xml:space="preserve"> (R)</w:t>
+      </w:r>
+    </w:p>
+    <w:p>
+      <w:pPr>
+        <w:pStyle w:val="ListParagraph"/>
+        <w:numPr>
+          <w:ilvl w:val="2"/>
+          <w:numId w:val="3"/>
+        </w:numPr>
+        <w:jc w:val="both"/>
+        <w:rPr>
+          <w:rFonts w:ascii="Arial" w:hAnsi="Arial" w:cs="Arial"/>
+          <w:sz w:val="24"/>
+          <w:szCs w:val="24"/>
+        </w:rPr>
+      </w:pPr>
+      <w:r>
+        <w:rPr>
+          <w:rFonts w:ascii="Arial" w:hAnsi="Arial" w:cs="Arial"/>
+          <w:sz w:val="24"/>
+          <w:szCs w:val="24"/>
+        </w:rPr>
+        <w:t xml:space="preserve">Assuming that the MDP model is as described by POMDP state s </w:t>
+      </w:r>
+      <m:oMath>
+        <m:r>
+          <w:rPr>
+            <w:rFonts w:ascii="Cambria Math" w:hAnsi="Cambria Math" w:cs="Arial"/>
+            <w:sz w:val="24"/>
+            <w:szCs w:val="24"/>
+          </w:rPr>
+          <m:t>∈</m:t>
+        </m:r>
+      </m:oMath>
+      <w:r>
+        <w:rPr>
+          <w:rFonts w:ascii="Arial" w:hAnsi="Arial" w:cs="Arial"/>
+          <w:sz w:val="24"/>
+          <w:szCs w:val="24"/>
+        </w:rPr>
+        <w:t xml:space="preserve"> S</w:t>
+      </w:r>
+    </w:p>
+    <w:p>
+      <w:pPr>
+        <w:pStyle w:val="ListParagraph"/>
+        <w:numPr>
+          <w:ilvl w:val="2"/>
+          <w:numId w:val="3"/>
+        </w:numPr>
+        <w:jc w:val="both"/>
+        <w:rPr>
+          <w:rFonts w:ascii="Arial" w:hAnsi="Arial" w:cs="Arial"/>
+          <w:sz w:val="24"/>
+          <w:szCs w:val="24"/>
+        </w:rPr>
+      </w:pPr>
+      <w:r>
+        <w:rPr>
+          <w:rFonts w:ascii="Arial" w:hAnsi="Arial" w:cs="Arial"/>
+          <w:sz w:val="24"/>
+          <w:szCs w:val="24"/>
+        </w:rPr>
+        <w:t xml:space="preserve">Given the new state s and the action taken a, where s </w:t>
+      </w:r>
+      <m:oMath>
+        <m:r>
+          <w:rPr>
+            <w:rFonts w:ascii="Cambria Math" w:hAnsi="Cambria Math" w:cs="Arial"/>
+            <w:sz w:val="24"/>
+            <w:szCs w:val="24"/>
+          </w:rPr>
+          <m:t>∈</m:t>
+        </m:r>
+      </m:oMath>
+      <w:r>
+        <w:rPr>
+          <w:rFonts w:ascii="Arial" w:hAnsi="Arial" w:cs="Arial"/>
+          <w:sz w:val="24"/>
+          <w:szCs w:val="24"/>
+        </w:rPr>
+        <w:t xml:space="preserve"> S</w:t>
+      </w:r>
+      <w:r>
+        <w:rPr>
+          <w:rFonts w:ascii="Arial" w:hAnsi="Arial" w:cs="Arial"/>
+          <w:sz w:val="24"/>
+          <w:szCs w:val="24"/>
+        </w:rPr>
+        <w:t xml:space="preserve"> and a </w:t>
+      </w:r>
+      <m:oMath>
+        <m:r>
+          <w:rPr>
+            <w:rFonts w:ascii="Cambria Math" w:hAnsi="Cambria Math" w:cs="Arial"/>
+            <w:sz w:val="24"/>
+            <w:szCs w:val="24"/>
+          </w:rPr>
+          <m:t>∈</m:t>
+        </m:r>
+      </m:oMath>
+      <w:r>
+        <w:rPr>
+          <w:rFonts w:ascii="Arial" w:hAnsi="Arial" w:cs="Arial"/>
+          <w:sz w:val="24"/>
+          <w:szCs w:val="24"/>
+        </w:rPr>
+        <w:t xml:space="preserve"> A, the reward function will give us the reward for making it to s after doing a.</w:t>
+      </w:r>
+    </w:p>
+    <w:p>
+      <w:pPr>
+        <w:pStyle w:val="ListParagraph"/>
+        <w:numPr>
+          <w:ilvl w:val="2"/>
+          <w:numId w:val="3"/>
+        </w:numPr>
+        <w:jc w:val="both"/>
+        <w:rPr>
+          <w:rFonts w:ascii="Arial" w:hAnsi="Arial" w:cs="Arial"/>
+          <w:sz w:val="24"/>
+          <w:szCs w:val="24"/>
+        </w:rPr>
+      </w:pPr>
+      <w:r>
+        <w:rPr>
+          <w:rFonts w:ascii="Arial" w:hAnsi="Arial" w:cs="Arial"/>
+          <w:sz w:val="24"/>
+          <w:szCs w:val="24"/>
+        </w:rPr>
+        <w:t xml:space="preserve">Informally, we will be rewarded depending on how much sodas we have left at the end of the day. For this example, we can assume that if we have 0 cans of soda that we possibly failed with providing for the user. </w:t>
+      </w:r>
+    </w:p>
+    <w:p>
+      <w:pPr>
+        <w:pStyle w:val="ListParagraph"/>
+        <w:numPr>
+          <w:ilvl w:val="2"/>
+          <w:numId w:val="3"/>
+        </w:numPr>
+        <w:jc w:val="both"/>
+        <w:rPr>
+          <w:rFonts w:ascii="Arial" w:hAnsi="Arial" w:cs="Arial"/>
+          <w:sz w:val="24"/>
+          <w:szCs w:val="24"/>
+        </w:rPr>
+      </w:pPr>
+      <w:r>
+        <w:rPr>
+          <w:rFonts w:ascii="Arial" w:hAnsi="Arial" w:cs="Arial"/>
+          <w:sz w:val="24"/>
+          <w:szCs w:val="24"/>
+        </w:rPr>
+        <w:t>Therefore, our rewards will be as follows:</w:t>
+      </w:r>
+    </w:p>
+    <w:p>
+      <w:pPr>
+        <w:pStyle w:val="ListParagraph"/>
+        <w:numPr>
+          <w:ilvl w:val="3"/>
+          <w:numId w:val="3"/>
+        </w:numPr>
+        <w:jc w:val="both"/>
+        <w:rPr>
+          <w:rFonts w:ascii="Arial" w:hAnsi="Arial" w:cs="Arial"/>
+          <w:sz w:val="24"/>
+          <w:szCs w:val="24"/>
+        </w:rPr>
+      </w:pPr>
+      <w:r>
+        <w:rPr>
+          <w:rFonts w:ascii="Arial" w:hAnsi="Arial" w:cs="Arial"/>
+          <w:sz w:val="24"/>
+          <w:szCs w:val="24"/>
+        </w:rPr>
+        <w:t>Neither of our sodas are out of stock =&gt; +10</w:t>
+      </w:r>
+    </w:p>
+    <w:p>
+      <w:pPr>
+        <w:pStyle w:val="ListParagraph"/>
+        <w:numPr>
+          <w:ilvl w:val="3"/>
+          <w:numId w:val="3"/>
+        </w:numPr>
+        <w:jc w:val="both"/>
+        <w:rPr>
+          <w:rFonts w:ascii="Arial" w:hAnsi="Arial" w:cs="Arial"/>
+          <w:sz w:val="24"/>
+          <w:szCs w:val="24"/>
+        </w:rPr>
+      </w:pPr>
+      <w:r>
+        <w:rPr>
+          <w:rFonts w:ascii="Arial" w:hAnsi="Arial" w:cs="Arial"/>
+          <w:sz w:val="24"/>
+          <w:szCs w:val="24"/>
+        </w:rPr>
+        <w:t>Out of stock for either Coke or Sprite =&gt; 0</w:t>
+      </w:r>
+    </w:p>
+    <w:p>
+      <w:pPr>
+        <w:pStyle w:val="ListParagraph"/>
+        <w:numPr>
+          <w:ilvl w:val="3"/>
+          <w:numId w:val="3"/>
+        </w:numPr>
+        <w:jc w:val="both"/>
+        <w:rPr>
+          <w:rFonts w:ascii="Arial" w:hAnsi="Arial" w:cs="Arial"/>
+          <w:sz w:val="24"/>
+          <w:szCs w:val="24"/>
+        </w:rPr>
+      </w:pPr>
+      <w:r>
+        <w:rPr>
+          <w:rFonts w:ascii="Arial" w:hAnsi="Arial" w:cs="Arial"/>
+          <w:sz w:val="24"/>
+          <w:szCs w:val="24"/>
+        </w:rPr>
+        <w:t>Out of stock for both =&gt; -5</w:t>
+      </w:r>
+      <w:bookmarkStart w:id="0" w:name="_GoBack"/>
+      <w:bookmarkEnd w:id="0"/>
     </w:p>
     <w:p>
       <w:pPr>
@@ -755,6 +2291,7 @@
           <w:sz w:val="24"/>
           <w:szCs w:val="24"/>
         </w:rPr>
+        <w:lastRenderedPageBreak/>
         <w:t>As different as my butt is from Tom’s</w:t>
       </w:r>
     </w:p>
@@ -832,7 +2369,6 @@
         <w:rPr>
           <w:noProof/>
         </w:rPr>
-        <w:lastRenderedPageBreak/>
         <w:drawing>
           <wp:anchor distT="0" distB="0" distL="114300" distR="114300" simplePos="0" relativeHeight="251658240" behindDoc="0" locked="0" layoutInCell="1" allowOverlap="1" wp14:anchorId="55DFAFFD" wp14:editId="016F5867">
             <wp:simplePos x="0" y="0"/>
@@ -1183,23 +2719,55 @@
           <w:sz w:val="24"/>
           <w:szCs w:val="24"/>
         </w:rPr>
-        <w:t>double My</w:t>
-      </w:r>
-      <w:r>
-        <w:rPr>
-          <w:rFonts w:ascii="Arial" w:hAnsi="Arial" w:cs="Arial"/>
-          <w:sz w:val="24"/>
-          <w:szCs w:val="24"/>
-        </w:rPr>
-        <w:t>butt</w:t>
-      </w:r>
-      <w:r>
-        <w:rPr>
-          <w:rFonts w:ascii="Arial" w:hAnsi="Arial" w:cs="Arial"/>
-          <w:sz w:val="24"/>
-          <w:szCs w:val="24"/>
-        </w:rPr>
-        <w:t>value</w:t>
+        <w:t xml:space="preserve">double </w:t>
+      </w:r>
+      <w:r>
+        <w:rPr>
+          <w:rFonts w:ascii="Arial" w:hAnsi="Arial" w:cs="Arial"/>
+          <w:sz w:val="24"/>
+          <w:szCs w:val="24"/>
+        </w:rPr>
+        <w:t>m</w:t>
+      </w:r>
+      <w:r>
+        <w:rPr>
+          <w:rFonts w:ascii="Arial" w:hAnsi="Arial" w:cs="Arial"/>
+          <w:sz w:val="24"/>
+          <w:szCs w:val="24"/>
+        </w:rPr>
+        <w:t>y</w:t>
+      </w:r>
+      <w:r>
+        <w:rPr>
+          <w:rFonts w:ascii="Arial" w:hAnsi="Arial" w:cs="Arial"/>
+          <w:sz w:val="24"/>
+          <w:szCs w:val="24"/>
+        </w:rPr>
+        <w:t>B</w:t>
+      </w:r>
+      <w:r>
+        <w:rPr>
+          <w:rFonts w:ascii="Arial" w:hAnsi="Arial" w:cs="Arial"/>
+          <w:sz w:val="24"/>
+          <w:szCs w:val="24"/>
+        </w:rPr>
+        <w:t>utt</w:t>
+      </w:r>
+      <w:r>
+        <w:rPr>
+          <w:rFonts w:ascii="Arial" w:hAnsi="Arial" w:cs="Arial"/>
+          <w:sz w:val="24"/>
+          <w:szCs w:val="24"/>
+        </w:rPr>
+        <w:t>V</w:t>
+      </w:r>
+      <w:r>
+        <w:rPr>
+          <w:rFonts w:ascii="Arial" w:hAnsi="Arial" w:cs="Arial"/>
+          <w:sz w:val="24"/>
+          <w:szCs w:val="24"/>
+        </w:rPr>
+        <w:t>alue</w:t>
       </w:r>
       <w:r>
         <w:rPr>
@@ -1238,7 +2806,15 @@
           <w:sz w:val="24"/>
           <w:szCs w:val="24"/>
         </w:rPr>
-        <w:t>Tom</w:t>
+        <w:t>t</w:t>
+      </w:r>
+      <w:r>
+        <w:rPr>
+          <w:rFonts w:ascii="Arial" w:hAnsi="Arial" w:cs="Arial"/>
+          <w:sz w:val="24"/>
+          <w:szCs w:val="24"/>
+        </w:rPr>
+        <w:t>om</w:t>
       </w:r>
       <w:r>
         <w:rPr>
@@ -1254,15 +2830,31 @@
           <w:sz w:val="24"/>
           <w:szCs w:val="24"/>
         </w:rPr>
-        <w:t>butt</w:t>
-      </w:r>
-      <w:r>
-        <w:rPr>
-          <w:rFonts w:ascii="Arial" w:hAnsi="Arial" w:cs="Arial"/>
-          <w:sz w:val="24"/>
-          <w:szCs w:val="24"/>
-        </w:rPr>
-        <w:t>value</w:t>
+        <w:t>B</w:t>
+      </w:r>
+      <w:r>
+        <w:rPr>
+          <w:rFonts w:ascii="Arial" w:hAnsi="Arial" w:cs="Arial"/>
+          <w:sz w:val="24"/>
+          <w:szCs w:val="24"/>
+        </w:rPr>
+        <w:t>utt</w:t>
+      </w:r>
+      <w:r>
+        <w:rPr>
+          <w:rFonts w:ascii="Arial" w:hAnsi="Arial" w:cs="Arial"/>
+          <w:sz w:val="24"/>
+          <w:szCs w:val="24"/>
+        </w:rPr>
+        <w:t>V</w:t>
+      </w:r>
+      <w:r>
+        <w:rPr>
+          <w:rFonts w:ascii="Arial" w:hAnsi="Arial" w:cs="Arial"/>
+          <w:sz w:val="24"/>
+          <w:szCs w:val="24"/>
+        </w:rPr>
+        <w:t>alue</w:t>
       </w:r>
       <w:r>
         <w:rPr>
@@ -2108,6 +3700,699 @@
 </file>
 
 <file path=word/styles.xml><?xml version="1.0" encoding="utf-8"?>
+<w:styles xmlns:mc="http://schemas.openxmlformats.org/markup-compatibility/2006" xmlns:r="http://schemas.openxmlformats.org/officeDocument/2006/relationships" xmlns:w="http://schemas.openxmlformats.org/wordprocessingml/2006/main" xmlns:w14="http://schemas.microsoft.com/office/word/2010/wordml" mc:Ignorable="w14">
+  <w:docDefaults>
+    <w:rPrDefault>
+      <w:rPr>
+        <w:rFonts w:asciiTheme="minorHAnsi" w:eastAsiaTheme="minorEastAsia" w:hAnsiTheme="minorHAnsi" w:cstheme="minorBidi"/>
+        <w:sz w:val="22"/>
+        <w:szCs w:val="22"/>
+        <w:lang w:val="en-AU" w:eastAsia="ja-JP" w:bidi="ar-SA"/>
+      </w:rPr>
+    </w:rPrDefault>
+    <w:pPrDefault>
+      <w:pPr>
+        <w:spacing w:after="200" w:line="276" w:lineRule="auto"/>
+      </w:pPr>
+    </w:pPrDefault>
+  </w:docDefaults>
+  <w:latentStyles w:defLockedState="0" w:defUIPriority="99" w:defSemiHidden="1" w:defUnhideWhenUsed="1" w:defQFormat="0" w:count="267">
+    <w:lsdException w:name="Normal" w:semiHidden="0" w:uiPriority="0" w:unhideWhenUsed="0" w:qFormat="1"/>
+    <w:lsdException w:name="heading 1" w:semiHidden="0" w:uiPriority="9" w:unhideWhenUsed="0" w:qFormat="1"/>
+    <w:lsdException w:name="heading 2" w:uiPriority="9" w:qFormat="1"/>
+    <w:lsdException w:name="heading 3" w:uiPriority="9" w:qFormat="1"/>
+    <w:lsdException w:name="heading 4" w:uiPriority="9" w:qFormat="1"/>
+    <w:lsdException w:name="heading 5" w:uiPriority="9" w:qFormat="1"/>
+    <w:lsdException w:name="heading 6" w:uiPriority="9" w:qFormat="1"/>
+    <w:lsdException w:name="heading 7" w:uiPriority="9" w:qFormat="1"/>
+    <w:lsdException w:name="heading 8" w:uiPriority="9" w:qFormat="1"/>
+    <w:lsdException w:name="heading 9" w:uiPriority="9" w:qFormat="1"/>
+    <w:lsdException w:name="toc 1" w:uiPriority="39"/>
+    <w:lsdException w:name="toc 2" w:uiPriority="39"/>
+    <w:lsdException w:name="toc 3" w:uiPriority="39"/>
+    <w:lsdException w:name="toc 4" w:uiPriority="39"/>
+    <w:lsdException w:name="toc 5" w:uiPriority="39"/>
+    <w:lsdException w:name="toc 6" w:uiPriority="39"/>
+    <w:lsdException w:name="toc 7" w:uiPriority="39"/>
+    <w:lsdException w:name="toc 8" w:uiPriority="39"/>
+    <w:lsdException w:name="toc 9" w:uiPriority="39"/>
+    <w:lsdException w:name="caption" w:uiPriority="35" w:qFormat="1"/>
+    <w:lsdException w:name="Title" w:semiHidden="0" w:uiPriority="10" w:unhideWhenUsed="0" w:qFormat="1"/>
+    <w:lsdException w:name="Default Paragraph Font" w:uiPriority="1"/>
+    <w:lsdException w:name="Subtitle" w:semiHidden="0" w:uiPriority="11" w:unhideWhenUsed="0" w:qFormat="1"/>
+    <w:lsdException w:name="Strong" w:semiHidden="0" w:uiPriority="22" w:unhideWhenUsed="0" w:qFormat="1"/>
+    <w:lsdException w:name="Emphasis" w:semiHidden="0" w:uiPriority="20" w:unhideWhenUsed="0" w:qFormat="1"/>
+    <w:lsdException w:name="Table Grid" w:semiHidden="0" w:uiPriority="59" w:unhideWhenUsed="0"/>
+    <w:lsdException w:name="Placeholder Text" w:unhideWhenUsed="0"/>
+    <w:lsdException w:name="No Spacing" w:semiHidden="0" w:uiPriority="1" w:unhideWhenUsed="0" w:qFormat="1"/>
+    <w:lsdException w:name="Light Shading" w:semiHidden="0" w:uiPriority="60" w:unhideWhenUsed="0"/>
+    <w:lsdException w:name="Light List" w:semiHidden="0" w:uiPriority="61" w:unhideWhenUsed="0"/>
+    <w:lsdException w:name="Light Grid" w:semiHidden="0" w:uiPriority="62" w:unhideWhenUsed="0"/>
+    <w:lsdException w:name="Medium Shading 1" w:semiHidden="0" w:uiPriority="63" w:unhideWhenUsed="0"/>
+    <w:lsdException w:name="Medium Shading 2" w:semiHidden="0" w:uiPriority="64" w:unhideWhenUsed="0"/>
+    <w:lsdException w:name="Medium List 1" w:semiHidden="0" w:uiPriority="65" w:unhideWhenUsed="0"/>
+    <w:lsdException w:name="Medium List 2" w:semiHidden="0" w:uiPriority="66" w:unhideWhenUsed="0"/>
+    <w:lsdException w:name="Medium Grid 1" w:semiHidden="0" w:uiPriority="67" w:unhideWhenUsed="0"/>
+    <w:lsdException w:name="Medium Grid 2" w:semiHidden="0" w:uiPriority="68" w:unhideWhenUsed="0"/>
+    <w:lsdException w:name="Medium Grid 3" w:semiHidden="0" w:uiPriority="69" w:unhideWhenUsed="0"/>
+    <w:lsdException w:name="Dark List" w:semiHidden="0" w:uiPriority="70" w:unhideWhenUsed="0"/>
+    <w:lsdException w:name="Colorful Shading" w:semiHidden="0" w:uiPriority="71" w:unhideWhenUsed="0"/>
+    <w:lsdException w:name="Colorful List" w:semiHidden="0" w:uiPriority="72" w:unhideWhenUsed="0"/>
+    <w:lsdException w:name="Colorful Grid" w:semiHidden="0" w:uiPriority="73" w:unhideWhenUsed="0"/>
+    <w:lsdException w:name="Light Shading Accent 1" w:semiHidden="0" w:uiPriority="60" w:unhideWhenUsed="0"/>
+    <w:lsdException w:name="Light List Accent 1" w:semiHidden="0" w:uiPriority="61" w:unhideWhenUsed="0"/>
+    <w:lsdException w:name="Light Grid Accent 1" w:semiHidden="0" w:uiPriority="62" w:unhideWhenUsed="0"/>
+    <w:lsdException w:name="Medium Shading 1 Accent 1" w:semiHidden="0" w:uiPriority="63" w:unhideWhenUsed="0"/>
+    <w:lsdException w:name="Medium Shading 2 Accent 1" w:semiHidden="0" w:uiPriority="64" w:unhideWhenUsed="0"/>
+    <w:lsdException w:name="Medium List 1 Accent 1" w:semiHidden="0" w:uiPriority="65" w:unhideWhenUsed="0"/>
+    <w:lsdException w:name="Revision" w:unhideWhenUsed="0"/>
+    <w:lsdException w:name="List Paragraph" w:semiHidden="0" w:uiPriority="34" w:unhideWhenUsed="0" w:qFormat="1"/>
+    <w:lsdException w:name="Quote" w:semiHidden="0" w:uiPriority="29" w:unhideWhenUsed="0" w:qFormat="1"/>
+    <w:lsdException w:name="Intense Quote" w:semiHidden="0" w:uiPriority="30" w:unhideWhenUsed="0" w:qFormat="1"/>
+    <w:lsdException w:name="Medium List 2 Accent 1" w:semiHidden="0" w:uiPriority="66" w:unhideWhenUsed="0"/>
+    <w:lsdException w:name="Medium Grid 1 Accent 1" w:semiHidden="0" w:uiPriority="67" w:unhideWhenUsed="0"/>
+    <w:lsdException w:name="Medium Grid 2 Accent 1" w:semiHidden="0" w:uiPriority="68" w:unhideWhenUsed="0"/>
+    <w:lsdException w:name="Medium Grid 3 Accent 1" w:semiHidden="0" w:uiPriority="69" w:unhideWhenUsed="0"/>
+    <w:lsdException w:name="Dark List Accent 1" w:semiHidden="0" w:uiPriority="70" w:unhideWhenUsed="0"/>
+    <w:lsdException w:name="Colorful Shading Accent 1" w:semiHidden="0" w:uiPriority="71" w:unhideWhenUsed="0"/>
+    <w:lsdException w:name="Colorful List Accent 1" w:semiHidden="0" w:uiPriority="72" w:unhideWhenUsed="0"/>
+    <w:lsdException w:name="Colorful Grid Accent 1" w:semiHidden="0" w:uiPriority="73" w:unhideWhenUsed="0"/>
+    <w:lsdException w:name="Light Shading Accent 2" w:semiHidden="0" w:uiPriority="60" w:unhideWhenUsed="0"/>
+    <w:lsdException w:name="Light List Accent 2" w:semiHidden="0" w:uiPriority="61" w:unhideWhenUsed="0"/>
+    <w:lsdException w:name="Light Grid Accent 2" w:semiHidden="0" w:uiPriority="62" w:unhideWhenUsed="0"/>
+    <w:lsdException w:name="Medium Shading 1 Accent 2" w:semiHidden="0" w:uiPriority="63" w:unhideWhenUsed="0"/>
+    <w:lsdException w:name="Medium Shading 2 Accent 2" w:semiHidden="0" w:uiPriority="64" w:unhideWhenUsed="0"/>
+    <w:lsdException w:name="Medium List 1 Accent 2" w:semiHidden="0" w:uiPriority="65" w:unhideWhenUsed="0"/>
+    <w:lsdException w:name="Medium List 2 Accent 2" w:semiHidden="0" w:uiPriority="66" w:unhideWhenUsed="0"/>
+    <w:lsdException w:name="Medium Grid 1 Accent 2" w:semiHidden="0" w:uiPriority="67" w:unhideWhenUsed="0"/>
+    <w:lsdException w:name="Medium Grid 2 Accent 2" w:semiHidden="0" w:uiPriority="68" w:unhideWhenUsed="0"/>
+    <w:lsdException w:name="Medium Grid 3 Accent 2" w:semiHidden="0" w:uiPriority="69" w:unhideWhenUsed="0"/>
+    <w:lsdException w:name="Dark List Accent 2" w:semiHidden="0" w:uiPriority="70" w:unhideWhenUsed="0"/>
+    <w:lsdException w:name="Colorful Shading Accent 2" w:semiHidden="0" w:uiPriority="71" w:unhideWhenUsed="0"/>
+    <w:lsdException w:name="Colorful List Accent 2" w:semiHidden="0" w:uiPriority="72" w:unhideWhenUsed="0"/>
+    <w:lsdException w:name="Colorful Grid Accent 2" w:semiHidden="0" w:uiPriority="73" w:unhideWhenUsed="0"/>
+    <w:lsdException w:name="Light Shading Accent 3" w:semiHidden="0" w:uiPriority="60" w:unhideWhenUsed="0"/>
+    <w:lsdException w:name="Light List Accent 3" w:semiHidden="0" w:uiPriority="61" w:unhideWhenUsed="0"/>
+    <w:lsdException w:name="Light Grid Accent 3" w:semiHidden="0" w:uiPriority="62" w:unhideWhenUsed="0"/>
+    <w:lsdException w:name="Medium Shading 1 Accent 3" w:semiHidden="0" w:uiPriority="63" w:unhideWhenUsed="0"/>
+    <w:lsdException w:name="Medium Shading 2 Accent 3" w:semiHidden="0" w:uiPriority="64" w:unhideWhenUsed="0"/>
+    <w:lsdException w:name="Medium List 1 Accent 3" w:semiHidden="0" w:uiPriority="65" w:unhideWhenUsed="0"/>
+    <w:lsdException w:name="Medium List 2 Accent 3" w:semiHidden="0" w:uiPriority="66" w:unhideWhenUsed="0"/>
+    <w:lsdException w:name="Medium Grid 1 Accent 3" w:semiHidden="0" w:uiPriority="67" w:unhideWhenUsed="0"/>
+    <w:lsdException w:name="Medium Grid 2 Accent 3" w:semiHidden="0" w:uiPriority="68" w:unhideWhenUsed="0"/>
+    <w:lsdException w:name="Medium Grid 3 Accent 3" w:semiHidden="0" w:uiPriority="69" w:unhideWhenUsed="0"/>
+    <w:lsdException w:name="Dark List Accent 3" w:semiHidden="0" w:uiPriority="70" w:unhideWhenUsed="0"/>
+    <w:lsdException w:name="Colorful Shading Accent 3" w:semiHidden="0" w:uiPriority="71" w:unhideWhenUsed="0"/>
+    <w:lsdException w:name="Colorful List Accent 3" w:semiHidden="0" w:uiPriority="72" w:unhideWhenUsed="0"/>
+    <w:lsdException w:name="Colorful Grid Accent 3" w:semiHidden="0" w:uiPriority="73" w:unhideWhenUsed="0"/>
+    <w:lsdException w:name="Light Shading Accent 4" w:semiHidden="0" w:uiPriority="60" w:unhideWhenUsed="0"/>
+    <w:lsdException w:name="Light List Accent 4" w:semiHidden="0" w:uiPriority="61" w:unhideWhenUsed="0"/>
+    <w:lsdException w:name="Light Grid Accent 4" w:semiHidden="0" w:uiPriority="62" w:unhideWhenUsed="0"/>
+    <w:lsdException w:name="Medium Shading 1 Accent 4" w:semiHidden="0" w:uiPriority="63" w:unhideWhenUsed="0"/>
+    <w:lsdException w:name="Medium Shading 2 Accent 4" w:semiHidden="0" w:uiPriority="64" w:unhideWhenUsed="0"/>
+    <w:lsdException w:name="Medium List 1 Accent 4" w:semiHidden="0" w:uiPriority="65" w:unhideWhenUsed="0"/>
+    <w:lsdException w:name="Medium List 2 Accent 4" w:semiHidden="0" w:uiPriority="66" w:unhideWhenUsed="0"/>
+    <w:lsdException w:name="Medium Grid 1 Accent 4" w:semiHidden="0" w:uiPriority="67" w:unhideWhenUsed="0"/>
+    <w:lsdException w:name="Medium Grid 2 Accent 4" w:semiHidden="0" w:uiPriority="68" w:unhideWhenUsed="0"/>
+    <w:lsdException w:name="Medium Grid 3 Accent 4" w:semiHidden="0" w:uiPriority="69" w:unhideWhenUsed="0"/>
+    <w:lsdException w:name="Dark List Accent 4" w:semiHidden="0" w:uiPriority="70" w:unhideWhenUsed="0"/>
+    <w:lsdException w:name="Colorful Shading Accent 4" w:semiHidden="0" w:uiPriority="71" w:unhideWhenUsed="0"/>
+    <w:lsdException w:name="Colorful List Accent 4" w:semiHidden="0" w:uiPriority="72" w:unhideWhenUsed="0"/>
+    <w:lsdException w:name="Colorful Grid Accent 4" w:semiHidden="0" w:uiPriority="73" w:unhideWhenUsed="0"/>
+    <w:lsdException w:name="Light Shading Accent 5" w:semiHidden="0" w:uiPriority="60" w:unhideWhenUsed="0"/>
+    <w:lsdException w:name="Light List Accent 5" w:semiHidden="0" w:uiPriority="61" w:unhideWhenUsed="0"/>
+    <w:lsdException w:name="Light Grid Accent 5" w:semiHidden="0" w:uiPriority="62" w:unhideWhenUsed="0"/>
+    <w:lsdException w:name="Medium Shading 1 Accent 5" w:semiHidden="0" w:uiPriority="63" w:unhideWhenUsed="0"/>
+    <w:lsdException w:name="Medium Shading 2 Accent 5" w:semiHidden="0" w:uiPriority="64" w:unhideWhenUsed="0"/>
+    <w:lsdException w:name="Medium List 1 Accent 5" w:semiHidden="0" w:uiPriority="65" w:unhideWhenUsed="0"/>
+    <w:lsdException w:name="Medium List 2 Accent 5" w:semiHidden="0" w:uiPriority="66" w:unhideWhenUsed="0"/>
+    <w:lsdException w:name="Medium Grid 1 Accent 5" w:semiHidden="0" w:uiPriority="67" w:unhideWhenUsed="0"/>
+    <w:lsdException w:name="Medium Grid 2 Accent 5" w:semiHidden="0" w:uiPriority="68" w:unhideWhenUsed="0"/>
+    <w:lsdException w:name="Medium Grid 3 Accent 5" w:semiHidden="0" w:uiPriority="69" w:unhideWhenUsed="0"/>
+    <w:lsdException w:name="Dark List Accent 5" w:semiHidden="0" w:uiPriority="70" w:unhideWhenUsed="0"/>
+    <w:lsdException w:name="Colorful Shading Accent 5" w:semiHidden="0" w:uiPriority="71" w:unhideWhenUsed="0"/>
+    <w:lsdException w:name="Colorful List Accent 5" w:semiHidden="0" w:uiPriority="72" w:unhideWhenUsed="0"/>
+    <w:lsdException w:name="Colorful Grid Accent 5" w:semiHidden="0" w:uiPriority="73" w:unhideWhenUsed="0"/>
+    <w:lsdException w:name="Light Shading Accent 6" w:semiHidden="0" w:uiPriority="60" w:unhideWhenUsed="0"/>
+    <w:lsdException w:name="Light List Accent 6" w:semiHidden="0" w:uiPriority="61" w:unhideWhenUsed="0"/>
+    <w:lsdException w:name="Light Grid Accent 6" w:semiHidden="0" w:uiPriority="62" w:unhideWhenUsed="0"/>
+    <w:lsdException w:name="Medium Shading 1 Accent 6" w:semiHidden="0" w:uiPriority="63" w:unhideWhenUsed="0"/>
+    <w:lsdException w:name="Medium Shading 2 Accent 6" w:semiHidden="0" w:uiPriority="64" w:unhideWhenUsed="0"/>
+    <w:lsdException w:name="Medium List 1 Accent 6" w:semiHidden="0" w:uiPriority="65" w:unhideWhenUsed="0"/>
+    <w:lsdException w:name="Medium List 2 Accent 6" w:semiHidden="0" w:uiPriority="66" w:unhideWhenUsed="0"/>
+    <w:lsdException w:name="Medium Grid 1 Accent 6" w:semiHidden="0" w:uiPriority="67" w:unhideWhenUsed="0"/>
+    <w:lsdException w:name="Medium Grid 2 Accent 6" w:semiHidden="0" w:uiPriority="68" w:unhideWhenUsed="0"/>
+    <w:lsdException w:name="Medium Grid 3 Accent 6" w:semiHidden="0" w:uiPriority="69" w:unhideWhenUsed="0"/>
+    <w:lsdException w:name="Dark List Accent 6" w:semiHidden="0" w:uiPriority="70" w:unhideWhenUsed="0"/>
+    <w:lsdException w:name="Colorful Shading Accent 6" w:semiHidden="0" w:uiPriority="71" w:unhideWhenUsed="0"/>
+    <w:lsdException w:name="Colorful List Accent 6" w:semiHidden="0" w:uiPriority="72" w:unhideWhenUsed="0"/>
+    <w:lsdException w:name="Colorful Grid Accent 6" w:semiHidden="0" w:uiPriority="73" w:unhideWhenUsed="0"/>
+    <w:lsdException w:name="Subtle Emphasis" w:semiHidden="0" w:uiPriority="19" w:unhideWhenUsed="0" w:qFormat="1"/>
+    <w:lsdException w:name="Intense Emphasis" w:semiHidden="0" w:uiPriority="21" w:unhideWhenUsed="0" w:qFormat="1"/>
+    <w:lsdException w:name="Subtle Reference" w:semiHidden="0" w:uiPriority="31" w:unhideWhenUsed="0" w:qFormat="1"/>
+    <w:lsdException w:name="Intense Reference" w:semiHidden="0" w:uiPriority="32" w:unhideWhenUsed="0" w:qFormat="1"/>
+    <w:lsdException w:name="Book Title" w:semiHidden="0" w:uiPriority="33" w:unhideWhenUsed="0" w:qFormat="1"/>
+    <w:lsdException w:name="Bibliography" w:uiPriority="37"/>
+    <w:lsdException w:name="TOC Heading" w:uiPriority="39" w:qFormat="1"/>
+  </w:latentStyles>
+  <w:style w:type="paragraph" w:default="1" w:styleId="Normal">
+    <w:name w:val="Normal"/>
+    <w:qFormat/>
+  </w:style>
+  <w:style w:type="character" w:default="1" w:styleId="DefaultParagraphFont">
+    <w:name w:val="Default Paragraph Font"/>
+    <w:uiPriority w:val="1"/>
+    <w:unhideWhenUsed/>
+  </w:style>
+  <w:style w:type="table" w:default="1" w:styleId="TableNormal">
+    <w:name w:val="Normal Table"/>
+    <w:uiPriority w:val="99"/>
+    <w:semiHidden/>
+    <w:unhideWhenUsed/>
+    <w:tblPr>
+      <w:tblInd w:w="0" w:type="dxa"/>
+      <w:tblCellMar>
+        <w:top w:w="0" w:type="dxa"/>
+        <w:left w:w="108" w:type="dxa"/>
+        <w:bottom w:w="0" w:type="dxa"/>
+        <w:right w:w="108" w:type="dxa"/>
+      </w:tblCellMar>
+    </w:tblPr>
+  </w:style>
+  <w:style w:type="numbering" w:default="1" w:styleId="NoList">
+    <w:name w:val="No List"/>
+    <w:uiPriority w:val="99"/>
+    <w:semiHidden/>
+    <w:unhideWhenUsed/>
+  </w:style>
+  <w:style w:type="paragraph" w:styleId="Header">
+    <w:name w:val="header"/>
+    <w:basedOn w:val="Normal"/>
+    <w:link w:val="HeaderChar"/>
+    <w:uiPriority w:val="99"/>
+    <w:unhideWhenUsed/>
+    <w:rsid w:val="008C2B32"/>
+    <w:pPr>
+      <w:tabs>
+        <w:tab w:val="center" w:pos="4252"/>
+        <w:tab w:val="right" w:pos="8504"/>
+      </w:tabs>
+      <w:spacing w:after="0" w:line="240" w:lineRule="auto"/>
+    </w:pPr>
+  </w:style>
+  <w:style w:type="character" w:customStyle="1" w:styleId="HeaderChar">
+    <w:name w:val="Header Char"/>
+    <w:basedOn w:val="DefaultParagraphFont"/>
+    <w:link w:val="Header"/>
+    <w:uiPriority w:val="99"/>
+    <w:rsid w:val="008C2B32"/>
+  </w:style>
+  <w:style w:type="paragraph" w:styleId="Footer">
+    <w:name w:val="footer"/>
+    <w:basedOn w:val="Normal"/>
+    <w:link w:val="FooterChar"/>
+    <w:uiPriority w:val="99"/>
+    <w:unhideWhenUsed/>
+    <w:rsid w:val="008C2B32"/>
+    <w:pPr>
+      <w:tabs>
+        <w:tab w:val="center" w:pos="4252"/>
+        <w:tab w:val="right" w:pos="8504"/>
+      </w:tabs>
+      <w:spacing w:after="0" w:line="240" w:lineRule="auto"/>
+    </w:pPr>
+  </w:style>
+  <w:style w:type="character" w:customStyle="1" w:styleId="FooterChar">
+    <w:name w:val="Footer Char"/>
+    <w:basedOn w:val="DefaultParagraphFont"/>
+    <w:link w:val="Footer"/>
+    <w:uiPriority w:val="99"/>
+    <w:rsid w:val="008C2B32"/>
+  </w:style>
+  <w:style w:type="paragraph" w:styleId="ListParagraph">
+    <w:name w:val="List Paragraph"/>
+    <w:basedOn w:val="Normal"/>
+    <w:uiPriority w:val="34"/>
+    <w:qFormat/>
+    <w:rsid w:val="008C2B32"/>
+    <w:pPr>
+      <w:ind w:left="720"/>
+      <w:contextualSpacing/>
+    </w:pPr>
+  </w:style>
+  <w:style w:type="character" w:styleId="PlaceholderText">
+    <w:name w:val="Placeholder Text"/>
+    <w:basedOn w:val="DefaultParagraphFont"/>
+    <w:uiPriority w:val="99"/>
+    <w:semiHidden/>
+    <w:rsid w:val="000E10CB"/>
+    <w:rPr>
+      <w:color w:val="808080"/>
+    </w:rPr>
+  </w:style>
+  <w:style w:type="paragraph" w:styleId="BalloonText">
+    <w:name w:val="Balloon Text"/>
+    <w:basedOn w:val="Normal"/>
+    <w:link w:val="BalloonTextChar"/>
+    <w:uiPriority w:val="99"/>
+    <w:semiHidden/>
+    <w:unhideWhenUsed/>
+    <w:rsid w:val="000E10CB"/>
+    <w:pPr>
+      <w:spacing w:after="0" w:line="240" w:lineRule="auto"/>
+    </w:pPr>
+    <w:rPr>
+      <w:rFonts w:ascii="Tahoma" w:hAnsi="Tahoma" w:cs="Tahoma"/>
+      <w:sz w:val="16"/>
+      <w:szCs w:val="16"/>
+    </w:rPr>
+  </w:style>
+  <w:style w:type="character" w:customStyle="1" w:styleId="BalloonTextChar">
+    <w:name w:val="Balloon Text Char"/>
+    <w:basedOn w:val="DefaultParagraphFont"/>
+    <w:link w:val="BalloonText"/>
+    <w:uiPriority w:val="99"/>
+    <w:semiHidden/>
+    <w:rsid w:val="000E10CB"/>
+    <w:rPr>
+      <w:rFonts w:ascii="Tahoma" w:hAnsi="Tahoma" w:cs="Tahoma"/>
+      <w:sz w:val="16"/>
+      <w:szCs w:val="16"/>
+    </w:rPr>
+  </w:style>
+</w:styles>
+</file>
+
+<file path=word/stylesWithEffects.xml><?xml version="1.0" encoding="utf-8"?>
+<w:styles xmlns:wpc="http://schemas.microsoft.com/office/word/2010/wordprocessingCanvas" xmlns:mc="http://schemas.openxmlformats.org/markup-compatibility/2006" xmlns:o="urn:schemas-microsoft-com:office:office" xmlns:r="http://schemas.openxmlformats.org/officeDocument/2006/relationships" xmlns:m="http://schemas.openxmlformats.org/officeDocument/2006/math" xmlns:v="urn:schemas-microsoft-com:vml" xmlns:wp14="http://schemas.microsoft.com/office/word/2010/wordprocessingDrawing" xmlns:wp="http://schemas.openxmlformats.org/drawingml/2006/wordprocessingDrawing" xmlns:w10="urn:schemas-microsoft-com:office:word" xmlns:w="http://schemas.openxmlformats.org/wordprocessingml/2006/main" xmlns:w14="http://schemas.microsoft.com/office/word/2010/wordml" xmlns:wpg="http://schemas.microsoft.com/office/word/2010/wordprocessingGroup" xmlns:wpi="http://schemas.microsoft.com/office/word/2010/wordprocessingInk" xmlns:wne="http://schemas.microsoft.com/office/word/2006/wordml" xmlns:wps="http://schemas.microsoft.com/office/word/2010/wordprocessingShape" mc:Ignorable="w14 wp14">
+  <w:docDefaults>
+    <w:rPrDefault>
+      <w:rPr>
+        <w:rFonts w:asciiTheme="minorHAnsi" w:eastAsiaTheme="minorEastAsia" w:hAnsiTheme="minorHAnsi" w:cstheme="minorBidi"/>
+        <w:sz w:val="22"/>
+        <w:szCs w:val="22"/>
+        <w:lang w:val="en-AU" w:eastAsia="ja-JP" w:bidi="ar-SA"/>
+      </w:rPr>
+    </w:rPrDefault>
+    <w:pPrDefault>
+      <w:pPr>
+        <w:spacing w:after="200" w:line="276" w:lineRule="auto"/>
+      </w:pPr>
+    </w:pPrDefault>
+  </w:docDefaults>
+  <w:latentStyles w:defLockedState="0" w:defUIPriority="99" w:defSemiHidden="1" w:defUnhideWhenUsed="1" w:defQFormat="0" w:count="267">
+    <w:lsdException w:name="Normal" w:semiHidden="0" w:uiPriority="0" w:unhideWhenUsed="0" w:qFormat="1"/>
+    <w:lsdException w:name="heading 1" w:semiHidden="0" w:uiPriority="9" w:unhideWhenUsed="0" w:qFormat="1"/>
+    <w:lsdException w:name="heading 2" w:uiPriority="9" w:qFormat="1"/>
+    <w:lsdException w:name="heading 3" w:uiPriority="9" w:qFormat="1"/>
+    <w:lsdException w:name="heading 4" w:uiPriority="9" w:qFormat="1"/>
+    <w:lsdException w:name="heading 5" w:uiPriority="9" w:qFormat="1"/>
+    <w:lsdException w:name="heading 6" w:uiPriority="9" w:qFormat="1"/>
+    <w:lsdException w:name="heading 7" w:uiPriority="9" w:qFormat="1"/>
+    <w:lsdException w:name="heading 8" w:uiPriority="9" w:qFormat="1"/>
+    <w:lsdException w:name="heading 9" w:uiPriority="9" w:qFormat="1"/>
+    <w:lsdException w:name="toc 1" w:uiPriority="39"/>
+    <w:lsdException w:name="toc 2" w:uiPriority="39"/>
+    <w:lsdException w:name="toc 3" w:uiPriority="39"/>
+    <w:lsdException w:name="toc 4" w:uiPriority="39"/>
+    <w:lsdException w:name="toc 5" w:uiPriority="39"/>
+    <w:lsdException w:name="toc 6" w:uiPriority="39"/>
+    <w:lsdException w:name="toc 7" w:uiPriority="39"/>
+    <w:lsdException w:name="toc 8" w:uiPriority="39"/>
+    <w:lsdException w:name="toc 9" w:uiPriority="39"/>
+    <w:lsdException w:name="caption" w:uiPriority="35" w:qFormat="1"/>
+    <w:lsdException w:name="Title" w:semiHidden="0" w:uiPriority="10" w:unhideWhenUsed="0" w:qFormat="1"/>
+    <w:lsdException w:name="Default Paragraph Font" w:uiPriority="1"/>
+    <w:lsdException w:name="Subtitle" w:semiHidden="0" w:uiPriority="11" w:unhideWhenUsed="0" w:qFormat="1"/>
+    <w:lsdException w:name="Strong" w:semiHidden="0" w:uiPriority="22" w:unhideWhenUsed="0" w:qFormat="1"/>
+    <w:lsdException w:name="Emphasis" w:semiHidden="0" w:uiPriority="20" w:unhideWhenUsed="0" w:qFormat="1"/>
+    <w:lsdException w:name="Table Grid" w:semiHidden="0" w:uiPriority="59" w:unhideWhenUsed="0"/>
+    <w:lsdException w:name="Placeholder Text" w:unhideWhenUsed="0"/>
+    <w:lsdException w:name="No Spacing" w:semiHidden="0" w:uiPriority="1" w:unhideWhenUsed="0" w:qFormat="1"/>
+    <w:lsdException w:name="Light Shading" w:semiHidden="0" w:uiPriority="60" w:unhideWhenUsed="0"/>
+    <w:lsdException w:name="Light List" w:semiHidden="0" w:uiPriority="61" w:unhideWhenUsed="0"/>
+    <w:lsdException w:name="Light Grid" w:semiHidden="0" w:uiPriority="62" w:unhideWhenUsed="0"/>
+    <w:lsdException w:name="Medium Shading 1" w:semiHidden="0" w:uiPriority="63" w:unhideWhenUsed="0"/>
+    <w:lsdException w:name="Medium Shading 2" w:semiHidden="0" w:uiPriority="64" w:unhideWhenUsed="0"/>
+    <w:lsdException w:name="Medium List 1" w:semiHidden="0" w:uiPriority="65" w:unhideWhenUsed="0"/>
+    <w:lsdException w:name="Medium List 2" w:semiHidden="0" w:uiPriority="66" w:unhideWhenUsed="0"/>
+    <w:lsdException w:name="Medium Grid 1" w:semiHidden="0" w:uiPriority="67" w:unhideWhenUsed="0"/>
+    <w:lsdException w:name="Medium Grid 2" w:semiHidden="0" w:uiPriority="68" w:unhideWhenUsed="0"/>
+    <w:lsdException w:name="Medium Grid 3" w:semiHidden="0" w:uiPriority="69" w:unhideWhenUsed="0"/>
+    <w:lsdException w:name="Dark List" w:semiHidden="0" w:uiPriority="70" w:unhideWhenUsed="0"/>
+    <w:lsdException w:name="Colorful Shading" w:semiHidden="0" w:uiPriority="71" w:unhideWhenUsed="0"/>
+    <w:lsdException w:name="Colorful List" w:semiHidden="0" w:uiPriority="72" w:unhideWhenUsed="0"/>
+    <w:lsdException w:name="Colorful Grid" w:semiHidden="0" w:uiPriority="73" w:unhideWhenUsed="0"/>
+    <w:lsdException w:name="Light Shading Accent 1" w:semiHidden="0" w:uiPriority="60" w:unhideWhenUsed="0"/>
+    <w:lsdException w:name="Light List Accent 1" w:semiHidden="0" w:uiPriority="61" w:unhideWhenUsed="0"/>
+    <w:lsdException w:name="Light Grid Accent 1" w:semiHidden="0" w:uiPriority="62" w:unhideWhenUsed="0"/>
+    <w:lsdException w:name="Medium Shading 1 Accent 1" w:semiHidden="0" w:uiPriority="63" w:unhideWhenUsed="0"/>
+    <w:lsdException w:name="Medium Shading 2 Accent 1" w:semiHidden="0" w:uiPriority="64" w:unhideWhenUsed="0"/>
+    <w:lsdException w:name="Medium List 1 Accent 1" w:semiHidden="0" w:uiPriority="65" w:unhideWhenUsed="0"/>
+    <w:lsdException w:name="Revision" w:unhideWhenUsed="0"/>
+    <w:lsdException w:name="List Paragraph" w:semiHidden="0" w:uiPriority="34" w:unhideWhenUsed="0" w:qFormat="1"/>
+    <w:lsdException w:name="Quote" w:semiHidden="0" w:uiPriority="29" w:unhideWhenUsed="0" w:qFormat="1"/>
+    <w:lsdException w:name="Intense Quote" w:semiHidden="0" w:uiPriority="30" w:unhideWhenUsed="0" w:qFormat="1"/>
+    <w:lsdException w:name="Medium List 2 Accent 1" w:semiHidden="0" w:uiPriority="66" w:unhideWhenUsed="0"/>
+    <w:lsdException w:name="Medium Grid 1 Accent 1" w:semiHidden="0" w:uiPriority="67" w:unhideWhenUsed="0"/>
+    <w:lsdException w:name="Medium Grid 2 Accent 1" w:semiHidden="0" w:uiPriority="68" w:unhideWhenUsed="0"/>
+    <w:lsdException w:name="Medium Grid 3 Accent 1" w:semiHidden="0" w:uiPriority="69" w:unhideWhenUsed="0"/>
+    <w:lsdException w:name="Dark List Accent 1" w:semiHidden="0" w:uiPriority="70" w:unhideWhenUsed="0"/>
+    <w:lsdException w:name="Colorful Shading Accent 1" w:semiHidden="0" w:uiPriority="71" w:unhideWhenUsed="0"/>
+    <w:lsdException w:name="Colorful List Accent 1" w:semiHidden="0" w:uiPriority="72" w:unhideWhenUsed="0"/>
+    <w:lsdException w:name="Colorful Grid Accent 1" w:semiHidden="0" w:uiPriority="73" w:unhideWhenUsed="0"/>
+    <w:lsdException w:name="Light Shading Accent 2" w:semiHidden="0" w:uiPriority="60" w:unhideWhenUsed="0"/>
+    <w:lsdException w:name="Light List Accent 2" w:semiHidden="0" w:uiPriority="61" w:unhideWhenUsed="0"/>
+    <w:lsdException w:name="Light Grid Accent 2" w:semiHidden="0" w:uiPriority="62" w:unhideWhenUsed="0"/>
+    <w:lsdException w:name="Medium Shading 1 Accent 2" w:semiHidden="0" w:uiPriority="63" w:unhideWhenUsed="0"/>
+    <w:lsdException w:name="Medium Shading 2 Accent 2" w:semiHidden="0" w:uiPriority="64" w:unhideWhenUsed="0"/>
+    <w:lsdException w:name="Medium List 1 Accent 2" w:semiHidden="0" w:uiPriority="65" w:unhideWhenUsed="0"/>
+    <w:lsdException w:name="Medium List 2 Accent 2" w:semiHidden="0" w:uiPriority="66" w:unhideWhenUsed="0"/>
+    <w:lsdException w:name="Medium Grid 1 Accent 2" w:semiHidden="0" w:uiPriority="67" w:unhideWhenUsed="0"/>
+    <w:lsdException w:name="Medium Grid 2 Accent 2" w:semiHidden="0" w:uiPriority="68" w:unhideWhenUsed="0"/>
+    <w:lsdException w:name="Medium Grid 3 Accent 2" w:semiHidden="0" w:uiPriority="69" w:unhideWhenUsed="0"/>
+    <w:lsdException w:name="Dark List Accent 2" w:semiHidden="0" w:uiPriority="70" w:unhideWhenUsed="0"/>
+    <w:lsdException w:name="Colorful Shading Accent 2" w:semiHidden="0" w:uiPriority="71" w:unhideWhenUsed="0"/>
+    <w:lsdException w:name="Colorful List Accent 2" w:semiHidden="0" w:uiPriority="72" w:unhideWhenUsed="0"/>
+    <w:lsdException w:name="Colorful Grid Accent 2" w:semiHidden="0" w:uiPriority="73" w:unhideWhenUsed="0"/>
+    <w:lsdException w:name="Light Shading Accent 3" w:semiHidden="0" w:uiPriority="60" w:unhideWhenUsed="0"/>
+    <w:lsdException w:name="Light List Accent 3" w:semiHidden="0" w:uiPriority="61" w:unhideWhenUsed="0"/>
+    <w:lsdException w:name="Light Grid Accent 3" w:semiHidden="0" w:uiPriority="62" w:unhideWhenUsed="0"/>
+    <w:lsdException w:name="Medium Shading 1 Accent 3" w:semiHidden="0" w:uiPriority="63" w:unhideWhenUsed="0"/>
+    <w:lsdException w:name="Medium Shading 2 Accent 3" w:semiHidden="0" w:uiPriority="64" w:unhideWhenUsed="0"/>
+    <w:lsdException w:name="Medium List 1 Accent 3" w:semiHidden="0" w:uiPriority="65" w:unhideWhenUsed="0"/>
+    <w:lsdException w:name="Medium List 2 Accent 3" w:semiHidden="0" w:uiPriority="66" w:unhideWhenUsed="0"/>
+    <w:lsdException w:name="Medium Grid 1 Accent 3" w:semiHidden="0" w:uiPriority="67" w:unhideWhenUsed="0"/>
+    <w:lsdException w:name="Medium Grid 2 Accent 3" w:semiHidden="0" w:uiPriority="68" w:unhideWhenUsed="0"/>
+    <w:lsdException w:name="Medium Grid 3 Accent 3" w:semiHidden="0" w:uiPriority="69" w:unhideWhenUsed="0"/>
+    <w:lsdException w:name="Dark List Accent 3" w:semiHidden="0" w:uiPriority="70" w:unhideWhenUsed="0"/>
+    <w:lsdException w:name="Colorful Shading Accent 3" w:semiHidden="0" w:uiPriority="71" w:unhideWhenUsed="0"/>
+    <w:lsdException w:name="Colorful List Accent 3" w:semiHidden="0" w:uiPriority="72" w:unhideWhenUsed="0"/>
+    <w:lsdException w:name="Colorful Grid Accent 3" w:semiHidden="0" w:uiPriority="73" w:unhideWhenUsed="0"/>
+    <w:lsdException w:name="Light Shading Accent 4" w:semiHidden="0" w:uiPriority="60" w:unhideWhenUsed="0"/>
+    <w:lsdException w:name="Light List Accent 4" w:semiHidden="0" w:uiPriority="61" w:unhideWhenUsed="0"/>
+    <w:lsdException w:name="Light Grid Accent 4" w:semiHidden="0" w:uiPriority="62" w:unhideWhenUsed="0"/>
+    <w:lsdException w:name="Medium Shading 1 Accent 4" w:semiHidden="0" w:uiPriority="63" w:unhideWhenUsed="0"/>
+    <w:lsdException w:name="Medium Shading 2 Accent 4" w:semiHidden="0" w:uiPriority="64" w:unhideWhenUsed="0"/>
+    <w:lsdException w:name="Medium List 1 Accent 4" w:semiHidden="0" w:uiPriority="65" w:unhideWhenUsed="0"/>
+    <w:lsdException w:name="Medium List 2 Accent 4" w:semiHidden="0" w:uiPriority="66" w:unhideWhenUsed="0"/>
+    <w:lsdException w:name="Medium Grid 1 Accent 4" w:semiHidden="0" w:uiPriority="67" w:unhideWhenUsed="0"/>
+    <w:lsdException w:name="Medium Grid 2 Accent 4" w:semiHidden="0" w:uiPriority="68" w:unhideWhenUsed="0"/>
+    <w:lsdException w:name="Medium Grid 3 Accent 4" w:semiHidden="0" w:uiPriority="69" w:unhideWhenUsed="0"/>
+    <w:lsdException w:name="Dark List Accent 4" w:semiHidden="0" w:uiPriority="70" w:unhideWhenUsed="0"/>
+    <w:lsdException w:name="Colorful Shading Accent 4" w:semiHidden="0" w:uiPriority="71" w:unhideWhenUsed="0"/>
+    <w:lsdException w:name="Colorful List Accent 4" w:semiHidden="0" w:uiPriority="72" w:unhideWhenUsed="0"/>
+    <w:lsdException w:name="Colorful Grid Accent 4" w:semiHidden="0" w:uiPriority="73" w:unhideWhenUsed="0"/>
+    <w:lsdException w:name="Light Shading Accent 5" w:semiHidden="0" w:uiPriority="60" w:unhideWhenUsed="0"/>
+    <w:lsdException w:name="Light List Accent 5" w:semiHidden="0" w:uiPriority="61" w:unhideWhenUsed="0"/>
+    <w:lsdException w:name="Light Grid Accent 5" w:semiHidden="0" w:uiPriority="62" w:unhideWhenUsed="0"/>
+    <w:lsdException w:name="Medium Shading 1 Accent 5" w:semiHidden="0" w:uiPriority="63" w:unhideWhenUsed="0"/>
+    <w:lsdException w:name="Medium Shading 2 Accent 5" w:semiHidden="0" w:uiPriority="64" w:unhideWhenUsed="0"/>
+    <w:lsdException w:name="Medium List 1 Accent 5" w:semiHidden="0" w:uiPriority="65" w:unhideWhenUsed="0"/>
+    <w:lsdException w:name="Medium List 2 Accent 5" w:semiHidden="0" w:uiPriority="66" w:unhideWhenUsed="0"/>
+    <w:lsdException w:name="Medium Grid 1 Accent 5" w:semiHidden="0" w:uiPriority="67" w:unhideWhenUsed="0"/>
+    <w:lsdException w:name="Medium Grid 2 Accent 5" w:semiHidden="0" w:uiPriority="68" w:unhideWhenUsed="0"/>
+    <w:lsdException w:name="Medium Grid 3 Accent 5" w:semiHidden="0" w:uiPriority="69" w:unhideWhenUsed="0"/>
+    <w:lsdException w:name="Dark List Accent 5" w:semiHidden="0" w:uiPriority="70" w:unhideWhenUsed="0"/>
+    <w:lsdException w:name="Colorful Shading Accent 5" w:semiHidden="0" w:uiPriority="71" w:unhideWhenUsed="0"/>
+    <w:lsdException w:name="Colorful List Accent 5" w:semiHidden="0" w:uiPriority="72" w:unhideWhenUsed="0"/>
+    <w:lsdException w:name="Colorful Grid Accent 5" w:semiHidden="0" w:uiPriority="73" w:unhideWhenUsed="0"/>
+    <w:lsdException w:name="Light Shading Accent 6" w:semiHidden="0" w:uiPriority="60" w:unhideWhenUsed="0"/>
+    <w:lsdException w:name="Light List Accent 6" w:semiHidden="0" w:uiPriority="61" w:unhideWhenUsed="0"/>
+    <w:lsdException w:name="Light Grid Accent 6" w:semiHidden="0" w:uiPriority="62" w:unhideWhenUsed="0"/>
+    <w:lsdException w:name="Medium Shading 1 Accent 6" w:semiHidden="0" w:uiPriority="63" w:unhideWhenUsed="0"/>
+    <w:lsdException w:name="Medium Shading 2 Accent 6" w:semiHidden="0" w:uiPriority="64" w:unhideWhenUsed="0"/>
+    <w:lsdException w:name="Medium List 1 Accent 6" w:semiHidden="0" w:uiPriority="65" w:unhideWhenUsed="0"/>
+    <w:lsdException w:name="Medium List 2 Accent 6" w:semiHidden="0" w:uiPriority="66" w:unhideWhenUsed="0"/>
+    <w:lsdException w:name="Medium Grid 1 Accent 6" w:semiHidden="0" w:uiPriority="67" w:unhideWhenUsed="0"/>
+    <w:lsdException w:name="Medium Grid 2 Accent 6" w:semiHidden="0" w:uiPriority="68" w:unhideWhenUsed="0"/>
+    <w:lsdException w:name="Medium Grid 3 Accent 6" w:semiHidden="0" w:uiPriority="69" w:unhideWhenUsed="0"/>
+    <w:lsdException w:name="Dark List Accent 6" w:semiHidden="0" w:uiPriority="70" w:unhideWhenUsed="0"/>
+    <w:lsdException w:name="Colorful Shading Accent 6" w:semiHidden="0" w:uiPriority="71" w:unhideWhenUsed="0"/>
+    <w:lsdException w:name="Colorful List Accent 6" w:semiHidden="0" w:uiPriority="72" w:unhideWhenUsed="0"/>
+    <w:lsdException w:name="Colorful Grid Accent 6" w:semiHidden="0" w:uiPriority="73" w:unhideWhenUsed="0"/>
+    <w:lsdException w:name="Subtle Emphasis" w:semiHidden="0" w:uiPriority="19" w:unhideWhenUsed="0" w:qFormat="1"/>
+    <w:lsdException w:name="Intense Emphasis" w:semiHidden="0" w:uiPriority="21" w:unhideWhenUsed="0" w:qFormat="1"/>
+    <w:lsdException w:name="Subtle Reference" w:semiHidden="0" w:uiPriority="31" w:unhideWhenUsed="0" w:qFormat="1"/>
+    <w:lsdException w:name="Intense Reference" w:semiHidden="0" w:uiPriority="32" w:unhideWhenUsed="0" w:qFormat="1"/>
+    <w:lsdException w:name="Book Title" w:semiHidden="0" w:uiPriority="33" w:unhideWhenUsed="0" w:qFormat="1"/>
+    <w:lsdException w:name="Bibliography" w:uiPriority="37"/>
+    <w:lsdException w:name="TOC Heading" w:uiPriority="39" w:qFormat="1"/>
+  </w:latentStyles>
+  <w:style w:type="paragraph" w:default="1" w:styleId="Normal">
+    <w:name w:val="Normal"/>
+    <w:qFormat/>
+  </w:style>
+  <w:style w:type="character" w:default="1" w:styleId="DefaultParagraphFont">
+    <w:name w:val="Default Paragraph Font"/>
+    <w:uiPriority w:val="1"/>
+    <w:unhideWhenUsed/>
+  </w:style>
+  <w:style w:type="table" w:default="1" w:styleId="TableNormal">
+    <w:name w:val="Normal Table"/>
+    <w:uiPriority w:val="99"/>
+    <w:semiHidden/>
+    <w:unhideWhenUsed/>
+    <w:tblPr>
+      <w:tblInd w:w="0" w:type="dxa"/>
+      <w:tblCellMar>
+        <w:top w:w="0" w:type="dxa"/>
+        <w:left w:w="108" w:type="dxa"/>
+        <w:bottom w:w="0" w:type="dxa"/>
+        <w:right w:w="108" w:type="dxa"/>
+      </w:tblCellMar>
+    </w:tblPr>
+  </w:style>
+  <w:style w:type="numbering" w:default="1" w:styleId="NoList">
+    <w:name w:val="No List"/>
+    <w:uiPriority w:val="99"/>
+    <w:semiHidden/>
+    <w:unhideWhenUsed/>
+  </w:style>
+  <w:style w:type="paragraph" w:styleId="Header">
+    <w:name w:val="header"/>
+    <w:basedOn w:val="Normal"/>
+    <w:link w:val="HeaderChar"/>
+    <w:uiPriority w:val="99"/>
+    <w:unhideWhenUsed/>
+    <w:rsid w:val="008C2B32"/>
+    <w:pPr>
+      <w:tabs>
+        <w:tab w:val="center" w:pos="4252"/>
+        <w:tab w:val="right" w:pos="8504"/>
+      </w:tabs>
+      <w:spacing w:after="0" w:line="240" w:lineRule="auto"/>
+    </w:pPr>
+  </w:style>
+  <w:style w:type="character" w:customStyle="1" w:styleId="HeaderChar">
+    <w:name w:val="Header Char"/>
+    <w:basedOn w:val="DefaultParagraphFont"/>
+    <w:link w:val="Header"/>
+    <w:uiPriority w:val="99"/>
+    <w:rsid w:val="008C2B32"/>
+  </w:style>
+  <w:style w:type="paragraph" w:styleId="Footer">
+    <w:name w:val="footer"/>
+    <w:basedOn w:val="Normal"/>
+    <w:link w:val="FooterChar"/>
+    <w:uiPriority w:val="99"/>
+    <w:unhideWhenUsed/>
+    <w:rsid w:val="008C2B32"/>
+    <w:pPr>
+      <w:tabs>
+        <w:tab w:val="center" w:pos="4252"/>
+        <w:tab w:val="right" w:pos="8504"/>
+      </w:tabs>
+      <w:spacing w:after="0" w:line="240" w:lineRule="auto"/>
+    </w:pPr>
+  </w:style>
+  <w:style w:type="character" w:customStyle="1" w:styleId="FooterChar">
+    <w:name w:val="Footer Char"/>
+    <w:basedOn w:val="DefaultParagraphFont"/>
+    <w:link w:val="Footer"/>
+    <w:uiPriority w:val="99"/>
+    <w:rsid w:val="008C2B32"/>
+  </w:style>
+  <w:style w:type="paragraph" w:styleId="ListParagraph">
+    <w:name w:val="List Paragraph"/>
+    <w:basedOn w:val="Normal"/>
+    <w:uiPriority w:val="34"/>
+    <w:qFormat/>
+    <w:rsid w:val="008C2B32"/>
+    <w:pPr>
+      <w:ind w:left="720"/>
+      <w:contextualSpacing/>
+    </w:pPr>
+  </w:style>
+  <w:style w:type="character" w:styleId="PlaceholderText">
+    <w:name w:val="Placeholder Text"/>
+    <w:basedOn w:val="DefaultParagraphFont"/>
+    <w:uiPriority w:val="99"/>
+    <w:semiHidden/>
+    <w:rsid w:val="000E10CB"/>
+    <w:rPr>
+      <w:color w:val="808080"/>
+    </w:rPr>
+  </w:style>
+  <w:style w:type="paragraph" w:styleId="BalloonText">
+    <w:name w:val="Balloon Text"/>
+    <w:basedOn w:val="Normal"/>
+    <w:link w:val="BalloonTextChar"/>
+    <w:uiPriority w:val="99"/>
+    <w:semiHidden/>
+    <w:unhideWhenUsed/>
+    <w:rsid w:val="000E10CB"/>
+    <w:pPr>
+      <w:spacing w:after="0" w:line="240" w:lineRule="auto"/>
+    </w:pPr>
+    <w:rPr>
+      <w:rFonts w:ascii="Tahoma" w:hAnsi="Tahoma" w:cs="Tahoma"/>
+      <w:sz w:val="16"/>
+      <w:szCs w:val="16"/>
+    </w:rPr>
+  </w:style>
+  <w:style w:type="character" w:customStyle="1" w:styleId="BalloonTextChar">
+    <w:name w:val="Balloon Text Char"/>
+    <w:basedOn w:val="DefaultParagraphFont"/>
+    <w:link w:val="BalloonText"/>
+    <w:uiPriority w:val="99"/>
+    <w:semiHidden/>
+    <w:rsid w:val="000E10CB"/>
+    <w:rPr>
+      <w:rFonts w:ascii="Tahoma" w:hAnsi="Tahoma" w:cs="Tahoma"/>
+      <w:sz w:val="16"/>
+      <w:szCs w:val="16"/>
+    </w:rPr>
+  </w:style>
+</w:styles>
+</file>
+
+<file path=word/glossary/document.xml><?xml version="1.0" encoding="utf-8"?>
+<w:glossaryDocument xmlns:wpc="http://schemas.microsoft.com/office/word/2010/wordprocessingCanvas" xmlns:mc="http://schemas.openxmlformats.org/markup-compatibility/2006" xmlns:o="urn:schemas-microsoft-com:office:office" xmlns:r="http://schemas.openxmlformats.org/officeDocument/2006/relationships" xmlns:m="http://schemas.openxmlformats.org/officeDocument/2006/math" xmlns:v="urn:schemas-microsoft-com:vml" xmlns:wp14="http://schemas.microsoft.com/office/word/2010/wordprocessingDrawing" xmlns:wp="http://schemas.openxmlformats.org/drawingml/2006/wordprocessingDrawing" xmlns:w10="urn:schemas-microsoft-com:office:word" xmlns:w="http://schemas.openxmlformats.org/wordprocessingml/2006/main" xmlns:w14="http://schemas.microsoft.com/office/word/2010/wordml" xmlns:wpg="http://schemas.microsoft.com/office/word/2010/wordprocessingGroup" xmlns:wpi="http://schemas.microsoft.com/office/word/2010/wordprocessingInk" xmlns:wne="http://schemas.microsoft.com/office/word/2006/wordml" xmlns:wps="http://schemas.microsoft.com/office/word/2010/wordprocessingShape" mc:Ignorable="w14 wp14"/>
+</file>
+
+<file path=word/glossary/fontTable.xml><?xml version="1.0" encoding="utf-8"?>
+<w:fonts xmlns:mc="http://schemas.openxmlformats.org/markup-compatibility/2006" xmlns:r="http://schemas.openxmlformats.org/officeDocument/2006/relationships" xmlns:w="http://schemas.openxmlformats.org/wordprocessingml/2006/main" xmlns:w14="http://schemas.microsoft.com/office/word/2010/wordml" mc:Ignorable="w14">
+  <w:font w:name="Symbol">
+    <w:panose1 w:val="05050102010706020507"/>
+    <w:charset w:val="02"/>
+    <w:family w:val="roman"/>
+    <w:pitch w:val="variable"/>
+    <w:sig w:usb0="00000000" w:usb1="10000000" w:usb2="00000000" w:usb3="00000000" w:csb0="80000000" w:csb1="00000000"/>
+  </w:font>
+  <w:font w:name="Times New Roman">
+    <w:panose1 w:val="02020603050405020304"/>
+    <w:charset w:val="00"/>
+    <w:family w:val="roman"/>
+    <w:pitch w:val="variable"/>
+    <w:sig w:usb0="E0002EFF" w:usb1="C0007843" w:usb2="00000009" w:usb3="00000000" w:csb0="000001FF" w:csb1="00000000"/>
+  </w:font>
+  <w:font w:name="Courier New">
+    <w:panose1 w:val="02070309020205020404"/>
+    <w:charset w:val="00"/>
+    <w:family w:val="modern"/>
+    <w:pitch w:val="fixed"/>
+    <w:sig w:usb0="E0002AFF" w:usb1="C0007843" w:usb2="00000009" w:usb3="00000000" w:csb0="000001FF" w:csb1="00000000"/>
+  </w:font>
+  <w:font w:name="Wingdings">
+    <w:panose1 w:val="05000000000000000000"/>
+    <w:charset w:val="02"/>
+    <w:family w:val="auto"/>
+    <w:pitch w:val="variable"/>
+    <w:sig w:usb0="00000000" w:usb1="10000000" w:usb2="00000000" w:usb3="00000000" w:csb0="80000000" w:csb1="00000000"/>
+  </w:font>
+  <w:font w:name="Calibri">
+    <w:panose1 w:val="020F0502020204030204"/>
+    <w:charset w:val="00"/>
+    <w:family w:val="swiss"/>
+    <w:pitch w:val="variable"/>
+    <w:sig w:usb0="E00002FF" w:usb1="4000ACFF" w:usb2="00000001" w:usb3="00000000" w:csb0="0000019F" w:csb1="00000000"/>
+  </w:font>
+  <w:font w:name="ＭＳ 明朝">
+    <w:altName w:val="MS Mincho"/>
+    <w:panose1 w:val="02020609040205080304"/>
+    <w:charset w:val="80"/>
+    <w:family w:val="roman"/>
+    <w:pitch w:val="fixed"/>
+    <w:sig w:usb0="E00002FF" w:usb1="6AC7FDFB" w:usb2="08000012" w:usb3="00000000" w:csb0="0002009F" w:csb1="00000000"/>
+  </w:font>
+  <w:font w:name="Tahoma">
+    <w:panose1 w:val="020B0604030504040204"/>
+    <w:charset w:val="00"/>
+    <w:family w:val="swiss"/>
+    <w:pitch w:val="variable"/>
+    <w:sig w:usb0="E1002EFF" w:usb1="C000605B" w:usb2="00000029" w:usb3="00000000" w:csb0="000101FF" w:csb1="00000000"/>
+  </w:font>
+  <w:font w:name="Arial">
+    <w:panose1 w:val="020B0604020202020204"/>
+    <w:charset w:val="00"/>
+    <w:family w:val="swiss"/>
+    <w:pitch w:val="variable"/>
+    <w:sig w:usb0="E0002AFF" w:usb1="C0007843" w:usb2="00000009" w:usb3="00000000" w:csb0="000001FF" w:csb1="00000000"/>
+  </w:font>
+  <w:font w:name="Cambria Math">
+    <w:panose1 w:val="02040503050406030204"/>
+    <w:charset w:val="00"/>
+    <w:family w:val="roman"/>
+    <w:pitch w:val="variable"/>
+    <w:sig w:usb0="E00002FF" w:usb1="420024FF" w:usb2="00000000" w:usb3="00000000" w:csb0="0000019F" w:csb1="00000000"/>
+  </w:font>
+  <w:font w:name="ＭＳ ゴシック">
+    <w:altName w:val="MS Gothic"/>
+    <w:panose1 w:val="020B0609070205080204"/>
+    <w:charset w:val="80"/>
+    <w:family w:val="modern"/>
+    <w:pitch w:val="fixed"/>
+    <w:sig w:usb0="E00002FF" w:usb1="6AC7FDFB" w:usb2="08000012" w:usb3="00000000" w:csb0="0002009F" w:csb1="00000000"/>
+  </w:font>
+  <w:font w:name="Cambria">
+    <w:panose1 w:val="02040503050406030204"/>
+    <w:charset w:val="00"/>
+    <w:family w:val="roman"/>
+    <w:pitch w:val="variable"/>
+    <w:sig w:usb0="E00002FF" w:usb1="400004FF" w:usb2="00000000" w:usb3="00000000" w:csb0="0000019F" w:csb1="00000000"/>
+  </w:font>
+</w:fonts>
+</file>
+
+<file path=word/glossary/settings.xml><?xml version="1.0" encoding="utf-8"?>
+<w:settings xmlns:mc="http://schemas.openxmlformats.org/markup-compatibility/2006" xmlns:o="urn:schemas-microsoft-com:office:office" xmlns:r="http://schemas.openxmlformats.org/officeDocument/2006/relationships" xmlns:m="http://schemas.openxmlformats.org/officeDocument/2006/math" xmlns:v="urn:schemas-microsoft-com:vml" xmlns:w10="urn:schemas-microsoft-com:office:word" xmlns:w="http://schemas.openxmlformats.org/wordprocessingml/2006/main" xmlns:w14="http://schemas.microsoft.com/office/word/2010/wordml" xmlns:sl="http://schemas.openxmlformats.org/schemaLibrary/2006/main" mc:Ignorable="w14">
+  <w:view w:val="normal"/>
+  <w:defaultTabStop w:val="720"/>
+  <w:characterSpacingControl w:val="doNotCompress"/>
+  <w:compat>
+    <w:useFELayout/>
+    <w:compatSetting w:name="compatibilityMode" w:uri="http://schemas.microsoft.com/office/word" w:val="14"/>
+    <w:compatSetting w:name="overrideTableStyleFontSizeAndJustification" w:uri="http://schemas.microsoft.com/office/word" w:val="1"/>
+    <w:compatSetting w:name="enableOpenTypeFeatures" w:uri="http://schemas.microsoft.com/office/word" w:val="1"/>
+    <w:compatSetting w:name="doNotFlipMirrorIndents" w:uri="http://schemas.microsoft.com/office/word" w:val="1"/>
+  </w:compat>
+  <w:rsids>
+    <w:rsidRoot w:val="0022363E"/>
+    <w:rsid w:val="0022363E"/>
+    <w:rsid w:val="00C14D38"/>
+  </w:rsids>
+  <m:mathPr>
+    <m:mathFont m:val="Cambria Math"/>
+    <m:brkBin m:val="before"/>
+    <m:brkBinSub m:val="--"/>
+    <m:smallFrac m:val="0"/>
+    <m:dispDef/>
+    <m:lMargin m:val="0"/>
+    <m:rMargin m:val="0"/>
+    <m:defJc m:val="centerGroup"/>
+    <m:wrapIndent m:val="1440"/>
+    <m:intLim m:val="subSup"/>
+    <m:naryLim m:val="undOvr"/>
+  </m:mathPr>
+  <w:themeFontLang w:val="en-AU" w:eastAsia="ja-JP"/>
+  <w:clrSchemeMapping w:bg1="light1" w:t1="dark1" w:bg2="light2" w:t2="dark2" w:accent1="accent1" w:accent2="accent2" w:accent3="accent3" w:accent4="accent4" w:accent5="accent5" w:accent6="accent6" w:hyperlink="hyperlink" w:followedHyperlink="followedHyperlink"/>
+  <w:decimalSymbol w:val="."/>
+  <w:listSeparator w:val=","/>
+</w:settings>
+</file>
+
+<file path=word/glossary/styles.xml><?xml version="1.0" encoding="utf-8"?>
 <w:styles xmlns:mc="http://schemas.openxmlformats.org/markup-compatibility/2006" xmlns:r="http://schemas.openxmlformats.org/officeDocument/2006/relationships" xmlns:w="http://schemas.openxmlformats.org/wordprocessingml/2006/main" xmlns:w14="http://schemas.microsoft.com/office/word/2010/wordml" mc:Ignorable="w14">
   <w:docDefaults>
     <w:rPrDefault>
@@ -2294,105 +4579,20 @@
     <w:semiHidden/>
     <w:unhideWhenUsed/>
   </w:style>
-  <w:style w:type="paragraph" w:styleId="Header">
-    <w:name w:val="header"/>
-    <w:basedOn w:val="Normal"/>
-    <w:link w:val="HeaderChar"/>
-    <w:uiPriority w:val="99"/>
-    <w:unhideWhenUsed/>
-    <w:rsid w:val="008C2B32"/>
-    <w:pPr>
-      <w:tabs>
-        <w:tab w:val="center" w:pos="4252"/>
-        <w:tab w:val="right" w:pos="8504"/>
-      </w:tabs>
-      <w:spacing w:after="0" w:line="240" w:lineRule="auto"/>
-    </w:pPr>
-  </w:style>
-  <w:style w:type="character" w:customStyle="1" w:styleId="HeaderChar">
-    <w:name w:val="Header Char"/>
-    <w:basedOn w:val="DefaultParagraphFont"/>
-    <w:link w:val="Header"/>
-    <w:uiPriority w:val="99"/>
-    <w:rsid w:val="008C2B32"/>
-  </w:style>
-  <w:style w:type="paragraph" w:styleId="Footer">
-    <w:name w:val="footer"/>
-    <w:basedOn w:val="Normal"/>
-    <w:link w:val="FooterChar"/>
-    <w:uiPriority w:val="99"/>
-    <w:unhideWhenUsed/>
-    <w:rsid w:val="008C2B32"/>
-    <w:pPr>
-      <w:tabs>
-        <w:tab w:val="center" w:pos="4252"/>
-        <w:tab w:val="right" w:pos="8504"/>
-      </w:tabs>
-      <w:spacing w:after="0" w:line="240" w:lineRule="auto"/>
-    </w:pPr>
-  </w:style>
-  <w:style w:type="character" w:customStyle="1" w:styleId="FooterChar">
-    <w:name w:val="Footer Char"/>
-    <w:basedOn w:val="DefaultParagraphFont"/>
-    <w:link w:val="Footer"/>
-    <w:uiPriority w:val="99"/>
-    <w:rsid w:val="008C2B32"/>
-  </w:style>
-  <w:style w:type="paragraph" w:styleId="ListParagraph">
-    <w:name w:val="List Paragraph"/>
-    <w:basedOn w:val="Normal"/>
-    <w:uiPriority w:val="34"/>
-    <w:qFormat/>
-    <w:rsid w:val="008C2B32"/>
-    <w:pPr>
-      <w:ind w:left="720"/>
-      <w:contextualSpacing/>
-    </w:pPr>
-  </w:style>
   <w:style w:type="character" w:styleId="PlaceholderText">
     <w:name w:val="Placeholder Text"/>
     <w:basedOn w:val="DefaultParagraphFont"/>
     <w:uiPriority w:val="99"/>
     <w:semiHidden/>
-    <w:rsid w:val="000E10CB"/>
+    <w:rsid w:val="0022363E"/>
     <w:rPr>
       <w:color w:val="808080"/>
-    </w:rPr>
-  </w:style>
-  <w:style w:type="paragraph" w:styleId="BalloonText">
-    <w:name w:val="Balloon Text"/>
-    <w:basedOn w:val="Normal"/>
-    <w:link w:val="BalloonTextChar"/>
-    <w:uiPriority w:val="99"/>
-    <w:semiHidden/>
-    <w:unhideWhenUsed/>
-    <w:rsid w:val="000E10CB"/>
-    <w:pPr>
-      <w:spacing w:after="0" w:line="240" w:lineRule="auto"/>
-    </w:pPr>
-    <w:rPr>
-      <w:rFonts w:ascii="Tahoma" w:hAnsi="Tahoma" w:cs="Tahoma"/>
-      <w:sz w:val="16"/>
-      <w:szCs w:val="16"/>
-    </w:rPr>
-  </w:style>
-  <w:style w:type="character" w:customStyle="1" w:styleId="BalloonTextChar">
-    <w:name w:val="Balloon Text Char"/>
-    <w:basedOn w:val="DefaultParagraphFont"/>
-    <w:link w:val="BalloonText"/>
-    <w:uiPriority w:val="99"/>
-    <w:semiHidden/>
-    <w:rsid w:val="000E10CB"/>
-    <w:rPr>
-      <w:rFonts w:ascii="Tahoma" w:hAnsi="Tahoma" w:cs="Tahoma"/>
-      <w:sz w:val="16"/>
-      <w:szCs w:val="16"/>
     </w:rPr>
   </w:style>
 </w:styles>
 </file>
 
-<file path=word/stylesWithEffects.xml><?xml version="1.0" encoding="utf-8"?>
+<file path=word/glossary/stylesWithEffects.xml><?xml version="1.0" encoding="utf-8"?>
 <w:styles xmlns:wpc="http://schemas.microsoft.com/office/word/2010/wordprocessingCanvas" xmlns:mc="http://schemas.openxmlformats.org/markup-compatibility/2006" xmlns:o="urn:schemas-microsoft-com:office:office" xmlns:r="http://schemas.openxmlformats.org/officeDocument/2006/relationships" xmlns:m="http://schemas.openxmlformats.org/officeDocument/2006/math" xmlns:v="urn:schemas-microsoft-com:vml" xmlns:wp14="http://schemas.microsoft.com/office/word/2010/wordprocessingDrawing" xmlns:wp="http://schemas.openxmlformats.org/drawingml/2006/wordprocessingDrawing" xmlns:w10="urn:schemas-microsoft-com:office:word" xmlns:w="http://schemas.openxmlformats.org/wordprocessingml/2006/main" xmlns:w14="http://schemas.microsoft.com/office/word/2010/wordml" xmlns:wpg="http://schemas.microsoft.com/office/word/2010/wordprocessingGroup" xmlns:wpi="http://schemas.microsoft.com/office/word/2010/wordprocessingInk" xmlns:wne="http://schemas.microsoft.com/office/word/2006/wordml" xmlns:wps="http://schemas.microsoft.com/office/word/2010/wordprocessingShape" mc:Ignorable="w14 wp14">
   <w:docDefaults>
     <w:rPrDefault>
@@ -2579,102 +4779,24 @@
     <w:semiHidden/>
     <w:unhideWhenUsed/>
   </w:style>
-  <w:style w:type="paragraph" w:styleId="Header">
-    <w:name w:val="header"/>
-    <w:basedOn w:val="Normal"/>
-    <w:link w:val="HeaderChar"/>
-    <w:uiPriority w:val="99"/>
-    <w:unhideWhenUsed/>
-    <w:rsid w:val="008C2B32"/>
-    <w:pPr>
-      <w:tabs>
-        <w:tab w:val="center" w:pos="4252"/>
-        <w:tab w:val="right" w:pos="8504"/>
-      </w:tabs>
-      <w:spacing w:after="0" w:line="240" w:lineRule="auto"/>
-    </w:pPr>
-  </w:style>
-  <w:style w:type="character" w:customStyle="1" w:styleId="HeaderChar">
-    <w:name w:val="Header Char"/>
-    <w:basedOn w:val="DefaultParagraphFont"/>
-    <w:link w:val="Header"/>
-    <w:uiPriority w:val="99"/>
-    <w:rsid w:val="008C2B32"/>
-  </w:style>
-  <w:style w:type="paragraph" w:styleId="Footer">
-    <w:name w:val="footer"/>
-    <w:basedOn w:val="Normal"/>
-    <w:link w:val="FooterChar"/>
-    <w:uiPriority w:val="99"/>
-    <w:unhideWhenUsed/>
-    <w:rsid w:val="008C2B32"/>
-    <w:pPr>
-      <w:tabs>
-        <w:tab w:val="center" w:pos="4252"/>
-        <w:tab w:val="right" w:pos="8504"/>
-      </w:tabs>
-      <w:spacing w:after="0" w:line="240" w:lineRule="auto"/>
-    </w:pPr>
-  </w:style>
-  <w:style w:type="character" w:customStyle="1" w:styleId="FooterChar">
-    <w:name w:val="Footer Char"/>
-    <w:basedOn w:val="DefaultParagraphFont"/>
-    <w:link w:val="Footer"/>
-    <w:uiPriority w:val="99"/>
-    <w:rsid w:val="008C2B32"/>
-  </w:style>
-  <w:style w:type="paragraph" w:styleId="ListParagraph">
-    <w:name w:val="List Paragraph"/>
-    <w:basedOn w:val="Normal"/>
-    <w:uiPriority w:val="34"/>
-    <w:qFormat/>
-    <w:rsid w:val="008C2B32"/>
-    <w:pPr>
-      <w:ind w:left="720"/>
-      <w:contextualSpacing/>
-    </w:pPr>
-  </w:style>
   <w:style w:type="character" w:styleId="PlaceholderText">
     <w:name w:val="Placeholder Text"/>
     <w:basedOn w:val="DefaultParagraphFont"/>
     <w:uiPriority w:val="99"/>
     <w:semiHidden/>
-    <w:rsid w:val="000E10CB"/>
+    <w:rsid w:val="0022363E"/>
     <w:rPr>
       <w:color w:val="808080"/>
     </w:rPr>
   </w:style>
-  <w:style w:type="paragraph" w:styleId="BalloonText">
-    <w:name w:val="Balloon Text"/>
-    <w:basedOn w:val="Normal"/>
-    <w:link w:val="BalloonTextChar"/>
-    <w:uiPriority w:val="99"/>
-    <w:semiHidden/>
-    <w:unhideWhenUsed/>
-    <w:rsid w:val="000E10CB"/>
-    <w:pPr>
-      <w:spacing w:after="0" w:line="240" w:lineRule="auto"/>
-    </w:pPr>
-    <w:rPr>
-      <w:rFonts w:ascii="Tahoma" w:hAnsi="Tahoma" w:cs="Tahoma"/>
-      <w:sz w:val="16"/>
-      <w:szCs w:val="16"/>
-    </w:rPr>
-  </w:style>
-  <w:style w:type="character" w:customStyle="1" w:styleId="BalloonTextChar">
-    <w:name w:val="Balloon Text Char"/>
-    <w:basedOn w:val="DefaultParagraphFont"/>
-    <w:link w:val="BalloonText"/>
-    <w:uiPriority w:val="99"/>
-    <w:semiHidden/>
-    <w:rsid w:val="000E10CB"/>
-    <w:rPr>
-      <w:rFonts w:ascii="Tahoma" w:hAnsi="Tahoma" w:cs="Tahoma"/>
-      <w:sz w:val="16"/>
-      <w:szCs w:val="16"/>
-    </w:rPr>
-  </w:style>
 </w:styles>
+</file>
+
+<file path=word/glossary/webSettings.xml><?xml version="1.0" encoding="utf-8"?>
+<w:webSettings xmlns:mc="http://schemas.openxmlformats.org/markup-compatibility/2006" xmlns:r="http://schemas.openxmlformats.org/officeDocument/2006/relationships" xmlns:w="http://schemas.openxmlformats.org/wordprocessingml/2006/main" xmlns:w14="http://schemas.microsoft.com/office/word/2010/wordml" mc:Ignorable="w14">
+  <w:optimizeForBrowser/>
+  <w:allowPNG/>
+</w:webSettings>
 </file>
 
 <file path=word/theme/theme1.xml><?xml version="1.0" encoding="utf-8"?>

</xml_diff>

<commit_message>
changed 1b to say set of tuples and added what i think might be the mathematical thingy for the set
</commit_message>
<xml_diff>
--- a/assignment3/a3-3702-43150621-43236945.docx
+++ b/assignment3/a3-3702-43150621-43236945.docx
@@ -1,6 +1,6 @@
 
 <file path=word/document.xml><?xml version="1.0" encoding="utf-8"?>
-<w:document xmlns:wpc="http://schemas.microsoft.com/office/word/2010/wordprocessingCanvas" xmlns:mc="http://schemas.openxmlformats.org/markup-compatibility/2006" xmlns:o="urn:schemas-microsoft-com:office:office" xmlns:r="http://schemas.openxmlformats.org/officeDocument/2006/relationships" xmlns:m="http://schemas.openxmlformats.org/officeDocument/2006/math" xmlns:v="urn:schemas-microsoft-com:vml" xmlns:wp14="http://schemas.microsoft.com/office/word/2010/wordprocessingDrawing" xmlns:wp="http://schemas.openxmlformats.org/drawingml/2006/wordprocessingDrawing" xmlns:w10="urn:schemas-microsoft-com:office:word" xmlns:w="http://schemas.openxmlformats.org/wordprocessingml/2006/main" xmlns:w14="http://schemas.microsoft.com/office/word/2010/wordml" xmlns:wpg="http://schemas.microsoft.com/office/word/2010/wordprocessingGroup" xmlns:wpi="http://schemas.microsoft.com/office/word/2010/wordprocessingInk" xmlns:wne="http://schemas.microsoft.com/office/word/2006/wordml" xmlns:wps="http://schemas.microsoft.com/office/word/2010/wordprocessingShape" mc:Ignorable="w14 wp14">
+<w:document xmlns:ve="http://schemas.openxmlformats.org/markup-compatibility/2006" xmlns:o="urn:schemas-microsoft-com:office:office" xmlns:r="http://schemas.openxmlformats.org/officeDocument/2006/relationships" xmlns:m="http://schemas.openxmlformats.org/officeDocument/2006/math" xmlns:v="urn:schemas-microsoft-com:vml" xmlns:wp="http://schemas.openxmlformats.org/drawingml/2006/wordprocessingDrawing" xmlns:w10="urn:schemas-microsoft-com:office:word" xmlns:w="http://schemas.openxmlformats.org/wordprocessingml/2006/main" xmlns:wne="http://schemas.microsoft.com/office/word/2006/wordml">
   <w:body>
     <w:p>
       <w:pPr>
@@ -124,7 +124,27 @@
           <w:sz w:val="24"/>
           <w:szCs w:val="24"/>
         </w:rPr>
-        <w:t>The customer will not change its preference and will leave UQSoda without buying anything if his/her choice is not available</w:t>
+        <w:t xml:space="preserve">The customer will not change its preference and will leave </w:t>
+      </w:r>
+      <w:proofErr w:type="spellStart"/>
+      <w:r>
+        <w:rPr>
+          <w:rFonts w:ascii="Arial" w:hAnsi="Arial" w:cs="Arial"/>
+          <w:b/>
+          <w:sz w:val="24"/>
+          <w:szCs w:val="24"/>
+        </w:rPr>
+        <w:t>UQSoda</w:t>
+      </w:r>
+      <w:proofErr w:type="spellEnd"/>
+      <w:r>
+        <w:rPr>
+          <w:rFonts w:ascii="Arial" w:hAnsi="Arial" w:cs="Arial"/>
+          <w:b/>
+          <w:sz w:val="24"/>
+          <w:szCs w:val="24"/>
+        </w:rPr>
+        <w:t xml:space="preserve"> without buying anything if his/her choice is not available</w:t>
       </w:r>
     </w:p>
     <w:p>
@@ -174,27 +194,67 @@
           <w:sz w:val="24"/>
           <w:szCs w:val="24"/>
         </w:rPr>
-        <w:t>The customers preference depends on the amount of each type of sodas available at the beginning of the day (right after UQSoda buys its stock)</w:t>
-      </w:r>
-    </w:p>
-    <w:p>
-      <w:pPr>
-        <w:jc w:val="both"/>
-        <w:rPr>
-          <w:rFonts w:ascii="Arial" w:hAnsi="Arial" w:cs="Arial"/>
-          <w:b/>
-          <w:sz w:val="24"/>
-          <w:szCs w:val="24"/>
-        </w:rPr>
-      </w:pPr>
-      <w:r>
-        <w:rPr>
-          <w:rFonts w:ascii="Arial" w:hAnsi="Arial" w:cs="Arial"/>
-          <w:b/>
-          <w:sz w:val="24"/>
-          <w:szCs w:val="24"/>
-        </w:rPr>
-        <w:t>Despite of its size and lack of information about the behaviour of its consumer, UQSoda wants to stock the sodas such that it can minimize the number of customers who could not get their choice of sodas</w:t>
+        <w:t xml:space="preserve">The customers preference depends on the amount of each type of sodas available at the beginning of the day (right after </w:t>
+      </w:r>
+      <w:proofErr w:type="spellStart"/>
+      <w:r>
+        <w:rPr>
+          <w:rFonts w:ascii="Arial" w:hAnsi="Arial" w:cs="Arial"/>
+          <w:b/>
+          <w:sz w:val="24"/>
+          <w:szCs w:val="24"/>
+        </w:rPr>
+        <w:t>UQSoda</w:t>
+      </w:r>
+      <w:proofErr w:type="spellEnd"/>
+      <w:r>
+        <w:rPr>
+          <w:rFonts w:ascii="Arial" w:hAnsi="Arial" w:cs="Arial"/>
+          <w:b/>
+          <w:sz w:val="24"/>
+          <w:szCs w:val="24"/>
+        </w:rPr>
+        <w:t xml:space="preserve"> buys its stock)</w:t>
+      </w:r>
+    </w:p>
+    <w:p>
+      <w:pPr>
+        <w:jc w:val="both"/>
+        <w:rPr>
+          <w:rFonts w:ascii="Arial" w:hAnsi="Arial" w:cs="Arial"/>
+          <w:b/>
+          <w:sz w:val="24"/>
+          <w:szCs w:val="24"/>
+        </w:rPr>
+      </w:pPr>
+      <w:r>
+        <w:rPr>
+          <w:rFonts w:ascii="Arial" w:hAnsi="Arial" w:cs="Arial"/>
+          <w:b/>
+          <w:sz w:val="24"/>
+          <w:szCs w:val="24"/>
+        </w:rPr>
+        <w:t xml:space="preserve">Despite of its size and lack of information about the behaviour of its consumer, </w:t>
+      </w:r>
+      <w:proofErr w:type="spellStart"/>
+      <w:r>
+        <w:rPr>
+          <w:rFonts w:ascii="Arial" w:hAnsi="Arial" w:cs="Arial"/>
+          <w:b/>
+          <w:sz w:val="24"/>
+          <w:szCs w:val="24"/>
+        </w:rPr>
+        <w:t>UQSoda</w:t>
+      </w:r>
+      <w:proofErr w:type="spellEnd"/>
+      <w:r>
+        <w:rPr>
+          <w:rFonts w:ascii="Arial" w:hAnsi="Arial" w:cs="Arial"/>
+          <w:b/>
+          <w:sz w:val="24"/>
+          <w:szCs w:val="24"/>
+        </w:rPr>
+        <w:t xml:space="preserve"> wants to stock the sodas such that it can minimize the number of customers who could not get their choice of sodas</w:t>
       </w:r>
     </w:p>
     <w:p>
@@ -219,7 +279,27 @@
           <w:sz w:val="24"/>
           <w:szCs w:val="24"/>
         </w:rPr>
-        <w:t>The stocking problem of UQ Soda in Question 3 Tutorial 8 is an MDP problem. However, the stocking problem in the above scenario is a reinforcement learning problem, even though the problem is similar to the scenario in Question 3 of Tutorial 8. Please explain the differences and similarity between MDP and Reinforcement Learning. In your explanation, please provide a comparison example based on the UQSoda stocking problems as described above and as described in Tutorial 8.</w:t>
+        <w:t xml:space="preserve">The stocking problem of UQ Soda in Question 3 Tutorial 8 is an MDP problem. However, the stocking problem in the above scenario is a reinforcement learning problem, even though the problem is similar to the scenario in Question 3 of Tutorial 8. Please explain the differences and similarity between MDP and Reinforcement Learning. In your explanation, please provide a comparison example based on the </w:t>
+      </w:r>
+      <w:proofErr w:type="spellStart"/>
+      <w:r>
+        <w:rPr>
+          <w:rFonts w:ascii="Arial" w:hAnsi="Arial" w:cs="Arial"/>
+          <w:b/>
+          <w:sz w:val="24"/>
+          <w:szCs w:val="24"/>
+        </w:rPr>
+        <w:t>UQSoda</w:t>
+      </w:r>
+      <w:proofErr w:type="spellEnd"/>
+      <w:r>
+        <w:rPr>
+          <w:rFonts w:ascii="Arial" w:hAnsi="Arial" w:cs="Arial"/>
+          <w:b/>
+          <w:sz w:val="24"/>
+          <w:szCs w:val="24"/>
+        </w:rPr>
+        <w:t xml:space="preserve"> stocking problems as described above and as described in Tutorial 8.</w:t>
       </w:r>
     </w:p>
     <w:p>
@@ -244,7 +324,47 @@
           <w:sz w:val="24"/>
           <w:szCs w:val="24"/>
         </w:rPr>
-        <w:t>Suppose the owner of UQSoda wants to solve the reinforcement learning stocking problem they face using model based Bayesian Reinforcement Learning problem (yes, he knows there’s such an approach). The owner knows that this means he has to frame the problem as a POMDP problem, but does not really know what a POMDP is. To help him, your task is to define the POMDP problem that represents the UQSoda stocking problem (as described in this assignment)</w:t>
+        <w:t xml:space="preserve">Suppose the owner of </w:t>
+      </w:r>
+      <w:proofErr w:type="spellStart"/>
+      <w:r>
+        <w:rPr>
+          <w:rFonts w:ascii="Arial" w:hAnsi="Arial" w:cs="Arial"/>
+          <w:b/>
+          <w:sz w:val="24"/>
+          <w:szCs w:val="24"/>
+        </w:rPr>
+        <w:t>UQSoda</w:t>
+      </w:r>
+      <w:proofErr w:type="spellEnd"/>
+      <w:r>
+        <w:rPr>
+          <w:rFonts w:ascii="Arial" w:hAnsi="Arial" w:cs="Arial"/>
+          <w:b/>
+          <w:sz w:val="24"/>
+          <w:szCs w:val="24"/>
+        </w:rPr>
+        <w:t xml:space="preserve"> wants to solve the reinforcement learning stocking problem they face using model based Bayesian Reinforcement Learning problem (yes, he knows there’s such an approach). The owner knows that this means he has to frame the problem as a POMDP problem, but does not really know what a POMDP is. To help him, your task is to define the POMDP problem that represents the </w:t>
+      </w:r>
+      <w:proofErr w:type="spellStart"/>
+      <w:r>
+        <w:rPr>
+          <w:rFonts w:ascii="Arial" w:hAnsi="Arial" w:cs="Arial"/>
+          <w:b/>
+          <w:sz w:val="24"/>
+          <w:szCs w:val="24"/>
+        </w:rPr>
+        <w:t>UQSoda</w:t>
+      </w:r>
+      <w:proofErr w:type="spellEnd"/>
+      <w:r>
+        <w:rPr>
+          <w:rFonts w:ascii="Arial" w:hAnsi="Arial" w:cs="Arial"/>
+          <w:b/>
+          <w:sz w:val="24"/>
+          <w:szCs w:val="24"/>
+        </w:rPr>
+        <w:t xml:space="preserve"> stocking problem (as described in this assignment)</w:t>
       </w:r>
     </w:p>
     <w:p>
@@ -678,7 +798,49 @@
           <w:sz w:val="24"/>
           <w:szCs w:val="24"/>
         </w:rPr>
-        <w:t>State Space is a tuple of 2 elements representing the amount of cans for a particular type of soda currently stocked</w:t>
+        <w:t>State Space is</w:t>
+      </w:r>
+      <w:r>
+        <w:rPr>
+          <w:rFonts w:ascii="Arial" w:hAnsi="Arial" w:cs="Arial"/>
+          <w:sz w:val="24"/>
+          <w:szCs w:val="24"/>
+        </w:rPr>
+        <w:t xml:space="preserve"> the set of all</w:t>
+      </w:r>
+      <w:r>
+        <w:rPr>
+          <w:rFonts w:ascii="Arial" w:hAnsi="Arial" w:cs="Arial"/>
+          <w:sz w:val="24"/>
+          <w:szCs w:val="24"/>
+        </w:rPr>
+        <w:t xml:space="preserve"> </w:t>
+      </w:r>
+      <w:proofErr w:type="spellStart"/>
+      <w:r>
+        <w:rPr>
+          <w:rFonts w:ascii="Arial" w:hAnsi="Arial" w:cs="Arial"/>
+          <w:sz w:val="24"/>
+          <w:szCs w:val="24"/>
+        </w:rPr>
+        <w:t>tuple</w:t>
+      </w:r>
+      <w:r>
+        <w:rPr>
+          <w:rFonts w:ascii="Arial" w:hAnsi="Arial" w:cs="Arial"/>
+          <w:sz w:val="24"/>
+          <w:szCs w:val="24"/>
+        </w:rPr>
+        <w:t>s</w:t>
+      </w:r>
+      <w:proofErr w:type="spellEnd"/>
+      <w:r>
+        <w:rPr>
+          <w:rFonts w:ascii="Arial" w:hAnsi="Arial" w:cs="Arial"/>
+          <w:sz w:val="24"/>
+          <w:szCs w:val="24"/>
+        </w:rPr>
+        <w:t xml:space="preserve"> of 2 elements representing the amount of cans for a particular type of soda currently stocked</w:t>
       </w:r>
       <w:r>
         <w:rPr>
@@ -883,6 +1045,167 @@
       <w:pPr>
         <w:pStyle w:val="ListParagraph"/>
         <w:numPr>
+          <w:ilvl w:val="2"/>
+          <w:numId w:val="3"/>
+        </w:numPr>
+        <w:spacing w:before="240"/>
+        <w:jc w:val="both"/>
+        <w:rPr>
+          <w:rFonts w:ascii="Arial" w:hAnsi="Arial" w:cs="Arial"/>
+          <w:sz w:val="24"/>
+          <w:szCs w:val="24"/>
+        </w:rPr>
+      </w:pPr>
+      <w:r>
+        <w:rPr>
+          <w:rFonts w:ascii="Arial" w:hAnsi="Arial" w:cs="Arial"/>
+          <w:sz w:val="24"/>
+          <w:szCs w:val="24"/>
+        </w:rPr>
+        <w:t>S = {(</w:t>
+      </w:r>
+      <w:r>
+        <w:rPr>
+          <w:sz w:val="24"/>
+          <w:szCs w:val="24"/>
+        </w:rPr>
+        <w:t xml:space="preserve"> </w:t>
+      </w:r>
+      <w:r>
+        <w:rPr>
+          <w:sz w:val="24"/>
+          <w:szCs w:val="24"/>
+        </w:rPr>
+        <w:t>x</w:t>
+      </w:r>
+      <w:r>
+        <w:rPr>
+          <w:sz w:val="24"/>
+          <w:szCs w:val="24"/>
+          <w:vertAlign w:val="subscript"/>
+        </w:rPr>
+        <w:t>0</w:t>
+      </w:r>
+      <w:r>
+        <w:rPr>
+          <w:sz w:val="24"/>
+          <w:szCs w:val="24"/>
+        </w:rPr>
+        <w:t>, x</w:t>
+      </w:r>
+      <w:r>
+        <w:rPr>
+          <w:sz w:val="24"/>
+          <w:szCs w:val="24"/>
+          <w:vertAlign w:val="subscript"/>
+        </w:rPr>
+        <w:t>1</w:t>
+      </w:r>
+      <w:r>
+        <w:rPr>
+          <w:rFonts w:ascii="Arial" w:hAnsi="Arial" w:cs="Arial"/>
+          <w:sz w:val="24"/>
+          <w:szCs w:val="24"/>
+        </w:rPr>
+        <w:t xml:space="preserve">) | </w:t>
+      </w:r>
+      <w:proofErr w:type="spellStart"/>
+      <w:r>
+        <w:rPr>
+          <w:sz w:val="24"/>
+          <w:szCs w:val="24"/>
+        </w:rPr>
+        <w:t>x</w:t>
+      </w:r>
+      <w:r>
+        <w:rPr>
+          <w:sz w:val="24"/>
+          <w:szCs w:val="24"/>
+          <w:vertAlign w:val="subscript"/>
+        </w:rPr>
+        <w:t>n</w:t>
+      </w:r>
+      <w:proofErr w:type="spellEnd"/>
+      <w:r>
+        <w:rPr>
+          <w:sz w:val="24"/>
+          <w:szCs w:val="24"/>
+          <w:vertAlign w:val="subscript"/>
+        </w:rPr>
+        <w:t xml:space="preserve"> </w:t>
+      </w:r>
+      <w:r>
+        <w:rPr>
+          <w:rFonts w:ascii="Arial" w:hAnsi="Arial" w:cs="Arial"/>
+          <w:sz w:val="24"/>
+          <w:szCs w:val="24"/>
+        </w:rPr>
+        <w:t xml:space="preserve"> </w:t>
+      </w:r>
+      <w:r>
+        <w:rPr>
+          <w:rFonts w:ascii="Cambria Math" w:hAnsi="Cambria Math" w:cs="Cambria Math"/>
+        </w:rPr>
+        <w:t>∈</w:t>
+      </w:r>
+      <w:r>
+        <w:rPr>
+          <w:rFonts w:ascii="Arial" w:hAnsi="Arial" w:cs="Arial"/>
+          <w:sz w:val="24"/>
+          <w:szCs w:val="24"/>
+        </w:rPr>
+        <w:t xml:space="preserve"> {Coke, Sprite}, </w:t>
+      </w:r>
+      <w:r>
+        <w:rPr>
+          <w:sz w:val="24"/>
+          <w:szCs w:val="24"/>
+        </w:rPr>
+        <w:t>x</w:t>
+      </w:r>
+      <w:r>
+        <w:rPr>
+          <w:sz w:val="24"/>
+          <w:szCs w:val="24"/>
+          <w:vertAlign w:val="subscript"/>
+        </w:rPr>
+        <w:t>0</w:t>
+      </w:r>
+      <w:r>
+        <w:rPr>
+          <w:sz w:val="24"/>
+          <w:szCs w:val="24"/>
+        </w:rPr>
+        <w:t xml:space="preserve"> + x</w:t>
+      </w:r>
+      <w:r>
+        <w:rPr>
+          <w:sz w:val="24"/>
+          <w:szCs w:val="24"/>
+          <w:vertAlign w:val="subscript"/>
+        </w:rPr>
+        <w:t>1</w:t>
+      </w:r>
+      <w:r>
+        <w:rPr>
+          <w:sz w:val="24"/>
+          <w:szCs w:val="24"/>
+        </w:rPr>
+        <w:t xml:space="preserve"> &lt;= 3 </w:t>
+      </w:r>
+      <w:r>
+        <w:rPr>
+          <w:rFonts w:ascii="Arial" w:hAnsi="Arial" w:cs="Arial"/>
+          <w:sz w:val="24"/>
+          <w:szCs w:val="24"/>
+        </w:rPr>
+        <w:t>}</w:t>
+      </w:r>
+    </w:p>
+    <w:p>
+      <w:pPr>
+        <w:pStyle w:val="ListParagraph"/>
+        <w:numPr>
           <w:ilvl w:val="1"/>
           <w:numId w:val="3"/>
         </w:numPr>
@@ -930,7 +1253,49 @@
           <w:sz w:val="24"/>
           <w:szCs w:val="24"/>
         </w:rPr>
-        <w:t>Action Space is a tuple of 2 elements representing the amount of cans for a particular type of soda that was purchased</w:t>
+        <w:t xml:space="preserve">Action Space is </w:t>
+      </w:r>
+      <w:r>
+        <w:rPr>
+          <w:rFonts w:ascii="Arial" w:hAnsi="Arial" w:cs="Arial"/>
+          <w:sz w:val="24"/>
+          <w:szCs w:val="24"/>
+        </w:rPr>
+        <w:t>the set of all</w:t>
+      </w:r>
+      <w:r>
+        <w:rPr>
+          <w:rFonts w:ascii="Arial" w:hAnsi="Arial" w:cs="Arial"/>
+          <w:sz w:val="24"/>
+          <w:szCs w:val="24"/>
+        </w:rPr>
+        <w:t xml:space="preserve"> </w:t>
+      </w:r>
+      <w:proofErr w:type="spellStart"/>
+      <w:r>
+        <w:rPr>
+          <w:rFonts w:ascii="Arial" w:hAnsi="Arial" w:cs="Arial"/>
+          <w:sz w:val="24"/>
+          <w:szCs w:val="24"/>
+        </w:rPr>
+        <w:t>tuple</w:t>
+      </w:r>
+      <w:r>
+        <w:rPr>
+          <w:rFonts w:ascii="Arial" w:hAnsi="Arial" w:cs="Arial"/>
+          <w:sz w:val="24"/>
+          <w:szCs w:val="24"/>
+        </w:rPr>
+        <w:t>s</w:t>
+      </w:r>
+      <w:proofErr w:type="spellEnd"/>
+      <w:r>
+        <w:rPr>
+          <w:rFonts w:ascii="Arial" w:hAnsi="Arial" w:cs="Arial"/>
+          <w:sz w:val="24"/>
+          <w:szCs w:val="24"/>
+        </w:rPr>
+        <w:t xml:space="preserve"> of 2 elements representing the amount of cans for a particular type of soda that was purchased</w:t>
       </w:r>
       <w:r>
         <w:rPr>
@@ -1087,6 +1452,162 @@
         </w:rPr>
         <w:t xml:space="preserve"> &lt;= 2</w:t>
       </w:r>
+      <w:r>
+        <w:rPr>
+          <w:rFonts w:ascii="Arial" w:hAnsi="Arial" w:cs="Arial"/>
+          <w:sz w:val="24"/>
+          <w:szCs w:val="24"/>
+        </w:rPr>
+        <w:t xml:space="preserve">. </w:t>
+      </w:r>
+    </w:p>
+    <w:p>
+      <w:pPr>
+        <w:pStyle w:val="ListParagraph"/>
+        <w:numPr>
+          <w:ilvl w:val="2"/>
+          <w:numId w:val="3"/>
+        </w:numPr>
+        <w:jc w:val="both"/>
+        <w:rPr>
+          <w:rFonts w:ascii="Arial" w:hAnsi="Arial" w:cs="Arial"/>
+          <w:sz w:val="24"/>
+          <w:szCs w:val="24"/>
+        </w:rPr>
+      </w:pPr>
+      <w:r>
+        <w:rPr>
+          <w:sz w:val="24"/>
+          <w:szCs w:val="24"/>
+        </w:rPr>
+        <w:t>A = {(x</w:t>
+      </w:r>
+      <w:r>
+        <w:rPr>
+          <w:sz w:val="24"/>
+          <w:szCs w:val="24"/>
+          <w:vertAlign w:val="subscript"/>
+        </w:rPr>
+        <w:t>0</w:t>
+      </w:r>
+      <w:r>
+        <w:rPr>
+          <w:sz w:val="24"/>
+          <w:szCs w:val="24"/>
+        </w:rPr>
+        <w:t>, x</w:t>
+      </w:r>
+      <w:r>
+        <w:rPr>
+          <w:sz w:val="24"/>
+          <w:szCs w:val="24"/>
+          <w:vertAlign w:val="subscript"/>
+        </w:rPr>
+        <w:t>1</w:t>
+      </w:r>
+      <w:r>
+        <w:rPr>
+          <w:sz w:val="24"/>
+          <w:szCs w:val="24"/>
+        </w:rPr>
+        <w:t xml:space="preserve">) | </w:t>
+      </w:r>
+      <w:proofErr w:type="spellStart"/>
+      <w:r>
+        <w:rPr>
+          <w:sz w:val="24"/>
+          <w:szCs w:val="24"/>
+        </w:rPr>
+        <w:t>x</w:t>
+      </w:r>
+      <w:r>
+        <w:rPr>
+          <w:sz w:val="24"/>
+          <w:szCs w:val="24"/>
+          <w:vertAlign w:val="subscript"/>
+        </w:rPr>
+        <w:t>n</w:t>
+      </w:r>
+      <w:proofErr w:type="spellEnd"/>
+      <w:r>
+        <w:rPr>
+          <w:sz w:val="24"/>
+          <w:szCs w:val="24"/>
+          <w:vertAlign w:val="subscript"/>
+        </w:rPr>
+        <w:t xml:space="preserve"> </w:t>
+      </w:r>
+      <w:r>
+        <w:rPr>
+          <w:rFonts w:ascii="Arial" w:hAnsi="Arial" w:cs="Arial"/>
+          <w:sz w:val="24"/>
+          <w:szCs w:val="24"/>
+        </w:rPr>
+        <w:t xml:space="preserve"> </w:t>
+      </w:r>
+      <w:r>
+        <w:rPr>
+          <w:rFonts w:ascii="Cambria Math" w:hAnsi="Cambria Math" w:cs="Cambria Math"/>
+        </w:rPr>
+        <w:t>∈</w:t>
+      </w:r>
+      <w:r>
+        <w:rPr>
+          <w:rFonts w:ascii="Arial" w:hAnsi="Arial" w:cs="Arial"/>
+          <w:sz w:val="24"/>
+          <w:szCs w:val="24"/>
+        </w:rPr>
+        <w:t xml:space="preserve"> {Coke, Sprite}</w:t>
+      </w:r>
+      <w:r>
+        <w:rPr>
+          <w:sz w:val="24"/>
+          <w:szCs w:val="24"/>
+        </w:rPr>
+        <w:t>, x</w:t>
+      </w:r>
+      <w:r>
+        <w:rPr>
+          <w:sz w:val="24"/>
+          <w:szCs w:val="24"/>
+          <w:vertAlign w:val="subscript"/>
+        </w:rPr>
+        <w:t>0</w:t>
+      </w:r>
+      <w:r>
+        <w:rPr>
+          <w:sz w:val="24"/>
+          <w:szCs w:val="24"/>
+        </w:rPr>
+        <w:t xml:space="preserve"> + x</w:t>
+      </w:r>
+      <w:r>
+        <w:rPr>
+          <w:sz w:val="24"/>
+          <w:szCs w:val="24"/>
+          <w:vertAlign w:val="subscript"/>
+        </w:rPr>
+        <w:t>1</w:t>
+      </w:r>
+      <w:r>
+        <w:rPr>
+          <w:sz w:val="24"/>
+          <w:szCs w:val="24"/>
+        </w:rPr>
+        <w:t xml:space="preserve"> &lt;= 2}</w:t>
+      </w:r>
+    </w:p>
+    <w:p>
+      <w:pPr>
+        <w:pStyle w:val="ListParagraph"/>
+        <w:ind w:left="2160"/>
+        <w:jc w:val="both"/>
+        <w:rPr>
+          <w:rFonts w:ascii="Arial" w:hAnsi="Arial" w:cs="Arial"/>
+          <w:sz w:val="24"/>
+          <w:szCs w:val="24"/>
+        </w:rPr>
+      </w:pPr>
     </w:p>
     <w:p>
       <w:pPr>
@@ -1139,7 +1660,6 @@
           <w:sz w:val="24"/>
           <w:szCs w:val="24"/>
         </w:rPr>
-        <w:lastRenderedPageBreak/>
         <w:t>The observation space is the amount of cans cons</w:t>
       </w:r>
       <w:r>
@@ -1390,7 +1910,16 @@
           <w:sz w:val="24"/>
           <w:szCs w:val="24"/>
         </w:rPr>
-        <w:t>Given the previous state s</w:t>
+        <w:t xml:space="preserve">Given the previous state </w:t>
+      </w:r>
+      <w:proofErr w:type="spellStart"/>
+      <w:r>
+        <w:rPr>
+          <w:rFonts w:ascii="Arial" w:hAnsi="Arial" w:cs="Arial"/>
+          <w:sz w:val="24"/>
+          <w:szCs w:val="24"/>
+        </w:rPr>
+        <w:t>s</w:t>
       </w:r>
       <w:r>
         <w:rPr>
@@ -1401,6 +1930,7 @@
         </w:rPr>
         <w:t>t</w:t>
       </w:r>
+      <w:proofErr w:type="spellEnd"/>
       <w:r>
         <w:rPr>
           <w:rFonts w:ascii="Arial" w:hAnsi="Arial" w:cs="Arial"/>
@@ -1424,7 +1954,16 @@
           <w:sz w:val="24"/>
           <w:szCs w:val="24"/>
         </w:rPr>
-        <w:t xml:space="preserve"> and the new state s</w:t>
+        <w:t xml:space="preserve"> and the new state </w:t>
+      </w:r>
+      <w:proofErr w:type="spellStart"/>
+      <w:r>
+        <w:rPr>
+          <w:rFonts w:ascii="Arial" w:hAnsi="Arial" w:cs="Arial"/>
+          <w:sz w:val="24"/>
+          <w:szCs w:val="24"/>
+        </w:rPr>
+        <w:t>s</w:t>
       </w:r>
       <w:r>
         <w:rPr>
@@ -1433,7 +1972,17 @@
           <w:szCs w:val="24"/>
           <w:vertAlign w:val="subscript"/>
         </w:rPr>
-        <w:t>t + 1</w:t>
+        <w:t>t</w:t>
+      </w:r>
+      <w:proofErr w:type="spellEnd"/>
+      <w:r>
+        <w:rPr>
+          <w:rFonts w:ascii="Arial" w:hAnsi="Arial" w:cs="Arial"/>
+          <w:sz w:val="24"/>
+          <w:szCs w:val="24"/>
+          <w:vertAlign w:val="subscript"/>
+        </w:rPr>
+        <w:t xml:space="preserve"> + 1</w:t>
       </w:r>
       <w:r>
         <w:rPr>
@@ -1449,7 +1998,16 @@
           <w:sz w:val="24"/>
           <w:szCs w:val="24"/>
         </w:rPr>
-        <w:t xml:space="preserve"> s</w:t>
+        <w:t xml:space="preserve"> </w:t>
+      </w:r>
+      <w:proofErr w:type="spellStart"/>
+      <w:r>
+        <w:rPr>
+          <w:rFonts w:ascii="Arial" w:hAnsi="Arial" w:cs="Arial"/>
+          <w:sz w:val="24"/>
+          <w:szCs w:val="24"/>
+        </w:rPr>
+        <w:t>s</w:t>
       </w:r>
       <w:r>
         <w:rPr>
@@ -1460,13 +2018,23 @@
         </w:rPr>
         <w:t>t</w:t>
       </w:r>
-      <w:r>
-        <w:rPr>
-          <w:rFonts w:ascii="Arial" w:hAnsi="Arial" w:cs="Arial"/>
-          <w:sz w:val="24"/>
-          <w:szCs w:val="24"/>
-        </w:rPr>
-        <w:t>, s</w:t>
+      <w:proofErr w:type="spellEnd"/>
+      <w:r>
+        <w:rPr>
+          <w:rFonts w:ascii="Arial" w:hAnsi="Arial" w:cs="Arial"/>
+          <w:sz w:val="24"/>
+          <w:szCs w:val="24"/>
+        </w:rPr>
+        <w:t xml:space="preserve">, </w:t>
+      </w:r>
+      <w:proofErr w:type="spellStart"/>
+      <w:r>
+        <w:rPr>
+          <w:rFonts w:ascii="Arial" w:hAnsi="Arial" w:cs="Arial"/>
+          <w:sz w:val="24"/>
+          <w:szCs w:val="24"/>
+        </w:rPr>
+        <w:t>s</w:t>
       </w:r>
       <w:r>
         <w:rPr>
@@ -1475,7 +2043,17 @@
           <w:szCs w:val="24"/>
           <w:vertAlign w:val="subscript"/>
         </w:rPr>
-        <w:t>t + 1</w:t>
+        <w:t>t</w:t>
+      </w:r>
+      <w:proofErr w:type="spellEnd"/>
+      <w:r>
+        <w:rPr>
+          <w:rFonts w:ascii="Arial" w:hAnsi="Arial" w:cs="Arial"/>
+          <w:sz w:val="24"/>
+          <w:szCs w:val="24"/>
+          <w:vertAlign w:val="subscript"/>
+        </w:rPr>
+        <w:t xml:space="preserve"> + 1</w:t>
       </w:r>
       <w:r>
         <w:rPr>
@@ -1552,7 +2130,16 @@
           <w:sz w:val="24"/>
           <w:szCs w:val="24"/>
         </w:rPr>
-        <w:t>transition function will return the probability of ending up at s</w:t>
+        <w:t xml:space="preserve">transition function will return the probability of ending up at </w:t>
+      </w:r>
+      <w:proofErr w:type="spellStart"/>
+      <w:r>
+        <w:rPr>
+          <w:rFonts w:ascii="Arial" w:hAnsi="Arial" w:cs="Arial"/>
+          <w:sz w:val="24"/>
+          <w:szCs w:val="24"/>
+        </w:rPr>
+        <w:t>s</w:t>
       </w:r>
       <w:r>
         <w:rPr>
@@ -1561,7 +2148,17 @@
           <w:szCs w:val="24"/>
           <w:vertAlign w:val="subscript"/>
         </w:rPr>
-        <w:t>t + 1</w:t>
+        <w:t>t</w:t>
+      </w:r>
+      <w:proofErr w:type="spellEnd"/>
+      <w:r>
+        <w:rPr>
+          <w:rFonts w:ascii="Arial" w:hAnsi="Arial" w:cs="Arial"/>
+          <w:sz w:val="24"/>
+          <w:szCs w:val="24"/>
+          <w:vertAlign w:val="subscript"/>
+        </w:rPr>
+        <w:t xml:space="preserve"> + 1</w:t>
       </w:r>
       <w:r>
         <w:rPr>
@@ -1586,7 +2183,34 @@
           <w:sz w:val="24"/>
           <w:szCs w:val="24"/>
         </w:rPr>
-        <w:t xml:space="preserve"> at state s</w:t>
+        <w:t xml:space="preserve"> </w:t>
+      </w:r>
+      <w:proofErr w:type="spellStart"/>
+      <w:r>
+        <w:rPr>
+          <w:rFonts w:ascii="Arial" w:hAnsi="Arial" w:cs="Arial"/>
+          <w:sz w:val="24"/>
+          <w:szCs w:val="24"/>
+        </w:rPr>
+        <w:t>at</w:t>
+      </w:r>
+      <w:proofErr w:type="spellEnd"/>
+      <w:r>
+        <w:rPr>
+          <w:rFonts w:ascii="Arial" w:hAnsi="Arial" w:cs="Arial"/>
+          <w:sz w:val="24"/>
+          <w:szCs w:val="24"/>
+        </w:rPr>
+        <w:t xml:space="preserve"> state </w:t>
+      </w:r>
+      <w:proofErr w:type="spellStart"/>
+      <w:r>
+        <w:rPr>
+          <w:rFonts w:ascii="Arial" w:hAnsi="Arial" w:cs="Arial"/>
+          <w:sz w:val="24"/>
+          <w:szCs w:val="24"/>
+        </w:rPr>
+        <w:t>s</w:t>
       </w:r>
       <w:r>
         <w:rPr>
@@ -1597,6 +2221,7 @@
         </w:rPr>
         <w:t>t</w:t>
       </w:r>
+      <w:proofErr w:type="spellEnd"/>
       <w:r>
         <w:rPr>
           <w:rFonts w:ascii="Arial" w:hAnsi="Arial" w:cs="Arial"/>
@@ -1680,7 +2305,16 @@
           <w:sz w:val="24"/>
           <w:szCs w:val="24"/>
         </w:rPr>
-        <w:t>Given the new state s</w:t>
+        <w:t xml:space="preserve">Given the new state </w:t>
+      </w:r>
+      <w:proofErr w:type="spellStart"/>
+      <w:r>
+        <w:rPr>
+          <w:rFonts w:ascii="Arial" w:hAnsi="Arial" w:cs="Arial"/>
+          <w:sz w:val="24"/>
+          <w:szCs w:val="24"/>
+        </w:rPr>
+        <w:t>s</w:t>
       </w:r>
       <w:r>
         <w:rPr>
@@ -1689,7 +2323,17 @@
           <w:szCs w:val="24"/>
           <w:vertAlign w:val="subscript"/>
         </w:rPr>
-        <w:t>t + t</w:t>
+        <w:t>t</w:t>
+      </w:r>
+      <w:proofErr w:type="spellEnd"/>
+      <w:r>
+        <w:rPr>
+          <w:rFonts w:ascii="Arial" w:hAnsi="Arial" w:cs="Arial"/>
+          <w:sz w:val="24"/>
+          <w:szCs w:val="24"/>
+          <w:vertAlign w:val="subscript"/>
+        </w:rPr>
+        <w:t xml:space="preserve"> + t</w:t>
       </w:r>
       <w:r>
         <w:rPr>
@@ -1714,7 +2358,16 @@
           <w:sz w:val="24"/>
           <w:szCs w:val="24"/>
         </w:rPr>
-        <w:t xml:space="preserve"> and the observation o</w:t>
+        <w:t xml:space="preserve"> and the observation </w:t>
+      </w:r>
+      <w:proofErr w:type="spellStart"/>
+      <w:r>
+        <w:rPr>
+          <w:rFonts w:ascii="Arial" w:hAnsi="Arial" w:cs="Arial"/>
+          <w:sz w:val="24"/>
+          <w:szCs w:val="24"/>
+        </w:rPr>
+        <w:t>o</w:t>
       </w:r>
       <w:r>
         <w:rPr>
@@ -1725,6 +2378,7 @@
         </w:rPr>
         <w:t>t</w:t>
       </w:r>
+      <w:proofErr w:type="spellEnd"/>
       <w:r>
         <w:rPr>
           <w:rFonts w:ascii="Arial" w:hAnsi="Arial" w:cs="Arial"/>
@@ -1739,7 +2393,16 @@
           <w:sz w:val="24"/>
           <w:szCs w:val="24"/>
         </w:rPr>
-        <w:t xml:space="preserve"> s</w:t>
+        <w:t xml:space="preserve"> </w:t>
+      </w:r>
+      <w:proofErr w:type="spellStart"/>
+      <w:r>
+        <w:rPr>
+          <w:rFonts w:ascii="Arial" w:hAnsi="Arial" w:cs="Arial"/>
+          <w:sz w:val="24"/>
+          <w:szCs w:val="24"/>
+        </w:rPr>
+        <w:t>s</w:t>
       </w:r>
       <w:r>
         <w:rPr>
@@ -1748,7 +2411,17 @@
           <w:szCs w:val="24"/>
           <w:vertAlign w:val="subscript"/>
         </w:rPr>
-        <w:t>t + 1</w:t>
+        <w:t>t</w:t>
+      </w:r>
+      <w:proofErr w:type="spellEnd"/>
+      <w:r>
+        <w:rPr>
+          <w:rFonts w:ascii="Arial" w:hAnsi="Arial" w:cs="Arial"/>
+          <w:sz w:val="24"/>
+          <w:szCs w:val="24"/>
+          <w:vertAlign w:val="subscript"/>
+        </w:rPr>
+        <w:t xml:space="preserve"> + 1</w:t>
       </w:r>
       <w:r>
         <w:rPr>
@@ -1825,7 +2498,16 @@
           <w:sz w:val="24"/>
           <w:szCs w:val="24"/>
         </w:rPr>
-        <w:t xml:space="preserve"> observation function will give the probability of ending up at s</w:t>
+        <w:t xml:space="preserve"> observation function will give the probability of ending up at </w:t>
+      </w:r>
+      <w:proofErr w:type="spellStart"/>
+      <w:r>
+        <w:rPr>
+          <w:rFonts w:ascii="Arial" w:hAnsi="Arial" w:cs="Arial"/>
+          <w:sz w:val="24"/>
+          <w:szCs w:val="24"/>
+        </w:rPr>
+        <w:t>s</w:t>
       </w:r>
       <w:r>
         <w:rPr>
@@ -1834,7 +2516,17 @@
           <w:szCs w:val="24"/>
           <w:vertAlign w:val="subscript"/>
         </w:rPr>
-        <w:t>t + 1</w:t>
+        <w:t>t</w:t>
+      </w:r>
+      <w:proofErr w:type="spellEnd"/>
+      <w:r>
+        <w:rPr>
+          <w:rFonts w:ascii="Arial" w:hAnsi="Arial" w:cs="Arial"/>
+          <w:sz w:val="24"/>
+          <w:szCs w:val="24"/>
+          <w:vertAlign w:val="subscript"/>
+        </w:rPr>
+        <w:t xml:space="preserve"> + 1</w:t>
       </w:r>
       <w:r>
         <w:rPr>
@@ -1955,15 +2647,7 @@
           <w:sz w:val="24"/>
           <w:szCs w:val="24"/>
         </w:rPr>
-        <w:t xml:space="preserve"> S</w:t>
-      </w:r>
-      <w:r>
-        <w:rPr>
-          <w:rFonts w:ascii="Arial" w:hAnsi="Arial" w:cs="Arial"/>
-          <w:sz w:val="24"/>
-          <w:szCs w:val="24"/>
-        </w:rPr>
-        <w:t xml:space="preserve"> and a </w:t>
+        <w:t xml:space="preserve"> S and a </w:t>
       </w:r>
       <m:oMath>
         <m:r>
@@ -2268,6 +2952,7 @@
           <w:sz w:val="24"/>
           <w:szCs w:val="24"/>
         </w:rPr>
+        <w:lastRenderedPageBreak/>
         <w:t>Answer:</w:t>
       </w:r>
     </w:p>
@@ -2291,7 +2976,6 @@
           <w:sz w:val="24"/>
           <w:szCs w:val="24"/>
         </w:rPr>
-        <w:lastRenderedPageBreak/>
         <w:t>As different as my butt is from Tom’s</w:t>
       </w:r>
     </w:p>
@@ -2352,7 +3036,27 @@
           <w:sz w:val="24"/>
           <w:szCs w:val="24"/>
         </w:rPr>
-        <w:t>A robot is navigating in an environment that has been discretised into 4 grid cells, as shown in Figure 1. We know the robot’s action space is {left, right} and that effect of performing an action is non-deterministic. However, we do not have a stochastic model of this non-deterministic behaviour of the robot. Worse, we do not know the cost of each action that the robot takes nor the reward for reaching the goal. Despite this lack of information, we want to find a policy for the robot to move from cell-1 to cell-4 with minimum cost.</w:t>
+        <w:t xml:space="preserve">A robot is navigating in an environment that has been </w:t>
+      </w:r>
+      <w:proofErr w:type="spellStart"/>
+      <w:r>
+        <w:rPr>
+          <w:rFonts w:ascii="Arial" w:hAnsi="Arial" w:cs="Arial"/>
+          <w:b/>
+          <w:sz w:val="24"/>
+          <w:szCs w:val="24"/>
+        </w:rPr>
+        <w:t>discretised</w:t>
+      </w:r>
+      <w:proofErr w:type="spellEnd"/>
+      <w:r>
+        <w:rPr>
+          <w:rFonts w:ascii="Arial" w:hAnsi="Arial" w:cs="Arial"/>
+          <w:b/>
+          <w:sz w:val="24"/>
+          <w:szCs w:val="24"/>
+        </w:rPr>
+        <w:t xml:space="preserve"> into 4 grid cells, as shown in Figure 1. We know the robot’s action space is {left, right} and that effect of performing an action is non-deterministic. However, we do not have a stochastic model of this non-deterministic behaviour of the robot. Worse, we do not know the cost of each action that the robot takes nor the reward for reaching the goal. Despite this lack of information, we want to find a policy for the robot to move from cell-1 to cell-4 with minimum cost.</w:t>
       </w:r>
     </w:p>
     <w:p>
@@ -2368,9 +3072,10 @@
       <w:r>
         <w:rPr>
           <w:noProof/>
+          <w:lang w:eastAsia="en-AU"/>
         </w:rPr>
         <w:drawing>
-          <wp:anchor distT="0" distB="0" distL="114300" distR="114300" simplePos="0" relativeHeight="251658240" behindDoc="0" locked="0" layoutInCell="1" allowOverlap="1" wp14:anchorId="55DFAFFD" wp14:editId="016F5867">
+          <wp:anchor distT="0" distB="0" distL="114300" distR="114300" simplePos="0" relativeHeight="251658240" behindDoc="0" locked="0" layoutInCell="1" allowOverlap="1">
             <wp:simplePos x="0" y="0"/>
             <wp:positionH relativeFrom="column">
               <wp:posOffset>1092242</wp:posOffset>
@@ -2393,10 +3098,10 @@
                     <pic:cNvPicPr/>
                   </pic:nvPicPr>
                   <pic:blipFill>
-                    <a:blip r:embed="rId8">
+                    <a:blip r:embed="rId7" cstate="print">
                       <a:extLst>
                         <a:ext uri="{28A0092B-C50C-407E-A947-70E740481C1C}">
-                          <a14:useLocalDpi xmlns:a14="http://schemas.microsoft.com/office/drawing/2010/main" val="0"/>
+                          <a14:useLocalDpi xmlns:a14="http://schemas.microsoft.com/office/drawing/2010/main" xmlns:wps="http://schemas.microsoft.com/office/word/2010/wordprocessingShape" xmlns:wpi="http://schemas.microsoft.com/office/word/2010/wordprocessingInk" xmlns:wpg="http://schemas.microsoft.com/office/word/2010/wordprocessingGroup" xmlns:w14="http://schemas.microsoft.com/office/word/2010/wordml" xmlns:w="http://schemas.openxmlformats.org/wordprocessingml/2006/main" xmlns:w10="urn:schemas-microsoft-com:office:word" xmlns:wp14="http://schemas.microsoft.com/office/word/2010/wordprocessingDrawing" xmlns:v="urn:schemas-microsoft-com:vml" xmlns:o="urn:schemas-microsoft-com:office:office" xmlns:mc="http://schemas.openxmlformats.org/markup-compatibility/2006" xmlns:wpc="http://schemas.microsoft.com/office/word/2010/wordprocessingCanvas" xmlns="" val="0"/>
                         </a:ext>
                       </a:extLst>
                     </a:blip>
@@ -2416,12 +3121,6 @@
                 </pic:pic>
               </a:graphicData>
             </a:graphic>
-            <wp14:sizeRelH relativeFrom="page">
-              <wp14:pctWidth>0</wp14:pctWidth>
-            </wp14:sizeRelH>
-            <wp14:sizeRelV relativeFrom="page">
-              <wp14:pctHeight>0</wp14:pctHeight>
-            </wp14:sizeRelV>
           </wp:anchor>
         </w:drawing>
       </w:r>
@@ -2721,6 +3420,7 @@
         </w:rPr>
         <w:t xml:space="preserve">double </w:t>
       </w:r>
+      <w:proofErr w:type="spellStart"/>
       <w:r>
         <w:rPr>
           <w:rFonts w:ascii="Arial" w:hAnsi="Arial" w:cs="Arial"/>
@@ -2769,6 +3469,7 @@
         </w:rPr>
         <w:t>alue</w:t>
       </w:r>
+      <w:proofErr w:type="spellEnd"/>
       <w:r>
         <w:rPr>
           <w:rFonts w:ascii="Arial" w:hAnsi="Arial" w:cs="Arial"/>
@@ -2800,6 +3501,7 @@
         </w:rPr>
         <w:t xml:space="preserve">double </w:t>
       </w:r>
+      <w:proofErr w:type="spellStart"/>
       <w:r>
         <w:rPr>
           <w:rFonts w:ascii="Arial" w:hAnsi="Arial" w:cs="Arial"/>
@@ -2856,6 +3558,7 @@
         </w:rPr>
         <w:t>alue</w:t>
       </w:r>
+      <w:proofErr w:type="spellEnd"/>
       <w:r>
         <w:rPr>
           <w:rFonts w:ascii="Arial" w:hAnsi="Arial" w:cs="Arial"/>
@@ -2885,15 +3588,69 @@
           <w:sz w:val="24"/>
           <w:szCs w:val="24"/>
         </w:rPr>
-        <w:t>double buttC</w:t>
-      </w:r>
-      <w:r>
-        <w:rPr>
-          <w:rFonts w:ascii="Arial" w:hAnsi="Arial" w:cs="Arial"/>
-          <w:sz w:val="24"/>
-          <w:szCs w:val="24"/>
-        </w:rPr>
-        <w:t>omp(Butt a = Mybutt, Butt b = Tomsbutt)</w:t>
+        <w:t xml:space="preserve">double </w:t>
+      </w:r>
+      <w:proofErr w:type="spellStart"/>
+      <w:r>
+        <w:rPr>
+          <w:rFonts w:ascii="Arial" w:hAnsi="Arial" w:cs="Arial"/>
+          <w:sz w:val="24"/>
+          <w:szCs w:val="24"/>
+        </w:rPr>
+        <w:t>buttC</w:t>
+      </w:r>
+      <w:r>
+        <w:rPr>
+          <w:rFonts w:ascii="Arial" w:hAnsi="Arial" w:cs="Arial"/>
+          <w:sz w:val="24"/>
+          <w:szCs w:val="24"/>
+        </w:rPr>
+        <w:t>omp</w:t>
+      </w:r>
+      <w:proofErr w:type="spellEnd"/>
+      <w:r>
+        <w:rPr>
+          <w:rFonts w:ascii="Arial" w:hAnsi="Arial" w:cs="Arial"/>
+          <w:sz w:val="24"/>
+          <w:szCs w:val="24"/>
+        </w:rPr>
+        <w:t xml:space="preserve">(Butt a = </w:t>
+      </w:r>
+      <w:proofErr w:type="spellStart"/>
+      <w:r>
+        <w:rPr>
+          <w:rFonts w:ascii="Arial" w:hAnsi="Arial" w:cs="Arial"/>
+          <w:sz w:val="24"/>
+          <w:szCs w:val="24"/>
+        </w:rPr>
+        <w:t>Mybutt</w:t>
+      </w:r>
+      <w:proofErr w:type="spellEnd"/>
+      <w:r>
+        <w:rPr>
+          <w:rFonts w:ascii="Arial" w:hAnsi="Arial" w:cs="Arial"/>
+          <w:sz w:val="24"/>
+          <w:szCs w:val="24"/>
+        </w:rPr>
+        <w:t xml:space="preserve">, Butt b = </w:t>
+      </w:r>
+      <w:proofErr w:type="spellStart"/>
+      <w:r>
+        <w:rPr>
+          <w:rFonts w:ascii="Arial" w:hAnsi="Arial" w:cs="Arial"/>
+          <w:sz w:val="24"/>
+          <w:szCs w:val="24"/>
+        </w:rPr>
+        <w:t>Tomsbutt</w:t>
+      </w:r>
+      <w:proofErr w:type="spellEnd"/>
+      <w:r>
+        <w:rPr>
+          <w:rFonts w:ascii="Arial" w:hAnsi="Arial" w:cs="Arial"/>
+          <w:sz w:val="24"/>
+          <w:szCs w:val="24"/>
+        </w:rPr>
+        <w:t>)</w:t>
       </w:r>
     </w:p>
     <w:p>
@@ -2908,8 +3665,8 @@
       </w:pPr>
     </w:p>
     <w:sectPr>
-      <w:headerReference w:type="default" r:id="rId9"/>
-      <w:footerReference w:type="default" r:id="rId10"/>
+      <w:headerReference w:type="default" r:id="rId8"/>
+      <w:footerReference w:type="default" r:id="rId9"/>
       <w:pgSz w:w="11906" w:h="16838"/>
       <w:pgMar w:top="1440" w:right="1440" w:bottom="1440" w:left="1440" w:header="708" w:footer="708" w:gutter="0"/>
       <w:cols w:space="708"/>
@@ -2920,7 +3677,7 @@
 </file>
 
 <file path=word/endnotes.xml><?xml version="1.0" encoding="utf-8"?>
-<w:endnotes xmlns:wpc="http://schemas.microsoft.com/office/word/2010/wordprocessingCanvas" xmlns:mc="http://schemas.openxmlformats.org/markup-compatibility/2006" xmlns:o="urn:schemas-microsoft-com:office:office" xmlns:r="http://schemas.openxmlformats.org/officeDocument/2006/relationships" xmlns:m="http://schemas.openxmlformats.org/officeDocument/2006/math" xmlns:v="urn:schemas-microsoft-com:vml" xmlns:wp14="http://schemas.microsoft.com/office/word/2010/wordprocessingDrawing" xmlns:wp="http://schemas.openxmlformats.org/drawingml/2006/wordprocessingDrawing" xmlns:w10="urn:schemas-microsoft-com:office:word" xmlns:w="http://schemas.openxmlformats.org/wordprocessingml/2006/main" xmlns:w14="http://schemas.microsoft.com/office/word/2010/wordml" xmlns:wpg="http://schemas.microsoft.com/office/word/2010/wordprocessingGroup" xmlns:wpi="http://schemas.microsoft.com/office/word/2010/wordprocessingInk" xmlns:wne="http://schemas.microsoft.com/office/word/2006/wordml" xmlns:wps="http://schemas.microsoft.com/office/word/2010/wordprocessingShape" mc:Ignorable="w14 wp14">
+<w:endnotes xmlns:ve="http://schemas.openxmlformats.org/markup-compatibility/2006" xmlns:o="urn:schemas-microsoft-com:office:office" xmlns:r="http://schemas.openxmlformats.org/officeDocument/2006/relationships" xmlns:m="http://schemas.openxmlformats.org/officeDocument/2006/math" xmlns:v="urn:schemas-microsoft-com:vml" xmlns:wp="http://schemas.openxmlformats.org/drawingml/2006/wordprocessingDrawing" xmlns:w10="urn:schemas-microsoft-com:office:word" xmlns:w="http://schemas.openxmlformats.org/wordprocessingml/2006/main" xmlns:wne="http://schemas.microsoft.com/office/word/2006/wordml">
   <w:endnote w:type="separator" w:id="-1">
     <w:p>
       <w:pPr>
@@ -2945,7 +3702,7 @@
 </file>
 
 <file path=word/footer1.xml><?xml version="1.0" encoding="utf-8"?>
-<w:ftr xmlns:wpc="http://schemas.microsoft.com/office/word/2010/wordprocessingCanvas" xmlns:mc="http://schemas.openxmlformats.org/markup-compatibility/2006" xmlns:o="urn:schemas-microsoft-com:office:office" xmlns:r="http://schemas.openxmlformats.org/officeDocument/2006/relationships" xmlns:m="http://schemas.openxmlformats.org/officeDocument/2006/math" xmlns:v="urn:schemas-microsoft-com:vml" xmlns:wp14="http://schemas.microsoft.com/office/word/2010/wordprocessingDrawing" xmlns:wp="http://schemas.openxmlformats.org/drawingml/2006/wordprocessingDrawing" xmlns:w10="urn:schemas-microsoft-com:office:word" xmlns:w="http://schemas.openxmlformats.org/wordprocessingml/2006/main" xmlns:w14="http://schemas.microsoft.com/office/word/2010/wordml" xmlns:wpg="http://schemas.microsoft.com/office/word/2010/wordprocessingGroup" xmlns:wpi="http://schemas.microsoft.com/office/word/2010/wordprocessingInk" xmlns:wne="http://schemas.microsoft.com/office/word/2006/wordml" xmlns:wps="http://schemas.microsoft.com/office/word/2010/wordprocessingShape" mc:Ignorable="w14 wp14">
+<w:ftr xmlns:ve="http://schemas.openxmlformats.org/markup-compatibility/2006" xmlns:o="urn:schemas-microsoft-com:office:office" xmlns:r="http://schemas.openxmlformats.org/officeDocument/2006/relationships" xmlns:m="http://schemas.openxmlformats.org/officeDocument/2006/math" xmlns:v="urn:schemas-microsoft-com:vml" xmlns:wp="http://schemas.openxmlformats.org/drawingml/2006/wordprocessingDrawing" xmlns:w10="urn:schemas-microsoft-com:office:word" xmlns:w="http://schemas.openxmlformats.org/wordprocessingml/2006/main" xmlns:wne="http://schemas.microsoft.com/office/word/2006/wordml">
   <w:sdt>
     <w:sdtPr>
       <w:id w:val="2045628196"/>
@@ -2954,7 +3711,6 @@
         <w:docPartUnique/>
       </w:docPartObj>
     </w:sdtPr>
-    <w:sdtEndPr/>
     <w:sdtContent>
       <w:sdt>
         <w:sdtPr>
@@ -2964,7 +3720,6 @@
             <w:docPartUnique/>
           </w:docPartObj>
         </w:sdtPr>
-        <w:sdtEndPr/>
         <w:sdtContent>
           <w:p>
             <w:pPr>
@@ -3004,7 +3759,7 @@
                 <w:bCs/>
                 <w:noProof/>
               </w:rPr>
-              <w:t>1</w:t>
+              <w:t>3</w:t>
             </w:r>
             <w:r>
               <w:rPr>
@@ -3049,7 +3804,7 @@
                 <w:bCs/>
                 <w:noProof/>
               </w:rPr>
-              <w:t>2</w:t>
+              <w:t>4</w:t>
             </w:r>
             <w:r>
               <w:rPr>
@@ -3074,7 +3829,7 @@
 </file>
 
 <file path=word/footnotes.xml><?xml version="1.0" encoding="utf-8"?>
-<w:footnotes xmlns:wpc="http://schemas.microsoft.com/office/word/2010/wordprocessingCanvas" xmlns:mc="http://schemas.openxmlformats.org/markup-compatibility/2006" xmlns:o="urn:schemas-microsoft-com:office:office" xmlns:r="http://schemas.openxmlformats.org/officeDocument/2006/relationships" xmlns:m="http://schemas.openxmlformats.org/officeDocument/2006/math" xmlns:v="urn:schemas-microsoft-com:vml" xmlns:wp14="http://schemas.microsoft.com/office/word/2010/wordprocessingDrawing" xmlns:wp="http://schemas.openxmlformats.org/drawingml/2006/wordprocessingDrawing" xmlns:w10="urn:schemas-microsoft-com:office:word" xmlns:w="http://schemas.openxmlformats.org/wordprocessingml/2006/main" xmlns:w14="http://schemas.microsoft.com/office/word/2010/wordml" xmlns:wpg="http://schemas.microsoft.com/office/word/2010/wordprocessingGroup" xmlns:wpi="http://schemas.microsoft.com/office/word/2010/wordprocessingInk" xmlns:wne="http://schemas.microsoft.com/office/word/2006/wordml" xmlns:wps="http://schemas.microsoft.com/office/word/2010/wordprocessingShape" mc:Ignorable="w14 wp14">
+<w:footnotes xmlns:ve="http://schemas.openxmlformats.org/markup-compatibility/2006" xmlns:o="urn:schemas-microsoft-com:office:office" xmlns:r="http://schemas.openxmlformats.org/officeDocument/2006/relationships" xmlns:m="http://schemas.openxmlformats.org/officeDocument/2006/math" xmlns:v="urn:schemas-microsoft-com:vml" xmlns:wp="http://schemas.openxmlformats.org/drawingml/2006/wordprocessingDrawing" xmlns:w10="urn:schemas-microsoft-com:office:word" xmlns:w="http://schemas.openxmlformats.org/wordprocessingml/2006/main" xmlns:wne="http://schemas.microsoft.com/office/word/2006/wordml">
   <w:footnote w:type="separator" w:id="-1">
     <w:p>
       <w:pPr>
@@ -3099,7 +3854,7 @@
 </file>
 
 <file path=word/header1.xml><?xml version="1.0" encoding="utf-8"?>
-<w:hdr xmlns:wpc="http://schemas.microsoft.com/office/word/2010/wordprocessingCanvas" xmlns:mc="http://schemas.openxmlformats.org/markup-compatibility/2006" xmlns:o="urn:schemas-microsoft-com:office:office" xmlns:r="http://schemas.openxmlformats.org/officeDocument/2006/relationships" xmlns:m="http://schemas.openxmlformats.org/officeDocument/2006/math" xmlns:v="urn:schemas-microsoft-com:vml" xmlns:wp14="http://schemas.microsoft.com/office/word/2010/wordprocessingDrawing" xmlns:wp="http://schemas.openxmlformats.org/drawingml/2006/wordprocessingDrawing" xmlns:w10="urn:schemas-microsoft-com:office:word" xmlns:w="http://schemas.openxmlformats.org/wordprocessingml/2006/main" xmlns:w14="http://schemas.microsoft.com/office/word/2010/wordml" xmlns:wpg="http://schemas.microsoft.com/office/word/2010/wordprocessingGroup" xmlns:wpi="http://schemas.microsoft.com/office/word/2010/wordprocessingInk" xmlns:wne="http://schemas.microsoft.com/office/word/2006/wordml" xmlns:wps="http://schemas.microsoft.com/office/word/2010/wordprocessingShape" mc:Ignorable="w14 wp14">
+<w:hdr xmlns:ve="http://schemas.openxmlformats.org/markup-compatibility/2006" xmlns:o="urn:schemas-microsoft-com:office:office" xmlns:r="http://schemas.openxmlformats.org/officeDocument/2006/relationships" xmlns:m="http://schemas.openxmlformats.org/officeDocument/2006/math" xmlns:v="urn:schemas-microsoft-com:vml" xmlns:wp="http://schemas.openxmlformats.org/drawingml/2006/wordprocessingDrawing" xmlns:w10="urn:schemas-microsoft-com:office:word" xmlns:w="http://schemas.openxmlformats.org/wordprocessingml/2006/main" xmlns:wne="http://schemas.microsoft.com/office/word/2006/wordml">
   <w:p>
     <w:pPr>
       <w:pStyle w:val="Header"/>
@@ -3112,14 +3867,22 @@
     </w:r>
     <w:r>
       <w:tab/>
-      <w:t>Joshua Rillera and Thomas Millward</w:t>
+      <w:t xml:space="preserve">Joshua </w:t>
+    </w:r>
+    <w:proofErr w:type="spellStart"/>
+    <w:r>
+      <w:t>Rillera</w:t>
+    </w:r>
+    <w:proofErr w:type="spellEnd"/>
+    <w:r>
+      <w:t xml:space="preserve"> and Thomas Millward</w:t>
     </w:r>
   </w:p>
 </w:hdr>
 </file>
 
 <file path=word/numbering.xml><?xml version="1.0" encoding="utf-8"?>
-<w:numbering xmlns:wpc="http://schemas.microsoft.com/office/word/2010/wordprocessingCanvas" xmlns:mc="http://schemas.openxmlformats.org/markup-compatibility/2006" xmlns:o="urn:schemas-microsoft-com:office:office" xmlns:r="http://schemas.openxmlformats.org/officeDocument/2006/relationships" xmlns:m="http://schemas.openxmlformats.org/officeDocument/2006/math" xmlns:v="urn:schemas-microsoft-com:vml" xmlns:wp14="http://schemas.microsoft.com/office/word/2010/wordprocessingDrawing" xmlns:wp="http://schemas.openxmlformats.org/drawingml/2006/wordprocessingDrawing" xmlns:w10="urn:schemas-microsoft-com:office:word" xmlns:w="http://schemas.openxmlformats.org/wordprocessingml/2006/main" xmlns:w14="http://schemas.microsoft.com/office/word/2010/wordml" xmlns:wpg="http://schemas.microsoft.com/office/word/2010/wordprocessingGroup" xmlns:wpi="http://schemas.microsoft.com/office/word/2010/wordprocessingInk" xmlns:wne="http://schemas.microsoft.com/office/word/2006/wordml" xmlns:wps="http://schemas.microsoft.com/office/word/2010/wordprocessingShape" mc:Ignorable="w14 wp14">
+<w:numbering xmlns:ve="http://schemas.openxmlformats.org/markup-compatibility/2006" xmlns:o="urn:schemas-microsoft-com:office:office" xmlns:r="http://schemas.openxmlformats.org/officeDocument/2006/relationships" xmlns:m="http://schemas.openxmlformats.org/officeDocument/2006/math" xmlns:v="urn:schemas-microsoft-com:vml" xmlns:wp="http://schemas.openxmlformats.org/drawingml/2006/wordprocessingDrawing" xmlns:w10="urn:schemas-microsoft-com:office:word" xmlns:w="http://schemas.openxmlformats.org/wordprocessingml/2006/main" xmlns:wne="http://schemas.microsoft.com/office/word/2006/wordml">
   <w:abstractNum w:abstractNumId="0">
     <w:nsid w:val="0768466D"/>
     <w:multiLevelType w:val="hybridMultilevel"/>
@@ -3700,7 +4463,294 @@
 </file>
 
 <file path=word/styles.xml><?xml version="1.0" encoding="utf-8"?>
-<w:styles xmlns:mc="http://schemas.openxmlformats.org/markup-compatibility/2006" xmlns:r="http://schemas.openxmlformats.org/officeDocument/2006/relationships" xmlns:w="http://schemas.openxmlformats.org/wordprocessingml/2006/main" xmlns:w14="http://schemas.microsoft.com/office/word/2010/wordml" mc:Ignorable="w14">
+<w:styles xmlns:r="http://schemas.openxmlformats.org/officeDocument/2006/relationships" xmlns:w="http://schemas.openxmlformats.org/wordprocessingml/2006/main">
+  <w:docDefaults>
+    <w:rPrDefault>
+      <w:rPr>
+        <w:rFonts w:asciiTheme="minorHAnsi" w:eastAsiaTheme="minorEastAsia" w:hAnsiTheme="minorHAnsi" w:cstheme="minorBidi"/>
+        <w:sz w:val="22"/>
+        <w:szCs w:val="22"/>
+        <w:lang w:val="en-AU" w:eastAsia="ja-JP" w:bidi="ar-SA"/>
+      </w:rPr>
+    </w:rPrDefault>
+    <w:pPrDefault>
+      <w:pPr>
+        <w:spacing w:after="200" w:line="276" w:lineRule="auto"/>
+      </w:pPr>
+    </w:pPrDefault>
+  </w:docDefaults>
+  <w:latentStyles w:defLockedState="0" w:defUIPriority="99" w:defSemiHidden="1" w:defUnhideWhenUsed="1" w:defQFormat="0" w:count="267">
+    <w:lsdException w:name="Normal" w:semiHidden="0" w:uiPriority="0" w:unhideWhenUsed="0" w:qFormat="1"/>
+    <w:lsdException w:name="heading 1" w:semiHidden="0" w:uiPriority="9" w:unhideWhenUsed="0" w:qFormat="1"/>
+    <w:lsdException w:name="heading 2" w:uiPriority="9" w:qFormat="1"/>
+    <w:lsdException w:name="heading 3" w:uiPriority="9" w:qFormat="1"/>
+    <w:lsdException w:name="heading 4" w:uiPriority="9" w:qFormat="1"/>
+    <w:lsdException w:name="heading 5" w:uiPriority="9" w:qFormat="1"/>
+    <w:lsdException w:name="heading 6" w:uiPriority="9" w:qFormat="1"/>
+    <w:lsdException w:name="heading 7" w:uiPriority="9" w:qFormat="1"/>
+    <w:lsdException w:name="heading 8" w:uiPriority="9" w:qFormat="1"/>
+    <w:lsdException w:name="heading 9" w:uiPriority="9" w:qFormat="1"/>
+    <w:lsdException w:name="toc 1" w:uiPriority="39"/>
+    <w:lsdException w:name="toc 2" w:uiPriority="39"/>
+    <w:lsdException w:name="toc 3" w:uiPriority="39"/>
+    <w:lsdException w:name="toc 4" w:uiPriority="39"/>
+    <w:lsdException w:name="toc 5" w:uiPriority="39"/>
+    <w:lsdException w:name="toc 6" w:uiPriority="39"/>
+    <w:lsdException w:name="toc 7" w:uiPriority="39"/>
+    <w:lsdException w:name="toc 8" w:uiPriority="39"/>
+    <w:lsdException w:name="toc 9" w:uiPriority="39"/>
+    <w:lsdException w:name="caption" w:uiPriority="35" w:qFormat="1"/>
+    <w:lsdException w:name="Title" w:semiHidden="0" w:uiPriority="10" w:unhideWhenUsed="0" w:qFormat="1"/>
+    <w:lsdException w:name="Default Paragraph Font" w:uiPriority="1"/>
+    <w:lsdException w:name="Subtitle" w:semiHidden="0" w:uiPriority="11" w:unhideWhenUsed="0" w:qFormat="1"/>
+    <w:lsdException w:name="Strong" w:semiHidden="0" w:uiPriority="22" w:unhideWhenUsed="0" w:qFormat="1"/>
+    <w:lsdException w:name="Emphasis" w:semiHidden="0" w:uiPriority="20" w:unhideWhenUsed="0" w:qFormat="1"/>
+    <w:lsdException w:name="Table Grid" w:semiHidden="0" w:uiPriority="59" w:unhideWhenUsed="0"/>
+    <w:lsdException w:name="Placeholder Text" w:unhideWhenUsed="0"/>
+    <w:lsdException w:name="No Spacing" w:semiHidden="0" w:uiPriority="1" w:unhideWhenUsed="0" w:qFormat="1"/>
+    <w:lsdException w:name="Light Shading" w:semiHidden="0" w:uiPriority="60" w:unhideWhenUsed="0"/>
+    <w:lsdException w:name="Light List" w:semiHidden="0" w:uiPriority="61" w:unhideWhenUsed="0"/>
+    <w:lsdException w:name="Light Grid" w:semiHidden="0" w:uiPriority="62" w:unhideWhenUsed="0"/>
+    <w:lsdException w:name="Medium Shading 1" w:semiHidden="0" w:uiPriority="63" w:unhideWhenUsed="0"/>
+    <w:lsdException w:name="Medium Shading 2" w:semiHidden="0" w:uiPriority="64" w:unhideWhenUsed="0"/>
+    <w:lsdException w:name="Medium List 1" w:semiHidden="0" w:uiPriority="65" w:unhideWhenUsed="0"/>
+    <w:lsdException w:name="Medium List 2" w:semiHidden="0" w:uiPriority="66" w:unhideWhenUsed="0"/>
+    <w:lsdException w:name="Medium Grid 1" w:semiHidden="0" w:uiPriority="67" w:unhideWhenUsed="0"/>
+    <w:lsdException w:name="Medium Grid 2" w:semiHidden="0" w:uiPriority="68" w:unhideWhenUsed="0"/>
+    <w:lsdException w:name="Medium Grid 3" w:semiHidden="0" w:uiPriority="69" w:unhideWhenUsed="0"/>
+    <w:lsdException w:name="Dark List" w:semiHidden="0" w:uiPriority="70" w:unhideWhenUsed="0"/>
+    <w:lsdException w:name="Colorful Shading" w:semiHidden="0" w:uiPriority="71" w:unhideWhenUsed="0"/>
+    <w:lsdException w:name="Colorful List" w:semiHidden="0" w:uiPriority="72" w:unhideWhenUsed="0"/>
+    <w:lsdException w:name="Colorful Grid" w:semiHidden="0" w:uiPriority="73" w:unhideWhenUsed="0"/>
+    <w:lsdException w:name="Light Shading Accent 1" w:semiHidden="0" w:uiPriority="60" w:unhideWhenUsed="0"/>
+    <w:lsdException w:name="Light List Accent 1" w:semiHidden="0" w:uiPriority="61" w:unhideWhenUsed="0"/>
+    <w:lsdException w:name="Light Grid Accent 1" w:semiHidden="0" w:uiPriority="62" w:unhideWhenUsed="0"/>
+    <w:lsdException w:name="Medium Shading 1 Accent 1" w:semiHidden="0" w:uiPriority="63" w:unhideWhenUsed="0"/>
+    <w:lsdException w:name="Medium Shading 2 Accent 1" w:semiHidden="0" w:uiPriority="64" w:unhideWhenUsed="0"/>
+    <w:lsdException w:name="Medium List 1 Accent 1" w:semiHidden="0" w:uiPriority="65" w:unhideWhenUsed="0"/>
+    <w:lsdException w:name="Revision" w:unhideWhenUsed="0"/>
+    <w:lsdException w:name="List Paragraph" w:semiHidden="0" w:uiPriority="34" w:unhideWhenUsed="0" w:qFormat="1"/>
+    <w:lsdException w:name="Quote" w:semiHidden="0" w:uiPriority="29" w:unhideWhenUsed="0" w:qFormat="1"/>
+    <w:lsdException w:name="Intense Quote" w:semiHidden="0" w:uiPriority="30" w:unhideWhenUsed="0" w:qFormat="1"/>
+    <w:lsdException w:name="Medium List 2 Accent 1" w:semiHidden="0" w:uiPriority="66" w:unhideWhenUsed="0"/>
+    <w:lsdException w:name="Medium Grid 1 Accent 1" w:semiHidden="0" w:uiPriority="67" w:unhideWhenUsed="0"/>
+    <w:lsdException w:name="Medium Grid 2 Accent 1" w:semiHidden="0" w:uiPriority="68" w:unhideWhenUsed="0"/>
+    <w:lsdException w:name="Medium Grid 3 Accent 1" w:semiHidden="0" w:uiPriority="69" w:unhideWhenUsed="0"/>
+    <w:lsdException w:name="Dark List Accent 1" w:semiHidden="0" w:uiPriority="70" w:unhideWhenUsed="0"/>
+    <w:lsdException w:name="Colorful Shading Accent 1" w:semiHidden="0" w:uiPriority="71" w:unhideWhenUsed="0"/>
+    <w:lsdException w:name="Colorful List Accent 1" w:semiHidden="0" w:uiPriority="72" w:unhideWhenUsed="0"/>
+    <w:lsdException w:name="Colorful Grid Accent 1" w:semiHidden="0" w:uiPriority="73" w:unhideWhenUsed="0"/>
+    <w:lsdException w:name="Light Shading Accent 2" w:semiHidden="0" w:uiPriority="60" w:unhideWhenUsed="0"/>
+    <w:lsdException w:name="Light List Accent 2" w:semiHidden="0" w:uiPriority="61" w:unhideWhenUsed="0"/>
+    <w:lsdException w:name="Light Grid Accent 2" w:semiHidden="0" w:uiPriority="62" w:unhideWhenUsed="0"/>
+    <w:lsdException w:name="Medium Shading 1 Accent 2" w:semiHidden="0" w:uiPriority="63" w:unhideWhenUsed="0"/>
+    <w:lsdException w:name="Medium Shading 2 Accent 2" w:semiHidden="0" w:uiPriority="64" w:unhideWhenUsed="0"/>
+    <w:lsdException w:name="Medium List 1 Accent 2" w:semiHidden="0" w:uiPriority="65" w:unhideWhenUsed="0"/>
+    <w:lsdException w:name="Medium List 2 Accent 2" w:semiHidden="0" w:uiPriority="66" w:unhideWhenUsed="0"/>
+    <w:lsdException w:name="Medium Grid 1 Accent 2" w:semiHidden="0" w:uiPriority="67" w:unhideWhenUsed="0"/>
+    <w:lsdException w:name="Medium Grid 2 Accent 2" w:semiHidden="0" w:uiPriority="68" w:unhideWhenUsed="0"/>
+    <w:lsdException w:name="Medium Grid 3 Accent 2" w:semiHidden="0" w:uiPriority="69" w:unhideWhenUsed="0"/>
+    <w:lsdException w:name="Dark List Accent 2" w:semiHidden="0" w:uiPriority="70" w:unhideWhenUsed="0"/>
+    <w:lsdException w:name="Colorful Shading Accent 2" w:semiHidden="0" w:uiPriority="71" w:unhideWhenUsed="0"/>
+    <w:lsdException w:name="Colorful List Accent 2" w:semiHidden="0" w:uiPriority="72" w:unhideWhenUsed="0"/>
+    <w:lsdException w:name="Colorful Grid Accent 2" w:semiHidden="0" w:uiPriority="73" w:unhideWhenUsed="0"/>
+    <w:lsdException w:name="Light Shading Accent 3" w:semiHidden="0" w:uiPriority="60" w:unhideWhenUsed="0"/>
+    <w:lsdException w:name="Light List Accent 3" w:semiHidden="0" w:uiPriority="61" w:unhideWhenUsed="0"/>
+    <w:lsdException w:name="Light Grid Accent 3" w:semiHidden="0" w:uiPriority="62" w:unhideWhenUsed="0"/>
+    <w:lsdException w:name="Medium Shading 1 Accent 3" w:semiHidden="0" w:uiPriority="63" w:unhideWhenUsed="0"/>
+    <w:lsdException w:name="Medium Shading 2 Accent 3" w:semiHidden="0" w:uiPriority="64" w:unhideWhenUsed="0"/>
+    <w:lsdException w:name="Medium List 1 Accent 3" w:semiHidden="0" w:uiPriority="65" w:unhideWhenUsed="0"/>
+    <w:lsdException w:name="Medium List 2 Accent 3" w:semiHidden="0" w:uiPriority="66" w:unhideWhenUsed="0"/>
+    <w:lsdException w:name="Medium Grid 1 Accent 3" w:semiHidden="0" w:uiPriority="67" w:unhideWhenUsed="0"/>
+    <w:lsdException w:name="Medium Grid 2 Accent 3" w:semiHidden="0" w:uiPriority="68" w:unhideWhenUsed="0"/>
+    <w:lsdException w:name="Medium Grid 3 Accent 3" w:semiHidden="0" w:uiPriority="69" w:unhideWhenUsed="0"/>
+    <w:lsdException w:name="Dark List Accent 3" w:semiHidden="0" w:uiPriority="70" w:unhideWhenUsed="0"/>
+    <w:lsdException w:name="Colorful Shading Accent 3" w:semiHidden="0" w:uiPriority="71" w:unhideWhenUsed="0"/>
+    <w:lsdException w:name="Colorful List Accent 3" w:semiHidden="0" w:uiPriority="72" w:unhideWhenUsed="0"/>
+    <w:lsdException w:name="Colorful Grid Accent 3" w:semiHidden="0" w:uiPriority="73" w:unhideWhenUsed="0"/>
+    <w:lsdException w:name="Light Shading Accent 4" w:semiHidden="0" w:uiPriority="60" w:unhideWhenUsed="0"/>
+    <w:lsdException w:name="Light List Accent 4" w:semiHidden="0" w:uiPriority="61" w:unhideWhenUsed="0"/>
+    <w:lsdException w:name="Light Grid Accent 4" w:semiHidden="0" w:uiPriority="62" w:unhideWhenUsed="0"/>
+    <w:lsdException w:name="Medium Shading 1 Accent 4" w:semiHidden="0" w:uiPriority="63" w:unhideWhenUsed="0"/>
+    <w:lsdException w:name="Medium Shading 2 Accent 4" w:semiHidden="0" w:uiPriority="64" w:unhideWhenUsed="0"/>
+    <w:lsdException w:name="Medium List 1 Accent 4" w:semiHidden="0" w:uiPriority="65" w:unhideWhenUsed="0"/>
+    <w:lsdException w:name="Medium List 2 Accent 4" w:semiHidden="0" w:uiPriority="66" w:unhideWhenUsed="0"/>
+    <w:lsdException w:name="Medium Grid 1 Accent 4" w:semiHidden="0" w:uiPriority="67" w:unhideWhenUsed="0"/>
+    <w:lsdException w:name="Medium Grid 2 Accent 4" w:semiHidden="0" w:uiPriority="68" w:unhideWhenUsed="0"/>
+    <w:lsdException w:name="Medium Grid 3 Accent 4" w:semiHidden="0" w:uiPriority="69" w:unhideWhenUsed="0"/>
+    <w:lsdException w:name="Dark List Accent 4" w:semiHidden="0" w:uiPriority="70" w:unhideWhenUsed="0"/>
+    <w:lsdException w:name="Colorful Shading Accent 4" w:semiHidden="0" w:uiPriority="71" w:unhideWhenUsed="0"/>
+    <w:lsdException w:name="Colorful List Accent 4" w:semiHidden="0" w:uiPriority="72" w:unhideWhenUsed="0"/>
+    <w:lsdException w:name="Colorful Grid Accent 4" w:semiHidden="0" w:uiPriority="73" w:unhideWhenUsed="0"/>
+    <w:lsdException w:name="Light Shading Accent 5" w:semiHidden="0" w:uiPriority="60" w:unhideWhenUsed="0"/>
+    <w:lsdException w:name="Light List Accent 5" w:semiHidden="0" w:uiPriority="61" w:unhideWhenUsed="0"/>
+    <w:lsdException w:name="Light Grid Accent 5" w:semiHidden="0" w:uiPriority="62" w:unhideWhenUsed="0"/>
+    <w:lsdException w:name="Medium Shading 1 Accent 5" w:semiHidden="0" w:uiPriority="63" w:unhideWhenUsed="0"/>
+    <w:lsdException w:name="Medium Shading 2 Accent 5" w:semiHidden="0" w:uiPriority="64" w:unhideWhenUsed="0"/>
+    <w:lsdException w:name="Medium List 1 Accent 5" w:semiHidden="0" w:uiPriority="65" w:unhideWhenUsed="0"/>
+    <w:lsdException w:name="Medium List 2 Accent 5" w:semiHidden="0" w:uiPriority="66" w:unhideWhenUsed="0"/>
+    <w:lsdException w:name="Medium Grid 1 Accent 5" w:semiHidden="0" w:uiPriority="67" w:unhideWhenUsed="0"/>
+    <w:lsdException w:name="Medium Grid 2 Accent 5" w:semiHidden="0" w:uiPriority="68" w:unhideWhenUsed="0"/>
+    <w:lsdException w:name="Medium Grid 3 Accent 5" w:semiHidden="0" w:uiPriority="69" w:unhideWhenUsed="0"/>
+    <w:lsdException w:name="Dark List Accent 5" w:semiHidden="0" w:uiPriority="70" w:unhideWhenUsed="0"/>
+    <w:lsdException w:name="Colorful Shading Accent 5" w:semiHidden="0" w:uiPriority="71" w:unhideWhenUsed="0"/>
+    <w:lsdException w:name="Colorful List Accent 5" w:semiHidden="0" w:uiPriority="72" w:unhideWhenUsed="0"/>
+    <w:lsdException w:name="Colorful Grid Accent 5" w:semiHidden="0" w:uiPriority="73" w:unhideWhenUsed="0"/>
+    <w:lsdException w:name="Light Shading Accent 6" w:semiHidden="0" w:uiPriority="60" w:unhideWhenUsed="0"/>
+    <w:lsdException w:name="Light List Accent 6" w:semiHidden="0" w:uiPriority="61" w:unhideWhenUsed="0"/>
+    <w:lsdException w:name="Light Grid Accent 6" w:semiHidden="0" w:uiPriority="62" w:unhideWhenUsed="0"/>
+    <w:lsdException w:name="Medium Shading 1 Accent 6" w:semiHidden="0" w:uiPriority="63" w:unhideWhenUsed="0"/>
+    <w:lsdException w:name="Medium Shading 2 Accent 6" w:semiHidden="0" w:uiPriority="64" w:unhideWhenUsed="0"/>
+    <w:lsdException w:name="Medium List 1 Accent 6" w:semiHidden="0" w:uiPriority="65" w:unhideWhenUsed="0"/>
+    <w:lsdException w:name="Medium List 2 Accent 6" w:semiHidden="0" w:uiPriority="66" w:unhideWhenUsed="0"/>
+    <w:lsdException w:name="Medium Grid 1 Accent 6" w:semiHidden="0" w:uiPriority="67" w:unhideWhenUsed="0"/>
+    <w:lsdException w:name="Medium Grid 2 Accent 6" w:semiHidden="0" w:uiPriority="68" w:unhideWhenUsed="0"/>
+    <w:lsdException w:name="Medium Grid 3 Accent 6" w:semiHidden="0" w:uiPriority="69" w:unhideWhenUsed="0"/>
+    <w:lsdException w:name="Dark List Accent 6" w:semiHidden="0" w:uiPriority="70" w:unhideWhenUsed="0"/>
+    <w:lsdException w:name="Colorful Shading Accent 6" w:semiHidden="0" w:uiPriority="71" w:unhideWhenUsed="0"/>
+    <w:lsdException w:name="Colorful List Accent 6" w:semiHidden="0" w:uiPriority="72" w:unhideWhenUsed="0"/>
+    <w:lsdException w:name="Colorful Grid Accent 6" w:semiHidden="0" w:uiPriority="73" w:unhideWhenUsed="0"/>
+    <w:lsdException w:name="Subtle Emphasis" w:semiHidden="0" w:uiPriority="19" w:unhideWhenUsed="0" w:qFormat="1"/>
+    <w:lsdException w:name="Intense Emphasis" w:semiHidden="0" w:uiPriority="21" w:unhideWhenUsed="0" w:qFormat="1"/>
+    <w:lsdException w:name="Subtle Reference" w:semiHidden="0" w:uiPriority="31" w:unhideWhenUsed="0" w:qFormat="1"/>
+    <w:lsdException w:name="Intense Reference" w:semiHidden="0" w:uiPriority="32" w:unhideWhenUsed="0" w:qFormat="1"/>
+    <w:lsdException w:name="Book Title" w:semiHidden="0" w:uiPriority="33" w:unhideWhenUsed="0" w:qFormat="1"/>
+    <w:lsdException w:name="Bibliography" w:uiPriority="37"/>
+    <w:lsdException w:name="TOC Heading" w:uiPriority="39" w:qFormat="1"/>
+  </w:latentStyles>
+  <w:style w:type="paragraph" w:default="1" w:styleId="Normal">
+    <w:name w:val="Normal"/>
+    <w:qFormat/>
+    <w:rsid w:val="002F7AD3"/>
+  </w:style>
+  <w:style w:type="character" w:default="1" w:styleId="DefaultParagraphFont">
+    <w:name w:val="Default Paragraph Font"/>
+    <w:uiPriority w:val="1"/>
+    <w:semiHidden/>
+    <w:unhideWhenUsed/>
+  </w:style>
+  <w:style w:type="table" w:default="1" w:styleId="TableNormal">
+    <w:name w:val="Normal Table"/>
+    <w:uiPriority w:val="99"/>
+    <w:semiHidden/>
+    <w:unhideWhenUsed/>
+    <w:qFormat/>
+    <w:tblPr>
+      <w:tblInd w:w="0" w:type="dxa"/>
+      <w:tblCellMar>
+        <w:top w:w="0" w:type="dxa"/>
+        <w:left w:w="108" w:type="dxa"/>
+        <w:bottom w:w="0" w:type="dxa"/>
+        <w:right w:w="108" w:type="dxa"/>
+      </w:tblCellMar>
+    </w:tblPr>
+  </w:style>
+  <w:style w:type="numbering" w:default="1" w:styleId="NoList">
+    <w:name w:val="No List"/>
+    <w:uiPriority w:val="99"/>
+    <w:semiHidden/>
+    <w:unhideWhenUsed/>
+  </w:style>
+  <w:style w:type="paragraph" w:styleId="Header">
+    <w:name w:val="header"/>
+    <w:basedOn w:val="Normal"/>
+    <w:link w:val="HeaderChar"/>
+    <w:uiPriority w:val="99"/>
+    <w:unhideWhenUsed/>
+    <w:rsid w:val="008C2B32"/>
+    <w:pPr>
+      <w:tabs>
+        <w:tab w:val="center" w:pos="4252"/>
+        <w:tab w:val="right" w:pos="8504"/>
+      </w:tabs>
+      <w:spacing w:after="0" w:line="240" w:lineRule="auto"/>
+    </w:pPr>
+  </w:style>
+  <w:style w:type="character" w:customStyle="1" w:styleId="HeaderChar">
+    <w:name w:val="Header Char"/>
+    <w:basedOn w:val="DefaultParagraphFont"/>
+    <w:link w:val="Header"/>
+    <w:uiPriority w:val="99"/>
+    <w:rsid w:val="008C2B32"/>
+  </w:style>
+  <w:style w:type="paragraph" w:styleId="Footer">
+    <w:name w:val="footer"/>
+    <w:basedOn w:val="Normal"/>
+    <w:link w:val="FooterChar"/>
+    <w:uiPriority w:val="99"/>
+    <w:unhideWhenUsed/>
+    <w:rsid w:val="008C2B32"/>
+    <w:pPr>
+      <w:tabs>
+        <w:tab w:val="center" w:pos="4252"/>
+        <w:tab w:val="right" w:pos="8504"/>
+      </w:tabs>
+      <w:spacing w:after="0" w:line="240" w:lineRule="auto"/>
+    </w:pPr>
+  </w:style>
+  <w:style w:type="character" w:customStyle="1" w:styleId="FooterChar">
+    <w:name w:val="Footer Char"/>
+    <w:basedOn w:val="DefaultParagraphFont"/>
+    <w:link w:val="Footer"/>
+    <w:uiPriority w:val="99"/>
+    <w:rsid w:val="008C2B32"/>
+  </w:style>
+  <w:style w:type="paragraph" w:styleId="ListParagraph">
+    <w:name w:val="List Paragraph"/>
+    <w:basedOn w:val="Normal"/>
+    <w:uiPriority w:val="34"/>
+    <w:qFormat/>
+    <w:rsid w:val="008C2B32"/>
+    <w:pPr>
+      <w:ind w:left="720"/>
+      <w:contextualSpacing/>
+    </w:pPr>
+  </w:style>
+  <w:style w:type="character" w:styleId="PlaceholderText">
+    <w:name w:val="Placeholder Text"/>
+    <w:basedOn w:val="DefaultParagraphFont"/>
+    <w:uiPriority w:val="99"/>
+    <w:semiHidden/>
+    <w:rsid w:val="000E10CB"/>
+    <w:rPr>
+      <w:color w:val="808080"/>
+    </w:rPr>
+  </w:style>
+  <w:style w:type="paragraph" w:styleId="BalloonText">
+    <w:name w:val="Balloon Text"/>
+    <w:basedOn w:val="Normal"/>
+    <w:link w:val="BalloonTextChar"/>
+    <w:uiPriority w:val="99"/>
+    <w:semiHidden/>
+    <w:unhideWhenUsed/>
+    <w:rsid w:val="000E10CB"/>
+    <w:pPr>
+      <w:spacing w:after="0" w:line="240" w:lineRule="auto"/>
+    </w:pPr>
+    <w:rPr>
+      <w:rFonts w:ascii="Tahoma" w:hAnsi="Tahoma" w:cs="Tahoma"/>
+      <w:sz w:val="16"/>
+      <w:szCs w:val="16"/>
+    </w:rPr>
+  </w:style>
+  <w:style w:type="character" w:customStyle="1" w:styleId="BalloonTextChar">
+    <w:name w:val="Balloon Text Char"/>
+    <w:basedOn w:val="DefaultParagraphFont"/>
+    <w:link w:val="BalloonText"/>
+    <w:uiPriority w:val="99"/>
+    <w:semiHidden/>
+    <w:rsid w:val="000E10CB"/>
+    <w:rPr>
+      <w:rFonts w:ascii="Tahoma" w:hAnsi="Tahoma" w:cs="Tahoma"/>
+      <w:sz w:val="16"/>
+      <w:szCs w:val="16"/>
+    </w:rPr>
+  </w:style>
+</w:styles>
+</file>
+
+<file path=word/stylesWithEffects.xml><?xml version="1.0" encoding="utf-8"?>
+<w:styles xmlns:wpc="http://schemas.microsoft.com/office/word/2010/wordprocessingCanvas" xmlns:mc="http://schemas.openxmlformats.org/markup-compatibility/2006" xmlns:o="urn:schemas-microsoft-com:office:office" xmlns:r="http://schemas.openxmlformats.org/officeDocument/2006/relationships" xmlns:m="http://schemas.openxmlformats.org/officeDocument/2006/math" xmlns:v="urn:schemas-microsoft-com:vml" xmlns:wp14="http://schemas.microsoft.com/office/word/2010/wordprocessingDrawing" xmlns:wp="http://schemas.openxmlformats.org/drawingml/2006/wordprocessingDrawing" xmlns:w10="urn:schemas-microsoft-com:office:word" xmlns:w="http://schemas.openxmlformats.org/wordprocessingml/2006/main" xmlns:w14="http://schemas.microsoft.com/office/word/2010/wordml" xmlns:wpg="http://schemas.microsoft.com/office/word/2010/wordprocessingGroup" xmlns:wpi="http://schemas.microsoft.com/office/word/2010/wordprocessingInk" xmlns:wne="http://schemas.microsoft.com/office/word/2006/wordml" xmlns:wps="http://schemas.microsoft.com/office/word/2010/wordprocessingShape" mc:Ignorable="w14 wp14">
   <w:docDefaults>
     <w:rPrDefault>
       <w:rPr>
@@ -3981,822 +5031,6 @@
     </w:rPr>
   </w:style>
 </w:styles>
-</file>
-
-<file path=word/stylesWithEffects.xml><?xml version="1.0" encoding="utf-8"?>
-<w:styles xmlns:wpc="http://schemas.microsoft.com/office/word/2010/wordprocessingCanvas" xmlns:mc="http://schemas.openxmlformats.org/markup-compatibility/2006" xmlns:o="urn:schemas-microsoft-com:office:office" xmlns:r="http://schemas.openxmlformats.org/officeDocument/2006/relationships" xmlns:m="http://schemas.openxmlformats.org/officeDocument/2006/math" xmlns:v="urn:schemas-microsoft-com:vml" xmlns:wp14="http://schemas.microsoft.com/office/word/2010/wordprocessingDrawing" xmlns:wp="http://schemas.openxmlformats.org/drawingml/2006/wordprocessingDrawing" xmlns:w10="urn:schemas-microsoft-com:office:word" xmlns:w="http://schemas.openxmlformats.org/wordprocessingml/2006/main" xmlns:w14="http://schemas.microsoft.com/office/word/2010/wordml" xmlns:wpg="http://schemas.microsoft.com/office/word/2010/wordprocessingGroup" xmlns:wpi="http://schemas.microsoft.com/office/word/2010/wordprocessingInk" xmlns:wne="http://schemas.microsoft.com/office/word/2006/wordml" xmlns:wps="http://schemas.microsoft.com/office/word/2010/wordprocessingShape" mc:Ignorable="w14 wp14">
-  <w:docDefaults>
-    <w:rPrDefault>
-      <w:rPr>
-        <w:rFonts w:asciiTheme="minorHAnsi" w:eastAsiaTheme="minorEastAsia" w:hAnsiTheme="minorHAnsi" w:cstheme="minorBidi"/>
-        <w:sz w:val="22"/>
-        <w:szCs w:val="22"/>
-        <w:lang w:val="en-AU" w:eastAsia="ja-JP" w:bidi="ar-SA"/>
-      </w:rPr>
-    </w:rPrDefault>
-    <w:pPrDefault>
-      <w:pPr>
-        <w:spacing w:after="200" w:line="276" w:lineRule="auto"/>
-      </w:pPr>
-    </w:pPrDefault>
-  </w:docDefaults>
-  <w:latentStyles w:defLockedState="0" w:defUIPriority="99" w:defSemiHidden="1" w:defUnhideWhenUsed="1" w:defQFormat="0" w:count="267">
-    <w:lsdException w:name="Normal" w:semiHidden="0" w:uiPriority="0" w:unhideWhenUsed="0" w:qFormat="1"/>
-    <w:lsdException w:name="heading 1" w:semiHidden="0" w:uiPriority="9" w:unhideWhenUsed="0" w:qFormat="1"/>
-    <w:lsdException w:name="heading 2" w:uiPriority="9" w:qFormat="1"/>
-    <w:lsdException w:name="heading 3" w:uiPriority="9" w:qFormat="1"/>
-    <w:lsdException w:name="heading 4" w:uiPriority="9" w:qFormat="1"/>
-    <w:lsdException w:name="heading 5" w:uiPriority="9" w:qFormat="1"/>
-    <w:lsdException w:name="heading 6" w:uiPriority="9" w:qFormat="1"/>
-    <w:lsdException w:name="heading 7" w:uiPriority="9" w:qFormat="1"/>
-    <w:lsdException w:name="heading 8" w:uiPriority="9" w:qFormat="1"/>
-    <w:lsdException w:name="heading 9" w:uiPriority="9" w:qFormat="1"/>
-    <w:lsdException w:name="toc 1" w:uiPriority="39"/>
-    <w:lsdException w:name="toc 2" w:uiPriority="39"/>
-    <w:lsdException w:name="toc 3" w:uiPriority="39"/>
-    <w:lsdException w:name="toc 4" w:uiPriority="39"/>
-    <w:lsdException w:name="toc 5" w:uiPriority="39"/>
-    <w:lsdException w:name="toc 6" w:uiPriority="39"/>
-    <w:lsdException w:name="toc 7" w:uiPriority="39"/>
-    <w:lsdException w:name="toc 8" w:uiPriority="39"/>
-    <w:lsdException w:name="toc 9" w:uiPriority="39"/>
-    <w:lsdException w:name="caption" w:uiPriority="35" w:qFormat="1"/>
-    <w:lsdException w:name="Title" w:semiHidden="0" w:uiPriority="10" w:unhideWhenUsed="0" w:qFormat="1"/>
-    <w:lsdException w:name="Default Paragraph Font" w:uiPriority="1"/>
-    <w:lsdException w:name="Subtitle" w:semiHidden="0" w:uiPriority="11" w:unhideWhenUsed="0" w:qFormat="1"/>
-    <w:lsdException w:name="Strong" w:semiHidden="0" w:uiPriority="22" w:unhideWhenUsed="0" w:qFormat="1"/>
-    <w:lsdException w:name="Emphasis" w:semiHidden="0" w:uiPriority="20" w:unhideWhenUsed="0" w:qFormat="1"/>
-    <w:lsdException w:name="Table Grid" w:semiHidden="0" w:uiPriority="59" w:unhideWhenUsed="0"/>
-    <w:lsdException w:name="Placeholder Text" w:unhideWhenUsed="0"/>
-    <w:lsdException w:name="No Spacing" w:semiHidden="0" w:uiPriority="1" w:unhideWhenUsed="0" w:qFormat="1"/>
-    <w:lsdException w:name="Light Shading" w:semiHidden="0" w:uiPriority="60" w:unhideWhenUsed="0"/>
-    <w:lsdException w:name="Light List" w:semiHidden="0" w:uiPriority="61" w:unhideWhenUsed="0"/>
-    <w:lsdException w:name="Light Grid" w:semiHidden="0" w:uiPriority="62" w:unhideWhenUsed="0"/>
-    <w:lsdException w:name="Medium Shading 1" w:semiHidden="0" w:uiPriority="63" w:unhideWhenUsed="0"/>
-    <w:lsdException w:name="Medium Shading 2" w:semiHidden="0" w:uiPriority="64" w:unhideWhenUsed="0"/>
-    <w:lsdException w:name="Medium List 1" w:semiHidden="0" w:uiPriority="65" w:unhideWhenUsed="0"/>
-    <w:lsdException w:name="Medium List 2" w:semiHidden="0" w:uiPriority="66" w:unhideWhenUsed="0"/>
-    <w:lsdException w:name="Medium Grid 1" w:semiHidden="0" w:uiPriority="67" w:unhideWhenUsed="0"/>
-    <w:lsdException w:name="Medium Grid 2" w:semiHidden="0" w:uiPriority="68" w:unhideWhenUsed="0"/>
-    <w:lsdException w:name="Medium Grid 3" w:semiHidden="0" w:uiPriority="69" w:unhideWhenUsed="0"/>
-    <w:lsdException w:name="Dark List" w:semiHidden="0" w:uiPriority="70" w:unhideWhenUsed="0"/>
-    <w:lsdException w:name="Colorful Shading" w:semiHidden="0" w:uiPriority="71" w:unhideWhenUsed="0"/>
-    <w:lsdException w:name="Colorful List" w:semiHidden="0" w:uiPriority="72" w:unhideWhenUsed="0"/>
-    <w:lsdException w:name="Colorful Grid" w:semiHidden="0" w:uiPriority="73" w:unhideWhenUsed="0"/>
-    <w:lsdException w:name="Light Shading Accent 1" w:semiHidden="0" w:uiPriority="60" w:unhideWhenUsed="0"/>
-    <w:lsdException w:name="Light List Accent 1" w:semiHidden="0" w:uiPriority="61" w:unhideWhenUsed="0"/>
-    <w:lsdException w:name="Light Grid Accent 1" w:semiHidden="0" w:uiPriority="62" w:unhideWhenUsed="0"/>
-    <w:lsdException w:name="Medium Shading 1 Accent 1" w:semiHidden="0" w:uiPriority="63" w:unhideWhenUsed="0"/>
-    <w:lsdException w:name="Medium Shading 2 Accent 1" w:semiHidden="0" w:uiPriority="64" w:unhideWhenUsed="0"/>
-    <w:lsdException w:name="Medium List 1 Accent 1" w:semiHidden="0" w:uiPriority="65" w:unhideWhenUsed="0"/>
-    <w:lsdException w:name="Revision" w:unhideWhenUsed="0"/>
-    <w:lsdException w:name="List Paragraph" w:semiHidden="0" w:uiPriority="34" w:unhideWhenUsed="0" w:qFormat="1"/>
-    <w:lsdException w:name="Quote" w:semiHidden="0" w:uiPriority="29" w:unhideWhenUsed="0" w:qFormat="1"/>
-    <w:lsdException w:name="Intense Quote" w:semiHidden="0" w:uiPriority="30" w:unhideWhenUsed="0" w:qFormat="1"/>
-    <w:lsdException w:name="Medium List 2 Accent 1" w:semiHidden="0" w:uiPriority="66" w:unhideWhenUsed="0"/>
-    <w:lsdException w:name="Medium Grid 1 Accent 1" w:semiHidden="0" w:uiPriority="67" w:unhideWhenUsed="0"/>
-    <w:lsdException w:name="Medium Grid 2 Accent 1" w:semiHidden="0" w:uiPriority="68" w:unhideWhenUsed="0"/>
-    <w:lsdException w:name="Medium Grid 3 Accent 1" w:semiHidden="0" w:uiPriority="69" w:unhideWhenUsed="0"/>
-    <w:lsdException w:name="Dark List Accent 1" w:semiHidden="0" w:uiPriority="70" w:unhideWhenUsed="0"/>
-    <w:lsdException w:name="Colorful Shading Accent 1" w:semiHidden="0" w:uiPriority="71" w:unhideWhenUsed="0"/>
-    <w:lsdException w:name="Colorful List Accent 1" w:semiHidden="0" w:uiPriority="72" w:unhideWhenUsed="0"/>
-    <w:lsdException w:name="Colorful Grid Accent 1" w:semiHidden="0" w:uiPriority="73" w:unhideWhenUsed="0"/>
-    <w:lsdException w:name="Light Shading Accent 2" w:semiHidden="0" w:uiPriority="60" w:unhideWhenUsed="0"/>
-    <w:lsdException w:name="Light List Accent 2" w:semiHidden="0" w:uiPriority="61" w:unhideWhenUsed="0"/>
-    <w:lsdException w:name="Light Grid Accent 2" w:semiHidden="0" w:uiPriority="62" w:unhideWhenUsed="0"/>
-    <w:lsdException w:name="Medium Shading 1 Accent 2" w:semiHidden="0" w:uiPriority="63" w:unhideWhenUsed="0"/>
-    <w:lsdException w:name="Medium Shading 2 Accent 2" w:semiHidden="0" w:uiPriority="64" w:unhideWhenUsed="0"/>
-    <w:lsdException w:name="Medium List 1 Accent 2" w:semiHidden="0" w:uiPriority="65" w:unhideWhenUsed="0"/>
-    <w:lsdException w:name="Medium List 2 Accent 2" w:semiHidden="0" w:uiPriority="66" w:unhideWhenUsed="0"/>
-    <w:lsdException w:name="Medium Grid 1 Accent 2" w:semiHidden="0" w:uiPriority="67" w:unhideWhenUsed="0"/>
-    <w:lsdException w:name="Medium Grid 2 Accent 2" w:semiHidden="0" w:uiPriority="68" w:unhideWhenUsed="0"/>
-    <w:lsdException w:name="Medium Grid 3 Accent 2" w:semiHidden="0" w:uiPriority="69" w:unhideWhenUsed="0"/>
-    <w:lsdException w:name="Dark List Accent 2" w:semiHidden="0" w:uiPriority="70" w:unhideWhenUsed="0"/>
-    <w:lsdException w:name="Colorful Shading Accent 2" w:semiHidden="0" w:uiPriority="71" w:unhideWhenUsed="0"/>
-    <w:lsdException w:name="Colorful List Accent 2" w:semiHidden="0" w:uiPriority="72" w:unhideWhenUsed="0"/>
-    <w:lsdException w:name="Colorful Grid Accent 2" w:semiHidden="0" w:uiPriority="73" w:unhideWhenUsed="0"/>
-    <w:lsdException w:name="Light Shading Accent 3" w:semiHidden="0" w:uiPriority="60" w:unhideWhenUsed="0"/>
-    <w:lsdException w:name="Light List Accent 3" w:semiHidden="0" w:uiPriority="61" w:unhideWhenUsed="0"/>
-    <w:lsdException w:name="Light Grid Accent 3" w:semiHidden="0" w:uiPriority="62" w:unhideWhenUsed="0"/>
-    <w:lsdException w:name="Medium Shading 1 Accent 3" w:semiHidden="0" w:uiPriority="63" w:unhideWhenUsed="0"/>
-    <w:lsdException w:name="Medium Shading 2 Accent 3" w:semiHidden="0" w:uiPriority="64" w:unhideWhenUsed="0"/>
-    <w:lsdException w:name="Medium List 1 Accent 3" w:semiHidden="0" w:uiPriority="65" w:unhideWhenUsed="0"/>
-    <w:lsdException w:name="Medium List 2 Accent 3" w:semiHidden="0" w:uiPriority="66" w:unhideWhenUsed="0"/>
-    <w:lsdException w:name="Medium Grid 1 Accent 3" w:semiHidden="0" w:uiPriority="67" w:unhideWhenUsed="0"/>
-    <w:lsdException w:name="Medium Grid 2 Accent 3" w:semiHidden="0" w:uiPriority="68" w:unhideWhenUsed="0"/>
-    <w:lsdException w:name="Medium Grid 3 Accent 3" w:semiHidden="0" w:uiPriority="69" w:unhideWhenUsed="0"/>
-    <w:lsdException w:name="Dark List Accent 3" w:semiHidden="0" w:uiPriority="70" w:unhideWhenUsed="0"/>
-    <w:lsdException w:name="Colorful Shading Accent 3" w:semiHidden="0" w:uiPriority="71" w:unhideWhenUsed="0"/>
-    <w:lsdException w:name="Colorful List Accent 3" w:semiHidden="0" w:uiPriority="72" w:unhideWhenUsed="0"/>
-    <w:lsdException w:name="Colorful Grid Accent 3" w:semiHidden="0" w:uiPriority="73" w:unhideWhenUsed="0"/>
-    <w:lsdException w:name="Light Shading Accent 4" w:semiHidden="0" w:uiPriority="60" w:unhideWhenUsed="0"/>
-    <w:lsdException w:name="Light List Accent 4" w:semiHidden="0" w:uiPriority="61" w:unhideWhenUsed="0"/>
-    <w:lsdException w:name="Light Grid Accent 4" w:semiHidden="0" w:uiPriority="62" w:unhideWhenUsed="0"/>
-    <w:lsdException w:name="Medium Shading 1 Accent 4" w:semiHidden="0" w:uiPriority="63" w:unhideWhenUsed="0"/>
-    <w:lsdException w:name="Medium Shading 2 Accent 4" w:semiHidden="0" w:uiPriority="64" w:unhideWhenUsed="0"/>
-    <w:lsdException w:name="Medium List 1 Accent 4" w:semiHidden="0" w:uiPriority="65" w:unhideWhenUsed="0"/>
-    <w:lsdException w:name="Medium List 2 Accent 4" w:semiHidden="0" w:uiPriority="66" w:unhideWhenUsed="0"/>
-    <w:lsdException w:name="Medium Grid 1 Accent 4" w:semiHidden="0" w:uiPriority="67" w:unhideWhenUsed="0"/>
-    <w:lsdException w:name="Medium Grid 2 Accent 4" w:semiHidden="0" w:uiPriority="68" w:unhideWhenUsed="0"/>
-    <w:lsdException w:name="Medium Grid 3 Accent 4" w:semiHidden="0" w:uiPriority="69" w:unhideWhenUsed="0"/>
-    <w:lsdException w:name="Dark List Accent 4" w:semiHidden="0" w:uiPriority="70" w:unhideWhenUsed="0"/>
-    <w:lsdException w:name="Colorful Shading Accent 4" w:semiHidden="0" w:uiPriority="71" w:unhideWhenUsed="0"/>
-    <w:lsdException w:name="Colorful List Accent 4" w:semiHidden="0" w:uiPriority="72" w:unhideWhenUsed="0"/>
-    <w:lsdException w:name="Colorful Grid Accent 4" w:semiHidden="0" w:uiPriority="73" w:unhideWhenUsed="0"/>
-    <w:lsdException w:name="Light Shading Accent 5" w:semiHidden="0" w:uiPriority="60" w:unhideWhenUsed="0"/>
-    <w:lsdException w:name="Light List Accent 5" w:semiHidden="0" w:uiPriority="61" w:unhideWhenUsed="0"/>
-    <w:lsdException w:name="Light Grid Accent 5" w:semiHidden="0" w:uiPriority="62" w:unhideWhenUsed="0"/>
-    <w:lsdException w:name="Medium Shading 1 Accent 5" w:semiHidden="0" w:uiPriority="63" w:unhideWhenUsed="0"/>
-    <w:lsdException w:name="Medium Shading 2 Accent 5" w:semiHidden="0" w:uiPriority="64" w:unhideWhenUsed="0"/>
-    <w:lsdException w:name="Medium List 1 Accent 5" w:semiHidden="0" w:uiPriority="65" w:unhideWhenUsed="0"/>
-    <w:lsdException w:name="Medium List 2 Accent 5" w:semiHidden="0" w:uiPriority="66" w:unhideWhenUsed="0"/>
-    <w:lsdException w:name="Medium Grid 1 Accent 5" w:semiHidden="0" w:uiPriority="67" w:unhideWhenUsed="0"/>
-    <w:lsdException w:name="Medium Grid 2 Accent 5" w:semiHidden="0" w:uiPriority="68" w:unhideWhenUsed="0"/>
-    <w:lsdException w:name="Medium Grid 3 Accent 5" w:semiHidden="0" w:uiPriority="69" w:unhideWhenUsed="0"/>
-    <w:lsdException w:name="Dark List Accent 5" w:semiHidden="0" w:uiPriority="70" w:unhideWhenUsed="0"/>
-    <w:lsdException w:name="Colorful Shading Accent 5" w:semiHidden="0" w:uiPriority="71" w:unhideWhenUsed="0"/>
-    <w:lsdException w:name="Colorful List Accent 5" w:semiHidden="0" w:uiPriority="72" w:unhideWhenUsed="0"/>
-    <w:lsdException w:name="Colorful Grid Accent 5" w:semiHidden="0" w:uiPriority="73" w:unhideWhenUsed="0"/>
-    <w:lsdException w:name="Light Shading Accent 6" w:semiHidden="0" w:uiPriority="60" w:unhideWhenUsed="0"/>
-    <w:lsdException w:name="Light List Accent 6" w:semiHidden="0" w:uiPriority="61" w:unhideWhenUsed="0"/>
-    <w:lsdException w:name="Light Grid Accent 6" w:semiHidden="0" w:uiPriority="62" w:unhideWhenUsed="0"/>
-    <w:lsdException w:name="Medium Shading 1 Accent 6" w:semiHidden="0" w:uiPriority="63" w:unhideWhenUsed="0"/>
-    <w:lsdException w:name="Medium Shading 2 Accent 6" w:semiHidden="0" w:uiPriority="64" w:unhideWhenUsed="0"/>
-    <w:lsdException w:name="Medium List 1 Accent 6" w:semiHidden="0" w:uiPriority="65" w:unhideWhenUsed="0"/>
-    <w:lsdException w:name="Medium List 2 Accent 6" w:semiHidden="0" w:uiPriority="66" w:unhideWhenUsed="0"/>
-    <w:lsdException w:name="Medium Grid 1 Accent 6" w:semiHidden="0" w:uiPriority="67" w:unhideWhenUsed="0"/>
-    <w:lsdException w:name="Medium Grid 2 Accent 6" w:semiHidden="0" w:uiPriority="68" w:unhideWhenUsed="0"/>
-    <w:lsdException w:name="Medium Grid 3 Accent 6" w:semiHidden="0" w:uiPriority="69" w:unhideWhenUsed="0"/>
-    <w:lsdException w:name="Dark List Accent 6" w:semiHidden="0" w:uiPriority="70" w:unhideWhenUsed="0"/>
-    <w:lsdException w:name="Colorful Shading Accent 6" w:semiHidden="0" w:uiPriority="71" w:unhideWhenUsed="0"/>
-    <w:lsdException w:name="Colorful List Accent 6" w:semiHidden="0" w:uiPriority="72" w:unhideWhenUsed="0"/>
-    <w:lsdException w:name="Colorful Grid Accent 6" w:semiHidden="0" w:uiPriority="73" w:unhideWhenUsed="0"/>
-    <w:lsdException w:name="Subtle Emphasis" w:semiHidden="0" w:uiPriority="19" w:unhideWhenUsed="0" w:qFormat="1"/>
-    <w:lsdException w:name="Intense Emphasis" w:semiHidden="0" w:uiPriority="21" w:unhideWhenUsed="0" w:qFormat="1"/>
-    <w:lsdException w:name="Subtle Reference" w:semiHidden="0" w:uiPriority="31" w:unhideWhenUsed="0" w:qFormat="1"/>
-    <w:lsdException w:name="Intense Reference" w:semiHidden="0" w:uiPriority="32" w:unhideWhenUsed="0" w:qFormat="1"/>
-    <w:lsdException w:name="Book Title" w:semiHidden="0" w:uiPriority="33" w:unhideWhenUsed="0" w:qFormat="1"/>
-    <w:lsdException w:name="Bibliography" w:uiPriority="37"/>
-    <w:lsdException w:name="TOC Heading" w:uiPriority="39" w:qFormat="1"/>
-  </w:latentStyles>
-  <w:style w:type="paragraph" w:default="1" w:styleId="Normal">
-    <w:name w:val="Normal"/>
-    <w:qFormat/>
-  </w:style>
-  <w:style w:type="character" w:default="1" w:styleId="DefaultParagraphFont">
-    <w:name w:val="Default Paragraph Font"/>
-    <w:uiPriority w:val="1"/>
-    <w:unhideWhenUsed/>
-  </w:style>
-  <w:style w:type="table" w:default="1" w:styleId="TableNormal">
-    <w:name w:val="Normal Table"/>
-    <w:uiPriority w:val="99"/>
-    <w:semiHidden/>
-    <w:unhideWhenUsed/>
-    <w:tblPr>
-      <w:tblInd w:w="0" w:type="dxa"/>
-      <w:tblCellMar>
-        <w:top w:w="0" w:type="dxa"/>
-        <w:left w:w="108" w:type="dxa"/>
-        <w:bottom w:w="0" w:type="dxa"/>
-        <w:right w:w="108" w:type="dxa"/>
-      </w:tblCellMar>
-    </w:tblPr>
-  </w:style>
-  <w:style w:type="numbering" w:default="1" w:styleId="NoList">
-    <w:name w:val="No List"/>
-    <w:uiPriority w:val="99"/>
-    <w:semiHidden/>
-    <w:unhideWhenUsed/>
-  </w:style>
-  <w:style w:type="paragraph" w:styleId="Header">
-    <w:name w:val="header"/>
-    <w:basedOn w:val="Normal"/>
-    <w:link w:val="HeaderChar"/>
-    <w:uiPriority w:val="99"/>
-    <w:unhideWhenUsed/>
-    <w:rsid w:val="008C2B32"/>
-    <w:pPr>
-      <w:tabs>
-        <w:tab w:val="center" w:pos="4252"/>
-        <w:tab w:val="right" w:pos="8504"/>
-      </w:tabs>
-      <w:spacing w:after="0" w:line="240" w:lineRule="auto"/>
-    </w:pPr>
-  </w:style>
-  <w:style w:type="character" w:customStyle="1" w:styleId="HeaderChar">
-    <w:name w:val="Header Char"/>
-    <w:basedOn w:val="DefaultParagraphFont"/>
-    <w:link w:val="Header"/>
-    <w:uiPriority w:val="99"/>
-    <w:rsid w:val="008C2B32"/>
-  </w:style>
-  <w:style w:type="paragraph" w:styleId="Footer">
-    <w:name w:val="footer"/>
-    <w:basedOn w:val="Normal"/>
-    <w:link w:val="FooterChar"/>
-    <w:uiPriority w:val="99"/>
-    <w:unhideWhenUsed/>
-    <w:rsid w:val="008C2B32"/>
-    <w:pPr>
-      <w:tabs>
-        <w:tab w:val="center" w:pos="4252"/>
-        <w:tab w:val="right" w:pos="8504"/>
-      </w:tabs>
-      <w:spacing w:after="0" w:line="240" w:lineRule="auto"/>
-    </w:pPr>
-  </w:style>
-  <w:style w:type="character" w:customStyle="1" w:styleId="FooterChar">
-    <w:name w:val="Footer Char"/>
-    <w:basedOn w:val="DefaultParagraphFont"/>
-    <w:link w:val="Footer"/>
-    <w:uiPriority w:val="99"/>
-    <w:rsid w:val="008C2B32"/>
-  </w:style>
-  <w:style w:type="paragraph" w:styleId="ListParagraph">
-    <w:name w:val="List Paragraph"/>
-    <w:basedOn w:val="Normal"/>
-    <w:uiPriority w:val="34"/>
-    <w:qFormat/>
-    <w:rsid w:val="008C2B32"/>
-    <w:pPr>
-      <w:ind w:left="720"/>
-      <w:contextualSpacing/>
-    </w:pPr>
-  </w:style>
-  <w:style w:type="character" w:styleId="PlaceholderText">
-    <w:name w:val="Placeholder Text"/>
-    <w:basedOn w:val="DefaultParagraphFont"/>
-    <w:uiPriority w:val="99"/>
-    <w:semiHidden/>
-    <w:rsid w:val="000E10CB"/>
-    <w:rPr>
-      <w:color w:val="808080"/>
-    </w:rPr>
-  </w:style>
-  <w:style w:type="paragraph" w:styleId="BalloonText">
-    <w:name w:val="Balloon Text"/>
-    <w:basedOn w:val="Normal"/>
-    <w:link w:val="BalloonTextChar"/>
-    <w:uiPriority w:val="99"/>
-    <w:semiHidden/>
-    <w:unhideWhenUsed/>
-    <w:rsid w:val="000E10CB"/>
-    <w:pPr>
-      <w:spacing w:after="0" w:line="240" w:lineRule="auto"/>
-    </w:pPr>
-    <w:rPr>
-      <w:rFonts w:ascii="Tahoma" w:hAnsi="Tahoma" w:cs="Tahoma"/>
-      <w:sz w:val="16"/>
-      <w:szCs w:val="16"/>
-    </w:rPr>
-  </w:style>
-  <w:style w:type="character" w:customStyle="1" w:styleId="BalloonTextChar">
-    <w:name w:val="Balloon Text Char"/>
-    <w:basedOn w:val="DefaultParagraphFont"/>
-    <w:link w:val="BalloonText"/>
-    <w:uiPriority w:val="99"/>
-    <w:semiHidden/>
-    <w:rsid w:val="000E10CB"/>
-    <w:rPr>
-      <w:rFonts w:ascii="Tahoma" w:hAnsi="Tahoma" w:cs="Tahoma"/>
-      <w:sz w:val="16"/>
-      <w:szCs w:val="16"/>
-    </w:rPr>
-  </w:style>
-</w:styles>
-</file>
-
-<file path=word/glossary/document.xml><?xml version="1.0" encoding="utf-8"?>
-<w:glossaryDocument xmlns:wpc="http://schemas.microsoft.com/office/word/2010/wordprocessingCanvas" xmlns:mc="http://schemas.openxmlformats.org/markup-compatibility/2006" xmlns:o="urn:schemas-microsoft-com:office:office" xmlns:r="http://schemas.openxmlformats.org/officeDocument/2006/relationships" xmlns:m="http://schemas.openxmlformats.org/officeDocument/2006/math" xmlns:v="urn:schemas-microsoft-com:vml" xmlns:wp14="http://schemas.microsoft.com/office/word/2010/wordprocessingDrawing" xmlns:wp="http://schemas.openxmlformats.org/drawingml/2006/wordprocessingDrawing" xmlns:w10="urn:schemas-microsoft-com:office:word" xmlns:w="http://schemas.openxmlformats.org/wordprocessingml/2006/main" xmlns:w14="http://schemas.microsoft.com/office/word/2010/wordml" xmlns:wpg="http://schemas.microsoft.com/office/word/2010/wordprocessingGroup" xmlns:wpi="http://schemas.microsoft.com/office/word/2010/wordprocessingInk" xmlns:wne="http://schemas.microsoft.com/office/word/2006/wordml" xmlns:wps="http://schemas.microsoft.com/office/word/2010/wordprocessingShape" mc:Ignorable="w14 wp14"/>
-</file>
-
-<file path=word/glossary/fontTable.xml><?xml version="1.0" encoding="utf-8"?>
-<w:fonts xmlns:mc="http://schemas.openxmlformats.org/markup-compatibility/2006" xmlns:r="http://schemas.openxmlformats.org/officeDocument/2006/relationships" xmlns:w="http://schemas.openxmlformats.org/wordprocessingml/2006/main" xmlns:w14="http://schemas.microsoft.com/office/word/2010/wordml" mc:Ignorable="w14">
-  <w:font w:name="Symbol">
-    <w:panose1 w:val="05050102010706020507"/>
-    <w:charset w:val="02"/>
-    <w:family w:val="roman"/>
-    <w:pitch w:val="variable"/>
-    <w:sig w:usb0="00000000" w:usb1="10000000" w:usb2="00000000" w:usb3="00000000" w:csb0="80000000" w:csb1="00000000"/>
-  </w:font>
-  <w:font w:name="Times New Roman">
-    <w:panose1 w:val="02020603050405020304"/>
-    <w:charset w:val="00"/>
-    <w:family w:val="roman"/>
-    <w:pitch w:val="variable"/>
-    <w:sig w:usb0="E0002EFF" w:usb1="C0007843" w:usb2="00000009" w:usb3="00000000" w:csb0="000001FF" w:csb1="00000000"/>
-  </w:font>
-  <w:font w:name="Courier New">
-    <w:panose1 w:val="02070309020205020404"/>
-    <w:charset w:val="00"/>
-    <w:family w:val="modern"/>
-    <w:pitch w:val="fixed"/>
-    <w:sig w:usb0="E0002AFF" w:usb1="C0007843" w:usb2="00000009" w:usb3="00000000" w:csb0="000001FF" w:csb1="00000000"/>
-  </w:font>
-  <w:font w:name="Wingdings">
-    <w:panose1 w:val="05000000000000000000"/>
-    <w:charset w:val="02"/>
-    <w:family w:val="auto"/>
-    <w:pitch w:val="variable"/>
-    <w:sig w:usb0="00000000" w:usb1="10000000" w:usb2="00000000" w:usb3="00000000" w:csb0="80000000" w:csb1="00000000"/>
-  </w:font>
-  <w:font w:name="Calibri">
-    <w:panose1 w:val="020F0502020204030204"/>
-    <w:charset w:val="00"/>
-    <w:family w:val="swiss"/>
-    <w:pitch w:val="variable"/>
-    <w:sig w:usb0="E00002FF" w:usb1="4000ACFF" w:usb2="00000001" w:usb3="00000000" w:csb0="0000019F" w:csb1="00000000"/>
-  </w:font>
-  <w:font w:name="ＭＳ 明朝">
-    <w:altName w:val="MS Mincho"/>
-    <w:panose1 w:val="02020609040205080304"/>
-    <w:charset w:val="80"/>
-    <w:family w:val="roman"/>
-    <w:pitch w:val="fixed"/>
-    <w:sig w:usb0="E00002FF" w:usb1="6AC7FDFB" w:usb2="08000012" w:usb3="00000000" w:csb0="0002009F" w:csb1="00000000"/>
-  </w:font>
-  <w:font w:name="Tahoma">
-    <w:panose1 w:val="020B0604030504040204"/>
-    <w:charset w:val="00"/>
-    <w:family w:val="swiss"/>
-    <w:pitch w:val="variable"/>
-    <w:sig w:usb0="E1002EFF" w:usb1="C000605B" w:usb2="00000029" w:usb3="00000000" w:csb0="000101FF" w:csb1="00000000"/>
-  </w:font>
-  <w:font w:name="Arial">
-    <w:panose1 w:val="020B0604020202020204"/>
-    <w:charset w:val="00"/>
-    <w:family w:val="swiss"/>
-    <w:pitch w:val="variable"/>
-    <w:sig w:usb0="E0002AFF" w:usb1="C0007843" w:usb2="00000009" w:usb3="00000000" w:csb0="000001FF" w:csb1="00000000"/>
-  </w:font>
-  <w:font w:name="Cambria Math">
-    <w:panose1 w:val="02040503050406030204"/>
-    <w:charset w:val="00"/>
-    <w:family w:val="roman"/>
-    <w:pitch w:val="variable"/>
-    <w:sig w:usb0="E00002FF" w:usb1="420024FF" w:usb2="00000000" w:usb3="00000000" w:csb0="0000019F" w:csb1="00000000"/>
-  </w:font>
-  <w:font w:name="ＭＳ ゴシック">
-    <w:altName w:val="MS Gothic"/>
-    <w:panose1 w:val="020B0609070205080204"/>
-    <w:charset w:val="80"/>
-    <w:family w:val="modern"/>
-    <w:pitch w:val="fixed"/>
-    <w:sig w:usb0="E00002FF" w:usb1="6AC7FDFB" w:usb2="08000012" w:usb3="00000000" w:csb0="0002009F" w:csb1="00000000"/>
-  </w:font>
-  <w:font w:name="Cambria">
-    <w:panose1 w:val="02040503050406030204"/>
-    <w:charset w:val="00"/>
-    <w:family w:val="roman"/>
-    <w:pitch w:val="variable"/>
-    <w:sig w:usb0="E00002FF" w:usb1="400004FF" w:usb2="00000000" w:usb3="00000000" w:csb0="0000019F" w:csb1="00000000"/>
-  </w:font>
-</w:fonts>
-</file>
-
-<file path=word/glossary/settings.xml><?xml version="1.0" encoding="utf-8"?>
-<w:settings xmlns:mc="http://schemas.openxmlformats.org/markup-compatibility/2006" xmlns:o="urn:schemas-microsoft-com:office:office" xmlns:r="http://schemas.openxmlformats.org/officeDocument/2006/relationships" xmlns:m="http://schemas.openxmlformats.org/officeDocument/2006/math" xmlns:v="urn:schemas-microsoft-com:vml" xmlns:w10="urn:schemas-microsoft-com:office:word" xmlns:w="http://schemas.openxmlformats.org/wordprocessingml/2006/main" xmlns:w14="http://schemas.microsoft.com/office/word/2010/wordml" xmlns:sl="http://schemas.openxmlformats.org/schemaLibrary/2006/main" mc:Ignorable="w14">
-  <w:view w:val="normal"/>
-  <w:defaultTabStop w:val="720"/>
-  <w:characterSpacingControl w:val="doNotCompress"/>
-  <w:compat>
-    <w:useFELayout/>
-    <w:compatSetting w:name="compatibilityMode" w:uri="http://schemas.microsoft.com/office/word" w:val="14"/>
-    <w:compatSetting w:name="overrideTableStyleFontSizeAndJustification" w:uri="http://schemas.microsoft.com/office/word" w:val="1"/>
-    <w:compatSetting w:name="enableOpenTypeFeatures" w:uri="http://schemas.microsoft.com/office/word" w:val="1"/>
-    <w:compatSetting w:name="doNotFlipMirrorIndents" w:uri="http://schemas.microsoft.com/office/word" w:val="1"/>
-  </w:compat>
-  <w:rsids>
-    <w:rsidRoot w:val="0022363E"/>
-    <w:rsid w:val="0022363E"/>
-    <w:rsid w:val="00C14D38"/>
-  </w:rsids>
-  <m:mathPr>
-    <m:mathFont m:val="Cambria Math"/>
-    <m:brkBin m:val="before"/>
-    <m:brkBinSub m:val="--"/>
-    <m:smallFrac m:val="0"/>
-    <m:dispDef/>
-    <m:lMargin m:val="0"/>
-    <m:rMargin m:val="0"/>
-    <m:defJc m:val="centerGroup"/>
-    <m:wrapIndent m:val="1440"/>
-    <m:intLim m:val="subSup"/>
-    <m:naryLim m:val="undOvr"/>
-  </m:mathPr>
-  <w:themeFontLang w:val="en-AU" w:eastAsia="ja-JP"/>
-  <w:clrSchemeMapping w:bg1="light1" w:t1="dark1" w:bg2="light2" w:t2="dark2" w:accent1="accent1" w:accent2="accent2" w:accent3="accent3" w:accent4="accent4" w:accent5="accent5" w:accent6="accent6" w:hyperlink="hyperlink" w:followedHyperlink="followedHyperlink"/>
-  <w:decimalSymbol w:val="."/>
-  <w:listSeparator w:val=","/>
-</w:settings>
-</file>
-
-<file path=word/glossary/styles.xml><?xml version="1.0" encoding="utf-8"?>
-<w:styles xmlns:mc="http://schemas.openxmlformats.org/markup-compatibility/2006" xmlns:r="http://schemas.openxmlformats.org/officeDocument/2006/relationships" xmlns:w="http://schemas.openxmlformats.org/wordprocessingml/2006/main" xmlns:w14="http://schemas.microsoft.com/office/word/2010/wordml" mc:Ignorable="w14">
-  <w:docDefaults>
-    <w:rPrDefault>
-      <w:rPr>
-        <w:rFonts w:asciiTheme="minorHAnsi" w:eastAsiaTheme="minorEastAsia" w:hAnsiTheme="minorHAnsi" w:cstheme="minorBidi"/>
-        <w:sz w:val="22"/>
-        <w:szCs w:val="22"/>
-        <w:lang w:val="en-AU" w:eastAsia="ja-JP" w:bidi="ar-SA"/>
-      </w:rPr>
-    </w:rPrDefault>
-    <w:pPrDefault>
-      <w:pPr>
-        <w:spacing w:after="200" w:line="276" w:lineRule="auto"/>
-      </w:pPr>
-    </w:pPrDefault>
-  </w:docDefaults>
-  <w:latentStyles w:defLockedState="0" w:defUIPriority="99" w:defSemiHidden="1" w:defUnhideWhenUsed="1" w:defQFormat="0" w:count="267">
-    <w:lsdException w:name="Normal" w:semiHidden="0" w:uiPriority="0" w:unhideWhenUsed="0" w:qFormat="1"/>
-    <w:lsdException w:name="heading 1" w:semiHidden="0" w:uiPriority="9" w:unhideWhenUsed="0" w:qFormat="1"/>
-    <w:lsdException w:name="heading 2" w:uiPriority="9" w:qFormat="1"/>
-    <w:lsdException w:name="heading 3" w:uiPriority="9" w:qFormat="1"/>
-    <w:lsdException w:name="heading 4" w:uiPriority="9" w:qFormat="1"/>
-    <w:lsdException w:name="heading 5" w:uiPriority="9" w:qFormat="1"/>
-    <w:lsdException w:name="heading 6" w:uiPriority="9" w:qFormat="1"/>
-    <w:lsdException w:name="heading 7" w:uiPriority="9" w:qFormat="1"/>
-    <w:lsdException w:name="heading 8" w:uiPriority="9" w:qFormat="1"/>
-    <w:lsdException w:name="heading 9" w:uiPriority="9" w:qFormat="1"/>
-    <w:lsdException w:name="toc 1" w:uiPriority="39"/>
-    <w:lsdException w:name="toc 2" w:uiPriority="39"/>
-    <w:lsdException w:name="toc 3" w:uiPriority="39"/>
-    <w:lsdException w:name="toc 4" w:uiPriority="39"/>
-    <w:lsdException w:name="toc 5" w:uiPriority="39"/>
-    <w:lsdException w:name="toc 6" w:uiPriority="39"/>
-    <w:lsdException w:name="toc 7" w:uiPriority="39"/>
-    <w:lsdException w:name="toc 8" w:uiPriority="39"/>
-    <w:lsdException w:name="toc 9" w:uiPriority="39"/>
-    <w:lsdException w:name="caption" w:uiPriority="35" w:qFormat="1"/>
-    <w:lsdException w:name="Title" w:semiHidden="0" w:uiPriority="10" w:unhideWhenUsed="0" w:qFormat="1"/>
-    <w:lsdException w:name="Default Paragraph Font" w:uiPriority="1"/>
-    <w:lsdException w:name="Subtitle" w:semiHidden="0" w:uiPriority="11" w:unhideWhenUsed="0" w:qFormat="1"/>
-    <w:lsdException w:name="Strong" w:semiHidden="0" w:uiPriority="22" w:unhideWhenUsed="0" w:qFormat="1"/>
-    <w:lsdException w:name="Emphasis" w:semiHidden="0" w:uiPriority="20" w:unhideWhenUsed="0" w:qFormat="1"/>
-    <w:lsdException w:name="Table Grid" w:semiHidden="0" w:uiPriority="59" w:unhideWhenUsed="0"/>
-    <w:lsdException w:name="Placeholder Text" w:unhideWhenUsed="0"/>
-    <w:lsdException w:name="No Spacing" w:semiHidden="0" w:uiPriority="1" w:unhideWhenUsed="0" w:qFormat="1"/>
-    <w:lsdException w:name="Light Shading" w:semiHidden="0" w:uiPriority="60" w:unhideWhenUsed="0"/>
-    <w:lsdException w:name="Light List" w:semiHidden="0" w:uiPriority="61" w:unhideWhenUsed="0"/>
-    <w:lsdException w:name="Light Grid" w:semiHidden="0" w:uiPriority="62" w:unhideWhenUsed="0"/>
-    <w:lsdException w:name="Medium Shading 1" w:semiHidden="0" w:uiPriority="63" w:unhideWhenUsed="0"/>
-    <w:lsdException w:name="Medium Shading 2" w:semiHidden="0" w:uiPriority="64" w:unhideWhenUsed="0"/>
-    <w:lsdException w:name="Medium List 1" w:semiHidden="0" w:uiPriority="65" w:unhideWhenUsed="0"/>
-    <w:lsdException w:name="Medium List 2" w:semiHidden="0" w:uiPriority="66" w:unhideWhenUsed="0"/>
-    <w:lsdException w:name="Medium Grid 1" w:semiHidden="0" w:uiPriority="67" w:unhideWhenUsed="0"/>
-    <w:lsdException w:name="Medium Grid 2" w:semiHidden="0" w:uiPriority="68" w:unhideWhenUsed="0"/>
-    <w:lsdException w:name="Medium Grid 3" w:semiHidden="0" w:uiPriority="69" w:unhideWhenUsed="0"/>
-    <w:lsdException w:name="Dark List" w:semiHidden="0" w:uiPriority="70" w:unhideWhenUsed="0"/>
-    <w:lsdException w:name="Colorful Shading" w:semiHidden="0" w:uiPriority="71" w:unhideWhenUsed="0"/>
-    <w:lsdException w:name="Colorful List" w:semiHidden="0" w:uiPriority="72" w:unhideWhenUsed="0"/>
-    <w:lsdException w:name="Colorful Grid" w:semiHidden="0" w:uiPriority="73" w:unhideWhenUsed="0"/>
-    <w:lsdException w:name="Light Shading Accent 1" w:semiHidden="0" w:uiPriority="60" w:unhideWhenUsed="0"/>
-    <w:lsdException w:name="Light List Accent 1" w:semiHidden="0" w:uiPriority="61" w:unhideWhenUsed="0"/>
-    <w:lsdException w:name="Light Grid Accent 1" w:semiHidden="0" w:uiPriority="62" w:unhideWhenUsed="0"/>
-    <w:lsdException w:name="Medium Shading 1 Accent 1" w:semiHidden="0" w:uiPriority="63" w:unhideWhenUsed="0"/>
-    <w:lsdException w:name="Medium Shading 2 Accent 1" w:semiHidden="0" w:uiPriority="64" w:unhideWhenUsed="0"/>
-    <w:lsdException w:name="Medium List 1 Accent 1" w:semiHidden="0" w:uiPriority="65" w:unhideWhenUsed="0"/>
-    <w:lsdException w:name="Revision" w:unhideWhenUsed="0"/>
-    <w:lsdException w:name="List Paragraph" w:semiHidden="0" w:uiPriority="34" w:unhideWhenUsed="0" w:qFormat="1"/>
-    <w:lsdException w:name="Quote" w:semiHidden="0" w:uiPriority="29" w:unhideWhenUsed="0" w:qFormat="1"/>
-    <w:lsdException w:name="Intense Quote" w:semiHidden="0" w:uiPriority="30" w:unhideWhenUsed="0" w:qFormat="1"/>
-    <w:lsdException w:name="Medium List 2 Accent 1" w:semiHidden="0" w:uiPriority="66" w:unhideWhenUsed="0"/>
-    <w:lsdException w:name="Medium Grid 1 Accent 1" w:semiHidden="0" w:uiPriority="67" w:unhideWhenUsed="0"/>
-    <w:lsdException w:name="Medium Grid 2 Accent 1" w:semiHidden="0" w:uiPriority="68" w:unhideWhenUsed="0"/>
-    <w:lsdException w:name="Medium Grid 3 Accent 1" w:semiHidden="0" w:uiPriority="69" w:unhideWhenUsed="0"/>
-    <w:lsdException w:name="Dark List Accent 1" w:semiHidden="0" w:uiPriority="70" w:unhideWhenUsed="0"/>
-    <w:lsdException w:name="Colorful Shading Accent 1" w:semiHidden="0" w:uiPriority="71" w:unhideWhenUsed="0"/>
-    <w:lsdException w:name="Colorful List Accent 1" w:semiHidden="0" w:uiPriority="72" w:unhideWhenUsed="0"/>
-    <w:lsdException w:name="Colorful Grid Accent 1" w:semiHidden="0" w:uiPriority="73" w:unhideWhenUsed="0"/>
-    <w:lsdException w:name="Light Shading Accent 2" w:semiHidden="0" w:uiPriority="60" w:unhideWhenUsed="0"/>
-    <w:lsdException w:name="Light List Accent 2" w:semiHidden="0" w:uiPriority="61" w:unhideWhenUsed="0"/>
-    <w:lsdException w:name="Light Grid Accent 2" w:semiHidden="0" w:uiPriority="62" w:unhideWhenUsed="0"/>
-    <w:lsdException w:name="Medium Shading 1 Accent 2" w:semiHidden="0" w:uiPriority="63" w:unhideWhenUsed="0"/>
-    <w:lsdException w:name="Medium Shading 2 Accent 2" w:semiHidden="0" w:uiPriority="64" w:unhideWhenUsed="0"/>
-    <w:lsdException w:name="Medium List 1 Accent 2" w:semiHidden="0" w:uiPriority="65" w:unhideWhenUsed="0"/>
-    <w:lsdException w:name="Medium List 2 Accent 2" w:semiHidden="0" w:uiPriority="66" w:unhideWhenUsed="0"/>
-    <w:lsdException w:name="Medium Grid 1 Accent 2" w:semiHidden="0" w:uiPriority="67" w:unhideWhenUsed="0"/>
-    <w:lsdException w:name="Medium Grid 2 Accent 2" w:semiHidden="0" w:uiPriority="68" w:unhideWhenUsed="0"/>
-    <w:lsdException w:name="Medium Grid 3 Accent 2" w:semiHidden="0" w:uiPriority="69" w:unhideWhenUsed="0"/>
-    <w:lsdException w:name="Dark List Accent 2" w:semiHidden="0" w:uiPriority="70" w:unhideWhenUsed="0"/>
-    <w:lsdException w:name="Colorful Shading Accent 2" w:semiHidden="0" w:uiPriority="71" w:unhideWhenUsed="0"/>
-    <w:lsdException w:name="Colorful List Accent 2" w:semiHidden="0" w:uiPriority="72" w:unhideWhenUsed="0"/>
-    <w:lsdException w:name="Colorful Grid Accent 2" w:semiHidden="0" w:uiPriority="73" w:unhideWhenUsed="0"/>
-    <w:lsdException w:name="Light Shading Accent 3" w:semiHidden="0" w:uiPriority="60" w:unhideWhenUsed="0"/>
-    <w:lsdException w:name="Light List Accent 3" w:semiHidden="0" w:uiPriority="61" w:unhideWhenUsed="0"/>
-    <w:lsdException w:name="Light Grid Accent 3" w:semiHidden="0" w:uiPriority="62" w:unhideWhenUsed="0"/>
-    <w:lsdException w:name="Medium Shading 1 Accent 3" w:semiHidden="0" w:uiPriority="63" w:unhideWhenUsed="0"/>
-    <w:lsdException w:name="Medium Shading 2 Accent 3" w:semiHidden="0" w:uiPriority="64" w:unhideWhenUsed="0"/>
-    <w:lsdException w:name="Medium List 1 Accent 3" w:semiHidden="0" w:uiPriority="65" w:unhideWhenUsed="0"/>
-    <w:lsdException w:name="Medium List 2 Accent 3" w:semiHidden="0" w:uiPriority="66" w:unhideWhenUsed="0"/>
-    <w:lsdException w:name="Medium Grid 1 Accent 3" w:semiHidden="0" w:uiPriority="67" w:unhideWhenUsed="0"/>
-    <w:lsdException w:name="Medium Grid 2 Accent 3" w:semiHidden="0" w:uiPriority="68" w:unhideWhenUsed="0"/>
-    <w:lsdException w:name="Medium Grid 3 Accent 3" w:semiHidden="0" w:uiPriority="69" w:unhideWhenUsed="0"/>
-    <w:lsdException w:name="Dark List Accent 3" w:semiHidden="0" w:uiPriority="70" w:unhideWhenUsed="0"/>
-    <w:lsdException w:name="Colorful Shading Accent 3" w:semiHidden="0" w:uiPriority="71" w:unhideWhenUsed="0"/>
-    <w:lsdException w:name="Colorful List Accent 3" w:semiHidden="0" w:uiPriority="72" w:unhideWhenUsed="0"/>
-    <w:lsdException w:name="Colorful Grid Accent 3" w:semiHidden="0" w:uiPriority="73" w:unhideWhenUsed="0"/>
-    <w:lsdException w:name="Light Shading Accent 4" w:semiHidden="0" w:uiPriority="60" w:unhideWhenUsed="0"/>
-    <w:lsdException w:name="Light List Accent 4" w:semiHidden="0" w:uiPriority="61" w:unhideWhenUsed="0"/>
-    <w:lsdException w:name="Light Grid Accent 4" w:semiHidden="0" w:uiPriority="62" w:unhideWhenUsed="0"/>
-    <w:lsdException w:name="Medium Shading 1 Accent 4" w:semiHidden="0" w:uiPriority="63" w:unhideWhenUsed="0"/>
-    <w:lsdException w:name="Medium Shading 2 Accent 4" w:semiHidden="0" w:uiPriority="64" w:unhideWhenUsed="0"/>
-    <w:lsdException w:name="Medium List 1 Accent 4" w:semiHidden="0" w:uiPriority="65" w:unhideWhenUsed="0"/>
-    <w:lsdException w:name="Medium List 2 Accent 4" w:semiHidden="0" w:uiPriority="66" w:unhideWhenUsed="0"/>
-    <w:lsdException w:name="Medium Grid 1 Accent 4" w:semiHidden="0" w:uiPriority="67" w:unhideWhenUsed="0"/>
-    <w:lsdException w:name="Medium Grid 2 Accent 4" w:semiHidden="0" w:uiPriority="68" w:unhideWhenUsed="0"/>
-    <w:lsdException w:name="Medium Grid 3 Accent 4" w:semiHidden="0" w:uiPriority="69" w:unhideWhenUsed="0"/>
-    <w:lsdException w:name="Dark List Accent 4" w:semiHidden="0" w:uiPriority="70" w:unhideWhenUsed="0"/>
-    <w:lsdException w:name="Colorful Shading Accent 4" w:semiHidden="0" w:uiPriority="71" w:unhideWhenUsed="0"/>
-    <w:lsdException w:name="Colorful List Accent 4" w:semiHidden="0" w:uiPriority="72" w:unhideWhenUsed="0"/>
-    <w:lsdException w:name="Colorful Grid Accent 4" w:semiHidden="0" w:uiPriority="73" w:unhideWhenUsed="0"/>
-    <w:lsdException w:name="Light Shading Accent 5" w:semiHidden="0" w:uiPriority="60" w:unhideWhenUsed="0"/>
-    <w:lsdException w:name="Light List Accent 5" w:semiHidden="0" w:uiPriority="61" w:unhideWhenUsed="0"/>
-    <w:lsdException w:name="Light Grid Accent 5" w:semiHidden="0" w:uiPriority="62" w:unhideWhenUsed="0"/>
-    <w:lsdException w:name="Medium Shading 1 Accent 5" w:semiHidden="0" w:uiPriority="63" w:unhideWhenUsed="0"/>
-    <w:lsdException w:name="Medium Shading 2 Accent 5" w:semiHidden="0" w:uiPriority="64" w:unhideWhenUsed="0"/>
-    <w:lsdException w:name="Medium List 1 Accent 5" w:semiHidden="0" w:uiPriority="65" w:unhideWhenUsed="0"/>
-    <w:lsdException w:name="Medium List 2 Accent 5" w:semiHidden="0" w:uiPriority="66" w:unhideWhenUsed="0"/>
-    <w:lsdException w:name="Medium Grid 1 Accent 5" w:semiHidden="0" w:uiPriority="67" w:unhideWhenUsed="0"/>
-    <w:lsdException w:name="Medium Grid 2 Accent 5" w:semiHidden="0" w:uiPriority="68" w:unhideWhenUsed="0"/>
-    <w:lsdException w:name="Medium Grid 3 Accent 5" w:semiHidden="0" w:uiPriority="69" w:unhideWhenUsed="0"/>
-    <w:lsdException w:name="Dark List Accent 5" w:semiHidden="0" w:uiPriority="70" w:unhideWhenUsed="0"/>
-    <w:lsdException w:name="Colorful Shading Accent 5" w:semiHidden="0" w:uiPriority="71" w:unhideWhenUsed="0"/>
-    <w:lsdException w:name="Colorful List Accent 5" w:semiHidden="0" w:uiPriority="72" w:unhideWhenUsed="0"/>
-    <w:lsdException w:name="Colorful Grid Accent 5" w:semiHidden="0" w:uiPriority="73" w:unhideWhenUsed="0"/>
-    <w:lsdException w:name="Light Shading Accent 6" w:semiHidden="0" w:uiPriority="60" w:unhideWhenUsed="0"/>
-    <w:lsdException w:name="Light List Accent 6" w:semiHidden="0" w:uiPriority="61" w:unhideWhenUsed="0"/>
-    <w:lsdException w:name="Light Grid Accent 6" w:semiHidden="0" w:uiPriority="62" w:unhideWhenUsed="0"/>
-    <w:lsdException w:name="Medium Shading 1 Accent 6" w:semiHidden="0" w:uiPriority="63" w:unhideWhenUsed="0"/>
-    <w:lsdException w:name="Medium Shading 2 Accent 6" w:semiHidden="0" w:uiPriority="64" w:unhideWhenUsed="0"/>
-    <w:lsdException w:name="Medium List 1 Accent 6" w:semiHidden="0" w:uiPriority="65" w:unhideWhenUsed="0"/>
-    <w:lsdException w:name="Medium List 2 Accent 6" w:semiHidden="0" w:uiPriority="66" w:unhideWhenUsed="0"/>
-    <w:lsdException w:name="Medium Grid 1 Accent 6" w:semiHidden="0" w:uiPriority="67" w:unhideWhenUsed="0"/>
-    <w:lsdException w:name="Medium Grid 2 Accent 6" w:semiHidden="0" w:uiPriority="68" w:unhideWhenUsed="0"/>
-    <w:lsdException w:name="Medium Grid 3 Accent 6" w:semiHidden="0" w:uiPriority="69" w:unhideWhenUsed="0"/>
-    <w:lsdException w:name="Dark List Accent 6" w:semiHidden="0" w:uiPriority="70" w:unhideWhenUsed="0"/>
-    <w:lsdException w:name="Colorful Shading Accent 6" w:semiHidden="0" w:uiPriority="71" w:unhideWhenUsed="0"/>
-    <w:lsdException w:name="Colorful List Accent 6" w:semiHidden="0" w:uiPriority="72" w:unhideWhenUsed="0"/>
-    <w:lsdException w:name="Colorful Grid Accent 6" w:semiHidden="0" w:uiPriority="73" w:unhideWhenUsed="0"/>
-    <w:lsdException w:name="Subtle Emphasis" w:semiHidden="0" w:uiPriority="19" w:unhideWhenUsed="0" w:qFormat="1"/>
-    <w:lsdException w:name="Intense Emphasis" w:semiHidden="0" w:uiPriority="21" w:unhideWhenUsed="0" w:qFormat="1"/>
-    <w:lsdException w:name="Subtle Reference" w:semiHidden="0" w:uiPriority="31" w:unhideWhenUsed="0" w:qFormat="1"/>
-    <w:lsdException w:name="Intense Reference" w:semiHidden="0" w:uiPriority="32" w:unhideWhenUsed="0" w:qFormat="1"/>
-    <w:lsdException w:name="Book Title" w:semiHidden="0" w:uiPriority="33" w:unhideWhenUsed="0" w:qFormat="1"/>
-    <w:lsdException w:name="Bibliography" w:uiPriority="37"/>
-    <w:lsdException w:name="TOC Heading" w:uiPriority="39" w:qFormat="1"/>
-  </w:latentStyles>
-  <w:style w:type="paragraph" w:default="1" w:styleId="Normal">
-    <w:name w:val="Normal"/>
-    <w:qFormat/>
-  </w:style>
-  <w:style w:type="character" w:default="1" w:styleId="DefaultParagraphFont">
-    <w:name w:val="Default Paragraph Font"/>
-    <w:uiPriority w:val="1"/>
-    <w:semiHidden/>
-    <w:unhideWhenUsed/>
-  </w:style>
-  <w:style w:type="table" w:default="1" w:styleId="TableNormal">
-    <w:name w:val="Normal Table"/>
-    <w:uiPriority w:val="99"/>
-    <w:semiHidden/>
-    <w:unhideWhenUsed/>
-    <w:tblPr>
-      <w:tblInd w:w="0" w:type="dxa"/>
-      <w:tblCellMar>
-        <w:top w:w="0" w:type="dxa"/>
-        <w:left w:w="108" w:type="dxa"/>
-        <w:bottom w:w="0" w:type="dxa"/>
-        <w:right w:w="108" w:type="dxa"/>
-      </w:tblCellMar>
-    </w:tblPr>
-  </w:style>
-  <w:style w:type="numbering" w:default="1" w:styleId="NoList">
-    <w:name w:val="No List"/>
-    <w:uiPriority w:val="99"/>
-    <w:semiHidden/>
-    <w:unhideWhenUsed/>
-  </w:style>
-  <w:style w:type="character" w:styleId="PlaceholderText">
-    <w:name w:val="Placeholder Text"/>
-    <w:basedOn w:val="DefaultParagraphFont"/>
-    <w:uiPriority w:val="99"/>
-    <w:semiHidden/>
-    <w:rsid w:val="0022363E"/>
-    <w:rPr>
-      <w:color w:val="808080"/>
-    </w:rPr>
-  </w:style>
-</w:styles>
-</file>
-
-<file path=word/glossary/stylesWithEffects.xml><?xml version="1.0" encoding="utf-8"?>
-<w:styles xmlns:wpc="http://schemas.microsoft.com/office/word/2010/wordprocessingCanvas" xmlns:mc="http://schemas.openxmlformats.org/markup-compatibility/2006" xmlns:o="urn:schemas-microsoft-com:office:office" xmlns:r="http://schemas.openxmlformats.org/officeDocument/2006/relationships" xmlns:m="http://schemas.openxmlformats.org/officeDocument/2006/math" xmlns:v="urn:schemas-microsoft-com:vml" xmlns:wp14="http://schemas.microsoft.com/office/word/2010/wordprocessingDrawing" xmlns:wp="http://schemas.openxmlformats.org/drawingml/2006/wordprocessingDrawing" xmlns:w10="urn:schemas-microsoft-com:office:word" xmlns:w="http://schemas.openxmlformats.org/wordprocessingml/2006/main" xmlns:w14="http://schemas.microsoft.com/office/word/2010/wordml" xmlns:wpg="http://schemas.microsoft.com/office/word/2010/wordprocessingGroup" xmlns:wpi="http://schemas.microsoft.com/office/word/2010/wordprocessingInk" xmlns:wne="http://schemas.microsoft.com/office/word/2006/wordml" xmlns:wps="http://schemas.microsoft.com/office/word/2010/wordprocessingShape" mc:Ignorable="w14 wp14">
-  <w:docDefaults>
-    <w:rPrDefault>
-      <w:rPr>
-        <w:rFonts w:asciiTheme="minorHAnsi" w:eastAsiaTheme="minorEastAsia" w:hAnsiTheme="minorHAnsi" w:cstheme="minorBidi"/>
-        <w:sz w:val="22"/>
-        <w:szCs w:val="22"/>
-        <w:lang w:val="en-AU" w:eastAsia="ja-JP" w:bidi="ar-SA"/>
-      </w:rPr>
-    </w:rPrDefault>
-    <w:pPrDefault>
-      <w:pPr>
-        <w:spacing w:after="200" w:line="276" w:lineRule="auto"/>
-      </w:pPr>
-    </w:pPrDefault>
-  </w:docDefaults>
-  <w:latentStyles w:defLockedState="0" w:defUIPriority="99" w:defSemiHidden="1" w:defUnhideWhenUsed="1" w:defQFormat="0" w:count="267">
-    <w:lsdException w:name="Normal" w:semiHidden="0" w:uiPriority="0" w:unhideWhenUsed="0" w:qFormat="1"/>
-    <w:lsdException w:name="heading 1" w:semiHidden="0" w:uiPriority="9" w:unhideWhenUsed="0" w:qFormat="1"/>
-    <w:lsdException w:name="heading 2" w:uiPriority="9" w:qFormat="1"/>
-    <w:lsdException w:name="heading 3" w:uiPriority="9" w:qFormat="1"/>
-    <w:lsdException w:name="heading 4" w:uiPriority="9" w:qFormat="1"/>
-    <w:lsdException w:name="heading 5" w:uiPriority="9" w:qFormat="1"/>
-    <w:lsdException w:name="heading 6" w:uiPriority="9" w:qFormat="1"/>
-    <w:lsdException w:name="heading 7" w:uiPriority="9" w:qFormat="1"/>
-    <w:lsdException w:name="heading 8" w:uiPriority="9" w:qFormat="1"/>
-    <w:lsdException w:name="heading 9" w:uiPriority="9" w:qFormat="1"/>
-    <w:lsdException w:name="toc 1" w:uiPriority="39"/>
-    <w:lsdException w:name="toc 2" w:uiPriority="39"/>
-    <w:lsdException w:name="toc 3" w:uiPriority="39"/>
-    <w:lsdException w:name="toc 4" w:uiPriority="39"/>
-    <w:lsdException w:name="toc 5" w:uiPriority="39"/>
-    <w:lsdException w:name="toc 6" w:uiPriority="39"/>
-    <w:lsdException w:name="toc 7" w:uiPriority="39"/>
-    <w:lsdException w:name="toc 8" w:uiPriority="39"/>
-    <w:lsdException w:name="toc 9" w:uiPriority="39"/>
-    <w:lsdException w:name="caption" w:uiPriority="35" w:qFormat="1"/>
-    <w:lsdException w:name="Title" w:semiHidden="0" w:uiPriority="10" w:unhideWhenUsed="0" w:qFormat="1"/>
-    <w:lsdException w:name="Default Paragraph Font" w:uiPriority="1"/>
-    <w:lsdException w:name="Subtitle" w:semiHidden="0" w:uiPriority="11" w:unhideWhenUsed="0" w:qFormat="1"/>
-    <w:lsdException w:name="Strong" w:semiHidden="0" w:uiPriority="22" w:unhideWhenUsed="0" w:qFormat="1"/>
-    <w:lsdException w:name="Emphasis" w:semiHidden="0" w:uiPriority="20" w:unhideWhenUsed="0" w:qFormat="1"/>
-    <w:lsdException w:name="Table Grid" w:semiHidden="0" w:uiPriority="59" w:unhideWhenUsed="0"/>
-    <w:lsdException w:name="Placeholder Text" w:unhideWhenUsed="0"/>
-    <w:lsdException w:name="No Spacing" w:semiHidden="0" w:uiPriority="1" w:unhideWhenUsed="0" w:qFormat="1"/>
-    <w:lsdException w:name="Light Shading" w:semiHidden="0" w:uiPriority="60" w:unhideWhenUsed="0"/>
-    <w:lsdException w:name="Light List" w:semiHidden="0" w:uiPriority="61" w:unhideWhenUsed="0"/>
-    <w:lsdException w:name="Light Grid" w:semiHidden="0" w:uiPriority="62" w:unhideWhenUsed="0"/>
-    <w:lsdException w:name="Medium Shading 1" w:semiHidden="0" w:uiPriority="63" w:unhideWhenUsed="0"/>
-    <w:lsdException w:name="Medium Shading 2" w:semiHidden="0" w:uiPriority="64" w:unhideWhenUsed="0"/>
-    <w:lsdException w:name="Medium List 1" w:semiHidden="0" w:uiPriority="65" w:unhideWhenUsed="0"/>
-    <w:lsdException w:name="Medium List 2" w:semiHidden="0" w:uiPriority="66" w:unhideWhenUsed="0"/>
-    <w:lsdException w:name="Medium Grid 1" w:semiHidden="0" w:uiPriority="67" w:unhideWhenUsed="0"/>
-    <w:lsdException w:name="Medium Grid 2" w:semiHidden="0" w:uiPriority="68" w:unhideWhenUsed="0"/>
-    <w:lsdException w:name="Medium Grid 3" w:semiHidden="0" w:uiPriority="69" w:unhideWhenUsed="0"/>
-    <w:lsdException w:name="Dark List" w:semiHidden="0" w:uiPriority="70" w:unhideWhenUsed="0"/>
-    <w:lsdException w:name="Colorful Shading" w:semiHidden="0" w:uiPriority="71" w:unhideWhenUsed="0"/>
-    <w:lsdException w:name="Colorful List" w:semiHidden="0" w:uiPriority="72" w:unhideWhenUsed="0"/>
-    <w:lsdException w:name="Colorful Grid" w:semiHidden="0" w:uiPriority="73" w:unhideWhenUsed="0"/>
-    <w:lsdException w:name="Light Shading Accent 1" w:semiHidden="0" w:uiPriority="60" w:unhideWhenUsed="0"/>
-    <w:lsdException w:name="Light List Accent 1" w:semiHidden="0" w:uiPriority="61" w:unhideWhenUsed="0"/>
-    <w:lsdException w:name="Light Grid Accent 1" w:semiHidden="0" w:uiPriority="62" w:unhideWhenUsed="0"/>
-    <w:lsdException w:name="Medium Shading 1 Accent 1" w:semiHidden="0" w:uiPriority="63" w:unhideWhenUsed="0"/>
-    <w:lsdException w:name="Medium Shading 2 Accent 1" w:semiHidden="0" w:uiPriority="64" w:unhideWhenUsed="0"/>
-    <w:lsdException w:name="Medium List 1 Accent 1" w:semiHidden="0" w:uiPriority="65" w:unhideWhenUsed="0"/>
-    <w:lsdException w:name="Revision" w:unhideWhenUsed="0"/>
-    <w:lsdException w:name="List Paragraph" w:semiHidden="0" w:uiPriority="34" w:unhideWhenUsed="0" w:qFormat="1"/>
-    <w:lsdException w:name="Quote" w:semiHidden="0" w:uiPriority="29" w:unhideWhenUsed="0" w:qFormat="1"/>
-    <w:lsdException w:name="Intense Quote" w:semiHidden="0" w:uiPriority="30" w:unhideWhenUsed="0" w:qFormat="1"/>
-    <w:lsdException w:name="Medium List 2 Accent 1" w:semiHidden="0" w:uiPriority="66" w:unhideWhenUsed="0"/>
-    <w:lsdException w:name="Medium Grid 1 Accent 1" w:semiHidden="0" w:uiPriority="67" w:unhideWhenUsed="0"/>
-    <w:lsdException w:name="Medium Grid 2 Accent 1" w:semiHidden="0" w:uiPriority="68" w:unhideWhenUsed="0"/>
-    <w:lsdException w:name="Medium Grid 3 Accent 1" w:semiHidden="0" w:uiPriority="69" w:unhideWhenUsed="0"/>
-    <w:lsdException w:name="Dark List Accent 1" w:semiHidden="0" w:uiPriority="70" w:unhideWhenUsed="0"/>
-    <w:lsdException w:name="Colorful Shading Accent 1" w:semiHidden="0" w:uiPriority="71" w:unhideWhenUsed="0"/>
-    <w:lsdException w:name="Colorful List Accent 1" w:semiHidden="0" w:uiPriority="72" w:unhideWhenUsed="0"/>
-    <w:lsdException w:name="Colorful Grid Accent 1" w:semiHidden="0" w:uiPriority="73" w:unhideWhenUsed="0"/>
-    <w:lsdException w:name="Light Shading Accent 2" w:semiHidden="0" w:uiPriority="60" w:unhideWhenUsed="0"/>
-    <w:lsdException w:name="Light List Accent 2" w:semiHidden="0" w:uiPriority="61" w:unhideWhenUsed="0"/>
-    <w:lsdException w:name="Light Grid Accent 2" w:semiHidden="0" w:uiPriority="62" w:unhideWhenUsed="0"/>
-    <w:lsdException w:name="Medium Shading 1 Accent 2" w:semiHidden="0" w:uiPriority="63" w:unhideWhenUsed="0"/>
-    <w:lsdException w:name="Medium Shading 2 Accent 2" w:semiHidden="0" w:uiPriority="64" w:unhideWhenUsed="0"/>
-    <w:lsdException w:name="Medium List 1 Accent 2" w:semiHidden="0" w:uiPriority="65" w:unhideWhenUsed="0"/>
-    <w:lsdException w:name="Medium List 2 Accent 2" w:semiHidden="0" w:uiPriority="66" w:unhideWhenUsed="0"/>
-    <w:lsdException w:name="Medium Grid 1 Accent 2" w:semiHidden="0" w:uiPriority="67" w:unhideWhenUsed="0"/>
-    <w:lsdException w:name="Medium Grid 2 Accent 2" w:semiHidden="0" w:uiPriority="68" w:unhideWhenUsed="0"/>
-    <w:lsdException w:name="Medium Grid 3 Accent 2" w:semiHidden="0" w:uiPriority="69" w:unhideWhenUsed="0"/>
-    <w:lsdException w:name="Dark List Accent 2" w:semiHidden="0" w:uiPriority="70" w:unhideWhenUsed="0"/>
-    <w:lsdException w:name="Colorful Shading Accent 2" w:semiHidden="0" w:uiPriority="71" w:unhideWhenUsed="0"/>
-    <w:lsdException w:name="Colorful List Accent 2" w:semiHidden="0" w:uiPriority="72" w:unhideWhenUsed="0"/>
-    <w:lsdException w:name="Colorful Grid Accent 2" w:semiHidden="0" w:uiPriority="73" w:unhideWhenUsed="0"/>
-    <w:lsdException w:name="Light Shading Accent 3" w:semiHidden="0" w:uiPriority="60" w:unhideWhenUsed="0"/>
-    <w:lsdException w:name="Light List Accent 3" w:semiHidden="0" w:uiPriority="61" w:unhideWhenUsed="0"/>
-    <w:lsdException w:name="Light Grid Accent 3" w:semiHidden="0" w:uiPriority="62" w:unhideWhenUsed="0"/>
-    <w:lsdException w:name="Medium Shading 1 Accent 3" w:semiHidden="0" w:uiPriority="63" w:unhideWhenUsed="0"/>
-    <w:lsdException w:name="Medium Shading 2 Accent 3" w:semiHidden="0" w:uiPriority="64" w:unhideWhenUsed="0"/>
-    <w:lsdException w:name="Medium List 1 Accent 3" w:semiHidden="0" w:uiPriority="65" w:unhideWhenUsed="0"/>
-    <w:lsdException w:name="Medium List 2 Accent 3" w:semiHidden="0" w:uiPriority="66" w:unhideWhenUsed="0"/>
-    <w:lsdException w:name="Medium Grid 1 Accent 3" w:semiHidden="0" w:uiPriority="67" w:unhideWhenUsed="0"/>
-    <w:lsdException w:name="Medium Grid 2 Accent 3" w:semiHidden="0" w:uiPriority="68" w:unhideWhenUsed="0"/>
-    <w:lsdException w:name="Medium Grid 3 Accent 3" w:semiHidden="0" w:uiPriority="69" w:unhideWhenUsed="0"/>
-    <w:lsdException w:name="Dark List Accent 3" w:semiHidden="0" w:uiPriority="70" w:unhideWhenUsed="0"/>
-    <w:lsdException w:name="Colorful Shading Accent 3" w:semiHidden="0" w:uiPriority="71" w:unhideWhenUsed="0"/>
-    <w:lsdException w:name="Colorful List Accent 3" w:semiHidden="0" w:uiPriority="72" w:unhideWhenUsed="0"/>
-    <w:lsdException w:name="Colorful Grid Accent 3" w:semiHidden="0" w:uiPriority="73" w:unhideWhenUsed="0"/>
-    <w:lsdException w:name="Light Shading Accent 4" w:semiHidden="0" w:uiPriority="60" w:unhideWhenUsed="0"/>
-    <w:lsdException w:name="Light List Accent 4" w:semiHidden="0" w:uiPriority="61" w:unhideWhenUsed="0"/>
-    <w:lsdException w:name="Light Grid Accent 4" w:semiHidden="0" w:uiPriority="62" w:unhideWhenUsed="0"/>
-    <w:lsdException w:name="Medium Shading 1 Accent 4" w:semiHidden="0" w:uiPriority="63" w:unhideWhenUsed="0"/>
-    <w:lsdException w:name="Medium Shading 2 Accent 4" w:semiHidden="0" w:uiPriority="64" w:unhideWhenUsed="0"/>
-    <w:lsdException w:name="Medium List 1 Accent 4" w:semiHidden="0" w:uiPriority="65" w:unhideWhenUsed="0"/>
-    <w:lsdException w:name="Medium List 2 Accent 4" w:semiHidden="0" w:uiPriority="66" w:unhideWhenUsed="0"/>
-    <w:lsdException w:name="Medium Grid 1 Accent 4" w:semiHidden="0" w:uiPriority="67" w:unhideWhenUsed="0"/>
-    <w:lsdException w:name="Medium Grid 2 Accent 4" w:semiHidden="0" w:uiPriority="68" w:unhideWhenUsed="0"/>
-    <w:lsdException w:name="Medium Grid 3 Accent 4" w:semiHidden="0" w:uiPriority="69" w:unhideWhenUsed="0"/>
-    <w:lsdException w:name="Dark List Accent 4" w:semiHidden="0" w:uiPriority="70" w:unhideWhenUsed="0"/>
-    <w:lsdException w:name="Colorful Shading Accent 4" w:semiHidden="0" w:uiPriority="71" w:unhideWhenUsed="0"/>
-    <w:lsdException w:name="Colorful List Accent 4" w:semiHidden="0" w:uiPriority="72" w:unhideWhenUsed="0"/>
-    <w:lsdException w:name="Colorful Grid Accent 4" w:semiHidden="0" w:uiPriority="73" w:unhideWhenUsed="0"/>
-    <w:lsdException w:name="Light Shading Accent 5" w:semiHidden="0" w:uiPriority="60" w:unhideWhenUsed="0"/>
-    <w:lsdException w:name="Light List Accent 5" w:semiHidden="0" w:uiPriority="61" w:unhideWhenUsed="0"/>
-    <w:lsdException w:name="Light Grid Accent 5" w:semiHidden="0" w:uiPriority="62" w:unhideWhenUsed="0"/>
-    <w:lsdException w:name="Medium Shading 1 Accent 5" w:semiHidden="0" w:uiPriority="63" w:unhideWhenUsed="0"/>
-    <w:lsdException w:name="Medium Shading 2 Accent 5" w:semiHidden="0" w:uiPriority="64" w:unhideWhenUsed="0"/>
-    <w:lsdException w:name="Medium List 1 Accent 5" w:semiHidden="0" w:uiPriority="65" w:unhideWhenUsed="0"/>
-    <w:lsdException w:name="Medium List 2 Accent 5" w:semiHidden="0" w:uiPriority="66" w:unhideWhenUsed="0"/>
-    <w:lsdException w:name="Medium Grid 1 Accent 5" w:semiHidden="0" w:uiPriority="67" w:unhideWhenUsed="0"/>
-    <w:lsdException w:name="Medium Grid 2 Accent 5" w:semiHidden="0" w:uiPriority="68" w:unhideWhenUsed="0"/>
-    <w:lsdException w:name="Medium Grid 3 Accent 5" w:semiHidden="0" w:uiPriority="69" w:unhideWhenUsed="0"/>
-    <w:lsdException w:name="Dark List Accent 5" w:semiHidden="0" w:uiPriority="70" w:unhideWhenUsed="0"/>
-    <w:lsdException w:name="Colorful Shading Accent 5" w:semiHidden="0" w:uiPriority="71" w:unhideWhenUsed="0"/>
-    <w:lsdException w:name="Colorful List Accent 5" w:semiHidden="0" w:uiPriority="72" w:unhideWhenUsed="0"/>
-    <w:lsdException w:name="Colorful Grid Accent 5" w:semiHidden="0" w:uiPriority="73" w:unhideWhenUsed="0"/>
-    <w:lsdException w:name="Light Shading Accent 6" w:semiHidden="0" w:uiPriority="60" w:unhideWhenUsed="0"/>
-    <w:lsdException w:name="Light List Accent 6" w:semiHidden="0" w:uiPriority="61" w:unhideWhenUsed="0"/>
-    <w:lsdException w:name="Light Grid Accent 6" w:semiHidden="0" w:uiPriority="62" w:unhideWhenUsed="0"/>
-    <w:lsdException w:name="Medium Shading 1 Accent 6" w:semiHidden="0" w:uiPriority="63" w:unhideWhenUsed="0"/>
-    <w:lsdException w:name="Medium Shading 2 Accent 6" w:semiHidden="0" w:uiPriority="64" w:unhideWhenUsed="0"/>
-    <w:lsdException w:name="Medium List 1 Accent 6" w:semiHidden="0" w:uiPriority="65" w:unhideWhenUsed="0"/>
-    <w:lsdException w:name="Medium List 2 Accent 6" w:semiHidden="0" w:uiPriority="66" w:unhideWhenUsed="0"/>
-    <w:lsdException w:name="Medium Grid 1 Accent 6" w:semiHidden="0" w:uiPriority="67" w:unhideWhenUsed="0"/>
-    <w:lsdException w:name="Medium Grid 2 Accent 6" w:semiHidden="0" w:uiPriority="68" w:unhideWhenUsed="0"/>
-    <w:lsdException w:name="Medium Grid 3 Accent 6" w:semiHidden="0" w:uiPriority="69" w:unhideWhenUsed="0"/>
-    <w:lsdException w:name="Dark List Accent 6" w:semiHidden="0" w:uiPriority="70" w:unhideWhenUsed="0"/>
-    <w:lsdException w:name="Colorful Shading Accent 6" w:semiHidden="0" w:uiPriority="71" w:unhideWhenUsed="0"/>
-    <w:lsdException w:name="Colorful List Accent 6" w:semiHidden="0" w:uiPriority="72" w:unhideWhenUsed="0"/>
-    <w:lsdException w:name="Colorful Grid Accent 6" w:semiHidden="0" w:uiPriority="73" w:unhideWhenUsed="0"/>
-    <w:lsdException w:name="Subtle Emphasis" w:semiHidden="0" w:uiPriority="19" w:unhideWhenUsed="0" w:qFormat="1"/>
-    <w:lsdException w:name="Intense Emphasis" w:semiHidden="0" w:uiPriority="21" w:unhideWhenUsed="0" w:qFormat="1"/>
-    <w:lsdException w:name="Subtle Reference" w:semiHidden="0" w:uiPriority="31" w:unhideWhenUsed="0" w:qFormat="1"/>
-    <w:lsdException w:name="Intense Reference" w:semiHidden="0" w:uiPriority="32" w:unhideWhenUsed="0" w:qFormat="1"/>
-    <w:lsdException w:name="Book Title" w:semiHidden="0" w:uiPriority="33" w:unhideWhenUsed="0" w:qFormat="1"/>
-    <w:lsdException w:name="Bibliography" w:uiPriority="37"/>
-    <w:lsdException w:name="TOC Heading" w:uiPriority="39" w:qFormat="1"/>
-  </w:latentStyles>
-  <w:style w:type="paragraph" w:default="1" w:styleId="Normal">
-    <w:name w:val="Normal"/>
-    <w:qFormat/>
-  </w:style>
-  <w:style w:type="character" w:default="1" w:styleId="DefaultParagraphFont">
-    <w:name w:val="Default Paragraph Font"/>
-    <w:uiPriority w:val="1"/>
-    <w:semiHidden/>
-    <w:unhideWhenUsed/>
-  </w:style>
-  <w:style w:type="table" w:default="1" w:styleId="TableNormal">
-    <w:name w:val="Normal Table"/>
-    <w:uiPriority w:val="99"/>
-    <w:semiHidden/>
-    <w:unhideWhenUsed/>
-    <w:tblPr>
-      <w:tblInd w:w="0" w:type="dxa"/>
-      <w:tblCellMar>
-        <w:top w:w="0" w:type="dxa"/>
-        <w:left w:w="108" w:type="dxa"/>
-        <w:bottom w:w="0" w:type="dxa"/>
-        <w:right w:w="108" w:type="dxa"/>
-      </w:tblCellMar>
-    </w:tblPr>
-  </w:style>
-  <w:style w:type="numbering" w:default="1" w:styleId="NoList">
-    <w:name w:val="No List"/>
-    <w:uiPriority w:val="99"/>
-    <w:semiHidden/>
-    <w:unhideWhenUsed/>
-  </w:style>
-  <w:style w:type="character" w:styleId="PlaceholderText">
-    <w:name w:val="Placeholder Text"/>
-    <w:basedOn w:val="DefaultParagraphFont"/>
-    <w:uiPriority w:val="99"/>
-    <w:semiHidden/>
-    <w:rsid w:val="0022363E"/>
-    <w:rPr>
-      <w:color w:val="808080"/>
-    </w:rPr>
-  </w:style>
-</w:styles>
-</file>
-
-<file path=word/glossary/webSettings.xml><?xml version="1.0" encoding="utf-8"?>
-<w:webSettings xmlns:mc="http://schemas.openxmlformats.org/markup-compatibility/2006" xmlns:r="http://schemas.openxmlformats.org/officeDocument/2006/relationships" xmlns:w="http://schemas.openxmlformats.org/wordprocessingml/2006/main" xmlns:w14="http://schemas.microsoft.com/office/word/2010/wordml" mc:Ignorable="w14">
-  <w:optimizeForBrowser/>
-  <w:allowPNG/>
-</w:webSettings>
 </file>
 
 <file path=word/theme/theme1.xml><?xml version="1.0" encoding="utf-8"?>

</xml_diff>

<commit_message>
Changing answer in question 2 to make it sound more like I know what I'm talking about
</commit_message>
<xml_diff>
--- a/assignment3/a3-3702-43150621-43236945.docx
+++ b/assignment3/a3-3702-43150621-43236945.docx
@@ -1,12 +1,12 @@
 
 <file path=word/document.xml><?xml version="1.0" encoding="utf-8"?>
-<w:document xmlns:ve="http://schemas.openxmlformats.org/markup-compatibility/2006" xmlns:o="urn:schemas-microsoft-com:office:office" xmlns:r="http://schemas.openxmlformats.org/officeDocument/2006/relationships" xmlns:m="http://schemas.openxmlformats.org/officeDocument/2006/math" xmlns:v="urn:schemas-microsoft-com:vml" xmlns:wp="http://schemas.openxmlformats.org/drawingml/2006/wordprocessingDrawing" xmlns:w10="urn:schemas-microsoft-com:office:word" xmlns:w="http://schemas.openxmlformats.org/wordprocessingml/2006/main" xmlns:wne="http://schemas.microsoft.com/office/word/2006/wordml">
+<w:document xmlns:wpc="http://schemas.microsoft.com/office/word/2010/wordprocessingCanvas" xmlns:mc="http://schemas.openxmlformats.org/markup-compatibility/2006" xmlns:o="urn:schemas-microsoft-com:office:office" xmlns:r="http://schemas.openxmlformats.org/officeDocument/2006/relationships" xmlns:m="http://schemas.openxmlformats.org/officeDocument/2006/math" xmlns:v="urn:schemas-microsoft-com:vml" xmlns:wp14="http://schemas.microsoft.com/office/word/2010/wordprocessingDrawing" xmlns:wp="http://schemas.openxmlformats.org/drawingml/2006/wordprocessingDrawing" xmlns:w10="urn:schemas-microsoft-com:office:word" xmlns:w="http://schemas.openxmlformats.org/wordprocessingml/2006/main" xmlns:w14="http://schemas.microsoft.com/office/word/2010/wordml" xmlns:wpg="http://schemas.microsoft.com/office/word/2010/wordprocessingGroup" xmlns:wpi="http://schemas.microsoft.com/office/word/2010/wordprocessingInk" xmlns:wne="http://schemas.microsoft.com/office/word/2006/wordml" xmlns:wps="http://schemas.microsoft.com/office/word/2010/wordprocessingShape" mc:Ignorable="w14 wp14">
   <w:body>
     <w:tbl>
       <w:tblPr>
         <w:tblW w:w="5000" w:type="pct"/>
         <w:jc w:val="center"/>
-        <w:tblLook w:val="04A0"/>
+        <w:tblLook w:val="04A0" w:firstRow="1" w:lastRow="0" w:firstColumn="1" w:lastColumn="0" w:noHBand="0" w:noVBand="1"/>
       </w:tblPr>
       <w:tblGrid>
         <w:gridCol w:w="9242"/>
@@ -304,7 +304,7 @@
                 <w:rFonts w:asciiTheme="majorHAnsi" w:eastAsiaTheme="majorEastAsia" w:hAnsiTheme="majorHAnsi" w:cstheme="majorBidi"/>
                 <w:caps/>
                 <w:noProof/>
-                <w:lang w:val="en-AU" w:eastAsia="en-AU"/>
+                <w:lang w:val="en-AU" w:eastAsia="ja-JP"/>
               </w:rPr>
               <w:drawing>
                 <wp:anchor distT="0" distB="0" distL="114300" distR="114300" simplePos="0" relativeHeight="251659264" behindDoc="0" locked="0" layoutInCell="1" allowOverlap="1">
@@ -332,7 +332,7 @@
                           </pic:cNvPicPr>
                         </pic:nvPicPr>
                         <pic:blipFill>
-                          <a:blip r:embed="rId7" cstate="print"/>
+                          <a:blip r:embed="rId8" cstate="print"/>
                           <a:srcRect/>
                           <a:stretch>
                             <a:fillRect/>
@@ -433,6 +433,7 @@
             <w:dataBinding w:prefixMappings="xmlns:ns0='http://schemas.openxmlformats.org/package/2006/metadata/core-properties' xmlns:ns1='http://purl.org/dc/elements/1.1/'" w:xpath="/ns0:coreProperties[1]/ns1:title[1]" w:storeItemID="{6C3C8BC8-F283-45AE-878A-BAB7291924A1}"/>
             <w:text/>
           </w:sdtPr>
+          <w:sdtEndPr/>
           <w:sdtContent>
             <w:tc>
               <w:tcPr>
@@ -486,6 +487,7 @@
             <w:dataBinding w:prefixMappings="xmlns:ns0='http://schemas.openxmlformats.org/package/2006/metadata/core-properties' xmlns:ns1='http://purl.org/dc/elements/1.1/'" w:xpath="/ns0:coreProperties[1]/ns1:subject[1]" w:storeItemID="{6C3C8BC8-F283-45AE-878A-BAB7291924A1}"/>
             <w:text/>
           </w:sdtPr>
+          <w:sdtEndPr/>
           <w:sdtContent>
             <w:tc>
               <w:tcPr>
@@ -555,6 +557,7 @@
             <w:dataBinding w:prefixMappings="xmlns:ns0='http://schemas.openxmlformats.org/package/2006/metadata/core-properties' xmlns:ns1='http://purl.org/dc/elements/1.1/'" w:xpath="/ns0:coreProperties[1]/ns1:creator[1]" w:storeItemID="{6C3C8BC8-F283-45AE-878A-BAB7291924A1}"/>
             <w:text/>
           </w:sdtPr>
+          <w:sdtEndPr/>
           <w:sdtContent>
             <w:tc>
               <w:tcPr>
@@ -636,7 +639,7 @@
           <w:tblPr>
             <w:tblpPr w:leftFromText="187" w:rightFromText="187" w:horzAnchor="margin" w:tblpXSpec="center" w:tblpYSpec="bottom"/>
             <w:tblW w:w="5000" w:type="pct"/>
-            <w:tblLook w:val="04A0"/>
+            <w:tblLook w:val="04A0" w:firstRow="1" w:lastRow="0" w:firstColumn="1" w:lastColumn="0" w:noHBand="0" w:noVBand="1"/>
           </w:tblPr>
           <w:tblGrid>
             <w:gridCol w:w="9242"/>
@@ -2852,7 +2855,23 @@
           <w:sz w:val="24"/>
           <w:szCs w:val="24"/>
         </w:rPr>
-        <w:t>Only observe the reward and the next state after taking the most favoured action. Base the Q-value solely on the best action. Hence, we are choosing to do the most favoured action for every single state. When calculating the new Q-value, we pick the action with the largest Q-value (a * [r + discount factor * max</w:t>
+        <w:t>Only observe the reward and the next state after taking the most favoured action. Base the Q-value solely on the best action</w:t>
+      </w:r>
+      <w:r>
+        <w:rPr>
+          <w:rFonts w:ascii="Arial" w:hAnsi="Arial" w:cs="Arial"/>
+          <w:sz w:val="24"/>
+          <w:szCs w:val="24"/>
+        </w:rPr>
+        <w:t xml:space="preserve"> (exploitation)</w:t>
+      </w:r>
+      <w:r>
+        <w:rPr>
+          <w:rFonts w:ascii="Arial" w:hAnsi="Arial" w:cs="Arial"/>
+          <w:sz w:val="24"/>
+          <w:szCs w:val="24"/>
+        </w:rPr>
+        <w:t>. Hence, we are choosing to do the most favoured action for every single state. When calculating the new Q-value, we pick the action with the largest Q-value (a * [r + discount factor * max</w:t>
       </w:r>
       <w:r>
         <w:rPr>
@@ -2922,7 +2941,25 @@
           <w:sz w:val="24"/>
           <w:szCs w:val="24"/>
         </w:rPr>
-        <w:t xml:space="preserve">Observe every action except the most favoured action. Base the Q-value on a range of actions. When calculating the new Q-value, we have a range of actions to choose from, in contrast to when </w:t>
+        <w:t>Observe every action except the most favoured action</w:t>
+      </w:r>
+      <w:r>
+        <w:rPr>
+          <w:rFonts w:ascii="Arial" w:hAnsi="Arial" w:cs="Arial"/>
+          <w:sz w:val="24"/>
+          <w:szCs w:val="24"/>
+        </w:rPr>
+        <w:t xml:space="preserve"> (exploration)</w:t>
+      </w:r>
+      <w:bookmarkStart w:id="0" w:name="_GoBack"/>
+      <w:bookmarkEnd w:id="0"/>
+      <w:r>
+        <w:rPr>
+          <w:rFonts w:ascii="Arial" w:hAnsi="Arial" w:cs="Arial"/>
+          <w:sz w:val="24"/>
+          <w:szCs w:val="24"/>
+        </w:rPr>
+        <w:t xml:space="preserve">. Base the Q-value on a range of actions. When calculating the new Q-value, we have a range of actions to choose from, in contrast to when </w:t>
       </w:r>
       <m:oMath>
         <m:r>
@@ -3482,7 +3519,6 @@
       <w:r>
         <w:rPr>
           <w:noProof/>
-          <w:lang w:eastAsia="en-AU"/>
         </w:rPr>
         <w:drawing>
           <wp:anchor distT="0" distB="0" distL="114300" distR="114300" simplePos="0" relativeHeight="251660288" behindDoc="0" locked="0" layoutInCell="1" allowOverlap="1">
@@ -3508,10 +3544,10 @@
                     <pic:cNvPicPr/>
                   </pic:nvPicPr>
                   <pic:blipFill>
-                    <a:blip r:embed="rId8" cstate="print">
+                    <a:blip r:embed="rId9" cstate="print">
                       <a:extLst>
                         <a:ext uri="{28A0092B-C50C-407E-A947-70E740481C1C}">
-                          <a14:useLocalDpi xmlns:a14="http://schemas.microsoft.com/office/drawing/2010/main" xmlns:wps="http://schemas.microsoft.com/office/word/2010/wordprocessingShape" xmlns:wpi="http://schemas.microsoft.com/office/word/2010/wordprocessingInk" xmlns:wpg="http://schemas.microsoft.com/office/word/2010/wordprocessingGroup" xmlns:w14="http://schemas.microsoft.com/office/word/2010/wordml" xmlns:w="http://schemas.openxmlformats.org/wordprocessingml/2006/main" xmlns:w10="urn:schemas-microsoft-com:office:word" xmlns:wp14="http://schemas.microsoft.com/office/word/2010/wordprocessingDrawing" xmlns:v="urn:schemas-microsoft-com:vml" xmlns:o="urn:schemas-microsoft-com:office:office" xmlns:mc="http://schemas.openxmlformats.org/markup-compatibility/2006" xmlns:wpc="http://schemas.microsoft.com/office/word/2010/wordprocessingCanvas" xmlns="" val="0"/>
+                          <a14:useLocalDpi xmlns:a14="http://schemas.microsoft.com/office/drawing/2010/main" val="0"/>
                         </a:ext>
                       </a:extLst>
                     </a:blip>
@@ -6986,8 +7022,6 @@
           <w:szCs w:val="24"/>
         </w:rPr>
       </w:pPr>
-      <w:bookmarkStart w:id="0" w:name="_GoBack"/>
-      <w:bookmarkEnd w:id="0"/>
       <w:r>
         <w:rPr>
           <w:rFonts w:ascii="Arial" w:hAnsi="Arial" w:cs="Arial"/>
@@ -7105,8 +7139,8 @@
       </w:pPr>
     </w:p>
     <w:sectPr>
-      <w:headerReference w:type="default" r:id="rId9"/>
-      <w:footerReference w:type="default" r:id="rId10"/>
+      <w:headerReference w:type="default" r:id="rId10"/>
+      <w:footerReference w:type="default" r:id="rId11"/>
       <w:pgSz w:w="11906" w:h="16838"/>
       <w:pgMar w:top="1440" w:right="1440" w:bottom="1440" w:left="1440" w:header="708" w:footer="708" w:gutter="0"/>
       <w:cols w:space="708"/>
@@ -7117,7 +7151,7 @@
 </file>
 
 <file path=word/endnotes.xml><?xml version="1.0" encoding="utf-8"?>
-<w:endnotes xmlns:ve="http://schemas.openxmlformats.org/markup-compatibility/2006" xmlns:o="urn:schemas-microsoft-com:office:office" xmlns:r="http://schemas.openxmlformats.org/officeDocument/2006/relationships" xmlns:m="http://schemas.openxmlformats.org/officeDocument/2006/math" xmlns:v="urn:schemas-microsoft-com:vml" xmlns:wp="http://schemas.openxmlformats.org/drawingml/2006/wordprocessingDrawing" xmlns:w10="urn:schemas-microsoft-com:office:word" xmlns:w="http://schemas.openxmlformats.org/wordprocessingml/2006/main" xmlns:wne="http://schemas.microsoft.com/office/word/2006/wordml">
+<w:endnotes xmlns:wpc="http://schemas.microsoft.com/office/word/2010/wordprocessingCanvas" xmlns:mc="http://schemas.openxmlformats.org/markup-compatibility/2006" xmlns:o="urn:schemas-microsoft-com:office:office" xmlns:r="http://schemas.openxmlformats.org/officeDocument/2006/relationships" xmlns:m="http://schemas.openxmlformats.org/officeDocument/2006/math" xmlns:v="urn:schemas-microsoft-com:vml" xmlns:wp14="http://schemas.microsoft.com/office/word/2010/wordprocessingDrawing" xmlns:wp="http://schemas.openxmlformats.org/drawingml/2006/wordprocessingDrawing" xmlns:w10="urn:schemas-microsoft-com:office:word" xmlns:w="http://schemas.openxmlformats.org/wordprocessingml/2006/main" xmlns:w14="http://schemas.microsoft.com/office/word/2010/wordml" xmlns:wpg="http://schemas.microsoft.com/office/word/2010/wordprocessingGroup" xmlns:wpi="http://schemas.microsoft.com/office/word/2010/wordprocessingInk" xmlns:wne="http://schemas.microsoft.com/office/word/2006/wordml" xmlns:wps="http://schemas.microsoft.com/office/word/2010/wordprocessingShape" mc:Ignorable="w14 wp14">
   <w:endnote w:type="separator" w:id="-1">
     <w:p>
       <w:pPr>
@@ -7142,7 +7176,7 @@
 </file>
 
 <file path=word/footer1.xml><?xml version="1.0" encoding="utf-8"?>
-<w:ftr xmlns:ve="http://schemas.openxmlformats.org/markup-compatibility/2006" xmlns:o="urn:schemas-microsoft-com:office:office" xmlns:r="http://schemas.openxmlformats.org/officeDocument/2006/relationships" xmlns:m="http://schemas.openxmlformats.org/officeDocument/2006/math" xmlns:v="urn:schemas-microsoft-com:vml" xmlns:wp="http://schemas.openxmlformats.org/drawingml/2006/wordprocessingDrawing" xmlns:w10="urn:schemas-microsoft-com:office:word" xmlns:w="http://schemas.openxmlformats.org/wordprocessingml/2006/main" xmlns:wne="http://schemas.microsoft.com/office/word/2006/wordml">
+<w:ftr xmlns:wpc="http://schemas.microsoft.com/office/word/2010/wordprocessingCanvas" xmlns:mc="http://schemas.openxmlformats.org/markup-compatibility/2006" xmlns:o="urn:schemas-microsoft-com:office:office" xmlns:r="http://schemas.openxmlformats.org/officeDocument/2006/relationships" xmlns:m="http://schemas.openxmlformats.org/officeDocument/2006/math" xmlns:v="urn:schemas-microsoft-com:vml" xmlns:wp14="http://schemas.microsoft.com/office/word/2010/wordprocessingDrawing" xmlns:wp="http://schemas.openxmlformats.org/drawingml/2006/wordprocessingDrawing" xmlns:w10="urn:schemas-microsoft-com:office:word" xmlns:w="http://schemas.openxmlformats.org/wordprocessingml/2006/main" xmlns:w14="http://schemas.microsoft.com/office/word/2010/wordml" xmlns:wpg="http://schemas.microsoft.com/office/word/2010/wordprocessingGroup" xmlns:wpi="http://schemas.microsoft.com/office/word/2010/wordprocessingInk" xmlns:wne="http://schemas.microsoft.com/office/word/2006/wordml" xmlns:wps="http://schemas.microsoft.com/office/word/2010/wordprocessingShape" mc:Ignorable="w14 wp14">
   <w:sdt>
     <w:sdtPr>
       <w:id w:val="2045628196"/>
@@ -7151,6 +7185,7 @@
         <w:docPartUnique/>
       </w:docPartObj>
     </w:sdtPr>
+    <w:sdtEndPr/>
     <w:sdtContent>
       <w:sdt>
         <w:sdtPr>
@@ -7160,6 +7195,7 @@
             <w:docPartUnique/>
           </w:docPartObj>
         </w:sdtPr>
+        <w:sdtEndPr/>
         <w:sdtContent>
           <w:p>
             <w:pPr>
@@ -7199,7 +7235,7 @@
                 <w:bCs/>
                 <w:noProof/>
               </w:rPr>
-              <w:t>1</w:t>
+              <w:t>5</w:t>
             </w:r>
             <w:r>
               <w:rPr>
@@ -7269,7 +7305,7 @@
 </file>
 
 <file path=word/footnotes.xml><?xml version="1.0" encoding="utf-8"?>
-<w:footnotes xmlns:ve="http://schemas.openxmlformats.org/markup-compatibility/2006" xmlns:o="urn:schemas-microsoft-com:office:office" xmlns:r="http://schemas.openxmlformats.org/officeDocument/2006/relationships" xmlns:m="http://schemas.openxmlformats.org/officeDocument/2006/math" xmlns:v="urn:schemas-microsoft-com:vml" xmlns:wp="http://schemas.openxmlformats.org/drawingml/2006/wordprocessingDrawing" xmlns:w10="urn:schemas-microsoft-com:office:word" xmlns:w="http://schemas.openxmlformats.org/wordprocessingml/2006/main" xmlns:wne="http://schemas.microsoft.com/office/word/2006/wordml">
+<w:footnotes xmlns:wpc="http://schemas.microsoft.com/office/word/2010/wordprocessingCanvas" xmlns:mc="http://schemas.openxmlformats.org/markup-compatibility/2006" xmlns:o="urn:schemas-microsoft-com:office:office" xmlns:r="http://schemas.openxmlformats.org/officeDocument/2006/relationships" xmlns:m="http://schemas.openxmlformats.org/officeDocument/2006/math" xmlns:v="urn:schemas-microsoft-com:vml" xmlns:wp14="http://schemas.microsoft.com/office/word/2010/wordprocessingDrawing" xmlns:wp="http://schemas.openxmlformats.org/drawingml/2006/wordprocessingDrawing" xmlns:w10="urn:schemas-microsoft-com:office:word" xmlns:w="http://schemas.openxmlformats.org/wordprocessingml/2006/main" xmlns:w14="http://schemas.microsoft.com/office/word/2010/wordml" xmlns:wpg="http://schemas.microsoft.com/office/word/2010/wordprocessingGroup" xmlns:wpi="http://schemas.microsoft.com/office/word/2010/wordprocessingInk" xmlns:wne="http://schemas.microsoft.com/office/word/2006/wordml" xmlns:wps="http://schemas.microsoft.com/office/word/2010/wordprocessingShape" mc:Ignorable="w14 wp14">
   <w:footnote w:type="separator" w:id="-1">
     <w:p>
       <w:pPr>
@@ -7294,7 +7330,7 @@
 </file>
 
 <file path=word/header1.xml><?xml version="1.0" encoding="utf-8"?>
-<w:hdr xmlns:ve="http://schemas.openxmlformats.org/markup-compatibility/2006" xmlns:o="urn:schemas-microsoft-com:office:office" xmlns:r="http://schemas.openxmlformats.org/officeDocument/2006/relationships" xmlns:m="http://schemas.openxmlformats.org/officeDocument/2006/math" xmlns:v="urn:schemas-microsoft-com:vml" xmlns:wp="http://schemas.openxmlformats.org/drawingml/2006/wordprocessingDrawing" xmlns:w10="urn:schemas-microsoft-com:office:word" xmlns:w="http://schemas.openxmlformats.org/wordprocessingml/2006/main" xmlns:wne="http://schemas.microsoft.com/office/word/2006/wordml">
+<w:hdr xmlns:wpc="http://schemas.microsoft.com/office/word/2010/wordprocessingCanvas" xmlns:mc="http://schemas.openxmlformats.org/markup-compatibility/2006" xmlns:o="urn:schemas-microsoft-com:office:office" xmlns:r="http://schemas.openxmlformats.org/officeDocument/2006/relationships" xmlns:m="http://schemas.openxmlformats.org/officeDocument/2006/math" xmlns:v="urn:schemas-microsoft-com:vml" xmlns:wp14="http://schemas.microsoft.com/office/word/2010/wordprocessingDrawing" xmlns:wp="http://schemas.openxmlformats.org/drawingml/2006/wordprocessingDrawing" xmlns:w10="urn:schemas-microsoft-com:office:word" xmlns:w="http://schemas.openxmlformats.org/wordprocessingml/2006/main" xmlns:w14="http://schemas.microsoft.com/office/word/2010/wordml" xmlns:wpg="http://schemas.microsoft.com/office/word/2010/wordprocessingGroup" xmlns:wpi="http://schemas.microsoft.com/office/word/2010/wordprocessingInk" xmlns:wne="http://schemas.microsoft.com/office/word/2006/wordml" xmlns:wps="http://schemas.microsoft.com/office/word/2010/wordprocessingShape" mc:Ignorable="w14 wp14">
   <w:p>
     <w:pPr>
       <w:pStyle w:val="Header"/>
@@ -7314,7 +7350,7 @@
 </file>
 
 <file path=word/numbering.xml><?xml version="1.0" encoding="utf-8"?>
-<w:numbering xmlns:ve="http://schemas.openxmlformats.org/markup-compatibility/2006" xmlns:o="urn:schemas-microsoft-com:office:office" xmlns:r="http://schemas.openxmlformats.org/officeDocument/2006/relationships" xmlns:m="http://schemas.openxmlformats.org/officeDocument/2006/math" xmlns:v="urn:schemas-microsoft-com:vml" xmlns:wp="http://schemas.openxmlformats.org/drawingml/2006/wordprocessingDrawing" xmlns:w10="urn:schemas-microsoft-com:office:word" xmlns:w="http://schemas.openxmlformats.org/wordprocessingml/2006/main" xmlns:wne="http://schemas.microsoft.com/office/word/2006/wordml">
+<w:numbering xmlns:wpc="http://schemas.microsoft.com/office/word/2010/wordprocessingCanvas" xmlns:mc="http://schemas.openxmlformats.org/markup-compatibility/2006" xmlns:o="urn:schemas-microsoft-com:office:office" xmlns:r="http://schemas.openxmlformats.org/officeDocument/2006/relationships" xmlns:m="http://schemas.openxmlformats.org/officeDocument/2006/math" xmlns:v="urn:schemas-microsoft-com:vml" xmlns:wp14="http://schemas.microsoft.com/office/word/2010/wordprocessingDrawing" xmlns:wp="http://schemas.openxmlformats.org/drawingml/2006/wordprocessingDrawing" xmlns:w10="urn:schemas-microsoft-com:office:word" xmlns:w="http://schemas.openxmlformats.org/wordprocessingml/2006/main" xmlns:w14="http://schemas.microsoft.com/office/word/2010/wordml" xmlns:wpg="http://schemas.microsoft.com/office/word/2010/wordprocessingGroup" xmlns:wpi="http://schemas.microsoft.com/office/word/2010/wordprocessingInk" xmlns:wne="http://schemas.microsoft.com/office/word/2006/wordml" xmlns:wps="http://schemas.microsoft.com/office/word/2010/wordprocessingShape" mc:Ignorable="w14 wp14">
   <w:abstractNum w:abstractNumId="0">
     <w:nsid w:val="0768466D"/>
     <w:multiLevelType w:val="hybridMultilevel"/>
@@ -8153,7 +8189,7 @@
 </file>
 
 <file path=word/styles.xml><?xml version="1.0" encoding="utf-8"?>
-<w:styles xmlns:r="http://schemas.openxmlformats.org/officeDocument/2006/relationships" xmlns:w="http://schemas.openxmlformats.org/wordprocessingml/2006/main">
+<w:styles xmlns:mc="http://schemas.openxmlformats.org/markup-compatibility/2006" xmlns:r="http://schemas.openxmlformats.org/officeDocument/2006/relationships" xmlns:w="http://schemas.openxmlformats.org/wordprocessingml/2006/main" xmlns:w14="http://schemas.microsoft.com/office/word/2010/wordml" mc:Ignorable="w14">
   <w:docDefaults>
     <w:rPrDefault>
       <w:rPr>
@@ -8324,7 +8360,6 @@
     <w:uiPriority w:val="99"/>
     <w:semiHidden/>
     <w:unhideWhenUsed/>
-    <w:qFormat/>
     <w:tblPr>
       <w:tblInd w:w="0" w:type="dxa"/>
       <w:tblCellMar>
@@ -8748,7 +8783,7 @@
 </file>
 
 <file path=word/glossary/document.xml><?xml version="1.0" encoding="utf-8"?>
-<w:glossaryDocument xmlns:ve="http://schemas.openxmlformats.org/markup-compatibility/2006" xmlns:o="urn:schemas-microsoft-com:office:office" xmlns:r="http://schemas.openxmlformats.org/officeDocument/2006/relationships" xmlns:m="http://schemas.openxmlformats.org/officeDocument/2006/math" xmlns:v="urn:schemas-microsoft-com:vml" xmlns:wp="http://schemas.openxmlformats.org/drawingml/2006/wordprocessingDrawing" xmlns:w10="urn:schemas-microsoft-com:office:word" xmlns:w="http://schemas.openxmlformats.org/wordprocessingml/2006/main" xmlns:wne="http://schemas.microsoft.com/office/word/2006/wordml">
+<w:glossaryDocument xmlns:wpc="http://schemas.microsoft.com/office/word/2010/wordprocessingCanvas" xmlns:mc="http://schemas.openxmlformats.org/markup-compatibility/2006" xmlns:o="urn:schemas-microsoft-com:office:office" xmlns:r="http://schemas.openxmlformats.org/officeDocument/2006/relationships" xmlns:m="http://schemas.openxmlformats.org/officeDocument/2006/math" xmlns:v="urn:schemas-microsoft-com:vml" xmlns:wp14="http://schemas.microsoft.com/office/word/2010/wordprocessingDrawing" xmlns:wp="http://schemas.openxmlformats.org/drawingml/2006/wordprocessingDrawing" xmlns:w10="urn:schemas-microsoft-com:office:word" xmlns:w="http://schemas.openxmlformats.org/wordprocessingml/2006/main" xmlns:w14="http://schemas.microsoft.com/office/word/2010/wordml" xmlns:wpg="http://schemas.microsoft.com/office/word/2010/wordprocessingGroup" xmlns:wpi="http://schemas.microsoft.com/office/word/2010/wordprocessingInk" xmlns:wne="http://schemas.microsoft.com/office/word/2006/wordml" xmlns:wps="http://schemas.microsoft.com/office/word/2010/wordprocessingShape" mc:Ignorable="w14 wp14">
   <w:docParts>
     <w:docPart>
       <w:docPartPr>
@@ -8847,7 +8882,7 @@
 </file>
 
 <file path=word/glossary/fontTable.xml><?xml version="1.0" encoding="utf-8"?>
-<w:fonts xmlns:r="http://schemas.openxmlformats.org/officeDocument/2006/relationships" xmlns:w="http://schemas.openxmlformats.org/wordprocessingml/2006/main">
+<w:fonts xmlns:mc="http://schemas.openxmlformats.org/markup-compatibility/2006" xmlns:r="http://schemas.openxmlformats.org/officeDocument/2006/relationships" xmlns:w="http://schemas.openxmlformats.org/wordprocessingml/2006/main" xmlns:w14="http://schemas.microsoft.com/office/word/2010/wordml" mc:Ignorable="w14">
   <w:font w:name="Symbol">
     <w:panose1 w:val="05050102010706020507"/>
     <w:charset w:val="02"/>
@@ -8883,11 +8918,11 @@
     <w:pitch w:val="variable"/>
     <w:sig w:usb0="E00002FF" w:usb1="4000ACFF" w:usb2="00000001" w:usb3="00000000" w:csb0="0000019F" w:csb1="00000000"/>
   </w:font>
-  <w:font w:name="MS Mincho">
-    <w:altName w:val="ＭＳ 明朝"/>
+  <w:font w:name="ＭＳ 明朝">
+    <w:altName w:val="MS Mincho"/>
     <w:panose1 w:val="02020609040205080304"/>
     <w:charset w:val="80"/>
-    <w:family w:val="modern"/>
+    <w:family w:val="roman"/>
     <w:pitch w:val="fixed"/>
     <w:sig w:usb0="E00002FF" w:usb1="6AC7FDFB" w:usb2="08000012" w:usb3="00000000" w:csb0="0002009F" w:csb1="00000000"/>
   </w:font>
@@ -8895,8 +8930,9 @@
     <w:panose1 w:val="020B0604030504040204"/>
     <w:charset w:val="00"/>
     <w:family w:val="swiss"/>
+    <w:notTrueType/>
     <w:pitch w:val="variable"/>
-    <w:sig w:usb0="E1002EFF" w:usb1="C000605B" w:usb2="00000029" w:usb3="00000000" w:csb0="000101FF" w:csb1="00000000"/>
+    <w:sig w:usb0="00000003" w:usb1="00000000" w:usb2="00000000" w:usb3="00000000" w:csb0="00000001" w:csb1="00000000"/>
   </w:font>
   <w:font w:name="Cambria">
     <w:panose1 w:val="02040503050406030204"/>
@@ -8905,8 +8941,8 @@
     <w:pitch w:val="variable"/>
     <w:sig w:usb0="E00002FF" w:usb1="400004FF" w:usb2="00000000" w:usb3="00000000" w:csb0="0000019F" w:csb1="00000000"/>
   </w:font>
-  <w:font w:name="MS Gothic">
-    <w:altName w:val="ＭＳ ゴシック"/>
+  <w:font w:name="ＭＳ ゴシック">
+    <w:altName w:val="MS Gothic"/>
     <w:panose1 w:val="020B0609070205080204"/>
     <w:charset w:val="80"/>
     <w:family w:val="modern"/>
@@ -8931,23 +8967,26 @@
 </file>
 
 <file path=word/glossary/settings.xml><?xml version="1.0" encoding="utf-8"?>
-<w:settings xmlns:o="urn:schemas-microsoft-com:office:office" xmlns:r="http://schemas.openxmlformats.org/officeDocument/2006/relationships" xmlns:m="http://schemas.openxmlformats.org/officeDocument/2006/math" xmlns:v="urn:schemas-microsoft-com:vml" xmlns:w10="urn:schemas-microsoft-com:office:word" xmlns:w="http://schemas.openxmlformats.org/wordprocessingml/2006/main" xmlns:sl="http://schemas.openxmlformats.org/schemaLibrary/2006/main">
+<w:settings xmlns:mc="http://schemas.openxmlformats.org/markup-compatibility/2006" xmlns:o="urn:schemas-microsoft-com:office:office" xmlns:r="http://schemas.openxmlformats.org/officeDocument/2006/relationships" xmlns:m="http://schemas.openxmlformats.org/officeDocument/2006/math" xmlns:v="urn:schemas-microsoft-com:vml" xmlns:w10="urn:schemas-microsoft-com:office:word" xmlns:w="http://schemas.openxmlformats.org/wordprocessingml/2006/main" xmlns:w14="http://schemas.microsoft.com/office/word/2010/wordml" xmlns:sl="http://schemas.openxmlformats.org/schemaLibrary/2006/main" mc:Ignorable="w14">
   <w:view w:val="normal"/>
   <w:defaultTabStop w:val="720"/>
   <w:characterSpacingControl w:val="doNotCompress"/>
   <w:compat>
     <w:useFELayout/>
+    <w:compatSetting w:name="compatibilityMode" w:uri="http://schemas.microsoft.com/office/word" w:val="12"/>
   </w:compat>
   <w:rsids>
     <w:rsidRoot w:val="00A458FC"/>
     <w:rsid w:val="000D486D"/>
+    <w:rsid w:val="009D50AE"/>
     <w:rsid w:val="00A458FC"/>
+    <w:rsid w:val="00B07AC9"/>
   </w:rsids>
   <m:mathPr>
     <m:mathFont m:val="Cambria Math"/>
     <m:brkBin m:val="before"/>
     <m:brkBinSub m:val="--"/>
-    <m:smallFrac m:val="off"/>
+    <m:smallFrac m:val="0"/>
     <m:dispDef/>
     <m:lMargin m:val="0"/>
     <m:rMargin m:val="0"/>
@@ -8956,7 +8995,7 @@
     <m:intLim m:val="subSup"/>
     <m:naryLim m:val="undOvr"/>
   </m:mathPr>
-  <w:themeFontLang w:val="en-AU"/>
+  <w:themeFontLang w:val="en-AU" w:eastAsia="ja-JP"/>
   <w:clrSchemeMapping w:bg1="light1" w:t1="dark1" w:bg2="light2" w:t2="dark2" w:accent1="accent1" w:accent2="accent2" w:accent3="accent3" w:accent4="accent4" w:accent5="accent5" w:accent6="accent6" w:hyperlink="hyperlink" w:followedHyperlink="followedHyperlink"/>
   <w:decimalSymbol w:val="."/>
   <w:listSeparator w:val=","/>
@@ -8964,7 +9003,7 @@
 </file>
 
 <file path=word/glossary/styles.xml><?xml version="1.0" encoding="utf-8"?>
-<w:styles xmlns:r="http://schemas.openxmlformats.org/officeDocument/2006/relationships" xmlns:w="http://schemas.openxmlformats.org/wordprocessingml/2006/main">
+<w:styles xmlns:mc="http://schemas.openxmlformats.org/markup-compatibility/2006" xmlns:r="http://schemas.openxmlformats.org/officeDocument/2006/relationships" xmlns:w="http://schemas.openxmlformats.org/wordprocessingml/2006/main" xmlns:w14="http://schemas.microsoft.com/office/word/2010/wordml" mc:Ignorable="w14">
   <w:docDefaults>
     <w:rPrDefault>
       <w:rPr>
@@ -9134,7 +9173,6 @@
     <w:uiPriority w:val="99"/>
     <w:semiHidden/>
     <w:unhideWhenUsed/>
-    <w:qFormat/>
     <w:tblPr>
       <w:tblInd w:w="0" w:type="dxa"/>
       <w:tblCellMar>
@@ -9166,8 +9204,198 @@
 </w:styles>
 </file>
 
+<file path=word/glossary/stylesWithEffects.xml><?xml version="1.0" encoding="utf-8"?>
+<w:styles xmlns:wpc="http://schemas.microsoft.com/office/word/2010/wordprocessingCanvas" xmlns:mc="http://schemas.openxmlformats.org/markup-compatibility/2006" xmlns:o="urn:schemas-microsoft-com:office:office" xmlns:r="http://schemas.openxmlformats.org/officeDocument/2006/relationships" xmlns:m="http://schemas.openxmlformats.org/officeDocument/2006/math" xmlns:v="urn:schemas-microsoft-com:vml" xmlns:wp14="http://schemas.microsoft.com/office/word/2010/wordprocessingDrawing" xmlns:wp="http://schemas.openxmlformats.org/drawingml/2006/wordprocessingDrawing" xmlns:w10="urn:schemas-microsoft-com:office:word" xmlns:w="http://schemas.openxmlformats.org/wordprocessingml/2006/main" xmlns:w14="http://schemas.microsoft.com/office/word/2010/wordml" xmlns:wpg="http://schemas.microsoft.com/office/word/2010/wordprocessingGroup" xmlns:wpi="http://schemas.microsoft.com/office/word/2010/wordprocessingInk" xmlns:wne="http://schemas.microsoft.com/office/word/2006/wordml" xmlns:wps="http://schemas.microsoft.com/office/word/2010/wordprocessingShape" mc:Ignorable="w14 wp14">
+  <w:docDefaults>
+    <w:rPrDefault>
+      <w:rPr>
+        <w:rFonts w:asciiTheme="minorHAnsi" w:eastAsiaTheme="minorEastAsia" w:hAnsiTheme="minorHAnsi" w:cstheme="minorBidi"/>
+        <w:sz w:val="22"/>
+        <w:szCs w:val="22"/>
+        <w:lang w:val="en-AU" w:eastAsia="ja-JP" w:bidi="ar-SA"/>
+      </w:rPr>
+    </w:rPrDefault>
+    <w:pPrDefault>
+      <w:pPr>
+        <w:spacing w:after="200" w:line="276" w:lineRule="auto"/>
+      </w:pPr>
+    </w:pPrDefault>
+  </w:docDefaults>
+  <w:latentStyles w:defLockedState="0" w:defUIPriority="99" w:defSemiHidden="1" w:defUnhideWhenUsed="1" w:defQFormat="0" w:count="267">
+    <w:lsdException w:name="Normal" w:semiHidden="0" w:uiPriority="0" w:unhideWhenUsed="0" w:qFormat="1"/>
+    <w:lsdException w:name="heading 1" w:semiHidden="0" w:uiPriority="9" w:unhideWhenUsed="0" w:qFormat="1"/>
+    <w:lsdException w:name="heading 2" w:uiPriority="9" w:qFormat="1"/>
+    <w:lsdException w:name="heading 3" w:uiPriority="9" w:qFormat="1"/>
+    <w:lsdException w:name="heading 4" w:uiPriority="9" w:qFormat="1"/>
+    <w:lsdException w:name="heading 5" w:uiPriority="9" w:qFormat="1"/>
+    <w:lsdException w:name="heading 6" w:uiPriority="9" w:qFormat="1"/>
+    <w:lsdException w:name="heading 7" w:uiPriority="9" w:qFormat="1"/>
+    <w:lsdException w:name="heading 8" w:uiPriority="9" w:qFormat="1"/>
+    <w:lsdException w:name="heading 9" w:uiPriority="9" w:qFormat="1"/>
+    <w:lsdException w:name="toc 1" w:uiPriority="39"/>
+    <w:lsdException w:name="toc 2" w:uiPriority="39"/>
+    <w:lsdException w:name="toc 3" w:uiPriority="39"/>
+    <w:lsdException w:name="toc 4" w:uiPriority="39"/>
+    <w:lsdException w:name="toc 5" w:uiPriority="39"/>
+    <w:lsdException w:name="toc 6" w:uiPriority="39"/>
+    <w:lsdException w:name="toc 7" w:uiPriority="39"/>
+    <w:lsdException w:name="toc 8" w:uiPriority="39"/>
+    <w:lsdException w:name="toc 9" w:uiPriority="39"/>
+    <w:lsdException w:name="caption" w:uiPriority="35" w:qFormat="1"/>
+    <w:lsdException w:name="Title" w:semiHidden="0" w:uiPriority="10" w:unhideWhenUsed="0" w:qFormat="1"/>
+    <w:lsdException w:name="Default Paragraph Font" w:uiPriority="1"/>
+    <w:lsdException w:name="Subtitle" w:semiHidden="0" w:uiPriority="11" w:unhideWhenUsed="0" w:qFormat="1"/>
+    <w:lsdException w:name="Strong" w:semiHidden="0" w:uiPriority="22" w:unhideWhenUsed="0" w:qFormat="1"/>
+    <w:lsdException w:name="Emphasis" w:semiHidden="0" w:uiPriority="20" w:unhideWhenUsed="0" w:qFormat="1"/>
+    <w:lsdException w:name="Table Grid" w:semiHidden="0" w:uiPriority="59" w:unhideWhenUsed="0"/>
+    <w:lsdException w:name="Placeholder Text" w:unhideWhenUsed="0"/>
+    <w:lsdException w:name="No Spacing" w:semiHidden="0" w:uiPriority="1" w:unhideWhenUsed="0" w:qFormat="1"/>
+    <w:lsdException w:name="Light Shading" w:semiHidden="0" w:uiPriority="60" w:unhideWhenUsed="0"/>
+    <w:lsdException w:name="Light List" w:semiHidden="0" w:uiPriority="61" w:unhideWhenUsed="0"/>
+    <w:lsdException w:name="Light Grid" w:semiHidden="0" w:uiPriority="62" w:unhideWhenUsed="0"/>
+    <w:lsdException w:name="Medium Shading 1" w:semiHidden="0" w:uiPriority="63" w:unhideWhenUsed="0"/>
+    <w:lsdException w:name="Medium Shading 2" w:semiHidden="0" w:uiPriority="64" w:unhideWhenUsed="0"/>
+    <w:lsdException w:name="Medium List 1" w:semiHidden="0" w:uiPriority="65" w:unhideWhenUsed="0"/>
+    <w:lsdException w:name="Medium List 2" w:semiHidden="0" w:uiPriority="66" w:unhideWhenUsed="0"/>
+    <w:lsdException w:name="Medium Grid 1" w:semiHidden="0" w:uiPriority="67" w:unhideWhenUsed="0"/>
+    <w:lsdException w:name="Medium Grid 2" w:semiHidden="0" w:uiPriority="68" w:unhideWhenUsed="0"/>
+    <w:lsdException w:name="Medium Grid 3" w:semiHidden="0" w:uiPriority="69" w:unhideWhenUsed="0"/>
+    <w:lsdException w:name="Dark List" w:semiHidden="0" w:uiPriority="70" w:unhideWhenUsed="0"/>
+    <w:lsdException w:name="Colorful Shading" w:semiHidden="0" w:uiPriority="71" w:unhideWhenUsed="0"/>
+    <w:lsdException w:name="Colorful List" w:semiHidden="0" w:uiPriority="72" w:unhideWhenUsed="0"/>
+    <w:lsdException w:name="Colorful Grid" w:semiHidden="0" w:uiPriority="73" w:unhideWhenUsed="0"/>
+    <w:lsdException w:name="Light Shading Accent 1" w:semiHidden="0" w:uiPriority="60" w:unhideWhenUsed="0"/>
+    <w:lsdException w:name="Light List Accent 1" w:semiHidden="0" w:uiPriority="61" w:unhideWhenUsed="0"/>
+    <w:lsdException w:name="Light Grid Accent 1" w:semiHidden="0" w:uiPriority="62" w:unhideWhenUsed="0"/>
+    <w:lsdException w:name="Medium Shading 1 Accent 1" w:semiHidden="0" w:uiPriority="63" w:unhideWhenUsed="0"/>
+    <w:lsdException w:name="Medium Shading 2 Accent 1" w:semiHidden="0" w:uiPriority="64" w:unhideWhenUsed="0"/>
+    <w:lsdException w:name="Medium List 1 Accent 1" w:semiHidden="0" w:uiPriority="65" w:unhideWhenUsed="0"/>
+    <w:lsdException w:name="Revision" w:unhideWhenUsed="0"/>
+    <w:lsdException w:name="List Paragraph" w:semiHidden="0" w:uiPriority="34" w:unhideWhenUsed="0" w:qFormat="1"/>
+    <w:lsdException w:name="Quote" w:semiHidden="0" w:uiPriority="29" w:unhideWhenUsed="0" w:qFormat="1"/>
+    <w:lsdException w:name="Intense Quote" w:semiHidden="0" w:uiPriority="30" w:unhideWhenUsed="0" w:qFormat="1"/>
+    <w:lsdException w:name="Medium List 2 Accent 1" w:semiHidden="0" w:uiPriority="66" w:unhideWhenUsed="0"/>
+    <w:lsdException w:name="Medium Grid 1 Accent 1" w:semiHidden="0" w:uiPriority="67" w:unhideWhenUsed="0"/>
+    <w:lsdException w:name="Medium Grid 2 Accent 1" w:semiHidden="0" w:uiPriority="68" w:unhideWhenUsed="0"/>
+    <w:lsdException w:name="Medium Grid 3 Accent 1" w:semiHidden="0" w:uiPriority="69" w:unhideWhenUsed="0"/>
+    <w:lsdException w:name="Dark List Accent 1" w:semiHidden="0" w:uiPriority="70" w:unhideWhenUsed="0"/>
+    <w:lsdException w:name="Colorful Shading Accent 1" w:semiHidden="0" w:uiPriority="71" w:unhideWhenUsed="0"/>
+    <w:lsdException w:name="Colorful List Accent 1" w:semiHidden="0" w:uiPriority="72" w:unhideWhenUsed="0"/>
+    <w:lsdException w:name="Colorful Grid Accent 1" w:semiHidden="0" w:uiPriority="73" w:unhideWhenUsed="0"/>
+    <w:lsdException w:name="Light Shading Accent 2" w:semiHidden="0" w:uiPriority="60" w:unhideWhenUsed="0"/>
+    <w:lsdException w:name="Light List Accent 2" w:semiHidden="0" w:uiPriority="61" w:unhideWhenUsed="0"/>
+    <w:lsdException w:name="Light Grid Accent 2" w:semiHidden="0" w:uiPriority="62" w:unhideWhenUsed="0"/>
+    <w:lsdException w:name="Medium Shading 1 Accent 2" w:semiHidden="0" w:uiPriority="63" w:unhideWhenUsed="0"/>
+    <w:lsdException w:name="Medium Shading 2 Accent 2" w:semiHidden="0" w:uiPriority="64" w:unhideWhenUsed="0"/>
+    <w:lsdException w:name="Medium List 1 Accent 2" w:semiHidden="0" w:uiPriority="65" w:unhideWhenUsed="0"/>
+    <w:lsdException w:name="Medium List 2 Accent 2" w:semiHidden="0" w:uiPriority="66" w:unhideWhenUsed="0"/>
+    <w:lsdException w:name="Medium Grid 1 Accent 2" w:semiHidden="0" w:uiPriority="67" w:unhideWhenUsed="0"/>
+    <w:lsdException w:name="Medium Grid 2 Accent 2" w:semiHidden="0" w:uiPriority="68" w:unhideWhenUsed="0"/>
+    <w:lsdException w:name="Medium Grid 3 Accent 2" w:semiHidden="0" w:uiPriority="69" w:unhideWhenUsed="0"/>
+    <w:lsdException w:name="Dark List Accent 2" w:semiHidden="0" w:uiPriority="70" w:unhideWhenUsed="0"/>
+    <w:lsdException w:name="Colorful Shading Accent 2" w:semiHidden="0" w:uiPriority="71" w:unhideWhenUsed="0"/>
+    <w:lsdException w:name="Colorful List Accent 2" w:semiHidden="0" w:uiPriority="72" w:unhideWhenUsed="0"/>
+    <w:lsdException w:name="Colorful Grid Accent 2" w:semiHidden="0" w:uiPriority="73" w:unhideWhenUsed="0"/>
+    <w:lsdException w:name="Light Shading Accent 3" w:semiHidden="0" w:uiPriority="60" w:unhideWhenUsed="0"/>
+    <w:lsdException w:name="Light List Accent 3" w:semiHidden="0" w:uiPriority="61" w:unhideWhenUsed="0"/>
+    <w:lsdException w:name="Light Grid Accent 3" w:semiHidden="0" w:uiPriority="62" w:unhideWhenUsed="0"/>
+    <w:lsdException w:name="Medium Shading 1 Accent 3" w:semiHidden="0" w:uiPriority="63" w:unhideWhenUsed="0"/>
+    <w:lsdException w:name="Medium Shading 2 Accent 3" w:semiHidden="0" w:uiPriority="64" w:unhideWhenUsed="0"/>
+    <w:lsdException w:name="Medium List 1 Accent 3" w:semiHidden="0" w:uiPriority="65" w:unhideWhenUsed="0"/>
+    <w:lsdException w:name="Medium List 2 Accent 3" w:semiHidden="0" w:uiPriority="66" w:unhideWhenUsed="0"/>
+    <w:lsdException w:name="Medium Grid 1 Accent 3" w:semiHidden="0" w:uiPriority="67" w:unhideWhenUsed="0"/>
+    <w:lsdException w:name="Medium Grid 2 Accent 3" w:semiHidden="0" w:uiPriority="68" w:unhideWhenUsed="0"/>
+    <w:lsdException w:name="Medium Grid 3 Accent 3" w:semiHidden="0" w:uiPriority="69" w:unhideWhenUsed="0"/>
+    <w:lsdException w:name="Dark List Accent 3" w:semiHidden="0" w:uiPriority="70" w:unhideWhenUsed="0"/>
+    <w:lsdException w:name="Colorful Shading Accent 3" w:semiHidden="0" w:uiPriority="71" w:unhideWhenUsed="0"/>
+    <w:lsdException w:name="Colorful List Accent 3" w:semiHidden="0" w:uiPriority="72" w:unhideWhenUsed="0"/>
+    <w:lsdException w:name="Colorful Grid Accent 3" w:semiHidden="0" w:uiPriority="73" w:unhideWhenUsed="0"/>
+    <w:lsdException w:name="Light Shading Accent 4" w:semiHidden="0" w:uiPriority="60" w:unhideWhenUsed="0"/>
+    <w:lsdException w:name="Light List Accent 4" w:semiHidden="0" w:uiPriority="61" w:unhideWhenUsed="0"/>
+    <w:lsdException w:name="Light Grid Accent 4" w:semiHidden="0" w:uiPriority="62" w:unhideWhenUsed="0"/>
+    <w:lsdException w:name="Medium Shading 1 Accent 4" w:semiHidden="0" w:uiPriority="63" w:unhideWhenUsed="0"/>
+    <w:lsdException w:name="Medium Shading 2 Accent 4" w:semiHidden="0" w:uiPriority="64" w:unhideWhenUsed="0"/>
+    <w:lsdException w:name="Medium List 1 Accent 4" w:semiHidden="0" w:uiPriority="65" w:unhideWhenUsed="0"/>
+    <w:lsdException w:name="Medium List 2 Accent 4" w:semiHidden="0" w:uiPriority="66" w:unhideWhenUsed="0"/>
+    <w:lsdException w:name="Medium Grid 1 Accent 4" w:semiHidden="0" w:uiPriority="67" w:unhideWhenUsed="0"/>
+    <w:lsdException w:name="Medium Grid 2 Accent 4" w:semiHidden="0" w:uiPriority="68" w:unhideWhenUsed="0"/>
+    <w:lsdException w:name="Medium Grid 3 Accent 4" w:semiHidden="0" w:uiPriority="69" w:unhideWhenUsed="0"/>
+    <w:lsdException w:name="Dark List Accent 4" w:semiHidden="0" w:uiPriority="70" w:unhideWhenUsed="0"/>
+    <w:lsdException w:name="Colorful Shading Accent 4" w:semiHidden="0" w:uiPriority="71" w:unhideWhenUsed="0"/>
+    <w:lsdException w:name="Colorful List Accent 4" w:semiHidden="0" w:uiPriority="72" w:unhideWhenUsed="0"/>
+    <w:lsdException w:name="Colorful Grid Accent 4" w:semiHidden="0" w:uiPriority="73" w:unhideWhenUsed="0"/>
+    <w:lsdException w:name="Light Shading Accent 5" w:semiHidden="0" w:uiPriority="60" w:unhideWhenUsed="0"/>
+    <w:lsdException w:name="Light List Accent 5" w:semiHidden="0" w:uiPriority="61" w:unhideWhenUsed="0"/>
+    <w:lsdException w:name="Light Grid Accent 5" w:semiHidden="0" w:uiPriority="62" w:unhideWhenUsed="0"/>
+    <w:lsdException w:name="Medium Shading 1 Accent 5" w:semiHidden="0" w:uiPriority="63" w:unhideWhenUsed="0"/>
+    <w:lsdException w:name="Medium Shading 2 Accent 5" w:semiHidden="0" w:uiPriority="64" w:unhideWhenUsed="0"/>
+    <w:lsdException w:name="Medium List 1 Accent 5" w:semiHidden="0" w:uiPriority="65" w:unhideWhenUsed="0"/>
+    <w:lsdException w:name="Medium List 2 Accent 5" w:semiHidden="0" w:uiPriority="66" w:unhideWhenUsed="0"/>
+    <w:lsdException w:name="Medium Grid 1 Accent 5" w:semiHidden="0" w:uiPriority="67" w:unhideWhenUsed="0"/>
+    <w:lsdException w:name="Medium Grid 2 Accent 5" w:semiHidden="0" w:uiPriority="68" w:unhideWhenUsed="0"/>
+    <w:lsdException w:name="Medium Grid 3 Accent 5" w:semiHidden="0" w:uiPriority="69" w:unhideWhenUsed="0"/>
+    <w:lsdException w:name="Dark List Accent 5" w:semiHidden="0" w:uiPriority="70" w:unhideWhenUsed="0"/>
+    <w:lsdException w:name="Colorful Shading Accent 5" w:semiHidden="0" w:uiPriority="71" w:unhideWhenUsed="0"/>
+    <w:lsdException w:name="Colorful List Accent 5" w:semiHidden="0" w:uiPriority="72" w:unhideWhenUsed="0"/>
+    <w:lsdException w:name="Colorful Grid Accent 5" w:semiHidden="0" w:uiPriority="73" w:unhideWhenUsed="0"/>
+    <w:lsdException w:name="Light Shading Accent 6" w:semiHidden="0" w:uiPriority="60" w:unhideWhenUsed="0"/>
+    <w:lsdException w:name="Light List Accent 6" w:semiHidden="0" w:uiPriority="61" w:unhideWhenUsed="0"/>
+    <w:lsdException w:name="Light Grid Accent 6" w:semiHidden="0" w:uiPriority="62" w:unhideWhenUsed="0"/>
+    <w:lsdException w:name="Medium Shading 1 Accent 6" w:semiHidden="0" w:uiPriority="63" w:unhideWhenUsed="0"/>
+    <w:lsdException w:name="Medium Shading 2 Accent 6" w:semiHidden="0" w:uiPriority="64" w:unhideWhenUsed="0"/>
+    <w:lsdException w:name="Medium List 1 Accent 6" w:semiHidden="0" w:uiPriority="65" w:unhideWhenUsed="0"/>
+    <w:lsdException w:name="Medium List 2 Accent 6" w:semiHidden="0" w:uiPriority="66" w:unhideWhenUsed="0"/>
+    <w:lsdException w:name="Medium Grid 1 Accent 6" w:semiHidden="0" w:uiPriority="67" w:unhideWhenUsed="0"/>
+    <w:lsdException w:name="Medium Grid 2 Accent 6" w:semiHidden="0" w:uiPriority="68" w:unhideWhenUsed="0"/>
+    <w:lsdException w:name="Medium Grid 3 Accent 6" w:semiHidden="0" w:uiPriority="69" w:unhideWhenUsed="0"/>
+    <w:lsdException w:name="Dark List Accent 6" w:semiHidden="0" w:uiPriority="70" w:unhideWhenUsed="0"/>
+    <w:lsdException w:name="Colorful Shading Accent 6" w:semiHidden="0" w:uiPriority="71" w:unhideWhenUsed="0"/>
+    <w:lsdException w:name="Colorful List Accent 6" w:semiHidden="0" w:uiPriority="72" w:unhideWhenUsed="0"/>
+    <w:lsdException w:name="Colorful Grid Accent 6" w:semiHidden="0" w:uiPriority="73" w:unhideWhenUsed="0"/>
+    <w:lsdException w:name="Subtle Emphasis" w:semiHidden="0" w:uiPriority="19" w:unhideWhenUsed="0" w:qFormat="1"/>
+    <w:lsdException w:name="Intense Emphasis" w:semiHidden="0" w:uiPriority="21" w:unhideWhenUsed="0" w:qFormat="1"/>
+    <w:lsdException w:name="Subtle Reference" w:semiHidden="0" w:uiPriority="31" w:unhideWhenUsed="0" w:qFormat="1"/>
+    <w:lsdException w:name="Intense Reference" w:semiHidden="0" w:uiPriority="32" w:unhideWhenUsed="0" w:qFormat="1"/>
+    <w:lsdException w:name="Book Title" w:semiHidden="0" w:uiPriority="33" w:unhideWhenUsed="0" w:qFormat="1"/>
+    <w:lsdException w:name="Bibliography" w:uiPriority="37"/>
+    <w:lsdException w:name="TOC Heading" w:uiPriority="39" w:qFormat="1"/>
+  </w:latentStyles>
+  <w:style w:type="paragraph" w:default="1" w:styleId="Normal">
+    <w:name w:val="Normal"/>
+    <w:qFormat/>
+  </w:style>
+  <w:style w:type="character" w:default="1" w:styleId="DefaultParagraphFont">
+    <w:name w:val="Default Paragraph Font"/>
+    <w:uiPriority w:val="1"/>
+    <w:semiHidden/>
+    <w:unhideWhenUsed/>
+  </w:style>
+  <w:style w:type="table" w:default="1" w:styleId="TableNormal">
+    <w:name w:val="Normal Table"/>
+    <w:uiPriority w:val="99"/>
+    <w:semiHidden/>
+    <w:unhideWhenUsed/>
+    <w:tblPr>
+      <w:tblInd w:w="0" w:type="dxa"/>
+      <w:tblCellMar>
+        <w:top w:w="0" w:type="dxa"/>
+        <w:left w:w="108" w:type="dxa"/>
+        <w:bottom w:w="0" w:type="dxa"/>
+        <w:right w:w="108" w:type="dxa"/>
+      </w:tblCellMar>
+    </w:tblPr>
+  </w:style>
+  <w:style w:type="numbering" w:default="1" w:styleId="NoList">
+    <w:name w:val="No List"/>
+    <w:uiPriority w:val="99"/>
+    <w:semiHidden/>
+    <w:unhideWhenUsed/>
+  </w:style>
+</w:styles>
+</file>
+
 <file path=word/glossary/webSettings.xml><?xml version="1.0" encoding="utf-8"?>
-<w:webSettings xmlns:r="http://schemas.openxmlformats.org/officeDocument/2006/relationships" xmlns:w="http://schemas.openxmlformats.org/wordprocessingml/2006/main">
+<w:webSettings xmlns:mc="http://schemas.openxmlformats.org/markup-compatibility/2006" xmlns:r="http://schemas.openxmlformats.org/officeDocument/2006/relationships" xmlns:w="http://schemas.openxmlformats.org/wordprocessingml/2006/main" xmlns:w14="http://schemas.microsoft.com/office/word/2010/wordml" mc:Ignorable="w14">
   <w:optimizeForBrowser/>
 </w:webSettings>
 </file>

</xml_diff>

<commit_message>
Just a tiny clean up
</commit_message>
<xml_diff>
--- a/assignment3/a3-3702-43150621-43236945.docx
+++ b/assignment3/a3-3702-43150621-43236945.docx
@@ -2951,8 +2951,6 @@
         </w:rPr>
         <w:t xml:space="preserve"> (exploration)</w:t>
       </w:r>
-      <w:bookmarkStart w:id="0" w:name="_GoBack"/>
-      <w:bookmarkEnd w:id="0"/>
       <w:r>
         <w:rPr>
           <w:rFonts w:ascii="Arial" w:hAnsi="Arial" w:cs="Arial"/>
@@ -4703,7 +4701,23 @@
           <w:sz w:val="24"/>
           <w:szCs w:val="24"/>
         </w:rPr>
-        <w:t>V(Cell1) = -1 + 1(-1 + -1 - -1) = -1 + 1(-1) = -2</w:t>
+        <w:t>V(Cell1) = -1</w:t>
+      </w:r>
+      <w:r>
+        <w:rPr>
+          <w:rFonts w:ascii="Arial" w:hAnsi="Arial" w:cs="Arial"/>
+          <w:sz w:val="24"/>
+          <w:szCs w:val="24"/>
+        </w:rPr>
+        <w:t xml:space="preserve"> + 1(-1 + -1 - -1) </w:t>
+      </w:r>
+      <w:r>
+        <w:rPr>
+          <w:rFonts w:ascii="Arial" w:hAnsi="Arial" w:cs="Arial"/>
+          <w:sz w:val="24"/>
+          <w:szCs w:val="24"/>
+        </w:rPr>
+        <w:t>= -2</w:t>
       </w:r>
     </w:p>
     <w:p>
@@ -4766,7 +4780,63 @@
           <w:sz w:val="24"/>
           <w:szCs w:val="24"/>
         </w:rPr>
-        <w:t>V(Cell2) = -1 + 1(-1 + -1 - -1) = -2</w:t>
+        <w:t>V(Cell2) = -</w:t>
+      </w:r>
+      <w:r>
+        <w:rPr>
+          <w:rFonts w:ascii="Arial" w:hAnsi="Arial" w:cs="Arial"/>
+          <w:sz w:val="24"/>
+          <w:szCs w:val="24"/>
+        </w:rPr>
+        <w:t>1</w:t>
+      </w:r>
+      <w:r>
+        <w:rPr>
+          <w:rFonts w:ascii="Arial" w:hAnsi="Arial" w:cs="Arial"/>
+          <w:sz w:val="24"/>
+          <w:szCs w:val="24"/>
+        </w:rPr>
+        <w:t xml:space="preserve"> + 1(-1 + -</w:t>
+      </w:r>
+      <w:r>
+        <w:rPr>
+          <w:rFonts w:ascii="Arial" w:hAnsi="Arial" w:cs="Arial"/>
+          <w:sz w:val="24"/>
+          <w:szCs w:val="24"/>
+        </w:rPr>
+        <w:t>1</w:t>
+      </w:r>
+      <w:r>
+        <w:rPr>
+          <w:rFonts w:ascii="Arial" w:hAnsi="Arial" w:cs="Arial"/>
+          <w:sz w:val="24"/>
+          <w:szCs w:val="24"/>
+        </w:rPr>
+        <w:t xml:space="preserve"> - -</w:t>
+      </w:r>
+      <w:r>
+        <w:rPr>
+          <w:rFonts w:ascii="Arial" w:hAnsi="Arial" w:cs="Arial"/>
+          <w:sz w:val="24"/>
+          <w:szCs w:val="24"/>
+        </w:rPr>
+        <w:t>1</w:t>
+      </w:r>
+      <w:r>
+        <w:rPr>
+          <w:rFonts w:ascii="Arial" w:hAnsi="Arial" w:cs="Arial"/>
+          <w:sz w:val="24"/>
+          <w:szCs w:val="24"/>
+        </w:rPr>
+        <w:t>) = -</w:t>
+      </w:r>
+      <w:r>
+        <w:rPr>
+          <w:rFonts w:ascii="Arial" w:hAnsi="Arial" w:cs="Arial"/>
+          <w:sz w:val="24"/>
+          <w:szCs w:val="24"/>
+        </w:rPr>
+        <w:t>2</w:t>
       </w:r>
     </w:p>
     <w:p>
@@ -4829,7 +4899,39 @@
           <w:sz w:val="24"/>
           <w:szCs w:val="24"/>
         </w:rPr>
-        <w:t>V(Cell2) = -2 + 1(-1 + 9 - -2) = 8</w:t>
+        <w:t>V(Cell2) = -</w:t>
+      </w:r>
+      <w:r>
+        <w:rPr>
+          <w:rFonts w:ascii="Arial" w:hAnsi="Arial" w:cs="Arial"/>
+          <w:sz w:val="24"/>
+          <w:szCs w:val="24"/>
+        </w:rPr>
+        <w:t>2</w:t>
+      </w:r>
+      <w:r>
+        <w:rPr>
+          <w:rFonts w:ascii="Arial" w:hAnsi="Arial" w:cs="Arial"/>
+          <w:sz w:val="24"/>
+          <w:szCs w:val="24"/>
+        </w:rPr>
+        <w:t xml:space="preserve"> + 1(-1 + 9 - -</w:t>
+      </w:r>
+      <w:r>
+        <w:rPr>
+          <w:rFonts w:ascii="Arial" w:hAnsi="Arial" w:cs="Arial"/>
+          <w:sz w:val="24"/>
+          <w:szCs w:val="24"/>
+        </w:rPr>
+        <w:t>2</w:t>
+      </w:r>
+      <w:r>
+        <w:rPr>
+          <w:rFonts w:ascii="Arial" w:hAnsi="Arial" w:cs="Arial"/>
+          <w:sz w:val="24"/>
+          <w:szCs w:val="24"/>
+        </w:rPr>
+        <w:t>) = 8</w:t>
       </w:r>
     </w:p>
     <w:p>
@@ -4961,8 +5063,18 @@
           <w:sz w:val="24"/>
           <w:szCs w:val="24"/>
         </w:rPr>
-        <w:t>V(Cell2) = 8</w:t>
-      </w:r>
+        <w:t xml:space="preserve">V(Cell2) = </w:t>
+      </w:r>
+      <w:r>
+        <w:rPr>
+          <w:rFonts w:ascii="Arial" w:hAnsi="Arial" w:cs="Arial"/>
+          <w:sz w:val="24"/>
+          <w:szCs w:val="24"/>
+        </w:rPr>
+        <w:t>8</w:t>
+      </w:r>
+      <w:bookmarkStart w:id="0" w:name="_GoBack"/>
+      <w:bookmarkEnd w:id="0"/>
     </w:p>
     <w:p>
       <w:pPr>
@@ -7235,7 +7347,7 @@
                 <w:bCs/>
                 <w:noProof/>
               </w:rPr>
-              <w:t>5</w:t>
+              <w:t>1</w:t>
             </w:r>
             <w:r>
               <w:rPr>
@@ -7280,7 +7392,7 @@
                 <w:bCs/>
                 <w:noProof/>
               </w:rPr>
-              <w:t>10</w:t>
+              <w:t>2</w:t>
             </w:r>
             <w:r>
               <w:rPr>
@@ -8978,6 +9090,7 @@
   <w:rsids>
     <w:rsidRoot w:val="00A458FC"/>
     <w:rsid w:val="000D486D"/>
+    <w:rsid w:val="008951FD"/>
     <w:rsid w:val="009D50AE"/>
     <w:rsid w:val="00A458FC"/>
     <w:rsid w:val="00B07AC9"/>

</xml_diff>

<commit_message>
Just a tiny change
</commit_message>
<xml_diff>
--- a/assignment3/a3-3702-43150621-43236945.docx
+++ b/assignment3/a3-3702-43150621-43236945.docx
@@ -1035,7 +1035,23 @@
           <w:sz w:val="24"/>
           <w:szCs w:val="24"/>
         </w:rPr>
-        <w:t>Now for the differences. In MDP, we have enough information to create the Transition and Reward Function. In Tutorial 8, we are given the probabilities for user consumption for each type of soda. This helps us generate the Transition and Reward Function. Because of this, we can use MDP to solve the problem. In Reinforcement Learning, we do not have information to create the Transition and Reward Function. In this question, we are not given the probabilities for user consumption of each type of soda. This meant that we do not know the user’s behaviour, so we cannot create these Transition and Reward Functions. Because of this, we need Reinforcement Learning.</w:t>
+        <w:t>Now for the differences. In MDP, we have enough information to create the Transition and Reward Function. In Tutorial 8, we are given the probabilities for user consumption for each type of soda. This helps us generate the Transition and Reward Function. Because of this, we can use MDP to solve the problem. In Reinforcement Learning, we do not have information to create the Transition and Reward Function. In this question, we are not given the probabilities for user consumption of each type of soda</w:t>
+      </w:r>
+      <w:r>
+        <w:rPr>
+          <w:rFonts w:ascii="Arial" w:hAnsi="Arial" w:cs="Arial"/>
+          <w:sz w:val="24"/>
+          <w:szCs w:val="24"/>
+        </w:rPr>
+        <w:t xml:space="preserve"> and we do not know what reward we will get for having a number of sodas left in stock at the end of the day</w:t>
+      </w:r>
+      <w:r>
+        <w:rPr>
+          <w:rFonts w:ascii="Arial" w:hAnsi="Arial" w:cs="Arial"/>
+          <w:sz w:val="24"/>
+          <w:szCs w:val="24"/>
+        </w:rPr>
+        <w:t>. This meant that we do not know the user’s behaviour, so we cannot create these Transition and Reward Functions. Because of this, we need Reinforcement Learning.</w:t>
       </w:r>
     </w:p>
     <w:p>
@@ -1103,7 +1119,23 @@
           <w:sz w:val="24"/>
           <w:szCs w:val="24"/>
         </w:rPr>
-        <w:t>State Space is a tuple of 2 elements representing the amount of cans for a particular type of soda currently stocked for a day before purchasing for additional stock</w:t>
+        <w:t xml:space="preserve">State Space is a tuple of </w:t>
+      </w:r>
+      <w:r>
+        <w:rPr>
+          <w:rFonts w:ascii="Arial" w:hAnsi="Arial" w:cs="Arial"/>
+          <w:sz w:val="24"/>
+          <w:szCs w:val="24"/>
+        </w:rPr>
+        <w:t>2</w:t>
+      </w:r>
+      <w:r>
+        <w:rPr>
+          <w:rFonts w:ascii="Arial" w:hAnsi="Arial" w:cs="Arial"/>
+          <w:sz w:val="24"/>
+          <w:szCs w:val="24"/>
+        </w:rPr>
+        <w:t xml:space="preserve"> elements representing the amount of cans for a particular type of soda currently stocked for a day before purchasing for additional stock</w:t>
       </w:r>
     </w:p>
     <w:p>
@@ -1155,6 +1187,8 @@
         </w:rPr>
         <w:t>1</w:t>
       </w:r>
+      <w:bookmarkStart w:id="0" w:name="_GoBack"/>
+      <w:bookmarkEnd w:id="0"/>
       <w:r>
         <w:rPr>
           <w:rFonts w:ascii="Arial" w:hAnsi="Arial" w:cs="Arial"/>
@@ -1549,7 +1583,16 @@
           <w:sz w:val="24"/>
           <w:szCs w:val="24"/>
         </w:rPr>
-        <w:t xml:space="preserve"> is the number of Sprite cans consumed by users and C</w:t>
+        <w:t xml:space="preserve"> is the number of Sprite cans </w:t>
+      </w:r>
+      <w:r>
+        <w:rPr>
+          <w:rFonts w:ascii="Arial" w:hAnsi="Arial" w:cs="Arial"/>
+          <w:sz w:val="24"/>
+          <w:szCs w:val="24"/>
+        </w:rPr>
+        <w:lastRenderedPageBreak/>
+        <w:t>consumed by users and C</w:t>
       </w:r>
       <w:r>
         <w:rPr>
@@ -1583,16 +1626,7 @@
           <w:sz w:val="24"/>
           <w:szCs w:val="24"/>
         </w:rPr>
-        <w:t xml:space="preserve"> &lt;= 3. This is assuming that the </w:t>
-      </w:r>
-      <w:r>
-        <w:rPr>
-          <w:rFonts w:ascii="Arial" w:hAnsi="Arial" w:cs="Arial"/>
-          <w:sz w:val="24"/>
-          <w:szCs w:val="24"/>
-        </w:rPr>
-        <w:lastRenderedPageBreak/>
-        <w:t>number of cans users can consume in a day is equal to the number of cans we can purchase</w:t>
+        <w:t xml:space="preserve"> &lt;= 3. This is assuming that the number of cans users can consume in a day is equal to the number of cans we can purchase</w:t>
       </w:r>
     </w:p>
     <w:p>
@@ -2413,7 +2447,6 @@
           <w:sz w:val="24"/>
           <w:szCs w:val="24"/>
         </w:rPr>
-        <w:lastRenderedPageBreak/>
         <w:t xml:space="preserve">Question 2: </w:t>
       </w:r>
     </w:p>
@@ -3063,7 +3096,16 @@
           <w:sz w:val="24"/>
           <w:szCs w:val="24"/>
         </w:rPr>
-        <w:t xml:space="preserve">, we start taking into account other actions. As a result, the other episodes have a wider variety of actions to take. Once </w:t>
+        <w:t xml:space="preserve">, we start taking into account other actions. As a result, </w:t>
+      </w:r>
+      <w:r>
+        <w:rPr>
+          <w:rFonts w:ascii="Arial" w:hAnsi="Arial" w:cs="Arial"/>
+          <w:sz w:val="24"/>
+          <w:szCs w:val="24"/>
+        </w:rPr>
+        <w:lastRenderedPageBreak/>
+        <w:t xml:space="preserve">the other episodes have a wider variety of actions to take. Once </w:t>
       </w:r>
       <m:oMath>
         <m:r>
@@ -3081,16 +3123,7 @@
           <w:sz w:val="24"/>
           <w:szCs w:val="24"/>
         </w:rPr>
-        <w:t xml:space="preserve"> = 1, the </w:t>
-      </w:r>
-      <w:r>
-        <w:rPr>
-          <w:rFonts w:ascii="Arial" w:hAnsi="Arial" w:cs="Arial"/>
-          <w:sz w:val="24"/>
-          <w:szCs w:val="24"/>
-        </w:rPr>
-        <w:lastRenderedPageBreak/>
-        <w:t>most favoured action is no longer taken into account in calculating the Q-value.</w:t>
+        <w:t xml:space="preserve"> = 1, the most favoured action is no longer taken into account in calculating the Q-value.</w:t>
       </w:r>
     </w:p>
     <w:p>
@@ -5073,8 +5106,6 @@
         </w:rPr>
         <w:t>8</w:t>
       </w:r>
-      <w:bookmarkStart w:id="0" w:name="_GoBack"/>
-      <w:bookmarkEnd w:id="0"/>
     </w:p>
     <w:p>
       <w:pPr>
@@ -9094,6 +9125,7 @@
     <w:rsid w:val="009D50AE"/>
     <w:rsid w:val="00A458FC"/>
     <w:rsid w:val="00B07AC9"/>
+    <w:rsid w:val="00C13290"/>
   </w:rsids>
   <m:mathPr>
     <m:mathFont m:val="Cambria Math"/>

</xml_diff>

<commit_message>
Just major changes again :P
</commit_message>
<xml_diff>
--- a/assignment3/a3-3702-43150621-43236945.docx
+++ b/assignment3/a3-3702-43150621-43236945.docx
@@ -13390,6 +13390,14 @@
         </w:rPr>
         <w:t>.</w:t>
       </w:r>
+      <w:r>
+        <w:rPr>
+          <w:rFonts w:ascii="Arial" w:hAnsi="Arial" w:cs="Arial"/>
+          <w:sz w:val="24"/>
+          <w:szCs w:val="24"/>
+        </w:rPr>
+        <w:t xml:space="preserve"> </w:t>
+      </w:r>
     </w:p>
     <w:p>
       <w:pPr>
@@ -13492,6 +13500,14 @@
           <w:sz w:val="24"/>
           <w:szCs w:val="24"/>
         </w:rPr>
+        <w:t xml:space="preserve"> </w:t>
+      </w:r>
+      <w:r>
+        <w:rPr>
+          <w:rFonts w:ascii="Arial" w:hAnsi="Arial" w:cs="Arial"/>
+          <w:sz w:val="24"/>
+          <w:szCs w:val="24"/>
+        </w:rPr>
         <w:t>, the action taken a</w:t>
       </w:r>
       <w:r>
@@ -13710,7 +13726,15 @@
           <w:sz w:val="24"/>
           <w:szCs w:val="24"/>
         </w:rPr>
-        <w:t>Formally, T = T</w:t>
+        <w:t>Formally, T</w:t>
+      </w:r>
+      <w:r>
+        <w:rPr>
+          <w:rFonts w:ascii="Arial" w:hAnsi="Arial" w:cs="Arial"/>
+          <w:sz w:val="24"/>
+          <w:szCs w:val="24"/>
+        </w:rPr>
+        <w:t>(s</w:t>
       </w:r>
       <w:r>
         <w:rPr>
@@ -13719,15 +13743,15 @@
           <w:szCs w:val="24"/>
           <w:vertAlign w:val="subscript"/>
         </w:rPr>
-        <w:t>x</w:t>
-      </w:r>
-      <w:r>
-        <w:rPr>
-          <w:rFonts w:ascii="Arial" w:hAnsi="Arial" w:cs="Arial"/>
-          <w:sz w:val="24"/>
-          <w:szCs w:val="24"/>
-        </w:rPr>
-        <w:t xml:space="preserve"> where T</w:t>
+        <w:t>t</w:t>
+      </w:r>
+      <w:r>
+        <w:rPr>
+          <w:rFonts w:ascii="Arial" w:hAnsi="Arial" w:cs="Arial"/>
+          <w:sz w:val="24"/>
+          <w:szCs w:val="24"/>
+        </w:rPr>
+        <w:t>, a</w:t>
       </w:r>
       <w:r>
         <w:rPr>
@@ -13736,15 +13760,209 @@
           <w:szCs w:val="24"/>
           <w:vertAlign w:val="subscript"/>
         </w:rPr>
-        <w:t>x</w:t>
-      </w:r>
-      <w:r>
-        <w:rPr>
-          <w:rFonts w:ascii="Arial" w:hAnsi="Arial" w:cs="Arial"/>
-          <w:sz w:val="24"/>
-          <w:szCs w:val="24"/>
-        </w:rPr>
-        <w:t xml:space="preserve"> is a matrix of probabilities for a soda x and x can be either Coke or Sprite.</w:t>
+        <w:t>t</w:t>
+      </w:r>
+      <w:r>
+        <w:rPr>
+          <w:rFonts w:ascii="Arial" w:hAnsi="Arial" w:cs="Arial"/>
+          <w:sz w:val="24"/>
+          <w:szCs w:val="24"/>
+        </w:rPr>
+        <w:t>, s</w:t>
+      </w:r>
+      <w:r>
+        <w:rPr>
+          <w:rFonts w:ascii="Arial" w:hAnsi="Arial" w:cs="Arial"/>
+          <w:sz w:val="24"/>
+          <w:szCs w:val="24"/>
+          <w:vertAlign w:val="subscript"/>
+        </w:rPr>
+        <w:t>t + 1</w:t>
+      </w:r>
+      <w:r>
+        <w:rPr>
+          <w:rFonts w:ascii="Arial" w:hAnsi="Arial" w:cs="Arial"/>
+          <w:sz w:val="24"/>
+          <w:szCs w:val="24"/>
+        </w:rPr>
+        <w:t>)</w:t>
+      </w:r>
+      <w:r>
+        <w:rPr>
+          <w:rFonts w:ascii="Arial" w:hAnsi="Arial" w:cs="Arial"/>
+          <w:sz w:val="24"/>
+          <w:szCs w:val="24"/>
+        </w:rPr>
+        <w:t xml:space="preserve"> = </w:t>
+      </w:r>
+      <w:r>
+        <w:rPr>
+          <w:rFonts w:ascii="Arial" w:hAnsi="Arial" w:cs="Arial"/>
+          <w:sz w:val="24"/>
+          <w:szCs w:val="24"/>
+        </w:rPr>
+        <w:t>T((&lt;x, y&gt;, T</w:t>
+      </w:r>
+      <w:r>
+        <w:rPr>
+          <w:rFonts w:ascii="Arial" w:hAnsi="Arial" w:cs="Arial"/>
+          <w:sz w:val="24"/>
+          <w:szCs w:val="24"/>
+          <w:vertAlign w:val="subscript"/>
+        </w:rPr>
+        <w:t>t</w:t>
+      </w:r>
+      <w:r>
+        <w:rPr>
+          <w:rFonts w:ascii="Arial" w:hAnsi="Arial" w:cs="Arial"/>
+          <w:sz w:val="24"/>
+          <w:szCs w:val="24"/>
+        </w:rPr>
+        <w:t>, R</w:t>
+      </w:r>
+      <w:r>
+        <w:rPr>
+          <w:rFonts w:ascii="Arial" w:hAnsi="Arial" w:cs="Arial"/>
+          <w:sz w:val="24"/>
+          <w:szCs w:val="24"/>
+          <w:vertAlign w:val="subscript"/>
+        </w:rPr>
+        <w:t>t</w:t>
+      </w:r>
+      <w:r>
+        <w:rPr>
+          <w:rFonts w:ascii="Arial" w:hAnsi="Arial" w:cs="Arial"/>
+          <w:sz w:val="24"/>
+          <w:szCs w:val="24"/>
+        </w:rPr>
+        <w:t>), &lt;m, n&gt;, (&lt;a, b&gt;, T</w:t>
+      </w:r>
+      <w:r>
+        <w:rPr>
+          <w:rFonts w:ascii="Arial" w:hAnsi="Arial" w:cs="Arial"/>
+          <w:sz w:val="24"/>
+          <w:szCs w:val="24"/>
+          <w:vertAlign w:val="subscript"/>
+        </w:rPr>
+        <w:t>t + 1</w:t>
+      </w:r>
+      <w:r>
+        <w:rPr>
+          <w:rFonts w:ascii="Arial" w:hAnsi="Arial" w:cs="Arial"/>
+          <w:sz w:val="24"/>
+          <w:szCs w:val="24"/>
+        </w:rPr>
+        <w:t>, R</w:t>
+      </w:r>
+      <w:r>
+        <w:rPr>
+          <w:rFonts w:ascii="Arial" w:hAnsi="Arial" w:cs="Arial"/>
+          <w:sz w:val="24"/>
+          <w:szCs w:val="24"/>
+          <w:vertAlign w:val="subscript"/>
+        </w:rPr>
+        <w:t>t + 1</w:t>
+      </w:r>
+      <w:r>
+        <w:rPr>
+          <w:rFonts w:ascii="Arial" w:hAnsi="Arial" w:cs="Arial"/>
+          <w:sz w:val="24"/>
+          <w:szCs w:val="24"/>
+        </w:rPr>
+        <w:t>)) = T</w:t>
+      </w:r>
+      <w:r>
+        <w:rPr>
+          <w:rFonts w:ascii="Arial" w:hAnsi="Arial" w:cs="Arial"/>
+          <w:sz w:val="24"/>
+          <w:szCs w:val="24"/>
+          <w:vertAlign w:val="subscript"/>
+        </w:rPr>
+        <w:t>C</w:t>
+      </w:r>
+      <w:r>
+        <w:rPr>
+          <w:rFonts w:ascii="Arial" w:hAnsi="Arial" w:cs="Arial"/>
+          <w:sz w:val="24"/>
+          <w:szCs w:val="24"/>
+        </w:rPr>
+        <w:t>(x, a, m) * T</w:t>
+      </w:r>
+      <w:r>
+        <w:rPr>
+          <w:rFonts w:ascii="Arial" w:hAnsi="Arial" w:cs="Arial"/>
+          <w:sz w:val="24"/>
+          <w:szCs w:val="24"/>
+          <w:vertAlign w:val="subscript"/>
+        </w:rPr>
+        <w:t>S</w:t>
+      </w:r>
+      <w:r>
+        <w:rPr>
+          <w:rFonts w:ascii="Arial" w:hAnsi="Arial" w:cs="Arial"/>
+          <w:sz w:val="24"/>
+          <w:szCs w:val="24"/>
+        </w:rPr>
+        <w:t>(y, n, b), where T</w:t>
+      </w:r>
+      <w:r>
+        <w:rPr>
+          <w:rFonts w:ascii="Arial" w:hAnsi="Arial" w:cs="Arial"/>
+          <w:sz w:val="24"/>
+          <w:szCs w:val="24"/>
+          <w:vertAlign w:val="subscript"/>
+        </w:rPr>
+        <w:t>C</w:t>
+      </w:r>
+      <w:r>
+        <w:rPr>
+          <w:rFonts w:ascii="Arial" w:hAnsi="Arial" w:cs="Arial"/>
+          <w:sz w:val="24"/>
+          <w:szCs w:val="24"/>
+        </w:rPr>
+        <w:t xml:space="preserve"> and T</w:t>
+      </w:r>
+      <w:r>
+        <w:rPr>
+          <w:rFonts w:ascii="Arial" w:hAnsi="Arial" w:cs="Arial"/>
+          <w:sz w:val="24"/>
+          <w:szCs w:val="24"/>
+          <w:vertAlign w:val="subscript"/>
+        </w:rPr>
+        <w:t xml:space="preserve">S </w:t>
+      </w:r>
+      <w:r>
+        <w:rPr>
+          <w:rFonts w:ascii="Arial" w:hAnsi="Arial" w:cs="Arial"/>
+          <w:sz w:val="24"/>
+          <w:szCs w:val="24"/>
+        </w:rPr>
+        <w:t xml:space="preserve">are the individual transition functions for Coke and Sprite, respectively. </w:t>
+      </w:r>
+      <w:r>
+        <w:rPr>
+          <w:rFonts w:ascii="Arial" w:hAnsi="Arial" w:cs="Arial"/>
+          <w:b/>
+          <w:sz w:val="24"/>
+          <w:szCs w:val="24"/>
+        </w:rPr>
+        <w:t>Take note that this assumes that the transitions for Coke and Sprite are independent of each other.</w:t>
+      </w:r>
+      <w:r>
+        <w:rPr>
+          <w:rFonts w:ascii="Arial" w:hAnsi="Arial" w:cs="Arial"/>
+          <w:sz w:val="24"/>
+          <w:szCs w:val="24"/>
+        </w:rPr>
+        <w:t xml:space="preserve"> </w:t>
+      </w:r>
+      <w:r>
+        <w:rPr>
+          <w:rFonts w:ascii="Arial" w:hAnsi="Arial" w:cs="Arial"/>
+          <w:sz w:val="24"/>
+          <w:szCs w:val="24"/>
+        </w:rPr>
+        <w:t>We have not been given information about whether or not these transitions are independent of each other but we can initially assume that these are independent. If, through observation, it is found that these transitions are dependent on each other, then the transition function needs to be redefined.</w:t>
       </w:r>
     </w:p>
     <w:p>
@@ -13767,7 +13985,15 @@
           <w:sz w:val="24"/>
           <w:szCs w:val="24"/>
         </w:rPr>
-        <w:t>T</w:t>
+        <w:t xml:space="preserve">Regardless of the type of soda, we can calculate the probabilities in 3 different ways. </w:t>
+      </w:r>
+      <w:r>
+        <w:rPr>
+          <w:rFonts w:ascii="Arial" w:hAnsi="Arial" w:cs="Arial"/>
+          <w:sz w:val="24"/>
+          <w:szCs w:val="24"/>
+        </w:rPr>
+        <w:t>Firstly, if we suddenly end up with more cans of coke than when we started (e.g. for T</w:t>
       </w:r>
       <w:r>
         <w:rPr>
@@ -13776,7 +14002,128 @@
           <w:szCs w:val="24"/>
           <w:vertAlign w:val="subscript"/>
         </w:rPr>
-        <w:t>x</w:t>
+        <w:t>C</w:t>
+      </w:r>
+      <w:r>
+        <w:rPr>
+          <w:rFonts w:ascii="Arial" w:hAnsi="Arial" w:cs="Arial"/>
+          <w:sz w:val="24"/>
+          <w:szCs w:val="24"/>
+        </w:rPr>
+        <w:t>, m &gt; x</w:t>
+      </w:r>
+      <w:r>
+        <w:rPr>
+          <w:rFonts w:ascii="Arial" w:hAnsi="Arial" w:cs="Arial"/>
+          <w:sz w:val="24"/>
+          <w:szCs w:val="24"/>
+        </w:rPr>
+        <w:t xml:space="preserve"> + a</w:t>
+      </w:r>
+      <w:r>
+        <w:rPr>
+          <w:rFonts w:ascii="Arial" w:hAnsi="Arial" w:cs="Arial"/>
+          <w:sz w:val="24"/>
+          <w:szCs w:val="24"/>
+        </w:rPr>
+        <w:t>), then the probability is 0</w:t>
+      </w:r>
+      <w:r>
+        <w:rPr>
+          <w:rFonts w:ascii="Arial" w:hAnsi="Arial" w:cs="Arial"/>
+          <w:sz w:val="24"/>
+          <w:szCs w:val="24"/>
+        </w:rPr>
+        <w:t xml:space="preserve"> because users will not be able to restock the vending machine themselves.</w:t>
+      </w:r>
+    </w:p>
+    <w:p>
+      <w:pPr>
+        <w:pStyle w:val="ListParagraph"/>
+        <w:numPr>
+          <w:ilvl w:val="2"/>
+          <w:numId w:val="9"/>
+        </w:numPr>
+        <w:jc w:val="both"/>
+        <w:rPr>
+          <w:rFonts w:ascii="Arial" w:hAnsi="Arial" w:cs="Arial"/>
+          <w:sz w:val="24"/>
+          <w:szCs w:val="24"/>
+        </w:rPr>
+      </w:pPr>
+      <w:r>
+        <w:rPr>
+          <w:rFonts w:ascii="Arial" w:hAnsi="Arial" w:cs="Arial"/>
+          <w:sz w:val="24"/>
+          <w:szCs w:val="24"/>
+        </w:rPr>
+        <w:t>Secondly, if the amount of cans left at the end of the day is &gt; 0 but &lt;= the number of cans we had at the beginning of the day (e.g. for T</w:t>
+      </w:r>
+      <w:r>
+        <w:rPr>
+          <w:rFonts w:ascii="Arial" w:hAnsi="Arial" w:cs="Arial"/>
+          <w:sz w:val="24"/>
+          <w:szCs w:val="24"/>
+          <w:vertAlign w:val="subscript"/>
+        </w:rPr>
+        <w:t>C</w:t>
+      </w:r>
+      <w:r>
+        <w:rPr>
+          <w:rFonts w:ascii="Arial" w:hAnsi="Arial" w:cs="Arial"/>
+          <w:sz w:val="24"/>
+          <w:szCs w:val="24"/>
+        </w:rPr>
+        <w:t>, 0 &lt; m &lt;= x + a), then we need to refer to a matrix of probabilities for that type of soda. Let’s denote this as P</w:t>
+      </w:r>
+      <w:r>
+        <w:rPr>
+          <w:rFonts w:ascii="Arial" w:hAnsi="Arial" w:cs="Arial"/>
+          <w:sz w:val="24"/>
+          <w:szCs w:val="24"/>
+          <w:vertAlign w:val="subscript"/>
+        </w:rPr>
+        <w:t>soda</w:t>
+      </w:r>
+      <w:r>
+        <w:rPr>
+          <w:rFonts w:ascii="Arial" w:hAnsi="Arial" w:cs="Arial"/>
+          <w:sz w:val="24"/>
+          <w:szCs w:val="24"/>
+        </w:rPr>
+        <w:t xml:space="preserve"> where soda is either Coke or Sprite.</w:t>
+      </w:r>
+    </w:p>
+    <w:p>
+      <w:pPr>
+        <w:pStyle w:val="ListParagraph"/>
+        <w:numPr>
+          <w:ilvl w:val="3"/>
+          <w:numId w:val="9"/>
+        </w:numPr>
+        <w:jc w:val="both"/>
+        <w:rPr>
+          <w:rFonts w:ascii="Arial" w:hAnsi="Arial" w:cs="Arial"/>
+          <w:sz w:val="24"/>
+          <w:szCs w:val="24"/>
+        </w:rPr>
+      </w:pPr>
+      <w:r>
+        <w:rPr>
+          <w:rFonts w:ascii="Arial" w:hAnsi="Arial" w:cs="Arial"/>
+          <w:sz w:val="24"/>
+          <w:szCs w:val="24"/>
+        </w:rPr>
+        <w:t>P</w:t>
+      </w:r>
+      <w:r>
+        <w:rPr>
+          <w:rFonts w:ascii="Arial" w:hAnsi="Arial" w:cs="Arial"/>
+          <w:sz w:val="24"/>
+          <w:szCs w:val="24"/>
+          <w:vertAlign w:val="subscript"/>
+        </w:rPr>
+        <w:t>soda</w:t>
       </w:r>
       <w:r>
         <w:rPr>
@@ -13892,7 +14239,15 @@
                           <w:sz w:val="24"/>
                           <w:szCs w:val="24"/>
                         </w:rPr>
-                        <m:t>0,b</m:t>
+                        <m:t>0,</m:t>
+                      </m:r>
+                      <m:r>
+                        <w:rPr>
+                          <w:rFonts w:ascii="Cambria Math" w:hAnsi="Cambria Math" w:cs="Arial"/>
+                          <w:sz w:val="24"/>
+                          <w:szCs w:val="24"/>
+                        </w:rPr>
+                        <m:t>j</m:t>
                       </m:r>
                     </m:sub>
                   </m:sSub>
@@ -13984,7 +14339,15 @@
                           <w:sz w:val="24"/>
                           <w:szCs w:val="24"/>
                         </w:rPr>
-                        <m:t>a,0</m:t>
+                        <m:t>i</m:t>
+                      </m:r>
+                      <m:r>
+                        <w:rPr>
+                          <w:rFonts w:ascii="Cambria Math" w:hAnsi="Cambria Math" w:cs="Arial"/>
+                          <w:sz w:val="24"/>
+                          <w:szCs w:val="24"/>
+                        </w:rPr>
+                        <m:t>,0</m:t>
                       </m:r>
                     </m:sub>
                   </m:sSub>
@@ -14044,7 +14407,23 @@
                           <w:sz w:val="24"/>
                           <w:szCs w:val="24"/>
                         </w:rPr>
-                        <m:t>a,b</m:t>
+                        <m:t>i</m:t>
+                      </m:r>
+                      <m:r>
+                        <w:rPr>
+                          <w:rFonts w:ascii="Cambria Math" w:hAnsi="Cambria Math" w:cs="Arial"/>
+                          <w:sz w:val="24"/>
+                          <w:szCs w:val="24"/>
+                        </w:rPr>
+                        <m:t>,</m:t>
+                      </m:r>
+                      <m:r>
+                        <w:rPr>
+                          <w:rFonts w:ascii="Cambria Math" w:hAnsi="Cambria Math" w:cs="Arial"/>
+                          <w:sz w:val="24"/>
+                          <w:szCs w:val="24"/>
+                        </w:rPr>
+                        <m:t>j</m:t>
                       </m:r>
                     </m:sub>
                   </m:sSub>
@@ -14059,6 +14438,305 @@
       <w:pPr>
         <w:pStyle w:val="ListParagraph"/>
         <w:numPr>
+          <w:ilvl w:val="3"/>
+          <w:numId w:val="9"/>
+        </w:numPr>
+        <w:jc w:val="both"/>
+        <w:rPr>
+          <w:rFonts w:ascii="Arial" w:hAnsi="Arial" w:cs="Arial"/>
+          <w:sz w:val="24"/>
+          <w:szCs w:val="24"/>
+        </w:rPr>
+      </w:pPr>
+      <w:r>
+        <w:rPr>
+          <w:rFonts w:ascii="Arial" w:hAnsi="Arial" w:cs="Arial"/>
+          <w:sz w:val="24"/>
+          <w:szCs w:val="24"/>
+        </w:rPr>
+        <w:t>Where p</w:t>
+      </w:r>
+      <w:r>
+        <w:rPr>
+          <w:rFonts w:ascii="Arial" w:hAnsi="Arial" w:cs="Arial"/>
+          <w:sz w:val="24"/>
+          <w:szCs w:val="24"/>
+          <w:vertAlign w:val="subscript"/>
+        </w:rPr>
+        <w:t>a,b</w:t>
+      </w:r>
+      <w:r>
+        <w:rPr>
+          <w:rFonts w:ascii="Arial" w:hAnsi="Arial" w:cs="Arial"/>
+          <w:sz w:val="24"/>
+          <w:szCs w:val="24"/>
+        </w:rPr>
+        <w:t xml:space="preserve"> = the probability of the user consuming </w:t>
+      </w:r>
+      <w:r>
+        <w:rPr>
+          <w:rFonts w:ascii="Arial" w:hAnsi="Arial" w:cs="Arial"/>
+          <w:sz w:val="24"/>
+          <w:szCs w:val="24"/>
+        </w:rPr>
+        <w:t>j</w:t>
+      </w:r>
+      <w:r>
+        <w:rPr>
+          <w:rFonts w:ascii="Arial" w:hAnsi="Arial" w:cs="Arial"/>
+          <w:sz w:val="24"/>
+          <w:szCs w:val="24"/>
+        </w:rPr>
+        <w:t xml:space="preserve"> cans of soda type x when there is currently </w:t>
+      </w:r>
+      <w:r>
+        <w:rPr>
+          <w:rFonts w:ascii="Arial" w:hAnsi="Arial" w:cs="Arial"/>
+          <w:sz w:val="24"/>
+          <w:szCs w:val="24"/>
+        </w:rPr>
+        <w:t>i</w:t>
+      </w:r>
+      <w:r>
+        <w:rPr>
+          <w:rFonts w:ascii="Arial" w:hAnsi="Arial" w:cs="Arial"/>
+          <w:sz w:val="24"/>
+          <w:szCs w:val="24"/>
+        </w:rPr>
+        <w:t xml:space="preserve"> cans in stock.</w:t>
+      </w:r>
+      <w:r>
+        <w:rPr>
+          <w:rFonts w:ascii="Arial" w:hAnsi="Arial" w:cs="Arial"/>
+          <w:sz w:val="24"/>
+          <w:szCs w:val="24"/>
+        </w:rPr>
+        <w:t xml:space="preserve"> Take note that </w:t>
+      </w:r>
+      <w:r>
+        <w:rPr>
+          <w:rFonts w:ascii="Arial" w:hAnsi="Arial" w:cs="Arial"/>
+          <w:sz w:val="24"/>
+          <w:szCs w:val="24"/>
+        </w:rPr>
+        <w:t>i</w:t>
+      </w:r>
+      <w:r>
+        <w:rPr>
+          <w:rFonts w:ascii="Arial" w:hAnsi="Arial" w:cs="Arial"/>
+          <w:sz w:val="24"/>
+          <w:szCs w:val="24"/>
+        </w:rPr>
+        <w:t xml:space="preserve"> &lt;= 3 </w:t>
+      </w:r>
+      <w:r>
+        <w:rPr>
+          <w:rFonts w:ascii="Arial" w:hAnsi="Arial" w:cs="Arial"/>
+          <w:sz w:val="24"/>
+          <w:szCs w:val="24"/>
+        </w:rPr>
+        <w:t>and j &gt;= 3.</w:t>
+      </w:r>
+    </w:p>
+    <w:p>
+      <w:pPr>
+        <w:pStyle w:val="ListParagraph"/>
+        <w:numPr>
+          <w:ilvl w:val="3"/>
+          <w:numId w:val="9"/>
+        </w:numPr>
+        <w:jc w:val="both"/>
+        <w:rPr>
+          <w:rFonts w:ascii="Arial" w:hAnsi="Arial" w:cs="Arial"/>
+          <w:sz w:val="24"/>
+          <w:szCs w:val="24"/>
+        </w:rPr>
+      </w:pPr>
+      <w:r>
+        <w:rPr>
+          <w:rFonts w:ascii="Arial" w:hAnsi="Arial" w:cs="Arial"/>
+          <w:sz w:val="24"/>
+          <w:szCs w:val="24"/>
+        </w:rPr>
+        <w:lastRenderedPageBreak/>
+        <w:t>If we say P</w:t>
+      </w:r>
+      <w:r>
+        <w:rPr>
+          <w:rFonts w:ascii="Arial" w:hAnsi="Arial" w:cs="Arial"/>
+          <w:sz w:val="24"/>
+          <w:szCs w:val="24"/>
+          <w:vertAlign w:val="subscript"/>
+        </w:rPr>
+        <w:t>soda</w:t>
+      </w:r>
+      <w:r>
+        <w:rPr>
+          <w:rFonts w:ascii="Arial" w:hAnsi="Arial" w:cs="Arial"/>
+          <w:sz w:val="24"/>
+          <w:szCs w:val="24"/>
+        </w:rPr>
+        <w:t xml:space="preserve">[i, j] refers to the probability at row i and column j of the matrix, then for this possibility, </w:t>
+      </w:r>
+      <w:r>
+        <w:rPr>
+          <w:rFonts w:ascii="Arial" w:hAnsi="Arial" w:cs="Arial"/>
+          <w:sz w:val="24"/>
+          <w:szCs w:val="24"/>
+        </w:rPr>
+        <w:t>we return P</w:t>
+      </w:r>
+      <w:r>
+        <w:rPr>
+          <w:rFonts w:ascii="Arial" w:hAnsi="Arial" w:cs="Arial"/>
+          <w:sz w:val="24"/>
+          <w:szCs w:val="24"/>
+          <w:vertAlign w:val="subscript"/>
+        </w:rPr>
+        <w:t>soda</w:t>
+      </w:r>
+      <w:r>
+        <w:rPr>
+          <w:rFonts w:ascii="Arial" w:hAnsi="Arial" w:cs="Arial"/>
+          <w:sz w:val="24"/>
+          <w:szCs w:val="24"/>
+        </w:rPr>
+        <w:t>[c</w:t>
+      </w:r>
+      <w:r>
+        <w:rPr>
+          <w:rFonts w:ascii="Arial" w:hAnsi="Arial" w:cs="Arial"/>
+          <w:sz w:val="24"/>
+          <w:szCs w:val="24"/>
+          <w:vertAlign w:val="subscript"/>
+        </w:rPr>
+        <w:t>start</w:t>
+      </w:r>
+      <w:r>
+        <w:rPr>
+          <w:rFonts w:ascii="Arial" w:hAnsi="Arial" w:cs="Arial"/>
+          <w:sz w:val="24"/>
+          <w:szCs w:val="24"/>
+          <w:vertAlign w:val="subscript"/>
+        </w:rPr>
+        <w:softHyphen/>
+        <w:t xml:space="preserve"> </w:t>
+      </w:r>
+      <w:r>
+        <w:rPr>
+          <w:rFonts w:ascii="Arial" w:hAnsi="Arial" w:cs="Arial"/>
+          <w:sz w:val="24"/>
+          <w:szCs w:val="24"/>
+        </w:rPr>
+        <w:t>+ a</w:t>
+      </w:r>
+      <w:r>
+        <w:rPr>
+          <w:rFonts w:ascii="Arial" w:hAnsi="Arial" w:cs="Arial"/>
+          <w:sz w:val="24"/>
+          <w:szCs w:val="24"/>
+          <w:vertAlign w:val="subscript"/>
+        </w:rPr>
+        <w:t>purchase</w:t>
+      </w:r>
+      <w:r>
+        <w:rPr>
+          <w:rFonts w:ascii="Arial" w:hAnsi="Arial" w:cs="Arial"/>
+          <w:sz w:val="24"/>
+          <w:szCs w:val="24"/>
+        </w:rPr>
+        <w:t>, c</w:t>
+      </w:r>
+      <w:r>
+        <w:rPr>
+          <w:rFonts w:ascii="Arial" w:hAnsi="Arial" w:cs="Arial"/>
+          <w:sz w:val="24"/>
+          <w:szCs w:val="24"/>
+          <w:vertAlign w:val="subscript"/>
+        </w:rPr>
+        <w:t xml:space="preserve">start </w:t>
+      </w:r>
+      <w:r>
+        <w:rPr>
+          <w:rFonts w:ascii="Arial" w:hAnsi="Arial" w:cs="Arial"/>
+          <w:sz w:val="24"/>
+          <w:szCs w:val="24"/>
+        </w:rPr>
+        <w:t>+ a</w:t>
+      </w:r>
+      <w:r>
+        <w:rPr>
+          <w:rFonts w:ascii="Arial" w:hAnsi="Arial" w:cs="Arial"/>
+          <w:sz w:val="24"/>
+          <w:szCs w:val="24"/>
+          <w:vertAlign w:val="subscript"/>
+        </w:rPr>
+        <w:t>purchase</w:t>
+      </w:r>
+      <w:r>
+        <w:rPr>
+          <w:rFonts w:ascii="Arial" w:hAnsi="Arial" w:cs="Arial"/>
+          <w:sz w:val="24"/>
+          <w:szCs w:val="24"/>
+        </w:rPr>
+        <w:t xml:space="preserve"> – c</w:t>
+      </w:r>
+      <w:r>
+        <w:rPr>
+          <w:rFonts w:ascii="Arial" w:hAnsi="Arial" w:cs="Arial"/>
+          <w:sz w:val="24"/>
+          <w:szCs w:val="24"/>
+          <w:vertAlign w:val="subscript"/>
+        </w:rPr>
+        <w:t>end</w:t>
+      </w:r>
+      <w:r>
+        <w:rPr>
+          <w:rFonts w:ascii="Arial" w:hAnsi="Arial" w:cs="Arial"/>
+          <w:sz w:val="24"/>
+          <w:szCs w:val="24"/>
+        </w:rPr>
+        <w:t>]. (e.g. T</w:t>
+      </w:r>
+      <w:r>
+        <w:rPr>
+          <w:rFonts w:ascii="Arial" w:hAnsi="Arial" w:cs="Arial"/>
+          <w:sz w:val="24"/>
+          <w:szCs w:val="24"/>
+          <w:vertAlign w:val="subscript"/>
+        </w:rPr>
+        <w:t>C</w:t>
+      </w:r>
+      <w:r>
+        <w:rPr>
+          <w:rFonts w:ascii="Arial" w:hAnsi="Arial" w:cs="Arial"/>
+          <w:sz w:val="24"/>
+          <w:szCs w:val="24"/>
+        </w:rPr>
+        <w:t xml:space="preserve"> = P</w:t>
+      </w:r>
+      <w:r>
+        <w:rPr>
+          <w:rFonts w:ascii="Arial" w:hAnsi="Arial" w:cs="Arial"/>
+          <w:sz w:val="24"/>
+          <w:szCs w:val="24"/>
+          <w:vertAlign w:val="subscript"/>
+        </w:rPr>
+        <w:t>C</w:t>
+      </w:r>
+      <w:r>
+        <w:rPr>
+          <w:rFonts w:ascii="Arial" w:hAnsi="Arial" w:cs="Arial"/>
+          <w:sz w:val="24"/>
+          <w:szCs w:val="24"/>
+        </w:rPr>
+        <w:t>[x + a, x + a – m])</w:t>
+      </w:r>
+    </w:p>
+    <w:p>
+      <w:pPr>
+        <w:pStyle w:val="ListParagraph"/>
+        <w:numPr>
           <w:ilvl w:val="2"/>
           <w:numId w:val="9"/>
         </w:numPr>
@@ -14075,7 +14753,7 @@
           <w:sz w:val="24"/>
           <w:szCs w:val="24"/>
         </w:rPr>
-        <w:t>Where p</w:t>
+        <w:t>Finally, if the amount of cans left at the end of the day is == 0, then the user probably consumed (or wanted to consume) a quantity of soda greater than or equal to the quantity of soda we started with (e.g. for T</w:t>
       </w:r>
       <w:r>
         <w:rPr>
@@ -14084,15 +14762,1597 @@
           <w:szCs w:val="24"/>
           <w:vertAlign w:val="subscript"/>
         </w:rPr>
-        <w:t>a,b</w:t>
-      </w:r>
-      <w:r>
-        <w:rPr>
-          <w:rFonts w:ascii="Arial" w:hAnsi="Arial" w:cs="Arial"/>
-          <w:sz w:val="24"/>
-          <w:szCs w:val="24"/>
-        </w:rPr>
-        <w:t xml:space="preserve"> = the probability of the user consuming b cans of soda type x when there is currently a cans in stock.</w:t>
+        <w:t>C</w:t>
+      </w:r>
+      <w:r>
+        <w:rPr>
+          <w:rFonts w:ascii="Arial" w:hAnsi="Arial" w:cs="Arial"/>
+          <w:sz w:val="24"/>
+          <w:szCs w:val="24"/>
+        </w:rPr>
+        <w:t>, user probably consumed &gt;= x + a cans of coke).</w:t>
+      </w:r>
+    </w:p>
+    <w:p>
+      <w:pPr>
+        <w:pStyle w:val="ListParagraph"/>
+        <w:numPr>
+          <w:ilvl w:val="3"/>
+          <w:numId w:val="9"/>
+        </w:numPr>
+        <w:jc w:val="both"/>
+        <w:rPr>
+          <w:rFonts w:ascii="Arial" w:hAnsi="Arial" w:cs="Arial"/>
+          <w:sz w:val="24"/>
+          <w:szCs w:val="24"/>
+        </w:rPr>
+      </w:pPr>
+      <w:r>
+        <w:rPr>
+          <w:rFonts w:ascii="Arial" w:hAnsi="Arial" w:cs="Arial"/>
+          <w:sz w:val="24"/>
+          <w:szCs w:val="24"/>
+        </w:rPr>
+        <w:t xml:space="preserve">Using </w:t>
+      </w:r>
+      <w:r>
+        <w:rPr>
+          <w:rFonts w:ascii="Arial" w:hAnsi="Arial" w:cs="Arial"/>
+          <w:sz w:val="24"/>
+          <w:szCs w:val="24"/>
+        </w:rPr>
+        <w:t>the probability matrix we defined earlier, we will return:</w:t>
+      </w:r>
+    </w:p>
+    <w:p>
+      <w:pPr>
+        <w:jc w:val="both"/>
+        <w:rPr>
+          <w:rFonts w:ascii="Arial" w:hAnsi="Arial" w:cs="Arial"/>
+          <w:sz w:val="24"/>
+          <w:szCs w:val="24"/>
+        </w:rPr>
+      </w:pPr>
+      <m:oMathPara>
+        <m:oMath>
+          <m:sSub>
+            <m:sSubPr>
+              <m:ctrlPr>
+                <w:rPr>
+                  <w:rFonts w:ascii="Cambria Math" w:hAnsi="Cambria Math" w:cs="Arial"/>
+                  <w:i/>
+                  <w:sz w:val="24"/>
+                  <w:szCs w:val="24"/>
+                </w:rPr>
+              </m:ctrlPr>
+            </m:sSubPr>
+            <m:e>
+              <m:r>
+                <w:rPr>
+                  <w:rFonts w:ascii="Cambria Math" w:hAnsi="Cambria Math" w:cs="Arial"/>
+                  <w:sz w:val="24"/>
+                  <w:szCs w:val="24"/>
+                </w:rPr>
+                <m:t>T</m:t>
+              </m:r>
+            </m:e>
+            <m:sub>
+              <m:r>
+                <w:rPr>
+                  <w:rFonts w:ascii="Cambria Math" w:hAnsi="Cambria Math" w:cs="Arial"/>
+                  <w:sz w:val="24"/>
+                  <w:szCs w:val="24"/>
+                </w:rPr>
+                <m:t>soda</m:t>
+              </m:r>
+            </m:sub>
+          </m:sSub>
+          <m:r>
+            <w:rPr>
+              <w:rFonts w:ascii="Cambria Math" w:hAnsi="Cambria Math" w:cs="Arial"/>
+              <w:sz w:val="24"/>
+              <w:szCs w:val="24"/>
+            </w:rPr>
+            <m:t xml:space="preserve">= </m:t>
+          </m:r>
+          <m:nary>
+            <m:naryPr>
+              <m:chr m:val="∑"/>
+              <m:limLoc m:val="undOvr"/>
+              <m:ctrlPr>
+                <w:rPr>
+                  <w:rFonts w:ascii="Cambria Math" w:hAnsi="Cambria Math" w:cs="Arial"/>
+                  <w:i/>
+                  <w:sz w:val="24"/>
+                  <w:szCs w:val="24"/>
+                </w:rPr>
+              </m:ctrlPr>
+            </m:naryPr>
+            <m:sub>
+              <m:r>
+                <w:rPr>
+                  <w:rFonts w:ascii="Cambria Math" w:hAnsi="Cambria Math" w:cs="Arial"/>
+                  <w:sz w:val="24"/>
+                  <w:szCs w:val="24"/>
+                </w:rPr>
+                <m:t>i=start+purchase</m:t>
+              </m:r>
+            </m:sub>
+            <m:sup>
+              <m:r>
+                <w:rPr>
+                  <w:rFonts w:ascii="Cambria Math" w:hAnsi="Cambria Math" w:cs="Arial"/>
+                  <w:sz w:val="24"/>
+                  <w:szCs w:val="24"/>
+                </w:rPr>
+                <m:t>max</m:t>
+              </m:r>
+            </m:sup>
+            <m:e>
+              <m:sSub>
+                <m:sSubPr>
+                  <m:ctrlPr>
+                    <w:rPr>
+                      <w:rFonts w:ascii="Cambria Math" w:hAnsi="Cambria Math" w:cs="Arial"/>
+                      <w:i/>
+                      <w:sz w:val="24"/>
+                      <w:szCs w:val="24"/>
+                    </w:rPr>
+                  </m:ctrlPr>
+                </m:sSubPr>
+                <m:e>
+                  <m:r>
+                    <w:rPr>
+                      <w:rFonts w:ascii="Cambria Math" w:hAnsi="Cambria Math" w:cs="Arial"/>
+                      <w:sz w:val="24"/>
+                      <w:szCs w:val="24"/>
+                    </w:rPr>
+                    <m:t>P</m:t>
+                  </m:r>
+                </m:e>
+                <m:sub>
+                  <m:r>
+                    <w:rPr>
+                      <w:rFonts w:ascii="Cambria Math" w:hAnsi="Cambria Math" w:cs="Arial"/>
+                      <w:sz w:val="24"/>
+                      <w:szCs w:val="24"/>
+                    </w:rPr>
+                    <m:t>soda</m:t>
+                  </m:r>
+                </m:sub>
+              </m:sSub>
+              <m:r>
+                <w:rPr>
+                  <w:rFonts w:ascii="Cambria Math" w:hAnsi="Cambria Math" w:cs="Arial"/>
+                  <w:sz w:val="24"/>
+                  <w:szCs w:val="24"/>
+                </w:rPr>
+                <m:t>[start+purchase, i]</m:t>
+              </m:r>
+            </m:e>
+          </m:nary>
+        </m:oMath>
+      </m:oMathPara>
+    </w:p>
+    <w:p>
+      <w:pPr>
+        <w:pStyle w:val="ListParagraph"/>
+        <w:numPr>
+          <w:ilvl w:val="3"/>
+          <w:numId w:val="9"/>
+        </w:numPr>
+        <w:jc w:val="both"/>
+        <w:rPr>
+          <w:rFonts w:ascii="Arial" w:hAnsi="Arial" w:cs="Arial"/>
+          <w:sz w:val="24"/>
+          <w:szCs w:val="24"/>
+        </w:rPr>
+      </w:pPr>
+      <w:r>
+        <w:rPr>
+          <w:rFonts w:ascii="Arial" w:hAnsi="Arial" w:cs="Arial"/>
+          <w:sz w:val="24"/>
+          <w:szCs w:val="24"/>
+        </w:rPr>
+        <w:t>Where max = the maximum amount of soda a user can consume in a day (needs to be observed), start = the amount of cans we start with and purchase = amount of cans we purchased.</w:t>
+      </w:r>
+    </w:p>
+    <w:p>
+      <w:pPr>
+        <w:pStyle w:val="ListParagraph"/>
+        <w:numPr>
+          <w:ilvl w:val="1"/>
+          <w:numId w:val="9"/>
+        </w:numPr>
+        <w:jc w:val="both"/>
+        <w:rPr>
+          <w:rFonts w:ascii="Arial" w:hAnsi="Arial" w:cs="Arial"/>
+          <w:sz w:val="24"/>
+          <w:szCs w:val="24"/>
+        </w:rPr>
+      </w:pPr>
+      <w:r>
+        <w:rPr>
+          <w:rFonts w:ascii="Arial" w:hAnsi="Arial" w:cs="Arial"/>
+          <w:sz w:val="24"/>
+          <w:szCs w:val="24"/>
+        </w:rPr>
+        <w:t>To conclude, T</w:t>
+      </w:r>
+      <w:r>
+        <w:rPr>
+          <w:rFonts w:ascii="Arial" w:hAnsi="Arial" w:cs="Arial"/>
+          <w:sz w:val="24"/>
+          <w:szCs w:val="24"/>
+          <w:vertAlign w:val="subscript"/>
+        </w:rPr>
+        <w:t>soda</w:t>
+      </w:r>
+      <w:r>
+        <w:rPr>
+          <w:rFonts w:ascii="Arial" w:hAnsi="Arial" w:cs="Arial"/>
+          <w:sz w:val="24"/>
+          <w:szCs w:val="24"/>
+        </w:rPr>
+        <w:t>(start, purchase, end) will give the following values:</w:t>
+      </w:r>
+    </w:p>
+    <w:p>
+      <w:pPr>
+        <w:pStyle w:val="ListParagraph"/>
+        <w:numPr>
+          <w:ilvl w:val="2"/>
+          <w:numId w:val="9"/>
+        </w:numPr>
+        <w:jc w:val="both"/>
+        <w:rPr>
+          <w:rFonts w:ascii="Arial" w:hAnsi="Arial" w:cs="Arial"/>
+          <w:i/>
+          <w:sz w:val="24"/>
+          <w:szCs w:val="24"/>
+        </w:rPr>
+      </w:pPr>
+      <w:r>
+        <w:rPr>
+          <w:rFonts w:ascii="Arial" w:hAnsi="Arial" w:cs="Arial"/>
+          <w:sz w:val="24"/>
+          <w:szCs w:val="24"/>
+        </w:rPr>
+        <w:t xml:space="preserve">0  </w:t>
+      </w:r>
+      <w:r>
+        <w:rPr>
+          <w:rFonts w:ascii="Arial" w:hAnsi="Arial" w:cs="Arial"/>
+          <w:i/>
+          <w:sz w:val="24"/>
+          <w:szCs w:val="24"/>
+        </w:rPr>
+        <w:t>(if end &gt; start + purchase)</w:t>
+      </w:r>
+    </w:p>
+    <w:p>
+      <w:pPr>
+        <w:pStyle w:val="ListParagraph"/>
+        <w:numPr>
+          <w:ilvl w:val="2"/>
+          <w:numId w:val="9"/>
+        </w:numPr>
+        <w:jc w:val="both"/>
+        <w:rPr>
+          <w:rFonts w:ascii="Arial" w:hAnsi="Arial" w:cs="Arial"/>
+          <w:sz w:val="24"/>
+          <w:szCs w:val="24"/>
+        </w:rPr>
+      </w:pPr>
+      <w:r>
+        <w:rPr>
+          <w:rFonts w:ascii="Arial" w:hAnsi="Arial" w:cs="Arial"/>
+          <w:sz w:val="24"/>
+          <w:szCs w:val="24"/>
+        </w:rPr>
+        <w:t>P</w:t>
+      </w:r>
+      <w:r>
+        <w:rPr>
+          <w:rFonts w:ascii="Arial" w:hAnsi="Arial" w:cs="Arial"/>
+          <w:sz w:val="24"/>
+          <w:szCs w:val="24"/>
+          <w:vertAlign w:val="subscript"/>
+        </w:rPr>
+        <w:t>soda</w:t>
+      </w:r>
+      <w:r>
+        <w:rPr>
+          <w:rFonts w:ascii="Arial" w:hAnsi="Arial" w:cs="Arial"/>
+          <w:sz w:val="24"/>
+          <w:szCs w:val="24"/>
+        </w:rPr>
+        <w:t xml:space="preserve">[start + purchase, start + purchase – end] </w:t>
+      </w:r>
+      <w:r>
+        <w:rPr>
+          <w:rFonts w:ascii="Arial" w:hAnsi="Arial" w:cs="Arial"/>
+          <w:i/>
+          <w:sz w:val="24"/>
+          <w:szCs w:val="24"/>
+        </w:rPr>
+        <w:t>(if 0 &lt; end &lt;= start + purchase)</w:t>
+      </w:r>
+      <w:r>
+        <w:rPr>
+          <w:rFonts w:ascii="Arial" w:hAnsi="Arial" w:cs="Arial"/>
+          <w:sz w:val="24"/>
+          <w:szCs w:val="24"/>
+        </w:rPr>
+        <w:t xml:space="preserve"> and</w:t>
+      </w:r>
+    </w:p>
+    <w:p>
+      <w:pPr>
+        <w:pStyle w:val="ListParagraph"/>
+        <w:numPr>
+          <w:ilvl w:val="2"/>
+          <w:numId w:val="9"/>
+        </w:numPr>
+        <w:jc w:val="both"/>
+        <w:rPr>
+          <w:rFonts w:ascii="Arial" w:hAnsi="Arial" w:cs="Arial"/>
+          <w:sz w:val="24"/>
+          <w:szCs w:val="24"/>
+        </w:rPr>
+      </w:pPr>
+      <m:oMath>
+        <m:nary>
+          <m:naryPr>
+            <m:chr m:val="∑"/>
+            <m:limLoc m:val="undOvr"/>
+            <m:ctrlPr>
+              <w:rPr>
+                <w:rFonts w:ascii="Cambria Math" w:hAnsi="Cambria Math" w:cs="Arial"/>
+                <w:i/>
+                <w:sz w:val="24"/>
+                <w:szCs w:val="24"/>
+              </w:rPr>
+            </m:ctrlPr>
+          </m:naryPr>
+          <m:sub>
+            <m:r>
+              <w:rPr>
+                <w:rFonts w:ascii="Cambria Math" w:hAnsi="Cambria Math" w:cs="Arial"/>
+                <w:sz w:val="24"/>
+                <w:szCs w:val="24"/>
+              </w:rPr>
+              <m:t>i=start+purchase</m:t>
+            </m:r>
+          </m:sub>
+          <m:sup>
+            <m:r>
+              <w:rPr>
+                <w:rFonts w:ascii="Cambria Math" w:hAnsi="Cambria Math" w:cs="Arial"/>
+                <w:sz w:val="24"/>
+                <w:szCs w:val="24"/>
+              </w:rPr>
+              <m:t>max</m:t>
+            </m:r>
+          </m:sup>
+          <m:e>
+            <m:sSub>
+              <m:sSubPr>
+                <m:ctrlPr>
+                  <w:rPr>
+                    <w:rFonts w:ascii="Cambria Math" w:hAnsi="Cambria Math" w:cs="Arial"/>
+                    <w:i/>
+                    <w:sz w:val="24"/>
+                    <w:szCs w:val="24"/>
+                  </w:rPr>
+                </m:ctrlPr>
+              </m:sSubPr>
+              <m:e>
+                <m:r>
+                  <w:rPr>
+                    <w:rFonts w:ascii="Cambria Math" w:hAnsi="Cambria Math" w:cs="Arial"/>
+                    <w:sz w:val="24"/>
+                    <w:szCs w:val="24"/>
+                  </w:rPr>
+                  <m:t>P</m:t>
+                </m:r>
+              </m:e>
+              <m:sub>
+                <m:r>
+                  <w:rPr>
+                    <w:rFonts w:ascii="Cambria Math" w:hAnsi="Cambria Math" w:cs="Arial"/>
+                    <w:sz w:val="24"/>
+                    <w:szCs w:val="24"/>
+                  </w:rPr>
+                  <m:t>soda</m:t>
+                </m:r>
+              </m:sub>
+            </m:sSub>
+            <m:r>
+              <w:rPr>
+                <w:rFonts w:ascii="Cambria Math" w:hAnsi="Cambria Math" w:cs="Arial"/>
+                <w:sz w:val="24"/>
+                <w:szCs w:val="24"/>
+              </w:rPr>
+              <m:t>[start+purchase, i]</m:t>
+            </m:r>
+          </m:e>
+        </m:nary>
+      </m:oMath>
+      <w:r>
+        <w:rPr>
+          <w:rFonts w:ascii="Arial" w:hAnsi="Arial" w:cs="Arial"/>
+          <w:sz w:val="24"/>
+          <w:szCs w:val="24"/>
+        </w:rPr>
+        <w:t xml:space="preserve"> </w:t>
+      </w:r>
+      <w:r>
+        <w:rPr>
+          <w:rFonts w:ascii="Arial" w:hAnsi="Arial" w:cs="Arial"/>
+          <w:i/>
+          <w:sz w:val="24"/>
+          <w:szCs w:val="24"/>
+        </w:rPr>
+        <w:t>(if end = 0)</w:t>
+      </w:r>
+    </w:p>
+    <w:p>
+      <w:pPr>
+        <w:pStyle w:val="ListParagraph"/>
+        <w:numPr>
+          <w:ilvl w:val="1"/>
+          <w:numId w:val="9"/>
+        </w:numPr>
+        <w:jc w:val="both"/>
+        <w:rPr>
+          <w:rFonts w:ascii="Arial" w:hAnsi="Arial" w:cs="Arial"/>
+          <w:sz w:val="24"/>
+          <w:szCs w:val="24"/>
+        </w:rPr>
+      </w:pPr>
+      <w:r>
+        <w:rPr>
+          <w:rFonts w:ascii="Arial" w:hAnsi="Arial" w:cs="Arial"/>
+          <w:sz w:val="24"/>
+          <w:szCs w:val="24"/>
+        </w:rPr>
+        <w:t>For example,</w:t>
+      </w:r>
+    </w:p>
+    <w:p>
+      <w:pPr>
+        <w:pStyle w:val="ListParagraph"/>
+        <w:numPr>
+          <w:ilvl w:val="2"/>
+          <w:numId w:val="9"/>
+        </w:numPr>
+        <w:jc w:val="both"/>
+        <w:rPr>
+          <w:rFonts w:ascii="Arial" w:hAnsi="Arial" w:cs="Arial"/>
+          <w:sz w:val="24"/>
+          <w:szCs w:val="24"/>
+        </w:rPr>
+      </w:pPr>
+      <w:r>
+        <w:rPr>
+          <w:rFonts w:ascii="Arial" w:hAnsi="Arial" w:cs="Arial"/>
+          <w:sz w:val="24"/>
+          <w:szCs w:val="24"/>
+        </w:rPr>
+        <w:t>Let’s say we started with 0 cans of Coke, 2 cans of Sprite, purchased 1 can of Coke and ended up with 0 cans for both Coke and Sprite at the end of the day</w:t>
+      </w:r>
+    </w:p>
+    <w:p>
+      <w:pPr>
+        <w:pStyle w:val="ListParagraph"/>
+        <w:numPr>
+          <w:ilvl w:val="2"/>
+          <w:numId w:val="9"/>
+        </w:numPr>
+        <w:jc w:val="both"/>
+        <w:rPr>
+          <w:rFonts w:ascii="Arial" w:hAnsi="Arial" w:cs="Arial"/>
+          <w:sz w:val="24"/>
+          <w:szCs w:val="24"/>
+        </w:rPr>
+      </w:pPr>
+      <w:r>
+        <w:rPr>
+          <w:rFonts w:ascii="Arial" w:hAnsi="Arial" w:cs="Arial"/>
+          <w:sz w:val="24"/>
+          <w:szCs w:val="24"/>
+        </w:rPr>
+        <w:t>Then, our transition function would look like:</w:t>
+      </w:r>
+    </w:p>
+    <w:p>
+      <w:pPr>
+        <w:pStyle w:val="ListParagraph"/>
+        <w:numPr>
+          <w:ilvl w:val="3"/>
+          <w:numId w:val="9"/>
+        </w:numPr>
+        <w:jc w:val="both"/>
+        <w:rPr>
+          <w:rFonts w:ascii="Arial" w:hAnsi="Arial" w:cs="Arial"/>
+          <w:sz w:val="24"/>
+          <w:szCs w:val="24"/>
+        </w:rPr>
+      </w:pPr>
+      <w:r>
+        <w:rPr>
+          <w:rFonts w:ascii="Arial" w:hAnsi="Arial" w:cs="Arial"/>
+          <w:sz w:val="24"/>
+          <w:szCs w:val="24"/>
+        </w:rPr>
+        <w:t>T(&lt;0, 2&gt;, &lt;1, 0&gt;, &lt;0, 0&gt;) = T</w:t>
+      </w:r>
+      <w:r>
+        <w:rPr>
+          <w:rFonts w:ascii="Arial" w:hAnsi="Arial" w:cs="Arial"/>
+          <w:sz w:val="24"/>
+          <w:szCs w:val="24"/>
+          <w:vertAlign w:val="subscript"/>
+        </w:rPr>
+        <w:t>C</w:t>
+      </w:r>
+      <w:r>
+        <w:rPr>
+          <w:rFonts w:ascii="Arial" w:hAnsi="Arial" w:cs="Arial"/>
+          <w:sz w:val="24"/>
+          <w:szCs w:val="24"/>
+        </w:rPr>
+        <w:t>(0, 1, 0) * T</w:t>
+      </w:r>
+      <w:r>
+        <w:rPr>
+          <w:rFonts w:ascii="Arial" w:hAnsi="Arial" w:cs="Arial"/>
+          <w:sz w:val="24"/>
+          <w:szCs w:val="24"/>
+          <w:vertAlign w:val="subscript"/>
+        </w:rPr>
+        <w:t>S</w:t>
+      </w:r>
+      <w:r>
+        <w:rPr>
+          <w:rFonts w:ascii="Arial" w:hAnsi="Arial" w:cs="Arial"/>
+          <w:sz w:val="24"/>
+          <w:szCs w:val="24"/>
+        </w:rPr>
+        <w:t>(2, 0, 0)</w:t>
+      </w:r>
+    </w:p>
+    <w:p>
+      <w:pPr>
+        <w:pStyle w:val="ListParagraph"/>
+        <w:numPr>
+          <w:ilvl w:val="2"/>
+          <w:numId w:val="9"/>
+        </w:numPr>
+        <w:jc w:val="both"/>
+        <w:rPr>
+          <w:rFonts w:ascii="Arial" w:hAnsi="Arial" w:cs="Arial"/>
+          <w:sz w:val="24"/>
+          <w:szCs w:val="24"/>
+        </w:rPr>
+      </w:pPr>
+      <w:r>
+        <w:rPr>
+          <w:rFonts w:ascii="Arial" w:hAnsi="Arial" w:cs="Arial"/>
+          <w:sz w:val="24"/>
+          <w:szCs w:val="24"/>
+        </w:rPr>
+        <w:t>Let’s say max = 3 and we had probability matrices:</w:t>
+      </w:r>
+    </w:p>
+    <w:p>
+      <w:pPr>
+        <w:jc w:val="center"/>
+        <w:rPr>
+          <w:rFonts w:ascii="Arial" w:hAnsi="Arial" w:cs="Arial"/>
+          <w:sz w:val="24"/>
+          <w:szCs w:val="24"/>
+        </w:rPr>
+      </w:pPr>
+      <m:oMath>
+        <m:sSub>
+          <m:sSubPr>
+            <m:ctrlPr>
+              <w:rPr>
+                <w:rFonts w:ascii="Cambria Math" w:hAnsi="Cambria Math" w:cs="Arial"/>
+                <w:i/>
+                <w:sz w:val="24"/>
+                <w:szCs w:val="24"/>
+              </w:rPr>
+            </m:ctrlPr>
+          </m:sSubPr>
+          <m:e>
+            <m:r>
+              <w:rPr>
+                <w:rFonts w:ascii="Cambria Math" w:hAnsi="Cambria Math" w:cs="Arial"/>
+                <w:sz w:val="24"/>
+                <w:szCs w:val="24"/>
+              </w:rPr>
+              <m:t>P</m:t>
+            </m:r>
+          </m:e>
+          <m:sub>
+            <m:r>
+              <w:rPr>
+                <w:rFonts w:ascii="Cambria Math" w:hAnsi="Cambria Math" w:cs="Arial"/>
+                <w:sz w:val="24"/>
+                <w:szCs w:val="24"/>
+              </w:rPr>
+              <m:t xml:space="preserve">C </m:t>
+            </m:r>
+          </m:sub>
+        </m:sSub>
+        <m:r>
+          <w:rPr>
+            <w:rFonts w:ascii="Cambria Math" w:hAnsi="Cambria Math" w:cs="Arial"/>
+            <w:sz w:val="24"/>
+            <w:szCs w:val="24"/>
+          </w:rPr>
+          <m:t xml:space="preserve">= </m:t>
+        </m:r>
+        <m:d>
+          <m:dPr>
+            <m:ctrlPr>
+              <w:rPr>
+                <w:rFonts w:ascii="Cambria Math" w:hAnsi="Cambria Math" w:cs="Arial"/>
+                <w:i/>
+                <w:sz w:val="24"/>
+                <w:szCs w:val="24"/>
+              </w:rPr>
+            </m:ctrlPr>
+          </m:dPr>
+          <m:e>
+            <m:m>
+              <m:mPr>
+                <m:mcs>
+                  <m:mc>
+                    <m:mcPr>
+                      <m:count m:val="4"/>
+                      <m:mcJc m:val="center"/>
+                    </m:mcPr>
+                  </m:mc>
+                </m:mcs>
+                <m:ctrlPr>
+                  <w:rPr>
+                    <w:rFonts w:ascii="Cambria Math" w:hAnsi="Cambria Math" w:cs="Arial"/>
+                    <w:i/>
+                    <w:sz w:val="24"/>
+                    <w:szCs w:val="24"/>
+                  </w:rPr>
+                </m:ctrlPr>
+              </m:mPr>
+              <m:mr>
+                <m:e>
+                  <m:r>
+                    <w:rPr>
+                      <w:rFonts w:ascii="Cambria Math" w:hAnsi="Cambria Math" w:cs="Arial"/>
+                      <w:sz w:val="24"/>
+                      <w:szCs w:val="24"/>
+                    </w:rPr>
+                    <m:t>0.4</m:t>
+                  </m:r>
+                </m:e>
+                <m:e>
+                  <m:r>
+                    <w:rPr>
+                      <w:rFonts w:ascii="Cambria Math" w:hAnsi="Cambria Math" w:cs="Arial"/>
+                      <w:sz w:val="24"/>
+                      <w:szCs w:val="24"/>
+                    </w:rPr>
+                    <m:t>0.2</m:t>
+                  </m:r>
+                </m:e>
+                <m:e>
+                  <m:r>
+                    <w:rPr>
+                      <w:rFonts w:ascii="Cambria Math" w:hAnsi="Cambria Math" w:cs="Arial"/>
+                      <w:sz w:val="24"/>
+                      <w:szCs w:val="24"/>
+                    </w:rPr>
+                    <m:t>0.3</m:t>
+                  </m:r>
+                  <m:ctrlPr>
+                    <w:rPr>
+                      <w:rFonts w:ascii="Cambria Math" w:eastAsia="Cambria Math" w:hAnsi="Cambria Math" w:cs="Cambria Math"/>
+                      <w:i/>
+                      <w:sz w:val="24"/>
+                      <w:szCs w:val="24"/>
+                    </w:rPr>
+                  </m:ctrlPr>
+                </m:e>
+                <m:e>
+                  <m:r>
+                    <w:rPr>
+                      <w:rFonts w:ascii="Cambria Math" w:eastAsia="Cambria Math" w:hAnsi="Cambria Math" w:cs="Cambria Math"/>
+                      <w:sz w:val="24"/>
+                      <w:szCs w:val="24"/>
+                    </w:rPr>
+                    <m:t>0.1</m:t>
+                  </m:r>
+                  <m:ctrlPr>
+                    <w:rPr>
+                      <w:rFonts w:ascii="Cambria Math" w:eastAsia="Cambria Math" w:hAnsi="Cambria Math" w:cs="Cambria Math"/>
+                      <w:i/>
+                      <w:sz w:val="24"/>
+                      <w:szCs w:val="24"/>
+                    </w:rPr>
+                  </m:ctrlPr>
+                </m:e>
+              </m:mr>
+              <m:mr>
+                <m:e>
+                  <m:r>
+                    <w:rPr>
+                      <w:rFonts w:ascii="Cambria Math" w:eastAsia="Cambria Math" w:hAnsi="Cambria Math" w:cs="Cambria Math"/>
+                      <w:sz w:val="24"/>
+                      <w:szCs w:val="24"/>
+                    </w:rPr>
+                    <m:t>0.3</m:t>
+                  </m:r>
+                  <m:ctrlPr>
+                    <w:rPr>
+                      <w:rFonts w:ascii="Cambria Math" w:eastAsia="Cambria Math" w:hAnsi="Cambria Math" w:cs="Cambria Math"/>
+                      <w:i/>
+                      <w:sz w:val="24"/>
+                      <w:szCs w:val="24"/>
+                    </w:rPr>
+                  </m:ctrlPr>
+                </m:e>
+                <m:e>
+                  <m:r>
+                    <w:rPr>
+                      <w:rFonts w:ascii="Cambria Math" w:eastAsia="Cambria Math" w:hAnsi="Cambria Math" w:cs="Cambria Math"/>
+                      <w:sz w:val="24"/>
+                      <w:szCs w:val="24"/>
+                    </w:rPr>
+                    <m:t>0.4</m:t>
+                  </m:r>
+                  <m:ctrlPr>
+                    <w:rPr>
+                      <w:rFonts w:ascii="Cambria Math" w:eastAsia="Cambria Math" w:hAnsi="Cambria Math" w:cs="Cambria Math"/>
+                      <w:i/>
+                      <w:sz w:val="24"/>
+                      <w:szCs w:val="24"/>
+                    </w:rPr>
+                  </m:ctrlPr>
+                </m:e>
+                <m:e>
+                  <m:r>
+                    <w:rPr>
+                      <w:rFonts w:ascii="Cambria Math" w:eastAsia="Cambria Math" w:hAnsi="Cambria Math" w:cs="Cambria Math"/>
+                      <w:sz w:val="24"/>
+                      <w:szCs w:val="24"/>
+                    </w:rPr>
+                    <m:t>0.1</m:t>
+                  </m:r>
+                  <m:ctrlPr>
+                    <w:rPr>
+                      <w:rFonts w:ascii="Cambria Math" w:eastAsia="Cambria Math" w:hAnsi="Cambria Math" w:cs="Cambria Math"/>
+                      <w:i/>
+                      <w:sz w:val="24"/>
+                      <w:szCs w:val="24"/>
+                    </w:rPr>
+                  </m:ctrlPr>
+                </m:e>
+                <m:e>
+                  <m:r>
+                    <w:rPr>
+                      <w:rFonts w:ascii="Cambria Math" w:eastAsia="Cambria Math" w:hAnsi="Cambria Math" w:cs="Cambria Math"/>
+                      <w:sz w:val="24"/>
+                      <w:szCs w:val="24"/>
+                    </w:rPr>
+                    <m:t>0.2</m:t>
+                  </m:r>
+                  <m:ctrlPr>
+                    <w:rPr>
+                      <w:rFonts w:ascii="Cambria Math" w:eastAsia="Cambria Math" w:hAnsi="Cambria Math" w:cs="Cambria Math"/>
+                      <w:i/>
+                      <w:sz w:val="24"/>
+                      <w:szCs w:val="24"/>
+                    </w:rPr>
+                  </m:ctrlPr>
+                </m:e>
+              </m:mr>
+              <m:mr>
+                <m:e>
+                  <m:r>
+                    <w:rPr>
+                      <w:rFonts w:ascii="Cambria Math" w:eastAsia="Cambria Math" w:hAnsi="Cambria Math" w:cs="Cambria Math"/>
+                      <w:sz w:val="24"/>
+                      <w:szCs w:val="24"/>
+                    </w:rPr>
+                    <m:t>0.1</m:t>
+                  </m:r>
+                  <m:ctrlPr>
+                    <w:rPr>
+                      <w:rFonts w:ascii="Cambria Math" w:eastAsia="Cambria Math" w:hAnsi="Cambria Math" w:cs="Cambria Math"/>
+                      <w:i/>
+                      <w:sz w:val="24"/>
+                      <w:szCs w:val="24"/>
+                    </w:rPr>
+                  </m:ctrlPr>
+                </m:e>
+                <m:e>
+                  <m:r>
+                    <w:rPr>
+                      <w:rFonts w:ascii="Cambria Math" w:eastAsia="Cambria Math" w:hAnsi="Cambria Math" w:cs="Cambria Math"/>
+                      <w:sz w:val="24"/>
+                      <w:szCs w:val="24"/>
+                    </w:rPr>
+                    <m:t>0.6</m:t>
+                  </m:r>
+                  <m:ctrlPr>
+                    <w:rPr>
+                      <w:rFonts w:ascii="Cambria Math" w:eastAsia="Cambria Math" w:hAnsi="Cambria Math" w:cs="Cambria Math"/>
+                      <w:i/>
+                      <w:sz w:val="24"/>
+                      <w:szCs w:val="24"/>
+                    </w:rPr>
+                  </m:ctrlPr>
+                </m:e>
+                <m:e>
+                  <m:r>
+                    <w:rPr>
+                      <w:rFonts w:ascii="Cambria Math" w:eastAsia="Cambria Math" w:hAnsi="Cambria Math" w:cs="Cambria Math"/>
+                      <w:sz w:val="24"/>
+                      <w:szCs w:val="24"/>
+                    </w:rPr>
+                    <m:t>0.2</m:t>
+                  </m:r>
+                  <m:ctrlPr>
+                    <w:rPr>
+                      <w:rFonts w:ascii="Cambria Math" w:eastAsia="Cambria Math" w:hAnsi="Cambria Math" w:cs="Cambria Math"/>
+                      <w:i/>
+                      <w:sz w:val="24"/>
+                      <w:szCs w:val="24"/>
+                    </w:rPr>
+                  </m:ctrlPr>
+                </m:e>
+                <m:e>
+                  <m:r>
+                    <w:rPr>
+                      <w:rFonts w:ascii="Cambria Math" w:eastAsia="Cambria Math" w:hAnsi="Cambria Math" w:cs="Cambria Math"/>
+                      <w:sz w:val="24"/>
+                      <w:szCs w:val="24"/>
+                    </w:rPr>
+                    <m:t>0.2</m:t>
+                  </m:r>
+                  <m:ctrlPr>
+                    <w:rPr>
+                      <w:rFonts w:ascii="Cambria Math" w:eastAsia="Cambria Math" w:hAnsi="Cambria Math" w:cs="Cambria Math"/>
+                      <w:i/>
+                      <w:sz w:val="24"/>
+                      <w:szCs w:val="24"/>
+                    </w:rPr>
+                  </m:ctrlPr>
+                </m:e>
+              </m:mr>
+              <m:mr>
+                <m:e>
+                  <m:r>
+                    <w:rPr>
+                      <w:rFonts w:ascii="Cambria Math" w:eastAsia="Cambria Math" w:hAnsi="Cambria Math" w:cs="Cambria Math"/>
+                      <w:sz w:val="24"/>
+                      <w:szCs w:val="24"/>
+                    </w:rPr>
+                    <m:t>0.1</m:t>
+                  </m:r>
+                </m:e>
+                <m:e>
+                  <m:r>
+                    <w:rPr>
+                      <w:rFonts w:ascii="Cambria Math" w:hAnsi="Cambria Math" w:cs="Arial"/>
+                      <w:sz w:val="24"/>
+                      <w:szCs w:val="24"/>
+                    </w:rPr>
+                    <m:t>0.2</m:t>
+                  </m:r>
+                  <m:ctrlPr>
+                    <w:rPr>
+                      <w:rFonts w:ascii="Cambria Math" w:eastAsia="Cambria Math" w:hAnsi="Cambria Math" w:cs="Cambria Math"/>
+                      <w:i/>
+                      <w:sz w:val="24"/>
+                      <w:szCs w:val="24"/>
+                    </w:rPr>
+                  </m:ctrlPr>
+                </m:e>
+                <m:e>
+                  <m:r>
+                    <w:rPr>
+                      <w:rFonts w:ascii="Cambria Math" w:eastAsia="Cambria Math" w:hAnsi="Cambria Math" w:cs="Cambria Math"/>
+                      <w:sz w:val="24"/>
+                      <w:szCs w:val="24"/>
+                    </w:rPr>
+                    <m:t>0.6</m:t>
+                  </m:r>
+                  <m:ctrlPr>
+                    <w:rPr>
+                      <w:rFonts w:ascii="Cambria Math" w:eastAsia="Cambria Math" w:hAnsi="Cambria Math" w:cs="Cambria Math"/>
+                      <w:i/>
+                      <w:sz w:val="24"/>
+                      <w:szCs w:val="24"/>
+                    </w:rPr>
+                  </m:ctrlPr>
+                </m:e>
+                <m:e>
+                  <m:r>
+                    <w:rPr>
+                      <w:rFonts w:ascii="Cambria Math" w:eastAsia="Cambria Math" w:hAnsi="Cambria Math" w:cs="Cambria Math"/>
+                      <w:sz w:val="24"/>
+                      <w:szCs w:val="24"/>
+                    </w:rPr>
+                    <m:t>0.1</m:t>
+                  </m:r>
+                </m:e>
+              </m:mr>
+            </m:m>
+          </m:e>
+        </m:d>
+      </m:oMath>
+      <w:r>
+        <w:rPr>
+          <w:rFonts w:ascii="Arial" w:hAnsi="Arial" w:cs="Arial"/>
+          <w:sz w:val="24"/>
+          <w:szCs w:val="24"/>
+        </w:rPr>
+        <w:t xml:space="preserve"> and </w:t>
+      </w:r>
+      <m:oMath>
+        <m:sSub>
+          <m:sSubPr>
+            <m:ctrlPr>
+              <w:rPr>
+                <w:rFonts w:ascii="Cambria Math" w:hAnsi="Cambria Math" w:cs="Arial"/>
+                <w:i/>
+                <w:sz w:val="24"/>
+                <w:szCs w:val="24"/>
+              </w:rPr>
+            </m:ctrlPr>
+          </m:sSubPr>
+          <m:e>
+            <m:r>
+              <w:rPr>
+                <w:rFonts w:ascii="Cambria Math" w:hAnsi="Cambria Math" w:cs="Arial"/>
+                <w:sz w:val="24"/>
+                <w:szCs w:val="24"/>
+              </w:rPr>
+              <m:t>P</m:t>
+            </m:r>
+          </m:e>
+          <m:sub>
+            <m:r>
+              <w:rPr>
+                <w:rFonts w:ascii="Cambria Math" w:hAnsi="Cambria Math" w:cs="Arial"/>
+                <w:sz w:val="24"/>
+                <w:szCs w:val="24"/>
+              </w:rPr>
+              <m:t>S</m:t>
+            </m:r>
+            <m:r>
+              <w:rPr>
+                <w:rFonts w:ascii="Cambria Math" w:hAnsi="Cambria Math" w:cs="Arial"/>
+                <w:sz w:val="24"/>
+                <w:szCs w:val="24"/>
+              </w:rPr>
+              <m:t xml:space="preserve"> </m:t>
+            </m:r>
+          </m:sub>
+        </m:sSub>
+        <m:r>
+          <w:rPr>
+            <w:rFonts w:ascii="Cambria Math" w:hAnsi="Cambria Math" w:cs="Arial"/>
+            <w:sz w:val="24"/>
+            <w:szCs w:val="24"/>
+          </w:rPr>
+          <m:t xml:space="preserve">= </m:t>
+        </m:r>
+        <m:d>
+          <m:dPr>
+            <m:ctrlPr>
+              <w:rPr>
+                <w:rFonts w:ascii="Cambria Math" w:hAnsi="Cambria Math" w:cs="Arial"/>
+                <w:i/>
+                <w:sz w:val="24"/>
+                <w:szCs w:val="24"/>
+              </w:rPr>
+            </m:ctrlPr>
+          </m:dPr>
+          <m:e>
+            <m:m>
+              <m:mPr>
+                <m:mcs>
+                  <m:mc>
+                    <m:mcPr>
+                      <m:count m:val="4"/>
+                      <m:mcJc m:val="center"/>
+                    </m:mcPr>
+                  </m:mc>
+                </m:mcs>
+                <m:ctrlPr>
+                  <w:rPr>
+                    <w:rFonts w:ascii="Cambria Math" w:hAnsi="Cambria Math" w:cs="Arial"/>
+                    <w:i/>
+                    <w:sz w:val="24"/>
+                    <w:szCs w:val="24"/>
+                  </w:rPr>
+                </m:ctrlPr>
+              </m:mPr>
+              <m:mr>
+                <m:e>
+                  <m:r>
+                    <w:rPr>
+                      <w:rFonts w:ascii="Cambria Math" w:hAnsi="Cambria Math" w:cs="Arial"/>
+                      <w:sz w:val="24"/>
+                      <w:szCs w:val="24"/>
+                    </w:rPr>
+                    <m:t>0.</m:t>
+                  </m:r>
+                  <m:r>
+                    <w:rPr>
+                      <w:rFonts w:ascii="Cambria Math" w:hAnsi="Cambria Math" w:cs="Arial"/>
+                      <w:sz w:val="24"/>
+                      <w:szCs w:val="24"/>
+                    </w:rPr>
+                    <m:t>3</m:t>
+                  </m:r>
+                </m:e>
+                <m:e>
+                  <m:r>
+                    <w:rPr>
+                      <w:rFonts w:ascii="Cambria Math" w:hAnsi="Cambria Math" w:cs="Arial"/>
+                      <w:sz w:val="24"/>
+                      <w:szCs w:val="24"/>
+                    </w:rPr>
+                    <m:t>0.2</m:t>
+                  </m:r>
+                </m:e>
+                <m:e>
+                  <m:r>
+                    <w:rPr>
+                      <w:rFonts w:ascii="Cambria Math" w:hAnsi="Cambria Math" w:cs="Arial"/>
+                      <w:sz w:val="24"/>
+                      <w:szCs w:val="24"/>
+                    </w:rPr>
+                    <m:t>0.</m:t>
+                  </m:r>
+                  <m:r>
+                    <w:rPr>
+                      <w:rFonts w:ascii="Cambria Math" w:hAnsi="Cambria Math" w:cs="Arial"/>
+                      <w:sz w:val="24"/>
+                      <w:szCs w:val="24"/>
+                    </w:rPr>
+                    <m:t>4</m:t>
+                  </m:r>
+                  <m:ctrlPr>
+                    <w:rPr>
+                      <w:rFonts w:ascii="Cambria Math" w:eastAsia="Cambria Math" w:hAnsi="Cambria Math" w:cs="Cambria Math"/>
+                      <w:i/>
+                      <w:sz w:val="24"/>
+                      <w:szCs w:val="24"/>
+                    </w:rPr>
+                  </m:ctrlPr>
+                </m:e>
+                <m:e>
+                  <m:r>
+                    <w:rPr>
+                      <w:rFonts w:ascii="Cambria Math" w:eastAsia="Cambria Math" w:hAnsi="Cambria Math" w:cs="Cambria Math"/>
+                      <w:sz w:val="24"/>
+                      <w:szCs w:val="24"/>
+                    </w:rPr>
+                    <m:t>0.1</m:t>
+                  </m:r>
+                  <m:ctrlPr>
+                    <w:rPr>
+                      <w:rFonts w:ascii="Cambria Math" w:eastAsia="Cambria Math" w:hAnsi="Cambria Math" w:cs="Cambria Math"/>
+                      <w:i/>
+                      <w:sz w:val="24"/>
+                      <w:szCs w:val="24"/>
+                    </w:rPr>
+                  </m:ctrlPr>
+                </m:e>
+              </m:mr>
+              <m:mr>
+                <m:e>
+                  <m:r>
+                    <w:rPr>
+                      <w:rFonts w:ascii="Cambria Math" w:eastAsia="Cambria Math" w:hAnsi="Cambria Math" w:cs="Cambria Math"/>
+                      <w:sz w:val="24"/>
+                      <w:szCs w:val="24"/>
+                    </w:rPr>
+                    <m:t>0.</m:t>
+                  </m:r>
+                  <m:r>
+                    <w:rPr>
+                      <w:rFonts w:ascii="Cambria Math" w:eastAsia="Cambria Math" w:hAnsi="Cambria Math" w:cs="Cambria Math"/>
+                      <w:sz w:val="24"/>
+                      <w:szCs w:val="24"/>
+                    </w:rPr>
+                    <m:t>6</m:t>
+                  </m:r>
+                  <m:ctrlPr>
+                    <w:rPr>
+                      <w:rFonts w:ascii="Cambria Math" w:eastAsia="Cambria Math" w:hAnsi="Cambria Math" w:cs="Cambria Math"/>
+                      <w:i/>
+                      <w:sz w:val="24"/>
+                      <w:szCs w:val="24"/>
+                    </w:rPr>
+                  </m:ctrlPr>
+                </m:e>
+                <m:e>
+                  <m:r>
+                    <w:rPr>
+                      <w:rFonts w:ascii="Cambria Math" w:eastAsia="Cambria Math" w:hAnsi="Cambria Math" w:cs="Cambria Math"/>
+                      <w:sz w:val="24"/>
+                      <w:szCs w:val="24"/>
+                    </w:rPr>
+                    <m:t>0.</m:t>
+                  </m:r>
+                  <m:r>
+                    <w:rPr>
+                      <w:rFonts w:ascii="Cambria Math" w:eastAsia="Cambria Math" w:hAnsi="Cambria Math" w:cs="Cambria Math"/>
+                      <w:sz w:val="24"/>
+                      <w:szCs w:val="24"/>
+                    </w:rPr>
+                    <m:t>2</m:t>
+                  </m:r>
+                  <m:ctrlPr>
+                    <w:rPr>
+                      <w:rFonts w:ascii="Cambria Math" w:eastAsia="Cambria Math" w:hAnsi="Cambria Math" w:cs="Cambria Math"/>
+                      <w:i/>
+                      <w:sz w:val="24"/>
+                      <w:szCs w:val="24"/>
+                    </w:rPr>
+                  </m:ctrlPr>
+                </m:e>
+                <m:e>
+                  <m:r>
+                    <w:rPr>
+                      <w:rFonts w:ascii="Cambria Math" w:eastAsia="Cambria Math" w:hAnsi="Cambria Math" w:cs="Cambria Math"/>
+                      <w:sz w:val="24"/>
+                      <w:szCs w:val="24"/>
+                    </w:rPr>
+                    <m:t>0.</m:t>
+                  </m:r>
+                  <m:r>
+                    <w:rPr>
+                      <w:rFonts w:ascii="Cambria Math" w:eastAsia="Cambria Math" w:hAnsi="Cambria Math" w:cs="Cambria Math"/>
+                      <w:sz w:val="24"/>
+                      <w:szCs w:val="24"/>
+                    </w:rPr>
+                    <m:t>1</m:t>
+                  </m:r>
+                  <m:ctrlPr>
+                    <w:rPr>
+                      <w:rFonts w:ascii="Cambria Math" w:eastAsia="Cambria Math" w:hAnsi="Cambria Math" w:cs="Cambria Math"/>
+                      <w:i/>
+                      <w:sz w:val="24"/>
+                      <w:szCs w:val="24"/>
+                    </w:rPr>
+                  </m:ctrlPr>
+                </m:e>
+                <m:e>
+                  <m:r>
+                    <w:rPr>
+                      <w:rFonts w:ascii="Cambria Math" w:eastAsia="Cambria Math" w:hAnsi="Cambria Math" w:cs="Cambria Math"/>
+                      <w:sz w:val="24"/>
+                      <w:szCs w:val="24"/>
+                    </w:rPr>
+                    <m:t>0.1</m:t>
+                  </m:r>
+                  <m:ctrlPr>
+                    <w:rPr>
+                      <w:rFonts w:ascii="Cambria Math" w:eastAsia="Cambria Math" w:hAnsi="Cambria Math" w:cs="Cambria Math"/>
+                      <w:i/>
+                      <w:sz w:val="24"/>
+                      <w:szCs w:val="24"/>
+                    </w:rPr>
+                  </m:ctrlPr>
+                </m:e>
+              </m:mr>
+              <m:mr>
+                <m:e>
+                  <m:r>
+                    <w:rPr>
+                      <w:rFonts w:ascii="Cambria Math" w:eastAsia="Cambria Math" w:hAnsi="Cambria Math" w:cs="Cambria Math"/>
+                      <w:sz w:val="24"/>
+                      <w:szCs w:val="24"/>
+                    </w:rPr>
+                    <m:t>0.1</m:t>
+                  </m:r>
+                </m:e>
+                <m:e>
+                  <m:r>
+                    <w:rPr>
+                      <w:rFonts w:ascii="Cambria Math" w:hAnsi="Cambria Math" w:cs="Arial"/>
+                      <w:sz w:val="24"/>
+                      <w:szCs w:val="24"/>
+                    </w:rPr>
+                    <m:t>0.2</m:t>
+                  </m:r>
+                  <m:ctrlPr>
+                    <w:rPr>
+                      <w:rFonts w:ascii="Cambria Math" w:eastAsia="Cambria Math" w:hAnsi="Cambria Math" w:cs="Cambria Math"/>
+                      <w:i/>
+                      <w:sz w:val="24"/>
+                      <w:szCs w:val="24"/>
+                    </w:rPr>
+                  </m:ctrlPr>
+                </m:e>
+                <m:e>
+                  <m:r>
+                    <w:rPr>
+                      <w:rFonts w:ascii="Cambria Math" w:eastAsia="Cambria Math" w:hAnsi="Cambria Math" w:cs="Cambria Math"/>
+                      <w:sz w:val="24"/>
+                      <w:szCs w:val="24"/>
+                    </w:rPr>
+                    <m:t>0.</m:t>
+                  </m:r>
+                  <m:r>
+                    <w:rPr>
+                      <w:rFonts w:ascii="Cambria Math" w:eastAsia="Cambria Math" w:hAnsi="Cambria Math" w:cs="Cambria Math"/>
+                      <w:sz w:val="24"/>
+                      <w:szCs w:val="24"/>
+                    </w:rPr>
+                    <m:t>6</m:t>
+                  </m:r>
+                  <m:ctrlPr>
+                    <w:rPr>
+                      <w:rFonts w:ascii="Cambria Math" w:eastAsia="Cambria Math" w:hAnsi="Cambria Math" w:cs="Cambria Math"/>
+                      <w:i/>
+                      <w:sz w:val="24"/>
+                      <w:szCs w:val="24"/>
+                    </w:rPr>
+                  </m:ctrlPr>
+                </m:e>
+                <m:e>
+                  <m:r>
+                    <w:rPr>
+                      <w:rFonts w:ascii="Cambria Math" w:eastAsia="Cambria Math" w:hAnsi="Cambria Math" w:cs="Cambria Math"/>
+                      <w:sz w:val="24"/>
+                      <w:szCs w:val="24"/>
+                    </w:rPr>
+                    <m:t>0.1</m:t>
+                  </m:r>
+                  <m:ctrlPr>
+                    <w:rPr>
+                      <w:rFonts w:ascii="Cambria Math" w:eastAsia="Cambria Math" w:hAnsi="Cambria Math" w:cs="Cambria Math"/>
+                      <w:i/>
+                      <w:sz w:val="24"/>
+                      <w:szCs w:val="24"/>
+                    </w:rPr>
+                  </m:ctrlPr>
+                </m:e>
+              </m:mr>
+              <m:mr>
+                <m:e>
+                  <m:r>
+                    <w:rPr>
+                      <w:rFonts w:ascii="Cambria Math" w:eastAsia="Cambria Math" w:hAnsi="Cambria Math" w:cs="Cambria Math"/>
+                      <w:sz w:val="24"/>
+                      <w:szCs w:val="24"/>
+                    </w:rPr>
+                    <m:t>0.1</m:t>
+                  </m:r>
+                  <m:ctrlPr>
+                    <w:rPr>
+                      <w:rFonts w:ascii="Cambria Math" w:eastAsia="Cambria Math" w:hAnsi="Cambria Math" w:cs="Cambria Math"/>
+                      <w:i/>
+                      <w:sz w:val="24"/>
+                      <w:szCs w:val="24"/>
+                    </w:rPr>
+                  </m:ctrlPr>
+                </m:e>
+                <m:e>
+                  <m:r>
+                    <w:rPr>
+                      <w:rFonts w:ascii="Cambria Math" w:eastAsia="Cambria Math" w:hAnsi="Cambria Math" w:cs="Cambria Math"/>
+                      <w:sz w:val="24"/>
+                      <w:szCs w:val="24"/>
+                    </w:rPr>
+                    <m:t>0.1</m:t>
+                  </m:r>
+                  <m:ctrlPr>
+                    <w:rPr>
+                      <w:rFonts w:ascii="Cambria Math" w:eastAsia="Cambria Math" w:hAnsi="Cambria Math" w:cs="Cambria Math"/>
+                      <w:i/>
+                      <w:sz w:val="24"/>
+                      <w:szCs w:val="24"/>
+                    </w:rPr>
+                  </m:ctrlPr>
+                </m:e>
+                <m:e>
+                  <m:r>
+                    <w:rPr>
+                      <w:rFonts w:ascii="Cambria Math" w:eastAsia="Cambria Math" w:hAnsi="Cambria Math" w:cs="Cambria Math"/>
+                      <w:sz w:val="24"/>
+                      <w:szCs w:val="24"/>
+                    </w:rPr>
+                    <m:t>0.4</m:t>
+                  </m:r>
+                  <m:ctrlPr>
+                    <w:rPr>
+                      <w:rFonts w:ascii="Cambria Math" w:eastAsia="Cambria Math" w:hAnsi="Cambria Math" w:cs="Cambria Math"/>
+                      <w:i/>
+                      <w:sz w:val="24"/>
+                      <w:szCs w:val="24"/>
+                    </w:rPr>
+                  </m:ctrlPr>
+                </m:e>
+                <m:e>
+                  <m:r>
+                    <w:rPr>
+                      <w:rFonts w:ascii="Cambria Math" w:eastAsia="Cambria Math" w:hAnsi="Cambria Math" w:cs="Cambria Math"/>
+                      <w:sz w:val="24"/>
+                      <w:szCs w:val="24"/>
+                    </w:rPr>
+                    <m:t>0.4</m:t>
+                  </m:r>
+                </m:e>
+              </m:mr>
+            </m:m>
+          </m:e>
+        </m:d>
+      </m:oMath>
+    </w:p>
+    <w:p>
+      <w:pPr>
+        <w:pStyle w:val="ListParagraph"/>
+        <w:numPr>
+          <w:ilvl w:val="2"/>
+          <w:numId w:val="9"/>
+        </w:numPr>
+        <w:rPr>
+          <w:rFonts w:ascii="Arial" w:hAnsi="Arial" w:cs="Arial"/>
+          <w:sz w:val="24"/>
+          <w:szCs w:val="24"/>
+        </w:rPr>
+      </w:pPr>
+      <w:r>
+        <w:rPr>
+          <w:rFonts w:ascii="Arial" w:hAnsi="Arial" w:cs="Arial"/>
+          <w:sz w:val="24"/>
+          <w:szCs w:val="24"/>
+        </w:rPr>
+        <w:t>Then, T</w:t>
+      </w:r>
+      <w:r>
+        <w:rPr>
+          <w:rFonts w:ascii="Arial" w:hAnsi="Arial" w:cs="Arial"/>
+          <w:sz w:val="24"/>
+          <w:szCs w:val="24"/>
+          <w:vertAlign w:val="subscript"/>
+        </w:rPr>
+        <w:t>C</w:t>
+      </w:r>
+      <w:r>
+        <w:rPr>
+          <w:rFonts w:ascii="Arial" w:hAnsi="Arial" w:cs="Arial"/>
+          <w:sz w:val="24"/>
+          <w:szCs w:val="24"/>
+        </w:rPr>
+        <w:t xml:space="preserve"> = P</w:t>
+      </w:r>
+      <w:r>
+        <w:rPr>
+          <w:rFonts w:ascii="Arial" w:hAnsi="Arial" w:cs="Arial"/>
+          <w:sz w:val="24"/>
+          <w:szCs w:val="24"/>
+          <w:vertAlign w:val="subscript"/>
+        </w:rPr>
+        <w:t>C</w:t>
+      </w:r>
+      <w:r>
+        <w:rPr>
+          <w:rFonts w:ascii="Arial" w:hAnsi="Arial" w:cs="Arial"/>
+          <w:sz w:val="24"/>
+          <w:szCs w:val="24"/>
+        </w:rPr>
+        <w:t xml:space="preserve">[1, 1] + </w:t>
+      </w:r>
+      <w:r>
+        <w:rPr>
+          <w:rFonts w:ascii="Arial" w:hAnsi="Arial" w:cs="Arial"/>
+          <w:sz w:val="24"/>
+          <w:szCs w:val="24"/>
+        </w:rPr>
+        <w:t>P</w:t>
+      </w:r>
+      <w:r>
+        <w:rPr>
+          <w:rFonts w:ascii="Arial" w:hAnsi="Arial" w:cs="Arial"/>
+          <w:sz w:val="24"/>
+          <w:szCs w:val="24"/>
+          <w:vertAlign w:val="subscript"/>
+        </w:rPr>
+        <w:t>C</w:t>
+      </w:r>
+      <w:r>
+        <w:rPr>
+          <w:rFonts w:ascii="Arial" w:hAnsi="Arial" w:cs="Arial"/>
+          <w:sz w:val="24"/>
+          <w:szCs w:val="24"/>
+        </w:rPr>
+        <w:t>[1, 2</w:t>
+      </w:r>
+      <w:r>
+        <w:rPr>
+          <w:rFonts w:ascii="Arial" w:hAnsi="Arial" w:cs="Arial"/>
+          <w:sz w:val="24"/>
+          <w:szCs w:val="24"/>
+        </w:rPr>
+        <w:t>]</w:t>
+      </w:r>
+      <w:r>
+        <w:rPr>
+          <w:rFonts w:ascii="Arial" w:hAnsi="Arial" w:cs="Arial"/>
+          <w:sz w:val="24"/>
+          <w:szCs w:val="24"/>
+        </w:rPr>
+        <w:t xml:space="preserve"> + </w:t>
+      </w:r>
+      <w:r>
+        <w:rPr>
+          <w:rFonts w:ascii="Arial" w:hAnsi="Arial" w:cs="Arial"/>
+          <w:sz w:val="24"/>
+          <w:szCs w:val="24"/>
+        </w:rPr>
+        <w:t>P</w:t>
+      </w:r>
+      <w:r>
+        <w:rPr>
+          <w:rFonts w:ascii="Arial" w:hAnsi="Arial" w:cs="Arial"/>
+          <w:sz w:val="24"/>
+          <w:szCs w:val="24"/>
+          <w:vertAlign w:val="subscript"/>
+        </w:rPr>
+        <w:t>C</w:t>
+      </w:r>
+      <w:r>
+        <w:rPr>
+          <w:rFonts w:ascii="Arial" w:hAnsi="Arial" w:cs="Arial"/>
+          <w:sz w:val="24"/>
+          <w:szCs w:val="24"/>
+        </w:rPr>
+        <w:t>[1, 3</w:t>
+      </w:r>
+      <w:r>
+        <w:rPr>
+          <w:rFonts w:ascii="Arial" w:hAnsi="Arial" w:cs="Arial"/>
+          <w:sz w:val="24"/>
+          <w:szCs w:val="24"/>
+        </w:rPr>
+        <w:t>]</w:t>
+      </w:r>
+      <w:r>
+        <w:rPr>
+          <w:rFonts w:ascii="Arial" w:hAnsi="Arial" w:cs="Arial"/>
+          <w:sz w:val="24"/>
+          <w:szCs w:val="24"/>
+        </w:rPr>
+        <w:t xml:space="preserve"> and T</w:t>
+      </w:r>
+      <w:r>
+        <w:rPr>
+          <w:rFonts w:ascii="Arial" w:hAnsi="Arial" w:cs="Arial"/>
+          <w:sz w:val="24"/>
+          <w:szCs w:val="24"/>
+          <w:vertAlign w:val="subscript"/>
+        </w:rPr>
+        <w:t>S</w:t>
+      </w:r>
+      <w:r>
+        <w:rPr>
+          <w:rFonts w:ascii="Arial" w:hAnsi="Arial" w:cs="Arial"/>
+          <w:sz w:val="24"/>
+          <w:szCs w:val="24"/>
+        </w:rPr>
+        <w:t xml:space="preserve"> = P[2, 2] + P[2, 3]</w:t>
+      </w:r>
+    </w:p>
+    <w:p>
+      <w:pPr>
+        <w:pStyle w:val="ListParagraph"/>
+        <w:numPr>
+          <w:ilvl w:val="3"/>
+          <w:numId w:val="9"/>
+        </w:numPr>
+        <w:rPr>
+          <w:rFonts w:ascii="Arial" w:hAnsi="Arial" w:cs="Arial"/>
+          <w:sz w:val="24"/>
+          <w:szCs w:val="24"/>
+        </w:rPr>
+      </w:pPr>
+      <w:r>
+        <w:rPr>
+          <w:rFonts w:ascii="Arial" w:hAnsi="Arial" w:cs="Arial"/>
+          <w:sz w:val="24"/>
+          <w:szCs w:val="24"/>
+        </w:rPr>
+        <w:t>T</w:t>
+      </w:r>
+      <w:r>
+        <w:rPr>
+          <w:rFonts w:ascii="Arial" w:hAnsi="Arial" w:cs="Arial"/>
+          <w:sz w:val="24"/>
+          <w:szCs w:val="24"/>
+          <w:vertAlign w:val="subscript"/>
+        </w:rPr>
+        <w:t>C</w:t>
+      </w:r>
+      <w:r>
+        <w:rPr>
+          <w:rFonts w:ascii="Arial" w:hAnsi="Arial" w:cs="Arial"/>
+          <w:sz w:val="24"/>
+          <w:szCs w:val="24"/>
+        </w:rPr>
+        <w:t xml:space="preserve"> = 0.4 + 0.1 + 0.2  = 0.7</w:t>
+      </w:r>
+    </w:p>
+    <w:p>
+      <w:pPr>
+        <w:pStyle w:val="ListParagraph"/>
+        <w:numPr>
+          <w:ilvl w:val="3"/>
+          <w:numId w:val="9"/>
+        </w:numPr>
+        <w:rPr>
+          <w:rFonts w:ascii="Arial" w:hAnsi="Arial" w:cs="Arial"/>
+          <w:sz w:val="24"/>
+          <w:szCs w:val="24"/>
+        </w:rPr>
+      </w:pPr>
+      <w:r>
+        <w:rPr>
+          <w:rFonts w:ascii="Arial" w:hAnsi="Arial" w:cs="Arial"/>
+          <w:sz w:val="24"/>
+          <w:szCs w:val="24"/>
+        </w:rPr>
+        <w:t>T</w:t>
+      </w:r>
+      <w:r>
+        <w:rPr>
+          <w:rFonts w:ascii="Arial" w:hAnsi="Arial" w:cs="Arial"/>
+          <w:sz w:val="24"/>
+          <w:szCs w:val="24"/>
+          <w:vertAlign w:val="subscript"/>
+        </w:rPr>
+        <w:t>P</w:t>
+      </w:r>
+      <w:r>
+        <w:rPr>
+          <w:rFonts w:ascii="Arial" w:hAnsi="Arial" w:cs="Arial"/>
+          <w:sz w:val="24"/>
+          <w:szCs w:val="24"/>
+        </w:rPr>
+        <w:t xml:space="preserve"> = 0.6 + 0.1 = 0.7</w:t>
+      </w:r>
+    </w:p>
+    <w:p>
+      <w:pPr>
+        <w:pStyle w:val="ListParagraph"/>
+        <w:numPr>
+          <w:ilvl w:val="2"/>
+          <w:numId w:val="9"/>
+        </w:numPr>
+        <w:rPr>
+          <w:rFonts w:ascii="Arial" w:hAnsi="Arial" w:cs="Arial"/>
+          <w:sz w:val="24"/>
+          <w:szCs w:val="24"/>
+        </w:rPr>
+      </w:pPr>
+      <w:r>
+        <w:rPr>
+          <w:rFonts w:ascii="Arial" w:hAnsi="Arial" w:cs="Arial"/>
+          <w:sz w:val="24"/>
+          <w:szCs w:val="24"/>
+        </w:rPr>
+        <w:t>So T = 0.7 * 0.7 = 0.49</w:t>
       </w:r>
     </w:p>
     <w:p>
@@ -14539,6 +16799,7 @@
           <w:sz w:val="24"/>
           <w:szCs w:val="24"/>
         </w:rPr>
+        <w:lastRenderedPageBreak/>
         <w:t>Let s = (0, 0, T</w:t>
       </w:r>
       <w:r>
@@ -14987,8 +17248,7 @@
           <w:sz w:val="24"/>
           <w:szCs w:val="24"/>
         </w:rPr>
-        <w:lastRenderedPageBreak/>
-        <w:t>Formally, R(s, a) = x where x is an integer representing the reward for being in the state s after taking an action a.</w:t>
+        <w:t>Informally, the reward function will return the penalty for failing in providing for the user requests</w:t>
       </w:r>
     </w:p>
     <w:p>
@@ -15011,7 +17271,39 @@
           <w:sz w:val="24"/>
           <w:szCs w:val="24"/>
         </w:rPr>
-        <w:t xml:space="preserve">Informally, we will be rewarded depending on how much sodas we have left at the end of the day. For this example, we can assume that if we have 0 cans of soda that we possibly failed with providing for the user. </w:t>
+        <w:t xml:space="preserve">Formally, R(s, a) = x </w:t>
+      </w:r>
+      <w:r>
+        <w:rPr>
+          <w:rFonts w:ascii="Arial" w:hAnsi="Arial" w:cs="Arial"/>
+          <w:sz w:val="24"/>
+          <w:szCs w:val="24"/>
+        </w:rPr>
+        <w:t xml:space="preserve">where x </w:t>
+      </w:r>
+      <w:r>
+        <w:rPr>
+          <w:rFonts w:ascii="Arial" w:hAnsi="Arial" w:cs="Arial"/>
+          <w:sz w:val="24"/>
+          <w:szCs w:val="24"/>
+        </w:rPr>
+        <w:t>=</w:t>
+      </w:r>
+      <w:r>
+        <w:rPr>
+          <w:rFonts w:ascii="Arial" w:hAnsi="Arial" w:cs="Arial"/>
+          <w:sz w:val="24"/>
+          <w:szCs w:val="24"/>
+        </w:rPr>
+        <w:t xml:space="preserve"> the </w:t>
+      </w:r>
+      <w:r>
+        <w:rPr>
+          <w:rFonts w:ascii="Arial" w:hAnsi="Arial" w:cs="Arial"/>
+          <w:sz w:val="24"/>
+          <w:szCs w:val="24"/>
+        </w:rPr>
+        <w:t>penalty</w:t>
       </w:r>
     </w:p>
     <w:p>
@@ -15034,7 +17326,7 @@
           <w:sz w:val="24"/>
           <w:szCs w:val="24"/>
         </w:rPr>
-        <w:t>Therefore, our rewards will be as follows:</w:t>
+        <w:t>Like the transition function, we need to split the reward function because we have two types of soda. So:</w:t>
       </w:r>
     </w:p>
     <w:p>
@@ -15057,8 +17349,388 @@
           <w:sz w:val="24"/>
           <w:szCs w:val="24"/>
         </w:rPr>
-        <w:t>Neither of our sodas are out of stock =&gt; +10</w:t>
-      </w:r>
+        <w:t>R</w:t>
+      </w:r>
+      <w:r>
+        <w:rPr>
+          <w:rFonts w:ascii="Arial" w:hAnsi="Arial" w:cs="Arial"/>
+          <w:sz w:val="24"/>
+          <w:szCs w:val="24"/>
+        </w:rPr>
+        <w:t xml:space="preserve">(s, a) = </w:t>
+      </w:r>
+      <w:r>
+        <w:rPr>
+          <w:rFonts w:ascii="Arial" w:hAnsi="Arial" w:cs="Arial"/>
+          <w:sz w:val="24"/>
+          <w:szCs w:val="24"/>
+        </w:rPr>
+        <w:t>R</w:t>
+      </w:r>
+      <w:r>
+        <w:rPr>
+          <w:rFonts w:ascii="Arial" w:hAnsi="Arial" w:cs="Arial"/>
+          <w:sz w:val="24"/>
+          <w:szCs w:val="24"/>
+        </w:rPr>
+        <w:t>((&lt;x, y&gt;, T</w:t>
+      </w:r>
+      <w:r>
+        <w:rPr>
+          <w:rFonts w:ascii="Arial" w:hAnsi="Arial" w:cs="Arial"/>
+          <w:sz w:val="24"/>
+          <w:szCs w:val="24"/>
+          <w:vertAlign w:val="subscript"/>
+        </w:rPr>
+        <w:t>t</w:t>
+      </w:r>
+      <w:r>
+        <w:rPr>
+          <w:rFonts w:ascii="Arial" w:hAnsi="Arial" w:cs="Arial"/>
+          <w:sz w:val="24"/>
+          <w:szCs w:val="24"/>
+        </w:rPr>
+        <w:t>, R</w:t>
+      </w:r>
+      <w:r>
+        <w:rPr>
+          <w:rFonts w:ascii="Arial" w:hAnsi="Arial" w:cs="Arial"/>
+          <w:sz w:val="24"/>
+          <w:szCs w:val="24"/>
+          <w:vertAlign w:val="subscript"/>
+        </w:rPr>
+        <w:t>t</w:t>
+      </w:r>
+      <w:r>
+        <w:rPr>
+          <w:rFonts w:ascii="Arial" w:hAnsi="Arial" w:cs="Arial"/>
+          <w:sz w:val="24"/>
+          <w:szCs w:val="24"/>
+        </w:rPr>
+        <w:t>), &lt;m, n</w:t>
+      </w:r>
+      <w:r>
+        <w:rPr>
+          <w:rFonts w:ascii="Arial" w:hAnsi="Arial" w:cs="Arial"/>
+          <w:sz w:val="24"/>
+          <w:szCs w:val="24"/>
+        </w:rPr>
+        <w:t>&gt;)</w:t>
+      </w:r>
+      <w:r>
+        <w:rPr>
+          <w:rFonts w:ascii="Arial" w:hAnsi="Arial" w:cs="Arial"/>
+          <w:sz w:val="24"/>
+          <w:szCs w:val="24"/>
+        </w:rPr>
+        <w:t xml:space="preserve"> = R</w:t>
+      </w:r>
+      <w:r>
+        <w:rPr>
+          <w:rFonts w:ascii="Arial" w:hAnsi="Arial" w:cs="Arial"/>
+          <w:sz w:val="24"/>
+          <w:szCs w:val="24"/>
+          <w:vertAlign w:val="subscript"/>
+        </w:rPr>
+        <w:t>C</w:t>
+      </w:r>
+      <w:r>
+        <w:rPr>
+          <w:rFonts w:ascii="Arial" w:hAnsi="Arial" w:cs="Arial"/>
+          <w:sz w:val="24"/>
+          <w:szCs w:val="24"/>
+        </w:rPr>
+        <w:t>(x, m) + R</w:t>
+      </w:r>
+      <w:r>
+        <w:rPr>
+          <w:rFonts w:ascii="Arial" w:hAnsi="Arial" w:cs="Arial"/>
+          <w:sz w:val="24"/>
+          <w:szCs w:val="24"/>
+          <w:vertAlign w:val="subscript"/>
+        </w:rPr>
+        <w:t>S</w:t>
+      </w:r>
+      <w:r>
+        <w:rPr>
+          <w:rFonts w:ascii="Arial" w:hAnsi="Arial" w:cs="Arial"/>
+          <w:sz w:val="24"/>
+          <w:szCs w:val="24"/>
+        </w:rPr>
+        <w:t>(y, n), where R</w:t>
+      </w:r>
+      <w:r>
+        <w:rPr>
+          <w:rFonts w:ascii="Arial" w:hAnsi="Arial" w:cs="Arial"/>
+          <w:sz w:val="24"/>
+          <w:szCs w:val="24"/>
+          <w:vertAlign w:val="subscript"/>
+        </w:rPr>
+        <w:t>C</w:t>
+      </w:r>
+      <w:r>
+        <w:rPr>
+          <w:rFonts w:ascii="Arial" w:hAnsi="Arial" w:cs="Arial"/>
+          <w:sz w:val="24"/>
+          <w:szCs w:val="24"/>
+        </w:rPr>
+        <w:t xml:space="preserve"> and R</w:t>
+      </w:r>
+      <w:r>
+        <w:rPr>
+          <w:rFonts w:ascii="Arial" w:hAnsi="Arial" w:cs="Arial"/>
+          <w:sz w:val="24"/>
+          <w:szCs w:val="24"/>
+          <w:vertAlign w:val="subscript"/>
+        </w:rPr>
+        <w:t>s</w:t>
+      </w:r>
+      <w:r>
+        <w:rPr>
+          <w:rFonts w:ascii="Arial" w:hAnsi="Arial" w:cs="Arial"/>
+          <w:sz w:val="24"/>
+          <w:szCs w:val="24"/>
+        </w:rPr>
+        <w:t xml:space="preserve"> represent the rewards for Coke and Sprite respectively.</w:t>
+      </w:r>
+      <w:r>
+        <w:rPr>
+          <w:rFonts w:ascii="Arial" w:hAnsi="Arial" w:cs="Arial"/>
+          <w:sz w:val="24"/>
+          <w:szCs w:val="24"/>
+        </w:rPr>
+        <w:t xml:space="preserve"> We can use R</w:t>
+      </w:r>
+      <w:r>
+        <w:rPr>
+          <w:rFonts w:ascii="Arial" w:hAnsi="Arial" w:cs="Arial"/>
+          <w:sz w:val="24"/>
+          <w:szCs w:val="24"/>
+          <w:vertAlign w:val="subscript"/>
+        </w:rPr>
+        <w:t>soda</w:t>
+      </w:r>
+      <w:r>
+        <w:rPr>
+          <w:rFonts w:ascii="Arial" w:hAnsi="Arial" w:cs="Arial"/>
+          <w:sz w:val="24"/>
+          <w:szCs w:val="24"/>
+        </w:rPr>
+        <w:t xml:space="preserve"> to represent these two components generally</w:t>
+      </w:r>
+    </w:p>
+    <w:p>
+      <w:pPr>
+        <w:pStyle w:val="ListParagraph"/>
+        <w:numPr>
+          <w:ilvl w:val="1"/>
+          <w:numId w:val="9"/>
+        </w:numPr>
+        <w:jc w:val="both"/>
+        <w:rPr>
+          <w:rFonts w:ascii="Arial" w:hAnsi="Arial" w:cs="Arial"/>
+          <w:sz w:val="24"/>
+          <w:szCs w:val="24"/>
+        </w:rPr>
+      </w:pPr>
+      <w:r>
+        <w:rPr>
+          <w:rFonts w:ascii="Arial" w:hAnsi="Arial" w:cs="Arial"/>
+          <w:sz w:val="24"/>
+          <w:szCs w:val="24"/>
+        </w:rPr>
+        <w:t>We also use the probability matrices in the transition function for this. This is because we need to go through all possible rates of consumption to find out the exact penalty. So:</w:t>
+      </w:r>
+    </w:p>
+    <w:p>
+      <w:pPr>
+        <w:jc w:val="both"/>
+        <w:rPr>
+          <w:rFonts w:ascii="Arial" w:hAnsi="Arial" w:cs="Arial"/>
+          <w:sz w:val="24"/>
+          <w:szCs w:val="24"/>
+        </w:rPr>
+      </w:pPr>
+      <m:oMathPara>
+        <m:oMath>
+          <m:sSub>
+            <m:sSubPr>
+              <m:ctrlPr>
+                <w:rPr>
+                  <w:rFonts w:ascii="Cambria Math" w:hAnsi="Cambria Math" w:cs="Arial"/>
+                  <w:i/>
+                  <w:sz w:val="24"/>
+                  <w:szCs w:val="24"/>
+                </w:rPr>
+              </m:ctrlPr>
+            </m:sSubPr>
+            <m:e>
+              <m:r>
+                <w:rPr>
+                  <w:rFonts w:ascii="Cambria Math" w:hAnsi="Cambria Math" w:cs="Arial"/>
+                  <w:sz w:val="24"/>
+                  <w:szCs w:val="24"/>
+                </w:rPr>
+                <m:t>R</m:t>
+              </m:r>
+            </m:e>
+            <m:sub>
+              <m:r>
+                <w:rPr>
+                  <w:rFonts w:ascii="Cambria Math" w:hAnsi="Cambria Math" w:cs="Arial"/>
+                  <w:sz w:val="24"/>
+                  <w:szCs w:val="24"/>
+                </w:rPr>
+                <m:t>soda</m:t>
+              </m:r>
+            </m:sub>
+          </m:sSub>
+          <m:d>
+            <m:dPr>
+              <m:ctrlPr>
+                <w:rPr>
+                  <w:rFonts w:ascii="Cambria Math" w:hAnsi="Cambria Math" w:cs="Arial"/>
+                  <w:i/>
+                  <w:sz w:val="24"/>
+                  <w:szCs w:val="24"/>
+                </w:rPr>
+              </m:ctrlPr>
+            </m:dPr>
+            <m:e>
+              <m:r>
+                <w:rPr>
+                  <w:rFonts w:ascii="Cambria Math" w:hAnsi="Cambria Math" w:cs="Arial"/>
+                  <w:sz w:val="24"/>
+                  <w:szCs w:val="24"/>
+                </w:rPr>
+                <m:t>start, purchase</m:t>
+              </m:r>
+            </m:e>
+          </m:d>
+          <m:r>
+            <w:rPr>
+              <w:rFonts w:ascii="Cambria Math" w:hAnsi="Cambria Math" w:cs="Arial"/>
+              <w:sz w:val="24"/>
+              <w:szCs w:val="24"/>
+            </w:rPr>
+            <m:t>= -1*</m:t>
+          </m:r>
+          <m:nary>
+            <m:naryPr>
+              <m:chr m:val="∑"/>
+              <m:limLoc m:val="undOvr"/>
+              <m:ctrlPr>
+                <w:rPr>
+                  <w:rFonts w:ascii="Cambria Math" w:hAnsi="Cambria Math" w:cs="Arial"/>
+                  <w:i/>
+                  <w:sz w:val="24"/>
+                  <w:szCs w:val="24"/>
+                </w:rPr>
+              </m:ctrlPr>
+            </m:naryPr>
+            <m:sub>
+              <m:r>
+                <w:rPr>
+                  <w:rFonts w:ascii="Cambria Math" w:hAnsi="Cambria Math" w:cs="Arial"/>
+                  <w:sz w:val="24"/>
+                  <w:szCs w:val="24"/>
+                </w:rPr>
+                <m:t>i=start+purchase</m:t>
+              </m:r>
+              <m:r>
+                <w:rPr>
+                  <w:rFonts w:ascii="Cambria Math" w:hAnsi="Cambria Math" w:cs="Arial"/>
+                  <w:sz w:val="24"/>
+                  <w:szCs w:val="24"/>
+                </w:rPr>
+                <m:t>+1</m:t>
+              </m:r>
+            </m:sub>
+            <m:sup>
+              <m:r>
+                <w:rPr>
+                  <w:rFonts w:ascii="Cambria Math" w:hAnsi="Cambria Math" w:cs="Arial"/>
+                  <w:sz w:val="24"/>
+                  <w:szCs w:val="24"/>
+                </w:rPr>
+                <m:t>max</m:t>
+              </m:r>
+            </m:sup>
+            <m:e>
+              <m:sSub>
+                <m:sSubPr>
+                  <m:ctrlPr>
+                    <w:rPr>
+                      <w:rFonts w:ascii="Cambria Math" w:hAnsi="Cambria Math" w:cs="Arial"/>
+                      <w:i/>
+                      <w:sz w:val="24"/>
+                      <w:szCs w:val="24"/>
+                    </w:rPr>
+                  </m:ctrlPr>
+                </m:sSubPr>
+                <m:e>
+                  <m:d>
+                    <m:dPr>
+                      <m:ctrlPr>
+                        <w:rPr>
+                          <w:rFonts w:ascii="Cambria Math" w:hAnsi="Cambria Math" w:cs="Arial"/>
+                          <w:i/>
+                          <w:sz w:val="24"/>
+                          <w:szCs w:val="24"/>
+                        </w:rPr>
+                      </m:ctrlPr>
+                    </m:dPr>
+                    <m:e>
+                      <m:r>
+                        <w:rPr>
+                          <w:rFonts w:ascii="Cambria Math" w:hAnsi="Cambria Math" w:cs="Arial"/>
+                          <w:sz w:val="24"/>
+                          <w:szCs w:val="24"/>
+                        </w:rPr>
+                        <m:t>i-start-purchase</m:t>
+                      </m:r>
+                    </m:e>
+                  </m:d>
+                  <m:r>
+                    <w:rPr>
+                      <w:rFonts w:ascii="Cambria Math" w:hAnsi="Cambria Math" w:cs="Arial"/>
+                      <w:sz w:val="24"/>
+                      <w:szCs w:val="24"/>
+                    </w:rPr>
+                    <m:t xml:space="preserve">* </m:t>
+                  </m:r>
+                  <m:r>
+                    <w:rPr>
+                      <w:rFonts w:ascii="Cambria Math" w:hAnsi="Cambria Math" w:cs="Arial"/>
+                      <w:sz w:val="24"/>
+                      <w:szCs w:val="24"/>
+                    </w:rPr>
+                    <m:t>P</m:t>
+                  </m:r>
+                </m:e>
+                <m:sub>
+                  <m:r>
+                    <w:rPr>
+                      <w:rFonts w:ascii="Cambria Math" w:hAnsi="Cambria Math" w:cs="Arial"/>
+                      <w:sz w:val="24"/>
+                      <w:szCs w:val="24"/>
+                    </w:rPr>
+                    <m:t>soda</m:t>
+                  </m:r>
+                </m:sub>
+              </m:sSub>
+              <m:r>
+                <w:rPr>
+                  <w:rFonts w:ascii="Cambria Math" w:hAnsi="Cambria Math" w:cs="Arial"/>
+                  <w:sz w:val="24"/>
+                  <w:szCs w:val="24"/>
+                </w:rPr>
+                <m:t>[start+purchase, i]</m:t>
+              </m:r>
+            </m:e>
+          </m:nary>
+        </m:oMath>
+      </m:oMathPara>
     </w:p>
     <w:p>
       <w:pPr>
@@ -15080,7 +17752,47 @@
           <w:sz w:val="24"/>
           <w:szCs w:val="24"/>
         </w:rPr>
-        <w:t>Out of stock for either Coke or Sprite =&gt; 0</w:t>
+        <w:t>Where start = the starting cans for soda, purchase = the amount of cans purchased for soda and P</w:t>
+      </w:r>
+      <w:r>
+        <w:rPr>
+          <w:rFonts w:ascii="Arial" w:hAnsi="Arial" w:cs="Arial"/>
+          <w:sz w:val="24"/>
+          <w:szCs w:val="24"/>
+          <w:vertAlign w:val="subscript"/>
+        </w:rPr>
+        <w:t>soda</w:t>
+      </w:r>
+      <w:r>
+        <w:rPr>
+          <w:rFonts w:ascii="Arial" w:hAnsi="Arial" w:cs="Arial"/>
+          <w:sz w:val="24"/>
+          <w:szCs w:val="24"/>
+        </w:rPr>
+        <w:t xml:space="preserve"> representing the probability matrix for soda.</w:t>
+      </w:r>
+    </w:p>
+    <w:p>
+      <w:pPr>
+        <w:pStyle w:val="ListParagraph"/>
+        <w:numPr>
+          <w:ilvl w:val="1"/>
+          <w:numId w:val="9"/>
+        </w:numPr>
+        <w:jc w:val="both"/>
+        <w:rPr>
+          <w:rFonts w:ascii="Arial" w:hAnsi="Arial" w:cs="Arial"/>
+          <w:sz w:val="24"/>
+          <w:szCs w:val="24"/>
+        </w:rPr>
+      </w:pPr>
+      <w:r>
+        <w:rPr>
+          <w:rFonts w:ascii="Arial" w:hAnsi="Arial" w:cs="Arial"/>
+          <w:sz w:val="24"/>
+          <w:szCs w:val="24"/>
+        </w:rPr>
+        <w:t>A few notes about this:</w:t>
       </w:r>
     </w:p>
     <w:p>
@@ -15103,14 +17815,1332 @@
           <w:sz w:val="24"/>
           <w:szCs w:val="24"/>
         </w:rPr>
-        <w:t>Out of stock for both =&gt; -5</w:t>
-      </w:r>
-    </w:p>
-    <w:p>
-      <w:pPr>
+        <w:t>We multiply by -1 because we are representing the reward as a penalty.</w:t>
+      </w:r>
+    </w:p>
+    <w:p>
+      <w:pPr>
+        <w:pStyle w:val="ListParagraph"/>
+        <w:numPr>
+          <w:ilvl w:val="2"/>
+          <w:numId w:val="9"/>
+        </w:numPr>
         <w:jc w:val="both"/>
         <w:rPr>
           <w:rFonts w:ascii="Arial" w:hAnsi="Arial" w:cs="Arial"/>
+          <w:sz w:val="24"/>
+          <w:szCs w:val="24"/>
+        </w:rPr>
+      </w:pPr>
+      <w:r>
+        <w:rPr>
+          <w:rFonts w:ascii="Arial" w:hAnsi="Arial" w:cs="Arial"/>
+          <w:sz w:val="24"/>
+          <w:szCs w:val="24"/>
+        </w:rPr>
+        <w:t>If we started with and purchased 0 cans of soda, we don’t consider the event when a user doesn’t want to consume a particular soda because if we did, we would just end up with 0 to sum with other values.</w:t>
+      </w:r>
+    </w:p>
+    <w:p>
+      <w:pPr>
+        <w:pStyle w:val="ListParagraph"/>
+        <w:numPr>
+          <w:ilvl w:val="2"/>
+          <w:numId w:val="9"/>
+        </w:numPr>
+        <w:jc w:val="both"/>
+        <w:rPr>
+          <w:rFonts w:ascii="Arial" w:hAnsi="Arial" w:cs="Arial"/>
+          <w:sz w:val="24"/>
+          <w:szCs w:val="24"/>
+        </w:rPr>
+      </w:pPr>
+      <w:r>
+        <w:rPr>
+          <w:rFonts w:ascii="Arial" w:hAnsi="Arial" w:cs="Arial"/>
+          <w:sz w:val="24"/>
+          <w:szCs w:val="24"/>
+        </w:rPr>
+        <w:t>max (like the transition function) needs to be observed because we do not know this yet. However, we can say that max &gt;= 3 because that is the maximum amount of cans we can store. So initially, we only assume that users would consume at most 3 cans of soda. If users suddenly want to consume more, we take note of that and change our probability matrices</w:t>
+      </w:r>
+    </w:p>
+    <w:p>
+      <w:pPr>
+        <w:pStyle w:val="ListParagraph"/>
+        <w:numPr>
+          <w:ilvl w:val="1"/>
+          <w:numId w:val="9"/>
+        </w:numPr>
+        <w:jc w:val="both"/>
+        <w:rPr>
+          <w:rFonts w:ascii="Arial" w:hAnsi="Arial" w:cs="Arial"/>
+          <w:sz w:val="24"/>
+          <w:szCs w:val="24"/>
+        </w:rPr>
+      </w:pPr>
+      <w:r>
+        <w:rPr>
+          <w:rFonts w:ascii="Arial" w:hAnsi="Arial" w:cs="Arial"/>
+          <w:sz w:val="24"/>
+          <w:szCs w:val="24"/>
+        </w:rPr>
+        <w:t>For example,</w:t>
+      </w:r>
+    </w:p>
+    <w:p>
+      <w:pPr>
+        <w:pStyle w:val="ListParagraph"/>
+        <w:numPr>
+          <w:ilvl w:val="2"/>
+          <w:numId w:val="9"/>
+        </w:numPr>
+        <w:jc w:val="both"/>
+        <w:rPr>
+          <w:rFonts w:ascii="Arial" w:hAnsi="Arial" w:cs="Arial"/>
+          <w:sz w:val="24"/>
+          <w:szCs w:val="24"/>
+        </w:rPr>
+      </w:pPr>
+      <w:r>
+        <w:rPr>
+          <w:rFonts w:ascii="Arial" w:hAnsi="Arial" w:cs="Arial"/>
+          <w:sz w:val="24"/>
+          <w:szCs w:val="24"/>
+        </w:rPr>
+        <w:lastRenderedPageBreak/>
+        <w:t>Let’s say we started with 0 cans of Coke, 2 cans of Sprite</w:t>
+      </w:r>
+      <w:r>
+        <w:rPr>
+          <w:rFonts w:ascii="Arial" w:hAnsi="Arial" w:cs="Arial"/>
+          <w:sz w:val="24"/>
+          <w:szCs w:val="24"/>
+        </w:rPr>
+        <w:t xml:space="preserve"> and </w:t>
+      </w:r>
+      <w:r>
+        <w:rPr>
+          <w:rFonts w:ascii="Arial" w:hAnsi="Arial" w:cs="Arial"/>
+          <w:sz w:val="24"/>
+          <w:szCs w:val="24"/>
+        </w:rPr>
+        <w:t xml:space="preserve">purchased 1 can of Coke </w:t>
+      </w:r>
+    </w:p>
+    <w:p>
+      <w:pPr>
+        <w:pStyle w:val="ListParagraph"/>
+        <w:numPr>
+          <w:ilvl w:val="2"/>
+          <w:numId w:val="9"/>
+        </w:numPr>
+        <w:jc w:val="both"/>
+        <w:rPr>
+          <w:rFonts w:ascii="Arial" w:hAnsi="Arial" w:cs="Arial"/>
+          <w:sz w:val="24"/>
+          <w:szCs w:val="24"/>
+        </w:rPr>
+      </w:pPr>
+      <w:r>
+        <w:rPr>
+          <w:rFonts w:ascii="Arial" w:hAnsi="Arial" w:cs="Arial"/>
+          <w:sz w:val="24"/>
+          <w:szCs w:val="24"/>
+        </w:rPr>
+        <w:t xml:space="preserve">Then, our </w:t>
+      </w:r>
+      <w:r>
+        <w:rPr>
+          <w:rFonts w:ascii="Arial" w:hAnsi="Arial" w:cs="Arial"/>
+          <w:sz w:val="24"/>
+          <w:szCs w:val="24"/>
+        </w:rPr>
+        <w:t>reward</w:t>
+      </w:r>
+      <w:r>
+        <w:rPr>
+          <w:rFonts w:ascii="Arial" w:hAnsi="Arial" w:cs="Arial"/>
+          <w:sz w:val="24"/>
+          <w:szCs w:val="24"/>
+        </w:rPr>
+        <w:t xml:space="preserve"> function would look like:</w:t>
+      </w:r>
+    </w:p>
+    <w:p>
+      <w:pPr>
+        <w:pStyle w:val="ListParagraph"/>
+        <w:numPr>
+          <w:ilvl w:val="3"/>
+          <w:numId w:val="9"/>
+        </w:numPr>
+        <w:jc w:val="both"/>
+        <w:rPr>
+          <w:rFonts w:ascii="Arial" w:hAnsi="Arial" w:cs="Arial"/>
+          <w:sz w:val="24"/>
+          <w:szCs w:val="24"/>
+        </w:rPr>
+      </w:pPr>
+      <w:r>
+        <w:rPr>
+          <w:rFonts w:ascii="Arial" w:hAnsi="Arial" w:cs="Arial"/>
+          <w:sz w:val="24"/>
+          <w:szCs w:val="24"/>
+        </w:rPr>
+        <w:t>T(&lt;0, 2&gt;, &lt;1, 0</w:t>
+      </w:r>
+      <w:r>
+        <w:rPr>
+          <w:rFonts w:ascii="Arial" w:hAnsi="Arial" w:cs="Arial"/>
+          <w:sz w:val="24"/>
+          <w:szCs w:val="24"/>
+        </w:rPr>
+        <w:t>&gt;</w:t>
+      </w:r>
+      <w:r>
+        <w:rPr>
+          <w:rFonts w:ascii="Arial" w:hAnsi="Arial" w:cs="Arial"/>
+          <w:sz w:val="24"/>
+          <w:szCs w:val="24"/>
+        </w:rPr>
+        <w:t xml:space="preserve">) = </w:t>
+      </w:r>
+      <w:r>
+        <w:rPr>
+          <w:rFonts w:ascii="Arial" w:hAnsi="Arial" w:cs="Arial"/>
+          <w:sz w:val="24"/>
+          <w:szCs w:val="24"/>
+        </w:rPr>
+        <w:t>R</w:t>
+      </w:r>
+      <w:r>
+        <w:rPr>
+          <w:rFonts w:ascii="Arial" w:hAnsi="Arial" w:cs="Arial"/>
+          <w:sz w:val="24"/>
+          <w:szCs w:val="24"/>
+          <w:vertAlign w:val="subscript"/>
+        </w:rPr>
+        <w:t>C</w:t>
+      </w:r>
+      <w:r>
+        <w:rPr>
+          <w:rFonts w:ascii="Arial" w:hAnsi="Arial" w:cs="Arial"/>
+          <w:sz w:val="24"/>
+          <w:szCs w:val="24"/>
+        </w:rPr>
+        <w:t>(0, 1) * R</w:t>
+      </w:r>
+      <w:r>
+        <w:rPr>
+          <w:rFonts w:ascii="Arial" w:hAnsi="Arial" w:cs="Arial"/>
+          <w:sz w:val="24"/>
+          <w:szCs w:val="24"/>
+          <w:vertAlign w:val="subscript"/>
+        </w:rPr>
+        <w:t>S</w:t>
+      </w:r>
+      <w:r>
+        <w:rPr>
+          <w:rFonts w:ascii="Arial" w:hAnsi="Arial" w:cs="Arial"/>
+          <w:sz w:val="24"/>
+          <w:szCs w:val="24"/>
+        </w:rPr>
+        <w:t>(2, 0</w:t>
+      </w:r>
+      <w:r>
+        <w:rPr>
+          <w:rFonts w:ascii="Arial" w:hAnsi="Arial" w:cs="Arial"/>
+          <w:sz w:val="24"/>
+          <w:szCs w:val="24"/>
+        </w:rPr>
+        <w:t>)</w:t>
+      </w:r>
+    </w:p>
+    <w:p>
+      <w:pPr>
+        <w:pStyle w:val="ListParagraph"/>
+        <w:numPr>
+          <w:ilvl w:val="2"/>
+          <w:numId w:val="9"/>
+        </w:numPr>
+        <w:jc w:val="both"/>
+        <w:rPr>
+          <w:rFonts w:ascii="Arial" w:hAnsi="Arial" w:cs="Arial"/>
+          <w:sz w:val="24"/>
+          <w:szCs w:val="24"/>
+        </w:rPr>
+      </w:pPr>
+      <w:r>
+        <w:rPr>
+          <w:rFonts w:ascii="Arial" w:hAnsi="Arial" w:cs="Arial"/>
+          <w:sz w:val="24"/>
+          <w:szCs w:val="24"/>
+        </w:rPr>
+        <w:t>Let’s say max = 3 and we had probability matrices:</w:t>
+      </w:r>
+    </w:p>
+    <w:p>
+      <w:pPr>
+        <w:jc w:val="center"/>
+        <w:rPr>
+          <w:rFonts w:ascii="Arial" w:hAnsi="Arial" w:cs="Arial"/>
+          <w:sz w:val="24"/>
+          <w:szCs w:val="24"/>
+        </w:rPr>
+      </w:pPr>
+      <m:oMath>
+        <m:sSub>
+          <m:sSubPr>
+            <m:ctrlPr>
+              <w:rPr>
+                <w:rFonts w:ascii="Cambria Math" w:hAnsi="Cambria Math" w:cs="Arial"/>
+                <w:i/>
+                <w:sz w:val="24"/>
+                <w:szCs w:val="24"/>
+              </w:rPr>
+            </m:ctrlPr>
+          </m:sSubPr>
+          <m:e>
+            <m:r>
+              <w:rPr>
+                <w:rFonts w:ascii="Cambria Math" w:hAnsi="Cambria Math" w:cs="Arial"/>
+                <w:sz w:val="24"/>
+                <w:szCs w:val="24"/>
+              </w:rPr>
+              <m:t>P</m:t>
+            </m:r>
+          </m:e>
+          <m:sub>
+            <m:r>
+              <w:rPr>
+                <w:rFonts w:ascii="Cambria Math" w:hAnsi="Cambria Math" w:cs="Arial"/>
+                <w:sz w:val="24"/>
+                <w:szCs w:val="24"/>
+              </w:rPr>
+              <m:t xml:space="preserve">C </m:t>
+            </m:r>
+          </m:sub>
+        </m:sSub>
+        <m:r>
+          <w:rPr>
+            <w:rFonts w:ascii="Cambria Math" w:hAnsi="Cambria Math" w:cs="Arial"/>
+            <w:sz w:val="24"/>
+            <w:szCs w:val="24"/>
+          </w:rPr>
+          <m:t xml:space="preserve">= </m:t>
+        </m:r>
+        <m:d>
+          <m:dPr>
+            <m:ctrlPr>
+              <w:rPr>
+                <w:rFonts w:ascii="Cambria Math" w:hAnsi="Cambria Math" w:cs="Arial"/>
+                <w:i/>
+                <w:sz w:val="24"/>
+                <w:szCs w:val="24"/>
+              </w:rPr>
+            </m:ctrlPr>
+          </m:dPr>
+          <m:e>
+            <m:m>
+              <m:mPr>
+                <m:mcs>
+                  <m:mc>
+                    <m:mcPr>
+                      <m:count m:val="4"/>
+                      <m:mcJc m:val="center"/>
+                    </m:mcPr>
+                  </m:mc>
+                </m:mcs>
+                <m:ctrlPr>
+                  <w:rPr>
+                    <w:rFonts w:ascii="Cambria Math" w:hAnsi="Cambria Math" w:cs="Arial"/>
+                    <w:i/>
+                    <w:sz w:val="24"/>
+                    <w:szCs w:val="24"/>
+                  </w:rPr>
+                </m:ctrlPr>
+              </m:mPr>
+              <m:mr>
+                <m:e>
+                  <m:r>
+                    <w:rPr>
+                      <w:rFonts w:ascii="Cambria Math" w:hAnsi="Cambria Math" w:cs="Arial"/>
+                      <w:sz w:val="24"/>
+                      <w:szCs w:val="24"/>
+                    </w:rPr>
+                    <m:t>0.4</m:t>
+                  </m:r>
+                </m:e>
+                <m:e>
+                  <m:r>
+                    <w:rPr>
+                      <w:rFonts w:ascii="Cambria Math" w:hAnsi="Cambria Math" w:cs="Arial"/>
+                      <w:sz w:val="24"/>
+                      <w:szCs w:val="24"/>
+                    </w:rPr>
+                    <m:t>0.2</m:t>
+                  </m:r>
+                </m:e>
+                <m:e>
+                  <m:r>
+                    <w:rPr>
+                      <w:rFonts w:ascii="Cambria Math" w:hAnsi="Cambria Math" w:cs="Arial"/>
+                      <w:sz w:val="24"/>
+                      <w:szCs w:val="24"/>
+                    </w:rPr>
+                    <m:t>0.3</m:t>
+                  </m:r>
+                  <m:ctrlPr>
+                    <w:rPr>
+                      <w:rFonts w:ascii="Cambria Math" w:eastAsia="Cambria Math" w:hAnsi="Cambria Math" w:cs="Cambria Math"/>
+                      <w:i/>
+                      <w:sz w:val="24"/>
+                      <w:szCs w:val="24"/>
+                    </w:rPr>
+                  </m:ctrlPr>
+                </m:e>
+                <m:e>
+                  <m:r>
+                    <w:rPr>
+                      <w:rFonts w:ascii="Cambria Math" w:eastAsia="Cambria Math" w:hAnsi="Cambria Math" w:cs="Cambria Math"/>
+                      <w:sz w:val="24"/>
+                      <w:szCs w:val="24"/>
+                    </w:rPr>
+                    <m:t>0.1</m:t>
+                  </m:r>
+                  <m:ctrlPr>
+                    <w:rPr>
+                      <w:rFonts w:ascii="Cambria Math" w:eastAsia="Cambria Math" w:hAnsi="Cambria Math" w:cs="Cambria Math"/>
+                      <w:i/>
+                      <w:sz w:val="24"/>
+                      <w:szCs w:val="24"/>
+                    </w:rPr>
+                  </m:ctrlPr>
+                </m:e>
+              </m:mr>
+              <m:mr>
+                <m:e>
+                  <m:r>
+                    <w:rPr>
+                      <w:rFonts w:ascii="Cambria Math" w:eastAsia="Cambria Math" w:hAnsi="Cambria Math" w:cs="Cambria Math"/>
+                      <w:sz w:val="24"/>
+                      <w:szCs w:val="24"/>
+                    </w:rPr>
+                    <m:t>0.3</m:t>
+                  </m:r>
+                  <m:ctrlPr>
+                    <w:rPr>
+                      <w:rFonts w:ascii="Cambria Math" w:eastAsia="Cambria Math" w:hAnsi="Cambria Math" w:cs="Cambria Math"/>
+                      <w:i/>
+                      <w:sz w:val="24"/>
+                      <w:szCs w:val="24"/>
+                    </w:rPr>
+                  </m:ctrlPr>
+                </m:e>
+                <m:e>
+                  <m:r>
+                    <w:rPr>
+                      <w:rFonts w:ascii="Cambria Math" w:eastAsia="Cambria Math" w:hAnsi="Cambria Math" w:cs="Cambria Math"/>
+                      <w:sz w:val="24"/>
+                      <w:szCs w:val="24"/>
+                    </w:rPr>
+                    <m:t>0.4</m:t>
+                  </m:r>
+                  <m:ctrlPr>
+                    <w:rPr>
+                      <w:rFonts w:ascii="Cambria Math" w:eastAsia="Cambria Math" w:hAnsi="Cambria Math" w:cs="Cambria Math"/>
+                      <w:i/>
+                      <w:sz w:val="24"/>
+                      <w:szCs w:val="24"/>
+                    </w:rPr>
+                  </m:ctrlPr>
+                </m:e>
+                <m:e>
+                  <m:r>
+                    <w:rPr>
+                      <w:rFonts w:ascii="Cambria Math" w:eastAsia="Cambria Math" w:hAnsi="Cambria Math" w:cs="Cambria Math"/>
+                      <w:sz w:val="24"/>
+                      <w:szCs w:val="24"/>
+                    </w:rPr>
+                    <m:t>0.1</m:t>
+                  </m:r>
+                  <m:ctrlPr>
+                    <w:rPr>
+                      <w:rFonts w:ascii="Cambria Math" w:eastAsia="Cambria Math" w:hAnsi="Cambria Math" w:cs="Cambria Math"/>
+                      <w:i/>
+                      <w:sz w:val="24"/>
+                      <w:szCs w:val="24"/>
+                    </w:rPr>
+                  </m:ctrlPr>
+                </m:e>
+                <m:e>
+                  <m:r>
+                    <w:rPr>
+                      <w:rFonts w:ascii="Cambria Math" w:eastAsia="Cambria Math" w:hAnsi="Cambria Math" w:cs="Cambria Math"/>
+                      <w:sz w:val="24"/>
+                      <w:szCs w:val="24"/>
+                    </w:rPr>
+                    <m:t>0.2</m:t>
+                  </m:r>
+                  <m:ctrlPr>
+                    <w:rPr>
+                      <w:rFonts w:ascii="Cambria Math" w:eastAsia="Cambria Math" w:hAnsi="Cambria Math" w:cs="Cambria Math"/>
+                      <w:i/>
+                      <w:sz w:val="24"/>
+                      <w:szCs w:val="24"/>
+                    </w:rPr>
+                  </m:ctrlPr>
+                </m:e>
+              </m:mr>
+              <m:mr>
+                <m:e>
+                  <m:r>
+                    <w:rPr>
+                      <w:rFonts w:ascii="Cambria Math" w:eastAsia="Cambria Math" w:hAnsi="Cambria Math" w:cs="Cambria Math"/>
+                      <w:sz w:val="24"/>
+                      <w:szCs w:val="24"/>
+                    </w:rPr>
+                    <m:t>0.1</m:t>
+                  </m:r>
+                  <m:ctrlPr>
+                    <w:rPr>
+                      <w:rFonts w:ascii="Cambria Math" w:eastAsia="Cambria Math" w:hAnsi="Cambria Math" w:cs="Cambria Math"/>
+                      <w:i/>
+                      <w:sz w:val="24"/>
+                      <w:szCs w:val="24"/>
+                    </w:rPr>
+                  </m:ctrlPr>
+                </m:e>
+                <m:e>
+                  <m:r>
+                    <w:rPr>
+                      <w:rFonts w:ascii="Cambria Math" w:eastAsia="Cambria Math" w:hAnsi="Cambria Math" w:cs="Cambria Math"/>
+                      <w:sz w:val="24"/>
+                      <w:szCs w:val="24"/>
+                    </w:rPr>
+                    <m:t>0.6</m:t>
+                  </m:r>
+                  <m:ctrlPr>
+                    <w:rPr>
+                      <w:rFonts w:ascii="Cambria Math" w:eastAsia="Cambria Math" w:hAnsi="Cambria Math" w:cs="Cambria Math"/>
+                      <w:i/>
+                      <w:sz w:val="24"/>
+                      <w:szCs w:val="24"/>
+                    </w:rPr>
+                  </m:ctrlPr>
+                </m:e>
+                <m:e>
+                  <m:r>
+                    <w:rPr>
+                      <w:rFonts w:ascii="Cambria Math" w:eastAsia="Cambria Math" w:hAnsi="Cambria Math" w:cs="Cambria Math"/>
+                      <w:sz w:val="24"/>
+                      <w:szCs w:val="24"/>
+                    </w:rPr>
+                    <m:t>0.2</m:t>
+                  </m:r>
+                  <m:ctrlPr>
+                    <w:rPr>
+                      <w:rFonts w:ascii="Cambria Math" w:eastAsia="Cambria Math" w:hAnsi="Cambria Math" w:cs="Cambria Math"/>
+                      <w:i/>
+                      <w:sz w:val="24"/>
+                      <w:szCs w:val="24"/>
+                    </w:rPr>
+                  </m:ctrlPr>
+                </m:e>
+                <m:e>
+                  <m:r>
+                    <w:rPr>
+                      <w:rFonts w:ascii="Cambria Math" w:eastAsia="Cambria Math" w:hAnsi="Cambria Math" w:cs="Cambria Math"/>
+                      <w:sz w:val="24"/>
+                      <w:szCs w:val="24"/>
+                    </w:rPr>
+                    <m:t>0.2</m:t>
+                  </m:r>
+                  <m:ctrlPr>
+                    <w:rPr>
+                      <w:rFonts w:ascii="Cambria Math" w:eastAsia="Cambria Math" w:hAnsi="Cambria Math" w:cs="Cambria Math"/>
+                      <w:i/>
+                      <w:sz w:val="24"/>
+                      <w:szCs w:val="24"/>
+                    </w:rPr>
+                  </m:ctrlPr>
+                </m:e>
+              </m:mr>
+              <m:mr>
+                <m:e>
+                  <m:r>
+                    <w:rPr>
+                      <w:rFonts w:ascii="Cambria Math" w:eastAsia="Cambria Math" w:hAnsi="Cambria Math" w:cs="Cambria Math"/>
+                      <w:sz w:val="24"/>
+                      <w:szCs w:val="24"/>
+                    </w:rPr>
+                    <m:t>0.1</m:t>
+                  </m:r>
+                </m:e>
+                <m:e>
+                  <m:r>
+                    <w:rPr>
+                      <w:rFonts w:ascii="Cambria Math" w:hAnsi="Cambria Math" w:cs="Arial"/>
+                      <w:sz w:val="24"/>
+                      <w:szCs w:val="24"/>
+                    </w:rPr>
+                    <m:t>0.2</m:t>
+                  </m:r>
+                  <m:ctrlPr>
+                    <w:rPr>
+                      <w:rFonts w:ascii="Cambria Math" w:eastAsia="Cambria Math" w:hAnsi="Cambria Math" w:cs="Cambria Math"/>
+                      <w:i/>
+                      <w:sz w:val="24"/>
+                      <w:szCs w:val="24"/>
+                    </w:rPr>
+                  </m:ctrlPr>
+                </m:e>
+                <m:e>
+                  <m:r>
+                    <w:rPr>
+                      <w:rFonts w:ascii="Cambria Math" w:eastAsia="Cambria Math" w:hAnsi="Cambria Math" w:cs="Cambria Math"/>
+                      <w:sz w:val="24"/>
+                      <w:szCs w:val="24"/>
+                    </w:rPr>
+                    <m:t>0.6</m:t>
+                  </m:r>
+                  <m:ctrlPr>
+                    <w:rPr>
+                      <w:rFonts w:ascii="Cambria Math" w:eastAsia="Cambria Math" w:hAnsi="Cambria Math" w:cs="Cambria Math"/>
+                      <w:i/>
+                      <w:sz w:val="24"/>
+                      <w:szCs w:val="24"/>
+                    </w:rPr>
+                  </m:ctrlPr>
+                </m:e>
+                <m:e>
+                  <m:r>
+                    <w:rPr>
+                      <w:rFonts w:ascii="Cambria Math" w:eastAsia="Cambria Math" w:hAnsi="Cambria Math" w:cs="Cambria Math"/>
+                      <w:sz w:val="24"/>
+                      <w:szCs w:val="24"/>
+                    </w:rPr>
+                    <m:t>0.1</m:t>
+                  </m:r>
+                </m:e>
+              </m:mr>
+            </m:m>
+          </m:e>
+        </m:d>
+      </m:oMath>
+      <w:r>
+        <w:rPr>
+          <w:rFonts w:ascii="Arial" w:hAnsi="Arial" w:cs="Arial"/>
+          <w:sz w:val="24"/>
+          <w:szCs w:val="24"/>
+        </w:rPr>
+        <w:t xml:space="preserve"> and </w:t>
+      </w:r>
+      <m:oMath>
+        <m:sSub>
+          <m:sSubPr>
+            <m:ctrlPr>
+              <w:rPr>
+                <w:rFonts w:ascii="Cambria Math" w:hAnsi="Cambria Math" w:cs="Arial"/>
+                <w:i/>
+                <w:sz w:val="24"/>
+                <w:szCs w:val="24"/>
+              </w:rPr>
+            </m:ctrlPr>
+          </m:sSubPr>
+          <m:e>
+            <m:r>
+              <w:rPr>
+                <w:rFonts w:ascii="Cambria Math" w:hAnsi="Cambria Math" w:cs="Arial"/>
+                <w:sz w:val="24"/>
+                <w:szCs w:val="24"/>
+              </w:rPr>
+              <m:t>P</m:t>
+            </m:r>
+          </m:e>
+          <m:sub>
+            <m:r>
+              <w:rPr>
+                <w:rFonts w:ascii="Cambria Math" w:hAnsi="Cambria Math" w:cs="Arial"/>
+                <w:sz w:val="24"/>
+                <w:szCs w:val="24"/>
+              </w:rPr>
+              <m:t xml:space="preserve">S </m:t>
+            </m:r>
+          </m:sub>
+        </m:sSub>
+        <m:r>
+          <w:rPr>
+            <w:rFonts w:ascii="Cambria Math" w:hAnsi="Cambria Math" w:cs="Arial"/>
+            <w:sz w:val="24"/>
+            <w:szCs w:val="24"/>
+          </w:rPr>
+          <m:t xml:space="preserve">= </m:t>
+        </m:r>
+        <m:d>
+          <m:dPr>
+            <m:ctrlPr>
+              <w:rPr>
+                <w:rFonts w:ascii="Cambria Math" w:hAnsi="Cambria Math" w:cs="Arial"/>
+                <w:i/>
+                <w:sz w:val="24"/>
+                <w:szCs w:val="24"/>
+              </w:rPr>
+            </m:ctrlPr>
+          </m:dPr>
+          <m:e>
+            <m:m>
+              <m:mPr>
+                <m:mcs>
+                  <m:mc>
+                    <m:mcPr>
+                      <m:count m:val="4"/>
+                      <m:mcJc m:val="center"/>
+                    </m:mcPr>
+                  </m:mc>
+                </m:mcs>
+                <m:ctrlPr>
+                  <w:rPr>
+                    <w:rFonts w:ascii="Cambria Math" w:hAnsi="Cambria Math" w:cs="Arial"/>
+                    <w:i/>
+                    <w:sz w:val="24"/>
+                    <w:szCs w:val="24"/>
+                  </w:rPr>
+                </m:ctrlPr>
+              </m:mPr>
+              <m:mr>
+                <m:e>
+                  <m:r>
+                    <w:rPr>
+                      <w:rFonts w:ascii="Cambria Math" w:hAnsi="Cambria Math" w:cs="Arial"/>
+                      <w:sz w:val="24"/>
+                      <w:szCs w:val="24"/>
+                    </w:rPr>
+                    <m:t>0.3</m:t>
+                  </m:r>
+                </m:e>
+                <m:e>
+                  <m:r>
+                    <w:rPr>
+                      <w:rFonts w:ascii="Cambria Math" w:hAnsi="Cambria Math" w:cs="Arial"/>
+                      <w:sz w:val="24"/>
+                      <w:szCs w:val="24"/>
+                    </w:rPr>
+                    <m:t>0.2</m:t>
+                  </m:r>
+                </m:e>
+                <m:e>
+                  <m:r>
+                    <w:rPr>
+                      <w:rFonts w:ascii="Cambria Math" w:hAnsi="Cambria Math" w:cs="Arial"/>
+                      <w:sz w:val="24"/>
+                      <w:szCs w:val="24"/>
+                    </w:rPr>
+                    <m:t>0.4</m:t>
+                  </m:r>
+                  <m:ctrlPr>
+                    <w:rPr>
+                      <w:rFonts w:ascii="Cambria Math" w:eastAsia="Cambria Math" w:hAnsi="Cambria Math" w:cs="Cambria Math"/>
+                      <w:i/>
+                      <w:sz w:val="24"/>
+                      <w:szCs w:val="24"/>
+                    </w:rPr>
+                  </m:ctrlPr>
+                </m:e>
+                <m:e>
+                  <m:r>
+                    <w:rPr>
+                      <w:rFonts w:ascii="Cambria Math" w:eastAsia="Cambria Math" w:hAnsi="Cambria Math" w:cs="Cambria Math"/>
+                      <w:sz w:val="24"/>
+                      <w:szCs w:val="24"/>
+                    </w:rPr>
+                    <m:t>0.1</m:t>
+                  </m:r>
+                  <m:ctrlPr>
+                    <w:rPr>
+                      <w:rFonts w:ascii="Cambria Math" w:eastAsia="Cambria Math" w:hAnsi="Cambria Math" w:cs="Cambria Math"/>
+                      <w:i/>
+                      <w:sz w:val="24"/>
+                      <w:szCs w:val="24"/>
+                    </w:rPr>
+                  </m:ctrlPr>
+                </m:e>
+              </m:mr>
+              <m:mr>
+                <m:e>
+                  <m:r>
+                    <w:rPr>
+                      <w:rFonts w:ascii="Cambria Math" w:eastAsia="Cambria Math" w:hAnsi="Cambria Math" w:cs="Cambria Math"/>
+                      <w:sz w:val="24"/>
+                      <w:szCs w:val="24"/>
+                    </w:rPr>
+                    <m:t>0.6</m:t>
+                  </m:r>
+                  <m:ctrlPr>
+                    <w:rPr>
+                      <w:rFonts w:ascii="Cambria Math" w:eastAsia="Cambria Math" w:hAnsi="Cambria Math" w:cs="Cambria Math"/>
+                      <w:i/>
+                      <w:sz w:val="24"/>
+                      <w:szCs w:val="24"/>
+                    </w:rPr>
+                  </m:ctrlPr>
+                </m:e>
+                <m:e>
+                  <m:r>
+                    <w:rPr>
+                      <w:rFonts w:ascii="Cambria Math" w:eastAsia="Cambria Math" w:hAnsi="Cambria Math" w:cs="Cambria Math"/>
+                      <w:sz w:val="24"/>
+                      <w:szCs w:val="24"/>
+                    </w:rPr>
+                    <m:t>0.2</m:t>
+                  </m:r>
+                  <m:ctrlPr>
+                    <w:rPr>
+                      <w:rFonts w:ascii="Cambria Math" w:eastAsia="Cambria Math" w:hAnsi="Cambria Math" w:cs="Cambria Math"/>
+                      <w:i/>
+                      <w:sz w:val="24"/>
+                      <w:szCs w:val="24"/>
+                    </w:rPr>
+                  </m:ctrlPr>
+                </m:e>
+                <m:e>
+                  <m:r>
+                    <w:rPr>
+                      <w:rFonts w:ascii="Cambria Math" w:eastAsia="Cambria Math" w:hAnsi="Cambria Math" w:cs="Cambria Math"/>
+                      <w:sz w:val="24"/>
+                      <w:szCs w:val="24"/>
+                    </w:rPr>
+                    <m:t>0.1</m:t>
+                  </m:r>
+                  <m:ctrlPr>
+                    <w:rPr>
+                      <w:rFonts w:ascii="Cambria Math" w:eastAsia="Cambria Math" w:hAnsi="Cambria Math" w:cs="Cambria Math"/>
+                      <w:i/>
+                      <w:sz w:val="24"/>
+                      <w:szCs w:val="24"/>
+                    </w:rPr>
+                  </m:ctrlPr>
+                </m:e>
+                <m:e>
+                  <m:r>
+                    <w:rPr>
+                      <w:rFonts w:ascii="Cambria Math" w:eastAsia="Cambria Math" w:hAnsi="Cambria Math" w:cs="Cambria Math"/>
+                      <w:sz w:val="24"/>
+                      <w:szCs w:val="24"/>
+                    </w:rPr>
+                    <m:t>0.1</m:t>
+                  </m:r>
+                  <m:ctrlPr>
+                    <w:rPr>
+                      <w:rFonts w:ascii="Cambria Math" w:eastAsia="Cambria Math" w:hAnsi="Cambria Math" w:cs="Cambria Math"/>
+                      <w:i/>
+                      <w:sz w:val="24"/>
+                      <w:szCs w:val="24"/>
+                    </w:rPr>
+                  </m:ctrlPr>
+                </m:e>
+              </m:mr>
+              <m:mr>
+                <m:e>
+                  <m:r>
+                    <w:rPr>
+                      <w:rFonts w:ascii="Cambria Math" w:eastAsia="Cambria Math" w:hAnsi="Cambria Math" w:cs="Cambria Math"/>
+                      <w:sz w:val="24"/>
+                      <w:szCs w:val="24"/>
+                    </w:rPr>
+                    <m:t>0.1</m:t>
+                  </m:r>
+                </m:e>
+                <m:e>
+                  <m:r>
+                    <w:rPr>
+                      <w:rFonts w:ascii="Cambria Math" w:hAnsi="Cambria Math" w:cs="Arial"/>
+                      <w:sz w:val="24"/>
+                      <w:szCs w:val="24"/>
+                    </w:rPr>
+                    <m:t>0.2</m:t>
+                  </m:r>
+                  <m:ctrlPr>
+                    <w:rPr>
+                      <w:rFonts w:ascii="Cambria Math" w:eastAsia="Cambria Math" w:hAnsi="Cambria Math" w:cs="Cambria Math"/>
+                      <w:i/>
+                      <w:sz w:val="24"/>
+                      <w:szCs w:val="24"/>
+                    </w:rPr>
+                  </m:ctrlPr>
+                </m:e>
+                <m:e>
+                  <m:r>
+                    <w:rPr>
+                      <w:rFonts w:ascii="Cambria Math" w:eastAsia="Cambria Math" w:hAnsi="Cambria Math" w:cs="Cambria Math"/>
+                      <w:sz w:val="24"/>
+                      <w:szCs w:val="24"/>
+                    </w:rPr>
+                    <m:t>0.6</m:t>
+                  </m:r>
+                  <m:ctrlPr>
+                    <w:rPr>
+                      <w:rFonts w:ascii="Cambria Math" w:eastAsia="Cambria Math" w:hAnsi="Cambria Math" w:cs="Cambria Math"/>
+                      <w:i/>
+                      <w:sz w:val="24"/>
+                      <w:szCs w:val="24"/>
+                    </w:rPr>
+                  </m:ctrlPr>
+                </m:e>
+                <m:e>
+                  <m:r>
+                    <w:rPr>
+                      <w:rFonts w:ascii="Cambria Math" w:eastAsia="Cambria Math" w:hAnsi="Cambria Math" w:cs="Cambria Math"/>
+                      <w:sz w:val="24"/>
+                      <w:szCs w:val="24"/>
+                    </w:rPr>
+                    <m:t>0.1</m:t>
+                  </m:r>
+                  <m:ctrlPr>
+                    <w:rPr>
+                      <w:rFonts w:ascii="Cambria Math" w:eastAsia="Cambria Math" w:hAnsi="Cambria Math" w:cs="Cambria Math"/>
+                      <w:i/>
+                      <w:sz w:val="24"/>
+                      <w:szCs w:val="24"/>
+                    </w:rPr>
+                  </m:ctrlPr>
+                </m:e>
+              </m:mr>
+              <m:mr>
+                <m:e>
+                  <m:r>
+                    <w:rPr>
+                      <w:rFonts w:ascii="Cambria Math" w:eastAsia="Cambria Math" w:hAnsi="Cambria Math" w:cs="Cambria Math"/>
+                      <w:sz w:val="24"/>
+                      <w:szCs w:val="24"/>
+                    </w:rPr>
+                    <m:t>0.1</m:t>
+                  </m:r>
+                  <m:ctrlPr>
+                    <w:rPr>
+                      <w:rFonts w:ascii="Cambria Math" w:eastAsia="Cambria Math" w:hAnsi="Cambria Math" w:cs="Cambria Math"/>
+                      <w:i/>
+                      <w:sz w:val="24"/>
+                      <w:szCs w:val="24"/>
+                    </w:rPr>
+                  </m:ctrlPr>
+                </m:e>
+                <m:e>
+                  <m:r>
+                    <w:rPr>
+                      <w:rFonts w:ascii="Cambria Math" w:eastAsia="Cambria Math" w:hAnsi="Cambria Math" w:cs="Cambria Math"/>
+                      <w:sz w:val="24"/>
+                      <w:szCs w:val="24"/>
+                    </w:rPr>
+                    <m:t>0.1</m:t>
+                  </m:r>
+                  <m:ctrlPr>
+                    <w:rPr>
+                      <w:rFonts w:ascii="Cambria Math" w:eastAsia="Cambria Math" w:hAnsi="Cambria Math" w:cs="Cambria Math"/>
+                      <w:i/>
+                      <w:sz w:val="24"/>
+                      <w:szCs w:val="24"/>
+                    </w:rPr>
+                  </m:ctrlPr>
+                </m:e>
+                <m:e>
+                  <m:r>
+                    <w:rPr>
+                      <w:rFonts w:ascii="Cambria Math" w:eastAsia="Cambria Math" w:hAnsi="Cambria Math" w:cs="Cambria Math"/>
+                      <w:sz w:val="24"/>
+                      <w:szCs w:val="24"/>
+                    </w:rPr>
+                    <m:t>0.4</m:t>
+                  </m:r>
+                  <m:ctrlPr>
+                    <w:rPr>
+                      <w:rFonts w:ascii="Cambria Math" w:eastAsia="Cambria Math" w:hAnsi="Cambria Math" w:cs="Cambria Math"/>
+                      <w:i/>
+                      <w:sz w:val="24"/>
+                      <w:szCs w:val="24"/>
+                    </w:rPr>
+                  </m:ctrlPr>
+                </m:e>
+                <m:e>
+                  <m:r>
+                    <w:rPr>
+                      <w:rFonts w:ascii="Cambria Math" w:eastAsia="Cambria Math" w:hAnsi="Cambria Math" w:cs="Cambria Math"/>
+                      <w:sz w:val="24"/>
+                      <w:szCs w:val="24"/>
+                    </w:rPr>
+                    <m:t>0.4</m:t>
+                  </m:r>
+                </m:e>
+              </m:mr>
+            </m:m>
+          </m:e>
+        </m:d>
+      </m:oMath>
+    </w:p>
+    <w:p>
+      <w:pPr>
+        <w:pStyle w:val="ListParagraph"/>
+        <w:numPr>
+          <w:ilvl w:val="2"/>
+          <w:numId w:val="9"/>
+        </w:numPr>
+        <w:rPr>
+          <w:rFonts w:ascii="Arial" w:hAnsi="Arial" w:cs="Arial"/>
+          <w:sz w:val="24"/>
+          <w:szCs w:val="24"/>
+        </w:rPr>
+      </w:pPr>
+      <w:r>
+        <w:rPr>
+          <w:rFonts w:ascii="Arial" w:hAnsi="Arial" w:cs="Arial"/>
+          <w:sz w:val="24"/>
+          <w:szCs w:val="24"/>
+        </w:rPr>
+        <w:t xml:space="preserve">Then, </w:t>
+      </w:r>
+    </w:p>
+    <w:p>
+      <w:pPr>
+        <w:pStyle w:val="ListParagraph"/>
+        <w:numPr>
+          <w:ilvl w:val="3"/>
+          <w:numId w:val="9"/>
+        </w:numPr>
+        <w:rPr>
+          <w:rFonts w:ascii="Arial" w:hAnsi="Arial" w:cs="Arial"/>
+          <w:sz w:val="24"/>
+          <w:szCs w:val="24"/>
+        </w:rPr>
+      </w:pPr>
+      <w:r>
+        <w:rPr>
+          <w:rFonts w:ascii="Arial" w:hAnsi="Arial" w:cs="Arial"/>
+          <w:sz w:val="24"/>
+          <w:szCs w:val="24"/>
+        </w:rPr>
+        <w:t>R</w:t>
+      </w:r>
+      <w:r>
+        <w:rPr>
+          <w:rFonts w:ascii="Arial" w:hAnsi="Arial" w:cs="Arial"/>
+          <w:sz w:val="24"/>
+          <w:szCs w:val="24"/>
+          <w:vertAlign w:val="subscript"/>
+        </w:rPr>
+        <w:t>C</w:t>
+      </w:r>
+      <w:r>
+        <w:rPr>
+          <w:rFonts w:ascii="Arial" w:hAnsi="Arial" w:cs="Arial"/>
+          <w:sz w:val="24"/>
+          <w:szCs w:val="24"/>
+        </w:rPr>
+        <w:t xml:space="preserve"> = -1 * (((2 – 1) * P</w:t>
+      </w:r>
+      <w:r>
+        <w:rPr>
+          <w:rFonts w:ascii="Arial" w:hAnsi="Arial" w:cs="Arial"/>
+          <w:sz w:val="24"/>
+          <w:szCs w:val="24"/>
+          <w:vertAlign w:val="subscript"/>
+        </w:rPr>
+        <w:t>C</w:t>
+      </w:r>
+      <w:r>
+        <w:rPr>
+          <w:rFonts w:ascii="Arial" w:hAnsi="Arial" w:cs="Arial"/>
+          <w:sz w:val="24"/>
+          <w:szCs w:val="24"/>
+        </w:rPr>
+        <w:t>[1, 2]) + ((3 – 1) * P</w:t>
+      </w:r>
+      <w:r>
+        <w:rPr>
+          <w:rFonts w:ascii="Arial" w:hAnsi="Arial" w:cs="Arial"/>
+          <w:sz w:val="24"/>
+          <w:szCs w:val="24"/>
+          <w:vertAlign w:val="subscript"/>
+        </w:rPr>
+        <w:t>C</w:t>
+      </w:r>
+      <w:r>
+        <w:rPr>
+          <w:rFonts w:ascii="Arial" w:hAnsi="Arial" w:cs="Arial"/>
+          <w:sz w:val="24"/>
+          <w:szCs w:val="24"/>
+        </w:rPr>
+        <w:t xml:space="preserve">[1, 3])) = </w:t>
+      </w:r>
+      <w:r>
+        <w:rPr>
+          <w:rFonts w:ascii="Arial" w:hAnsi="Arial" w:cs="Arial"/>
+          <w:sz w:val="24"/>
+          <w:szCs w:val="24"/>
+        </w:rPr>
+        <w:t>-1 * (</w:t>
+      </w:r>
+      <w:r>
+        <w:rPr>
+          <w:rFonts w:ascii="Arial" w:hAnsi="Arial" w:cs="Arial"/>
+          <w:sz w:val="24"/>
+          <w:szCs w:val="24"/>
+        </w:rPr>
+        <w:t>0.1 +</w:t>
+      </w:r>
+      <w:r>
+        <w:rPr>
+          <w:rFonts w:ascii="Arial" w:hAnsi="Arial" w:cs="Arial"/>
+          <w:sz w:val="24"/>
+          <w:szCs w:val="24"/>
+        </w:rPr>
+        <w:t xml:space="preserve"> (2 * 0.3)) = -1 * (0.1 + 0.6) = -0.7</w:t>
+      </w:r>
+    </w:p>
+    <w:p>
+      <w:pPr>
+        <w:pStyle w:val="ListParagraph"/>
+        <w:numPr>
+          <w:ilvl w:val="3"/>
+          <w:numId w:val="9"/>
+        </w:numPr>
+        <w:rPr>
+          <w:rFonts w:ascii="Arial" w:hAnsi="Arial" w:cs="Arial"/>
+          <w:sz w:val="24"/>
+          <w:szCs w:val="24"/>
+        </w:rPr>
+      </w:pPr>
+      <w:r>
+        <w:rPr>
+          <w:rFonts w:ascii="Arial" w:hAnsi="Arial" w:cs="Arial"/>
+          <w:sz w:val="24"/>
+          <w:szCs w:val="24"/>
+        </w:rPr>
+        <w:t>R</w:t>
+      </w:r>
+      <w:r>
+        <w:rPr>
+          <w:rFonts w:ascii="Arial" w:hAnsi="Arial" w:cs="Arial"/>
+          <w:sz w:val="24"/>
+          <w:szCs w:val="24"/>
+          <w:vertAlign w:val="subscript"/>
+        </w:rPr>
+        <w:t>S</w:t>
+      </w:r>
+      <w:r>
+        <w:rPr>
+          <w:rFonts w:ascii="Arial" w:hAnsi="Arial" w:cs="Arial"/>
+          <w:sz w:val="24"/>
+          <w:szCs w:val="24"/>
+        </w:rPr>
+        <w:t xml:space="preserve"> = -1 * ((3 – 2) * P</w:t>
+      </w:r>
+      <w:r>
+        <w:rPr>
+          <w:rFonts w:ascii="Arial" w:hAnsi="Arial" w:cs="Arial"/>
+          <w:sz w:val="24"/>
+          <w:szCs w:val="24"/>
+          <w:vertAlign w:val="subscript"/>
+        </w:rPr>
+        <w:t>S</w:t>
+      </w:r>
+      <w:r>
+        <w:rPr>
+          <w:rFonts w:ascii="Arial" w:hAnsi="Arial" w:cs="Arial"/>
+          <w:sz w:val="24"/>
+          <w:szCs w:val="24"/>
+        </w:rPr>
+        <w:t xml:space="preserve">[2, 3]) = -1 * </w:t>
+      </w:r>
+      <w:r>
+        <w:rPr>
+          <w:rFonts w:ascii="Arial" w:hAnsi="Arial" w:cs="Arial"/>
+          <w:sz w:val="24"/>
+          <w:szCs w:val="24"/>
+        </w:rPr>
+        <w:t>0.1 = -0.1</w:t>
+      </w:r>
+    </w:p>
+    <w:p>
+      <w:pPr>
+        <w:pStyle w:val="ListParagraph"/>
+        <w:numPr>
+          <w:ilvl w:val="2"/>
+          <w:numId w:val="9"/>
+        </w:numPr>
+        <w:rPr>
+          <w:rFonts w:ascii="Arial" w:hAnsi="Arial" w:cs="Arial"/>
+          <w:sz w:val="24"/>
+          <w:szCs w:val="24"/>
+        </w:rPr>
+      </w:pPr>
+      <w:r>
+        <w:rPr>
+          <w:rFonts w:ascii="Arial" w:hAnsi="Arial" w:cs="Arial"/>
+          <w:sz w:val="24"/>
+          <w:szCs w:val="24"/>
+        </w:rPr>
+        <w:t>Hence, R = -0.7 + -0.1 = -0.8</w:t>
+      </w:r>
+    </w:p>
+    <w:p>
+      <w:pPr>
+        <w:rPr>
+          <w:rFonts w:ascii="Arial" w:hAnsi="Arial" w:cs="Arial"/>
+          <w:sz w:val="24"/>
+          <w:szCs w:val="24"/>
+        </w:rPr>
+      </w:pPr>
+    </w:p>
+    <w:p>
+      <w:pPr>
+        <w:rPr>
+          <w:rFonts w:ascii="Arial" w:hAnsi="Arial" w:cs="Arial"/>
+          <w:sz w:val="24"/>
+          <w:szCs w:val="24"/>
+        </w:rPr>
+      </w:pPr>
+    </w:p>
+    <w:p>
+      <w:pPr>
+        <w:rPr>
+          <w:rFonts w:ascii="Arial" w:hAnsi="Arial" w:cs="Arial"/>
+          <w:sz w:val="24"/>
+          <w:szCs w:val="24"/>
+        </w:rPr>
+      </w:pPr>
+    </w:p>
+    <w:p>
+      <w:pPr>
+        <w:rPr>
+          <w:rFonts w:ascii="Arial" w:hAnsi="Arial" w:cs="Arial"/>
+          <w:sz w:val="24"/>
+          <w:szCs w:val="24"/>
+        </w:rPr>
+      </w:pPr>
+    </w:p>
+    <w:p>
+      <w:pPr>
+        <w:rPr>
+          <w:rFonts w:ascii="Arial" w:hAnsi="Arial" w:cs="Arial"/>
+          <w:sz w:val="24"/>
+          <w:szCs w:val="24"/>
+        </w:rPr>
+      </w:pPr>
+    </w:p>
+    <w:p>
+      <w:pPr>
+        <w:rPr>
+          <w:rFonts w:ascii="Arial" w:hAnsi="Arial" w:cs="Arial"/>
+          <w:sz w:val="24"/>
+          <w:szCs w:val="24"/>
+        </w:rPr>
+      </w:pPr>
+    </w:p>
+    <w:p>
+      <w:pPr>
+        <w:rPr>
+          <w:rFonts w:ascii="Arial" w:hAnsi="Arial" w:cs="Arial"/>
+          <w:sz w:val="24"/>
+          <w:szCs w:val="24"/>
+        </w:rPr>
+      </w:pPr>
+    </w:p>
+    <w:p>
+      <w:pPr>
+        <w:rPr>
+          <w:rFonts w:ascii="Arial" w:hAnsi="Arial" w:cs="Arial"/>
+          <w:sz w:val="24"/>
+          <w:szCs w:val="24"/>
+        </w:rPr>
+      </w:pPr>
+    </w:p>
+    <w:p>
+      <w:pPr>
+        <w:rPr>
+          <w:rFonts w:ascii="Arial" w:hAnsi="Arial" w:cs="Arial"/>
+          <w:sz w:val="24"/>
+          <w:szCs w:val="24"/>
+        </w:rPr>
+      </w:pPr>
+    </w:p>
+    <w:p>
+      <w:pPr>
+        <w:rPr>
+          <w:rFonts w:ascii="Arial" w:hAnsi="Arial" w:cs="Arial"/>
+          <w:sz w:val="24"/>
+          <w:szCs w:val="24"/>
+        </w:rPr>
+      </w:pPr>
+    </w:p>
+    <w:p>
+      <w:pPr>
+        <w:rPr>
+          <w:rFonts w:ascii="Arial" w:hAnsi="Arial" w:cs="Arial"/>
+          <w:sz w:val="24"/>
+          <w:szCs w:val="24"/>
+        </w:rPr>
+      </w:pPr>
+    </w:p>
+    <w:p>
+      <w:pPr>
+        <w:rPr>
+          <w:rFonts w:ascii="Arial" w:hAnsi="Arial" w:cs="Arial"/>
+          <w:sz w:val="24"/>
+          <w:szCs w:val="24"/>
+        </w:rPr>
+      </w:pPr>
+    </w:p>
+    <w:p>
+      <w:pPr>
+        <w:rPr>
+          <w:rFonts w:ascii="Arial" w:hAnsi="Arial" w:cs="Arial"/>
+          <w:sz w:val="24"/>
+          <w:szCs w:val="24"/>
+        </w:rPr>
+      </w:pPr>
+    </w:p>
+    <w:p>
+      <w:pPr>
+        <w:rPr>
+          <w:rFonts w:ascii="Arial" w:hAnsi="Arial" w:cs="Arial"/>
+          <w:sz w:val="24"/>
+          <w:szCs w:val="24"/>
+        </w:rPr>
+      </w:pPr>
+    </w:p>
+    <w:p>
+      <w:pPr>
+        <w:rPr>
+          <w:rFonts w:ascii="Arial" w:hAnsi="Arial" w:cs="Arial"/>
+          <w:sz w:val="24"/>
+          <w:szCs w:val="24"/>
+        </w:rPr>
+      </w:pPr>
+    </w:p>
+    <w:p>
+      <w:pPr>
+        <w:rPr>
+          <w:rFonts w:ascii="Arial" w:hAnsi="Arial" w:cs="Arial"/>
+          <w:sz w:val="24"/>
+          <w:szCs w:val="24"/>
+        </w:rPr>
+      </w:pPr>
+    </w:p>
+    <w:p>
+      <w:pPr>
+        <w:rPr>
+          <w:rFonts w:ascii="Arial" w:hAnsi="Arial" w:cs="Arial"/>
+          <w:sz w:val="24"/>
+          <w:szCs w:val="24"/>
+        </w:rPr>
+      </w:pPr>
+      <w:bookmarkStart w:id="0" w:name="_GoBack"/>
+      <w:bookmarkEnd w:id="0"/>
+    </w:p>
+    <w:p>
+      <w:pPr>
+        <w:jc w:val="both"/>
+        <w:rPr>
+          <w:rFonts w:ascii="Arial" w:hAnsi="Arial" w:cs="Arial"/>
           <w:b/>
           <w:sz w:val="24"/>
           <w:szCs w:val="24"/>
@@ -15123,6 +19153,7 @@
           <w:sz w:val="24"/>
           <w:szCs w:val="24"/>
         </w:rPr>
+        <w:lastRenderedPageBreak/>
         <w:t xml:space="preserve">Question 2: </w:t>
       </w:r>
     </w:p>
@@ -15650,7 +19681,6 @@
           <w:sz w:val="24"/>
           <w:szCs w:val="24"/>
         </w:rPr>
-        <w:lastRenderedPageBreak/>
         <w:t>Observe every action except the most favoured action</w:t>
       </w:r>
       <w:r>
@@ -15815,6 +19845,7 @@
           <w:szCs w:val="24"/>
           <w:u w:val="single"/>
         </w:rPr>
+        <w:lastRenderedPageBreak/>
         <w:t>SARSA</w:t>
       </w:r>
     </w:p>
@@ -16119,8 +20150,6 @@
           <w:szCs w:val="24"/>
         </w:rPr>
       </w:pPr>
-      <w:bookmarkStart w:id="0" w:name="_GoBack"/>
-      <w:bookmarkEnd w:id="0"/>
       <w:r>
         <w:rPr>
           <w:rFonts w:ascii="Arial" w:hAnsi="Arial" w:cs="Arial"/>
@@ -16128,64 +20157,64 @@
           <w:sz w:val="24"/>
           <w:szCs w:val="24"/>
         </w:rPr>
+        <w:t>Question 3:</w:t>
+      </w:r>
+    </w:p>
+    <w:p>
+      <w:pPr>
+        <w:jc w:val="both"/>
+        <w:rPr>
+          <w:rFonts w:ascii="Arial" w:hAnsi="Arial" w:cs="Arial"/>
+          <w:b/>
+          <w:sz w:val="24"/>
+          <w:szCs w:val="24"/>
+        </w:rPr>
+      </w:pPr>
+      <w:r>
+        <w:rPr>
+          <w:rFonts w:ascii="Arial" w:hAnsi="Arial" w:cs="Arial"/>
+          <w:b/>
+          <w:sz w:val="24"/>
+          <w:szCs w:val="24"/>
+        </w:rPr>
+        <w:t xml:space="preserve">This question is based on the following simple navigation scenario. </w:t>
+      </w:r>
+    </w:p>
+    <w:p>
+      <w:pPr>
+        <w:jc w:val="both"/>
+        <w:rPr>
+          <w:rFonts w:ascii="Arial" w:hAnsi="Arial" w:cs="Arial"/>
+          <w:b/>
+          <w:sz w:val="24"/>
+          <w:szCs w:val="24"/>
+        </w:rPr>
+      </w:pPr>
+      <w:r>
+        <w:rPr>
+          <w:rFonts w:ascii="Arial" w:hAnsi="Arial" w:cs="Arial"/>
+          <w:b/>
+          <w:sz w:val="24"/>
+          <w:szCs w:val="24"/>
+        </w:rPr>
+        <w:t>A robot is navigating in an environment that has been discretised into 4 grid cells, as shown in Figure 1. We know the robot’s action space is {left, right} and that effect of performing an action is non-deterministic. However, we do not have a stochastic model of this non-deterministic behaviour of the robot. Worse, we do not know the cost of each action that the robot takes nor the reward for reaching the goal. Despite this lack of information, we want to find a policy for the robot to move from cell-1 to cell-4 with minimum cost.</w:t>
+      </w:r>
+    </w:p>
+    <w:p>
+      <w:pPr>
+        <w:jc w:val="both"/>
+        <w:rPr>
+          <w:rFonts w:ascii="Arial" w:hAnsi="Arial" w:cs="Arial"/>
+          <w:b/>
+          <w:sz w:val="24"/>
+          <w:szCs w:val="24"/>
+        </w:rPr>
+      </w:pPr>
+      <w:r>
+        <w:rPr>
+          <w:noProof/>
+        </w:rPr>
         <w:lastRenderedPageBreak/>
-        <w:t>Question 3:</w:t>
-      </w:r>
-    </w:p>
-    <w:p>
-      <w:pPr>
-        <w:jc w:val="both"/>
-        <w:rPr>
-          <w:rFonts w:ascii="Arial" w:hAnsi="Arial" w:cs="Arial"/>
-          <w:b/>
-          <w:sz w:val="24"/>
-          <w:szCs w:val="24"/>
-        </w:rPr>
-      </w:pPr>
-      <w:r>
-        <w:rPr>
-          <w:rFonts w:ascii="Arial" w:hAnsi="Arial" w:cs="Arial"/>
-          <w:b/>
-          <w:sz w:val="24"/>
-          <w:szCs w:val="24"/>
-        </w:rPr>
-        <w:t xml:space="preserve">This question is based on the following simple navigation scenario. </w:t>
-      </w:r>
-    </w:p>
-    <w:p>
-      <w:pPr>
-        <w:jc w:val="both"/>
-        <w:rPr>
-          <w:rFonts w:ascii="Arial" w:hAnsi="Arial" w:cs="Arial"/>
-          <w:b/>
-          <w:sz w:val="24"/>
-          <w:szCs w:val="24"/>
-        </w:rPr>
-      </w:pPr>
-      <w:r>
-        <w:rPr>
-          <w:rFonts w:ascii="Arial" w:hAnsi="Arial" w:cs="Arial"/>
-          <w:b/>
-          <w:sz w:val="24"/>
-          <w:szCs w:val="24"/>
-        </w:rPr>
-        <w:t>A robot is navigating in an environment that has been discretised into 4 grid cells, as shown in Figure 1. We know the robot’s action space is {left, right} and that effect of performing an action is non-deterministic. However, we do not have a stochastic model of this non-deterministic behaviour of the robot. Worse, we do not know the cost of each action that the robot takes nor the reward for reaching the goal. Despite this lack of information, we want to find a policy for the robot to move from cell-1 to cell-4 with minimum cost.</w:t>
-      </w:r>
-    </w:p>
-    <w:p>
-      <w:pPr>
-        <w:jc w:val="both"/>
-        <w:rPr>
-          <w:rFonts w:ascii="Arial" w:hAnsi="Arial" w:cs="Arial"/>
-          <w:b/>
-          <w:sz w:val="24"/>
-          <w:szCs w:val="24"/>
-        </w:rPr>
-      </w:pPr>
-      <w:r>
-        <w:rPr>
-          <w:noProof/>
-        </w:rPr>
         <w:drawing>
           <wp:anchor distT="0" distB="0" distL="114300" distR="114300" simplePos="0" relativeHeight="251660288" behindDoc="0" locked="0" layoutInCell="1" allowOverlap="1">
             <wp:simplePos x="0" y="0"/>
@@ -16737,7 +20766,6 @@
           <w:sz w:val="24"/>
           <w:szCs w:val="24"/>
         </w:rPr>
-        <w:lastRenderedPageBreak/>
         <w:t>Reward</w:t>
       </w:r>
     </w:p>
@@ -17042,6 +21070,7 @@
           <w:sz w:val="24"/>
           <w:szCs w:val="24"/>
         </w:rPr>
+        <w:lastRenderedPageBreak/>
         <w:t>V(Cell2) = 0 + 1(-1 + 0 – 0) = -1</w:t>
       </w:r>
     </w:p>
@@ -18066,7 +22095,6 @@
           <w:sz w:val="24"/>
           <w:szCs w:val="24"/>
         </w:rPr>
-        <w:lastRenderedPageBreak/>
         <w:t>2</w:t>
       </w:r>
       <w:r>
@@ -18388,6 +22416,7 @@
           <w:sz w:val="24"/>
           <w:szCs w:val="24"/>
         </w:rPr>
+        <w:lastRenderedPageBreak/>
         <w:t>V(Cell3) = 9</w:t>
       </w:r>
     </w:p>
@@ -19300,7 +23329,6 @@
           <w:sz w:val="24"/>
           <w:szCs w:val="24"/>
         </w:rPr>
-        <w:lastRenderedPageBreak/>
         <w:t>Values For States</w:t>
       </w:r>
     </w:p>
@@ -19605,6 +23633,7 @@
           <w:sz w:val="24"/>
           <w:szCs w:val="24"/>
         </w:rPr>
+        <w:lastRenderedPageBreak/>
         <w:t>V(Cell2) = 7 + 1( -1 + 9 – 7) = 8</w:t>
       </w:r>
     </w:p>
@@ -21128,6 +25157,7 @@
   <w:style w:type="character" w:default="1" w:styleId="DefaultParagraphFont">
     <w:name w:val="Default Paragraph Font"/>
     <w:uiPriority w:val="1"/>
+    <w:semiHidden/>
     <w:unhideWhenUsed/>
   </w:style>
   <w:style w:type="table" w:default="1" w:styleId="TableNormal">
@@ -21755,6 +25785,7 @@
     <w:rsid w:val="008951FD"/>
     <w:rsid w:val="009D50AE"/>
     <w:rsid w:val="00A458FC"/>
+    <w:rsid w:val="00AE4644"/>
     <w:rsid w:val="00B07AC9"/>
     <w:rsid w:val="00C13290"/>
     <w:rsid w:val="00D96CBE"/>
@@ -21984,7 +26015,7 @@
     <w:basedOn w:val="DefaultParagraphFont"/>
     <w:uiPriority w:val="99"/>
     <w:semiHidden/>
-    <w:rsid w:val="00E96F97"/>
+    <w:rsid w:val="00AE4644"/>
     <w:rPr>
       <w:color w:val="808080"/>
     </w:rPr>

</xml_diff>

<commit_message>
added a few newlines to make styling a bit more consitant
</commit_message>
<xml_diff>
--- a/assignment3/a3-3702-43150621-43236945.docx
+++ b/assignment3/a3-3702-43150621-43236945.docx
@@ -1,12 +1,12 @@
 
 <file path=word/document.xml><?xml version="1.0" encoding="utf-8"?>
-<w:document xmlns:wpc="http://schemas.microsoft.com/office/word/2010/wordprocessingCanvas" xmlns:mc="http://schemas.openxmlformats.org/markup-compatibility/2006" xmlns:o="urn:schemas-microsoft-com:office:office" xmlns:r="http://schemas.openxmlformats.org/officeDocument/2006/relationships" xmlns:m="http://schemas.openxmlformats.org/officeDocument/2006/math" xmlns:v="urn:schemas-microsoft-com:vml" xmlns:wp14="http://schemas.microsoft.com/office/word/2010/wordprocessingDrawing" xmlns:wp="http://schemas.openxmlformats.org/drawingml/2006/wordprocessingDrawing" xmlns:w10="urn:schemas-microsoft-com:office:word" xmlns:w="http://schemas.openxmlformats.org/wordprocessingml/2006/main" xmlns:w14="http://schemas.microsoft.com/office/word/2010/wordml" xmlns:wpg="http://schemas.microsoft.com/office/word/2010/wordprocessingGroup" xmlns:wpi="http://schemas.microsoft.com/office/word/2010/wordprocessingInk" xmlns:wne="http://schemas.microsoft.com/office/word/2006/wordml" xmlns:wps="http://schemas.microsoft.com/office/word/2010/wordprocessingShape" mc:Ignorable="w14 wp14">
+<w:document xmlns:ve="http://schemas.openxmlformats.org/markup-compatibility/2006" xmlns:o="urn:schemas-microsoft-com:office:office" xmlns:r="http://schemas.openxmlformats.org/officeDocument/2006/relationships" xmlns:m="http://schemas.openxmlformats.org/officeDocument/2006/math" xmlns:v="urn:schemas-microsoft-com:vml" xmlns:wp="http://schemas.openxmlformats.org/drawingml/2006/wordprocessingDrawing" xmlns:w10="urn:schemas-microsoft-com:office:word" xmlns:w="http://schemas.openxmlformats.org/wordprocessingml/2006/main" xmlns:wne="http://schemas.microsoft.com/office/word/2006/wordml">
   <w:body>
     <w:tbl>
       <w:tblPr>
         <w:tblW w:w="5000" w:type="pct"/>
         <w:jc w:val="center"/>
-        <w:tblLook w:val="04A0" w:firstRow="1" w:lastRow="0" w:firstColumn="1" w:lastColumn="0" w:noHBand="0" w:noVBand="1"/>
+        <w:tblLook w:val="04A0"/>
       </w:tblPr>
       <w:tblGrid>
         <w:gridCol w:w="9962"/>
@@ -304,7 +304,7 @@
                 <w:rFonts w:asciiTheme="majorHAnsi" w:eastAsiaTheme="majorEastAsia" w:hAnsiTheme="majorHAnsi" w:cstheme="majorBidi"/>
                 <w:caps/>
                 <w:noProof/>
-                <w:lang w:val="en-AU" w:eastAsia="ja-JP"/>
+                <w:lang w:val="en-AU" w:eastAsia="en-AU"/>
               </w:rPr>
               <w:drawing>
                 <wp:anchor distT="0" distB="0" distL="114300" distR="114300" simplePos="0" relativeHeight="251659264" behindDoc="0" locked="0" layoutInCell="1" allowOverlap="1">
@@ -332,7 +332,7 @@
                           </pic:cNvPicPr>
                         </pic:nvPicPr>
                         <pic:blipFill>
-                          <a:blip r:embed="rId8" cstate="print"/>
+                          <a:blip r:embed="rId7" cstate="print"/>
                           <a:srcRect/>
                           <a:stretch>
                             <a:fillRect/>
@@ -576,7 +576,23 @@
                     <w:b/>
                     <w:sz w:val="32"/>
                   </w:rPr>
-                  <w:t>Joshua Rillera       (43150621)</w:t>
+                  <w:t xml:space="preserve">Joshua </w:t>
+                </w:r>
+                <w:proofErr w:type="spellStart"/>
+                <w:r>
+                  <w:rPr>
+                    <w:b/>
+                    <w:sz w:val="32"/>
+                  </w:rPr>
+                  <w:t>Rillera</w:t>
+                </w:r>
+                <w:proofErr w:type="spellEnd"/>
+                <w:r>
+                  <w:rPr>
+                    <w:b/>
+                    <w:sz w:val="32"/>
+                  </w:rPr>
+                  <w:t xml:space="preserve">       (43150621)</w:t>
                 </w:r>
               </w:p>
             </w:tc>
@@ -636,7 +652,7 @@
           <w:tblPr>
             <w:tblpPr w:leftFromText="187" w:rightFromText="187" w:horzAnchor="margin" w:tblpXSpec="center" w:tblpYSpec="bottom"/>
             <w:tblW w:w="5000" w:type="pct"/>
-            <w:tblLook w:val="04A0" w:firstRow="1" w:lastRow="0" w:firstColumn="1" w:lastColumn="0" w:noHBand="0" w:noVBand="1"/>
+            <w:tblLook w:val="04A0"/>
           </w:tblPr>
           <w:tblGrid>
             <w:gridCol w:w="9962"/>
@@ -747,7 +763,27 @@
           <w:sz w:val="24"/>
           <w:szCs w:val="24"/>
         </w:rPr>
-        <w:t>The customer will not change its preference and will leave UQSoda without buying anything if his/her choice is not available</w:t>
+        <w:t xml:space="preserve">The customer will not change its preference and will leave </w:t>
+      </w:r>
+      <w:proofErr w:type="spellStart"/>
+      <w:r>
+        <w:rPr>
+          <w:rFonts w:ascii="Arial" w:hAnsi="Arial" w:cs="Arial"/>
+          <w:b/>
+          <w:sz w:val="24"/>
+          <w:szCs w:val="24"/>
+        </w:rPr>
+        <w:t>UQSoda</w:t>
+      </w:r>
+      <w:proofErr w:type="spellEnd"/>
+      <w:r>
+        <w:rPr>
+          <w:rFonts w:ascii="Arial" w:hAnsi="Arial" w:cs="Arial"/>
+          <w:b/>
+          <w:sz w:val="24"/>
+          <w:szCs w:val="24"/>
+        </w:rPr>
+        <w:t xml:space="preserve"> without buying anything if his/her choice is not available</w:t>
       </w:r>
     </w:p>
     <w:p>
@@ -797,7 +833,27 @@
           <w:sz w:val="24"/>
           <w:szCs w:val="24"/>
         </w:rPr>
-        <w:t>The customers preference depends on the amount of each type of sodas available at the beginning of the day (right after UQSoda buys its stock)</w:t>
+        <w:t xml:space="preserve">The customers preference depends on the amount of each type of sodas available at the beginning of the day (right after </w:t>
+      </w:r>
+      <w:proofErr w:type="spellStart"/>
+      <w:r>
+        <w:rPr>
+          <w:rFonts w:ascii="Arial" w:hAnsi="Arial" w:cs="Arial"/>
+          <w:b/>
+          <w:sz w:val="24"/>
+          <w:szCs w:val="24"/>
+        </w:rPr>
+        <w:t>UQSoda</w:t>
+      </w:r>
+      <w:proofErr w:type="spellEnd"/>
+      <w:r>
+        <w:rPr>
+          <w:rFonts w:ascii="Arial" w:hAnsi="Arial" w:cs="Arial"/>
+          <w:b/>
+          <w:sz w:val="24"/>
+          <w:szCs w:val="24"/>
+        </w:rPr>
+        <w:t xml:space="preserve"> buys its stock)</w:t>
       </w:r>
     </w:p>
     <w:p>
@@ -817,7 +873,27 @@
           <w:sz w:val="24"/>
           <w:szCs w:val="24"/>
         </w:rPr>
-        <w:t>Despite of its size and lack of information about the behaviour of its consumer, UQSoda wants to stock the sodas such that it can minimize the number of customers who could not get their choice of sodas</w:t>
+        <w:t xml:space="preserve">Despite of its size and lack of information about the behaviour of its consumer, </w:t>
+      </w:r>
+      <w:proofErr w:type="spellStart"/>
+      <w:r>
+        <w:rPr>
+          <w:rFonts w:ascii="Arial" w:hAnsi="Arial" w:cs="Arial"/>
+          <w:b/>
+          <w:sz w:val="24"/>
+          <w:szCs w:val="24"/>
+        </w:rPr>
+        <w:t>UQSoda</w:t>
+      </w:r>
+      <w:proofErr w:type="spellEnd"/>
+      <w:r>
+        <w:rPr>
+          <w:rFonts w:ascii="Arial" w:hAnsi="Arial" w:cs="Arial"/>
+          <w:b/>
+          <w:sz w:val="24"/>
+          <w:szCs w:val="24"/>
+        </w:rPr>
+        <w:t xml:space="preserve"> wants to stock the sodas such that it can minimize the number of customers who could not get their choice of sodas</w:t>
       </w:r>
     </w:p>
     <w:p>
@@ -842,7 +918,27 @@
           <w:sz w:val="24"/>
           <w:szCs w:val="24"/>
         </w:rPr>
-        <w:t>The stocking problem of UQ Soda in Question 3 Tutorial 8 is an MDP problem. However, the stocking problem in the above scenario is a reinforcement learning problem, even though the problem is similar to the scenario in Question 3 of Tutorial 8. Please explain the differences and similarity between MDP and Reinforcement Learning. In your explanation, please provide a comparison example based on the UQSoda stocking problems as described above and as described in Tutorial 8.</w:t>
+        <w:t xml:space="preserve">The stocking problem of UQ Soda in Question 3 Tutorial 8 is an MDP problem. However, the stocking problem in the above scenario is a reinforcement learning problem, even though the problem is similar to the scenario in Question 3 of Tutorial 8. Please explain the differences and similarity between MDP and Reinforcement Learning. In your explanation, please provide a comparison example based on the </w:t>
+      </w:r>
+      <w:proofErr w:type="spellStart"/>
+      <w:r>
+        <w:rPr>
+          <w:rFonts w:ascii="Arial" w:hAnsi="Arial" w:cs="Arial"/>
+          <w:b/>
+          <w:sz w:val="24"/>
+          <w:szCs w:val="24"/>
+        </w:rPr>
+        <w:t>UQSoda</w:t>
+      </w:r>
+      <w:proofErr w:type="spellEnd"/>
+      <w:r>
+        <w:rPr>
+          <w:rFonts w:ascii="Arial" w:hAnsi="Arial" w:cs="Arial"/>
+          <w:b/>
+          <w:sz w:val="24"/>
+          <w:szCs w:val="24"/>
+        </w:rPr>
+        <w:t xml:space="preserve"> stocking problems as described above and as described in Tutorial 8.</w:t>
       </w:r>
     </w:p>
     <w:p>
@@ -867,7 +963,47 @@
           <w:sz w:val="24"/>
           <w:szCs w:val="24"/>
         </w:rPr>
-        <w:t>Suppose the owner of UQSoda wants to solve the reinforcement learning stocking problem they face using model based Bayesian Reinforcement Learning problem (yes, he knows there’s such an approach). The owner knows that this means he has to frame the problem as a POMDP problem, but does not really know what a POMDP is. To help him, your task is to define the POMDP problem that represents the UQSoda stocking problem (as described in this assignment)</w:t>
+        <w:t xml:space="preserve">Suppose the owner of </w:t>
+      </w:r>
+      <w:proofErr w:type="spellStart"/>
+      <w:r>
+        <w:rPr>
+          <w:rFonts w:ascii="Arial" w:hAnsi="Arial" w:cs="Arial"/>
+          <w:b/>
+          <w:sz w:val="24"/>
+          <w:szCs w:val="24"/>
+        </w:rPr>
+        <w:t>UQSoda</w:t>
+      </w:r>
+      <w:proofErr w:type="spellEnd"/>
+      <w:r>
+        <w:rPr>
+          <w:rFonts w:ascii="Arial" w:hAnsi="Arial" w:cs="Arial"/>
+          <w:b/>
+          <w:sz w:val="24"/>
+          <w:szCs w:val="24"/>
+        </w:rPr>
+        <w:t xml:space="preserve"> wants to solve the reinforcement learning stocking problem they face using model based Bayesian Reinforcement Learning problem (yes, he knows there’s such an approach). The owner knows that this means he has to frame the problem as a POMDP problem, but does not really know what a POMDP is. To help him, your task is to define the POMDP problem that represents the </w:t>
+      </w:r>
+      <w:proofErr w:type="spellStart"/>
+      <w:r>
+        <w:rPr>
+          <w:rFonts w:ascii="Arial" w:hAnsi="Arial" w:cs="Arial"/>
+          <w:b/>
+          <w:sz w:val="24"/>
+          <w:szCs w:val="24"/>
+        </w:rPr>
+        <w:t>UQSoda</w:t>
+      </w:r>
+      <w:proofErr w:type="spellEnd"/>
+      <w:r>
+        <w:rPr>
+          <w:rFonts w:ascii="Arial" w:hAnsi="Arial" w:cs="Arial"/>
+          <w:b/>
+          <w:sz w:val="24"/>
+          <w:szCs w:val="24"/>
+        </w:rPr>
+        <w:t xml:space="preserve"> stocking problem (as described in this assignment)</w:t>
       </w:r>
     </w:p>
     <w:p>
@@ -1138,7 +1274,25 @@
           <w:sz w:val="24"/>
           <w:szCs w:val="24"/>
         </w:rPr>
-        <w:t xml:space="preserve">State Space is a tuple of </w:t>
+        <w:t xml:space="preserve">State Space is a </w:t>
+      </w:r>
+      <w:proofErr w:type="spellStart"/>
+      <w:r>
+        <w:rPr>
+          <w:rFonts w:ascii="Arial" w:hAnsi="Arial" w:cs="Arial"/>
+          <w:sz w:val="24"/>
+          <w:szCs w:val="24"/>
+        </w:rPr>
+        <w:t>tuple</w:t>
+      </w:r>
+      <w:proofErr w:type="spellEnd"/>
+      <w:r>
+        <w:rPr>
+          <w:rFonts w:ascii="Arial" w:hAnsi="Arial" w:cs="Arial"/>
+          <w:sz w:val="24"/>
+          <w:szCs w:val="24"/>
+        </w:rPr>
+        <w:t xml:space="preserve"> of </w:t>
       </w:r>
       <w:r>
         <w:rPr>
@@ -1203,16 +1357,9 @@
           <w:szCs w:val="24"/>
           <w:vertAlign w:val="subscript"/>
         </w:rPr>
-        <w:t>(x,y)</w:t>
-      </w:r>
-      <w:r>
-        <w:rPr>
-          <w:rFonts w:ascii="Arial" w:hAnsi="Arial" w:cs="Arial"/>
-          <w:sz w:val="24"/>
-          <w:szCs w:val="24"/>
-        </w:rPr>
-        <w:t xml:space="preserve"> * T</w:t>
-      </w:r>
+        <w:t>(</w:t>
+      </w:r>
+      <w:proofErr w:type="spellStart"/>
       <w:r>
         <w:rPr>
           <w:rFonts w:ascii="Arial" w:hAnsi="Arial" w:cs="Arial"/>
@@ -1222,14 +1369,7 @@
         </w:rPr>
         <w:t>x,y</w:t>
       </w:r>
-      <w:r>
-        <w:rPr>
-          <w:rFonts w:ascii="Arial" w:hAnsi="Arial" w:cs="Arial"/>
-          <w:sz w:val="24"/>
-          <w:szCs w:val="24"/>
-        </w:rPr>
-        <w:t xml:space="preserve"> * R</w:t>
-      </w:r>
+      <w:proofErr w:type="spellEnd"/>
       <w:r>
         <w:rPr>
           <w:rFonts w:ascii="Arial" w:hAnsi="Arial" w:cs="Arial"/>
@@ -1237,8 +1377,62 @@
           <w:szCs w:val="24"/>
           <w:vertAlign w:val="subscript"/>
         </w:rPr>
+        <w:t>)</w:t>
+      </w:r>
+      <w:r>
+        <w:rPr>
+          <w:rFonts w:ascii="Arial" w:hAnsi="Arial" w:cs="Arial"/>
+          <w:sz w:val="24"/>
+          <w:szCs w:val="24"/>
+        </w:rPr>
+        <w:t xml:space="preserve"> * </w:t>
+      </w:r>
+      <w:proofErr w:type="spellStart"/>
+      <w:r>
+        <w:rPr>
+          <w:rFonts w:ascii="Arial" w:hAnsi="Arial" w:cs="Arial"/>
+          <w:sz w:val="24"/>
+          <w:szCs w:val="24"/>
+        </w:rPr>
+        <w:t>T</w:t>
+      </w:r>
+      <w:r>
+        <w:rPr>
+          <w:rFonts w:ascii="Arial" w:hAnsi="Arial" w:cs="Arial"/>
+          <w:sz w:val="24"/>
+          <w:szCs w:val="24"/>
+          <w:vertAlign w:val="subscript"/>
+        </w:rPr>
         <w:t>x,y</w:t>
       </w:r>
+      <w:proofErr w:type="spellEnd"/>
+      <w:r>
+        <w:rPr>
+          <w:rFonts w:ascii="Arial" w:hAnsi="Arial" w:cs="Arial"/>
+          <w:sz w:val="24"/>
+          <w:szCs w:val="24"/>
+        </w:rPr>
+        <w:t xml:space="preserve"> * </w:t>
+      </w:r>
+      <w:proofErr w:type="spellStart"/>
+      <w:r>
+        <w:rPr>
+          <w:rFonts w:ascii="Arial" w:hAnsi="Arial" w:cs="Arial"/>
+          <w:sz w:val="24"/>
+          <w:szCs w:val="24"/>
+        </w:rPr>
+        <w:t>R</w:t>
+      </w:r>
+      <w:r>
+        <w:rPr>
+          <w:rFonts w:ascii="Arial" w:hAnsi="Arial" w:cs="Arial"/>
+          <w:sz w:val="24"/>
+          <w:szCs w:val="24"/>
+          <w:vertAlign w:val="subscript"/>
+        </w:rPr>
+        <w:t>x,y</w:t>
+      </w:r>
+      <w:proofErr w:type="spellEnd"/>
       <w:r>
         <w:rPr>
           <w:rFonts w:ascii="Arial" w:hAnsi="Arial" w:cs="Arial"/>
@@ -1263,7 +1457,27 @@
           <w:szCs w:val="24"/>
           <w:vertAlign w:val="subscript"/>
         </w:rPr>
-        <w:t>(x,y)</w:t>
+        <w:t>(</w:t>
+      </w:r>
+      <w:proofErr w:type="spellStart"/>
+      <w:r>
+        <w:rPr>
+          <w:rFonts w:ascii="Arial" w:hAnsi="Arial" w:cs="Arial"/>
+          <w:sz w:val="24"/>
+          <w:szCs w:val="24"/>
+          <w:vertAlign w:val="subscript"/>
+        </w:rPr>
+        <w:t>x,y</w:t>
+      </w:r>
+      <w:proofErr w:type="spellEnd"/>
+      <w:r>
+        <w:rPr>
+          <w:rFonts w:ascii="Arial" w:hAnsi="Arial" w:cs="Arial"/>
+          <w:sz w:val="24"/>
+          <w:szCs w:val="24"/>
+          <w:vertAlign w:val="subscript"/>
+        </w:rPr>
+        <w:t>)</w:t>
       </w:r>
       <w:r>
         <w:rPr>
@@ -1392,7 +1606,16 @@
           <w:sz w:val="24"/>
           <w:szCs w:val="24"/>
         </w:rPr>
-        <w:t xml:space="preserve"> T</w:t>
+        <w:t xml:space="preserve"> </w:t>
+      </w:r>
+      <w:proofErr w:type="spellStart"/>
+      <w:r>
+        <w:rPr>
+          <w:rFonts w:ascii="Arial" w:hAnsi="Arial" w:cs="Arial"/>
+          <w:sz w:val="24"/>
+          <w:szCs w:val="24"/>
+        </w:rPr>
+        <w:t>T</w:t>
       </w:r>
       <w:r>
         <w:rPr>
@@ -1403,13 +1626,23 @@
         </w:rPr>
         <w:t>x,y</w:t>
       </w:r>
-      <w:r>
-        <w:rPr>
-          <w:rFonts w:ascii="Arial" w:hAnsi="Arial" w:cs="Arial"/>
-          <w:sz w:val="24"/>
-          <w:szCs w:val="24"/>
-        </w:rPr>
-        <w:t xml:space="preserve"> and R</w:t>
+      <w:proofErr w:type="spellEnd"/>
+      <w:r>
+        <w:rPr>
+          <w:rFonts w:ascii="Arial" w:hAnsi="Arial" w:cs="Arial"/>
+          <w:sz w:val="24"/>
+          <w:szCs w:val="24"/>
+        </w:rPr>
+        <w:t xml:space="preserve"> and </w:t>
+      </w:r>
+      <w:proofErr w:type="spellStart"/>
+      <w:r>
+        <w:rPr>
+          <w:rFonts w:ascii="Arial" w:hAnsi="Arial" w:cs="Arial"/>
+          <w:sz w:val="24"/>
+          <w:szCs w:val="24"/>
+        </w:rPr>
+        <w:t>R</w:t>
       </w:r>
       <w:r>
         <w:rPr>
@@ -1420,6 +1653,7 @@
         </w:rPr>
         <w:t>x,y</w:t>
       </w:r>
+      <w:proofErr w:type="spellEnd"/>
       <w:r>
         <w:rPr>
           <w:rFonts w:ascii="Arial" w:hAnsi="Arial" w:cs="Arial"/>
@@ -1434,7 +1668,16 @@
           <w:sz w:val="24"/>
           <w:szCs w:val="24"/>
         </w:rPr>
-        <w:t xml:space="preserve"> T</w:t>
+        <w:t xml:space="preserve"> </w:t>
+      </w:r>
+      <w:proofErr w:type="spellStart"/>
+      <w:r>
+        <w:rPr>
+          <w:rFonts w:ascii="Arial" w:hAnsi="Arial" w:cs="Arial"/>
+          <w:sz w:val="24"/>
+          <w:szCs w:val="24"/>
+        </w:rPr>
+        <w:t>T</w:t>
       </w:r>
       <w:r>
         <w:rPr>
@@ -1445,6 +1688,7 @@
         </w:rPr>
         <w:t>x,y</w:t>
       </w:r>
+      <w:proofErr w:type="spellEnd"/>
       <w:r>
         <w:rPr>
           <w:rFonts w:ascii="Arial" w:hAnsi="Arial" w:cs="Arial"/>
@@ -1471,6 +1715,7 @@
         </w:rPr>
         <w:t xml:space="preserve"> T and R</w:t>
       </w:r>
+      <w:proofErr w:type="spellStart"/>
       <w:r>
         <w:rPr>
           <w:rFonts w:ascii="Arial" w:hAnsi="Arial" w:cs="Arial"/>
@@ -1480,6 +1725,7 @@
         </w:rPr>
         <w:t>x,y</w:t>
       </w:r>
+      <w:proofErr w:type="spellEnd"/>
       <w:r>
         <w:rPr>
           <w:rFonts w:ascii="Arial" w:hAnsi="Arial" w:cs="Arial"/>
@@ -1595,7 +1841,16 @@
           <w:sz w:val="24"/>
           <w:szCs w:val="24"/>
         </w:rPr>
-        <w:t>the empty vending machine, so s</w:t>
+        <w:t xml:space="preserve">the empty vending machine, so </w:t>
+      </w:r>
+      <w:proofErr w:type="spellStart"/>
+      <w:r>
+        <w:rPr>
+          <w:rFonts w:ascii="Arial" w:hAnsi="Arial" w:cs="Arial"/>
+          <w:sz w:val="24"/>
+          <w:szCs w:val="24"/>
+        </w:rPr>
+        <w:t>s</w:t>
       </w:r>
       <w:r>
         <w:rPr>
@@ -1606,6 +1861,7 @@
         </w:rPr>
         <w:t>o</w:t>
       </w:r>
+      <w:proofErr w:type="spellEnd"/>
       <w:r>
         <w:rPr>
           <w:rFonts w:ascii="Arial" w:hAnsi="Arial" w:cs="Arial"/>
@@ -5317,6 +5573,7 @@
           <w:szCs w:val="24"/>
         </w:rPr>
       </w:pPr>
+      <w:proofErr w:type="spellStart"/>
       <w:r>
         <w:rPr>
           <w:rFonts w:ascii="Arial" w:hAnsi="Arial" w:cs="Arial"/>
@@ -5343,13 +5600,23 @@
         </w:rPr>
         <w:t>y,z</w:t>
       </w:r>
-      <w:r>
-        <w:rPr>
-          <w:rFonts w:ascii="Arial" w:hAnsi="Arial" w:cs="Arial"/>
-          <w:sz w:val="24"/>
-          <w:szCs w:val="24"/>
-        </w:rPr>
-        <w:t xml:space="preserve"> is the probability of ending up at MDP state &lt;y, z&gt; after taking action a</w:t>
+      <w:proofErr w:type="spellEnd"/>
+      <w:r>
+        <w:rPr>
+          <w:rFonts w:ascii="Arial" w:hAnsi="Arial" w:cs="Arial"/>
+          <w:sz w:val="24"/>
+          <w:szCs w:val="24"/>
+        </w:rPr>
+        <w:t xml:space="preserve"> is the probability of ending up at MDP state &lt;y, z&gt; after taking action </w:t>
+      </w:r>
+      <w:proofErr w:type="spellStart"/>
+      <w:r>
+        <w:rPr>
+          <w:rFonts w:ascii="Arial" w:hAnsi="Arial" w:cs="Arial"/>
+          <w:sz w:val="24"/>
+          <w:szCs w:val="24"/>
+        </w:rPr>
+        <w:t>a</w:t>
       </w:r>
       <w:r>
         <w:rPr>
@@ -5360,6 +5627,7 @@
         </w:rPr>
         <w:t>x</w:t>
       </w:r>
+      <w:proofErr w:type="spellEnd"/>
       <w:r>
         <w:rPr>
           <w:rFonts w:ascii="Arial" w:hAnsi="Arial" w:cs="Arial"/>
@@ -12729,7 +12997,16 @@
           <w:sz w:val="24"/>
           <w:szCs w:val="24"/>
         </w:rPr>
-        <w:t>((y, z), a</w:t>
+        <w:t xml:space="preserve">((y, z), </w:t>
+      </w:r>
+      <w:proofErr w:type="spellStart"/>
+      <w:r>
+        <w:rPr>
+          <w:rFonts w:ascii="Arial" w:hAnsi="Arial" w:cs="Arial"/>
+          <w:sz w:val="24"/>
+          <w:szCs w:val="24"/>
+        </w:rPr>
+        <w:t>a</w:t>
       </w:r>
       <w:r>
         <w:rPr>
@@ -12740,13 +13017,23 @@
         </w:rPr>
         <w:t>x</w:t>
       </w:r>
-      <w:r>
-        <w:rPr>
-          <w:rFonts w:ascii="Arial" w:hAnsi="Arial" w:cs="Arial"/>
-          <w:sz w:val="24"/>
-          <w:szCs w:val="24"/>
-        </w:rPr>
-        <w:t>) is the reward for ending up at MDP state &lt;y, z&gt; after taking action a</w:t>
+      <w:proofErr w:type="spellEnd"/>
+      <w:r>
+        <w:rPr>
+          <w:rFonts w:ascii="Arial" w:hAnsi="Arial" w:cs="Arial"/>
+          <w:sz w:val="24"/>
+          <w:szCs w:val="24"/>
+        </w:rPr>
+        <w:t xml:space="preserve">) is the reward for ending up at MDP state &lt;y, z&gt; after taking action </w:t>
+      </w:r>
+      <w:proofErr w:type="spellStart"/>
+      <w:r>
+        <w:rPr>
+          <w:rFonts w:ascii="Arial" w:hAnsi="Arial" w:cs="Arial"/>
+          <w:sz w:val="24"/>
+          <w:szCs w:val="24"/>
+        </w:rPr>
+        <w:t>a</w:t>
       </w:r>
       <w:r>
         <w:rPr>
@@ -12757,6 +13044,7 @@
         </w:rPr>
         <w:t>x</w:t>
       </w:r>
+      <w:proofErr w:type="spellEnd"/>
       <w:r>
         <w:rPr>
           <w:rFonts w:ascii="Arial" w:hAnsi="Arial" w:cs="Arial"/>
@@ -12809,7 +13097,25 @@
           <w:sz w:val="24"/>
           <w:szCs w:val="24"/>
         </w:rPr>
-        <w:t>Action Space is a tuple of 2 elements representing the amount of cans for a particular type of soda that was purchased for stock in a day.</w:t>
+        <w:t xml:space="preserve">Action Space is a </w:t>
+      </w:r>
+      <w:proofErr w:type="spellStart"/>
+      <w:r>
+        <w:rPr>
+          <w:rFonts w:ascii="Arial" w:hAnsi="Arial" w:cs="Arial"/>
+          <w:sz w:val="24"/>
+          <w:szCs w:val="24"/>
+        </w:rPr>
+        <w:t>tuple</w:t>
+      </w:r>
+      <w:proofErr w:type="spellEnd"/>
+      <w:r>
+        <w:rPr>
+          <w:rFonts w:ascii="Arial" w:hAnsi="Arial" w:cs="Arial"/>
+          <w:sz w:val="24"/>
+          <w:szCs w:val="24"/>
+        </w:rPr>
+        <w:t xml:space="preserve"> of 2 elements representing the amount of cans for a particular type of soda that was purchased for stock in a day.</w:t>
       </w:r>
     </w:p>
     <w:p>
@@ -13483,7 +13789,16 @@
           <w:sz w:val="24"/>
           <w:szCs w:val="24"/>
         </w:rPr>
-        <w:t>Given the previous state s</w:t>
+        <w:t xml:space="preserve">Given the previous state </w:t>
+      </w:r>
+      <w:proofErr w:type="spellStart"/>
+      <w:r>
+        <w:rPr>
+          <w:rFonts w:ascii="Arial" w:hAnsi="Arial" w:cs="Arial"/>
+          <w:sz w:val="24"/>
+          <w:szCs w:val="24"/>
+        </w:rPr>
+        <w:t>s</w:t>
       </w:r>
       <w:r>
         <w:rPr>
@@ -13494,6 +13809,7 @@
         </w:rPr>
         <w:t>t</w:t>
       </w:r>
+      <w:proofErr w:type="spellEnd"/>
       <w:r>
         <w:rPr>
           <w:rFonts w:ascii="Arial" w:hAnsi="Arial" w:cs="Arial"/>
@@ -13525,7 +13841,16 @@
           <w:sz w:val="24"/>
           <w:szCs w:val="24"/>
         </w:rPr>
-        <w:t xml:space="preserve"> and the new state s</w:t>
+        <w:t xml:space="preserve"> and the new state </w:t>
+      </w:r>
+      <w:proofErr w:type="spellStart"/>
+      <w:r>
+        <w:rPr>
+          <w:rFonts w:ascii="Arial" w:hAnsi="Arial" w:cs="Arial"/>
+          <w:sz w:val="24"/>
+          <w:szCs w:val="24"/>
+        </w:rPr>
+        <w:t>s</w:t>
       </w:r>
       <w:r>
         <w:rPr>
@@ -13534,16 +13859,9 @@
           <w:szCs w:val="24"/>
           <w:vertAlign w:val="subscript"/>
         </w:rPr>
-        <w:t>t + 1</w:t>
-      </w:r>
-      <w:r>
-        <w:rPr>
-          <w:rFonts w:ascii="Arial" w:hAnsi="Arial" w:cs="Arial"/>
-          <w:sz w:val="24"/>
-          <w:szCs w:val="24"/>
-        </w:rPr>
-        <w:t>, where t = current time slice, s</w:t>
-      </w:r>
+        <w:t>t</w:t>
+      </w:r>
+      <w:proofErr w:type="spellEnd"/>
       <w:r>
         <w:rPr>
           <w:rFonts w:ascii="Arial" w:hAnsi="Arial" w:cs="Arial"/>
@@ -13551,15 +13869,51 @@
           <w:szCs w:val="24"/>
           <w:vertAlign w:val="subscript"/>
         </w:rPr>
+        <w:t xml:space="preserve"> + 1</w:t>
+      </w:r>
+      <w:r>
+        <w:rPr>
+          <w:rFonts w:ascii="Arial" w:hAnsi="Arial" w:cs="Arial"/>
+          <w:sz w:val="24"/>
+          <w:szCs w:val="24"/>
+        </w:rPr>
+        <w:t xml:space="preserve">, where t = current time slice, </w:t>
+      </w:r>
+      <w:proofErr w:type="spellStart"/>
+      <w:r>
+        <w:rPr>
+          <w:rFonts w:ascii="Arial" w:hAnsi="Arial" w:cs="Arial"/>
+          <w:sz w:val="24"/>
+          <w:szCs w:val="24"/>
+        </w:rPr>
+        <w:t>s</w:t>
+      </w:r>
+      <w:r>
+        <w:rPr>
+          <w:rFonts w:ascii="Arial" w:hAnsi="Arial" w:cs="Arial"/>
+          <w:sz w:val="24"/>
+          <w:szCs w:val="24"/>
+          <w:vertAlign w:val="subscript"/>
+        </w:rPr>
         <w:t>t</w:t>
       </w:r>
-      <w:r>
-        <w:rPr>
-          <w:rFonts w:ascii="Arial" w:hAnsi="Arial" w:cs="Arial"/>
-          <w:sz w:val="24"/>
-          <w:szCs w:val="24"/>
-        </w:rPr>
-        <w:t>, s</w:t>
+      <w:proofErr w:type="spellEnd"/>
+      <w:r>
+        <w:rPr>
+          <w:rFonts w:ascii="Arial" w:hAnsi="Arial" w:cs="Arial"/>
+          <w:sz w:val="24"/>
+          <w:szCs w:val="24"/>
+        </w:rPr>
+        <w:t xml:space="preserve">, </w:t>
+      </w:r>
+      <w:proofErr w:type="spellStart"/>
+      <w:r>
+        <w:rPr>
+          <w:rFonts w:ascii="Arial" w:hAnsi="Arial" w:cs="Arial"/>
+          <w:sz w:val="24"/>
+          <w:szCs w:val="24"/>
+        </w:rPr>
+        <w:t>s</w:t>
       </w:r>
       <w:r>
         <w:rPr>
@@ -13568,7 +13922,17 @@
           <w:szCs w:val="24"/>
           <w:vertAlign w:val="subscript"/>
         </w:rPr>
-        <w:t>t + 1</w:t>
+        <w:t>t</w:t>
+      </w:r>
+      <w:proofErr w:type="spellEnd"/>
+      <w:r>
+        <w:rPr>
+          <w:rFonts w:ascii="Arial" w:hAnsi="Arial" w:cs="Arial"/>
+          <w:sz w:val="24"/>
+          <w:szCs w:val="24"/>
+          <w:vertAlign w:val="subscript"/>
+        </w:rPr>
+        <w:t xml:space="preserve"> + 1</w:t>
       </w:r>
       <w:r>
         <w:rPr>
@@ -13663,7 +14027,34 @@
           <w:sz w:val="24"/>
           <w:szCs w:val="24"/>
         </w:rPr>
-        <w:t xml:space="preserve"> at state s</w:t>
+        <w:t xml:space="preserve"> </w:t>
+      </w:r>
+      <w:proofErr w:type="spellStart"/>
+      <w:r>
+        <w:rPr>
+          <w:rFonts w:ascii="Arial" w:hAnsi="Arial" w:cs="Arial"/>
+          <w:sz w:val="24"/>
+          <w:szCs w:val="24"/>
+        </w:rPr>
+        <w:t>at</w:t>
+      </w:r>
+      <w:proofErr w:type="spellEnd"/>
+      <w:r>
+        <w:rPr>
+          <w:rFonts w:ascii="Arial" w:hAnsi="Arial" w:cs="Arial"/>
+          <w:sz w:val="24"/>
+          <w:szCs w:val="24"/>
+        </w:rPr>
+        <w:t xml:space="preserve"> state </w:t>
+      </w:r>
+      <w:proofErr w:type="spellStart"/>
+      <w:r>
+        <w:rPr>
+          <w:rFonts w:ascii="Arial" w:hAnsi="Arial" w:cs="Arial"/>
+          <w:sz w:val="24"/>
+          <w:szCs w:val="24"/>
+        </w:rPr>
+        <w:t>s</w:t>
       </w:r>
       <w:r>
         <w:rPr>
@@ -13674,6 +14065,7 @@
         </w:rPr>
         <w:t>t</w:t>
       </w:r>
+      <w:proofErr w:type="spellEnd"/>
       <w:r>
         <w:rPr>
           <w:rFonts w:ascii="Arial" w:hAnsi="Arial" w:cs="Arial"/>
@@ -13734,7 +14126,16 @@
           <w:sz w:val="24"/>
           <w:szCs w:val="24"/>
         </w:rPr>
-        <w:t>(s</w:t>
+        <w:t>(</w:t>
+      </w:r>
+      <w:proofErr w:type="spellStart"/>
+      <w:r>
+        <w:rPr>
+          <w:rFonts w:ascii="Arial" w:hAnsi="Arial" w:cs="Arial"/>
+          <w:sz w:val="24"/>
+          <w:szCs w:val="24"/>
+        </w:rPr>
+        <w:t>s</w:t>
       </w:r>
       <w:r>
         <w:rPr>
@@ -13745,6 +14146,7 @@
         </w:rPr>
         <w:t>t</w:t>
       </w:r>
+      <w:proofErr w:type="spellEnd"/>
       <w:r>
         <w:rPr>
           <w:rFonts w:ascii="Arial" w:hAnsi="Arial" w:cs="Arial"/>
@@ -13768,7 +14170,16 @@
           <w:sz w:val="24"/>
           <w:szCs w:val="24"/>
         </w:rPr>
-        <w:t>, s</w:t>
+        <w:t xml:space="preserve">, </w:t>
+      </w:r>
+      <w:proofErr w:type="spellStart"/>
+      <w:r>
+        <w:rPr>
+          <w:rFonts w:ascii="Arial" w:hAnsi="Arial" w:cs="Arial"/>
+          <w:sz w:val="24"/>
+          <w:szCs w:val="24"/>
+        </w:rPr>
+        <w:t>s</w:t>
       </w:r>
       <w:r>
         <w:rPr>
@@ -13777,7 +14188,17 @@
           <w:szCs w:val="24"/>
           <w:vertAlign w:val="subscript"/>
         </w:rPr>
-        <w:t>t + 1</w:t>
+        <w:t>t</w:t>
+      </w:r>
+      <w:proofErr w:type="spellEnd"/>
+      <w:r>
+        <w:rPr>
+          <w:rFonts w:ascii="Arial" w:hAnsi="Arial" w:cs="Arial"/>
+          <w:sz w:val="24"/>
+          <w:szCs w:val="24"/>
+          <w:vertAlign w:val="subscript"/>
+        </w:rPr>
+        <w:t xml:space="preserve"> + 1</w:t>
       </w:r>
       <w:r>
         <w:rPr>
@@ -13801,7 +14222,16 @@
           <w:sz w:val="24"/>
           <w:szCs w:val="24"/>
         </w:rPr>
-        <w:t>T((&lt;x, y&gt;, T</w:t>
+        <w:t xml:space="preserve">T((&lt;x, y&gt;, </w:t>
+      </w:r>
+      <w:proofErr w:type="spellStart"/>
+      <w:r>
+        <w:rPr>
+          <w:rFonts w:ascii="Arial" w:hAnsi="Arial" w:cs="Arial"/>
+          <w:sz w:val="24"/>
+          <w:szCs w:val="24"/>
+        </w:rPr>
+        <w:t>T</w:t>
       </w:r>
       <w:r>
         <w:rPr>
@@ -13812,6 +14242,7 @@
         </w:rPr>
         <w:t>t</w:t>
       </w:r>
+      <w:proofErr w:type="spellEnd"/>
       <w:r>
         <w:rPr>
           <w:rFonts w:ascii="Arial" w:hAnsi="Arial" w:cs="Arial"/>
@@ -13835,7 +14266,16 @@
           <w:sz w:val="24"/>
           <w:szCs w:val="24"/>
         </w:rPr>
-        <w:t>), &lt;m, n&gt;, (&lt;a, b&gt;, T</w:t>
+        <w:t xml:space="preserve">), &lt;m, n&gt;, (&lt;a, b&gt;, </w:t>
+      </w:r>
+      <w:proofErr w:type="spellStart"/>
+      <w:r>
+        <w:rPr>
+          <w:rFonts w:ascii="Arial" w:hAnsi="Arial" w:cs="Arial"/>
+          <w:sz w:val="24"/>
+          <w:szCs w:val="24"/>
+        </w:rPr>
+        <w:t>T</w:t>
       </w:r>
       <w:r>
         <w:rPr>
@@ -13844,7 +14284,17 @@
           <w:szCs w:val="24"/>
           <w:vertAlign w:val="subscript"/>
         </w:rPr>
-        <w:t>t + 1</w:t>
+        <w:t>t</w:t>
+      </w:r>
+      <w:proofErr w:type="spellEnd"/>
+      <w:r>
+        <w:rPr>
+          <w:rFonts w:ascii="Arial" w:hAnsi="Arial" w:cs="Arial"/>
+          <w:sz w:val="24"/>
+          <w:szCs w:val="24"/>
+          <w:vertAlign w:val="subscript"/>
+        </w:rPr>
+        <w:t xml:space="preserve"> + 1</w:t>
       </w:r>
       <w:r>
         <w:rPr>
@@ -14074,7 +14524,16 @@
           <w:sz w:val="24"/>
           <w:szCs w:val="24"/>
         </w:rPr>
-        <w:t>, 0 &lt; m &lt;= x + a), then we need to refer to a matrix of probabilities for that type of soda. Let’s denote this as P</w:t>
+        <w:t xml:space="preserve">, 0 &lt; m &lt;= x + a), then we need to refer to a matrix of probabilities for that type of soda. Let’s denote this as </w:t>
+      </w:r>
+      <w:proofErr w:type="spellStart"/>
+      <w:r>
+        <w:rPr>
+          <w:rFonts w:ascii="Arial" w:hAnsi="Arial" w:cs="Arial"/>
+          <w:sz w:val="24"/>
+          <w:szCs w:val="24"/>
+        </w:rPr>
+        <w:t>P</w:t>
       </w:r>
       <w:r>
         <w:rPr>
@@ -14085,6 +14544,7 @@
         </w:rPr>
         <w:t>soda</w:t>
       </w:r>
+      <w:proofErr w:type="spellEnd"/>
       <w:r>
         <w:rPr>
           <w:rFonts w:ascii="Arial" w:hAnsi="Arial" w:cs="Arial"/>
@@ -14108,6 +14568,7 @@
           <w:szCs w:val="24"/>
         </w:rPr>
       </w:pPr>
+      <w:proofErr w:type="spellStart"/>
       <w:r>
         <w:rPr>
           <w:rFonts w:ascii="Arial" w:hAnsi="Arial" w:cs="Arial"/>
@@ -14125,6 +14586,7 @@
         </w:rPr>
         <w:t>soda</w:t>
       </w:r>
+      <w:proofErr w:type="spellEnd"/>
       <w:r>
         <w:rPr>
           <w:rFonts w:ascii="Arial" w:hAnsi="Arial" w:cs="Arial"/>
@@ -14239,15 +14701,7 @@
                           <w:sz w:val="24"/>
                           <w:szCs w:val="24"/>
                         </w:rPr>
-                        <m:t>0,</m:t>
-                      </m:r>
-                      <m:r>
-                        <w:rPr>
-                          <w:rFonts w:ascii="Cambria Math" w:hAnsi="Cambria Math" w:cs="Arial"/>
-                          <w:sz w:val="24"/>
-                          <w:szCs w:val="24"/>
-                        </w:rPr>
-                        <m:t>j</m:t>
+                        <m:t>0,j</m:t>
                       </m:r>
                     </m:sub>
                   </m:sSub>
@@ -14339,15 +14793,7 @@
                           <w:sz w:val="24"/>
                           <w:szCs w:val="24"/>
                         </w:rPr>
-                        <m:t>i</m:t>
-                      </m:r>
-                      <m:r>
-                        <w:rPr>
-                          <w:rFonts w:ascii="Cambria Math" w:hAnsi="Cambria Math" w:cs="Arial"/>
-                          <w:sz w:val="24"/>
-                          <w:szCs w:val="24"/>
-                        </w:rPr>
-                        <m:t>,0</m:t>
+                        <m:t>i,0</m:t>
                       </m:r>
                     </m:sub>
                   </m:sSub>
@@ -14407,23 +14853,7 @@
                           <w:sz w:val="24"/>
                           <w:szCs w:val="24"/>
                         </w:rPr>
-                        <m:t>i</m:t>
-                      </m:r>
-                      <m:r>
-                        <w:rPr>
-                          <w:rFonts w:ascii="Cambria Math" w:hAnsi="Cambria Math" w:cs="Arial"/>
-                          <w:sz w:val="24"/>
-                          <w:szCs w:val="24"/>
-                        </w:rPr>
-                        <m:t>,</m:t>
-                      </m:r>
-                      <m:r>
-                        <w:rPr>
-                          <w:rFonts w:ascii="Cambria Math" w:hAnsi="Cambria Math" w:cs="Arial"/>
-                          <w:sz w:val="24"/>
-                          <w:szCs w:val="24"/>
-                        </w:rPr>
-                        <m:t>j</m:t>
+                        <m:t>i,j</m:t>
                       </m:r>
                     </m:sub>
                   </m:sSub>
@@ -14454,7 +14884,16 @@
           <w:sz w:val="24"/>
           <w:szCs w:val="24"/>
         </w:rPr>
-        <w:t>Where p</w:t>
+        <w:t xml:space="preserve">Where </w:t>
+      </w:r>
+      <w:proofErr w:type="spellStart"/>
+      <w:r>
+        <w:rPr>
+          <w:rFonts w:ascii="Arial" w:hAnsi="Arial" w:cs="Arial"/>
+          <w:sz w:val="24"/>
+          <w:szCs w:val="24"/>
+        </w:rPr>
+        <w:t>p</w:t>
       </w:r>
       <w:r>
         <w:rPr>
@@ -14465,6 +14904,7 @@
         </w:rPr>
         <w:t>a,b</w:t>
       </w:r>
+      <w:proofErr w:type="spellEnd"/>
       <w:r>
         <w:rPr>
           <w:rFonts w:ascii="Arial" w:hAnsi="Arial" w:cs="Arial"/>
@@ -14489,6 +14929,7 @@
         </w:rPr>
         <w:t xml:space="preserve"> cans of soda type x when there is currently </w:t>
       </w:r>
+      <w:proofErr w:type="spellStart"/>
       <w:r>
         <w:rPr>
           <w:rFonts w:ascii="Arial" w:hAnsi="Arial" w:cs="Arial"/>
@@ -14497,6 +14938,7 @@
         </w:rPr>
         <w:t>i</w:t>
       </w:r>
+      <w:proofErr w:type="spellEnd"/>
       <w:r>
         <w:rPr>
           <w:rFonts w:ascii="Arial" w:hAnsi="Arial" w:cs="Arial"/>
@@ -14513,6 +14955,7 @@
         </w:rPr>
         <w:t xml:space="preserve"> Take note that </w:t>
       </w:r>
+      <w:proofErr w:type="spellStart"/>
       <w:r>
         <w:rPr>
           <w:rFonts w:ascii="Arial" w:hAnsi="Arial" w:cs="Arial"/>
@@ -14521,6 +14964,7 @@
         </w:rPr>
         <w:t>i</w:t>
       </w:r>
+      <w:proofErr w:type="spellEnd"/>
       <w:r>
         <w:rPr>
           <w:rFonts w:ascii="Arial" w:hAnsi="Arial" w:cs="Arial"/>
@@ -14559,7 +15003,16 @@
           <w:szCs w:val="24"/>
         </w:rPr>
         <w:lastRenderedPageBreak/>
-        <w:t>If we say P</w:t>
+        <w:t xml:space="preserve">If we say </w:t>
+      </w:r>
+      <w:proofErr w:type="spellStart"/>
+      <w:r>
+        <w:rPr>
+          <w:rFonts w:ascii="Arial" w:hAnsi="Arial" w:cs="Arial"/>
+          <w:sz w:val="24"/>
+          <w:szCs w:val="24"/>
+        </w:rPr>
+        <w:t>P</w:t>
       </w:r>
       <w:r>
         <w:rPr>
@@ -14570,21 +15023,67 @@
         </w:rPr>
         <w:t>soda</w:t>
       </w:r>
-      <w:r>
-        <w:rPr>
-          <w:rFonts w:ascii="Arial" w:hAnsi="Arial" w:cs="Arial"/>
-          <w:sz w:val="24"/>
-          <w:szCs w:val="24"/>
-        </w:rPr>
-        <w:t xml:space="preserve">[i, j] refers to the probability at row i and column j of the matrix, then for this possibility, </w:t>
-      </w:r>
-      <w:r>
-        <w:rPr>
-          <w:rFonts w:ascii="Arial" w:hAnsi="Arial" w:cs="Arial"/>
-          <w:sz w:val="24"/>
-          <w:szCs w:val="24"/>
-        </w:rPr>
-        <w:t>we return P</w:t>
+      <w:proofErr w:type="spellEnd"/>
+      <w:r>
+        <w:rPr>
+          <w:rFonts w:ascii="Arial" w:hAnsi="Arial" w:cs="Arial"/>
+          <w:sz w:val="24"/>
+          <w:szCs w:val="24"/>
+        </w:rPr>
+        <w:t>[</w:t>
+      </w:r>
+      <w:proofErr w:type="spellStart"/>
+      <w:r>
+        <w:rPr>
+          <w:rFonts w:ascii="Arial" w:hAnsi="Arial" w:cs="Arial"/>
+          <w:sz w:val="24"/>
+          <w:szCs w:val="24"/>
+        </w:rPr>
+        <w:t>i</w:t>
+      </w:r>
+      <w:proofErr w:type="spellEnd"/>
+      <w:r>
+        <w:rPr>
+          <w:rFonts w:ascii="Arial" w:hAnsi="Arial" w:cs="Arial"/>
+          <w:sz w:val="24"/>
+          <w:szCs w:val="24"/>
+        </w:rPr>
+        <w:t xml:space="preserve">, j] refers to the probability at row </w:t>
+      </w:r>
+      <w:proofErr w:type="spellStart"/>
+      <w:r>
+        <w:rPr>
+          <w:rFonts w:ascii="Arial" w:hAnsi="Arial" w:cs="Arial"/>
+          <w:sz w:val="24"/>
+          <w:szCs w:val="24"/>
+        </w:rPr>
+        <w:t>i</w:t>
+      </w:r>
+      <w:proofErr w:type="spellEnd"/>
+      <w:r>
+        <w:rPr>
+          <w:rFonts w:ascii="Arial" w:hAnsi="Arial" w:cs="Arial"/>
+          <w:sz w:val="24"/>
+          <w:szCs w:val="24"/>
+        </w:rPr>
+        <w:t xml:space="preserve"> and column j of the matrix, then for this possibility, </w:t>
+      </w:r>
+      <w:r>
+        <w:rPr>
+          <w:rFonts w:ascii="Arial" w:hAnsi="Arial" w:cs="Arial"/>
+          <w:sz w:val="24"/>
+          <w:szCs w:val="24"/>
+        </w:rPr>
+        <w:t xml:space="preserve">we return </w:t>
+      </w:r>
+      <w:proofErr w:type="spellStart"/>
+      <w:r>
+        <w:rPr>
+          <w:rFonts w:ascii="Arial" w:hAnsi="Arial" w:cs="Arial"/>
+          <w:sz w:val="24"/>
+          <w:szCs w:val="24"/>
+        </w:rPr>
+        <w:t>P</w:t>
       </w:r>
       <w:r>
         <w:rPr>
@@ -14595,13 +15094,23 @@
         </w:rPr>
         <w:t>soda</w:t>
       </w:r>
-      <w:r>
-        <w:rPr>
-          <w:rFonts w:ascii="Arial" w:hAnsi="Arial" w:cs="Arial"/>
-          <w:sz w:val="24"/>
-          <w:szCs w:val="24"/>
-        </w:rPr>
-        <w:t>[c</w:t>
+      <w:proofErr w:type="spellEnd"/>
+      <w:r>
+        <w:rPr>
+          <w:rFonts w:ascii="Arial" w:hAnsi="Arial" w:cs="Arial"/>
+          <w:sz w:val="24"/>
+          <w:szCs w:val="24"/>
+        </w:rPr>
+        <w:t>[</w:t>
+      </w:r>
+      <w:proofErr w:type="spellStart"/>
+      <w:r>
+        <w:rPr>
+          <w:rFonts w:ascii="Arial" w:hAnsi="Arial" w:cs="Arial"/>
+          <w:sz w:val="24"/>
+          <w:szCs w:val="24"/>
+        </w:rPr>
+        <w:t>c</w:t>
       </w:r>
       <w:r>
         <w:rPr>
@@ -14612,6 +15121,7 @@
         </w:rPr>
         <w:t>start</w:t>
       </w:r>
+      <w:proofErr w:type="spellEnd"/>
       <w:r>
         <w:rPr>
           <w:rFonts w:ascii="Arial" w:hAnsi="Arial" w:cs="Arial"/>
@@ -14628,7 +15138,16 @@
           <w:sz w:val="24"/>
           <w:szCs w:val="24"/>
         </w:rPr>
-        <w:t>+ a</w:t>
+        <w:t xml:space="preserve">+ </w:t>
+      </w:r>
+      <w:proofErr w:type="spellStart"/>
+      <w:r>
+        <w:rPr>
+          <w:rFonts w:ascii="Arial" w:hAnsi="Arial" w:cs="Arial"/>
+          <w:sz w:val="24"/>
+          <w:szCs w:val="24"/>
+        </w:rPr>
+        <w:t>a</w:t>
       </w:r>
       <w:r>
         <w:rPr>
@@ -14639,13 +15158,23 @@
         </w:rPr>
         <w:t>purchase</w:t>
       </w:r>
-      <w:r>
-        <w:rPr>
-          <w:rFonts w:ascii="Arial" w:hAnsi="Arial" w:cs="Arial"/>
-          <w:sz w:val="24"/>
-          <w:szCs w:val="24"/>
-        </w:rPr>
-        <w:t>, c</w:t>
+      <w:proofErr w:type="spellEnd"/>
+      <w:r>
+        <w:rPr>
+          <w:rFonts w:ascii="Arial" w:hAnsi="Arial" w:cs="Arial"/>
+          <w:sz w:val="24"/>
+          <w:szCs w:val="24"/>
+        </w:rPr>
+        <w:t xml:space="preserve">, </w:t>
+      </w:r>
+      <w:proofErr w:type="spellStart"/>
+      <w:r>
+        <w:rPr>
+          <w:rFonts w:ascii="Arial" w:hAnsi="Arial" w:cs="Arial"/>
+          <w:sz w:val="24"/>
+          <w:szCs w:val="24"/>
+        </w:rPr>
+        <w:t>c</w:t>
       </w:r>
       <w:r>
         <w:rPr>
@@ -14654,16 +15183,9 @@
           <w:szCs w:val="24"/>
           <w:vertAlign w:val="subscript"/>
         </w:rPr>
-        <w:t xml:space="preserve">start </w:t>
-      </w:r>
-      <w:r>
-        <w:rPr>
-          <w:rFonts w:ascii="Arial" w:hAnsi="Arial" w:cs="Arial"/>
-          <w:sz w:val="24"/>
-          <w:szCs w:val="24"/>
-        </w:rPr>
-        <w:t>+ a</w:t>
-      </w:r>
+        <w:t>start</w:t>
+      </w:r>
+      <w:proofErr w:type="spellEnd"/>
       <w:r>
         <w:rPr>
           <w:rFonts w:ascii="Arial" w:hAnsi="Arial" w:cs="Arial"/>
@@ -14671,15 +15193,51 @@
           <w:szCs w:val="24"/>
           <w:vertAlign w:val="subscript"/>
         </w:rPr>
+        <w:t xml:space="preserve"> </w:t>
+      </w:r>
+      <w:r>
+        <w:rPr>
+          <w:rFonts w:ascii="Arial" w:hAnsi="Arial" w:cs="Arial"/>
+          <w:sz w:val="24"/>
+          <w:szCs w:val="24"/>
+        </w:rPr>
+        <w:t xml:space="preserve">+ </w:t>
+      </w:r>
+      <w:proofErr w:type="spellStart"/>
+      <w:r>
+        <w:rPr>
+          <w:rFonts w:ascii="Arial" w:hAnsi="Arial" w:cs="Arial"/>
+          <w:sz w:val="24"/>
+          <w:szCs w:val="24"/>
+        </w:rPr>
+        <w:t>a</w:t>
+      </w:r>
+      <w:r>
+        <w:rPr>
+          <w:rFonts w:ascii="Arial" w:hAnsi="Arial" w:cs="Arial"/>
+          <w:sz w:val="24"/>
+          <w:szCs w:val="24"/>
+          <w:vertAlign w:val="subscript"/>
+        </w:rPr>
         <w:t>purchase</w:t>
       </w:r>
-      <w:r>
-        <w:rPr>
-          <w:rFonts w:ascii="Arial" w:hAnsi="Arial" w:cs="Arial"/>
-          <w:sz w:val="24"/>
-          <w:szCs w:val="24"/>
-        </w:rPr>
-        <w:t xml:space="preserve"> – c</w:t>
+      <w:proofErr w:type="spellEnd"/>
+      <w:r>
+        <w:rPr>
+          <w:rFonts w:ascii="Arial" w:hAnsi="Arial" w:cs="Arial"/>
+          <w:sz w:val="24"/>
+          <w:szCs w:val="24"/>
+        </w:rPr>
+        <w:t xml:space="preserve"> – </w:t>
+      </w:r>
+      <w:proofErr w:type="spellStart"/>
+      <w:r>
+        <w:rPr>
+          <w:rFonts w:ascii="Arial" w:hAnsi="Arial" w:cs="Arial"/>
+          <w:sz w:val="24"/>
+          <w:szCs w:val="24"/>
+        </w:rPr>
+        <w:t>c</w:t>
       </w:r>
       <w:r>
         <w:rPr>
@@ -14690,6 +15248,7 @@
         </w:rPr>
         <w:t>end</w:t>
       </w:r>
+      <w:proofErr w:type="spellEnd"/>
       <w:r>
         <w:rPr>
           <w:rFonts w:ascii="Arial" w:hAnsi="Arial" w:cs="Arial"/>
@@ -14977,7 +15536,16 @@
           <w:sz w:val="24"/>
           <w:szCs w:val="24"/>
         </w:rPr>
-        <w:t>To conclude, T</w:t>
+        <w:t xml:space="preserve">To conclude, </w:t>
+      </w:r>
+      <w:proofErr w:type="spellStart"/>
+      <w:r>
+        <w:rPr>
+          <w:rFonts w:ascii="Arial" w:hAnsi="Arial" w:cs="Arial"/>
+          <w:sz w:val="24"/>
+          <w:szCs w:val="24"/>
+        </w:rPr>
+        <w:t>T</w:t>
       </w:r>
       <w:r>
         <w:rPr>
@@ -14988,6 +15556,7 @@
         </w:rPr>
         <w:t>soda</w:t>
       </w:r>
+      <w:proofErr w:type="spellEnd"/>
       <w:r>
         <w:rPr>
           <w:rFonts w:ascii="Arial" w:hAnsi="Arial" w:cs="Arial"/>
@@ -15044,6 +15613,7 @@
           <w:szCs w:val="24"/>
         </w:rPr>
       </w:pPr>
+      <w:proofErr w:type="spellStart"/>
       <w:r>
         <w:rPr>
           <w:rFonts w:ascii="Arial" w:hAnsi="Arial" w:cs="Arial"/>
@@ -15061,6 +15631,7 @@
         </w:rPr>
         <w:t>soda</w:t>
       </w:r>
+      <w:proofErr w:type="spellEnd"/>
       <w:r>
         <w:rPr>
           <w:rFonts w:ascii="Arial" w:hAnsi="Arial" w:cs="Arial"/>
@@ -15732,15 +16303,7 @@
                 <w:sz w:val="24"/>
                 <w:szCs w:val="24"/>
               </w:rPr>
-              <m:t>S</m:t>
-            </m:r>
-            <m:r>
-              <w:rPr>
-                <w:rFonts w:ascii="Cambria Math" w:hAnsi="Cambria Math" w:cs="Arial"/>
-                <w:sz w:val="24"/>
-                <w:szCs w:val="24"/>
-              </w:rPr>
-              <m:t xml:space="preserve"> </m:t>
+              <m:t xml:space="preserve">S </m:t>
             </m:r>
           </m:sub>
         </m:sSub>
@@ -15791,15 +16354,7 @@
                       <w:sz w:val="24"/>
                       <w:szCs w:val="24"/>
                     </w:rPr>
-                    <m:t>0.</m:t>
-                  </m:r>
-                  <m:r>
-                    <w:rPr>
-                      <w:rFonts w:ascii="Cambria Math" w:hAnsi="Cambria Math" w:cs="Arial"/>
-                      <w:sz w:val="24"/>
-                      <w:szCs w:val="24"/>
-                    </w:rPr>
-                    <m:t>3</m:t>
+                    <m:t>0.3</m:t>
                   </m:r>
                 </m:e>
                 <m:e>
@@ -15819,15 +16374,7 @@
                       <w:sz w:val="24"/>
                       <w:szCs w:val="24"/>
                     </w:rPr>
-                    <m:t>0.</m:t>
-                  </m:r>
-                  <m:r>
-                    <w:rPr>
-                      <w:rFonts w:ascii="Cambria Math" w:hAnsi="Cambria Math" w:cs="Arial"/>
-                      <w:sz w:val="24"/>
-                      <w:szCs w:val="24"/>
-                    </w:rPr>
-                    <m:t>4</m:t>
+                    <m:t>0.4</m:t>
                   </m:r>
                   <m:ctrlPr>
                     <w:rPr>
@@ -15865,15 +16412,7 @@
                       <w:sz w:val="24"/>
                       <w:szCs w:val="24"/>
                     </w:rPr>
-                    <m:t>0.</m:t>
-                  </m:r>
-                  <m:r>
-                    <w:rPr>
-                      <w:rFonts w:ascii="Cambria Math" w:eastAsia="Cambria Math" w:hAnsi="Cambria Math" w:cs="Cambria Math"/>
-                      <w:sz w:val="24"/>
-                      <w:szCs w:val="24"/>
-                    </w:rPr>
-                    <m:t>6</m:t>
+                    <m:t>0.6</m:t>
                   </m:r>
                   <m:ctrlPr>
                     <w:rPr>
@@ -15891,15 +16430,7 @@
                       <w:sz w:val="24"/>
                       <w:szCs w:val="24"/>
                     </w:rPr>
-                    <m:t>0.</m:t>
-                  </m:r>
-                  <m:r>
-                    <w:rPr>
-                      <w:rFonts w:ascii="Cambria Math" w:eastAsia="Cambria Math" w:hAnsi="Cambria Math" w:cs="Cambria Math"/>
-                      <w:sz w:val="24"/>
-                      <w:szCs w:val="24"/>
-                    </w:rPr>
-                    <m:t>2</m:t>
+                    <m:t>0.2</m:t>
                   </m:r>
                   <m:ctrlPr>
                     <w:rPr>
@@ -15917,15 +16448,7 @@
                       <w:sz w:val="24"/>
                       <w:szCs w:val="24"/>
                     </w:rPr>
-                    <m:t>0.</m:t>
-                  </m:r>
-                  <m:r>
-                    <w:rPr>
-                      <w:rFonts w:ascii="Cambria Math" w:eastAsia="Cambria Math" w:hAnsi="Cambria Math" w:cs="Cambria Math"/>
-                      <w:sz w:val="24"/>
-                      <w:szCs w:val="24"/>
-                    </w:rPr>
-                    <m:t>1</m:t>
+                    <m:t>0.1</m:t>
                   </m:r>
                   <m:ctrlPr>
                     <w:rPr>
@@ -15991,15 +16514,7 @@
                       <w:sz w:val="24"/>
                       <w:szCs w:val="24"/>
                     </w:rPr>
-                    <m:t>0.</m:t>
-                  </m:r>
-                  <m:r>
-                    <w:rPr>
-                      <w:rFonts w:ascii="Cambria Math" w:eastAsia="Cambria Math" w:hAnsi="Cambria Math" w:cs="Cambria Math"/>
-                      <w:sz w:val="24"/>
-                      <w:szCs w:val="24"/>
-                    </w:rPr>
-                    <m:t>6</m:t>
+                    <m:t>0.6</m:t>
                   </m:r>
                   <m:ctrlPr>
                     <w:rPr>
@@ -16153,15 +16668,7 @@
           <w:sz w:val="24"/>
           <w:szCs w:val="24"/>
         </w:rPr>
-        <w:t xml:space="preserve">[1, 1] + </w:t>
-      </w:r>
-      <w:r>
-        <w:rPr>
-          <w:rFonts w:ascii="Arial" w:hAnsi="Arial" w:cs="Arial"/>
-          <w:sz w:val="24"/>
-          <w:szCs w:val="24"/>
-        </w:rPr>
-        <w:t>P</w:t>
+        <w:t>[1, 1] + P</w:t>
       </w:r>
       <w:r>
         <w:rPr>
@@ -16178,31 +16685,7 @@
           <w:sz w:val="24"/>
           <w:szCs w:val="24"/>
         </w:rPr>
-        <w:t>[1, 2</w:t>
-      </w:r>
-      <w:r>
-        <w:rPr>
-          <w:rFonts w:ascii="Arial" w:hAnsi="Arial" w:cs="Arial"/>
-          <w:sz w:val="24"/>
-          <w:szCs w:val="24"/>
-        </w:rPr>
-        <w:t>]</w:t>
-      </w:r>
-      <w:r>
-        <w:rPr>
-          <w:rFonts w:ascii="Arial" w:hAnsi="Arial" w:cs="Arial"/>
-          <w:sz w:val="24"/>
-          <w:szCs w:val="24"/>
-        </w:rPr>
-        <w:t xml:space="preserve"> + </w:t>
-      </w:r>
-      <w:r>
-        <w:rPr>
-          <w:rFonts w:ascii="Arial" w:hAnsi="Arial" w:cs="Arial"/>
-          <w:sz w:val="24"/>
-          <w:szCs w:val="24"/>
-        </w:rPr>
-        <w:t>P</w:t>
+        <w:t>[1, 2] + P</w:t>
       </w:r>
       <w:r>
         <w:rPr>
@@ -16219,23 +16702,7 @@
           <w:sz w:val="24"/>
           <w:szCs w:val="24"/>
         </w:rPr>
-        <w:t>[1, 3</w:t>
-      </w:r>
-      <w:r>
-        <w:rPr>
-          <w:rFonts w:ascii="Arial" w:hAnsi="Arial" w:cs="Arial"/>
-          <w:sz w:val="24"/>
-          <w:szCs w:val="24"/>
-        </w:rPr>
-        <w:t>]</w:t>
-      </w:r>
-      <w:r>
-        <w:rPr>
-          <w:rFonts w:ascii="Arial" w:hAnsi="Arial" w:cs="Arial"/>
-          <w:sz w:val="24"/>
-          <w:szCs w:val="24"/>
-        </w:rPr>
-        <w:t xml:space="preserve"> and T</w:t>
+        <w:t>[1, 3] and T</w:t>
       </w:r>
       <w:r>
         <w:rPr>
@@ -16398,7 +16865,16 @@
           <w:sz w:val="24"/>
           <w:szCs w:val="24"/>
         </w:rPr>
-        <w:t>Given the new state s</w:t>
+        <w:t xml:space="preserve">Given the new state </w:t>
+      </w:r>
+      <w:proofErr w:type="spellStart"/>
+      <w:r>
+        <w:rPr>
+          <w:rFonts w:ascii="Arial" w:hAnsi="Arial" w:cs="Arial"/>
+          <w:sz w:val="24"/>
+          <w:szCs w:val="24"/>
+        </w:rPr>
+        <w:t>s</w:t>
       </w:r>
       <w:r>
         <w:rPr>
@@ -16407,7 +16883,17 @@
           <w:szCs w:val="24"/>
           <w:vertAlign w:val="subscript"/>
         </w:rPr>
-        <w:t>t + 1</w:t>
+        <w:t>t</w:t>
+      </w:r>
+      <w:proofErr w:type="spellEnd"/>
+      <w:r>
+        <w:rPr>
+          <w:rFonts w:ascii="Arial" w:hAnsi="Arial" w:cs="Arial"/>
+          <w:sz w:val="24"/>
+          <w:szCs w:val="24"/>
+          <w:vertAlign w:val="subscript"/>
+        </w:rPr>
+        <w:t xml:space="preserve"> + 1</w:t>
       </w:r>
       <w:r>
         <w:rPr>
@@ -16432,7 +16918,16 @@
           <w:sz w:val="24"/>
           <w:szCs w:val="24"/>
         </w:rPr>
-        <w:t xml:space="preserve"> and the observation o</w:t>
+        <w:t xml:space="preserve"> and the observation </w:t>
+      </w:r>
+      <w:proofErr w:type="spellStart"/>
+      <w:r>
+        <w:rPr>
+          <w:rFonts w:ascii="Arial" w:hAnsi="Arial" w:cs="Arial"/>
+          <w:sz w:val="24"/>
+          <w:szCs w:val="24"/>
+        </w:rPr>
+        <w:t>o</w:t>
       </w:r>
       <w:r>
         <w:rPr>
@@ -16443,13 +16938,23 @@
         </w:rPr>
         <w:t>t</w:t>
       </w:r>
-      <w:r>
-        <w:rPr>
-          <w:rFonts w:ascii="Arial" w:hAnsi="Arial" w:cs="Arial"/>
-          <w:sz w:val="24"/>
-          <w:szCs w:val="24"/>
-        </w:rPr>
-        <w:t>, where t = current time slice, s</w:t>
+      <w:proofErr w:type="spellEnd"/>
+      <w:r>
+        <w:rPr>
+          <w:rFonts w:ascii="Arial" w:hAnsi="Arial" w:cs="Arial"/>
+          <w:sz w:val="24"/>
+          <w:szCs w:val="24"/>
+        </w:rPr>
+        <w:t xml:space="preserve">, where t = current time slice, </w:t>
+      </w:r>
+      <w:proofErr w:type="spellStart"/>
+      <w:r>
+        <w:rPr>
+          <w:rFonts w:ascii="Arial" w:hAnsi="Arial" w:cs="Arial"/>
+          <w:sz w:val="24"/>
+          <w:szCs w:val="24"/>
+        </w:rPr>
+        <w:t>s</w:t>
       </w:r>
       <w:r>
         <w:rPr>
@@ -16458,7 +16963,17 @@
           <w:szCs w:val="24"/>
           <w:vertAlign w:val="subscript"/>
         </w:rPr>
-        <w:t>t + 1</w:t>
+        <w:t>t</w:t>
+      </w:r>
+      <w:proofErr w:type="spellEnd"/>
+      <w:r>
+        <w:rPr>
+          <w:rFonts w:ascii="Arial" w:hAnsi="Arial" w:cs="Arial"/>
+          <w:sz w:val="24"/>
+          <w:szCs w:val="24"/>
+          <w:vertAlign w:val="subscript"/>
+        </w:rPr>
+        <w:t xml:space="preserve"> + 1</w:t>
       </w:r>
       <w:r>
         <w:rPr>
@@ -16555,6 +17070,7 @@
         </w:rPr>
         <w:t xml:space="preserve"> </w:t>
       </w:r>
+      <w:proofErr w:type="spellStart"/>
       <w:r>
         <w:rPr>
           <w:rFonts w:ascii="Arial" w:hAnsi="Arial" w:cs="Arial"/>
@@ -16572,13 +17088,23 @@
         </w:rPr>
         <w:t>x</w:t>
       </w:r>
-      <w:r>
-        <w:rPr>
-          <w:rFonts w:ascii="Arial" w:hAnsi="Arial" w:cs="Arial"/>
-          <w:sz w:val="24"/>
-          <w:szCs w:val="24"/>
-        </w:rPr>
-        <w:t>, o</w:t>
+      <w:proofErr w:type="spellEnd"/>
+      <w:r>
+        <w:rPr>
+          <w:rFonts w:ascii="Arial" w:hAnsi="Arial" w:cs="Arial"/>
+          <w:sz w:val="24"/>
+          <w:szCs w:val="24"/>
+        </w:rPr>
+        <w:t xml:space="preserve">, </w:t>
+      </w:r>
+      <w:proofErr w:type="spellStart"/>
+      <w:r>
+        <w:rPr>
+          <w:rFonts w:ascii="Arial" w:hAnsi="Arial" w:cs="Arial"/>
+          <w:sz w:val="24"/>
+          <w:szCs w:val="24"/>
+        </w:rPr>
+        <w:t>o</w:t>
       </w:r>
       <w:r>
         <w:rPr>
@@ -16589,6 +17115,7 @@
         </w:rPr>
         <w:t>t</w:t>
       </w:r>
+      <w:proofErr w:type="spellEnd"/>
       <w:r>
         <w:rPr>
           <w:rFonts w:ascii="Arial" w:hAnsi="Arial" w:cs="Arial"/>
@@ -16659,7 +17186,16 @@
           <w:sz w:val="24"/>
           <w:szCs w:val="24"/>
         </w:rPr>
-        <w:t>, a</w:t>
+        <w:t xml:space="preserve">, </w:t>
+      </w:r>
+      <w:proofErr w:type="spellStart"/>
+      <w:r>
+        <w:rPr>
+          <w:rFonts w:ascii="Arial" w:hAnsi="Arial" w:cs="Arial"/>
+          <w:sz w:val="24"/>
+          <w:szCs w:val="24"/>
+        </w:rPr>
+        <w:t>a</w:t>
       </w:r>
       <w:r>
         <w:rPr>
@@ -16670,13 +17206,23 @@
         </w:rPr>
         <w:t>x</w:t>
       </w:r>
-      <w:r>
-        <w:rPr>
-          <w:rFonts w:ascii="Arial" w:hAnsi="Arial" w:cs="Arial"/>
-          <w:sz w:val="24"/>
-          <w:szCs w:val="24"/>
-        </w:rPr>
-        <w:t>, o</w:t>
+      <w:proofErr w:type="spellEnd"/>
+      <w:r>
+        <w:rPr>
+          <w:rFonts w:ascii="Arial" w:hAnsi="Arial" w:cs="Arial"/>
+          <w:sz w:val="24"/>
+          <w:szCs w:val="24"/>
+        </w:rPr>
+        <w:t xml:space="preserve">, </w:t>
+      </w:r>
+      <w:proofErr w:type="spellStart"/>
+      <w:r>
+        <w:rPr>
+          <w:rFonts w:ascii="Arial" w:hAnsi="Arial" w:cs="Arial"/>
+          <w:sz w:val="24"/>
+          <w:szCs w:val="24"/>
+        </w:rPr>
+        <w:t>o</w:t>
       </w:r>
       <w:r>
         <w:rPr>
@@ -16687,6 +17233,7 @@
         </w:rPr>
         <w:t>t</w:t>
       </w:r>
+      <w:proofErr w:type="spellEnd"/>
       <w:r>
         <w:rPr>
           <w:rFonts w:ascii="Arial" w:hAnsi="Arial" w:cs="Arial"/>
@@ -16701,7 +17248,16 @@
           <w:sz w:val="24"/>
           <w:szCs w:val="24"/>
         </w:rPr>
-        <w:t xml:space="preserve"> = (S</w:t>
+        <w:t xml:space="preserve"> = (</w:t>
+      </w:r>
+      <w:proofErr w:type="spellStart"/>
+      <w:r>
+        <w:rPr>
+          <w:rFonts w:ascii="Arial" w:hAnsi="Arial" w:cs="Arial"/>
+          <w:sz w:val="24"/>
+          <w:szCs w:val="24"/>
+        </w:rPr>
+        <w:t>S</w:t>
       </w:r>
       <w:r>
         <w:rPr>
@@ -16712,13 +17268,23 @@
         </w:rPr>
         <w:t>x,y</w:t>
       </w:r>
-      <w:r>
-        <w:rPr>
-          <w:rFonts w:ascii="Arial" w:hAnsi="Arial" w:cs="Arial"/>
-          <w:sz w:val="24"/>
-          <w:szCs w:val="24"/>
-        </w:rPr>
-        <w:t>, R) where S</w:t>
+      <w:proofErr w:type="spellEnd"/>
+      <w:r>
+        <w:rPr>
+          <w:rFonts w:ascii="Arial" w:hAnsi="Arial" w:cs="Arial"/>
+          <w:sz w:val="24"/>
+          <w:szCs w:val="24"/>
+        </w:rPr>
+        <w:t xml:space="preserve">, R) where </w:t>
+      </w:r>
+      <w:proofErr w:type="spellStart"/>
+      <w:r>
+        <w:rPr>
+          <w:rFonts w:ascii="Arial" w:hAnsi="Arial" w:cs="Arial"/>
+          <w:sz w:val="24"/>
+          <w:szCs w:val="24"/>
+        </w:rPr>
+        <w:t>S</w:t>
       </w:r>
       <w:r>
         <w:rPr>
@@ -16729,6 +17295,7 @@
         </w:rPr>
         <w:t>x,y</w:t>
       </w:r>
+      <w:proofErr w:type="spellEnd"/>
       <w:r>
         <w:rPr>
           <w:rFonts w:ascii="Arial" w:hAnsi="Arial" w:cs="Arial"/>
@@ -17349,6 +17916,143 @@
           <w:sz w:val="24"/>
           <w:szCs w:val="24"/>
         </w:rPr>
+        <w:t xml:space="preserve">R(s, a) = R((&lt;x, y&gt;, </w:t>
+      </w:r>
+      <w:proofErr w:type="spellStart"/>
+      <w:r>
+        <w:rPr>
+          <w:rFonts w:ascii="Arial" w:hAnsi="Arial" w:cs="Arial"/>
+          <w:sz w:val="24"/>
+          <w:szCs w:val="24"/>
+        </w:rPr>
+        <w:t>T</w:t>
+      </w:r>
+      <w:r>
+        <w:rPr>
+          <w:rFonts w:ascii="Arial" w:hAnsi="Arial" w:cs="Arial"/>
+          <w:sz w:val="24"/>
+          <w:szCs w:val="24"/>
+          <w:vertAlign w:val="subscript"/>
+        </w:rPr>
+        <w:t>t</w:t>
+      </w:r>
+      <w:proofErr w:type="spellEnd"/>
+      <w:r>
+        <w:rPr>
+          <w:rFonts w:ascii="Arial" w:hAnsi="Arial" w:cs="Arial"/>
+          <w:sz w:val="24"/>
+          <w:szCs w:val="24"/>
+        </w:rPr>
+        <w:t>, R</w:t>
+      </w:r>
+      <w:r>
+        <w:rPr>
+          <w:rFonts w:ascii="Arial" w:hAnsi="Arial" w:cs="Arial"/>
+          <w:sz w:val="24"/>
+          <w:szCs w:val="24"/>
+          <w:vertAlign w:val="subscript"/>
+        </w:rPr>
+        <w:t>t</w:t>
+      </w:r>
+      <w:r>
+        <w:rPr>
+          <w:rFonts w:ascii="Arial" w:hAnsi="Arial" w:cs="Arial"/>
+          <w:sz w:val="24"/>
+          <w:szCs w:val="24"/>
+        </w:rPr>
+        <w:t>), &lt;m, n&gt;)</w:t>
+      </w:r>
+      <w:r>
+        <w:rPr>
+          <w:rFonts w:ascii="Arial" w:hAnsi="Arial" w:cs="Arial"/>
+          <w:sz w:val="24"/>
+          <w:szCs w:val="24"/>
+        </w:rPr>
+        <w:t xml:space="preserve"> = R</w:t>
+      </w:r>
+      <w:r>
+        <w:rPr>
+          <w:rFonts w:ascii="Arial" w:hAnsi="Arial" w:cs="Arial"/>
+          <w:sz w:val="24"/>
+          <w:szCs w:val="24"/>
+          <w:vertAlign w:val="subscript"/>
+        </w:rPr>
+        <w:t>C</w:t>
+      </w:r>
+      <w:r>
+        <w:rPr>
+          <w:rFonts w:ascii="Arial" w:hAnsi="Arial" w:cs="Arial"/>
+          <w:sz w:val="24"/>
+          <w:szCs w:val="24"/>
+        </w:rPr>
+        <w:t>(x, m) + R</w:t>
+      </w:r>
+      <w:r>
+        <w:rPr>
+          <w:rFonts w:ascii="Arial" w:hAnsi="Arial" w:cs="Arial"/>
+          <w:sz w:val="24"/>
+          <w:szCs w:val="24"/>
+          <w:vertAlign w:val="subscript"/>
+        </w:rPr>
+        <w:t>S</w:t>
+      </w:r>
+      <w:r>
+        <w:rPr>
+          <w:rFonts w:ascii="Arial" w:hAnsi="Arial" w:cs="Arial"/>
+          <w:sz w:val="24"/>
+          <w:szCs w:val="24"/>
+        </w:rPr>
+        <w:t>(y, n), where R</w:t>
+      </w:r>
+      <w:r>
+        <w:rPr>
+          <w:rFonts w:ascii="Arial" w:hAnsi="Arial" w:cs="Arial"/>
+          <w:sz w:val="24"/>
+          <w:szCs w:val="24"/>
+          <w:vertAlign w:val="subscript"/>
+        </w:rPr>
+        <w:t>C</w:t>
+      </w:r>
+      <w:r>
+        <w:rPr>
+          <w:rFonts w:ascii="Arial" w:hAnsi="Arial" w:cs="Arial"/>
+          <w:sz w:val="24"/>
+          <w:szCs w:val="24"/>
+        </w:rPr>
+        <w:t xml:space="preserve"> and R</w:t>
+      </w:r>
+      <w:r>
+        <w:rPr>
+          <w:rFonts w:ascii="Arial" w:hAnsi="Arial" w:cs="Arial"/>
+          <w:sz w:val="24"/>
+          <w:szCs w:val="24"/>
+          <w:vertAlign w:val="subscript"/>
+        </w:rPr>
+        <w:t>s</w:t>
+      </w:r>
+      <w:r>
+        <w:rPr>
+          <w:rFonts w:ascii="Arial" w:hAnsi="Arial" w:cs="Arial"/>
+          <w:sz w:val="24"/>
+          <w:szCs w:val="24"/>
+        </w:rPr>
+        <w:t xml:space="preserve"> represent the rewards for Coke and Sprite respectively.</w:t>
+      </w:r>
+      <w:r>
+        <w:rPr>
+          <w:rFonts w:ascii="Arial" w:hAnsi="Arial" w:cs="Arial"/>
+          <w:sz w:val="24"/>
+          <w:szCs w:val="24"/>
+        </w:rPr>
+        <w:t xml:space="preserve"> We can use </w:t>
+      </w:r>
+      <w:proofErr w:type="spellStart"/>
+      <w:r>
+        <w:rPr>
+          <w:rFonts w:ascii="Arial" w:hAnsi="Arial" w:cs="Arial"/>
+          <w:sz w:val="24"/>
+          <w:szCs w:val="24"/>
+        </w:rPr>
         <w:t>R</w:t>
       </w:r>
       <w:r>
@@ -17356,160 +18060,11 @@
           <w:rFonts w:ascii="Arial" w:hAnsi="Arial" w:cs="Arial"/>
           <w:sz w:val="24"/>
           <w:szCs w:val="24"/>
-        </w:rPr>
-        <w:t xml:space="preserve">(s, a) = </w:t>
-      </w:r>
-      <w:r>
-        <w:rPr>
-          <w:rFonts w:ascii="Arial" w:hAnsi="Arial" w:cs="Arial"/>
-          <w:sz w:val="24"/>
-          <w:szCs w:val="24"/>
-        </w:rPr>
-        <w:t>R</w:t>
-      </w:r>
-      <w:r>
-        <w:rPr>
-          <w:rFonts w:ascii="Arial" w:hAnsi="Arial" w:cs="Arial"/>
-          <w:sz w:val="24"/>
-          <w:szCs w:val="24"/>
-        </w:rPr>
-        <w:t>((&lt;x, y&gt;, T</w:t>
-      </w:r>
-      <w:r>
-        <w:rPr>
-          <w:rFonts w:ascii="Arial" w:hAnsi="Arial" w:cs="Arial"/>
-          <w:sz w:val="24"/>
-          <w:szCs w:val="24"/>
           <w:vertAlign w:val="subscript"/>
         </w:rPr>
-        <w:t>t</w:t>
-      </w:r>
-      <w:r>
-        <w:rPr>
-          <w:rFonts w:ascii="Arial" w:hAnsi="Arial" w:cs="Arial"/>
-          <w:sz w:val="24"/>
-          <w:szCs w:val="24"/>
-        </w:rPr>
-        <w:t>, R</w:t>
-      </w:r>
-      <w:r>
-        <w:rPr>
-          <w:rFonts w:ascii="Arial" w:hAnsi="Arial" w:cs="Arial"/>
-          <w:sz w:val="24"/>
-          <w:szCs w:val="24"/>
-          <w:vertAlign w:val="subscript"/>
-        </w:rPr>
-        <w:t>t</w:t>
-      </w:r>
-      <w:r>
-        <w:rPr>
-          <w:rFonts w:ascii="Arial" w:hAnsi="Arial" w:cs="Arial"/>
-          <w:sz w:val="24"/>
-          <w:szCs w:val="24"/>
-        </w:rPr>
-        <w:t>), &lt;m, n</w:t>
-      </w:r>
-      <w:r>
-        <w:rPr>
-          <w:rFonts w:ascii="Arial" w:hAnsi="Arial" w:cs="Arial"/>
-          <w:sz w:val="24"/>
-          <w:szCs w:val="24"/>
-        </w:rPr>
-        <w:t>&gt;)</w:t>
-      </w:r>
-      <w:r>
-        <w:rPr>
-          <w:rFonts w:ascii="Arial" w:hAnsi="Arial" w:cs="Arial"/>
-          <w:sz w:val="24"/>
-          <w:szCs w:val="24"/>
-        </w:rPr>
-        <w:t xml:space="preserve"> = R</w:t>
-      </w:r>
-      <w:r>
-        <w:rPr>
-          <w:rFonts w:ascii="Arial" w:hAnsi="Arial" w:cs="Arial"/>
-          <w:sz w:val="24"/>
-          <w:szCs w:val="24"/>
-          <w:vertAlign w:val="subscript"/>
-        </w:rPr>
-        <w:t>C</w:t>
-      </w:r>
-      <w:r>
-        <w:rPr>
-          <w:rFonts w:ascii="Arial" w:hAnsi="Arial" w:cs="Arial"/>
-          <w:sz w:val="24"/>
-          <w:szCs w:val="24"/>
-        </w:rPr>
-        <w:t>(x, m) + R</w:t>
-      </w:r>
-      <w:r>
-        <w:rPr>
-          <w:rFonts w:ascii="Arial" w:hAnsi="Arial" w:cs="Arial"/>
-          <w:sz w:val="24"/>
-          <w:szCs w:val="24"/>
-          <w:vertAlign w:val="subscript"/>
-        </w:rPr>
-        <w:t>S</w:t>
-      </w:r>
-      <w:r>
-        <w:rPr>
-          <w:rFonts w:ascii="Arial" w:hAnsi="Arial" w:cs="Arial"/>
-          <w:sz w:val="24"/>
-          <w:szCs w:val="24"/>
-        </w:rPr>
-        <w:t>(y, n), where R</w:t>
-      </w:r>
-      <w:r>
-        <w:rPr>
-          <w:rFonts w:ascii="Arial" w:hAnsi="Arial" w:cs="Arial"/>
-          <w:sz w:val="24"/>
-          <w:szCs w:val="24"/>
-          <w:vertAlign w:val="subscript"/>
-        </w:rPr>
-        <w:t>C</w:t>
-      </w:r>
-      <w:r>
-        <w:rPr>
-          <w:rFonts w:ascii="Arial" w:hAnsi="Arial" w:cs="Arial"/>
-          <w:sz w:val="24"/>
-          <w:szCs w:val="24"/>
-        </w:rPr>
-        <w:t xml:space="preserve"> and R</w:t>
-      </w:r>
-      <w:r>
-        <w:rPr>
-          <w:rFonts w:ascii="Arial" w:hAnsi="Arial" w:cs="Arial"/>
-          <w:sz w:val="24"/>
-          <w:szCs w:val="24"/>
-          <w:vertAlign w:val="subscript"/>
-        </w:rPr>
-        <w:t>s</w:t>
-      </w:r>
-      <w:r>
-        <w:rPr>
-          <w:rFonts w:ascii="Arial" w:hAnsi="Arial" w:cs="Arial"/>
-          <w:sz w:val="24"/>
-          <w:szCs w:val="24"/>
-        </w:rPr>
-        <w:t xml:space="preserve"> represent the rewards for Coke and Sprite respectively.</w:t>
-      </w:r>
-      <w:r>
-        <w:rPr>
-          <w:rFonts w:ascii="Arial" w:hAnsi="Arial" w:cs="Arial"/>
-          <w:sz w:val="24"/>
-          <w:szCs w:val="24"/>
-        </w:rPr>
-        <w:t xml:space="preserve"> We can use R</w:t>
-      </w:r>
-      <w:r>
-        <w:rPr>
-          <w:rFonts w:ascii="Arial" w:hAnsi="Arial" w:cs="Arial"/>
-          <w:sz w:val="24"/>
-          <w:szCs w:val="24"/>
-          <w:vertAlign w:val="subscript"/>
-        </w:rPr>
         <w:t>soda</w:t>
       </w:r>
+      <w:proofErr w:type="spellEnd"/>
       <w:r>
         <w:rPr>
           <w:rFonts w:ascii="Arial" w:hAnsi="Arial" w:cs="Arial"/>
@@ -17635,15 +18190,7 @@
                   <w:sz w:val="24"/>
                   <w:szCs w:val="24"/>
                 </w:rPr>
-                <m:t>i=start+purchase</m:t>
-              </m:r>
-              <m:r>
-                <w:rPr>
-                  <w:rFonts w:ascii="Cambria Math" w:hAnsi="Cambria Math" w:cs="Arial"/>
-                  <w:sz w:val="24"/>
-                  <w:szCs w:val="24"/>
-                </w:rPr>
-                <m:t>+1</m:t>
+                <m:t>i=start+purchase+1</m:t>
               </m:r>
             </m:sub>
             <m:sup>
@@ -17697,15 +18244,7 @@
                       <w:sz w:val="24"/>
                       <w:szCs w:val="24"/>
                     </w:rPr>
-                    <m:t xml:space="preserve">* </m:t>
-                  </m:r>
-                  <m:r>
-                    <w:rPr>
-                      <w:rFonts w:ascii="Cambria Math" w:hAnsi="Cambria Math" w:cs="Arial"/>
-                      <w:sz w:val="24"/>
-                      <w:szCs w:val="24"/>
-                    </w:rPr>
-                    <m:t>P</m:t>
+                    <m:t>* P</m:t>
                   </m:r>
                 </m:e>
                 <m:sub>
@@ -17752,7 +18291,16 @@
           <w:sz w:val="24"/>
           <w:szCs w:val="24"/>
         </w:rPr>
-        <w:t>Where start = the starting cans for soda, purchase = the amount of cans purchased for soda and P</w:t>
+        <w:t xml:space="preserve">Where start = the starting cans for soda, purchase = the amount of cans purchased for soda and </w:t>
+      </w:r>
+      <w:proofErr w:type="spellStart"/>
+      <w:r>
+        <w:rPr>
+          <w:rFonts w:ascii="Arial" w:hAnsi="Arial" w:cs="Arial"/>
+          <w:sz w:val="24"/>
+          <w:szCs w:val="24"/>
+        </w:rPr>
+        <w:t>P</w:t>
       </w:r>
       <w:r>
         <w:rPr>
@@ -17763,6 +18311,7 @@
         </w:rPr>
         <w:t>soda</w:t>
       </w:r>
+      <w:proofErr w:type="spellEnd"/>
       <w:r>
         <w:rPr>
           <w:rFonts w:ascii="Arial" w:hAnsi="Arial" w:cs="Arial"/>
@@ -17908,23 +18457,7 @@
           <w:szCs w:val="24"/>
         </w:rPr>
         <w:lastRenderedPageBreak/>
-        <w:t>Let’s say we started with 0 cans of Coke, 2 cans of Sprite</w:t>
-      </w:r>
-      <w:r>
-        <w:rPr>
-          <w:rFonts w:ascii="Arial" w:hAnsi="Arial" w:cs="Arial"/>
-          <w:sz w:val="24"/>
-          <w:szCs w:val="24"/>
-        </w:rPr>
-        <w:t xml:space="preserve"> and </w:t>
-      </w:r>
-      <w:r>
-        <w:rPr>
-          <w:rFonts w:ascii="Arial" w:hAnsi="Arial" w:cs="Arial"/>
-          <w:sz w:val="24"/>
-          <w:szCs w:val="24"/>
-        </w:rPr>
-        <w:t xml:space="preserve">purchased 1 can of Coke </w:t>
+        <w:t xml:space="preserve">Let’s say we started with 0 cans of Coke, 2 cans of Sprite and purchased 1 can of Coke </w:t>
       </w:r>
     </w:p>
     <w:p>
@@ -17986,31 +18519,7 @@
           <w:sz w:val="24"/>
           <w:szCs w:val="24"/>
         </w:rPr>
-        <w:t>T(&lt;0, 2&gt;, &lt;1, 0</w:t>
-      </w:r>
-      <w:r>
-        <w:rPr>
-          <w:rFonts w:ascii="Arial" w:hAnsi="Arial" w:cs="Arial"/>
-          <w:sz w:val="24"/>
-          <w:szCs w:val="24"/>
-        </w:rPr>
-        <w:t>&gt;</w:t>
-      </w:r>
-      <w:r>
-        <w:rPr>
-          <w:rFonts w:ascii="Arial" w:hAnsi="Arial" w:cs="Arial"/>
-          <w:sz w:val="24"/>
-          <w:szCs w:val="24"/>
-        </w:rPr>
-        <w:t xml:space="preserve">) = </w:t>
-      </w:r>
-      <w:r>
-        <w:rPr>
-          <w:rFonts w:ascii="Arial" w:hAnsi="Arial" w:cs="Arial"/>
-          <w:sz w:val="24"/>
-          <w:szCs w:val="24"/>
-        </w:rPr>
-        <w:t>R</w:t>
+        <w:t>T(&lt;0, 2&gt;, &lt;1, 0&gt;) = R</w:t>
       </w:r>
       <w:r>
         <w:rPr>
@@ -18044,15 +18553,7 @@
           <w:sz w:val="24"/>
           <w:szCs w:val="24"/>
         </w:rPr>
-        <w:t>(2, 0</w:t>
-      </w:r>
-      <w:r>
-        <w:rPr>
-          <w:rFonts w:ascii="Arial" w:hAnsi="Arial" w:cs="Arial"/>
-          <w:sz w:val="24"/>
-          <w:szCs w:val="24"/>
-        </w:rPr>
-        <w:t>)</w:t>
+        <w:t>(2, 0)</w:t>
       </w:r>
     </w:p>
     <w:p>
@@ -19340,7 +19841,25 @@
           <w:sz w:val="24"/>
           <w:szCs w:val="24"/>
         </w:rPr>
-        <w:t xml:space="preserve"> determines the probability of selecting an action to generate the Q value for each episode. Setting </w:t>
+        <w:t xml:space="preserve"> determi</w:t>
+      </w:r>
+      <w:proofErr w:type="spellStart"/>
+      <w:r>
+        <w:rPr>
+          <w:rFonts w:ascii="Arial" w:hAnsi="Arial" w:cs="Arial"/>
+          <w:sz w:val="24"/>
+          <w:szCs w:val="24"/>
+        </w:rPr>
+        <w:t>nes</w:t>
+      </w:r>
+      <w:proofErr w:type="spellEnd"/>
+      <w:r>
+        <w:rPr>
+          <w:rFonts w:ascii="Arial" w:hAnsi="Arial" w:cs="Arial"/>
+          <w:sz w:val="24"/>
+          <w:szCs w:val="24"/>
+        </w:rPr>
+        <w:t xml:space="preserve"> the probability of selecting an action to generate the Q value for each episode. Setting </w:t>
       </w:r>
       <m:oMath>
         <m:r>
@@ -19376,7 +19895,25 @@
           <w:sz w:val="24"/>
           <w:szCs w:val="24"/>
         </w:rPr>
-        <w:t xml:space="preserve"> = 1 means that the action with the highest weight will be selected with probability 0 while all other actions are selected with probability 1. Hence, setting </w:t>
+        <w:t xml:space="preserve"> = 1 me</w:t>
+      </w:r>
+      <w:proofErr w:type="spellStart"/>
+      <w:r>
+        <w:rPr>
+          <w:rFonts w:ascii="Arial" w:hAnsi="Arial" w:cs="Arial"/>
+          <w:sz w:val="24"/>
+          <w:szCs w:val="24"/>
+        </w:rPr>
+        <w:t>ans</w:t>
+      </w:r>
+      <w:proofErr w:type="spellEnd"/>
+      <w:r>
+        <w:rPr>
+          <w:rFonts w:ascii="Arial" w:hAnsi="Arial" w:cs="Arial"/>
+          <w:sz w:val="24"/>
+          <w:szCs w:val="24"/>
+        </w:rPr>
+        <w:t xml:space="preserve"> that the action with the highest weight will be selected with probability 0 while all other actions are selected with probability 1. Hence, setting </w:t>
       </w:r>
       <m:oMath>
         <m:r>
@@ -19611,7 +20148,16 @@
           <w:sz w:val="24"/>
           <w:szCs w:val="24"/>
         </w:rPr>
-        <w:t>. Hence, we are choosing to do the most favoured action for every single state. When calculating the new Q-value, we pick the action with the largest Q-value (a * [r + discount factor * max</w:t>
+        <w:t xml:space="preserve">. Hence, we are choosing to do the most favoured action for every single state. When calculating the new Q-value, we pick the action with the largest Q-value (a * [r + discount factor * </w:t>
+      </w:r>
+      <w:proofErr w:type="spellStart"/>
+      <w:r>
+        <w:rPr>
+          <w:rFonts w:ascii="Arial" w:hAnsi="Arial" w:cs="Arial"/>
+          <w:sz w:val="24"/>
+          <w:szCs w:val="24"/>
+        </w:rPr>
+        <w:t>max</w:t>
       </w:r>
       <w:r>
         <w:rPr>
@@ -19620,7 +20166,17 @@
           <w:szCs w:val="24"/>
           <w:vertAlign w:val="superscript"/>
         </w:rPr>
-        <w:t>a’</w:t>
+        <w:t>a</w:t>
+      </w:r>
+      <w:proofErr w:type="spellEnd"/>
+      <w:r>
+        <w:rPr>
+          <w:rFonts w:ascii="Arial" w:hAnsi="Arial" w:cs="Arial"/>
+          <w:sz w:val="24"/>
+          <w:szCs w:val="24"/>
+          <w:vertAlign w:val="superscript"/>
+        </w:rPr>
+        <w:t>’</w:t>
       </w:r>
       <w:r>
         <w:rPr>
@@ -20059,7 +20615,6 @@
         <w:t xml:space="preserve"> = 1, the most favoured actions is no longer taken into account in calculating the Q-value and we will only select the less-favoured actions</w:t>
       </w:r>
     </w:p>
-    <w:p/>
     <w:p>
       <w:pPr>
         <w:jc w:val="both"/>
@@ -20145,6 +20700,76 @@
         <w:jc w:val="both"/>
         <w:rPr>
           <w:rFonts w:ascii="Arial" w:hAnsi="Arial" w:cs="Arial"/>
+          <w:sz w:val="24"/>
+          <w:szCs w:val="24"/>
+        </w:rPr>
+      </w:pPr>
+    </w:p>
+    <w:p>
+      <w:pPr>
+        <w:jc w:val="both"/>
+        <w:rPr>
+          <w:rFonts w:ascii="Arial" w:hAnsi="Arial" w:cs="Arial"/>
+          <w:sz w:val="24"/>
+          <w:szCs w:val="24"/>
+        </w:rPr>
+      </w:pPr>
+    </w:p>
+    <w:p>
+      <w:pPr>
+        <w:jc w:val="both"/>
+        <w:rPr>
+          <w:rFonts w:ascii="Arial" w:hAnsi="Arial" w:cs="Arial"/>
+          <w:sz w:val="24"/>
+          <w:szCs w:val="24"/>
+        </w:rPr>
+      </w:pPr>
+    </w:p>
+    <w:p>
+      <w:pPr>
+        <w:jc w:val="both"/>
+        <w:rPr>
+          <w:rFonts w:ascii="Arial" w:hAnsi="Arial" w:cs="Arial"/>
+          <w:sz w:val="24"/>
+          <w:szCs w:val="24"/>
+        </w:rPr>
+      </w:pPr>
+    </w:p>
+    <w:p>
+      <w:pPr>
+        <w:jc w:val="both"/>
+        <w:rPr>
+          <w:rFonts w:ascii="Arial" w:hAnsi="Arial" w:cs="Arial"/>
+          <w:sz w:val="24"/>
+          <w:szCs w:val="24"/>
+        </w:rPr>
+      </w:pPr>
+    </w:p>
+    <w:p>
+      <w:pPr>
+        <w:jc w:val="both"/>
+        <w:rPr>
+          <w:rFonts w:ascii="Arial" w:hAnsi="Arial" w:cs="Arial"/>
+          <w:sz w:val="24"/>
+          <w:szCs w:val="24"/>
+        </w:rPr>
+      </w:pPr>
+    </w:p>
+    <w:p>
+      <w:pPr>
+        <w:jc w:val="both"/>
+        <w:rPr>
+          <w:rFonts w:ascii="Arial" w:hAnsi="Arial" w:cs="Arial"/>
+          <w:sz w:val="24"/>
+          <w:szCs w:val="24"/>
+        </w:rPr>
+      </w:pPr>
+    </w:p>
+    <w:p>
+      <w:pPr>
+        <w:jc w:val="both"/>
+        <w:rPr>
+          <w:rFonts w:ascii="Arial" w:hAnsi="Arial" w:cs="Arial"/>
           <w:b/>
           <w:sz w:val="24"/>
           <w:szCs w:val="24"/>
@@ -20157,6 +20782,7 @@
           <w:sz w:val="24"/>
           <w:szCs w:val="24"/>
         </w:rPr>
+        <w:lastRenderedPageBreak/>
         <w:t>Question 3:</w:t>
       </w:r>
     </w:p>
@@ -20197,7 +20823,27 @@
           <w:sz w:val="24"/>
           <w:szCs w:val="24"/>
         </w:rPr>
-        <w:t>A robot is navigating in an environment that has been discretised into 4 grid cells, as shown in Figure 1. We know the robot’s action space is {left, right} and that effect of performing an action is non-deterministic. However, we do not have a stochastic model of this non-deterministic behaviour of the robot. Worse, we do not know the cost of each action that the robot takes nor the reward for reaching the goal. Despite this lack of information, we want to find a policy for the robot to move from cell-1 to cell-4 with minimum cost.</w:t>
+        <w:t xml:space="preserve">A robot is navigating in an environment that has been </w:t>
+      </w:r>
+      <w:proofErr w:type="spellStart"/>
+      <w:r>
+        <w:rPr>
+          <w:rFonts w:ascii="Arial" w:hAnsi="Arial" w:cs="Arial"/>
+          <w:b/>
+          <w:sz w:val="24"/>
+          <w:szCs w:val="24"/>
+        </w:rPr>
+        <w:t>discretised</w:t>
+      </w:r>
+      <w:proofErr w:type="spellEnd"/>
+      <w:r>
+        <w:rPr>
+          <w:rFonts w:ascii="Arial" w:hAnsi="Arial" w:cs="Arial"/>
+          <w:b/>
+          <w:sz w:val="24"/>
+          <w:szCs w:val="24"/>
+        </w:rPr>
+        <w:t xml:space="preserve"> into 4 grid cells, as shown in Figure 1. We know the robot’s action space is {left, right} and that effect of performing an action is non-deterministic. However, we do not have a stochastic model of this non-deterministic behaviour of the robot. Worse, we do not know the cost of each action that the robot takes nor the reward for reaching the goal. Despite this lack of information, we want to find a policy for the robot to move from cell-1 to cell-4 with minimum cost.</w:t>
       </w:r>
     </w:p>
     <w:p>
@@ -20213,8 +20859,8 @@
       <w:r>
         <w:rPr>
           <w:noProof/>
-        </w:rPr>
-        <w:lastRenderedPageBreak/>
+          <w:lang w:eastAsia="en-AU"/>
+        </w:rPr>
         <w:drawing>
           <wp:anchor distT="0" distB="0" distL="114300" distR="114300" simplePos="0" relativeHeight="251660288" behindDoc="0" locked="0" layoutInCell="1" allowOverlap="1">
             <wp:simplePos x="0" y="0"/>
@@ -20239,10 +20885,10 @@
                     <pic:cNvPicPr/>
                   </pic:nvPicPr>
                   <pic:blipFill>
-                    <a:blip r:embed="rId9" cstate="print">
+                    <a:blip r:embed="rId8" cstate="print">
                       <a:extLst>
                         <a:ext uri="{28A0092B-C50C-407E-A947-70E740481C1C}">
-                          <a14:useLocalDpi xmlns:a14="http://schemas.microsoft.com/office/drawing/2010/main" val="0"/>
+                          <a14:useLocalDpi xmlns:a14="http://schemas.microsoft.com/office/drawing/2010/main" xmlns:wps="http://schemas.microsoft.com/office/word/2010/wordprocessingShape" xmlns:wpi="http://schemas.microsoft.com/office/word/2010/wordprocessingInk" xmlns:wpg="http://schemas.microsoft.com/office/word/2010/wordprocessingGroup" xmlns:w14="http://schemas.microsoft.com/office/word/2010/wordml" xmlns:w="http://schemas.openxmlformats.org/wordprocessingml/2006/main" xmlns:w10="urn:schemas-microsoft-com:office:word" xmlns:wp14="http://schemas.microsoft.com/office/word/2010/wordprocessingDrawing" xmlns:v="urn:schemas-microsoft-com:vml" xmlns:o="urn:schemas-microsoft-com:office:office" xmlns:mc="http://schemas.openxmlformats.org/markup-compatibility/2006" xmlns:wpc="http://schemas.microsoft.com/office/word/2010/wordprocessingCanvas" xmlns="" val="0"/>
                         </a:ext>
                       </a:extLst>
                     </a:blip>
@@ -20766,6 +21412,7 @@
           <w:sz w:val="24"/>
           <w:szCs w:val="24"/>
         </w:rPr>
+        <w:lastRenderedPageBreak/>
         <w:t>Reward</w:t>
       </w:r>
     </w:p>
@@ -21070,7 +21717,6 @@
           <w:sz w:val="24"/>
           <w:szCs w:val="24"/>
         </w:rPr>
-        <w:lastRenderedPageBreak/>
         <w:t>V(Cell2) = 0 + 1(-1 + 0 – 0) = -1</w:t>
       </w:r>
     </w:p>
@@ -22095,6 +22741,7 @@
           <w:sz w:val="24"/>
           <w:szCs w:val="24"/>
         </w:rPr>
+        <w:lastRenderedPageBreak/>
         <w:t>2</w:t>
       </w:r>
       <w:r>
@@ -22416,7 +23063,6 @@
           <w:sz w:val="24"/>
           <w:szCs w:val="24"/>
         </w:rPr>
-        <w:lastRenderedPageBreak/>
         <w:t>V(Cell3) = 9</w:t>
       </w:r>
     </w:p>
@@ -23329,6 +23975,7 @@
           <w:sz w:val="24"/>
           <w:szCs w:val="24"/>
         </w:rPr>
+        <w:lastRenderedPageBreak/>
         <w:t>Values For States</w:t>
       </w:r>
     </w:p>
@@ -23633,7 +24280,6 @@
           <w:sz w:val="24"/>
           <w:szCs w:val="24"/>
         </w:rPr>
-        <w:lastRenderedPageBreak/>
         <w:t>V(Cell2) = 7 + 1( -1 + 9 – 7) = 8</w:t>
       </w:r>
     </w:p>
@@ -23930,24 +24576,9 @@
         <w:t>V(Cell4) = 0</w:t>
       </w:r>
     </w:p>
-    <w:p>
-      <w:pPr>
-        <w:jc w:val="both"/>
-        <w:rPr>
-          <w:szCs w:val="24"/>
-        </w:rPr>
-      </w:pPr>
-    </w:p>
-    <w:p>
-      <w:pPr>
-        <w:rPr>
-          <w:szCs w:val="24"/>
-        </w:rPr>
-      </w:pPr>
-    </w:p>
     <w:sectPr>
-      <w:headerReference w:type="default" r:id="rId10"/>
-      <w:footerReference w:type="default" r:id="rId11"/>
+      <w:headerReference w:type="default" r:id="rId9"/>
+      <w:footerReference w:type="default" r:id="rId10"/>
       <w:pgSz w:w="11906" w:h="16838"/>
       <w:pgMar w:top="1440" w:right="1080" w:bottom="1440" w:left="1080" w:header="708" w:footer="708" w:gutter="0"/>
       <w:cols w:space="708"/>
@@ -23958,7 +24589,7 @@
 </file>
 
 <file path=word/endnotes.xml><?xml version="1.0" encoding="utf-8"?>
-<w:endnotes xmlns:wpc="http://schemas.microsoft.com/office/word/2010/wordprocessingCanvas" xmlns:mc="http://schemas.openxmlformats.org/markup-compatibility/2006" xmlns:o="urn:schemas-microsoft-com:office:office" xmlns:r="http://schemas.openxmlformats.org/officeDocument/2006/relationships" xmlns:m="http://schemas.openxmlformats.org/officeDocument/2006/math" xmlns:v="urn:schemas-microsoft-com:vml" xmlns:wp14="http://schemas.microsoft.com/office/word/2010/wordprocessingDrawing" xmlns:wp="http://schemas.openxmlformats.org/drawingml/2006/wordprocessingDrawing" xmlns:w10="urn:schemas-microsoft-com:office:word" xmlns:w="http://schemas.openxmlformats.org/wordprocessingml/2006/main" xmlns:w14="http://schemas.microsoft.com/office/word/2010/wordml" xmlns:wpg="http://schemas.microsoft.com/office/word/2010/wordprocessingGroup" xmlns:wpi="http://schemas.microsoft.com/office/word/2010/wordprocessingInk" xmlns:wne="http://schemas.microsoft.com/office/word/2006/wordml" xmlns:wps="http://schemas.microsoft.com/office/word/2010/wordprocessingShape" mc:Ignorable="w14 wp14">
+<w:endnotes xmlns:ve="http://schemas.openxmlformats.org/markup-compatibility/2006" xmlns:o="urn:schemas-microsoft-com:office:office" xmlns:r="http://schemas.openxmlformats.org/officeDocument/2006/relationships" xmlns:m="http://schemas.openxmlformats.org/officeDocument/2006/math" xmlns:v="urn:schemas-microsoft-com:vml" xmlns:wp="http://schemas.openxmlformats.org/drawingml/2006/wordprocessingDrawing" xmlns:w10="urn:schemas-microsoft-com:office:word" xmlns:w="http://schemas.openxmlformats.org/wordprocessingml/2006/main" xmlns:wne="http://schemas.microsoft.com/office/word/2006/wordml">
   <w:endnote w:type="separator" w:id="-1">
     <w:p>
       <w:pPr>
@@ -23983,7 +24614,7 @@
 </file>
 
 <file path=word/footer1.xml><?xml version="1.0" encoding="utf-8"?>
-<w:ftr xmlns:wpc="http://schemas.microsoft.com/office/word/2010/wordprocessingCanvas" xmlns:mc="http://schemas.openxmlformats.org/markup-compatibility/2006" xmlns:o="urn:schemas-microsoft-com:office:office" xmlns:r="http://schemas.openxmlformats.org/officeDocument/2006/relationships" xmlns:m="http://schemas.openxmlformats.org/officeDocument/2006/math" xmlns:v="urn:schemas-microsoft-com:vml" xmlns:wp14="http://schemas.microsoft.com/office/word/2010/wordprocessingDrawing" xmlns:wp="http://schemas.openxmlformats.org/drawingml/2006/wordprocessingDrawing" xmlns:w10="urn:schemas-microsoft-com:office:word" xmlns:w="http://schemas.openxmlformats.org/wordprocessingml/2006/main" xmlns:w14="http://schemas.microsoft.com/office/word/2010/wordml" xmlns:wpg="http://schemas.microsoft.com/office/word/2010/wordprocessingGroup" xmlns:wpi="http://schemas.microsoft.com/office/word/2010/wordprocessingInk" xmlns:wne="http://schemas.microsoft.com/office/word/2006/wordml" xmlns:wps="http://schemas.microsoft.com/office/word/2010/wordprocessingShape" mc:Ignorable="w14 wp14">
+<w:ftr xmlns:ve="http://schemas.openxmlformats.org/markup-compatibility/2006" xmlns:o="urn:schemas-microsoft-com:office:office" xmlns:r="http://schemas.openxmlformats.org/officeDocument/2006/relationships" xmlns:m="http://schemas.openxmlformats.org/officeDocument/2006/math" xmlns:v="urn:schemas-microsoft-com:vml" xmlns:wp="http://schemas.openxmlformats.org/drawingml/2006/wordprocessingDrawing" xmlns:w10="urn:schemas-microsoft-com:office:word" xmlns:w="http://schemas.openxmlformats.org/wordprocessingml/2006/main" xmlns:wne="http://schemas.microsoft.com/office/word/2006/wordml">
   <w:sdt>
     <w:sdtPr>
       <w:id w:val="2045628196"/>
@@ -24040,7 +24671,7 @@
                 <w:bCs/>
                 <w:noProof/>
               </w:rPr>
-              <w:t>1</w:t>
+              <w:t>2</w:t>
             </w:r>
             <w:r>
               <w:rPr>
@@ -24085,7 +24716,7 @@
                 <w:bCs/>
                 <w:noProof/>
               </w:rPr>
-              <w:t>2</w:t>
+              <w:t>14</w:t>
             </w:r>
             <w:r>
               <w:rPr>
@@ -24110,7 +24741,7 @@
 </file>
 
 <file path=word/footnotes.xml><?xml version="1.0" encoding="utf-8"?>
-<w:footnotes xmlns:wpc="http://schemas.microsoft.com/office/word/2010/wordprocessingCanvas" xmlns:mc="http://schemas.openxmlformats.org/markup-compatibility/2006" xmlns:o="urn:schemas-microsoft-com:office:office" xmlns:r="http://schemas.openxmlformats.org/officeDocument/2006/relationships" xmlns:m="http://schemas.openxmlformats.org/officeDocument/2006/math" xmlns:v="urn:schemas-microsoft-com:vml" xmlns:wp14="http://schemas.microsoft.com/office/word/2010/wordprocessingDrawing" xmlns:wp="http://schemas.openxmlformats.org/drawingml/2006/wordprocessingDrawing" xmlns:w10="urn:schemas-microsoft-com:office:word" xmlns:w="http://schemas.openxmlformats.org/wordprocessingml/2006/main" xmlns:w14="http://schemas.microsoft.com/office/word/2010/wordml" xmlns:wpg="http://schemas.microsoft.com/office/word/2010/wordprocessingGroup" xmlns:wpi="http://schemas.microsoft.com/office/word/2010/wordprocessingInk" xmlns:wne="http://schemas.microsoft.com/office/word/2006/wordml" xmlns:wps="http://schemas.microsoft.com/office/word/2010/wordprocessingShape" mc:Ignorable="w14 wp14">
+<w:footnotes xmlns:ve="http://schemas.openxmlformats.org/markup-compatibility/2006" xmlns:o="urn:schemas-microsoft-com:office:office" xmlns:r="http://schemas.openxmlformats.org/officeDocument/2006/relationships" xmlns:m="http://schemas.openxmlformats.org/officeDocument/2006/math" xmlns:v="urn:schemas-microsoft-com:vml" xmlns:wp="http://schemas.openxmlformats.org/drawingml/2006/wordprocessingDrawing" xmlns:w10="urn:schemas-microsoft-com:office:word" xmlns:w="http://schemas.openxmlformats.org/wordprocessingml/2006/main" xmlns:wne="http://schemas.microsoft.com/office/word/2006/wordml">
   <w:footnote w:type="separator" w:id="-1">
     <w:p>
       <w:pPr>
@@ -24135,7 +24766,7 @@
 </file>
 
 <file path=word/header1.xml><?xml version="1.0" encoding="utf-8"?>
-<w:hdr xmlns:wpc="http://schemas.microsoft.com/office/word/2010/wordprocessingCanvas" xmlns:mc="http://schemas.openxmlformats.org/markup-compatibility/2006" xmlns:o="urn:schemas-microsoft-com:office:office" xmlns:r="http://schemas.openxmlformats.org/officeDocument/2006/relationships" xmlns:m="http://schemas.openxmlformats.org/officeDocument/2006/math" xmlns:v="urn:schemas-microsoft-com:vml" xmlns:wp14="http://schemas.microsoft.com/office/word/2010/wordprocessingDrawing" xmlns:wp="http://schemas.openxmlformats.org/drawingml/2006/wordprocessingDrawing" xmlns:w10="urn:schemas-microsoft-com:office:word" xmlns:w="http://schemas.openxmlformats.org/wordprocessingml/2006/main" xmlns:w14="http://schemas.microsoft.com/office/word/2010/wordml" xmlns:wpg="http://schemas.microsoft.com/office/word/2010/wordprocessingGroup" xmlns:wpi="http://schemas.microsoft.com/office/word/2010/wordprocessingInk" xmlns:wne="http://schemas.microsoft.com/office/word/2006/wordml" xmlns:wps="http://schemas.microsoft.com/office/word/2010/wordprocessingShape" mc:Ignorable="w14 wp14">
+<w:hdr xmlns:ve="http://schemas.openxmlformats.org/markup-compatibility/2006" xmlns:o="urn:schemas-microsoft-com:office:office" xmlns:r="http://schemas.openxmlformats.org/officeDocument/2006/relationships" xmlns:m="http://schemas.openxmlformats.org/officeDocument/2006/math" xmlns:v="urn:schemas-microsoft-com:vml" xmlns:wp="http://schemas.openxmlformats.org/drawingml/2006/wordprocessingDrawing" xmlns:w10="urn:schemas-microsoft-com:office:word" xmlns:w="http://schemas.openxmlformats.org/wordprocessingml/2006/main" xmlns:wne="http://schemas.microsoft.com/office/word/2006/wordml">
   <w:p>
     <w:pPr>
       <w:pStyle w:val="Header"/>
@@ -24148,14 +24779,22 @@
     </w:r>
     <w:r>
       <w:tab/>
-      <w:t>Joshua Rillera and Thomas Millward</w:t>
+      <w:t xml:space="preserve">Joshua </w:t>
+    </w:r>
+    <w:proofErr w:type="spellStart"/>
+    <w:r>
+      <w:t>Rillera</w:t>
+    </w:r>
+    <w:proofErr w:type="spellEnd"/>
+    <w:r>
+      <w:t xml:space="preserve"> and Thomas Millward</w:t>
     </w:r>
   </w:p>
 </w:hdr>
 </file>
 
 <file path=word/numbering.xml><?xml version="1.0" encoding="utf-8"?>
-<w:numbering xmlns:wpc="http://schemas.microsoft.com/office/word/2010/wordprocessingCanvas" xmlns:mc="http://schemas.openxmlformats.org/markup-compatibility/2006" xmlns:o="urn:schemas-microsoft-com:office:office" xmlns:r="http://schemas.openxmlformats.org/officeDocument/2006/relationships" xmlns:m="http://schemas.openxmlformats.org/officeDocument/2006/math" xmlns:v="urn:schemas-microsoft-com:vml" xmlns:wp14="http://schemas.microsoft.com/office/word/2010/wordprocessingDrawing" xmlns:wp="http://schemas.openxmlformats.org/drawingml/2006/wordprocessingDrawing" xmlns:w10="urn:schemas-microsoft-com:office:word" xmlns:w="http://schemas.openxmlformats.org/wordprocessingml/2006/main" xmlns:w14="http://schemas.microsoft.com/office/word/2010/wordml" xmlns:wpg="http://schemas.microsoft.com/office/word/2010/wordprocessingGroup" xmlns:wpi="http://schemas.microsoft.com/office/word/2010/wordprocessingInk" xmlns:wne="http://schemas.microsoft.com/office/word/2006/wordml" xmlns:wps="http://schemas.microsoft.com/office/word/2010/wordprocessingShape" mc:Ignorable="w14 wp14">
+<w:numbering xmlns:ve="http://schemas.openxmlformats.org/markup-compatibility/2006" xmlns:o="urn:schemas-microsoft-com:office:office" xmlns:r="http://schemas.openxmlformats.org/officeDocument/2006/relationships" xmlns:m="http://schemas.openxmlformats.org/officeDocument/2006/math" xmlns:v="urn:schemas-microsoft-com:vml" xmlns:wp="http://schemas.openxmlformats.org/drawingml/2006/wordprocessingDrawing" xmlns:w10="urn:schemas-microsoft-com:office:word" xmlns:w="http://schemas.openxmlformats.org/wordprocessingml/2006/main" xmlns:wne="http://schemas.microsoft.com/office/word/2006/wordml">
   <w:abstractNum w:abstractNumId="0">
     <w:nsid w:val="0768466D"/>
     <w:multiLevelType w:val="hybridMultilevel"/>
@@ -24994,7 +25633,7 @@
 </file>
 
 <file path=word/styles.xml><?xml version="1.0" encoding="utf-8"?>
-<w:styles xmlns:mc="http://schemas.openxmlformats.org/markup-compatibility/2006" xmlns:r="http://schemas.openxmlformats.org/officeDocument/2006/relationships" xmlns:w="http://schemas.openxmlformats.org/wordprocessingml/2006/main" xmlns:w14="http://schemas.microsoft.com/office/word/2010/wordml" mc:Ignorable="w14">
+<w:styles xmlns:r="http://schemas.openxmlformats.org/officeDocument/2006/relationships" xmlns:w="http://schemas.openxmlformats.org/wordprocessingml/2006/main">
   <w:docDefaults>
     <w:rPrDefault>
       <w:rPr>
@@ -25165,6 +25804,7 @@
     <w:uiPriority w:val="99"/>
     <w:semiHidden/>
     <w:unhideWhenUsed/>
+    <w:qFormat/>
     <w:tblPr>
       <w:tblInd w:w="0" w:type="dxa"/>
       <w:tblCellMar>
@@ -25588,7 +26228,7 @@
 </file>
 
 <file path=word/glossary/document.xml><?xml version="1.0" encoding="utf-8"?>
-<w:glossaryDocument xmlns:wpc="http://schemas.microsoft.com/office/word/2010/wordprocessingCanvas" xmlns:mc="http://schemas.openxmlformats.org/markup-compatibility/2006" xmlns:o="urn:schemas-microsoft-com:office:office" xmlns:r="http://schemas.openxmlformats.org/officeDocument/2006/relationships" xmlns:m="http://schemas.openxmlformats.org/officeDocument/2006/math" xmlns:v="urn:schemas-microsoft-com:vml" xmlns:wp14="http://schemas.microsoft.com/office/word/2010/wordprocessingDrawing" xmlns:wp="http://schemas.openxmlformats.org/drawingml/2006/wordprocessingDrawing" xmlns:w10="urn:schemas-microsoft-com:office:word" xmlns:w="http://schemas.openxmlformats.org/wordprocessingml/2006/main" xmlns:w14="http://schemas.microsoft.com/office/word/2010/wordml" xmlns:wpg="http://schemas.microsoft.com/office/word/2010/wordprocessingGroup" xmlns:wpi="http://schemas.microsoft.com/office/word/2010/wordprocessingInk" xmlns:wne="http://schemas.microsoft.com/office/word/2006/wordml" xmlns:wps="http://schemas.microsoft.com/office/word/2010/wordprocessingShape" mc:Ignorable="w14 wp14">
+<w:glossaryDocument xmlns:ve="http://schemas.openxmlformats.org/markup-compatibility/2006" xmlns:o="urn:schemas-microsoft-com:office:office" xmlns:r="http://schemas.openxmlformats.org/officeDocument/2006/relationships" xmlns:m="http://schemas.openxmlformats.org/officeDocument/2006/math" xmlns:v="urn:schemas-microsoft-com:vml" xmlns:wp="http://schemas.openxmlformats.org/drawingml/2006/wordprocessingDrawing" xmlns:w10="urn:schemas-microsoft-com:office:word" xmlns:w="http://schemas.openxmlformats.org/wordprocessingml/2006/main" xmlns:wne="http://schemas.microsoft.com/office/word/2006/wordml">
   <w:docParts>
     <w:docPart>
       <w:docPartPr>
@@ -25687,7 +26327,7 @@
 </file>
 
 <file path=word/glossary/fontTable.xml><?xml version="1.0" encoding="utf-8"?>
-<w:fonts xmlns:mc="http://schemas.openxmlformats.org/markup-compatibility/2006" xmlns:r="http://schemas.openxmlformats.org/officeDocument/2006/relationships" xmlns:w="http://schemas.openxmlformats.org/wordprocessingml/2006/main" xmlns:w14="http://schemas.microsoft.com/office/word/2010/wordml" mc:Ignorable="w14">
+<w:fonts xmlns:r="http://schemas.openxmlformats.org/officeDocument/2006/relationships" xmlns:w="http://schemas.openxmlformats.org/wordprocessingml/2006/main">
   <w:font w:name="Symbol">
     <w:panose1 w:val="05050102010706020507"/>
     <w:charset w:val="02"/>
@@ -25723,11 +26363,11 @@
     <w:pitch w:val="variable"/>
     <w:sig w:usb0="E00002FF" w:usb1="4000ACFF" w:usb2="00000001" w:usb3="00000000" w:csb0="0000019F" w:csb1="00000000"/>
   </w:font>
-  <w:font w:name="ＭＳ 明朝">
-    <w:altName w:val="MS Mincho"/>
+  <w:font w:name="MS Mincho">
+    <w:altName w:val="ＭＳ 明朝"/>
     <w:panose1 w:val="02020609040205080304"/>
     <w:charset w:val="80"/>
-    <w:family w:val="roman"/>
+    <w:family w:val="modern"/>
     <w:pitch w:val="fixed"/>
     <w:sig w:usb0="E00002FF" w:usb1="6AC7FDFB" w:usb2="08000012" w:usb3="00000000" w:csb0="0002009F" w:csb1="00000000"/>
   </w:font>
@@ -25735,8 +26375,9 @@
     <w:panose1 w:val="020B0604030504040204"/>
     <w:charset w:val="00"/>
     <w:family w:val="swiss"/>
+    <w:notTrueType/>
     <w:pitch w:val="variable"/>
-    <w:sig w:usb0="E1002EFF" w:usb1="C000605B" w:usb2="00000029" w:usb3="00000000" w:csb0="000101FF" w:csb1="00000000"/>
+    <w:sig w:usb0="00000003" w:usb1="00000000" w:usb2="00000000" w:usb3="00000000" w:csb0="00000001" w:csb1="00000000"/>
   </w:font>
   <w:font w:name="Cambria">
     <w:panose1 w:val="02040503050406030204"/>
@@ -25745,8 +26386,8 @@
     <w:pitch w:val="variable"/>
     <w:sig w:usb0="E00002FF" w:usb1="400004FF" w:usb2="00000000" w:usb3="00000000" w:csb0="0000019F" w:csb1="00000000"/>
   </w:font>
-  <w:font w:name="ＭＳ ゴシック">
-    <w:altName w:val="MS Gothic"/>
+  <w:font w:name="MS Gothic">
+    <w:altName w:val="ＭＳ ゴシック"/>
     <w:panose1 w:val="020B0609070205080204"/>
     <w:charset w:val="80"/>
     <w:family w:val="modern"/>
@@ -25771,13 +26412,12 @@
 </file>
 
 <file path=word/glossary/settings.xml><?xml version="1.0" encoding="utf-8"?>
-<w:settings xmlns:mc="http://schemas.openxmlformats.org/markup-compatibility/2006" xmlns:o="urn:schemas-microsoft-com:office:office" xmlns:r="http://schemas.openxmlformats.org/officeDocument/2006/relationships" xmlns:m="http://schemas.openxmlformats.org/officeDocument/2006/math" xmlns:v="urn:schemas-microsoft-com:vml" xmlns:w10="urn:schemas-microsoft-com:office:word" xmlns:w="http://schemas.openxmlformats.org/wordprocessingml/2006/main" xmlns:w14="http://schemas.microsoft.com/office/word/2010/wordml" xmlns:sl="http://schemas.openxmlformats.org/schemaLibrary/2006/main" mc:Ignorable="w14">
+<w:settings xmlns:o="urn:schemas-microsoft-com:office:office" xmlns:r="http://schemas.openxmlformats.org/officeDocument/2006/relationships" xmlns:m="http://schemas.openxmlformats.org/officeDocument/2006/math" xmlns:v="urn:schemas-microsoft-com:vml" xmlns:w10="urn:schemas-microsoft-com:office:word" xmlns:w="http://schemas.openxmlformats.org/wordprocessingml/2006/main" xmlns:sl="http://schemas.openxmlformats.org/schemaLibrary/2006/main">
   <w:view w:val="normal"/>
   <w:defaultTabStop w:val="720"/>
   <w:characterSpacingControl w:val="doNotCompress"/>
   <w:compat>
     <w:useFELayout/>
-    <w:compatSetting w:name="compatibilityMode" w:uri="http://schemas.microsoft.com/office/word" w:val="12"/>
   </w:compat>
   <w:rsids>
     <w:rsidRoot w:val="00A458FC"/>
@@ -25788,6 +26428,7 @@
     <w:rsid w:val="00AE4644"/>
     <w:rsid w:val="00B07AC9"/>
     <w:rsid w:val="00C13290"/>
+    <w:rsid w:val="00D074D0"/>
     <w:rsid w:val="00D96CBE"/>
     <w:rsid w:val="00E96F97"/>
   </w:rsids>
@@ -25795,7 +26436,7 @@
     <m:mathFont m:val="Cambria Math"/>
     <m:brkBin m:val="before"/>
     <m:brkBinSub m:val="--"/>
-    <m:smallFrac m:val="0"/>
+    <m:smallFrac m:val="off"/>
     <m:dispDef/>
     <m:lMargin m:val="0"/>
     <m:rMargin m:val="0"/>
@@ -25804,7 +26445,7 @@
     <m:intLim m:val="subSup"/>
     <m:naryLim m:val="undOvr"/>
   </m:mathPr>
-  <w:themeFontLang w:val="en-AU" w:eastAsia="ja-JP"/>
+  <w:themeFontLang w:val="en-AU"/>
   <w:clrSchemeMapping w:bg1="light1" w:t1="dark1" w:bg2="light2" w:t2="dark2" w:accent1="accent1" w:accent2="accent2" w:accent3="accent3" w:accent4="accent4" w:accent5="accent5" w:accent6="accent6" w:hyperlink="hyperlink" w:followedHyperlink="followedHyperlink"/>
   <w:decimalSymbol w:val="."/>
   <w:listSeparator w:val=","/>
@@ -25812,7 +26453,7 @@
 </file>
 
 <file path=word/glossary/styles.xml><?xml version="1.0" encoding="utf-8"?>
-<w:styles xmlns:mc="http://schemas.openxmlformats.org/markup-compatibility/2006" xmlns:r="http://schemas.openxmlformats.org/officeDocument/2006/relationships" xmlns:w="http://schemas.openxmlformats.org/wordprocessingml/2006/main" xmlns:w14="http://schemas.microsoft.com/office/word/2010/wordml" mc:Ignorable="w14">
+<w:styles xmlns:r="http://schemas.openxmlformats.org/officeDocument/2006/relationships" xmlns:w="http://schemas.openxmlformats.org/wordprocessingml/2006/main">
   <w:docDefaults>
     <w:rPrDefault>
       <w:rPr>
@@ -25970,6 +26611,7 @@
   <w:style w:type="paragraph" w:default="1" w:styleId="Normal">
     <w:name w:val="Normal"/>
     <w:qFormat/>
+    <w:rsid w:val="00D074D0"/>
   </w:style>
   <w:style w:type="character" w:default="1" w:styleId="DefaultParagraphFont">
     <w:name w:val="Default Paragraph Font"/>
@@ -25982,6 +26624,7 @@
     <w:uiPriority w:val="99"/>
     <w:semiHidden/>
     <w:unhideWhenUsed/>
+    <w:qFormat/>
     <w:tblPr>
       <w:tblInd w:w="0" w:type="dxa"/>
       <w:tblCellMar>
@@ -26023,198 +26666,8 @@
 </w:styles>
 </file>
 
-<file path=word/glossary/stylesWithEffects.xml><?xml version="1.0" encoding="utf-8"?>
-<w:styles xmlns:wpc="http://schemas.microsoft.com/office/word/2010/wordprocessingCanvas" xmlns:mc="http://schemas.openxmlformats.org/markup-compatibility/2006" xmlns:o="urn:schemas-microsoft-com:office:office" xmlns:r="http://schemas.openxmlformats.org/officeDocument/2006/relationships" xmlns:m="http://schemas.openxmlformats.org/officeDocument/2006/math" xmlns:v="urn:schemas-microsoft-com:vml" xmlns:wp14="http://schemas.microsoft.com/office/word/2010/wordprocessingDrawing" xmlns:wp="http://schemas.openxmlformats.org/drawingml/2006/wordprocessingDrawing" xmlns:w10="urn:schemas-microsoft-com:office:word" xmlns:w="http://schemas.openxmlformats.org/wordprocessingml/2006/main" xmlns:w14="http://schemas.microsoft.com/office/word/2010/wordml" xmlns:wpg="http://schemas.microsoft.com/office/word/2010/wordprocessingGroup" xmlns:wpi="http://schemas.microsoft.com/office/word/2010/wordprocessingInk" xmlns:wne="http://schemas.microsoft.com/office/word/2006/wordml" xmlns:wps="http://schemas.microsoft.com/office/word/2010/wordprocessingShape" mc:Ignorable="w14 wp14">
-  <w:docDefaults>
-    <w:rPrDefault>
-      <w:rPr>
-        <w:rFonts w:asciiTheme="minorHAnsi" w:eastAsiaTheme="minorEastAsia" w:hAnsiTheme="minorHAnsi" w:cstheme="minorBidi"/>
-        <w:sz w:val="22"/>
-        <w:szCs w:val="22"/>
-        <w:lang w:val="en-AU" w:eastAsia="ja-JP" w:bidi="ar-SA"/>
-      </w:rPr>
-    </w:rPrDefault>
-    <w:pPrDefault>
-      <w:pPr>
-        <w:spacing w:after="200" w:line="276" w:lineRule="auto"/>
-      </w:pPr>
-    </w:pPrDefault>
-  </w:docDefaults>
-  <w:latentStyles w:defLockedState="0" w:defUIPriority="99" w:defSemiHidden="1" w:defUnhideWhenUsed="1" w:defQFormat="0" w:count="267">
-    <w:lsdException w:name="Normal" w:semiHidden="0" w:uiPriority="0" w:unhideWhenUsed="0" w:qFormat="1"/>
-    <w:lsdException w:name="heading 1" w:semiHidden="0" w:uiPriority="9" w:unhideWhenUsed="0" w:qFormat="1"/>
-    <w:lsdException w:name="heading 2" w:uiPriority="9" w:qFormat="1"/>
-    <w:lsdException w:name="heading 3" w:uiPriority="9" w:qFormat="1"/>
-    <w:lsdException w:name="heading 4" w:uiPriority="9" w:qFormat="1"/>
-    <w:lsdException w:name="heading 5" w:uiPriority="9" w:qFormat="1"/>
-    <w:lsdException w:name="heading 6" w:uiPriority="9" w:qFormat="1"/>
-    <w:lsdException w:name="heading 7" w:uiPriority="9" w:qFormat="1"/>
-    <w:lsdException w:name="heading 8" w:uiPriority="9" w:qFormat="1"/>
-    <w:lsdException w:name="heading 9" w:uiPriority="9" w:qFormat="1"/>
-    <w:lsdException w:name="toc 1" w:uiPriority="39"/>
-    <w:lsdException w:name="toc 2" w:uiPriority="39"/>
-    <w:lsdException w:name="toc 3" w:uiPriority="39"/>
-    <w:lsdException w:name="toc 4" w:uiPriority="39"/>
-    <w:lsdException w:name="toc 5" w:uiPriority="39"/>
-    <w:lsdException w:name="toc 6" w:uiPriority="39"/>
-    <w:lsdException w:name="toc 7" w:uiPriority="39"/>
-    <w:lsdException w:name="toc 8" w:uiPriority="39"/>
-    <w:lsdException w:name="toc 9" w:uiPriority="39"/>
-    <w:lsdException w:name="caption" w:uiPriority="35" w:qFormat="1"/>
-    <w:lsdException w:name="Title" w:semiHidden="0" w:uiPriority="10" w:unhideWhenUsed="0" w:qFormat="1"/>
-    <w:lsdException w:name="Default Paragraph Font" w:uiPriority="1"/>
-    <w:lsdException w:name="Subtitle" w:semiHidden="0" w:uiPriority="11" w:unhideWhenUsed="0" w:qFormat="1"/>
-    <w:lsdException w:name="Strong" w:semiHidden="0" w:uiPriority="22" w:unhideWhenUsed="0" w:qFormat="1"/>
-    <w:lsdException w:name="Emphasis" w:semiHidden="0" w:uiPriority="20" w:unhideWhenUsed="0" w:qFormat="1"/>
-    <w:lsdException w:name="Table Grid" w:semiHidden="0" w:uiPriority="59" w:unhideWhenUsed="0"/>
-    <w:lsdException w:name="Placeholder Text" w:unhideWhenUsed="0"/>
-    <w:lsdException w:name="No Spacing" w:semiHidden="0" w:uiPriority="1" w:unhideWhenUsed="0" w:qFormat="1"/>
-    <w:lsdException w:name="Light Shading" w:semiHidden="0" w:uiPriority="60" w:unhideWhenUsed="0"/>
-    <w:lsdException w:name="Light List" w:semiHidden="0" w:uiPriority="61" w:unhideWhenUsed="0"/>
-    <w:lsdException w:name="Light Grid" w:semiHidden="0" w:uiPriority="62" w:unhideWhenUsed="0"/>
-    <w:lsdException w:name="Medium Shading 1" w:semiHidden="0" w:uiPriority="63" w:unhideWhenUsed="0"/>
-    <w:lsdException w:name="Medium Shading 2" w:semiHidden="0" w:uiPriority="64" w:unhideWhenUsed="0"/>
-    <w:lsdException w:name="Medium List 1" w:semiHidden="0" w:uiPriority="65" w:unhideWhenUsed="0"/>
-    <w:lsdException w:name="Medium List 2" w:semiHidden="0" w:uiPriority="66" w:unhideWhenUsed="0"/>
-    <w:lsdException w:name="Medium Grid 1" w:semiHidden="0" w:uiPriority="67" w:unhideWhenUsed="0"/>
-    <w:lsdException w:name="Medium Grid 2" w:semiHidden="0" w:uiPriority="68" w:unhideWhenUsed="0"/>
-    <w:lsdException w:name="Medium Grid 3" w:semiHidden="0" w:uiPriority="69" w:unhideWhenUsed="0"/>
-    <w:lsdException w:name="Dark List" w:semiHidden="0" w:uiPriority="70" w:unhideWhenUsed="0"/>
-    <w:lsdException w:name="Colorful Shading" w:semiHidden="0" w:uiPriority="71" w:unhideWhenUsed="0"/>
-    <w:lsdException w:name="Colorful List" w:semiHidden="0" w:uiPriority="72" w:unhideWhenUsed="0"/>
-    <w:lsdException w:name="Colorful Grid" w:semiHidden="0" w:uiPriority="73" w:unhideWhenUsed="0"/>
-    <w:lsdException w:name="Light Shading Accent 1" w:semiHidden="0" w:uiPriority="60" w:unhideWhenUsed="0"/>
-    <w:lsdException w:name="Light List Accent 1" w:semiHidden="0" w:uiPriority="61" w:unhideWhenUsed="0"/>
-    <w:lsdException w:name="Light Grid Accent 1" w:semiHidden="0" w:uiPriority="62" w:unhideWhenUsed="0"/>
-    <w:lsdException w:name="Medium Shading 1 Accent 1" w:semiHidden="0" w:uiPriority="63" w:unhideWhenUsed="0"/>
-    <w:lsdException w:name="Medium Shading 2 Accent 1" w:semiHidden="0" w:uiPriority="64" w:unhideWhenUsed="0"/>
-    <w:lsdException w:name="Medium List 1 Accent 1" w:semiHidden="0" w:uiPriority="65" w:unhideWhenUsed="0"/>
-    <w:lsdException w:name="Revision" w:unhideWhenUsed="0"/>
-    <w:lsdException w:name="List Paragraph" w:semiHidden="0" w:uiPriority="34" w:unhideWhenUsed="0" w:qFormat="1"/>
-    <w:lsdException w:name="Quote" w:semiHidden="0" w:uiPriority="29" w:unhideWhenUsed="0" w:qFormat="1"/>
-    <w:lsdException w:name="Intense Quote" w:semiHidden="0" w:uiPriority="30" w:unhideWhenUsed="0" w:qFormat="1"/>
-    <w:lsdException w:name="Medium List 2 Accent 1" w:semiHidden="0" w:uiPriority="66" w:unhideWhenUsed="0"/>
-    <w:lsdException w:name="Medium Grid 1 Accent 1" w:semiHidden="0" w:uiPriority="67" w:unhideWhenUsed="0"/>
-    <w:lsdException w:name="Medium Grid 2 Accent 1" w:semiHidden="0" w:uiPriority="68" w:unhideWhenUsed="0"/>
-    <w:lsdException w:name="Medium Grid 3 Accent 1" w:semiHidden="0" w:uiPriority="69" w:unhideWhenUsed="0"/>
-    <w:lsdException w:name="Dark List Accent 1" w:semiHidden="0" w:uiPriority="70" w:unhideWhenUsed="0"/>
-    <w:lsdException w:name="Colorful Shading Accent 1" w:semiHidden="0" w:uiPriority="71" w:unhideWhenUsed="0"/>
-    <w:lsdException w:name="Colorful List Accent 1" w:semiHidden="0" w:uiPriority="72" w:unhideWhenUsed="0"/>
-    <w:lsdException w:name="Colorful Grid Accent 1" w:semiHidden="0" w:uiPriority="73" w:unhideWhenUsed="0"/>
-    <w:lsdException w:name="Light Shading Accent 2" w:semiHidden="0" w:uiPriority="60" w:unhideWhenUsed="0"/>
-    <w:lsdException w:name="Light List Accent 2" w:semiHidden="0" w:uiPriority="61" w:unhideWhenUsed="0"/>
-    <w:lsdException w:name="Light Grid Accent 2" w:semiHidden="0" w:uiPriority="62" w:unhideWhenUsed="0"/>
-    <w:lsdException w:name="Medium Shading 1 Accent 2" w:semiHidden="0" w:uiPriority="63" w:unhideWhenUsed="0"/>
-    <w:lsdException w:name="Medium Shading 2 Accent 2" w:semiHidden="0" w:uiPriority="64" w:unhideWhenUsed="0"/>
-    <w:lsdException w:name="Medium List 1 Accent 2" w:semiHidden="0" w:uiPriority="65" w:unhideWhenUsed="0"/>
-    <w:lsdException w:name="Medium List 2 Accent 2" w:semiHidden="0" w:uiPriority="66" w:unhideWhenUsed="0"/>
-    <w:lsdException w:name="Medium Grid 1 Accent 2" w:semiHidden="0" w:uiPriority="67" w:unhideWhenUsed="0"/>
-    <w:lsdException w:name="Medium Grid 2 Accent 2" w:semiHidden="0" w:uiPriority="68" w:unhideWhenUsed="0"/>
-    <w:lsdException w:name="Medium Grid 3 Accent 2" w:semiHidden="0" w:uiPriority="69" w:unhideWhenUsed="0"/>
-    <w:lsdException w:name="Dark List Accent 2" w:semiHidden="0" w:uiPriority="70" w:unhideWhenUsed="0"/>
-    <w:lsdException w:name="Colorful Shading Accent 2" w:semiHidden="0" w:uiPriority="71" w:unhideWhenUsed="0"/>
-    <w:lsdException w:name="Colorful List Accent 2" w:semiHidden="0" w:uiPriority="72" w:unhideWhenUsed="0"/>
-    <w:lsdException w:name="Colorful Grid Accent 2" w:semiHidden="0" w:uiPriority="73" w:unhideWhenUsed="0"/>
-    <w:lsdException w:name="Light Shading Accent 3" w:semiHidden="0" w:uiPriority="60" w:unhideWhenUsed="0"/>
-    <w:lsdException w:name="Light List Accent 3" w:semiHidden="0" w:uiPriority="61" w:unhideWhenUsed="0"/>
-    <w:lsdException w:name="Light Grid Accent 3" w:semiHidden="0" w:uiPriority="62" w:unhideWhenUsed="0"/>
-    <w:lsdException w:name="Medium Shading 1 Accent 3" w:semiHidden="0" w:uiPriority="63" w:unhideWhenUsed="0"/>
-    <w:lsdException w:name="Medium Shading 2 Accent 3" w:semiHidden="0" w:uiPriority="64" w:unhideWhenUsed="0"/>
-    <w:lsdException w:name="Medium List 1 Accent 3" w:semiHidden="0" w:uiPriority="65" w:unhideWhenUsed="0"/>
-    <w:lsdException w:name="Medium List 2 Accent 3" w:semiHidden="0" w:uiPriority="66" w:unhideWhenUsed="0"/>
-    <w:lsdException w:name="Medium Grid 1 Accent 3" w:semiHidden="0" w:uiPriority="67" w:unhideWhenUsed="0"/>
-    <w:lsdException w:name="Medium Grid 2 Accent 3" w:semiHidden="0" w:uiPriority="68" w:unhideWhenUsed="0"/>
-    <w:lsdException w:name="Medium Grid 3 Accent 3" w:semiHidden="0" w:uiPriority="69" w:unhideWhenUsed="0"/>
-    <w:lsdException w:name="Dark List Accent 3" w:semiHidden="0" w:uiPriority="70" w:unhideWhenUsed="0"/>
-    <w:lsdException w:name="Colorful Shading Accent 3" w:semiHidden="0" w:uiPriority="71" w:unhideWhenUsed="0"/>
-    <w:lsdException w:name="Colorful List Accent 3" w:semiHidden="0" w:uiPriority="72" w:unhideWhenUsed="0"/>
-    <w:lsdException w:name="Colorful Grid Accent 3" w:semiHidden="0" w:uiPriority="73" w:unhideWhenUsed="0"/>
-    <w:lsdException w:name="Light Shading Accent 4" w:semiHidden="0" w:uiPriority="60" w:unhideWhenUsed="0"/>
-    <w:lsdException w:name="Light List Accent 4" w:semiHidden="0" w:uiPriority="61" w:unhideWhenUsed="0"/>
-    <w:lsdException w:name="Light Grid Accent 4" w:semiHidden="0" w:uiPriority="62" w:unhideWhenUsed="0"/>
-    <w:lsdException w:name="Medium Shading 1 Accent 4" w:semiHidden="0" w:uiPriority="63" w:unhideWhenUsed="0"/>
-    <w:lsdException w:name="Medium Shading 2 Accent 4" w:semiHidden="0" w:uiPriority="64" w:unhideWhenUsed="0"/>
-    <w:lsdException w:name="Medium List 1 Accent 4" w:semiHidden="0" w:uiPriority="65" w:unhideWhenUsed="0"/>
-    <w:lsdException w:name="Medium List 2 Accent 4" w:semiHidden="0" w:uiPriority="66" w:unhideWhenUsed="0"/>
-    <w:lsdException w:name="Medium Grid 1 Accent 4" w:semiHidden="0" w:uiPriority="67" w:unhideWhenUsed="0"/>
-    <w:lsdException w:name="Medium Grid 2 Accent 4" w:semiHidden="0" w:uiPriority="68" w:unhideWhenUsed="0"/>
-    <w:lsdException w:name="Medium Grid 3 Accent 4" w:semiHidden="0" w:uiPriority="69" w:unhideWhenUsed="0"/>
-    <w:lsdException w:name="Dark List Accent 4" w:semiHidden="0" w:uiPriority="70" w:unhideWhenUsed="0"/>
-    <w:lsdException w:name="Colorful Shading Accent 4" w:semiHidden="0" w:uiPriority="71" w:unhideWhenUsed="0"/>
-    <w:lsdException w:name="Colorful List Accent 4" w:semiHidden="0" w:uiPriority="72" w:unhideWhenUsed="0"/>
-    <w:lsdException w:name="Colorful Grid Accent 4" w:semiHidden="0" w:uiPriority="73" w:unhideWhenUsed="0"/>
-    <w:lsdException w:name="Light Shading Accent 5" w:semiHidden="0" w:uiPriority="60" w:unhideWhenUsed="0"/>
-    <w:lsdException w:name="Light List Accent 5" w:semiHidden="0" w:uiPriority="61" w:unhideWhenUsed="0"/>
-    <w:lsdException w:name="Light Grid Accent 5" w:semiHidden="0" w:uiPriority="62" w:unhideWhenUsed="0"/>
-    <w:lsdException w:name="Medium Shading 1 Accent 5" w:semiHidden="0" w:uiPriority="63" w:unhideWhenUsed="0"/>
-    <w:lsdException w:name="Medium Shading 2 Accent 5" w:semiHidden="0" w:uiPriority="64" w:unhideWhenUsed="0"/>
-    <w:lsdException w:name="Medium List 1 Accent 5" w:semiHidden="0" w:uiPriority="65" w:unhideWhenUsed="0"/>
-    <w:lsdException w:name="Medium List 2 Accent 5" w:semiHidden="0" w:uiPriority="66" w:unhideWhenUsed="0"/>
-    <w:lsdException w:name="Medium Grid 1 Accent 5" w:semiHidden="0" w:uiPriority="67" w:unhideWhenUsed="0"/>
-    <w:lsdException w:name="Medium Grid 2 Accent 5" w:semiHidden="0" w:uiPriority="68" w:unhideWhenUsed="0"/>
-    <w:lsdException w:name="Medium Grid 3 Accent 5" w:semiHidden="0" w:uiPriority="69" w:unhideWhenUsed="0"/>
-    <w:lsdException w:name="Dark List Accent 5" w:semiHidden="0" w:uiPriority="70" w:unhideWhenUsed="0"/>
-    <w:lsdException w:name="Colorful Shading Accent 5" w:semiHidden="0" w:uiPriority="71" w:unhideWhenUsed="0"/>
-    <w:lsdException w:name="Colorful List Accent 5" w:semiHidden="0" w:uiPriority="72" w:unhideWhenUsed="0"/>
-    <w:lsdException w:name="Colorful Grid Accent 5" w:semiHidden="0" w:uiPriority="73" w:unhideWhenUsed="0"/>
-    <w:lsdException w:name="Light Shading Accent 6" w:semiHidden="0" w:uiPriority="60" w:unhideWhenUsed="0"/>
-    <w:lsdException w:name="Light List Accent 6" w:semiHidden="0" w:uiPriority="61" w:unhideWhenUsed="0"/>
-    <w:lsdException w:name="Light Grid Accent 6" w:semiHidden="0" w:uiPriority="62" w:unhideWhenUsed="0"/>
-    <w:lsdException w:name="Medium Shading 1 Accent 6" w:semiHidden="0" w:uiPriority="63" w:unhideWhenUsed="0"/>
-    <w:lsdException w:name="Medium Shading 2 Accent 6" w:semiHidden="0" w:uiPriority="64" w:unhideWhenUsed="0"/>
-    <w:lsdException w:name="Medium List 1 Accent 6" w:semiHidden="0" w:uiPriority="65" w:unhideWhenUsed="0"/>
-    <w:lsdException w:name="Medium List 2 Accent 6" w:semiHidden="0" w:uiPriority="66" w:unhideWhenUsed="0"/>
-    <w:lsdException w:name="Medium Grid 1 Accent 6" w:semiHidden="0" w:uiPriority="67" w:unhideWhenUsed="0"/>
-    <w:lsdException w:name="Medium Grid 2 Accent 6" w:semiHidden="0" w:uiPriority="68" w:unhideWhenUsed="0"/>
-    <w:lsdException w:name="Medium Grid 3 Accent 6" w:semiHidden="0" w:uiPriority="69" w:unhideWhenUsed="0"/>
-    <w:lsdException w:name="Dark List Accent 6" w:semiHidden="0" w:uiPriority="70" w:unhideWhenUsed="0"/>
-    <w:lsdException w:name="Colorful Shading Accent 6" w:semiHidden="0" w:uiPriority="71" w:unhideWhenUsed="0"/>
-    <w:lsdException w:name="Colorful List Accent 6" w:semiHidden="0" w:uiPriority="72" w:unhideWhenUsed="0"/>
-    <w:lsdException w:name="Colorful Grid Accent 6" w:semiHidden="0" w:uiPriority="73" w:unhideWhenUsed="0"/>
-    <w:lsdException w:name="Subtle Emphasis" w:semiHidden="0" w:uiPriority="19" w:unhideWhenUsed="0" w:qFormat="1"/>
-    <w:lsdException w:name="Intense Emphasis" w:semiHidden="0" w:uiPriority="21" w:unhideWhenUsed="0" w:qFormat="1"/>
-    <w:lsdException w:name="Subtle Reference" w:semiHidden="0" w:uiPriority="31" w:unhideWhenUsed="0" w:qFormat="1"/>
-    <w:lsdException w:name="Intense Reference" w:semiHidden="0" w:uiPriority="32" w:unhideWhenUsed="0" w:qFormat="1"/>
-    <w:lsdException w:name="Book Title" w:semiHidden="0" w:uiPriority="33" w:unhideWhenUsed="0" w:qFormat="1"/>
-    <w:lsdException w:name="Bibliography" w:uiPriority="37"/>
-    <w:lsdException w:name="TOC Heading" w:uiPriority="39" w:qFormat="1"/>
-  </w:latentStyles>
-  <w:style w:type="paragraph" w:default="1" w:styleId="Normal">
-    <w:name w:val="Normal"/>
-    <w:qFormat/>
-  </w:style>
-  <w:style w:type="character" w:default="1" w:styleId="DefaultParagraphFont">
-    <w:name w:val="Default Paragraph Font"/>
-    <w:uiPriority w:val="1"/>
-    <w:semiHidden/>
-    <w:unhideWhenUsed/>
-  </w:style>
-  <w:style w:type="table" w:default="1" w:styleId="TableNormal">
-    <w:name w:val="Normal Table"/>
-    <w:uiPriority w:val="99"/>
-    <w:semiHidden/>
-    <w:unhideWhenUsed/>
-    <w:tblPr>
-      <w:tblInd w:w="0" w:type="dxa"/>
-      <w:tblCellMar>
-        <w:top w:w="0" w:type="dxa"/>
-        <w:left w:w="108" w:type="dxa"/>
-        <w:bottom w:w="0" w:type="dxa"/>
-        <w:right w:w="108" w:type="dxa"/>
-      </w:tblCellMar>
-    </w:tblPr>
-  </w:style>
-  <w:style w:type="numbering" w:default="1" w:styleId="NoList">
-    <w:name w:val="No List"/>
-    <w:uiPriority w:val="99"/>
-    <w:semiHidden/>
-    <w:unhideWhenUsed/>
-  </w:style>
-</w:styles>
-</file>
-
 <file path=word/glossary/webSettings.xml><?xml version="1.0" encoding="utf-8"?>
-<w:webSettings xmlns:mc="http://schemas.openxmlformats.org/markup-compatibility/2006" xmlns:r="http://schemas.openxmlformats.org/officeDocument/2006/relationships" xmlns:w="http://schemas.openxmlformats.org/wordprocessingml/2006/main" xmlns:w14="http://schemas.microsoft.com/office/word/2010/wordml" mc:Ignorable="w14">
+<w:webSettings xmlns:r="http://schemas.openxmlformats.org/officeDocument/2006/relationships" xmlns:w="http://schemas.openxmlformats.org/wordprocessingml/2006/main">
   <w:optimizeForBrowser/>
 </w:webSettings>
 </file>

</xml_diff>

<commit_message>
Created pdf and stuff
</commit_message>
<xml_diff>
--- a/assignment3/a3-3702-43150621-43236945.docx
+++ b/assignment3/a3-3702-43150621-43236945.docx
@@ -1,12 +1,12 @@
 
 <file path=word/document.xml><?xml version="1.0" encoding="utf-8"?>
-<w:document xmlns:ve="http://schemas.openxmlformats.org/markup-compatibility/2006" xmlns:o="urn:schemas-microsoft-com:office:office" xmlns:r="http://schemas.openxmlformats.org/officeDocument/2006/relationships" xmlns:m="http://schemas.openxmlformats.org/officeDocument/2006/math" xmlns:v="urn:schemas-microsoft-com:vml" xmlns:wp="http://schemas.openxmlformats.org/drawingml/2006/wordprocessingDrawing" xmlns:w10="urn:schemas-microsoft-com:office:word" xmlns:w="http://schemas.openxmlformats.org/wordprocessingml/2006/main" xmlns:wne="http://schemas.microsoft.com/office/word/2006/wordml">
+<w:document xmlns:wpc="http://schemas.microsoft.com/office/word/2010/wordprocessingCanvas" xmlns:mc="http://schemas.openxmlformats.org/markup-compatibility/2006" xmlns:o="urn:schemas-microsoft-com:office:office" xmlns:r="http://schemas.openxmlformats.org/officeDocument/2006/relationships" xmlns:m="http://schemas.openxmlformats.org/officeDocument/2006/math" xmlns:v="urn:schemas-microsoft-com:vml" xmlns:wp14="http://schemas.microsoft.com/office/word/2010/wordprocessingDrawing" xmlns:wp="http://schemas.openxmlformats.org/drawingml/2006/wordprocessingDrawing" xmlns:w10="urn:schemas-microsoft-com:office:word" xmlns:w="http://schemas.openxmlformats.org/wordprocessingml/2006/main" xmlns:w14="http://schemas.microsoft.com/office/word/2010/wordml" xmlns:wpg="http://schemas.microsoft.com/office/word/2010/wordprocessingGroup" xmlns:wpi="http://schemas.microsoft.com/office/word/2010/wordprocessingInk" xmlns:wne="http://schemas.microsoft.com/office/word/2006/wordml" xmlns:wps="http://schemas.microsoft.com/office/word/2010/wordprocessingShape" mc:Ignorable="w14 wp14">
   <w:body>
     <w:tbl>
       <w:tblPr>
         <w:tblW w:w="5000" w:type="pct"/>
         <w:jc w:val="center"/>
-        <w:tblLook w:val="04A0"/>
+        <w:tblLook w:val="04A0" w:firstRow="1" w:lastRow="0" w:firstColumn="1" w:lastColumn="0" w:noHBand="0" w:noVBand="1"/>
       </w:tblPr>
       <w:tblGrid>
         <w:gridCol w:w="9962"/>
@@ -29,6 +29,8 @@
                 <w:caps/>
               </w:rPr>
             </w:pPr>
+            <w:bookmarkStart w:id="0" w:name="_GoBack"/>
+            <w:bookmarkEnd w:id="0"/>
           </w:p>
           <w:p>
             <w:pPr>
@@ -304,7 +306,7 @@
                 <w:rFonts w:asciiTheme="majorHAnsi" w:eastAsiaTheme="majorEastAsia" w:hAnsiTheme="majorHAnsi" w:cstheme="majorBidi"/>
                 <w:caps/>
                 <w:noProof/>
-                <w:lang w:val="en-AU" w:eastAsia="en-AU"/>
+                <w:lang w:val="en-AU" w:eastAsia="ja-JP"/>
               </w:rPr>
               <w:drawing>
                 <wp:anchor distT="0" distB="0" distL="114300" distR="114300" simplePos="0" relativeHeight="251659264" behindDoc="0" locked="0" layoutInCell="1" allowOverlap="1">
@@ -332,7 +334,7 @@
                           </pic:cNvPicPr>
                         </pic:nvPicPr>
                         <pic:blipFill>
-                          <a:blip r:embed="rId7" cstate="print"/>
+                          <a:blip r:embed="rId8" cstate="print"/>
                           <a:srcRect/>
                           <a:stretch>
                             <a:fillRect/>
@@ -433,6 +435,7 @@
             <w:dataBinding w:prefixMappings="xmlns:ns0='http://schemas.openxmlformats.org/package/2006/metadata/core-properties' xmlns:ns1='http://purl.org/dc/elements/1.1/'" w:xpath="/ns0:coreProperties[1]/ns1:title[1]" w:storeItemID="{6C3C8BC8-F283-45AE-878A-BAB7291924A1}"/>
             <w:text/>
           </w:sdtPr>
+          <w:sdtEndPr/>
           <w:sdtContent>
             <w:tc>
               <w:tcPr>
@@ -486,6 +489,7 @@
             <w:dataBinding w:prefixMappings="xmlns:ns0='http://schemas.openxmlformats.org/package/2006/metadata/core-properties' xmlns:ns1='http://purl.org/dc/elements/1.1/'" w:xpath="/ns0:coreProperties[1]/ns1:subject[1]" w:storeItemID="{6C3C8BC8-F283-45AE-878A-BAB7291924A1}"/>
             <w:text/>
           </w:sdtPr>
+          <w:sdtEndPr/>
           <w:sdtContent>
             <w:tc>
               <w:tcPr>
@@ -555,6 +559,7 @@
             <w:dataBinding w:prefixMappings="xmlns:ns0='http://schemas.openxmlformats.org/package/2006/metadata/core-properties' xmlns:ns1='http://purl.org/dc/elements/1.1/'" w:xpath="/ns0:coreProperties[1]/ns1:creator[1]" w:storeItemID="{6C3C8BC8-F283-45AE-878A-BAB7291924A1}"/>
             <w:text/>
           </w:sdtPr>
+          <w:sdtEndPr/>
           <w:sdtContent>
             <w:tc>
               <w:tcPr>
@@ -576,23 +581,7 @@
                     <w:b/>
                     <w:sz w:val="32"/>
                   </w:rPr>
-                  <w:t xml:space="preserve">Joshua </w:t>
-                </w:r>
-                <w:proofErr w:type="spellStart"/>
-                <w:r>
-                  <w:rPr>
-                    <w:b/>
-                    <w:sz w:val="32"/>
-                  </w:rPr>
-                  <w:t>Rillera</w:t>
-                </w:r>
-                <w:proofErr w:type="spellEnd"/>
-                <w:r>
-                  <w:rPr>
-                    <w:b/>
-                    <w:sz w:val="32"/>
-                  </w:rPr>
-                  <w:t xml:space="preserve">       (43150621)</w:t>
+                  <w:t>Joshua Rillera       (43150621)</w:t>
                 </w:r>
               </w:p>
             </w:tc>
@@ -652,7 +641,7 @@
           <w:tblPr>
             <w:tblpPr w:leftFromText="187" w:rightFromText="187" w:horzAnchor="margin" w:tblpXSpec="center" w:tblpYSpec="bottom"/>
             <w:tblW w:w="5000" w:type="pct"/>
-            <w:tblLook w:val="04A0"/>
+            <w:tblLook w:val="04A0" w:firstRow="1" w:lastRow="0" w:firstColumn="1" w:lastColumn="0" w:noHBand="0" w:noVBand="1"/>
           </w:tblPr>
           <w:tblGrid>
             <w:gridCol w:w="9962"/>
@@ -763,27 +752,7 @@
           <w:sz w:val="24"/>
           <w:szCs w:val="24"/>
         </w:rPr>
-        <w:t xml:space="preserve">The customer will not change its preference and will leave </w:t>
-      </w:r>
-      <w:proofErr w:type="spellStart"/>
-      <w:r>
-        <w:rPr>
-          <w:rFonts w:ascii="Arial" w:hAnsi="Arial" w:cs="Arial"/>
-          <w:b/>
-          <w:sz w:val="24"/>
-          <w:szCs w:val="24"/>
-        </w:rPr>
-        <w:t>UQSoda</w:t>
-      </w:r>
-      <w:proofErr w:type="spellEnd"/>
-      <w:r>
-        <w:rPr>
-          <w:rFonts w:ascii="Arial" w:hAnsi="Arial" w:cs="Arial"/>
-          <w:b/>
-          <w:sz w:val="24"/>
-          <w:szCs w:val="24"/>
-        </w:rPr>
-        <w:t xml:space="preserve"> without buying anything if his/her choice is not available</w:t>
+        <w:t>The customer will not change its preference and will leave UQSoda without buying anything if his/her choice is not available</w:t>
       </w:r>
     </w:p>
     <w:p>
@@ -833,19 +802,19 @@
           <w:sz w:val="24"/>
           <w:szCs w:val="24"/>
         </w:rPr>
-        <w:t xml:space="preserve">The customers preference depends on the amount of each type of sodas available at the beginning of the day (right after </w:t>
-      </w:r>
-      <w:proofErr w:type="spellStart"/>
-      <w:r>
+        <w:t>The customers preference depends on the amount of each type of sodas available at the beginning of the day (right after UQSoda buys its stock)</w:t>
+      </w:r>
+    </w:p>
+    <w:p>
+      <w:pPr>
+        <w:jc w:val="both"/>
         <w:rPr>
           <w:rFonts w:ascii="Arial" w:hAnsi="Arial" w:cs="Arial"/>
           <w:b/>
           <w:sz w:val="24"/>
           <w:szCs w:val="24"/>
         </w:rPr>
-        <w:t>UQSoda</w:t>
-      </w:r>
-      <w:proofErr w:type="spellEnd"/>
+      </w:pPr>
       <w:r>
         <w:rPr>
           <w:rFonts w:ascii="Arial" w:hAnsi="Arial" w:cs="Arial"/>
@@ -853,47 +822,7 @@
           <w:sz w:val="24"/>
           <w:szCs w:val="24"/>
         </w:rPr>
-        <w:t xml:space="preserve"> buys its stock)</w:t>
-      </w:r>
-    </w:p>
-    <w:p>
-      <w:pPr>
-        <w:jc w:val="both"/>
-        <w:rPr>
-          <w:rFonts w:ascii="Arial" w:hAnsi="Arial" w:cs="Arial"/>
-          <w:b/>
-          <w:sz w:val="24"/>
-          <w:szCs w:val="24"/>
-        </w:rPr>
-      </w:pPr>
-      <w:r>
-        <w:rPr>
-          <w:rFonts w:ascii="Arial" w:hAnsi="Arial" w:cs="Arial"/>
-          <w:b/>
-          <w:sz w:val="24"/>
-          <w:szCs w:val="24"/>
-        </w:rPr>
-        <w:t xml:space="preserve">Despite of its size and lack of information about the behaviour of its consumer, </w:t>
-      </w:r>
-      <w:proofErr w:type="spellStart"/>
-      <w:r>
-        <w:rPr>
-          <w:rFonts w:ascii="Arial" w:hAnsi="Arial" w:cs="Arial"/>
-          <w:b/>
-          <w:sz w:val="24"/>
-          <w:szCs w:val="24"/>
-        </w:rPr>
-        <w:t>UQSoda</w:t>
-      </w:r>
-      <w:proofErr w:type="spellEnd"/>
-      <w:r>
-        <w:rPr>
-          <w:rFonts w:ascii="Arial" w:hAnsi="Arial" w:cs="Arial"/>
-          <w:b/>
-          <w:sz w:val="24"/>
-          <w:szCs w:val="24"/>
-        </w:rPr>
-        <w:t xml:space="preserve"> wants to stock the sodas such that it can minimize the number of customers who could not get their choice of sodas</w:t>
+        <w:t>Despite of its size and lack of information about the behaviour of its consumer, UQSoda wants to stock the sodas such that it can minimize the number of customers who could not get their choice of sodas</w:t>
       </w:r>
     </w:p>
     <w:p>
@@ -918,27 +847,7 @@
           <w:sz w:val="24"/>
           <w:szCs w:val="24"/>
         </w:rPr>
-        <w:t xml:space="preserve">The stocking problem of UQ Soda in Question 3 Tutorial 8 is an MDP problem. However, the stocking problem in the above scenario is a reinforcement learning problem, even though the problem is similar to the scenario in Question 3 of Tutorial 8. Please explain the differences and similarity between MDP and Reinforcement Learning. In your explanation, please provide a comparison example based on the </w:t>
-      </w:r>
-      <w:proofErr w:type="spellStart"/>
-      <w:r>
-        <w:rPr>
-          <w:rFonts w:ascii="Arial" w:hAnsi="Arial" w:cs="Arial"/>
-          <w:b/>
-          <w:sz w:val="24"/>
-          <w:szCs w:val="24"/>
-        </w:rPr>
-        <w:t>UQSoda</w:t>
-      </w:r>
-      <w:proofErr w:type="spellEnd"/>
-      <w:r>
-        <w:rPr>
-          <w:rFonts w:ascii="Arial" w:hAnsi="Arial" w:cs="Arial"/>
-          <w:b/>
-          <w:sz w:val="24"/>
-          <w:szCs w:val="24"/>
-        </w:rPr>
-        <w:t xml:space="preserve"> stocking problems as described above and as described in Tutorial 8.</w:t>
+        <w:t>The stocking problem of UQ Soda in Question 3 Tutorial 8 is an MDP problem. However, the stocking problem in the above scenario is a reinforcement learning problem, even though the problem is similar to the scenario in Question 3 of Tutorial 8. Please explain the differences and similarity between MDP and Reinforcement Learning. In your explanation, please provide a comparison example based on the UQSoda stocking problems as described above and as described in Tutorial 8.</w:t>
       </w:r>
     </w:p>
     <w:p>
@@ -963,47 +872,7 @@
           <w:sz w:val="24"/>
           <w:szCs w:val="24"/>
         </w:rPr>
-        <w:t xml:space="preserve">Suppose the owner of </w:t>
-      </w:r>
-      <w:proofErr w:type="spellStart"/>
-      <w:r>
-        <w:rPr>
-          <w:rFonts w:ascii="Arial" w:hAnsi="Arial" w:cs="Arial"/>
-          <w:b/>
-          <w:sz w:val="24"/>
-          <w:szCs w:val="24"/>
-        </w:rPr>
-        <w:t>UQSoda</w:t>
-      </w:r>
-      <w:proofErr w:type="spellEnd"/>
-      <w:r>
-        <w:rPr>
-          <w:rFonts w:ascii="Arial" w:hAnsi="Arial" w:cs="Arial"/>
-          <w:b/>
-          <w:sz w:val="24"/>
-          <w:szCs w:val="24"/>
-        </w:rPr>
-        <w:t xml:space="preserve"> wants to solve the reinforcement learning stocking problem they face using model based Bayesian Reinforcement Learning problem (yes, he knows there’s such an approach). The owner knows that this means he has to frame the problem as a POMDP problem, but does not really know what a POMDP is. To help him, your task is to define the POMDP problem that represents the </w:t>
-      </w:r>
-      <w:proofErr w:type="spellStart"/>
-      <w:r>
-        <w:rPr>
-          <w:rFonts w:ascii="Arial" w:hAnsi="Arial" w:cs="Arial"/>
-          <w:b/>
-          <w:sz w:val="24"/>
-          <w:szCs w:val="24"/>
-        </w:rPr>
-        <w:t>UQSoda</w:t>
-      </w:r>
-      <w:proofErr w:type="spellEnd"/>
-      <w:r>
-        <w:rPr>
-          <w:rFonts w:ascii="Arial" w:hAnsi="Arial" w:cs="Arial"/>
-          <w:b/>
-          <w:sz w:val="24"/>
-          <w:szCs w:val="24"/>
-        </w:rPr>
-        <w:t xml:space="preserve"> stocking problem (as described in this assignment)</w:t>
+        <w:t>Suppose the owner of UQSoda wants to solve the reinforcement learning stocking problem they face using model based Bayesian Reinforcement Learning problem (yes, he knows there’s such an approach). The owner knows that this means he has to frame the problem as a POMDP problem, but does not really know what a POMDP is. To help him, your task is to define the POMDP problem that represents the UQSoda stocking problem (as described in this assignment)</w:t>
       </w:r>
     </w:p>
     <w:p>
@@ -1274,25 +1143,7 @@
           <w:sz w:val="24"/>
           <w:szCs w:val="24"/>
         </w:rPr>
-        <w:t xml:space="preserve">State Space is a </w:t>
-      </w:r>
-      <w:proofErr w:type="spellStart"/>
-      <w:r>
-        <w:rPr>
-          <w:rFonts w:ascii="Arial" w:hAnsi="Arial" w:cs="Arial"/>
-          <w:sz w:val="24"/>
-          <w:szCs w:val="24"/>
-        </w:rPr>
-        <w:t>tuple</w:t>
-      </w:r>
-      <w:proofErr w:type="spellEnd"/>
-      <w:r>
-        <w:rPr>
-          <w:rFonts w:ascii="Arial" w:hAnsi="Arial" w:cs="Arial"/>
-          <w:sz w:val="24"/>
-          <w:szCs w:val="24"/>
-        </w:rPr>
-        <w:t xml:space="preserve"> of </w:t>
+        <w:t xml:space="preserve">State Space is a tuple of </w:t>
       </w:r>
       <w:r>
         <w:rPr>
@@ -1357,9 +1208,16 @@
           <w:szCs w:val="24"/>
           <w:vertAlign w:val="subscript"/>
         </w:rPr>
-        <w:t>(</w:t>
-      </w:r>
-      <w:proofErr w:type="spellStart"/>
+        <w:t>(x,y)</w:t>
+      </w:r>
+      <w:r>
+        <w:rPr>
+          <w:rFonts w:ascii="Arial" w:hAnsi="Arial" w:cs="Arial"/>
+          <w:sz w:val="24"/>
+          <w:szCs w:val="24"/>
+        </w:rPr>
+        <w:t xml:space="preserve"> * T</w:t>
+      </w:r>
       <w:r>
         <w:rPr>
           <w:rFonts w:ascii="Arial" w:hAnsi="Arial" w:cs="Arial"/>
@@ -1369,7 +1227,14 @@
         </w:rPr>
         <w:t>x,y</w:t>
       </w:r>
-      <w:proofErr w:type="spellEnd"/>
+      <w:r>
+        <w:rPr>
+          <w:rFonts w:ascii="Arial" w:hAnsi="Arial" w:cs="Arial"/>
+          <w:sz w:val="24"/>
+          <w:szCs w:val="24"/>
+        </w:rPr>
+        <w:t xml:space="preserve"> * R</w:t>
+      </w:r>
       <w:r>
         <w:rPr>
           <w:rFonts w:ascii="Arial" w:hAnsi="Arial" w:cs="Arial"/>
@@ -1377,24 +1242,15 @@
           <w:szCs w:val="24"/>
           <w:vertAlign w:val="subscript"/>
         </w:rPr>
-        <w:t>)</w:t>
-      </w:r>
-      <w:r>
-        <w:rPr>
-          <w:rFonts w:ascii="Arial" w:hAnsi="Arial" w:cs="Arial"/>
-          <w:sz w:val="24"/>
-          <w:szCs w:val="24"/>
-        </w:rPr>
-        <w:t xml:space="preserve"> * </w:t>
-      </w:r>
-      <w:proofErr w:type="spellStart"/>
-      <w:r>
-        <w:rPr>
-          <w:rFonts w:ascii="Arial" w:hAnsi="Arial" w:cs="Arial"/>
-          <w:sz w:val="24"/>
-          <w:szCs w:val="24"/>
-        </w:rPr>
-        <w:t>T</w:t>
+        <w:t>x,y</w:t>
+      </w:r>
+      <w:r>
+        <w:rPr>
+          <w:rFonts w:ascii="Arial" w:hAnsi="Arial" w:cs="Arial"/>
+          <w:sz w:val="24"/>
+          <w:szCs w:val="24"/>
+        </w:rPr>
+        <w:t>, where S</w:t>
       </w:r>
       <w:r>
         <w:rPr>
@@ -1403,25 +1259,162 @@
           <w:szCs w:val="24"/>
           <w:vertAlign w:val="subscript"/>
         </w:rPr>
+        <w:t>MDP</w:t>
+      </w:r>
+      <w:r>
+        <w:rPr>
+          <w:rFonts w:ascii="Arial" w:hAnsi="Arial" w:cs="Arial"/>
+          <w:sz w:val="24"/>
+          <w:szCs w:val="24"/>
+          <w:vertAlign w:val="subscript"/>
+        </w:rPr>
+        <w:t>(x,y)</w:t>
+      </w:r>
+      <w:r>
+        <w:rPr>
+          <w:rFonts w:ascii="Arial" w:hAnsi="Arial" w:cs="Arial"/>
+          <w:sz w:val="24"/>
+          <w:szCs w:val="24"/>
+        </w:rPr>
+        <w:t xml:space="preserve"> = &lt;</w:t>
+      </w:r>
+      <w:r>
+        <w:rPr>
+          <w:rFonts w:ascii="Arial" w:hAnsi="Arial" w:cs="Arial"/>
+          <w:sz w:val="24"/>
+          <w:szCs w:val="24"/>
+        </w:rPr>
+        <w:t>x</w:t>
+      </w:r>
+      <w:r>
+        <w:rPr>
+          <w:rFonts w:ascii="Arial" w:hAnsi="Arial" w:cs="Arial"/>
+          <w:sz w:val="24"/>
+          <w:szCs w:val="24"/>
+        </w:rPr>
+        <w:t xml:space="preserve">, </w:t>
+      </w:r>
+      <w:r>
+        <w:rPr>
+          <w:rFonts w:ascii="Arial" w:hAnsi="Arial" w:cs="Arial"/>
+          <w:sz w:val="24"/>
+          <w:szCs w:val="24"/>
+        </w:rPr>
+        <w:t>y</w:t>
+      </w:r>
+      <w:r>
+        <w:rPr>
+          <w:rFonts w:ascii="Arial" w:hAnsi="Arial" w:cs="Arial"/>
+          <w:sz w:val="24"/>
+          <w:szCs w:val="24"/>
+        </w:rPr>
+        <w:t xml:space="preserve">&gt; where </w:t>
+      </w:r>
+      <w:r>
+        <w:rPr>
+          <w:rFonts w:ascii="Arial" w:hAnsi="Arial" w:cs="Arial"/>
+          <w:sz w:val="24"/>
+          <w:szCs w:val="24"/>
+        </w:rPr>
+        <w:t>x</w:t>
+      </w:r>
+      <w:r>
+        <w:rPr>
+          <w:rFonts w:ascii="Arial" w:hAnsi="Arial" w:cs="Arial"/>
+          <w:sz w:val="24"/>
+          <w:szCs w:val="24"/>
+        </w:rPr>
+        <w:t xml:space="preserve"> is the number of Coke cans stored, </w:t>
+      </w:r>
+      <w:r>
+        <w:rPr>
+          <w:rFonts w:ascii="Arial" w:hAnsi="Arial" w:cs="Arial"/>
+          <w:sz w:val="24"/>
+          <w:szCs w:val="24"/>
+        </w:rPr>
+        <w:t>y</w:t>
+      </w:r>
+      <w:r>
+        <w:rPr>
+          <w:rFonts w:ascii="Arial" w:hAnsi="Arial" w:cs="Arial"/>
+          <w:sz w:val="24"/>
+          <w:szCs w:val="24"/>
+        </w:rPr>
+        <w:t xml:space="preserve"> is the nu</w:t>
+      </w:r>
+      <w:r>
+        <w:rPr>
+          <w:rFonts w:ascii="Arial" w:hAnsi="Arial" w:cs="Arial"/>
+          <w:sz w:val="24"/>
+          <w:szCs w:val="24"/>
+        </w:rPr>
+        <w:t xml:space="preserve">mber of Sprite cans stored and </w:t>
+      </w:r>
+      <w:r>
+        <w:rPr>
+          <w:rFonts w:ascii="Arial" w:hAnsi="Arial" w:cs="Arial"/>
+          <w:sz w:val="24"/>
+          <w:szCs w:val="24"/>
+        </w:rPr>
+        <w:t>x</w:t>
+      </w:r>
+      <w:r>
+        <w:rPr>
+          <w:rFonts w:ascii="Arial" w:hAnsi="Arial" w:cs="Arial"/>
+          <w:sz w:val="24"/>
+          <w:szCs w:val="24"/>
+        </w:rPr>
+        <w:t xml:space="preserve"> + </w:t>
+      </w:r>
+      <w:r>
+        <w:rPr>
+          <w:rFonts w:ascii="Arial" w:hAnsi="Arial" w:cs="Arial"/>
+          <w:sz w:val="24"/>
+          <w:szCs w:val="24"/>
+        </w:rPr>
+        <w:t>y</w:t>
+      </w:r>
+      <w:r>
+        <w:rPr>
+          <w:rFonts w:ascii="Arial" w:hAnsi="Arial" w:cs="Arial"/>
+          <w:sz w:val="24"/>
+          <w:szCs w:val="24"/>
+          <w:vertAlign w:val="subscript"/>
+        </w:rPr>
+        <w:t xml:space="preserve"> </w:t>
+      </w:r>
+      <w:r>
+        <w:rPr>
+          <w:rFonts w:ascii="Arial" w:hAnsi="Arial" w:cs="Arial"/>
+          <w:sz w:val="24"/>
+          <w:szCs w:val="24"/>
+        </w:rPr>
+        <w:t>&lt;= 3.</w:t>
+      </w:r>
+      <w:r>
+        <w:rPr>
+          <w:rFonts w:ascii="Arial" w:hAnsi="Arial" w:cs="Arial"/>
+          <w:sz w:val="24"/>
+          <w:szCs w:val="24"/>
+        </w:rPr>
+        <w:t xml:space="preserve"> T</w:t>
+      </w:r>
+      <w:r>
+        <w:rPr>
+          <w:rFonts w:ascii="Arial" w:hAnsi="Arial" w:cs="Arial"/>
+          <w:sz w:val="24"/>
+          <w:szCs w:val="24"/>
+          <w:vertAlign w:val="subscript"/>
+        </w:rPr>
         <w:t>x,y</w:t>
       </w:r>
-      <w:proofErr w:type="spellEnd"/>
-      <w:r>
-        <w:rPr>
-          <w:rFonts w:ascii="Arial" w:hAnsi="Arial" w:cs="Arial"/>
-          <w:sz w:val="24"/>
-          <w:szCs w:val="24"/>
-        </w:rPr>
-        <w:t xml:space="preserve"> * </w:t>
-      </w:r>
-      <w:proofErr w:type="spellStart"/>
-      <w:r>
-        <w:rPr>
-          <w:rFonts w:ascii="Arial" w:hAnsi="Arial" w:cs="Arial"/>
-          <w:sz w:val="24"/>
-          <w:szCs w:val="24"/>
-        </w:rPr>
-        <w:t>R</w:t>
+      <w:r>
+        <w:rPr>
+          <w:rFonts w:ascii="Arial" w:hAnsi="Arial" w:cs="Arial"/>
+          <w:sz w:val="24"/>
+          <w:szCs w:val="24"/>
+        </w:rPr>
+        <w:t xml:space="preserve"> and R</w:t>
       </w:r>
       <w:r>
         <w:rPr>
@@ -1432,14 +1425,21 @@
         </w:rPr>
         <w:t>x,y</w:t>
       </w:r>
-      <w:proofErr w:type="spellEnd"/>
-      <w:r>
-        <w:rPr>
-          <w:rFonts w:ascii="Arial" w:hAnsi="Arial" w:cs="Arial"/>
-          <w:sz w:val="24"/>
-          <w:szCs w:val="24"/>
-        </w:rPr>
-        <w:t>, where S</w:t>
+      <w:r>
+        <w:rPr>
+          <w:rFonts w:ascii="Arial" w:hAnsi="Arial" w:cs="Arial"/>
+          <w:sz w:val="24"/>
+          <w:szCs w:val="24"/>
+        </w:rPr>
+        <w:t xml:space="preserve"> represent the possible transition and reward functions for the current state.</w:t>
+      </w:r>
+      <w:r>
+        <w:rPr>
+          <w:rFonts w:ascii="Arial" w:hAnsi="Arial" w:cs="Arial"/>
+          <w:sz w:val="24"/>
+          <w:szCs w:val="24"/>
+        </w:rPr>
+        <w:t xml:space="preserve"> T</w:t>
       </w:r>
       <w:r>
         <w:rPr>
@@ -1448,247 +1448,8 @@
           <w:szCs w:val="24"/>
           <w:vertAlign w:val="subscript"/>
         </w:rPr>
-        <w:t>MDP</w:t>
-      </w:r>
-      <w:r>
-        <w:rPr>
-          <w:rFonts w:ascii="Arial" w:hAnsi="Arial" w:cs="Arial"/>
-          <w:sz w:val="24"/>
-          <w:szCs w:val="24"/>
-          <w:vertAlign w:val="subscript"/>
-        </w:rPr>
-        <w:t>(</w:t>
-      </w:r>
-      <w:proofErr w:type="spellStart"/>
-      <w:r>
-        <w:rPr>
-          <w:rFonts w:ascii="Arial" w:hAnsi="Arial" w:cs="Arial"/>
-          <w:sz w:val="24"/>
-          <w:szCs w:val="24"/>
-          <w:vertAlign w:val="subscript"/>
-        </w:rPr>
         <w:t>x,y</w:t>
       </w:r>
-      <w:proofErr w:type="spellEnd"/>
-      <w:r>
-        <w:rPr>
-          <w:rFonts w:ascii="Arial" w:hAnsi="Arial" w:cs="Arial"/>
-          <w:sz w:val="24"/>
-          <w:szCs w:val="24"/>
-          <w:vertAlign w:val="subscript"/>
-        </w:rPr>
-        <w:t>)</w:t>
-      </w:r>
-      <w:r>
-        <w:rPr>
-          <w:rFonts w:ascii="Arial" w:hAnsi="Arial" w:cs="Arial"/>
-          <w:sz w:val="24"/>
-          <w:szCs w:val="24"/>
-        </w:rPr>
-        <w:t xml:space="preserve"> = &lt;</w:t>
-      </w:r>
-      <w:r>
-        <w:rPr>
-          <w:rFonts w:ascii="Arial" w:hAnsi="Arial" w:cs="Arial"/>
-          <w:sz w:val="24"/>
-          <w:szCs w:val="24"/>
-        </w:rPr>
-        <w:t>x</w:t>
-      </w:r>
-      <w:r>
-        <w:rPr>
-          <w:rFonts w:ascii="Arial" w:hAnsi="Arial" w:cs="Arial"/>
-          <w:sz w:val="24"/>
-          <w:szCs w:val="24"/>
-        </w:rPr>
-        <w:t xml:space="preserve">, </w:t>
-      </w:r>
-      <w:r>
-        <w:rPr>
-          <w:rFonts w:ascii="Arial" w:hAnsi="Arial" w:cs="Arial"/>
-          <w:sz w:val="24"/>
-          <w:szCs w:val="24"/>
-        </w:rPr>
-        <w:t>y</w:t>
-      </w:r>
-      <w:r>
-        <w:rPr>
-          <w:rFonts w:ascii="Arial" w:hAnsi="Arial" w:cs="Arial"/>
-          <w:sz w:val="24"/>
-          <w:szCs w:val="24"/>
-        </w:rPr>
-        <w:t xml:space="preserve">&gt; where </w:t>
-      </w:r>
-      <w:r>
-        <w:rPr>
-          <w:rFonts w:ascii="Arial" w:hAnsi="Arial" w:cs="Arial"/>
-          <w:sz w:val="24"/>
-          <w:szCs w:val="24"/>
-        </w:rPr>
-        <w:t>x</w:t>
-      </w:r>
-      <w:r>
-        <w:rPr>
-          <w:rFonts w:ascii="Arial" w:hAnsi="Arial" w:cs="Arial"/>
-          <w:sz w:val="24"/>
-          <w:szCs w:val="24"/>
-        </w:rPr>
-        <w:t xml:space="preserve"> is the number of Coke cans stored, </w:t>
-      </w:r>
-      <w:r>
-        <w:rPr>
-          <w:rFonts w:ascii="Arial" w:hAnsi="Arial" w:cs="Arial"/>
-          <w:sz w:val="24"/>
-          <w:szCs w:val="24"/>
-        </w:rPr>
-        <w:t>y</w:t>
-      </w:r>
-      <w:r>
-        <w:rPr>
-          <w:rFonts w:ascii="Arial" w:hAnsi="Arial" w:cs="Arial"/>
-          <w:sz w:val="24"/>
-          <w:szCs w:val="24"/>
-        </w:rPr>
-        <w:t xml:space="preserve"> is the nu</w:t>
-      </w:r>
-      <w:r>
-        <w:rPr>
-          <w:rFonts w:ascii="Arial" w:hAnsi="Arial" w:cs="Arial"/>
-          <w:sz w:val="24"/>
-          <w:szCs w:val="24"/>
-        </w:rPr>
-        <w:t xml:space="preserve">mber of Sprite cans stored and </w:t>
-      </w:r>
-      <w:r>
-        <w:rPr>
-          <w:rFonts w:ascii="Arial" w:hAnsi="Arial" w:cs="Arial"/>
-          <w:sz w:val="24"/>
-          <w:szCs w:val="24"/>
-        </w:rPr>
-        <w:t>x</w:t>
-      </w:r>
-      <w:r>
-        <w:rPr>
-          <w:rFonts w:ascii="Arial" w:hAnsi="Arial" w:cs="Arial"/>
-          <w:sz w:val="24"/>
-          <w:szCs w:val="24"/>
-        </w:rPr>
-        <w:t xml:space="preserve"> + </w:t>
-      </w:r>
-      <w:r>
-        <w:rPr>
-          <w:rFonts w:ascii="Arial" w:hAnsi="Arial" w:cs="Arial"/>
-          <w:sz w:val="24"/>
-          <w:szCs w:val="24"/>
-        </w:rPr>
-        <w:t>y</w:t>
-      </w:r>
-      <w:r>
-        <w:rPr>
-          <w:rFonts w:ascii="Arial" w:hAnsi="Arial" w:cs="Arial"/>
-          <w:sz w:val="24"/>
-          <w:szCs w:val="24"/>
-          <w:vertAlign w:val="subscript"/>
-        </w:rPr>
-        <w:t xml:space="preserve"> </w:t>
-      </w:r>
-      <w:r>
-        <w:rPr>
-          <w:rFonts w:ascii="Arial" w:hAnsi="Arial" w:cs="Arial"/>
-          <w:sz w:val="24"/>
-          <w:szCs w:val="24"/>
-        </w:rPr>
-        <w:t>&lt;= 3.</w:t>
-      </w:r>
-      <w:r>
-        <w:rPr>
-          <w:rFonts w:ascii="Arial" w:hAnsi="Arial" w:cs="Arial"/>
-          <w:sz w:val="24"/>
-          <w:szCs w:val="24"/>
-        </w:rPr>
-        <w:t xml:space="preserve"> </w:t>
-      </w:r>
-      <w:proofErr w:type="spellStart"/>
-      <w:r>
-        <w:rPr>
-          <w:rFonts w:ascii="Arial" w:hAnsi="Arial" w:cs="Arial"/>
-          <w:sz w:val="24"/>
-          <w:szCs w:val="24"/>
-        </w:rPr>
-        <w:t>T</w:t>
-      </w:r>
-      <w:r>
-        <w:rPr>
-          <w:rFonts w:ascii="Arial" w:hAnsi="Arial" w:cs="Arial"/>
-          <w:sz w:val="24"/>
-          <w:szCs w:val="24"/>
-          <w:vertAlign w:val="subscript"/>
-        </w:rPr>
-        <w:t>x,y</w:t>
-      </w:r>
-      <w:proofErr w:type="spellEnd"/>
-      <w:r>
-        <w:rPr>
-          <w:rFonts w:ascii="Arial" w:hAnsi="Arial" w:cs="Arial"/>
-          <w:sz w:val="24"/>
-          <w:szCs w:val="24"/>
-        </w:rPr>
-        <w:t xml:space="preserve"> and </w:t>
-      </w:r>
-      <w:proofErr w:type="spellStart"/>
-      <w:r>
-        <w:rPr>
-          <w:rFonts w:ascii="Arial" w:hAnsi="Arial" w:cs="Arial"/>
-          <w:sz w:val="24"/>
-          <w:szCs w:val="24"/>
-        </w:rPr>
-        <w:t>R</w:t>
-      </w:r>
-      <w:r>
-        <w:rPr>
-          <w:rFonts w:ascii="Arial" w:hAnsi="Arial" w:cs="Arial"/>
-          <w:sz w:val="24"/>
-          <w:szCs w:val="24"/>
-          <w:vertAlign w:val="subscript"/>
-        </w:rPr>
-        <w:t>x,y</w:t>
-      </w:r>
-      <w:proofErr w:type="spellEnd"/>
-      <w:r>
-        <w:rPr>
-          <w:rFonts w:ascii="Arial" w:hAnsi="Arial" w:cs="Arial"/>
-          <w:sz w:val="24"/>
-          <w:szCs w:val="24"/>
-        </w:rPr>
-        <w:t xml:space="preserve"> represent the possible transition and reward functions for the current state.</w:t>
-      </w:r>
-      <w:r>
-        <w:rPr>
-          <w:rFonts w:ascii="Arial" w:hAnsi="Arial" w:cs="Arial"/>
-          <w:sz w:val="24"/>
-          <w:szCs w:val="24"/>
-        </w:rPr>
-        <w:t xml:space="preserve"> </w:t>
-      </w:r>
-      <w:proofErr w:type="spellStart"/>
-      <w:r>
-        <w:rPr>
-          <w:rFonts w:ascii="Arial" w:hAnsi="Arial" w:cs="Arial"/>
-          <w:sz w:val="24"/>
-          <w:szCs w:val="24"/>
-        </w:rPr>
-        <w:t>T</w:t>
-      </w:r>
-      <w:r>
-        <w:rPr>
-          <w:rFonts w:ascii="Arial" w:hAnsi="Arial" w:cs="Arial"/>
-          <w:sz w:val="24"/>
-          <w:szCs w:val="24"/>
-          <w:vertAlign w:val="subscript"/>
-        </w:rPr>
-        <w:t>x,y</w:t>
-      </w:r>
-      <w:proofErr w:type="spellEnd"/>
       <w:r>
         <w:rPr>
           <w:rFonts w:ascii="Arial" w:hAnsi="Arial" w:cs="Arial"/>
@@ -1715,7 +1476,6 @@
         </w:rPr>
         <w:t xml:space="preserve"> T and R</w:t>
       </w:r>
-      <w:proofErr w:type="spellStart"/>
       <w:r>
         <w:rPr>
           <w:rFonts w:ascii="Arial" w:hAnsi="Arial" w:cs="Arial"/>
@@ -1725,7 +1485,6 @@
         </w:rPr>
         <w:t>x,y</w:t>
       </w:r>
-      <w:proofErr w:type="spellEnd"/>
       <w:r>
         <w:rPr>
           <w:rFonts w:ascii="Arial" w:hAnsi="Arial" w:cs="Arial"/>
@@ -1841,16 +1600,7 @@
           <w:sz w:val="24"/>
           <w:szCs w:val="24"/>
         </w:rPr>
-        <w:t xml:space="preserve">the empty vending machine, so </w:t>
-      </w:r>
-      <w:proofErr w:type="spellStart"/>
-      <w:r>
-        <w:rPr>
-          <w:rFonts w:ascii="Arial" w:hAnsi="Arial" w:cs="Arial"/>
-          <w:sz w:val="24"/>
-          <w:szCs w:val="24"/>
-        </w:rPr>
-        <w:t>s</w:t>
+        <w:t>the empty vending machine, so s</w:t>
       </w:r>
       <w:r>
         <w:rPr>
@@ -1861,7 +1611,6 @@
         </w:rPr>
         <w:t>o</w:t>
       </w:r>
-      <w:proofErr w:type="spellEnd"/>
       <w:r>
         <w:rPr>
           <w:rFonts w:ascii="Arial" w:hAnsi="Arial" w:cs="Arial"/>
@@ -5573,7 +5322,6 @@
           <w:szCs w:val="24"/>
         </w:rPr>
       </w:pPr>
-      <w:proofErr w:type="spellStart"/>
       <w:r>
         <w:rPr>
           <w:rFonts w:ascii="Arial" w:hAnsi="Arial" w:cs="Arial"/>
@@ -5600,23 +5348,13 @@
         </w:rPr>
         <w:t>y,z</w:t>
       </w:r>
-      <w:proofErr w:type="spellEnd"/>
-      <w:r>
-        <w:rPr>
-          <w:rFonts w:ascii="Arial" w:hAnsi="Arial" w:cs="Arial"/>
-          <w:sz w:val="24"/>
-          <w:szCs w:val="24"/>
-        </w:rPr>
-        <w:t xml:space="preserve"> is the probability of ending up at MDP state &lt;y, z&gt; after taking action </w:t>
-      </w:r>
-      <w:proofErr w:type="spellStart"/>
-      <w:r>
-        <w:rPr>
-          <w:rFonts w:ascii="Arial" w:hAnsi="Arial" w:cs="Arial"/>
-          <w:sz w:val="24"/>
-          <w:szCs w:val="24"/>
-        </w:rPr>
-        <w:t>a</w:t>
+      <w:r>
+        <w:rPr>
+          <w:rFonts w:ascii="Arial" w:hAnsi="Arial" w:cs="Arial"/>
+          <w:sz w:val="24"/>
+          <w:szCs w:val="24"/>
+        </w:rPr>
+        <w:t xml:space="preserve"> is the probability of ending up at MDP state &lt;y, z&gt; after taking action a</w:t>
       </w:r>
       <w:r>
         <w:rPr>
@@ -5627,7 +5365,6 @@
         </w:rPr>
         <w:t>x</w:t>
       </w:r>
-      <w:proofErr w:type="spellEnd"/>
       <w:r>
         <w:rPr>
           <w:rFonts w:ascii="Arial" w:hAnsi="Arial" w:cs="Arial"/>
@@ -12997,16 +12734,7 @@
           <w:sz w:val="24"/>
           <w:szCs w:val="24"/>
         </w:rPr>
-        <w:t xml:space="preserve">((y, z), </w:t>
-      </w:r>
-      <w:proofErr w:type="spellStart"/>
-      <w:r>
-        <w:rPr>
-          <w:rFonts w:ascii="Arial" w:hAnsi="Arial" w:cs="Arial"/>
-          <w:sz w:val="24"/>
-          <w:szCs w:val="24"/>
-        </w:rPr>
-        <w:t>a</w:t>
+        <w:t>((y, z), a</w:t>
       </w:r>
       <w:r>
         <w:rPr>
@@ -13017,23 +12745,13 @@
         </w:rPr>
         <w:t>x</w:t>
       </w:r>
-      <w:proofErr w:type="spellEnd"/>
-      <w:r>
-        <w:rPr>
-          <w:rFonts w:ascii="Arial" w:hAnsi="Arial" w:cs="Arial"/>
-          <w:sz w:val="24"/>
-          <w:szCs w:val="24"/>
-        </w:rPr>
-        <w:t xml:space="preserve">) is the reward for ending up at MDP state &lt;y, z&gt; after taking action </w:t>
-      </w:r>
-      <w:proofErr w:type="spellStart"/>
-      <w:r>
-        <w:rPr>
-          <w:rFonts w:ascii="Arial" w:hAnsi="Arial" w:cs="Arial"/>
-          <w:sz w:val="24"/>
-          <w:szCs w:val="24"/>
-        </w:rPr>
-        <w:t>a</w:t>
+      <w:r>
+        <w:rPr>
+          <w:rFonts w:ascii="Arial" w:hAnsi="Arial" w:cs="Arial"/>
+          <w:sz w:val="24"/>
+          <w:szCs w:val="24"/>
+        </w:rPr>
+        <w:t>) is the reward for ending up at MDP state &lt;y, z&gt; after taking action a</w:t>
       </w:r>
       <w:r>
         <w:rPr>
@@ -13044,7 +12762,6 @@
         </w:rPr>
         <w:t>x</w:t>
       </w:r>
-      <w:proofErr w:type="spellEnd"/>
       <w:r>
         <w:rPr>
           <w:rFonts w:ascii="Arial" w:hAnsi="Arial" w:cs="Arial"/>
@@ -13097,25 +12814,7 @@
           <w:sz w:val="24"/>
           <w:szCs w:val="24"/>
         </w:rPr>
-        <w:t xml:space="preserve">Action Space is a </w:t>
-      </w:r>
-      <w:proofErr w:type="spellStart"/>
-      <w:r>
-        <w:rPr>
-          <w:rFonts w:ascii="Arial" w:hAnsi="Arial" w:cs="Arial"/>
-          <w:sz w:val="24"/>
-          <w:szCs w:val="24"/>
-        </w:rPr>
-        <w:t>tuple</w:t>
-      </w:r>
-      <w:proofErr w:type="spellEnd"/>
-      <w:r>
-        <w:rPr>
-          <w:rFonts w:ascii="Arial" w:hAnsi="Arial" w:cs="Arial"/>
-          <w:sz w:val="24"/>
-          <w:szCs w:val="24"/>
-        </w:rPr>
-        <w:t xml:space="preserve"> of 2 elements representing the amount of cans for a particular type of soda that was purchased for stock in a day.</w:t>
+        <w:t>Action Space is a tuple of 2 elements representing the amount of cans for a particular type of soda that was purchased for stock in a day.</w:t>
       </w:r>
     </w:p>
     <w:p>
@@ -13789,16 +13488,7 @@
           <w:sz w:val="24"/>
           <w:szCs w:val="24"/>
         </w:rPr>
-        <w:t xml:space="preserve">Given the previous state </w:t>
-      </w:r>
-      <w:proofErr w:type="spellStart"/>
-      <w:r>
-        <w:rPr>
-          <w:rFonts w:ascii="Arial" w:hAnsi="Arial" w:cs="Arial"/>
-          <w:sz w:val="24"/>
-          <w:szCs w:val="24"/>
-        </w:rPr>
-        <w:t>s</w:t>
+        <w:t>Given the previous state s</w:t>
       </w:r>
       <w:r>
         <w:rPr>
@@ -13809,7 +13499,6 @@
         </w:rPr>
         <w:t>t</w:t>
       </w:r>
-      <w:proofErr w:type="spellEnd"/>
       <w:r>
         <w:rPr>
           <w:rFonts w:ascii="Arial" w:hAnsi="Arial" w:cs="Arial"/>
@@ -13841,16 +13530,7 @@
           <w:sz w:val="24"/>
           <w:szCs w:val="24"/>
         </w:rPr>
-        <w:t xml:space="preserve"> and the new state </w:t>
-      </w:r>
-      <w:proofErr w:type="spellStart"/>
-      <w:r>
-        <w:rPr>
-          <w:rFonts w:ascii="Arial" w:hAnsi="Arial" w:cs="Arial"/>
-          <w:sz w:val="24"/>
-          <w:szCs w:val="24"/>
-        </w:rPr>
-        <w:t>s</w:t>
+        <w:t xml:space="preserve"> and the new state s</w:t>
       </w:r>
       <w:r>
         <w:rPr>
@@ -13859,9 +13539,33 @@
           <w:szCs w:val="24"/>
           <w:vertAlign w:val="subscript"/>
         </w:rPr>
+        <w:t>t + 1</w:t>
+      </w:r>
+      <w:r>
+        <w:rPr>
+          <w:rFonts w:ascii="Arial" w:hAnsi="Arial" w:cs="Arial"/>
+          <w:sz w:val="24"/>
+          <w:szCs w:val="24"/>
+        </w:rPr>
+        <w:t>, where t = current time slice, s</w:t>
+      </w:r>
+      <w:r>
+        <w:rPr>
+          <w:rFonts w:ascii="Arial" w:hAnsi="Arial" w:cs="Arial"/>
+          <w:sz w:val="24"/>
+          <w:szCs w:val="24"/>
+          <w:vertAlign w:val="subscript"/>
+        </w:rPr>
         <w:t>t</w:t>
       </w:r>
-      <w:proofErr w:type="spellEnd"/>
+      <w:r>
+        <w:rPr>
+          <w:rFonts w:ascii="Arial" w:hAnsi="Arial" w:cs="Arial"/>
+          <w:sz w:val="24"/>
+          <w:szCs w:val="24"/>
+        </w:rPr>
+        <w:t>, s</w:t>
+      </w:r>
       <w:r>
         <w:rPr>
           <w:rFonts w:ascii="Arial" w:hAnsi="Arial" w:cs="Arial"/>
@@ -13869,70 +13573,7 @@
           <w:szCs w:val="24"/>
           <w:vertAlign w:val="subscript"/>
         </w:rPr>
-        <w:t xml:space="preserve"> + 1</w:t>
-      </w:r>
-      <w:r>
-        <w:rPr>
-          <w:rFonts w:ascii="Arial" w:hAnsi="Arial" w:cs="Arial"/>
-          <w:sz w:val="24"/>
-          <w:szCs w:val="24"/>
-        </w:rPr>
-        <w:t xml:space="preserve">, where t = current time slice, </w:t>
-      </w:r>
-      <w:proofErr w:type="spellStart"/>
-      <w:r>
-        <w:rPr>
-          <w:rFonts w:ascii="Arial" w:hAnsi="Arial" w:cs="Arial"/>
-          <w:sz w:val="24"/>
-          <w:szCs w:val="24"/>
-        </w:rPr>
-        <w:t>s</w:t>
-      </w:r>
-      <w:r>
-        <w:rPr>
-          <w:rFonts w:ascii="Arial" w:hAnsi="Arial" w:cs="Arial"/>
-          <w:sz w:val="24"/>
-          <w:szCs w:val="24"/>
-          <w:vertAlign w:val="subscript"/>
-        </w:rPr>
-        <w:t>t</w:t>
-      </w:r>
-      <w:proofErr w:type="spellEnd"/>
-      <w:r>
-        <w:rPr>
-          <w:rFonts w:ascii="Arial" w:hAnsi="Arial" w:cs="Arial"/>
-          <w:sz w:val="24"/>
-          <w:szCs w:val="24"/>
-        </w:rPr>
-        <w:t xml:space="preserve">, </w:t>
-      </w:r>
-      <w:proofErr w:type="spellStart"/>
-      <w:r>
-        <w:rPr>
-          <w:rFonts w:ascii="Arial" w:hAnsi="Arial" w:cs="Arial"/>
-          <w:sz w:val="24"/>
-          <w:szCs w:val="24"/>
-        </w:rPr>
-        <w:t>s</w:t>
-      </w:r>
-      <w:r>
-        <w:rPr>
-          <w:rFonts w:ascii="Arial" w:hAnsi="Arial" w:cs="Arial"/>
-          <w:sz w:val="24"/>
-          <w:szCs w:val="24"/>
-          <w:vertAlign w:val="subscript"/>
-        </w:rPr>
-        <w:t>t</w:t>
-      </w:r>
-      <w:proofErr w:type="spellEnd"/>
-      <w:r>
-        <w:rPr>
-          <w:rFonts w:ascii="Arial" w:hAnsi="Arial" w:cs="Arial"/>
-          <w:sz w:val="24"/>
-          <w:szCs w:val="24"/>
-          <w:vertAlign w:val="subscript"/>
-        </w:rPr>
-        <w:t xml:space="preserve"> + 1</w:t>
+        <w:t>t + 1</w:t>
       </w:r>
       <w:r>
         <w:rPr>
@@ -14027,34 +13668,7 @@
           <w:sz w:val="24"/>
           <w:szCs w:val="24"/>
         </w:rPr>
-        <w:t xml:space="preserve"> </w:t>
-      </w:r>
-      <w:proofErr w:type="spellStart"/>
-      <w:r>
-        <w:rPr>
-          <w:rFonts w:ascii="Arial" w:hAnsi="Arial" w:cs="Arial"/>
-          <w:sz w:val="24"/>
-          <w:szCs w:val="24"/>
-        </w:rPr>
-        <w:t>at</w:t>
-      </w:r>
-      <w:proofErr w:type="spellEnd"/>
-      <w:r>
-        <w:rPr>
-          <w:rFonts w:ascii="Arial" w:hAnsi="Arial" w:cs="Arial"/>
-          <w:sz w:val="24"/>
-          <w:szCs w:val="24"/>
-        </w:rPr>
-        <w:t xml:space="preserve"> state </w:t>
-      </w:r>
-      <w:proofErr w:type="spellStart"/>
-      <w:r>
-        <w:rPr>
-          <w:rFonts w:ascii="Arial" w:hAnsi="Arial" w:cs="Arial"/>
-          <w:sz w:val="24"/>
-          <w:szCs w:val="24"/>
-        </w:rPr>
-        <w:t>s</w:t>
+        <w:t xml:space="preserve"> at state s</w:t>
       </w:r>
       <w:r>
         <w:rPr>
@@ -14065,7 +13679,6 @@
         </w:rPr>
         <w:t>t</w:t>
       </w:r>
-      <w:proofErr w:type="spellEnd"/>
       <w:r>
         <w:rPr>
           <w:rFonts w:ascii="Arial" w:hAnsi="Arial" w:cs="Arial"/>
@@ -14126,16 +13739,7 @@
           <w:sz w:val="24"/>
           <w:szCs w:val="24"/>
         </w:rPr>
-        <w:t>(</w:t>
-      </w:r>
-      <w:proofErr w:type="spellStart"/>
-      <w:r>
-        <w:rPr>
-          <w:rFonts w:ascii="Arial" w:hAnsi="Arial" w:cs="Arial"/>
-          <w:sz w:val="24"/>
-          <w:szCs w:val="24"/>
-        </w:rPr>
-        <w:t>s</w:t>
+        <w:t>(s</w:t>
       </w:r>
       <w:r>
         <w:rPr>
@@ -14146,7 +13750,6 @@
         </w:rPr>
         <w:t>t</w:t>
       </w:r>
-      <w:proofErr w:type="spellEnd"/>
       <w:r>
         <w:rPr>
           <w:rFonts w:ascii="Arial" w:hAnsi="Arial" w:cs="Arial"/>
@@ -14170,16 +13773,7 @@
           <w:sz w:val="24"/>
           <w:szCs w:val="24"/>
         </w:rPr>
-        <w:t xml:space="preserve">, </w:t>
-      </w:r>
-      <w:proofErr w:type="spellStart"/>
-      <w:r>
-        <w:rPr>
-          <w:rFonts w:ascii="Arial" w:hAnsi="Arial" w:cs="Arial"/>
-          <w:sz w:val="24"/>
-          <w:szCs w:val="24"/>
-        </w:rPr>
-        <w:t>s</w:t>
+        <w:t>, s</w:t>
       </w:r>
       <w:r>
         <w:rPr>
@@ -14188,9 +13782,49 @@
           <w:szCs w:val="24"/>
           <w:vertAlign w:val="subscript"/>
         </w:rPr>
+        <w:t>t + 1</w:t>
+      </w:r>
+      <w:r>
+        <w:rPr>
+          <w:rFonts w:ascii="Arial" w:hAnsi="Arial" w:cs="Arial"/>
+          <w:sz w:val="24"/>
+          <w:szCs w:val="24"/>
+        </w:rPr>
+        <w:t>)</w:t>
+      </w:r>
+      <w:r>
+        <w:rPr>
+          <w:rFonts w:ascii="Arial" w:hAnsi="Arial" w:cs="Arial"/>
+          <w:sz w:val="24"/>
+          <w:szCs w:val="24"/>
+        </w:rPr>
+        <w:t xml:space="preserve"> = </w:t>
+      </w:r>
+      <w:r>
+        <w:rPr>
+          <w:rFonts w:ascii="Arial" w:hAnsi="Arial" w:cs="Arial"/>
+          <w:sz w:val="24"/>
+          <w:szCs w:val="24"/>
+        </w:rPr>
+        <w:t>T((&lt;x, y&gt;, T</w:t>
+      </w:r>
+      <w:r>
+        <w:rPr>
+          <w:rFonts w:ascii="Arial" w:hAnsi="Arial" w:cs="Arial"/>
+          <w:sz w:val="24"/>
+          <w:szCs w:val="24"/>
+          <w:vertAlign w:val="subscript"/>
+        </w:rPr>
         <w:t>t</w:t>
       </w:r>
-      <w:proofErr w:type="spellEnd"/>
+      <w:r>
+        <w:rPr>
+          <w:rFonts w:ascii="Arial" w:hAnsi="Arial" w:cs="Arial"/>
+          <w:sz w:val="24"/>
+          <w:szCs w:val="24"/>
+        </w:rPr>
+        <w:t>, R</w:t>
+      </w:r>
       <w:r>
         <w:rPr>
           <w:rFonts w:ascii="Arial" w:hAnsi="Arial" w:cs="Arial"/>
@@ -14198,40 +13832,15 @@
           <w:szCs w:val="24"/>
           <w:vertAlign w:val="subscript"/>
         </w:rPr>
-        <w:t xml:space="preserve"> + 1</w:t>
-      </w:r>
-      <w:r>
-        <w:rPr>
-          <w:rFonts w:ascii="Arial" w:hAnsi="Arial" w:cs="Arial"/>
-          <w:sz w:val="24"/>
-          <w:szCs w:val="24"/>
-        </w:rPr>
-        <w:t>)</w:t>
-      </w:r>
-      <w:r>
-        <w:rPr>
-          <w:rFonts w:ascii="Arial" w:hAnsi="Arial" w:cs="Arial"/>
-          <w:sz w:val="24"/>
-          <w:szCs w:val="24"/>
-        </w:rPr>
-        <w:t xml:space="preserve"> = </w:t>
-      </w:r>
-      <w:r>
-        <w:rPr>
-          <w:rFonts w:ascii="Arial" w:hAnsi="Arial" w:cs="Arial"/>
-          <w:sz w:val="24"/>
-          <w:szCs w:val="24"/>
-        </w:rPr>
-        <w:t xml:space="preserve">T((&lt;x, y&gt;, </w:t>
-      </w:r>
-      <w:proofErr w:type="spellStart"/>
-      <w:r>
-        <w:rPr>
-          <w:rFonts w:ascii="Arial" w:hAnsi="Arial" w:cs="Arial"/>
-          <w:sz w:val="24"/>
-          <w:szCs w:val="24"/>
-        </w:rPr>
-        <w:t>T</w:t>
+        <w:t>t</w:t>
+      </w:r>
+      <w:r>
+        <w:rPr>
+          <w:rFonts w:ascii="Arial" w:hAnsi="Arial" w:cs="Arial"/>
+          <w:sz w:val="24"/>
+          <w:szCs w:val="24"/>
+        </w:rPr>
+        <w:t>), &lt;m, n&gt;, (&lt;a, b&gt;, T</w:t>
       </w:r>
       <w:r>
         <w:rPr>
@@ -14240,61 +13849,7 @@
           <w:szCs w:val="24"/>
           <w:vertAlign w:val="subscript"/>
         </w:rPr>
-        <w:t>t</w:t>
-      </w:r>
-      <w:proofErr w:type="spellEnd"/>
-      <w:r>
-        <w:rPr>
-          <w:rFonts w:ascii="Arial" w:hAnsi="Arial" w:cs="Arial"/>
-          <w:sz w:val="24"/>
-          <w:szCs w:val="24"/>
-        </w:rPr>
-        <w:t>, R</w:t>
-      </w:r>
-      <w:r>
-        <w:rPr>
-          <w:rFonts w:ascii="Arial" w:hAnsi="Arial" w:cs="Arial"/>
-          <w:sz w:val="24"/>
-          <w:szCs w:val="24"/>
-          <w:vertAlign w:val="subscript"/>
-        </w:rPr>
-        <w:t>t</w:t>
-      </w:r>
-      <w:r>
-        <w:rPr>
-          <w:rFonts w:ascii="Arial" w:hAnsi="Arial" w:cs="Arial"/>
-          <w:sz w:val="24"/>
-          <w:szCs w:val="24"/>
-        </w:rPr>
-        <w:t xml:space="preserve">), &lt;m, n&gt;, (&lt;a, b&gt;, </w:t>
-      </w:r>
-      <w:proofErr w:type="spellStart"/>
-      <w:r>
-        <w:rPr>
-          <w:rFonts w:ascii="Arial" w:hAnsi="Arial" w:cs="Arial"/>
-          <w:sz w:val="24"/>
-          <w:szCs w:val="24"/>
-        </w:rPr>
-        <w:t>T</w:t>
-      </w:r>
-      <w:r>
-        <w:rPr>
-          <w:rFonts w:ascii="Arial" w:hAnsi="Arial" w:cs="Arial"/>
-          <w:sz w:val="24"/>
-          <w:szCs w:val="24"/>
-          <w:vertAlign w:val="subscript"/>
-        </w:rPr>
-        <w:t>t</w:t>
-      </w:r>
-      <w:proofErr w:type="spellEnd"/>
-      <w:r>
-        <w:rPr>
-          <w:rFonts w:ascii="Arial" w:hAnsi="Arial" w:cs="Arial"/>
-          <w:sz w:val="24"/>
-          <w:szCs w:val="24"/>
-          <w:vertAlign w:val="subscript"/>
-        </w:rPr>
-        <w:t xml:space="preserve"> + 1</w:t>
+        <w:t>t + 1</w:t>
       </w:r>
       <w:r>
         <w:rPr>
@@ -14524,16 +14079,7 @@
           <w:sz w:val="24"/>
           <w:szCs w:val="24"/>
         </w:rPr>
-        <w:t xml:space="preserve">, 0 &lt; m &lt;= x + a), then we need to refer to a matrix of probabilities for that type of soda. Let’s denote this as </w:t>
-      </w:r>
-      <w:proofErr w:type="spellStart"/>
-      <w:r>
-        <w:rPr>
-          <w:rFonts w:ascii="Arial" w:hAnsi="Arial" w:cs="Arial"/>
-          <w:sz w:val="24"/>
-          <w:szCs w:val="24"/>
-        </w:rPr>
-        <w:t>P</w:t>
+        <w:t>, 0 &lt; m &lt;= x + a), then we need to refer to a matrix of probabilities for that type of soda. Let’s denote this as P</w:t>
       </w:r>
       <w:r>
         <w:rPr>
@@ -14544,7 +14090,6 @@
         </w:rPr>
         <w:t>soda</w:t>
       </w:r>
-      <w:proofErr w:type="spellEnd"/>
       <w:r>
         <w:rPr>
           <w:rFonts w:ascii="Arial" w:hAnsi="Arial" w:cs="Arial"/>
@@ -14568,7 +14113,6 @@
           <w:szCs w:val="24"/>
         </w:rPr>
       </w:pPr>
-      <w:proofErr w:type="spellStart"/>
       <w:r>
         <w:rPr>
           <w:rFonts w:ascii="Arial" w:hAnsi="Arial" w:cs="Arial"/>
@@ -14586,7 +14130,6 @@
         </w:rPr>
         <w:t>soda</w:t>
       </w:r>
-      <w:proofErr w:type="spellEnd"/>
       <w:r>
         <w:rPr>
           <w:rFonts w:ascii="Arial" w:hAnsi="Arial" w:cs="Arial"/>
@@ -14884,16 +14427,7 @@
           <w:sz w:val="24"/>
           <w:szCs w:val="24"/>
         </w:rPr>
-        <w:t xml:space="preserve">Where </w:t>
-      </w:r>
-      <w:proofErr w:type="spellStart"/>
-      <w:r>
-        <w:rPr>
-          <w:rFonts w:ascii="Arial" w:hAnsi="Arial" w:cs="Arial"/>
-          <w:sz w:val="24"/>
-          <w:szCs w:val="24"/>
-        </w:rPr>
-        <w:t>p</w:t>
+        <w:t>Where p</w:t>
       </w:r>
       <w:r>
         <w:rPr>
@@ -14904,7 +14438,6 @@
         </w:rPr>
         <w:t>a,b</w:t>
       </w:r>
-      <w:proofErr w:type="spellEnd"/>
       <w:r>
         <w:rPr>
           <w:rFonts w:ascii="Arial" w:hAnsi="Arial" w:cs="Arial"/>
@@ -14929,7 +14462,6 @@
         </w:rPr>
         <w:t xml:space="preserve"> cans of soda type x when there is currently </w:t>
       </w:r>
-      <w:proofErr w:type="spellStart"/>
       <w:r>
         <w:rPr>
           <w:rFonts w:ascii="Arial" w:hAnsi="Arial" w:cs="Arial"/>
@@ -14938,7 +14470,6 @@
         </w:rPr>
         <w:t>i</w:t>
       </w:r>
-      <w:proofErr w:type="spellEnd"/>
       <w:r>
         <w:rPr>
           <w:rFonts w:ascii="Arial" w:hAnsi="Arial" w:cs="Arial"/>
@@ -14955,7 +14486,6 @@
         </w:rPr>
         <w:t xml:space="preserve"> Take note that </w:t>
       </w:r>
-      <w:proofErr w:type="spellStart"/>
       <w:r>
         <w:rPr>
           <w:rFonts w:ascii="Arial" w:hAnsi="Arial" w:cs="Arial"/>
@@ -14964,7 +14494,6 @@
         </w:rPr>
         <w:t>i</w:t>
       </w:r>
-      <w:proofErr w:type="spellEnd"/>
       <w:r>
         <w:rPr>
           <w:rFonts w:ascii="Arial" w:hAnsi="Arial" w:cs="Arial"/>
@@ -15003,16 +14532,7 @@
           <w:szCs w:val="24"/>
         </w:rPr>
         <w:lastRenderedPageBreak/>
-        <w:t xml:space="preserve">If we say </w:t>
-      </w:r>
-      <w:proofErr w:type="spellStart"/>
-      <w:r>
-        <w:rPr>
-          <w:rFonts w:ascii="Arial" w:hAnsi="Arial" w:cs="Arial"/>
-          <w:sz w:val="24"/>
-          <w:szCs w:val="24"/>
-        </w:rPr>
-        <w:t>P</w:t>
+        <w:t>If we say P</w:t>
       </w:r>
       <w:r>
         <w:rPr>
@@ -15023,67 +14543,21 @@
         </w:rPr>
         <w:t>soda</w:t>
       </w:r>
-      <w:proofErr w:type="spellEnd"/>
-      <w:r>
-        <w:rPr>
-          <w:rFonts w:ascii="Arial" w:hAnsi="Arial" w:cs="Arial"/>
-          <w:sz w:val="24"/>
-          <w:szCs w:val="24"/>
-        </w:rPr>
-        <w:t>[</w:t>
-      </w:r>
-      <w:proofErr w:type="spellStart"/>
-      <w:r>
-        <w:rPr>
-          <w:rFonts w:ascii="Arial" w:hAnsi="Arial" w:cs="Arial"/>
-          <w:sz w:val="24"/>
-          <w:szCs w:val="24"/>
-        </w:rPr>
-        <w:t>i</w:t>
-      </w:r>
-      <w:proofErr w:type="spellEnd"/>
-      <w:r>
-        <w:rPr>
-          <w:rFonts w:ascii="Arial" w:hAnsi="Arial" w:cs="Arial"/>
-          <w:sz w:val="24"/>
-          <w:szCs w:val="24"/>
-        </w:rPr>
-        <w:t xml:space="preserve">, j] refers to the probability at row </w:t>
-      </w:r>
-      <w:proofErr w:type="spellStart"/>
-      <w:r>
-        <w:rPr>
-          <w:rFonts w:ascii="Arial" w:hAnsi="Arial" w:cs="Arial"/>
-          <w:sz w:val="24"/>
-          <w:szCs w:val="24"/>
-        </w:rPr>
-        <w:t>i</w:t>
-      </w:r>
-      <w:proofErr w:type="spellEnd"/>
-      <w:r>
-        <w:rPr>
-          <w:rFonts w:ascii="Arial" w:hAnsi="Arial" w:cs="Arial"/>
-          <w:sz w:val="24"/>
-          <w:szCs w:val="24"/>
-        </w:rPr>
-        <w:t xml:space="preserve"> and column j of the matrix, then for this possibility, </w:t>
-      </w:r>
-      <w:r>
-        <w:rPr>
-          <w:rFonts w:ascii="Arial" w:hAnsi="Arial" w:cs="Arial"/>
-          <w:sz w:val="24"/>
-          <w:szCs w:val="24"/>
-        </w:rPr>
-        <w:t xml:space="preserve">we return </w:t>
-      </w:r>
-      <w:proofErr w:type="spellStart"/>
-      <w:r>
-        <w:rPr>
-          <w:rFonts w:ascii="Arial" w:hAnsi="Arial" w:cs="Arial"/>
-          <w:sz w:val="24"/>
-          <w:szCs w:val="24"/>
-        </w:rPr>
-        <w:t>P</w:t>
+      <w:r>
+        <w:rPr>
+          <w:rFonts w:ascii="Arial" w:hAnsi="Arial" w:cs="Arial"/>
+          <w:sz w:val="24"/>
+          <w:szCs w:val="24"/>
+        </w:rPr>
+        <w:t xml:space="preserve">[i, j] refers to the probability at row i and column j of the matrix, then for this possibility, </w:t>
+      </w:r>
+      <w:r>
+        <w:rPr>
+          <w:rFonts w:ascii="Arial" w:hAnsi="Arial" w:cs="Arial"/>
+          <w:sz w:val="24"/>
+          <w:szCs w:val="24"/>
+        </w:rPr>
+        <w:t>we return P</w:t>
       </w:r>
       <w:r>
         <w:rPr>
@@ -15094,23 +14568,13 @@
         </w:rPr>
         <w:t>soda</w:t>
       </w:r>
-      <w:proofErr w:type="spellEnd"/>
-      <w:r>
-        <w:rPr>
-          <w:rFonts w:ascii="Arial" w:hAnsi="Arial" w:cs="Arial"/>
-          <w:sz w:val="24"/>
-          <w:szCs w:val="24"/>
-        </w:rPr>
-        <w:t>[</w:t>
-      </w:r>
-      <w:proofErr w:type="spellStart"/>
-      <w:r>
-        <w:rPr>
-          <w:rFonts w:ascii="Arial" w:hAnsi="Arial" w:cs="Arial"/>
-          <w:sz w:val="24"/>
-          <w:szCs w:val="24"/>
-        </w:rPr>
-        <w:t>c</w:t>
+      <w:r>
+        <w:rPr>
+          <w:rFonts w:ascii="Arial" w:hAnsi="Arial" w:cs="Arial"/>
+          <w:sz w:val="24"/>
+          <w:szCs w:val="24"/>
+        </w:rPr>
+        <w:t>[c</w:t>
       </w:r>
       <w:r>
         <w:rPr>
@@ -15121,7 +14585,6 @@
         </w:rPr>
         <w:t>start</w:t>
       </w:r>
-      <w:proofErr w:type="spellEnd"/>
       <w:r>
         <w:rPr>
           <w:rFonts w:ascii="Arial" w:hAnsi="Arial" w:cs="Arial"/>
@@ -15138,16 +14601,7 @@
           <w:sz w:val="24"/>
           <w:szCs w:val="24"/>
         </w:rPr>
-        <w:t xml:space="preserve">+ </w:t>
-      </w:r>
-      <w:proofErr w:type="spellStart"/>
-      <w:r>
-        <w:rPr>
-          <w:rFonts w:ascii="Arial" w:hAnsi="Arial" w:cs="Arial"/>
-          <w:sz w:val="24"/>
-          <w:szCs w:val="24"/>
-        </w:rPr>
-        <w:t>a</w:t>
+        <w:t>+ a</w:t>
       </w:r>
       <w:r>
         <w:rPr>
@@ -15158,23 +14612,13 @@
         </w:rPr>
         <w:t>purchase</w:t>
       </w:r>
-      <w:proofErr w:type="spellEnd"/>
-      <w:r>
-        <w:rPr>
-          <w:rFonts w:ascii="Arial" w:hAnsi="Arial" w:cs="Arial"/>
-          <w:sz w:val="24"/>
-          <w:szCs w:val="24"/>
-        </w:rPr>
-        <w:t xml:space="preserve">, </w:t>
-      </w:r>
-      <w:proofErr w:type="spellStart"/>
-      <w:r>
-        <w:rPr>
-          <w:rFonts w:ascii="Arial" w:hAnsi="Arial" w:cs="Arial"/>
-          <w:sz w:val="24"/>
-          <w:szCs w:val="24"/>
-        </w:rPr>
-        <w:t>c</w:t>
+      <w:r>
+        <w:rPr>
+          <w:rFonts w:ascii="Arial" w:hAnsi="Arial" w:cs="Arial"/>
+          <w:sz w:val="24"/>
+          <w:szCs w:val="24"/>
+        </w:rPr>
+        <w:t>, c</w:t>
       </w:r>
       <w:r>
         <w:rPr>
@@ -15183,9 +14627,16 @@
           <w:szCs w:val="24"/>
           <w:vertAlign w:val="subscript"/>
         </w:rPr>
-        <w:t>start</w:t>
-      </w:r>
-      <w:proofErr w:type="spellEnd"/>
+        <w:t xml:space="preserve">start </w:t>
+      </w:r>
+      <w:r>
+        <w:rPr>
+          <w:rFonts w:ascii="Arial" w:hAnsi="Arial" w:cs="Arial"/>
+          <w:sz w:val="24"/>
+          <w:szCs w:val="24"/>
+        </w:rPr>
+        <w:t>+ a</w:t>
+      </w:r>
       <w:r>
         <w:rPr>
           <w:rFonts w:ascii="Arial" w:hAnsi="Arial" w:cs="Arial"/>
@@ -15193,24 +14644,15 @@
           <w:szCs w:val="24"/>
           <w:vertAlign w:val="subscript"/>
         </w:rPr>
-        <w:t xml:space="preserve"> </w:t>
-      </w:r>
-      <w:r>
-        <w:rPr>
-          <w:rFonts w:ascii="Arial" w:hAnsi="Arial" w:cs="Arial"/>
-          <w:sz w:val="24"/>
-          <w:szCs w:val="24"/>
-        </w:rPr>
-        <w:t xml:space="preserve">+ </w:t>
-      </w:r>
-      <w:proofErr w:type="spellStart"/>
-      <w:r>
-        <w:rPr>
-          <w:rFonts w:ascii="Arial" w:hAnsi="Arial" w:cs="Arial"/>
-          <w:sz w:val="24"/>
-          <w:szCs w:val="24"/>
-        </w:rPr>
-        <w:t>a</w:t>
+        <w:t>purchase</w:t>
+      </w:r>
+      <w:r>
+        <w:rPr>
+          <w:rFonts w:ascii="Arial" w:hAnsi="Arial" w:cs="Arial"/>
+          <w:sz w:val="24"/>
+          <w:szCs w:val="24"/>
+        </w:rPr>
+        <w:t xml:space="preserve"> – c</w:t>
       </w:r>
       <w:r>
         <w:rPr>
@@ -15219,36 +14661,8 @@
           <w:szCs w:val="24"/>
           <w:vertAlign w:val="subscript"/>
         </w:rPr>
-        <w:t>purchase</w:t>
-      </w:r>
-      <w:proofErr w:type="spellEnd"/>
-      <w:r>
-        <w:rPr>
-          <w:rFonts w:ascii="Arial" w:hAnsi="Arial" w:cs="Arial"/>
-          <w:sz w:val="24"/>
-          <w:szCs w:val="24"/>
-        </w:rPr>
-        <w:t xml:space="preserve"> – </w:t>
-      </w:r>
-      <w:proofErr w:type="spellStart"/>
-      <w:r>
-        <w:rPr>
-          <w:rFonts w:ascii="Arial" w:hAnsi="Arial" w:cs="Arial"/>
-          <w:sz w:val="24"/>
-          <w:szCs w:val="24"/>
-        </w:rPr>
-        <w:t>c</w:t>
-      </w:r>
-      <w:r>
-        <w:rPr>
-          <w:rFonts w:ascii="Arial" w:hAnsi="Arial" w:cs="Arial"/>
-          <w:sz w:val="24"/>
-          <w:szCs w:val="24"/>
-          <w:vertAlign w:val="subscript"/>
-        </w:rPr>
         <w:t>end</w:t>
       </w:r>
-      <w:proofErr w:type="spellEnd"/>
       <w:r>
         <w:rPr>
           <w:rFonts w:ascii="Arial" w:hAnsi="Arial" w:cs="Arial"/>
@@ -15536,16 +14950,7 @@
           <w:sz w:val="24"/>
           <w:szCs w:val="24"/>
         </w:rPr>
-        <w:t xml:space="preserve">To conclude, </w:t>
-      </w:r>
-      <w:proofErr w:type="spellStart"/>
-      <w:r>
-        <w:rPr>
-          <w:rFonts w:ascii="Arial" w:hAnsi="Arial" w:cs="Arial"/>
-          <w:sz w:val="24"/>
-          <w:szCs w:val="24"/>
-        </w:rPr>
-        <w:t>T</w:t>
+        <w:t>To conclude, T</w:t>
       </w:r>
       <w:r>
         <w:rPr>
@@ -15556,7 +14961,6 @@
         </w:rPr>
         <w:t>soda</w:t>
       </w:r>
-      <w:proofErr w:type="spellEnd"/>
       <w:r>
         <w:rPr>
           <w:rFonts w:ascii="Arial" w:hAnsi="Arial" w:cs="Arial"/>
@@ -15613,7 +15017,6 @@
           <w:szCs w:val="24"/>
         </w:rPr>
       </w:pPr>
-      <w:proofErr w:type="spellStart"/>
       <w:r>
         <w:rPr>
           <w:rFonts w:ascii="Arial" w:hAnsi="Arial" w:cs="Arial"/>
@@ -15631,7 +15034,6 @@
         </w:rPr>
         <w:t>soda</w:t>
       </w:r>
-      <w:proofErr w:type="spellEnd"/>
       <w:r>
         <w:rPr>
           <w:rFonts w:ascii="Arial" w:hAnsi="Arial" w:cs="Arial"/>
@@ -16865,16 +16267,7 @@
           <w:sz w:val="24"/>
           <w:szCs w:val="24"/>
         </w:rPr>
-        <w:t xml:space="preserve">Given the new state </w:t>
-      </w:r>
-      <w:proofErr w:type="spellStart"/>
-      <w:r>
-        <w:rPr>
-          <w:rFonts w:ascii="Arial" w:hAnsi="Arial" w:cs="Arial"/>
-          <w:sz w:val="24"/>
-          <w:szCs w:val="24"/>
-        </w:rPr>
-        <w:t>s</w:t>
+        <w:t>Given the new state s</w:t>
       </w:r>
       <w:r>
         <w:rPr>
@@ -16883,9 +16276,33 @@
           <w:szCs w:val="24"/>
           <w:vertAlign w:val="subscript"/>
         </w:rPr>
+        <w:t>t + 1</w:t>
+      </w:r>
+      <w:r>
+        <w:rPr>
+          <w:rFonts w:ascii="Arial" w:hAnsi="Arial" w:cs="Arial"/>
+          <w:sz w:val="24"/>
+          <w:szCs w:val="24"/>
+        </w:rPr>
+        <w:t>, the action taken a</w:t>
+      </w:r>
+      <w:r>
+        <w:rPr>
+          <w:rFonts w:ascii="Arial" w:hAnsi="Arial" w:cs="Arial"/>
+          <w:sz w:val="24"/>
+          <w:szCs w:val="24"/>
+          <w:vertAlign w:val="subscript"/>
+        </w:rPr>
         <w:t>t</w:t>
       </w:r>
-      <w:proofErr w:type="spellEnd"/>
+      <w:r>
+        <w:rPr>
+          <w:rFonts w:ascii="Arial" w:hAnsi="Arial" w:cs="Arial"/>
+          <w:sz w:val="24"/>
+          <w:szCs w:val="24"/>
+        </w:rPr>
+        <w:t xml:space="preserve"> and the observation o</w:t>
+      </w:r>
       <w:r>
         <w:rPr>
           <w:rFonts w:ascii="Arial" w:hAnsi="Arial" w:cs="Arial"/>
@@ -16893,15 +16310,15 @@
           <w:szCs w:val="24"/>
           <w:vertAlign w:val="subscript"/>
         </w:rPr>
-        <w:t xml:space="preserve"> + 1</w:t>
-      </w:r>
-      <w:r>
-        <w:rPr>
-          <w:rFonts w:ascii="Arial" w:hAnsi="Arial" w:cs="Arial"/>
-          <w:sz w:val="24"/>
-          <w:szCs w:val="24"/>
-        </w:rPr>
-        <w:t>, the action taken a</w:t>
+        <w:t>t</w:t>
+      </w:r>
+      <w:r>
+        <w:rPr>
+          <w:rFonts w:ascii="Arial" w:hAnsi="Arial" w:cs="Arial"/>
+          <w:sz w:val="24"/>
+          <w:szCs w:val="24"/>
+        </w:rPr>
+        <w:t>, where t = current time slice, s</w:t>
       </w:r>
       <w:r>
         <w:rPr>
@@ -16910,70 +16327,7 @@
           <w:szCs w:val="24"/>
           <w:vertAlign w:val="subscript"/>
         </w:rPr>
-        <w:t>t</w:t>
-      </w:r>
-      <w:r>
-        <w:rPr>
-          <w:rFonts w:ascii="Arial" w:hAnsi="Arial" w:cs="Arial"/>
-          <w:sz w:val="24"/>
-          <w:szCs w:val="24"/>
-        </w:rPr>
-        <w:t xml:space="preserve"> and the observation </w:t>
-      </w:r>
-      <w:proofErr w:type="spellStart"/>
-      <w:r>
-        <w:rPr>
-          <w:rFonts w:ascii="Arial" w:hAnsi="Arial" w:cs="Arial"/>
-          <w:sz w:val="24"/>
-          <w:szCs w:val="24"/>
-        </w:rPr>
-        <w:t>o</w:t>
-      </w:r>
-      <w:r>
-        <w:rPr>
-          <w:rFonts w:ascii="Arial" w:hAnsi="Arial" w:cs="Arial"/>
-          <w:sz w:val="24"/>
-          <w:szCs w:val="24"/>
-          <w:vertAlign w:val="subscript"/>
-        </w:rPr>
-        <w:t>t</w:t>
-      </w:r>
-      <w:proofErr w:type="spellEnd"/>
-      <w:r>
-        <w:rPr>
-          <w:rFonts w:ascii="Arial" w:hAnsi="Arial" w:cs="Arial"/>
-          <w:sz w:val="24"/>
-          <w:szCs w:val="24"/>
-        </w:rPr>
-        <w:t xml:space="preserve">, where t = current time slice, </w:t>
-      </w:r>
-      <w:proofErr w:type="spellStart"/>
-      <w:r>
-        <w:rPr>
-          <w:rFonts w:ascii="Arial" w:hAnsi="Arial" w:cs="Arial"/>
-          <w:sz w:val="24"/>
-          <w:szCs w:val="24"/>
-        </w:rPr>
-        <w:t>s</w:t>
-      </w:r>
-      <w:r>
-        <w:rPr>
-          <w:rFonts w:ascii="Arial" w:hAnsi="Arial" w:cs="Arial"/>
-          <w:sz w:val="24"/>
-          <w:szCs w:val="24"/>
-          <w:vertAlign w:val="subscript"/>
-        </w:rPr>
-        <w:t>t</w:t>
-      </w:r>
-      <w:proofErr w:type="spellEnd"/>
-      <w:r>
-        <w:rPr>
-          <w:rFonts w:ascii="Arial" w:hAnsi="Arial" w:cs="Arial"/>
-          <w:sz w:val="24"/>
-          <w:szCs w:val="24"/>
-          <w:vertAlign w:val="subscript"/>
-        </w:rPr>
-        <w:t xml:space="preserve"> + 1</w:t>
+        <w:t>t + 1</w:t>
       </w:r>
       <w:r>
         <w:rPr>
@@ -17070,7 +16424,6 @@
         </w:rPr>
         <w:t xml:space="preserve"> </w:t>
       </w:r>
-      <w:proofErr w:type="spellStart"/>
       <w:r>
         <w:rPr>
           <w:rFonts w:ascii="Arial" w:hAnsi="Arial" w:cs="Arial"/>
@@ -17088,23 +16441,13 @@
         </w:rPr>
         <w:t>x</w:t>
       </w:r>
-      <w:proofErr w:type="spellEnd"/>
-      <w:r>
-        <w:rPr>
-          <w:rFonts w:ascii="Arial" w:hAnsi="Arial" w:cs="Arial"/>
-          <w:sz w:val="24"/>
-          <w:szCs w:val="24"/>
-        </w:rPr>
-        <w:t xml:space="preserve">, </w:t>
-      </w:r>
-      <w:proofErr w:type="spellStart"/>
-      <w:r>
-        <w:rPr>
-          <w:rFonts w:ascii="Arial" w:hAnsi="Arial" w:cs="Arial"/>
-          <w:sz w:val="24"/>
-          <w:szCs w:val="24"/>
-        </w:rPr>
-        <w:t>o</w:t>
+      <w:r>
+        <w:rPr>
+          <w:rFonts w:ascii="Arial" w:hAnsi="Arial" w:cs="Arial"/>
+          <w:sz w:val="24"/>
+          <w:szCs w:val="24"/>
+        </w:rPr>
+        <w:t>, o</w:t>
       </w:r>
       <w:r>
         <w:rPr>
@@ -17115,7 +16458,6 @@
         </w:rPr>
         <w:t>t</w:t>
       </w:r>
-      <w:proofErr w:type="spellEnd"/>
       <w:r>
         <w:rPr>
           <w:rFonts w:ascii="Arial" w:hAnsi="Arial" w:cs="Arial"/>
@@ -17186,16 +16528,7 @@
           <w:sz w:val="24"/>
           <w:szCs w:val="24"/>
         </w:rPr>
-        <w:t xml:space="preserve">, </w:t>
-      </w:r>
-      <w:proofErr w:type="spellStart"/>
-      <w:r>
-        <w:rPr>
-          <w:rFonts w:ascii="Arial" w:hAnsi="Arial" w:cs="Arial"/>
-          <w:sz w:val="24"/>
-          <w:szCs w:val="24"/>
-        </w:rPr>
-        <w:t>a</w:t>
+        <w:t>, a</w:t>
       </w:r>
       <w:r>
         <w:rPr>
@@ -17206,23 +16539,13 @@
         </w:rPr>
         <w:t>x</w:t>
       </w:r>
-      <w:proofErr w:type="spellEnd"/>
-      <w:r>
-        <w:rPr>
-          <w:rFonts w:ascii="Arial" w:hAnsi="Arial" w:cs="Arial"/>
-          <w:sz w:val="24"/>
-          <w:szCs w:val="24"/>
-        </w:rPr>
-        <w:t xml:space="preserve">, </w:t>
-      </w:r>
-      <w:proofErr w:type="spellStart"/>
-      <w:r>
-        <w:rPr>
-          <w:rFonts w:ascii="Arial" w:hAnsi="Arial" w:cs="Arial"/>
-          <w:sz w:val="24"/>
-          <w:szCs w:val="24"/>
-        </w:rPr>
-        <w:t>o</w:t>
+      <w:r>
+        <w:rPr>
+          <w:rFonts w:ascii="Arial" w:hAnsi="Arial" w:cs="Arial"/>
+          <w:sz w:val="24"/>
+          <w:szCs w:val="24"/>
+        </w:rPr>
+        <w:t>, o</w:t>
       </w:r>
       <w:r>
         <w:rPr>
@@ -17233,7 +16556,6 @@
         </w:rPr>
         <w:t>t</w:t>
       </w:r>
-      <w:proofErr w:type="spellEnd"/>
       <w:r>
         <w:rPr>
           <w:rFonts w:ascii="Arial" w:hAnsi="Arial" w:cs="Arial"/>
@@ -17248,16 +16570,7 @@
           <w:sz w:val="24"/>
           <w:szCs w:val="24"/>
         </w:rPr>
-        <w:t xml:space="preserve"> = (</w:t>
-      </w:r>
-      <w:proofErr w:type="spellStart"/>
-      <w:r>
-        <w:rPr>
-          <w:rFonts w:ascii="Arial" w:hAnsi="Arial" w:cs="Arial"/>
-          <w:sz w:val="24"/>
-          <w:szCs w:val="24"/>
-        </w:rPr>
-        <w:t>S</w:t>
+        <w:t xml:space="preserve"> = (S</w:t>
       </w:r>
       <w:r>
         <w:rPr>
@@ -17268,23 +16581,13 @@
         </w:rPr>
         <w:t>x,y</w:t>
       </w:r>
-      <w:proofErr w:type="spellEnd"/>
-      <w:r>
-        <w:rPr>
-          <w:rFonts w:ascii="Arial" w:hAnsi="Arial" w:cs="Arial"/>
-          <w:sz w:val="24"/>
-          <w:szCs w:val="24"/>
-        </w:rPr>
-        <w:t xml:space="preserve">, R) where </w:t>
-      </w:r>
-      <w:proofErr w:type="spellStart"/>
-      <w:r>
-        <w:rPr>
-          <w:rFonts w:ascii="Arial" w:hAnsi="Arial" w:cs="Arial"/>
-          <w:sz w:val="24"/>
-          <w:szCs w:val="24"/>
-        </w:rPr>
-        <w:t>S</w:t>
+      <w:r>
+        <w:rPr>
+          <w:rFonts w:ascii="Arial" w:hAnsi="Arial" w:cs="Arial"/>
+          <w:sz w:val="24"/>
+          <w:szCs w:val="24"/>
+        </w:rPr>
+        <w:t>, R) where S</w:t>
       </w:r>
       <w:r>
         <w:rPr>
@@ -17295,7 +16598,6 @@
         </w:rPr>
         <w:t>x,y</w:t>
       </w:r>
-      <w:proofErr w:type="spellEnd"/>
       <w:r>
         <w:rPr>
           <w:rFonts w:ascii="Arial" w:hAnsi="Arial" w:cs="Arial"/>
@@ -17916,16 +17218,7 @@
           <w:sz w:val="24"/>
           <w:szCs w:val="24"/>
         </w:rPr>
-        <w:t xml:space="preserve">R(s, a) = R((&lt;x, y&gt;, </w:t>
-      </w:r>
-      <w:proofErr w:type="spellStart"/>
-      <w:r>
-        <w:rPr>
-          <w:rFonts w:ascii="Arial" w:hAnsi="Arial" w:cs="Arial"/>
-          <w:sz w:val="24"/>
-          <w:szCs w:val="24"/>
-        </w:rPr>
-        <w:t>T</w:t>
+        <w:t>R(s, a) = R((&lt;x, y&gt;, T</w:t>
       </w:r>
       <w:r>
         <w:rPr>
@@ -17936,7 +17229,6 @@
         </w:rPr>
         <w:t>t</w:t>
       </w:r>
-      <w:proofErr w:type="spellEnd"/>
       <w:r>
         <w:rPr>
           <w:rFonts w:ascii="Arial" w:hAnsi="Arial" w:cs="Arial"/>
@@ -18044,16 +17336,7 @@
           <w:sz w:val="24"/>
           <w:szCs w:val="24"/>
         </w:rPr>
-        <w:t xml:space="preserve"> We can use </w:t>
-      </w:r>
-      <w:proofErr w:type="spellStart"/>
-      <w:r>
-        <w:rPr>
-          <w:rFonts w:ascii="Arial" w:hAnsi="Arial" w:cs="Arial"/>
-          <w:sz w:val="24"/>
-          <w:szCs w:val="24"/>
-        </w:rPr>
-        <w:t>R</w:t>
+        <w:t xml:space="preserve"> We can use R</w:t>
       </w:r>
       <w:r>
         <w:rPr>
@@ -18064,7 +17347,6 @@
         </w:rPr>
         <w:t>soda</w:t>
       </w:r>
-      <w:proofErr w:type="spellEnd"/>
       <w:r>
         <w:rPr>
           <w:rFonts w:ascii="Arial" w:hAnsi="Arial" w:cs="Arial"/>
@@ -18291,16 +17573,7 @@
           <w:sz w:val="24"/>
           <w:szCs w:val="24"/>
         </w:rPr>
-        <w:t xml:space="preserve">Where start = the starting cans for soda, purchase = the amount of cans purchased for soda and </w:t>
-      </w:r>
-      <w:proofErr w:type="spellStart"/>
-      <w:r>
-        <w:rPr>
-          <w:rFonts w:ascii="Arial" w:hAnsi="Arial" w:cs="Arial"/>
-          <w:sz w:val="24"/>
-          <w:szCs w:val="24"/>
-        </w:rPr>
-        <w:t>P</w:t>
+        <w:t>Where start = the starting cans for soda, purchase = the amount of cans purchased for soda and P</w:t>
       </w:r>
       <w:r>
         <w:rPr>
@@ -18311,7 +17584,6 @@
         </w:rPr>
         <w:t>soda</w:t>
       </w:r>
-      <w:proofErr w:type="spellEnd"/>
       <w:r>
         <w:rPr>
           <w:rFonts w:ascii="Arial" w:hAnsi="Arial" w:cs="Arial"/>
@@ -19634,8 +18906,6 @@
           <w:szCs w:val="24"/>
         </w:rPr>
       </w:pPr>
-      <w:bookmarkStart w:id="0" w:name="_GoBack"/>
-      <w:bookmarkEnd w:id="0"/>
     </w:p>
     <w:p>
       <w:pPr>
@@ -19841,25 +19111,7 @@
           <w:sz w:val="24"/>
           <w:szCs w:val="24"/>
         </w:rPr>
-        <w:t xml:space="preserve"> determi</w:t>
-      </w:r>
-      <w:proofErr w:type="spellStart"/>
-      <w:r>
-        <w:rPr>
-          <w:rFonts w:ascii="Arial" w:hAnsi="Arial" w:cs="Arial"/>
-          <w:sz w:val="24"/>
-          <w:szCs w:val="24"/>
-        </w:rPr>
-        <w:t>nes</w:t>
-      </w:r>
-      <w:proofErr w:type="spellEnd"/>
-      <w:r>
-        <w:rPr>
-          <w:rFonts w:ascii="Arial" w:hAnsi="Arial" w:cs="Arial"/>
-          <w:sz w:val="24"/>
-          <w:szCs w:val="24"/>
-        </w:rPr>
-        <w:t xml:space="preserve"> the probability of selecting an action to generate the Q value for each episode. Setting </w:t>
+        <w:t xml:space="preserve"> determines the probability of selecting an action to generate the Q value for each episode. Setting </w:t>
       </w:r>
       <m:oMath>
         <m:r>
@@ -19895,25 +19147,7 @@
           <w:sz w:val="24"/>
           <w:szCs w:val="24"/>
         </w:rPr>
-        <w:t xml:space="preserve"> = 1 me</w:t>
-      </w:r>
-      <w:proofErr w:type="spellStart"/>
-      <w:r>
-        <w:rPr>
-          <w:rFonts w:ascii="Arial" w:hAnsi="Arial" w:cs="Arial"/>
-          <w:sz w:val="24"/>
-          <w:szCs w:val="24"/>
-        </w:rPr>
-        <w:t>ans</w:t>
-      </w:r>
-      <w:proofErr w:type="spellEnd"/>
-      <w:r>
-        <w:rPr>
-          <w:rFonts w:ascii="Arial" w:hAnsi="Arial" w:cs="Arial"/>
-          <w:sz w:val="24"/>
-          <w:szCs w:val="24"/>
-        </w:rPr>
-        <w:t xml:space="preserve"> that the action with the highest weight will be selected with probability 0 while all other actions are selected with probability 1. Hence, setting </w:t>
+        <w:t xml:space="preserve"> = 1 means that the action with the highest weight will be selected with probability 0 while all other actions are selected with probability 1. Hence, setting </w:t>
       </w:r>
       <m:oMath>
         <m:r>
@@ -20148,16 +19382,7 @@
           <w:sz w:val="24"/>
           <w:szCs w:val="24"/>
         </w:rPr>
-        <w:t xml:space="preserve">. Hence, we are choosing to do the most favoured action for every single state. When calculating the new Q-value, we pick the action with the largest Q-value (a * [r + discount factor * </w:t>
-      </w:r>
-      <w:proofErr w:type="spellStart"/>
-      <w:r>
-        <w:rPr>
-          <w:rFonts w:ascii="Arial" w:hAnsi="Arial" w:cs="Arial"/>
-          <w:sz w:val="24"/>
-          <w:szCs w:val="24"/>
-        </w:rPr>
-        <w:t>max</w:t>
+        <w:t>. Hence, we are choosing to do the most favoured action for every single state. When calculating the new Q-value, we pick the action with the largest Q-value (a * [r + discount factor * max</w:t>
       </w:r>
       <w:r>
         <w:rPr>
@@ -20166,17 +19391,7 @@
           <w:szCs w:val="24"/>
           <w:vertAlign w:val="superscript"/>
         </w:rPr>
-        <w:t>a</w:t>
-      </w:r>
-      <w:proofErr w:type="spellEnd"/>
-      <w:r>
-        <w:rPr>
-          <w:rFonts w:ascii="Arial" w:hAnsi="Arial" w:cs="Arial"/>
-          <w:sz w:val="24"/>
-          <w:szCs w:val="24"/>
-          <w:vertAlign w:val="superscript"/>
-        </w:rPr>
-        <w:t>’</w:t>
+        <w:t>a’</w:t>
       </w:r>
       <w:r>
         <w:rPr>
@@ -20823,43 +20038,22 @@
           <w:sz w:val="24"/>
           <w:szCs w:val="24"/>
         </w:rPr>
-        <w:t xml:space="preserve">A robot is navigating in an environment that has been </w:t>
-      </w:r>
-      <w:proofErr w:type="spellStart"/>
-      <w:r>
+        <w:t>A robot is navigating in an environment that has been discretised into 4 grid cells, as shown in Figure 1. We know the robot’s action space is {left, right} and that effect of performing an action is non-deterministic. However, we do not have a stochastic model of this non-deterministic behaviour of the robot. Worse, we do not know the cost of each action that the robot takes nor the reward for reaching the goal. Despite this lack of information, we want to find a policy for the robot to move from cell-1 to cell-4 with minimum cost.</w:t>
+      </w:r>
+    </w:p>
+    <w:p>
+      <w:pPr>
+        <w:jc w:val="both"/>
         <w:rPr>
           <w:rFonts w:ascii="Arial" w:hAnsi="Arial" w:cs="Arial"/>
           <w:b/>
           <w:sz w:val="24"/>
           <w:szCs w:val="24"/>
         </w:rPr>
-        <w:t>discretised</w:t>
-      </w:r>
-      <w:proofErr w:type="spellEnd"/>
-      <w:r>
-        <w:rPr>
-          <w:rFonts w:ascii="Arial" w:hAnsi="Arial" w:cs="Arial"/>
-          <w:b/>
-          <w:sz w:val="24"/>
-          <w:szCs w:val="24"/>
-        </w:rPr>
-        <w:t xml:space="preserve"> into 4 grid cells, as shown in Figure 1. We know the robot’s action space is {left, right} and that effect of performing an action is non-deterministic. However, we do not have a stochastic model of this non-deterministic behaviour of the robot. Worse, we do not know the cost of each action that the robot takes nor the reward for reaching the goal. Despite this lack of information, we want to find a policy for the robot to move from cell-1 to cell-4 with minimum cost.</w:t>
-      </w:r>
-    </w:p>
-    <w:p>
-      <w:pPr>
-        <w:jc w:val="both"/>
-        <w:rPr>
-          <w:rFonts w:ascii="Arial" w:hAnsi="Arial" w:cs="Arial"/>
-          <w:b/>
-          <w:sz w:val="24"/>
-          <w:szCs w:val="24"/>
-        </w:rPr>
       </w:pPr>
       <w:r>
         <w:rPr>
           <w:noProof/>
-          <w:lang w:eastAsia="en-AU"/>
         </w:rPr>
         <w:drawing>
           <wp:anchor distT="0" distB="0" distL="114300" distR="114300" simplePos="0" relativeHeight="251660288" behindDoc="0" locked="0" layoutInCell="1" allowOverlap="1">
@@ -20885,10 +20079,10 @@
                     <pic:cNvPicPr/>
                   </pic:nvPicPr>
                   <pic:blipFill>
-                    <a:blip r:embed="rId8" cstate="print">
+                    <a:blip r:embed="rId9" cstate="print">
                       <a:extLst>
                         <a:ext uri="{28A0092B-C50C-407E-A947-70E740481C1C}">
-                          <a14:useLocalDpi xmlns:a14="http://schemas.microsoft.com/office/drawing/2010/main" xmlns:wps="http://schemas.microsoft.com/office/word/2010/wordprocessingShape" xmlns:wpi="http://schemas.microsoft.com/office/word/2010/wordprocessingInk" xmlns:wpg="http://schemas.microsoft.com/office/word/2010/wordprocessingGroup" xmlns:w14="http://schemas.microsoft.com/office/word/2010/wordml" xmlns:w="http://schemas.openxmlformats.org/wordprocessingml/2006/main" xmlns:w10="urn:schemas-microsoft-com:office:word" xmlns:wp14="http://schemas.microsoft.com/office/word/2010/wordprocessingDrawing" xmlns:v="urn:schemas-microsoft-com:vml" xmlns:o="urn:schemas-microsoft-com:office:office" xmlns:mc="http://schemas.openxmlformats.org/markup-compatibility/2006" xmlns:wpc="http://schemas.microsoft.com/office/word/2010/wordprocessingCanvas" xmlns="" val="0"/>
+                          <a14:useLocalDpi xmlns:a14="http://schemas.microsoft.com/office/drawing/2010/main" val="0"/>
                         </a:ext>
                       </a:extLst>
                     </a:blip>
@@ -24577,8 +23771,8 @@
       </w:r>
     </w:p>
     <w:sectPr>
-      <w:headerReference w:type="default" r:id="rId9"/>
-      <w:footerReference w:type="default" r:id="rId10"/>
+      <w:headerReference w:type="default" r:id="rId10"/>
+      <w:footerReference w:type="default" r:id="rId11"/>
       <w:pgSz w:w="11906" w:h="16838"/>
       <w:pgMar w:top="1440" w:right="1080" w:bottom="1440" w:left="1080" w:header="708" w:footer="708" w:gutter="0"/>
       <w:cols w:space="708"/>
@@ -24589,7 +23783,7 @@
 </file>
 
 <file path=word/endnotes.xml><?xml version="1.0" encoding="utf-8"?>
-<w:endnotes xmlns:ve="http://schemas.openxmlformats.org/markup-compatibility/2006" xmlns:o="urn:schemas-microsoft-com:office:office" xmlns:r="http://schemas.openxmlformats.org/officeDocument/2006/relationships" xmlns:m="http://schemas.openxmlformats.org/officeDocument/2006/math" xmlns:v="urn:schemas-microsoft-com:vml" xmlns:wp="http://schemas.openxmlformats.org/drawingml/2006/wordprocessingDrawing" xmlns:w10="urn:schemas-microsoft-com:office:word" xmlns:w="http://schemas.openxmlformats.org/wordprocessingml/2006/main" xmlns:wne="http://schemas.microsoft.com/office/word/2006/wordml">
+<w:endnotes xmlns:wpc="http://schemas.microsoft.com/office/word/2010/wordprocessingCanvas" xmlns:mc="http://schemas.openxmlformats.org/markup-compatibility/2006" xmlns:o="urn:schemas-microsoft-com:office:office" xmlns:r="http://schemas.openxmlformats.org/officeDocument/2006/relationships" xmlns:m="http://schemas.openxmlformats.org/officeDocument/2006/math" xmlns:v="urn:schemas-microsoft-com:vml" xmlns:wp14="http://schemas.microsoft.com/office/word/2010/wordprocessingDrawing" xmlns:wp="http://schemas.openxmlformats.org/drawingml/2006/wordprocessingDrawing" xmlns:w10="urn:schemas-microsoft-com:office:word" xmlns:w="http://schemas.openxmlformats.org/wordprocessingml/2006/main" xmlns:w14="http://schemas.microsoft.com/office/word/2010/wordml" xmlns:wpg="http://schemas.microsoft.com/office/word/2010/wordprocessingGroup" xmlns:wpi="http://schemas.microsoft.com/office/word/2010/wordprocessingInk" xmlns:wne="http://schemas.microsoft.com/office/word/2006/wordml" xmlns:wps="http://schemas.microsoft.com/office/word/2010/wordprocessingShape" mc:Ignorable="w14 wp14">
   <w:endnote w:type="separator" w:id="-1">
     <w:p>
       <w:pPr>
@@ -24614,7 +23808,7 @@
 </file>
 
 <file path=word/footer1.xml><?xml version="1.0" encoding="utf-8"?>
-<w:ftr xmlns:ve="http://schemas.openxmlformats.org/markup-compatibility/2006" xmlns:o="urn:schemas-microsoft-com:office:office" xmlns:r="http://schemas.openxmlformats.org/officeDocument/2006/relationships" xmlns:m="http://schemas.openxmlformats.org/officeDocument/2006/math" xmlns:v="urn:schemas-microsoft-com:vml" xmlns:wp="http://schemas.openxmlformats.org/drawingml/2006/wordprocessingDrawing" xmlns:w10="urn:schemas-microsoft-com:office:word" xmlns:w="http://schemas.openxmlformats.org/wordprocessingml/2006/main" xmlns:wne="http://schemas.microsoft.com/office/word/2006/wordml">
+<w:ftr xmlns:wpc="http://schemas.microsoft.com/office/word/2010/wordprocessingCanvas" xmlns:mc="http://schemas.openxmlformats.org/markup-compatibility/2006" xmlns:o="urn:schemas-microsoft-com:office:office" xmlns:r="http://schemas.openxmlformats.org/officeDocument/2006/relationships" xmlns:m="http://schemas.openxmlformats.org/officeDocument/2006/math" xmlns:v="urn:schemas-microsoft-com:vml" xmlns:wp14="http://schemas.microsoft.com/office/word/2010/wordprocessingDrawing" xmlns:wp="http://schemas.openxmlformats.org/drawingml/2006/wordprocessingDrawing" xmlns:w10="urn:schemas-microsoft-com:office:word" xmlns:w="http://schemas.openxmlformats.org/wordprocessingml/2006/main" xmlns:w14="http://schemas.microsoft.com/office/word/2010/wordml" xmlns:wpg="http://schemas.microsoft.com/office/word/2010/wordprocessingGroup" xmlns:wpi="http://schemas.microsoft.com/office/word/2010/wordprocessingInk" xmlns:wne="http://schemas.microsoft.com/office/word/2006/wordml" xmlns:wps="http://schemas.microsoft.com/office/word/2010/wordprocessingShape" mc:Ignorable="w14 wp14">
   <w:sdt>
     <w:sdtPr>
       <w:id w:val="2045628196"/>
@@ -24623,6 +23817,7 @@
         <w:docPartUnique/>
       </w:docPartObj>
     </w:sdtPr>
+    <w:sdtEndPr/>
     <w:sdtContent>
       <w:sdt>
         <w:sdtPr>
@@ -24632,6 +23827,7 @@
             <w:docPartUnique/>
           </w:docPartObj>
         </w:sdtPr>
+        <w:sdtEndPr/>
         <w:sdtContent>
           <w:p>
             <w:pPr>
@@ -24671,7 +23867,7 @@
                 <w:bCs/>
                 <w:noProof/>
               </w:rPr>
-              <w:t>2</w:t>
+              <w:t>1</w:t>
             </w:r>
             <w:r>
               <w:rPr>
@@ -24716,7 +23912,7 @@
                 <w:bCs/>
                 <w:noProof/>
               </w:rPr>
-              <w:t>14</w:t>
+              <w:t>2</w:t>
             </w:r>
             <w:r>
               <w:rPr>
@@ -24741,7 +23937,7 @@
 </file>
 
 <file path=word/footnotes.xml><?xml version="1.0" encoding="utf-8"?>
-<w:footnotes xmlns:ve="http://schemas.openxmlformats.org/markup-compatibility/2006" xmlns:o="urn:schemas-microsoft-com:office:office" xmlns:r="http://schemas.openxmlformats.org/officeDocument/2006/relationships" xmlns:m="http://schemas.openxmlformats.org/officeDocument/2006/math" xmlns:v="urn:schemas-microsoft-com:vml" xmlns:wp="http://schemas.openxmlformats.org/drawingml/2006/wordprocessingDrawing" xmlns:w10="urn:schemas-microsoft-com:office:word" xmlns:w="http://schemas.openxmlformats.org/wordprocessingml/2006/main" xmlns:wne="http://schemas.microsoft.com/office/word/2006/wordml">
+<w:footnotes xmlns:wpc="http://schemas.microsoft.com/office/word/2010/wordprocessingCanvas" xmlns:mc="http://schemas.openxmlformats.org/markup-compatibility/2006" xmlns:o="urn:schemas-microsoft-com:office:office" xmlns:r="http://schemas.openxmlformats.org/officeDocument/2006/relationships" xmlns:m="http://schemas.openxmlformats.org/officeDocument/2006/math" xmlns:v="urn:schemas-microsoft-com:vml" xmlns:wp14="http://schemas.microsoft.com/office/word/2010/wordprocessingDrawing" xmlns:wp="http://schemas.openxmlformats.org/drawingml/2006/wordprocessingDrawing" xmlns:w10="urn:schemas-microsoft-com:office:word" xmlns:w="http://schemas.openxmlformats.org/wordprocessingml/2006/main" xmlns:w14="http://schemas.microsoft.com/office/word/2010/wordml" xmlns:wpg="http://schemas.microsoft.com/office/word/2010/wordprocessingGroup" xmlns:wpi="http://schemas.microsoft.com/office/word/2010/wordprocessingInk" xmlns:wne="http://schemas.microsoft.com/office/word/2006/wordml" xmlns:wps="http://schemas.microsoft.com/office/word/2010/wordprocessingShape" mc:Ignorable="w14 wp14">
   <w:footnote w:type="separator" w:id="-1">
     <w:p>
       <w:pPr>
@@ -24766,7 +23962,7 @@
 </file>
 
 <file path=word/header1.xml><?xml version="1.0" encoding="utf-8"?>
-<w:hdr xmlns:ve="http://schemas.openxmlformats.org/markup-compatibility/2006" xmlns:o="urn:schemas-microsoft-com:office:office" xmlns:r="http://schemas.openxmlformats.org/officeDocument/2006/relationships" xmlns:m="http://schemas.openxmlformats.org/officeDocument/2006/math" xmlns:v="urn:schemas-microsoft-com:vml" xmlns:wp="http://schemas.openxmlformats.org/drawingml/2006/wordprocessingDrawing" xmlns:w10="urn:schemas-microsoft-com:office:word" xmlns:w="http://schemas.openxmlformats.org/wordprocessingml/2006/main" xmlns:wne="http://schemas.microsoft.com/office/word/2006/wordml">
+<w:hdr xmlns:wpc="http://schemas.microsoft.com/office/word/2010/wordprocessingCanvas" xmlns:mc="http://schemas.openxmlformats.org/markup-compatibility/2006" xmlns:o="urn:schemas-microsoft-com:office:office" xmlns:r="http://schemas.openxmlformats.org/officeDocument/2006/relationships" xmlns:m="http://schemas.openxmlformats.org/officeDocument/2006/math" xmlns:v="urn:schemas-microsoft-com:vml" xmlns:wp14="http://schemas.microsoft.com/office/word/2010/wordprocessingDrawing" xmlns:wp="http://schemas.openxmlformats.org/drawingml/2006/wordprocessingDrawing" xmlns:w10="urn:schemas-microsoft-com:office:word" xmlns:w="http://schemas.openxmlformats.org/wordprocessingml/2006/main" xmlns:w14="http://schemas.microsoft.com/office/word/2010/wordml" xmlns:wpg="http://schemas.microsoft.com/office/word/2010/wordprocessingGroup" xmlns:wpi="http://schemas.microsoft.com/office/word/2010/wordprocessingInk" xmlns:wne="http://schemas.microsoft.com/office/word/2006/wordml" xmlns:wps="http://schemas.microsoft.com/office/word/2010/wordprocessingShape" mc:Ignorable="w14 wp14">
   <w:p>
     <w:pPr>
       <w:pStyle w:val="Header"/>
@@ -24779,22 +23975,14 @@
     </w:r>
     <w:r>
       <w:tab/>
-      <w:t xml:space="preserve">Joshua </w:t>
-    </w:r>
-    <w:proofErr w:type="spellStart"/>
-    <w:r>
-      <w:t>Rillera</w:t>
-    </w:r>
-    <w:proofErr w:type="spellEnd"/>
-    <w:r>
-      <w:t xml:space="preserve"> and Thomas Millward</w:t>
+      <w:t>Joshua Rillera and Thomas Millward</w:t>
     </w:r>
   </w:p>
 </w:hdr>
 </file>
 
 <file path=word/numbering.xml><?xml version="1.0" encoding="utf-8"?>
-<w:numbering xmlns:ve="http://schemas.openxmlformats.org/markup-compatibility/2006" xmlns:o="urn:schemas-microsoft-com:office:office" xmlns:r="http://schemas.openxmlformats.org/officeDocument/2006/relationships" xmlns:m="http://schemas.openxmlformats.org/officeDocument/2006/math" xmlns:v="urn:schemas-microsoft-com:vml" xmlns:wp="http://schemas.openxmlformats.org/drawingml/2006/wordprocessingDrawing" xmlns:w10="urn:schemas-microsoft-com:office:word" xmlns:w="http://schemas.openxmlformats.org/wordprocessingml/2006/main" xmlns:wne="http://schemas.microsoft.com/office/word/2006/wordml">
+<w:numbering xmlns:wpc="http://schemas.microsoft.com/office/word/2010/wordprocessingCanvas" xmlns:mc="http://schemas.openxmlformats.org/markup-compatibility/2006" xmlns:o="urn:schemas-microsoft-com:office:office" xmlns:r="http://schemas.openxmlformats.org/officeDocument/2006/relationships" xmlns:m="http://schemas.openxmlformats.org/officeDocument/2006/math" xmlns:v="urn:schemas-microsoft-com:vml" xmlns:wp14="http://schemas.microsoft.com/office/word/2010/wordprocessingDrawing" xmlns:wp="http://schemas.openxmlformats.org/drawingml/2006/wordprocessingDrawing" xmlns:w10="urn:schemas-microsoft-com:office:word" xmlns:w="http://schemas.openxmlformats.org/wordprocessingml/2006/main" xmlns:w14="http://schemas.microsoft.com/office/word/2010/wordml" xmlns:wpg="http://schemas.microsoft.com/office/word/2010/wordprocessingGroup" xmlns:wpi="http://schemas.microsoft.com/office/word/2010/wordprocessingInk" xmlns:wne="http://schemas.microsoft.com/office/word/2006/wordml" xmlns:wps="http://schemas.microsoft.com/office/word/2010/wordprocessingShape" mc:Ignorable="w14 wp14">
   <w:abstractNum w:abstractNumId="0">
     <w:nsid w:val="0768466D"/>
     <w:multiLevelType w:val="hybridMultilevel"/>
@@ -25633,7 +24821,7 @@
 </file>
 
 <file path=word/styles.xml><?xml version="1.0" encoding="utf-8"?>
-<w:styles xmlns:r="http://schemas.openxmlformats.org/officeDocument/2006/relationships" xmlns:w="http://schemas.openxmlformats.org/wordprocessingml/2006/main">
+<w:styles xmlns:mc="http://schemas.openxmlformats.org/markup-compatibility/2006" xmlns:r="http://schemas.openxmlformats.org/officeDocument/2006/relationships" xmlns:w="http://schemas.openxmlformats.org/wordprocessingml/2006/main" xmlns:w14="http://schemas.microsoft.com/office/word/2010/wordml" mc:Ignorable="w14">
   <w:docDefaults>
     <w:rPrDefault>
       <w:rPr>
@@ -25804,7 +24992,6 @@
     <w:uiPriority w:val="99"/>
     <w:semiHidden/>
     <w:unhideWhenUsed/>
-    <w:qFormat/>
     <w:tblPr>
       <w:tblInd w:w="0" w:type="dxa"/>
       <w:tblCellMar>
@@ -26228,7 +25415,7 @@
 </file>
 
 <file path=word/glossary/document.xml><?xml version="1.0" encoding="utf-8"?>
-<w:glossaryDocument xmlns:ve="http://schemas.openxmlformats.org/markup-compatibility/2006" xmlns:o="urn:schemas-microsoft-com:office:office" xmlns:r="http://schemas.openxmlformats.org/officeDocument/2006/relationships" xmlns:m="http://schemas.openxmlformats.org/officeDocument/2006/math" xmlns:v="urn:schemas-microsoft-com:vml" xmlns:wp="http://schemas.openxmlformats.org/drawingml/2006/wordprocessingDrawing" xmlns:w10="urn:schemas-microsoft-com:office:word" xmlns:w="http://schemas.openxmlformats.org/wordprocessingml/2006/main" xmlns:wne="http://schemas.microsoft.com/office/word/2006/wordml">
+<w:glossaryDocument xmlns:wpc="http://schemas.microsoft.com/office/word/2010/wordprocessingCanvas" xmlns:mc="http://schemas.openxmlformats.org/markup-compatibility/2006" xmlns:o="urn:schemas-microsoft-com:office:office" xmlns:r="http://schemas.openxmlformats.org/officeDocument/2006/relationships" xmlns:m="http://schemas.openxmlformats.org/officeDocument/2006/math" xmlns:v="urn:schemas-microsoft-com:vml" xmlns:wp14="http://schemas.microsoft.com/office/word/2010/wordprocessingDrawing" xmlns:wp="http://schemas.openxmlformats.org/drawingml/2006/wordprocessingDrawing" xmlns:w10="urn:schemas-microsoft-com:office:word" xmlns:w="http://schemas.openxmlformats.org/wordprocessingml/2006/main" xmlns:w14="http://schemas.microsoft.com/office/word/2010/wordml" xmlns:wpg="http://schemas.microsoft.com/office/word/2010/wordprocessingGroup" xmlns:wpi="http://schemas.microsoft.com/office/word/2010/wordprocessingInk" xmlns:wne="http://schemas.microsoft.com/office/word/2006/wordml" xmlns:wps="http://schemas.microsoft.com/office/word/2010/wordprocessingShape" mc:Ignorable="w14 wp14">
   <w:docParts>
     <w:docPart>
       <w:docPartPr>
@@ -26327,7 +25514,7 @@
 </file>
 
 <file path=word/glossary/fontTable.xml><?xml version="1.0" encoding="utf-8"?>
-<w:fonts xmlns:r="http://schemas.openxmlformats.org/officeDocument/2006/relationships" xmlns:w="http://schemas.openxmlformats.org/wordprocessingml/2006/main">
+<w:fonts xmlns:mc="http://schemas.openxmlformats.org/markup-compatibility/2006" xmlns:r="http://schemas.openxmlformats.org/officeDocument/2006/relationships" xmlns:w="http://schemas.openxmlformats.org/wordprocessingml/2006/main" xmlns:w14="http://schemas.microsoft.com/office/word/2010/wordml" mc:Ignorable="w14">
   <w:font w:name="Symbol">
     <w:panose1 w:val="05050102010706020507"/>
     <w:charset w:val="02"/>
@@ -26363,11 +25550,11 @@
     <w:pitch w:val="variable"/>
     <w:sig w:usb0="E00002FF" w:usb1="4000ACFF" w:usb2="00000001" w:usb3="00000000" w:csb0="0000019F" w:csb1="00000000"/>
   </w:font>
-  <w:font w:name="MS Mincho">
-    <w:altName w:val="ＭＳ 明朝"/>
+  <w:font w:name="ＭＳ 明朝">
+    <w:altName w:val="MS Mincho"/>
     <w:panose1 w:val="02020609040205080304"/>
     <w:charset w:val="80"/>
-    <w:family w:val="modern"/>
+    <w:family w:val="roman"/>
     <w:pitch w:val="fixed"/>
     <w:sig w:usb0="E00002FF" w:usb1="6AC7FDFB" w:usb2="08000012" w:usb3="00000000" w:csb0="0002009F" w:csb1="00000000"/>
   </w:font>
@@ -26386,8 +25573,8 @@
     <w:pitch w:val="variable"/>
     <w:sig w:usb0="E00002FF" w:usb1="400004FF" w:usb2="00000000" w:usb3="00000000" w:csb0="0000019F" w:csb1="00000000"/>
   </w:font>
-  <w:font w:name="MS Gothic">
-    <w:altName w:val="ＭＳ ゴシック"/>
+  <w:font w:name="ＭＳ ゴシック">
+    <w:altName w:val="MS Gothic"/>
     <w:panose1 w:val="020B0609070205080204"/>
     <w:charset w:val="80"/>
     <w:family w:val="modern"/>
@@ -26412,16 +25599,18 @@
 </file>
 
 <file path=word/glossary/settings.xml><?xml version="1.0" encoding="utf-8"?>
-<w:settings xmlns:o="urn:schemas-microsoft-com:office:office" xmlns:r="http://schemas.openxmlformats.org/officeDocument/2006/relationships" xmlns:m="http://schemas.openxmlformats.org/officeDocument/2006/math" xmlns:v="urn:schemas-microsoft-com:vml" xmlns:w10="urn:schemas-microsoft-com:office:word" xmlns:w="http://schemas.openxmlformats.org/wordprocessingml/2006/main" xmlns:sl="http://schemas.openxmlformats.org/schemaLibrary/2006/main">
+<w:settings xmlns:mc="http://schemas.openxmlformats.org/markup-compatibility/2006" xmlns:o="urn:schemas-microsoft-com:office:office" xmlns:r="http://schemas.openxmlformats.org/officeDocument/2006/relationships" xmlns:m="http://schemas.openxmlformats.org/officeDocument/2006/math" xmlns:v="urn:schemas-microsoft-com:vml" xmlns:w10="urn:schemas-microsoft-com:office:word" xmlns:w="http://schemas.openxmlformats.org/wordprocessingml/2006/main" xmlns:w14="http://schemas.microsoft.com/office/word/2010/wordml" xmlns:sl="http://schemas.openxmlformats.org/schemaLibrary/2006/main" mc:Ignorable="w14">
   <w:view w:val="normal"/>
   <w:defaultTabStop w:val="720"/>
   <w:characterSpacingControl w:val="doNotCompress"/>
   <w:compat>
     <w:useFELayout/>
+    <w:compatSetting w:name="compatibilityMode" w:uri="http://schemas.microsoft.com/office/word" w:val="12"/>
   </w:compat>
   <w:rsids>
     <w:rsidRoot w:val="00A458FC"/>
     <w:rsid w:val="000D486D"/>
+    <w:rsid w:val="0043500A"/>
     <w:rsid w:val="008951FD"/>
     <w:rsid w:val="009D50AE"/>
     <w:rsid w:val="00A458FC"/>
@@ -26436,7 +25625,7 @@
     <m:mathFont m:val="Cambria Math"/>
     <m:brkBin m:val="before"/>
     <m:brkBinSub m:val="--"/>
-    <m:smallFrac m:val="off"/>
+    <m:smallFrac m:val="0"/>
     <m:dispDef/>
     <m:lMargin m:val="0"/>
     <m:rMargin m:val="0"/>
@@ -26445,7 +25634,7 @@
     <m:intLim m:val="subSup"/>
     <m:naryLim m:val="undOvr"/>
   </m:mathPr>
-  <w:themeFontLang w:val="en-AU"/>
+  <w:themeFontLang w:val="en-AU" w:eastAsia="ja-JP"/>
   <w:clrSchemeMapping w:bg1="light1" w:t1="dark1" w:bg2="light2" w:t2="dark2" w:accent1="accent1" w:accent2="accent2" w:accent3="accent3" w:accent4="accent4" w:accent5="accent5" w:accent6="accent6" w:hyperlink="hyperlink" w:followedHyperlink="followedHyperlink"/>
   <w:decimalSymbol w:val="."/>
   <w:listSeparator w:val=","/>
@@ -26453,7 +25642,7 @@
 </file>
 
 <file path=word/glossary/styles.xml><?xml version="1.0" encoding="utf-8"?>
-<w:styles xmlns:r="http://schemas.openxmlformats.org/officeDocument/2006/relationships" xmlns:w="http://schemas.openxmlformats.org/wordprocessingml/2006/main">
+<w:styles xmlns:mc="http://schemas.openxmlformats.org/markup-compatibility/2006" xmlns:r="http://schemas.openxmlformats.org/officeDocument/2006/relationships" xmlns:w="http://schemas.openxmlformats.org/wordprocessingml/2006/main" xmlns:w14="http://schemas.microsoft.com/office/word/2010/wordml" mc:Ignorable="w14">
   <w:docDefaults>
     <w:rPrDefault>
       <w:rPr>
@@ -26624,7 +25813,6 @@
     <w:uiPriority w:val="99"/>
     <w:semiHidden/>
     <w:unhideWhenUsed/>
-    <w:qFormat/>
     <w:tblPr>
       <w:tblInd w:w="0" w:type="dxa"/>
       <w:tblCellMar>
@@ -26666,8 +25854,198 @@
 </w:styles>
 </file>
 
+<file path=word/glossary/stylesWithEffects.xml><?xml version="1.0" encoding="utf-8"?>
+<w:styles xmlns:wpc="http://schemas.microsoft.com/office/word/2010/wordprocessingCanvas" xmlns:mc="http://schemas.openxmlformats.org/markup-compatibility/2006" xmlns:o="urn:schemas-microsoft-com:office:office" xmlns:r="http://schemas.openxmlformats.org/officeDocument/2006/relationships" xmlns:m="http://schemas.openxmlformats.org/officeDocument/2006/math" xmlns:v="urn:schemas-microsoft-com:vml" xmlns:wp14="http://schemas.microsoft.com/office/word/2010/wordprocessingDrawing" xmlns:wp="http://schemas.openxmlformats.org/drawingml/2006/wordprocessingDrawing" xmlns:w10="urn:schemas-microsoft-com:office:word" xmlns:w="http://schemas.openxmlformats.org/wordprocessingml/2006/main" xmlns:w14="http://schemas.microsoft.com/office/word/2010/wordml" xmlns:wpg="http://schemas.microsoft.com/office/word/2010/wordprocessingGroup" xmlns:wpi="http://schemas.microsoft.com/office/word/2010/wordprocessingInk" xmlns:wne="http://schemas.microsoft.com/office/word/2006/wordml" xmlns:wps="http://schemas.microsoft.com/office/word/2010/wordprocessingShape" mc:Ignorable="w14 wp14">
+  <w:docDefaults>
+    <w:rPrDefault>
+      <w:rPr>
+        <w:rFonts w:asciiTheme="minorHAnsi" w:eastAsiaTheme="minorEastAsia" w:hAnsiTheme="minorHAnsi" w:cstheme="minorBidi"/>
+        <w:sz w:val="22"/>
+        <w:szCs w:val="22"/>
+        <w:lang w:val="en-AU" w:eastAsia="ja-JP" w:bidi="ar-SA"/>
+      </w:rPr>
+    </w:rPrDefault>
+    <w:pPrDefault>
+      <w:pPr>
+        <w:spacing w:after="200" w:line="276" w:lineRule="auto"/>
+      </w:pPr>
+    </w:pPrDefault>
+  </w:docDefaults>
+  <w:latentStyles w:defLockedState="0" w:defUIPriority="99" w:defSemiHidden="1" w:defUnhideWhenUsed="1" w:defQFormat="0" w:count="267">
+    <w:lsdException w:name="Normal" w:semiHidden="0" w:uiPriority="0" w:unhideWhenUsed="0" w:qFormat="1"/>
+    <w:lsdException w:name="heading 1" w:semiHidden="0" w:uiPriority="9" w:unhideWhenUsed="0" w:qFormat="1"/>
+    <w:lsdException w:name="heading 2" w:uiPriority="9" w:qFormat="1"/>
+    <w:lsdException w:name="heading 3" w:uiPriority="9" w:qFormat="1"/>
+    <w:lsdException w:name="heading 4" w:uiPriority="9" w:qFormat="1"/>
+    <w:lsdException w:name="heading 5" w:uiPriority="9" w:qFormat="1"/>
+    <w:lsdException w:name="heading 6" w:uiPriority="9" w:qFormat="1"/>
+    <w:lsdException w:name="heading 7" w:uiPriority="9" w:qFormat="1"/>
+    <w:lsdException w:name="heading 8" w:uiPriority="9" w:qFormat="1"/>
+    <w:lsdException w:name="heading 9" w:uiPriority="9" w:qFormat="1"/>
+    <w:lsdException w:name="toc 1" w:uiPriority="39"/>
+    <w:lsdException w:name="toc 2" w:uiPriority="39"/>
+    <w:lsdException w:name="toc 3" w:uiPriority="39"/>
+    <w:lsdException w:name="toc 4" w:uiPriority="39"/>
+    <w:lsdException w:name="toc 5" w:uiPriority="39"/>
+    <w:lsdException w:name="toc 6" w:uiPriority="39"/>
+    <w:lsdException w:name="toc 7" w:uiPriority="39"/>
+    <w:lsdException w:name="toc 8" w:uiPriority="39"/>
+    <w:lsdException w:name="toc 9" w:uiPriority="39"/>
+    <w:lsdException w:name="caption" w:uiPriority="35" w:qFormat="1"/>
+    <w:lsdException w:name="Title" w:semiHidden="0" w:uiPriority="10" w:unhideWhenUsed="0" w:qFormat="1"/>
+    <w:lsdException w:name="Default Paragraph Font" w:uiPriority="1"/>
+    <w:lsdException w:name="Subtitle" w:semiHidden="0" w:uiPriority="11" w:unhideWhenUsed="0" w:qFormat="1"/>
+    <w:lsdException w:name="Strong" w:semiHidden="0" w:uiPriority="22" w:unhideWhenUsed="0" w:qFormat="1"/>
+    <w:lsdException w:name="Emphasis" w:semiHidden="0" w:uiPriority="20" w:unhideWhenUsed="0" w:qFormat="1"/>
+    <w:lsdException w:name="Table Grid" w:semiHidden="0" w:uiPriority="59" w:unhideWhenUsed="0"/>
+    <w:lsdException w:name="Placeholder Text" w:unhideWhenUsed="0"/>
+    <w:lsdException w:name="No Spacing" w:semiHidden="0" w:uiPriority="1" w:unhideWhenUsed="0" w:qFormat="1"/>
+    <w:lsdException w:name="Light Shading" w:semiHidden="0" w:uiPriority="60" w:unhideWhenUsed="0"/>
+    <w:lsdException w:name="Light List" w:semiHidden="0" w:uiPriority="61" w:unhideWhenUsed="0"/>
+    <w:lsdException w:name="Light Grid" w:semiHidden="0" w:uiPriority="62" w:unhideWhenUsed="0"/>
+    <w:lsdException w:name="Medium Shading 1" w:semiHidden="0" w:uiPriority="63" w:unhideWhenUsed="0"/>
+    <w:lsdException w:name="Medium Shading 2" w:semiHidden="0" w:uiPriority="64" w:unhideWhenUsed="0"/>
+    <w:lsdException w:name="Medium List 1" w:semiHidden="0" w:uiPriority="65" w:unhideWhenUsed="0"/>
+    <w:lsdException w:name="Medium List 2" w:semiHidden="0" w:uiPriority="66" w:unhideWhenUsed="0"/>
+    <w:lsdException w:name="Medium Grid 1" w:semiHidden="0" w:uiPriority="67" w:unhideWhenUsed="0"/>
+    <w:lsdException w:name="Medium Grid 2" w:semiHidden="0" w:uiPriority="68" w:unhideWhenUsed="0"/>
+    <w:lsdException w:name="Medium Grid 3" w:semiHidden="0" w:uiPriority="69" w:unhideWhenUsed="0"/>
+    <w:lsdException w:name="Dark List" w:semiHidden="0" w:uiPriority="70" w:unhideWhenUsed="0"/>
+    <w:lsdException w:name="Colorful Shading" w:semiHidden="0" w:uiPriority="71" w:unhideWhenUsed="0"/>
+    <w:lsdException w:name="Colorful List" w:semiHidden="0" w:uiPriority="72" w:unhideWhenUsed="0"/>
+    <w:lsdException w:name="Colorful Grid" w:semiHidden="0" w:uiPriority="73" w:unhideWhenUsed="0"/>
+    <w:lsdException w:name="Light Shading Accent 1" w:semiHidden="0" w:uiPriority="60" w:unhideWhenUsed="0"/>
+    <w:lsdException w:name="Light List Accent 1" w:semiHidden="0" w:uiPriority="61" w:unhideWhenUsed="0"/>
+    <w:lsdException w:name="Light Grid Accent 1" w:semiHidden="0" w:uiPriority="62" w:unhideWhenUsed="0"/>
+    <w:lsdException w:name="Medium Shading 1 Accent 1" w:semiHidden="0" w:uiPriority="63" w:unhideWhenUsed="0"/>
+    <w:lsdException w:name="Medium Shading 2 Accent 1" w:semiHidden="0" w:uiPriority="64" w:unhideWhenUsed="0"/>
+    <w:lsdException w:name="Medium List 1 Accent 1" w:semiHidden="0" w:uiPriority="65" w:unhideWhenUsed="0"/>
+    <w:lsdException w:name="Revision" w:unhideWhenUsed="0"/>
+    <w:lsdException w:name="List Paragraph" w:semiHidden="0" w:uiPriority="34" w:unhideWhenUsed="0" w:qFormat="1"/>
+    <w:lsdException w:name="Quote" w:semiHidden="0" w:uiPriority="29" w:unhideWhenUsed="0" w:qFormat="1"/>
+    <w:lsdException w:name="Intense Quote" w:semiHidden="0" w:uiPriority="30" w:unhideWhenUsed="0" w:qFormat="1"/>
+    <w:lsdException w:name="Medium List 2 Accent 1" w:semiHidden="0" w:uiPriority="66" w:unhideWhenUsed="0"/>
+    <w:lsdException w:name="Medium Grid 1 Accent 1" w:semiHidden="0" w:uiPriority="67" w:unhideWhenUsed="0"/>
+    <w:lsdException w:name="Medium Grid 2 Accent 1" w:semiHidden="0" w:uiPriority="68" w:unhideWhenUsed="0"/>
+    <w:lsdException w:name="Medium Grid 3 Accent 1" w:semiHidden="0" w:uiPriority="69" w:unhideWhenUsed="0"/>
+    <w:lsdException w:name="Dark List Accent 1" w:semiHidden="0" w:uiPriority="70" w:unhideWhenUsed="0"/>
+    <w:lsdException w:name="Colorful Shading Accent 1" w:semiHidden="0" w:uiPriority="71" w:unhideWhenUsed="0"/>
+    <w:lsdException w:name="Colorful List Accent 1" w:semiHidden="0" w:uiPriority="72" w:unhideWhenUsed="0"/>
+    <w:lsdException w:name="Colorful Grid Accent 1" w:semiHidden="0" w:uiPriority="73" w:unhideWhenUsed="0"/>
+    <w:lsdException w:name="Light Shading Accent 2" w:semiHidden="0" w:uiPriority="60" w:unhideWhenUsed="0"/>
+    <w:lsdException w:name="Light List Accent 2" w:semiHidden="0" w:uiPriority="61" w:unhideWhenUsed="0"/>
+    <w:lsdException w:name="Light Grid Accent 2" w:semiHidden="0" w:uiPriority="62" w:unhideWhenUsed="0"/>
+    <w:lsdException w:name="Medium Shading 1 Accent 2" w:semiHidden="0" w:uiPriority="63" w:unhideWhenUsed="0"/>
+    <w:lsdException w:name="Medium Shading 2 Accent 2" w:semiHidden="0" w:uiPriority="64" w:unhideWhenUsed="0"/>
+    <w:lsdException w:name="Medium List 1 Accent 2" w:semiHidden="0" w:uiPriority="65" w:unhideWhenUsed="0"/>
+    <w:lsdException w:name="Medium List 2 Accent 2" w:semiHidden="0" w:uiPriority="66" w:unhideWhenUsed="0"/>
+    <w:lsdException w:name="Medium Grid 1 Accent 2" w:semiHidden="0" w:uiPriority="67" w:unhideWhenUsed="0"/>
+    <w:lsdException w:name="Medium Grid 2 Accent 2" w:semiHidden="0" w:uiPriority="68" w:unhideWhenUsed="0"/>
+    <w:lsdException w:name="Medium Grid 3 Accent 2" w:semiHidden="0" w:uiPriority="69" w:unhideWhenUsed="0"/>
+    <w:lsdException w:name="Dark List Accent 2" w:semiHidden="0" w:uiPriority="70" w:unhideWhenUsed="0"/>
+    <w:lsdException w:name="Colorful Shading Accent 2" w:semiHidden="0" w:uiPriority="71" w:unhideWhenUsed="0"/>
+    <w:lsdException w:name="Colorful List Accent 2" w:semiHidden="0" w:uiPriority="72" w:unhideWhenUsed="0"/>
+    <w:lsdException w:name="Colorful Grid Accent 2" w:semiHidden="0" w:uiPriority="73" w:unhideWhenUsed="0"/>
+    <w:lsdException w:name="Light Shading Accent 3" w:semiHidden="0" w:uiPriority="60" w:unhideWhenUsed="0"/>
+    <w:lsdException w:name="Light List Accent 3" w:semiHidden="0" w:uiPriority="61" w:unhideWhenUsed="0"/>
+    <w:lsdException w:name="Light Grid Accent 3" w:semiHidden="0" w:uiPriority="62" w:unhideWhenUsed="0"/>
+    <w:lsdException w:name="Medium Shading 1 Accent 3" w:semiHidden="0" w:uiPriority="63" w:unhideWhenUsed="0"/>
+    <w:lsdException w:name="Medium Shading 2 Accent 3" w:semiHidden="0" w:uiPriority="64" w:unhideWhenUsed="0"/>
+    <w:lsdException w:name="Medium List 1 Accent 3" w:semiHidden="0" w:uiPriority="65" w:unhideWhenUsed="0"/>
+    <w:lsdException w:name="Medium List 2 Accent 3" w:semiHidden="0" w:uiPriority="66" w:unhideWhenUsed="0"/>
+    <w:lsdException w:name="Medium Grid 1 Accent 3" w:semiHidden="0" w:uiPriority="67" w:unhideWhenUsed="0"/>
+    <w:lsdException w:name="Medium Grid 2 Accent 3" w:semiHidden="0" w:uiPriority="68" w:unhideWhenUsed="0"/>
+    <w:lsdException w:name="Medium Grid 3 Accent 3" w:semiHidden="0" w:uiPriority="69" w:unhideWhenUsed="0"/>
+    <w:lsdException w:name="Dark List Accent 3" w:semiHidden="0" w:uiPriority="70" w:unhideWhenUsed="0"/>
+    <w:lsdException w:name="Colorful Shading Accent 3" w:semiHidden="0" w:uiPriority="71" w:unhideWhenUsed="0"/>
+    <w:lsdException w:name="Colorful List Accent 3" w:semiHidden="0" w:uiPriority="72" w:unhideWhenUsed="0"/>
+    <w:lsdException w:name="Colorful Grid Accent 3" w:semiHidden="0" w:uiPriority="73" w:unhideWhenUsed="0"/>
+    <w:lsdException w:name="Light Shading Accent 4" w:semiHidden="0" w:uiPriority="60" w:unhideWhenUsed="0"/>
+    <w:lsdException w:name="Light List Accent 4" w:semiHidden="0" w:uiPriority="61" w:unhideWhenUsed="0"/>
+    <w:lsdException w:name="Light Grid Accent 4" w:semiHidden="0" w:uiPriority="62" w:unhideWhenUsed="0"/>
+    <w:lsdException w:name="Medium Shading 1 Accent 4" w:semiHidden="0" w:uiPriority="63" w:unhideWhenUsed="0"/>
+    <w:lsdException w:name="Medium Shading 2 Accent 4" w:semiHidden="0" w:uiPriority="64" w:unhideWhenUsed="0"/>
+    <w:lsdException w:name="Medium List 1 Accent 4" w:semiHidden="0" w:uiPriority="65" w:unhideWhenUsed="0"/>
+    <w:lsdException w:name="Medium List 2 Accent 4" w:semiHidden="0" w:uiPriority="66" w:unhideWhenUsed="0"/>
+    <w:lsdException w:name="Medium Grid 1 Accent 4" w:semiHidden="0" w:uiPriority="67" w:unhideWhenUsed="0"/>
+    <w:lsdException w:name="Medium Grid 2 Accent 4" w:semiHidden="0" w:uiPriority="68" w:unhideWhenUsed="0"/>
+    <w:lsdException w:name="Medium Grid 3 Accent 4" w:semiHidden="0" w:uiPriority="69" w:unhideWhenUsed="0"/>
+    <w:lsdException w:name="Dark List Accent 4" w:semiHidden="0" w:uiPriority="70" w:unhideWhenUsed="0"/>
+    <w:lsdException w:name="Colorful Shading Accent 4" w:semiHidden="0" w:uiPriority="71" w:unhideWhenUsed="0"/>
+    <w:lsdException w:name="Colorful List Accent 4" w:semiHidden="0" w:uiPriority="72" w:unhideWhenUsed="0"/>
+    <w:lsdException w:name="Colorful Grid Accent 4" w:semiHidden="0" w:uiPriority="73" w:unhideWhenUsed="0"/>
+    <w:lsdException w:name="Light Shading Accent 5" w:semiHidden="0" w:uiPriority="60" w:unhideWhenUsed="0"/>
+    <w:lsdException w:name="Light List Accent 5" w:semiHidden="0" w:uiPriority="61" w:unhideWhenUsed="0"/>
+    <w:lsdException w:name="Light Grid Accent 5" w:semiHidden="0" w:uiPriority="62" w:unhideWhenUsed="0"/>
+    <w:lsdException w:name="Medium Shading 1 Accent 5" w:semiHidden="0" w:uiPriority="63" w:unhideWhenUsed="0"/>
+    <w:lsdException w:name="Medium Shading 2 Accent 5" w:semiHidden="0" w:uiPriority="64" w:unhideWhenUsed="0"/>
+    <w:lsdException w:name="Medium List 1 Accent 5" w:semiHidden="0" w:uiPriority="65" w:unhideWhenUsed="0"/>
+    <w:lsdException w:name="Medium List 2 Accent 5" w:semiHidden="0" w:uiPriority="66" w:unhideWhenUsed="0"/>
+    <w:lsdException w:name="Medium Grid 1 Accent 5" w:semiHidden="0" w:uiPriority="67" w:unhideWhenUsed="0"/>
+    <w:lsdException w:name="Medium Grid 2 Accent 5" w:semiHidden="0" w:uiPriority="68" w:unhideWhenUsed="0"/>
+    <w:lsdException w:name="Medium Grid 3 Accent 5" w:semiHidden="0" w:uiPriority="69" w:unhideWhenUsed="0"/>
+    <w:lsdException w:name="Dark List Accent 5" w:semiHidden="0" w:uiPriority="70" w:unhideWhenUsed="0"/>
+    <w:lsdException w:name="Colorful Shading Accent 5" w:semiHidden="0" w:uiPriority="71" w:unhideWhenUsed="0"/>
+    <w:lsdException w:name="Colorful List Accent 5" w:semiHidden="0" w:uiPriority="72" w:unhideWhenUsed="0"/>
+    <w:lsdException w:name="Colorful Grid Accent 5" w:semiHidden="0" w:uiPriority="73" w:unhideWhenUsed="0"/>
+    <w:lsdException w:name="Light Shading Accent 6" w:semiHidden="0" w:uiPriority="60" w:unhideWhenUsed="0"/>
+    <w:lsdException w:name="Light List Accent 6" w:semiHidden="0" w:uiPriority="61" w:unhideWhenUsed="0"/>
+    <w:lsdException w:name="Light Grid Accent 6" w:semiHidden="0" w:uiPriority="62" w:unhideWhenUsed="0"/>
+    <w:lsdException w:name="Medium Shading 1 Accent 6" w:semiHidden="0" w:uiPriority="63" w:unhideWhenUsed="0"/>
+    <w:lsdException w:name="Medium Shading 2 Accent 6" w:semiHidden="0" w:uiPriority="64" w:unhideWhenUsed="0"/>
+    <w:lsdException w:name="Medium List 1 Accent 6" w:semiHidden="0" w:uiPriority="65" w:unhideWhenUsed="0"/>
+    <w:lsdException w:name="Medium List 2 Accent 6" w:semiHidden="0" w:uiPriority="66" w:unhideWhenUsed="0"/>
+    <w:lsdException w:name="Medium Grid 1 Accent 6" w:semiHidden="0" w:uiPriority="67" w:unhideWhenUsed="0"/>
+    <w:lsdException w:name="Medium Grid 2 Accent 6" w:semiHidden="0" w:uiPriority="68" w:unhideWhenUsed="0"/>
+    <w:lsdException w:name="Medium Grid 3 Accent 6" w:semiHidden="0" w:uiPriority="69" w:unhideWhenUsed="0"/>
+    <w:lsdException w:name="Dark List Accent 6" w:semiHidden="0" w:uiPriority="70" w:unhideWhenUsed="0"/>
+    <w:lsdException w:name="Colorful Shading Accent 6" w:semiHidden="0" w:uiPriority="71" w:unhideWhenUsed="0"/>
+    <w:lsdException w:name="Colorful List Accent 6" w:semiHidden="0" w:uiPriority="72" w:unhideWhenUsed="0"/>
+    <w:lsdException w:name="Colorful Grid Accent 6" w:semiHidden="0" w:uiPriority="73" w:unhideWhenUsed="0"/>
+    <w:lsdException w:name="Subtle Emphasis" w:semiHidden="0" w:uiPriority="19" w:unhideWhenUsed="0" w:qFormat="1"/>
+    <w:lsdException w:name="Intense Emphasis" w:semiHidden="0" w:uiPriority="21" w:unhideWhenUsed="0" w:qFormat="1"/>
+    <w:lsdException w:name="Subtle Reference" w:semiHidden="0" w:uiPriority="31" w:unhideWhenUsed="0" w:qFormat="1"/>
+    <w:lsdException w:name="Intense Reference" w:semiHidden="0" w:uiPriority="32" w:unhideWhenUsed="0" w:qFormat="1"/>
+    <w:lsdException w:name="Book Title" w:semiHidden="0" w:uiPriority="33" w:unhideWhenUsed="0" w:qFormat="1"/>
+    <w:lsdException w:name="Bibliography" w:uiPriority="37"/>
+    <w:lsdException w:name="TOC Heading" w:uiPriority="39" w:qFormat="1"/>
+  </w:latentStyles>
+  <w:style w:type="paragraph" w:default="1" w:styleId="Normal">
+    <w:name w:val="Normal"/>
+    <w:qFormat/>
+  </w:style>
+  <w:style w:type="character" w:default="1" w:styleId="DefaultParagraphFont">
+    <w:name w:val="Default Paragraph Font"/>
+    <w:uiPriority w:val="1"/>
+    <w:semiHidden/>
+    <w:unhideWhenUsed/>
+  </w:style>
+  <w:style w:type="table" w:default="1" w:styleId="TableNormal">
+    <w:name w:val="Normal Table"/>
+    <w:uiPriority w:val="99"/>
+    <w:semiHidden/>
+    <w:unhideWhenUsed/>
+    <w:tblPr>
+      <w:tblInd w:w="0" w:type="dxa"/>
+      <w:tblCellMar>
+        <w:top w:w="0" w:type="dxa"/>
+        <w:left w:w="108" w:type="dxa"/>
+        <w:bottom w:w="0" w:type="dxa"/>
+        <w:right w:w="108" w:type="dxa"/>
+      </w:tblCellMar>
+    </w:tblPr>
+  </w:style>
+  <w:style w:type="numbering" w:default="1" w:styleId="NoList">
+    <w:name w:val="No List"/>
+    <w:uiPriority w:val="99"/>
+    <w:semiHidden/>
+    <w:unhideWhenUsed/>
+  </w:style>
+</w:styles>
+</file>
+
 <file path=word/glossary/webSettings.xml><?xml version="1.0" encoding="utf-8"?>
-<w:webSettings xmlns:r="http://schemas.openxmlformats.org/officeDocument/2006/relationships" xmlns:w="http://schemas.openxmlformats.org/wordprocessingml/2006/main">
+<w:webSettings xmlns:mc="http://schemas.openxmlformats.org/markup-compatibility/2006" xmlns:r="http://schemas.openxmlformats.org/officeDocument/2006/relationships" xmlns:w="http://schemas.openxmlformats.org/wordprocessingml/2006/main" xmlns:w14="http://schemas.microsoft.com/office/word/2010/wordml" mc:Ignorable="w14">
   <w:optimizeForBrowser/>
 </w:webSettings>
 </file>

</xml_diff>

<commit_message>
Value mistakes for TD(2) need to use the value of the state after lambda steps + 1, not the immediate next state.
</commit_message>
<xml_diff>
--- a/assignment3/a3-3702-43150621-43236945.docx
+++ b/assignment3/a3-3702-43150621-43236945.docx
@@ -29,8 +29,6 @@
                 <w:caps/>
               </w:rPr>
             </w:pPr>
-            <w:bookmarkStart w:id="0" w:name="_GoBack"/>
-            <w:bookmarkEnd w:id="0"/>
           </w:p>
           <w:p>
             <w:pPr>
@@ -22366,7 +22364,31 @@
           <w:sz w:val="24"/>
           <w:szCs w:val="24"/>
         </w:rPr>
-        <w:t>V(Cell1) = -3 + 1(-1 + -1 + -1 + 8 - -3) = 5</w:t>
+        <w:t xml:space="preserve">V(Cell1) = -3 + 1(-1 + -1 + -1 + </w:t>
+      </w:r>
+      <w:r>
+        <w:rPr>
+          <w:rFonts w:ascii="Arial" w:hAnsi="Arial" w:cs="Arial"/>
+          <w:sz w:val="24"/>
+          <w:szCs w:val="24"/>
+        </w:rPr>
+        <w:t>0</w:t>
+      </w:r>
+      <w:r>
+        <w:rPr>
+          <w:rFonts w:ascii="Arial" w:hAnsi="Arial" w:cs="Arial"/>
+          <w:sz w:val="24"/>
+          <w:szCs w:val="24"/>
+        </w:rPr>
+        <w:t xml:space="preserve"> - -3) = </w:t>
+      </w:r>
+      <w:r>
+        <w:rPr>
+          <w:rFonts w:ascii="Arial" w:hAnsi="Arial" w:cs="Arial"/>
+          <w:sz w:val="24"/>
+          <w:szCs w:val="24"/>
+        </w:rPr>
+        <w:t>-3</w:t>
       </w:r>
     </w:p>
     <w:p>
@@ -22429,7 +22451,31 @@
           <w:sz w:val="24"/>
           <w:szCs w:val="24"/>
         </w:rPr>
-        <w:t>V(Cell2) = 8 + 1(-1 + -1 + 9 + 8 – 8) = 15</w:t>
+        <w:t xml:space="preserve">V(Cell2) = 8 + 1(-1 + -1 + 9 + </w:t>
+      </w:r>
+      <w:r>
+        <w:rPr>
+          <w:rFonts w:ascii="Arial" w:hAnsi="Arial" w:cs="Arial"/>
+          <w:sz w:val="24"/>
+          <w:szCs w:val="24"/>
+        </w:rPr>
+        <w:t>0</w:t>
+      </w:r>
+      <w:r>
+        <w:rPr>
+          <w:rFonts w:ascii="Arial" w:hAnsi="Arial" w:cs="Arial"/>
+          <w:sz w:val="24"/>
+          <w:szCs w:val="24"/>
+        </w:rPr>
+        <w:t xml:space="preserve"> – 8) = </w:t>
+      </w:r>
+      <w:r>
+        <w:rPr>
+          <w:rFonts w:ascii="Arial" w:hAnsi="Arial" w:cs="Arial"/>
+          <w:sz w:val="24"/>
+          <w:szCs w:val="24"/>
+        </w:rPr>
+        <w:t>7</w:t>
       </w:r>
     </w:p>
     <w:p>
@@ -22492,7 +22538,63 @@
           <w:sz w:val="24"/>
           <w:szCs w:val="24"/>
         </w:rPr>
-        <w:t>V(Cell2) = 15 + 1(-1 + 9 + 0 + 9 – 15) = 17</w:t>
+        <w:t xml:space="preserve">V(Cell2) = </w:t>
+      </w:r>
+      <w:r>
+        <w:rPr>
+          <w:rFonts w:ascii="Arial" w:hAnsi="Arial" w:cs="Arial"/>
+          <w:sz w:val="24"/>
+          <w:szCs w:val="24"/>
+        </w:rPr>
+        <w:t>7</w:t>
+      </w:r>
+      <w:r>
+        <w:rPr>
+          <w:rFonts w:ascii="Arial" w:hAnsi="Arial" w:cs="Arial"/>
+          <w:sz w:val="24"/>
+          <w:szCs w:val="24"/>
+        </w:rPr>
+        <w:t xml:space="preserve"> + 1(-1 + 9 + 0 + </w:t>
+      </w:r>
+      <w:r>
+        <w:rPr>
+          <w:rFonts w:ascii="Arial" w:hAnsi="Arial" w:cs="Arial"/>
+          <w:sz w:val="24"/>
+          <w:szCs w:val="24"/>
+        </w:rPr>
+        <w:t>0</w:t>
+      </w:r>
+      <w:r>
+        <w:rPr>
+          <w:rFonts w:ascii="Arial" w:hAnsi="Arial" w:cs="Arial"/>
+          <w:sz w:val="24"/>
+          <w:szCs w:val="24"/>
+        </w:rPr>
+        <w:t xml:space="preserve"> – </w:t>
+      </w:r>
+      <w:r>
+        <w:rPr>
+          <w:rFonts w:ascii="Arial" w:hAnsi="Arial" w:cs="Arial"/>
+          <w:sz w:val="24"/>
+          <w:szCs w:val="24"/>
+        </w:rPr>
+        <w:t>7</w:t>
+      </w:r>
+      <w:r>
+        <w:rPr>
+          <w:rFonts w:ascii="Arial" w:hAnsi="Arial" w:cs="Arial"/>
+          <w:sz w:val="24"/>
+          <w:szCs w:val="24"/>
+        </w:rPr>
+        <w:t xml:space="preserve">) = </w:t>
+      </w:r>
+      <w:r>
+        <w:rPr>
+          <w:rFonts w:ascii="Arial" w:hAnsi="Arial" w:cs="Arial"/>
+          <w:sz w:val="24"/>
+          <w:szCs w:val="24"/>
+        </w:rPr>
+        <w:t>8</w:t>
       </w:r>
     </w:p>
     <w:p>
@@ -22601,7 +22703,25 @@
           <w:sz w:val="24"/>
           <w:szCs w:val="24"/>
         </w:rPr>
-        <w:t>V(Cell1) = 5</w:t>
+        <w:t xml:space="preserve">V(Cell1) = </w:t>
+      </w:r>
+      <w:r>
+        <w:rPr>
+          <w:rFonts w:ascii="Arial" w:hAnsi="Arial" w:cs="Arial"/>
+          <w:sz w:val="24"/>
+          <w:szCs w:val="24"/>
+        </w:rPr>
+        <w:t>-</w:t>
+      </w:r>
+      <w:bookmarkStart w:id="0" w:name="_GoBack"/>
+      <w:bookmarkEnd w:id="0"/>
+      <w:r>
+        <w:rPr>
+          <w:rFonts w:ascii="Arial" w:hAnsi="Arial" w:cs="Arial"/>
+          <w:sz w:val="24"/>
+          <w:szCs w:val="24"/>
+        </w:rPr>
+        <w:t>3</w:t>
       </w:r>
     </w:p>
     <w:p>
@@ -22624,7 +22744,7 @@
           <w:sz w:val="24"/>
           <w:szCs w:val="24"/>
         </w:rPr>
-        <w:t>V(Cell2) = 17</w:t>
+        <w:t>V(Cell2) = 8</w:t>
       </w:r>
     </w:p>
     <w:p>
@@ -25611,6 +25731,8 @@
     <w:rsidRoot w:val="00A458FC"/>
     <w:rsid w:val="000D486D"/>
     <w:rsid w:val="0043500A"/>
+    <w:rsid w:val="005C5E00"/>
+    <w:rsid w:val="0062302F"/>
     <w:rsid w:val="008951FD"/>
     <w:rsid w:val="009D50AE"/>
     <w:rsid w:val="00A458FC"/>

</xml_diff>

<commit_message>
Didn't look an extra step ahead :/ This course is so annoying...
</commit_message>
<xml_diff>
--- a/assignment3/a3-3702-43150621-43236945.docx
+++ b/assignment3/a3-3702-43150621-43236945.docx
@@ -332,7 +332,7 @@
                           </pic:cNvPicPr>
                         </pic:nvPicPr>
                         <pic:blipFill>
-                          <a:blip r:embed="rId8" cstate="print"/>
+                          <a:blip r:embed="rId9" cstate="print"/>
                           <a:srcRect/>
                           <a:stretch>
                             <a:fillRect/>
@@ -20077,7 +20077,7 @@
                     <pic:cNvPicPr/>
                   </pic:nvPicPr>
                   <pic:blipFill>
-                    <a:blip r:embed="rId9" cstate="print">
+                    <a:blip r:embed="rId10" cstate="print">
                       <a:extLst>
                         <a:ext uri="{28A0092B-C50C-407E-A947-70E740481C1C}">
                           <a14:useLocalDpi xmlns:a14="http://schemas.microsoft.com/office/drawing/2010/main" val="0"/>
@@ -22142,6 +22142,8 @@
         </w:rPr>
         <w:t xml:space="preserve"> Step (Cell3 – right – 9 -&gt; Cell4)</w:t>
       </w:r>
+      <w:bookmarkStart w:id="0" w:name="_GoBack"/>
+      <w:bookmarkEnd w:id="0"/>
     </w:p>
     <w:p>
       <w:pPr>
@@ -22372,7 +22374,7 @@
           <w:sz w:val="24"/>
           <w:szCs w:val="24"/>
         </w:rPr>
-        <w:t>0</w:t>
+        <w:t>9</w:t>
       </w:r>
       <w:r>
         <w:rPr>
@@ -22388,7 +22390,7 @@
           <w:sz w:val="24"/>
           <w:szCs w:val="24"/>
         </w:rPr>
-        <w:t>-3</w:t>
+        <w:t>6</w:t>
       </w:r>
     </w:p>
     <w:p>
@@ -22711,17 +22713,7 @@
           <w:sz w:val="24"/>
           <w:szCs w:val="24"/>
         </w:rPr>
-        <w:t>-</w:t>
-      </w:r>
-      <w:bookmarkStart w:id="0" w:name="_GoBack"/>
-      <w:bookmarkEnd w:id="0"/>
-      <w:r>
-        <w:rPr>
-          <w:rFonts w:ascii="Arial" w:hAnsi="Arial" w:cs="Arial"/>
-          <w:sz w:val="24"/>
-          <w:szCs w:val="24"/>
-        </w:rPr>
-        <w:t>3</w:t>
+        <w:t>6</w:t>
       </w:r>
     </w:p>
     <w:p>
@@ -23891,8 +23883,8 @@
       </w:r>
     </w:p>
     <w:sectPr>
-      <w:headerReference w:type="default" r:id="rId10"/>
-      <w:footerReference w:type="default" r:id="rId11"/>
+      <w:headerReference w:type="default" r:id="rId11"/>
+      <w:footerReference w:type="default" r:id="rId12"/>
       <w:pgSz w:w="11906" w:h="16838"/>
       <w:pgMar w:top="1440" w:right="1080" w:bottom="1440" w:left="1080" w:header="708" w:footer="708" w:gutter="0"/>
       <w:cols w:space="708"/>
@@ -25730,6 +25722,7 @@
   <w:rsids>
     <w:rsidRoot w:val="00A458FC"/>
     <w:rsid w:val="000D486D"/>
+    <w:rsid w:val="001D5054"/>
     <w:rsid w:val="0043500A"/>
     <w:rsid w:val="005C5E00"/>
     <w:rsid w:val="0062302F"/>
@@ -26455,4 +26448,16 @@
   <a:objectDefaults/>
   <a:extraClrSchemeLst/>
 </a:theme>
+</file>
+
+<file path=customXml/item1.xml><?xml version="1.0" encoding="utf-8"?>
+<b:Sources xmlns:b="http://schemas.openxmlformats.org/officeDocument/2006/bibliography" xmlns="http://schemas.openxmlformats.org/officeDocument/2006/bibliography" SelectedStyle="\APA.XSL" StyleName="APA"/>
+</file>
+
+<file path=customXml/itemProps1.xml><?xml version="1.0" encoding="utf-8"?>
+<ds:datastoreItem xmlns:ds="http://schemas.openxmlformats.org/officeDocument/2006/customXml" ds:itemID="{8BA2E885-0009-47C4-AB1B-B1DFC2EE76D0}">
+  <ds:schemaRefs>
+    <ds:schemaRef ds:uri="http://schemas.openxmlformats.org/officeDocument/2006/bibliography"/>
+  </ds:schemaRefs>
+</ds:datastoreItem>
 </file>
</xml_diff>